<commit_message>
reeca la primer parte
</commit_message>
<xml_diff>
--- a/Documentation/Documentacion/CAPITULO 4.docx
+++ b/Documentation/Documentacion/CAPITULO 4.docx
@@ -13,7 +13,13 @@
         <w:t>4</w:t>
       </w:r>
       <w:r>
-        <w:t xml:space="preserve">) CAMPAÑA DE INYECCIÓN </w:t>
+        <w:t xml:space="preserve">) CAMPAÑA DE </w:t>
+      </w:r>
+      <w:r>
+        <w:t>INYECCIÓN</w:t>
+      </w:r>
+      <w:r>
+        <w:t xml:space="preserve"> </w:t>
       </w:r>
       <w:r>
         <w:t>AUTOMATICA</w:t>
@@ -21,13 +27,10 @@
     </w:p>
     <w:p>
       <w:pPr>
-        <w:pStyle w:val="IntroCAPTESIS"/>
-        <w:sectPr>
-          <w:pgSz w:w="12240" w:h="15840"/>
-          <w:pgMar w:top="1417" w:right="1701" w:bottom="1417" w:left="1701" w:header="708" w:footer="708" w:gutter="0"/>
-          <w:cols w:space="708"/>
-          <w:docGrid w:linePitch="360"/>
-        </w:sectPr>
+        <w:pStyle w:val="ParrafoTESIS"/>
+        <w:rPr>
+          <w:ins w:id="1" w:author="Facundo-std" w:date="2010-08-07T20:27:00Z"/>
+        </w:rPr>
       </w:pPr>
       <w:r>
         <w:t>En este capítulo se detallará el proceso de inyección de fallas</w:t>
@@ -42,7 +45,13 @@
         <w:t xml:space="preserve"> su posterior análisis. </w:t>
       </w:r>
       <w:r>
-        <w:t xml:space="preserve">La automatización se llevo a cabo con el desarrollo de un software que permitió la inyección sistematizada de fallas, la simulación del </w:t>
+        <w:t xml:space="preserve">La automatización se llevo a cabo con el desarrollo de un </w:t>
+      </w:r>
+      <w:r>
+        <w:t>programa</w:t>
+      </w:r>
+      <w:r>
+        <w:t xml:space="preserve"> que permitió la inyección sistematizada de fallas, la simulación del </w:t>
       </w:r>
       <w:r>
         <w:t>circuito</w:t>
@@ -60,7 +69,375 @@
         <w:t xml:space="preserve"> de los resultados</w:t>
       </w:r>
       <w:r>
-        <w:t xml:space="preserve">. </w:t>
+        <w:t>.</w:t>
+      </w:r>
+      <w:r>
+        <w:t xml:space="preserve"> La elección de desarrollar un programa que permitiera automatizar el proceso de inyección fue motivada por un pequeño análisis de los tiempos asociados a cada inyección. El conversor diseñado consta de 63 comparadores</w:t>
+      </w:r>
+      <w:ins w:id="2" w:author="Facundo-std" w:date="2010-08-07T19:28:00Z">
+        <w:r>
+          <w:t xml:space="preserve"> (estructuras </w:t>
+        </w:r>
+        <w:r>
+          <w:t>analógicas</w:t>
+        </w:r>
+        <w:r>
+          <w:t xml:space="preserve"> donde se realizo la inyección)</w:t>
+        </w:r>
+      </w:ins>
+      <w:r>
+        <w:t xml:space="preserve"> y cada uno de ellos posee 7 transistores, dando un total de 441 puntos de inyección. Por cada uno de estos puntos se realiza una simulación del tipo transitorio para cada nivel de tensión de entrada. Se definieron un total de 64 niveles de tensión de entrada lo que da como resultado más de 28.000 simulaciones. Por último, este proceso se realiza para ambos tipos de fallas, duplicando la cantidad de simulaciones. Con más de 56.000 simulaciones el tiempo requerido para realizarlas manualmente era considerablemente mayor que el requerido para desarrollar un pequeño programa que automatizara la etapa de simulación. </w:t>
+      </w:r>
+      <w:ins w:id="3" w:author="Facundo-std" w:date="2010-08-07T19:31:00Z">
+        <w:r>
+          <w:t>L</w:t>
+        </w:r>
+      </w:ins>
+      <w:ins w:id="4" w:author="Facundo-std" w:date="2010-08-07T19:32:00Z">
+        <w:r>
+          <w:t xml:space="preserve">a mejora del tiempo requerido por cada </w:t>
+        </w:r>
+      </w:ins>
+      <w:ins w:id="5" w:author="Facundo-std" w:date="2010-08-07T19:33:00Z">
+        <w:r>
+          <w:t>simulación</w:t>
+        </w:r>
+      </w:ins>
+      <w:ins w:id="6" w:author="Facundo-std" w:date="2010-08-07T19:32:00Z">
+        <w:r>
+          <w:t xml:space="preserve"> </w:t>
+        </w:r>
+      </w:ins>
+      <w:ins w:id="7" w:author="Facundo-std" w:date="2010-08-07T19:33:00Z">
+        <w:r>
+          <w:t xml:space="preserve">fue notablemente reducida. Configurar el circuito, </w:t>
+        </w:r>
+        <w:proofErr w:type="spellStart"/>
+        <w:r>
+          <w:t>simularloy</w:t>
+        </w:r>
+        <w:proofErr w:type="spellEnd"/>
+        <w:r>
+          <w:t xml:space="preserve"> guardar los resultados, </w:t>
+        </w:r>
+      </w:ins>
+      <w:ins w:id="8" w:author="Facundo-std" w:date="2010-08-07T19:34:00Z">
+        <w:r>
+          <w:t>requería</w:t>
+        </w:r>
+      </w:ins>
+      <w:ins w:id="9" w:author="Facundo-std" w:date="2010-08-07T19:33:00Z">
+        <w:r>
+          <w:t xml:space="preserve"> </w:t>
+        </w:r>
+      </w:ins>
+      <w:ins w:id="10" w:author="Facundo-std" w:date="2010-08-07T19:35:00Z">
+        <w:r>
+          <w:t xml:space="preserve">aproximadamente </w:t>
+        </w:r>
+      </w:ins>
+      <w:ins w:id="11" w:author="Facundo-std" w:date="2010-08-07T19:36:00Z">
+        <w:r>
+          <w:t>2</w:t>
+        </w:r>
+      </w:ins>
+      <w:ins w:id="12" w:author="Facundo-std" w:date="2010-08-07T19:34:00Z">
+        <w:r>
+          <w:t xml:space="preserve"> minutos de una persona</w:t>
+        </w:r>
+      </w:ins>
+      <w:ins w:id="13" w:author="Facundo-std" w:date="2010-08-07T19:36:00Z">
+        <w:r>
+          <w:t xml:space="preserve">. Para completar el total de las simulaciones una persona </w:t>
+        </w:r>
+      </w:ins>
+      <w:ins w:id="14" w:author="Facundo-std" w:date="2010-08-07T19:37:00Z">
+        <w:r>
+          <w:t>tendría</w:t>
+        </w:r>
+      </w:ins>
+      <w:ins w:id="15" w:author="Facundo-std" w:date="2010-08-07T19:36:00Z">
+        <w:r>
+          <w:t xml:space="preserve"> </w:t>
+        </w:r>
+      </w:ins>
+      <w:ins w:id="16" w:author="Facundo-std" w:date="2010-08-07T19:37:00Z">
+        <w:r>
+          <w:t xml:space="preserve">que estar 78 </w:t>
+        </w:r>
+      </w:ins>
+      <w:ins w:id="17" w:author="Facundo-std" w:date="2010-08-07T19:39:00Z">
+        <w:r>
+          <w:t>días</w:t>
+        </w:r>
+      </w:ins>
+      <w:ins w:id="18" w:author="Facundo-std" w:date="2010-08-07T19:37:00Z">
+        <w:r>
+          <w:t xml:space="preserve"> sin descanso inyectando las fallas. Con el pro</w:t>
+        </w:r>
+        <w:r>
+          <w:t xml:space="preserve">grama el tiempo se disminuyo a </w:t>
+        </w:r>
+      </w:ins>
+      <w:ins w:id="19" w:author="Facundo-std" w:date="2010-08-07T19:39:00Z">
+        <w:r>
+          <w:t>2</w:t>
+        </w:r>
+      </w:ins>
+      <w:ins w:id="20" w:author="Facundo-std" w:date="2010-08-07T19:37:00Z">
+        <w:r>
+          <w:t xml:space="preserve">6 segundos por simulación en una computadora personal. </w:t>
+        </w:r>
+      </w:ins>
+      <w:ins w:id="21" w:author="Facundo-std" w:date="2010-08-07T19:38:00Z">
+        <w:r>
+          <w:t xml:space="preserve">Si bien el tiempo fue mucho mejor, al programa le hubiera llevado </w:t>
+        </w:r>
+        <w:r>
+          <w:t>1</w:t>
+        </w:r>
+      </w:ins>
+      <w:ins w:id="22" w:author="Facundo-std" w:date="2010-08-07T19:39:00Z">
+        <w:r>
+          <w:t>7</w:t>
+        </w:r>
+      </w:ins>
+      <w:ins w:id="23" w:author="Facundo-std" w:date="2010-08-07T19:38:00Z">
+        <w:r>
+          <w:t xml:space="preserve"> días </w:t>
+        </w:r>
+      </w:ins>
+      <w:ins w:id="24" w:author="Facundo-std" w:date="2010-08-07T19:39:00Z">
+        <w:r>
+          <w:t>terminar de simular</w:t>
+        </w:r>
+      </w:ins>
+      <w:ins w:id="25" w:author="Facundo-std" w:date="2010-08-07T19:40:00Z">
+        <w:r>
+          <w:t xml:space="preserve">, todavía un tiempo bastante alto. Se </w:t>
+        </w:r>
+        <w:r>
+          <w:t>recurrió</w:t>
+        </w:r>
+        <w:r>
+          <w:t xml:space="preserve"> entonces a un entorno virtualizado que permit</w:t>
+        </w:r>
+      </w:ins>
+      <w:ins w:id="26" w:author="Facundo-std" w:date="2010-08-07T19:41:00Z">
+        <w:r>
+          <w:t>í</w:t>
+        </w:r>
+      </w:ins>
+      <w:ins w:id="27" w:author="Facundo-std" w:date="2010-08-07T19:40:00Z">
+        <w:r>
+          <w:t xml:space="preserve">a ejecutar 4 instancias </w:t>
+        </w:r>
+      </w:ins>
+      <w:ins w:id="28" w:author="Facundo-std" w:date="2010-08-07T19:41:00Z">
+        <w:r>
+          <w:t xml:space="preserve">al mismo tiempo del programa como se puede observar en la </w:t>
+        </w:r>
+        <w:r>
+          <w:rPr>
+            <w:highlight w:val="yellow"/>
+          </w:rPr>
+          <w:t>Figura 1 &lt;FALTA REFERENCIA AUTOMATICA&gt;</w:t>
+        </w:r>
+      </w:ins>
+      <w:ins w:id="29" w:author="Facundo-std" w:date="2010-08-07T19:42:00Z">
+        <w:r>
+          <w:t xml:space="preserve">, y armar este entorno solo llevo 1 día. Con esto las </w:t>
+        </w:r>
+      </w:ins>
+      <w:ins w:id="30" w:author="Facundo-std" w:date="2010-08-07T19:43:00Z">
+        <w:r>
+          <w:t xml:space="preserve">56.000 inyecciones se realizaron en tan solo 5 días. </w:t>
+        </w:r>
+      </w:ins>
+    </w:p>
+    <w:p>
+      <w:pPr>
+        <w:pStyle w:val="ParrafoTESIS"/>
+        <w:rPr>
+          <w:ins w:id="31" w:author="Facundo-std" w:date="2010-08-07T19:43:00Z"/>
+        </w:rPr>
+      </w:pPr>
+      <w:ins w:id="32" w:author="Facundo-std" w:date="2010-08-07T20:32:00Z">
+        <w:r>
+          <w:rPr>
+            <w:noProof/>
+            <w:lang w:eastAsia="es-AR"/>
+          </w:rPr>
+          <w:drawing>
+            <wp:inline distT="0" distB="0" distL="0" distR="0">
+              <wp:extent cx="5247543" cy="1573343"/>
+              <wp:effectExtent l="19050" t="0" r="0" b="0"/>
+              <wp:docPr id="7" name="6 Imagen" descr="final-tech-desktop-alt.png"/>
+              <wp:cNvGraphicFramePr>
+                <a:graphicFrameLocks xmlns:a="http://schemas.openxmlformats.org/drawingml/2006/main" noChangeAspect="1"/>
+              </wp:cNvGraphicFramePr>
+              <a:graphic xmlns:a="http://schemas.openxmlformats.org/drawingml/2006/main">
+                <a:graphicData uri="http://schemas.openxmlformats.org/drawingml/2006/picture">
+                  <pic:pic xmlns:pic="http://schemas.openxmlformats.org/drawingml/2006/picture">
+                    <pic:nvPicPr>
+                      <pic:cNvPr id="0" name="final-tech-desktop-alt.png"/>
+                      <pic:cNvPicPr/>
+                    </pic:nvPicPr>
+                    <pic:blipFill>
+                      <a:blip r:embed="rId6" cstate="print"/>
+                      <a:stretch>
+                        <a:fillRect/>
+                      </a:stretch>
+                    </pic:blipFill>
+                    <pic:spPr>
+                      <a:xfrm>
+                        <a:off x="0" y="0"/>
+                        <a:ext cx="5250284" cy="1574165"/>
+                      </a:xfrm>
+                      <a:prstGeom prst="rect">
+                        <a:avLst/>
+                      </a:prstGeom>
+                    </pic:spPr>
+                  </pic:pic>
+                </a:graphicData>
+              </a:graphic>
+            </wp:inline>
+          </w:drawing>
+        </w:r>
+      </w:ins>
+    </w:p>
+    <w:p>
+      <w:pPr>
+        <w:pStyle w:val="ParrafoTESIS"/>
+        <w:sectPr>
+          <w:pgSz w:w="12240" w:h="15840"/>
+          <w:pgMar w:top="1417" w:right="1701" w:bottom="1417" w:left="1701" w:header="708" w:footer="708" w:gutter="0"/>
+          <w:cols w:space="708"/>
+          <w:docGrid w:linePitch="360"/>
+        </w:sectPr>
+      </w:pPr>
+      <w:del w:id="33" w:author="Facundo-std" w:date="2010-08-07T19:04:00Z">
+        <w:r>
+          <w:lastRenderedPageBreak/>
+          <w:delText xml:space="preserve">La interacción entre el usuario y el programa se puede observar </w:delText>
+        </w:r>
+      </w:del>
+      <w:ins w:id="34" w:author="Facundo-std" w:date="2010-08-07T19:04:00Z">
+        <w:r>
+          <w:t>E</w:t>
+        </w:r>
+      </w:ins>
+      <w:del w:id="35" w:author="Facundo-std" w:date="2010-08-07T19:04:00Z">
+        <w:r>
+          <w:delText>e</w:delText>
+        </w:r>
+      </w:del>
+      <w:r>
+        <w:t xml:space="preserve">n la </w:t>
+      </w:r>
+      <w:r>
+        <w:rPr>
+          <w:highlight w:val="yellow"/>
+        </w:rPr>
+        <w:t xml:space="preserve">Figura </w:t>
+      </w:r>
+      <w:ins w:id="36" w:author="Facundo-std" w:date="2010-08-07T19:41:00Z">
+        <w:r>
+          <w:rPr>
+            <w:highlight w:val="yellow"/>
+          </w:rPr>
+          <w:t>2</w:t>
+        </w:r>
+      </w:ins>
+      <w:del w:id="37" w:author="Facundo-std" w:date="2010-08-07T19:41:00Z">
+        <w:r>
+          <w:rPr>
+            <w:highlight w:val="yellow"/>
+          </w:rPr>
+          <w:delText>1</w:delText>
+        </w:r>
+      </w:del>
+      <w:r>
+        <w:rPr>
+          <w:highlight w:val="yellow"/>
+        </w:rPr>
+        <w:t xml:space="preserve"> &lt;FALTA REFERENCIA AUTOMATICA</w:t>
+      </w:r>
+      <w:ins w:id="38" w:author="Facundo-std" w:date="2010-08-07T19:41:00Z">
+        <w:r>
+          <w:rPr>
+            <w:highlight w:val="yellow"/>
+          </w:rPr>
+          <w:t xml:space="preserve"> y cambiar el numero por 2</w:t>
+        </w:r>
+      </w:ins>
+      <w:r>
+        <w:rPr>
+          <w:highlight w:val="yellow"/>
+        </w:rPr>
+        <w:t>&gt;</w:t>
+      </w:r>
+      <w:ins w:id="39" w:author="Facundo-std" w:date="2010-08-07T19:06:00Z">
+        <w:r>
+          <w:t xml:space="preserve"> se puede observar las etapas que debe realizar el usuario y las que </w:t>
+        </w:r>
+      </w:ins>
+      <w:ins w:id="40" w:author="Facundo-std" w:date="2010-08-07T19:19:00Z">
+        <w:r>
+          <w:t>realiza</w:t>
+        </w:r>
+      </w:ins>
+      <w:ins w:id="41" w:author="Facundo-std" w:date="2010-08-07T19:06:00Z">
+        <w:r>
+          <w:t xml:space="preserve"> el programa.</w:t>
+        </w:r>
+      </w:ins>
+      <w:ins w:id="42" w:author="Facundo-std" w:date="2010-08-07T19:19:00Z">
+        <w:r>
+          <w:t xml:space="preserve"> El </w:t>
+        </w:r>
+      </w:ins>
+      <w:ins w:id="43" w:author="Facundo-std" w:date="2010-08-07T19:20:00Z">
+        <w:r>
+          <w:t>programa recibe como entrada un archivo descriptivo del circuito</w:t>
+        </w:r>
+      </w:ins>
+      <w:ins w:id="44" w:author="Facundo-std" w:date="2010-08-07T19:21:00Z">
+        <w:r>
+          <w:t xml:space="preserve"> y la falla modelada </w:t>
+        </w:r>
+      </w:ins>
+      <w:ins w:id="45" w:author="Facundo-std" w:date="2010-08-07T19:20:00Z">
+        <w:r>
+          <w:t xml:space="preserve">conforme a los </w:t>
+        </w:r>
+        <w:r>
+          <w:t>estándares</w:t>
+        </w:r>
+        <w:r>
+          <w:t xml:space="preserve"> de SPICE,</w:t>
+        </w:r>
+      </w:ins>
+      <w:ins w:id="46" w:author="Facundo-std" w:date="2010-08-07T19:21:00Z">
+        <w:r>
+          <w:t xml:space="preserve"> y por ultimo un criterio que le permite determinar los nodos en los que se realizara la inyecci</w:t>
+        </w:r>
+      </w:ins>
+      <w:ins w:id="47" w:author="Facundo-std" w:date="2010-08-07T19:22:00Z">
+        <w:r>
+          <w:t>ón</w:t>
+        </w:r>
+        <w:proofErr w:type="gramStart"/>
+        <w:r>
+          <w:t>.</w:t>
+        </w:r>
+      </w:ins>
+      <w:r>
+        <w:t>.</w:t>
+      </w:r>
+      <w:proofErr w:type="gramEnd"/>
+      <w:r>
+        <w:t xml:space="preserve"> </w:t>
       </w:r>
     </w:p>
     <w:p>
@@ -69,6 +446,10 @@
         <w:jc w:val="right"/>
       </w:pPr>
       <w:r>
+        <w:rPr>
+          <w:noProof/>
+          <w:lang w:eastAsia="es-AR"/>
+        </w:rPr>
         <w:lastRenderedPageBreak/>
         <w:drawing>
           <wp:inline distT="0" distB="0" distL="0" distR="0">
@@ -78,7 +459,7 @@
             <wp:cNvGraphicFramePr/>
             <a:graphic xmlns:a="http://schemas.openxmlformats.org/drawingml/2006/main">
               <a:graphicData uri="http://schemas.openxmlformats.org/drawingml/2006/diagram">
-                <dgm:relIds xmlns:dgm="http://schemas.openxmlformats.org/drawingml/2006/diagram" xmlns:r="http://schemas.openxmlformats.org/officeDocument/2006/relationships" r:dm="rId5" r:lo="rId6" r:qs="rId7" r:cs="rId8"/>
+                <dgm:relIds xmlns:dgm="http://schemas.openxmlformats.org/drawingml/2006/diagram" xmlns:r="http://schemas.openxmlformats.org/officeDocument/2006/relationships" r:dm="rId7" r:lo="rId8" r:qs="rId9" r:cs="rId10"/>
               </a:graphicData>
             </a:graphic>
           </wp:inline>
@@ -112,7 +493,7 @@
               <v:h position="#0,#1" xrange="0,10800" yrange="0,10800"/>
             </v:handles>
           </v:shapetype>
-          <v:shape id="_x0000_s1032" type="#_x0000_t69" style="width:39.05pt;height:20.4pt;mso-position-horizontal-relative:char;mso-position-vertical-relative:line" fillcolor="#4f81bd [3204]" strokecolor="#f2f2f2 [3041]" strokeweight="1pt">
+          <v:shape id="_x0000_s1031" type="#_x0000_t69" style="width:39.05pt;height:20.4pt;mso-position-horizontal-relative:char;mso-position-vertical-relative:line" fillcolor="#4f81bd [3204]" strokecolor="#f2f2f2 [3041]" strokeweight="1pt">
             <v:shadow on="t" type="perspective" color="#243f60 [1604]" opacity=".5" offset="1pt" offset2="-1pt"/>
             <w10:wrap type="none"/>
             <w10:anchorlock/>
@@ -136,7 +517,7 @@
             <wp:cNvGraphicFramePr/>
             <a:graphic xmlns:a="http://schemas.openxmlformats.org/drawingml/2006/main">
               <a:graphicData uri="http://schemas.openxmlformats.org/drawingml/2006/diagram">
-                <dgm:relIds xmlns:dgm="http://schemas.openxmlformats.org/drawingml/2006/diagram" xmlns:r="http://schemas.openxmlformats.org/officeDocument/2006/relationships" r:dm="rId10" r:lo="rId11" r:qs="rId12" r:cs="rId13"/>
+                <dgm:relIds xmlns:dgm="http://schemas.openxmlformats.org/drawingml/2006/diagram" xmlns:r="http://schemas.openxmlformats.org/officeDocument/2006/relationships" r:dm="rId12" r:lo="rId13" r:qs="rId14" r:cs="rId15"/>
               </a:graphicData>
             </a:graphic>
           </wp:inline>
@@ -184,84 +565,119 @@
     <w:p>
       <w:pPr>
         <w:pStyle w:val="ParrafoTESIS"/>
+        <w:rPr>
+          <w:del w:id="48" w:author="Facundo-std" w:date="2010-08-07T19:26:00Z"/>
+        </w:rPr>
       </w:pPr>
-      <w:r>
-        <w:t>El propósito de l</w:t>
-      </w:r>
-      <w:r>
-        <w:t>a</w:t>
-      </w:r>
-      <w:r>
-        <w:t xml:space="preserve"> automatización fue el de reducir los tiempos de la</w:t>
-      </w:r>
-      <w:r>
-        <w:t xml:space="preserve"> </w:t>
-      </w:r>
-      <w:r>
-        <w:t>campaña, ya que realizado en forma manual hubiera sido considerablemente mayor, y soluciones como inyecciones estadísticas no eran lo suficientemente robustas como para poder d</w:t>
-      </w:r>
-      <w:r>
-        <w:t>eterminar la susceptibilidad a fallas del conversor flash causad</w:t>
-      </w:r>
-      <w:r>
-        <w:t>a</w:t>
-      </w:r>
-      <w:r>
-        <w:t xml:space="preserve">s por </w:t>
-      </w:r>
-      <w:r>
-        <w:t>A</w:t>
-      </w:r>
-      <w:r>
-        <w:t>SETs</w:t>
-      </w:r>
-      <w:r>
-        <w:t>.</w:t>
-      </w:r>
+      <w:del w:id="49" w:author="Facundo-std" w:date="2010-08-07T19:26:00Z">
+        <w:r>
+          <w:delText>El propósito de l</w:delText>
+        </w:r>
+        <w:r>
+          <w:delText>a</w:delText>
+        </w:r>
+        <w:r>
+          <w:delText xml:space="preserve"> automatización fue el de reducir los tiempos de la</w:delText>
+        </w:r>
+        <w:r>
+          <w:delText xml:space="preserve"> </w:delText>
+        </w:r>
+        <w:r>
+          <w:delText>campaña, ya que realizado en forma manual hubiera sido considerablemente mayor, y soluciones como inyecciones estadísticas no eran lo suficientemente robustas como para poder d</w:delText>
+        </w:r>
+        <w:r>
+          <w:delText>eterminar la susceptibilidad a fallas del conversor flash causad</w:delText>
+        </w:r>
+        <w:r>
+          <w:delText>a</w:delText>
+        </w:r>
+        <w:r>
+          <w:delText xml:space="preserve">s por </w:delText>
+        </w:r>
+        <w:r>
+          <w:delText>A</w:delText>
+        </w:r>
+        <w:r>
+          <w:delText>SETs</w:delText>
+        </w:r>
+        <w:r>
+          <w:delText>.</w:delText>
+        </w:r>
+      </w:del>
     </w:p>
     <w:p>
       <w:pPr>
         <w:pStyle w:val="ParrafoTESIS"/>
+        <w:rPr>
+          <w:del w:id="50" w:author="Facundo-std" w:date="2010-08-07T19:26:00Z"/>
+        </w:rPr>
       </w:pPr>
-      <w:r>
-        <w:t xml:space="preserve">Como se puede observar en la Figura 1&lt;FALTA REFERENCIA A IMAGEN&gt;, </w:t>
-      </w:r>
+      <w:del w:id="51" w:author="Facundo-std" w:date="2010-08-07T19:26:00Z">
+        <w:r>
+          <w:delText xml:space="preserve">Como se puede observar en la Figura 1&lt;FALTA REFERENCIA A IMAGEN&gt;, </w:delText>
+        </w:r>
+      </w:del>
     </w:p>
     <w:p>
       <w:pPr>
         <w:pStyle w:val="ParrafoTESIS"/>
+        <w:rPr>
+          <w:del w:id="52" w:author="Facundo-std" w:date="2010-08-07T19:26:00Z"/>
+        </w:rPr>
       </w:pPr>
-      <w:r>
-        <w:t xml:space="preserve">La campaña de inyección se realizó sobre los comparadores (estructuras analógicas del conversor). Las fallas son inyectada en cada drenador de cada transistor que lo conforma (PMOS y NMOS, variando la dirección de la corriente según corresponda) simulando un SET en distintas condiciones de señal de entrada. </w:t>
-      </w:r>
     </w:p>
     <w:p>
       <w:pPr>
         <w:pStyle w:val="ParrafoTESIS"/>
+        <w:rPr>
+          <w:del w:id="53" w:author="Facundo-std" w:date="2010-08-07T19:29:00Z"/>
+        </w:rPr>
       </w:pPr>
-      <w:r>
-        <w:t xml:space="preserve">Por cada comparador hay 7 </w:t>
-      </w:r>
-      <w:proofErr w:type="spellStart"/>
-      <w:r>
-        <w:t>drenadores</w:t>
-      </w:r>
-      <w:proofErr w:type="spellEnd"/>
-      <w:r>
-        <w:t xml:space="preserve"> donde se deben inyectar ambas fallas, los que nos da un total de 14 simulaciones por comparador. Durante la campaña de inyección se varía la señal de entrada en 64 niveles de tensión para los 63 comparadores existentes en el conversor, esto nos da un total de 56448 simulaciones durante el proceso, lo cual requirió de un enorme recurso computacional. Las inyecciones se realizaron de modo manual, en el cual se considero 3 </w:t>
-      </w:r>
-      <w:r>
-        <w:lastRenderedPageBreak/>
-        <w:t>comparadores en situaciones específicas de tensión de entrada y referencia, y de modo automático para realizar el total de las simulaciones mediante el programa desarrollado.</w:t>
-      </w:r>
+      <w:del w:id="54" w:author="Facundo-std" w:date="2010-08-07T19:29:00Z">
+        <w:r>
+          <w:delText>La campaña de inyección se realizó sobre los comparadores (estructuras analógicas del conversor). Las fallas son inyectada en cada drenador de cada transistor que lo conforma (PMOS y NMOS</w:delText>
+        </w:r>
+      </w:del>
+      <w:del w:id="55" w:author="Facundo-std" w:date="2010-08-07T19:26:00Z">
+        <w:r>
+          <w:delText xml:space="preserve">, </w:delText>
+        </w:r>
+      </w:del>
+      <w:del w:id="56" w:author="Facundo-std" w:date="2010-08-07T19:29:00Z">
+        <w:r>
+          <w:delText xml:space="preserve">variando la dirección de la corriente según corresponda) simulando un SET en distintas condiciones de señal de entrada. </w:delText>
+        </w:r>
+      </w:del>
+    </w:p>
+    <w:p>
+      <w:pPr>
+        <w:pStyle w:val="ParrafoTESIS"/>
+        <w:rPr>
+          <w:del w:id="57" w:author="Facundo-std" w:date="2010-08-07T19:27:00Z"/>
+        </w:rPr>
+      </w:pPr>
+      <w:del w:id="58" w:author="Facundo-std" w:date="2010-08-07T19:27:00Z">
+        <w:r>
+          <w:delText xml:space="preserve">Por cada comparador hay 7 drenadores donde se deben inyectar ambas fallas, los que nos da un total de 14 simulaciones por comparador. Durante la campaña de inyección se varía la señal de entrada en 64 niveles de tensión para los 63 comparadores existentes en el conversor, esto nos </w:delText>
+        </w:r>
+        <w:r>
+          <w:lastRenderedPageBreak/>
+          <w:delText>da un total de 56448 simulaciones durante el proceso, lo cual requirió de un enorme recurso computacional. Las inyecciones se realizaron de modo manual, en el cual se considero 3 comparadores en situaciones específicas de tensión de entrada y referencia, y de modo automático para realizar el total de las simulaciones mediante el programa desarrollado.</w:delText>
+        </w:r>
+      </w:del>
     </w:p>
     <w:p>
       <w:pPr>
         <w:pStyle w:val="Ttulo3"/>
+        <w:rPr>
+          <w:del w:id="59" w:author="Facundo-std" w:date="2010-08-07T19:29:00Z"/>
+        </w:rPr>
       </w:pPr>
-      <w:r>
-        <w:t>3.1.2) Automática</w:t>
-      </w:r>
+      <w:del w:id="60" w:author="Facundo-std" w:date="2010-08-07T19:29:00Z">
+        <w:r>
+          <w:delText>3.1.2) Automática</w:delText>
+        </w:r>
+      </w:del>
     </w:p>
     <w:p>
       <w:pPr>
@@ -338,7 +754,7 @@
                     </pic:cNvPicPr>
                   </pic:nvPicPr>
                   <pic:blipFill>
-                    <a:blip r:embed="rId15" cstate="print"/>
+                    <a:blip r:embed="rId17" cstate="print"/>
                     <a:srcRect/>
                     <a:stretch>
                       <a:fillRect/>
@@ -417,7 +833,7 @@
             <wp:cNvGraphicFramePr/>
             <a:graphic xmlns:a="http://schemas.openxmlformats.org/drawingml/2006/main">
               <a:graphicData uri="http://schemas.openxmlformats.org/drawingml/2006/diagram">
-                <dgm:relIds xmlns:dgm="http://schemas.openxmlformats.org/drawingml/2006/diagram" xmlns:r="http://schemas.openxmlformats.org/officeDocument/2006/relationships" r:dm="rId16" r:lo="rId17" r:qs="rId18" r:cs="rId19"/>
+                <dgm:relIds xmlns:dgm="http://schemas.openxmlformats.org/drawingml/2006/diagram" xmlns:r="http://schemas.openxmlformats.org/officeDocument/2006/relationships" r:dm="rId18" r:lo="rId19" r:qs="rId20" r:cs="rId21"/>
               </a:graphicData>
             </a:graphic>
           </wp:inline>
@@ -504,7 +920,7 @@
                     </pic:cNvPicPr>
                   </pic:nvPicPr>
                   <pic:blipFill>
-                    <a:blip r:embed="rId21" cstate="print"/>
+                    <a:blip r:embed="rId23" cstate="print"/>
                     <a:srcRect/>
                     <a:stretch>
                       <a:fillRect/>
@@ -538,7 +954,7 @@
         <w:pStyle w:val="Epgrafe"/>
         <w:jc w:val="center"/>
       </w:pPr>
-      <w:bookmarkStart w:id="0" w:name="_Ref267303465"/>
+      <w:bookmarkStart w:id="61" w:name="_Ref267303465"/>
       <w:r>
         <w:t xml:space="preserve">Figura </w:t>
       </w:r>
@@ -550,7 +966,7 @@
           <w:t>12</w:t>
         </w:r>
       </w:fldSimple>
-      <w:bookmarkEnd w:id="0"/>
+      <w:bookmarkEnd w:id="61"/>
       <w:r>
         <w:t>) Imagen del programa (pestaña de simulación).</w:t>
       </w:r>
@@ -575,7 +991,7 @@
             <wp:cNvGraphicFramePr/>
             <a:graphic xmlns:a="http://schemas.openxmlformats.org/drawingml/2006/main">
               <a:graphicData uri="http://schemas.openxmlformats.org/drawingml/2006/diagram">
-                <dgm:relIds xmlns:dgm="http://schemas.openxmlformats.org/drawingml/2006/diagram" xmlns:r="http://schemas.openxmlformats.org/officeDocument/2006/relationships" r:dm="rId22" r:lo="rId23" r:qs="rId24" r:cs="rId25"/>
+                <dgm:relIds xmlns:dgm="http://schemas.openxmlformats.org/drawingml/2006/diagram" xmlns:r="http://schemas.openxmlformats.org/officeDocument/2006/relationships" r:dm="rId24" r:lo="rId25" r:qs="rId26" r:cs="rId27"/>
               </a:graphicData>
             </a:graphic>
           </wp:inline>
@@ -679,7 +1095,7 @@
                     </pic:cNvPicPr>
                   </pic:nvPicPr>
                   <pic:blipFill>
-                    <a:blip r:embed="rId27" cstate="print"/>
+                    <a:blip r:embed="rId29" cstate="print"/>
                     <a:srcRect/>
                     <a:stretch>
                       <a:fillRect/>
@@ -713,7 +1129,7 @@
         <w:pStyle w:val="Epgrafe"/>
         <w:jc w:val="center"/>
       </w:pPr>
-      <w:bookmarkStart w:id="1" w:name="_Ref268163484"/>
+      <w:bookmarkStart w:id="62" w:name="_Ref268163484"/>
       <w:r>
         <w:t xml:space="preserve">Figura </w:t>
       </w:r>
@@ -725,7 +1141,7 @@
           <w:t>14</w:t>
         </w:r>
       </w:fldSimple>
-      <w:bookmarkEnd w:id="1"/>
+      <w:bookmarkEnd w:id="62"/>
       <w:r>
         <w:t xml:space="preserve">) </w:t>
       </w:r>
@@ -1325,7 +1741,7 @@
             <wp:cNvGraphicFramePr/>
             <a:graphic xmlns:a="http://schemas.openxmlformats.org/drawingml/2006/main">
               <a:graphicData uri="http://schemas.openxmlformats.org/drawingml/2006/chart">
-                <c:chart xmlns:c="http://schemas.openxmlformats.org/drawingml/2006/chart" xmlns:r="http://schemas.openxmlformats.org/officeDocument/2006/relationships" r:id="rId28"/>
+                <c:chart xmlns:c="http://schemas.openxmlformats.org/drawingml/2006/chart" xmlns:r="http://schemas.openxmlformats.org/officeDocument/2006/relationships" r:id="rId30"/>
               </a:graphicData>
             </a:graphic>
           </wp:inline>
@@ -1351,7 +1767,7 @@
             <wp:cNvGraphicFramePr/>
             <a:graphic xmlns:a="http://schemas.openxmlformats.org/drawingml/2006/main">
               <a:graphicData uri="http://schemas.openxmlformats.org/drawingml/2006/chart">
-                <c:chart xmlns:c="http://schemas.openxmlformats.org/drawingml/2006/chart" xmlns:r="http://schemas.openxmlformats.org/officeDocument/2006/relationships" r:id="rId29"/>
+                <c:chart xmlns:c="http://schemas.openxmlformats.org/drawingml/2006/chart" xmlns:r="http://schemas.openxmlformats.org/officeDocument/2006/relationships" r:id="rId31"/>
               </a:graphicData>
             </a:graphic>
           </wp:inline>
@@ -1389,11 +1805,8 @@
         <w:pStyle w:val="ParrafoTESIS"/>
       </w:pPr>
       <w:r>
-        <w:t xml:space="preserve">A partir de estos gráficos de torta, apreciamos que la inyección de la falla tipo rampa genera mayor cantidad de errores de salida en el conversor. Como se mencionó anteriormente, este </w:t>
-      </w:r>
-      <w:r>
         <w:lastRenderedPageBreak/>
-        <w:t>modelo de falla posee un inicio y fin de perturbación bien definido, a diferencia del modelo exponencial, cuya duración no posee un fin exacto. Sin embargo, en este tiempo, la falla tipo rampa genera una mayor perturbación en el equilibrio de corrientes del nodo afectado, permitiendo así que la falla se prolongue por la lógica decodificadora llegando a los bits de salida.</w:t>
+        <w:t>A partir de estos gráficos de torta, apreciamos que la inyección de la falla tipo rampa genera mayor cantidad de errores de salida en el conversor. Como se mencionó anteriormente, este modelo de falla posee un inicio y fin de perturbación bien definido, a diferencia del modelo exponencial, cuya duración no posee un fin exacto. Sin embargo, en este tiempo, la falla tipo rampa genera una mayor perturbación en el equilibrio de corrientes del nodo afectado, permitiendo así que la falla se prolongue por la lógica decodificadora llegando a los bits de salida.</w:t>
       </w:r>
     </w:p>
     <w:p>
@@ -1458,7 +1871,7 @@
                     </pic:cNvPicPr>
                   </pic:nvPicPr>
                   <pic:blipFill>
-                    <a:blip r:embed="rId30" cstate="print"/>
+                    <a:blip r:embed="rId32" cstate="print"/>
                     <a:srcRect l="1721" b="17494"/>
                     <a:stretch>
                       <a:fillRect/>
@@ -1514,7 +1927,7 @@
                     </pic:cNvPicPr>
                   </pic:nvPicPr>
                   <pic:blipFill>
-                    <a:blip r:embed="rId31" cstate="print"/>
+                    <a:blip r:embed="rId33" cstate="print"/>
                     <a:srcRect t="2844"/>
                     <a:stretch>
                       <a:fillRect/>
@@ -1563,7 +1976,7 @@
         <w:pStyle w:val="Epgrafe"/>
         <w:jc w:val="center"/>
       </w:pPr>
-      <w:bookmarkStart w:id="2" w:name="_Ref268175774"/>
+      <w:bookmarkStart w:id="63" w:name="_Ref268175774"/>
       <w:r>
         <w:t xml:space="preserve">Tabla </w:t>
       </w:r>
@@ -1575,7 +1988,7 @@
           <w:t>2</w:t>
         </w:r>
       </w:fldSimple>
-      <w:bookmarkEnd w:id="2"/>
+      <w:bookmarkEnd w:id="63"/>
       <w:r>
         <w:t>) Tabla de fallas según nivel de tensión de entrada.</w:t>
       </w:r>
@@ -1585,6 +1998,7 @@
         <w:pStyle w:val="ParrafoTESIS"/>
       </w:pPr>
       <w:r>
+        <w:lastRenderedPageBreak/>
         <w:t xml:space="preserve">En la </w:t>
       </w:r>
       <w:fldSimple w:instr=" REF _Ref268175774 \h  \* MERGEFORMAT ">
@@ -1599,11 +2013,7 @@
         </w:r>
       </w:fldSimple>
       <w:r>
-        <w:t xml:space="preserve"> se puede observar una clara diferencia entre los errores producidos entre ambos tipos de fallas. Para los dos casos, con el aumento progresivo de la tensión de entrada se genera un amento de la cantidad de errores observados en la salida del conversor. En el caso tipo exponencial, el aumento generado es lento y de pocas variaciones, a comparación de los errores </w:t>
-      </w:r>
-      <w:r>
-        <w:lastRenderedPageBreak/>
-        <w:t>producidos en el caso tipo rampa que aumentan progresivamente y con variaciones entre cada nivel de tensión.</w:t>
+        <w:t xml:space="preserve"> se puede observar una clara diferencia entre los errores producidos entre ambos tipos de fallas. Para los dos casos, con el aumento progresivo de la tensión de entrada se genera un amento de la cantidad de errores observados en la salida del conversor. En el caso tipo exponencial, el aumento generado es lento y de pocas variaciones, a comparación de los errores producidos en el caso tipo rampa que aumentan progresivamente y con variaciones entre cada nivel de tensión.</w:t>
       </w:r>
     </w:p>
     <w:p>
@@ -1624,7 +2034,7 @@
             <wp:cNvGraphicFramePr/>
             <a:graphic xmlns:a="http://schemas.openxmlformats.org/drawingml/2006/main">
               <a:graphicData uri="http://schemas.openxmlformats.org/drawingml/2006/chart">
-                <c:chart xmlns:c="http://schemas.openxmlformats.org/drawingml/2006/chart" xmlns:r="http://schemas.openxmlformats.org/officeDocument/2006/relationships" r:id="rId32"/>
+                <c:chart xmlns:c="http://schemas.openxmlformats.org/drawingml/2006/chart" xmlns:r="http://schemas.openxmlformats.org/officeDocument/2006/relationships" r:id="rId34"/>
               </a:graphicData>
             </a:graphic>
           </wp:inline>
@@ -1662,6 +2072,7 @@
           <w:noProof/>
           <w:lang w:eastAsia="es-AR"/>
         </w:rPr>
+        <w:lastRenderedPageBreak/>
         <w:drawing>
           <wp:inline distT="0" distB="0" distL="0" distR="0">
             <wp:extent cx="4975761" cy="3099459"/>
@@ -1670,7 +2081,7 @@
             <wp:cNvGraphicFramePr/>
             <a:graphic xmlns:a="http://schemas.openxmlformats.org/drawingml/2006/main">
               <a:graphicData uri="http://schemas.openxmlformats.org/drawingml/2006/chart">
-                <c:chart xmlns:c="http://schemas.openxmlformats.org/drawingml/2006/chart" xmlns:r="http://schemas.openxmlformats.org/officeDocument/2006/relationships" r:id="rId33"/>
+                <c:chart xmlns:c="http://schemas.openxmlformats.org/drawingml/2006/chart" xmlns:r="http://schemas.openxmlformats.org/officeDocument/2006/relationships" r:id="rId35"/>
               </a:graphicData>
             </a:graphic>
           </wp:inline>
@@ -1702,7 +2113,6 @@
         <w:pStyle w:val="ParrafoTESIS"/>
       </w:pPr>
       <w:r>
-        <w:lastRenderedPageBreak/>
         <w:t>Este tipo de resultados se apreció en los análisis realizados de manera manual (</w:t>
       </w:r>
       <w:fldSimple w:instr=" REF _Ref268187943 \h  \* MERGEFORMAT ">
@@ -1769,7 +2179,7 @@
                     </pic:cNvPicPr>
                   </pic:nvPicPr>
                   <pic:blipFill>
-                    <a:blip r:embed="rId34" cstate="print"/>
+                    <a:blip r:embed="rId36" cstate="print"/>
                     <a:srcRect/>
                     <a:stretch>
                       <a:fillRect/>
@@ -1803,7 +2213,7 @@
         <w:pStyle w:val="Epgrafe"/>
         <w:jc w:val="center"/>
       </w:pPr>
-      <w:bookmarkStart w:id="3" w:name="_Ref268188299"/>
+      <w:bookmarkStart w:id="64" w:name="_Ref268188299"/>
       <w:r>
         <w:t xml:space="preserve">Tabla </w:t>
       </w:r>
@@ -1815,7 +2225,7 @@
           <w:t>3</w:t>
         </w:r>
       </w:fldSimple>
-      <w:bookmarkEnd w:id="3"/>
+      <w:bookmarkEnd w:id="64"/>
       <w:r>
         <w:t>) Tabla de fallas según nodo de inyección.</w:t>
       </w:r>
@@ -1861,7 +2271,7 @@
             <wp:cNvGraphicFramePr/>
             <a:graphic xmlns:a="http://schemas.openxmlformats.org/drawingml/2006/main">
               <a:graphicData uri="http://schemas.openxmlformats.org/drawingml/2006/chart">
-                <c:chart xmlns:c="http://schemas.openxmlformats.org/drawingml/2006/chart" xmlns:r="http://schemas.openxmlformats.org/officeDocument/2006/relationships" r:id="rId35"/>
+                <c:chart xmlns:c="http://schemas.openxmlformats.org/drawingml/2006/chart" xmlns:r="http://schemas.openxmlformats.org/officeDocument/2006/relationships" r:id="rId37"/>
               </a:graphicData>
             </a:graphic>
           </wp:inline>
@@ -1938,7 +2348,7 @@
                     </pic:cNvPicPr>
                   </pic:nvPicPr>
                   <pic:blipFill>
-                    <a:blip r:embed="rId36" cstate="print"/>
+                    <a:blip r:embed="rId38" cstate="print"/>
                     <a:srcRect/>
                     <a:stretch>
                       <a:fillRect/>
@@ -1972,7 +2382,7 @@
         <w:pStyle w:val="Epgrafe"/>
         <w:jc w:val="center"/>
       </w:pPr>
-      <w:bookmarkStart w:id="4" w:name="_Ref268190310"/>
+      <w:bookmarkStart w:id="65" w:name="_Ref268190310"/>
       <w:r>
         <w:t xml:space="preserve">Tabla </w:t>
       </w:r>
@@ -1984,7 +2394,7 @@
           <w:t>4</w:t>
         </w:r>
       </w:fldSimple>
-      <w:bookmarkEnd w:id="4"/>
+      <w:bookmarkEnd w:id="65"/>
       <w:r>
         <w:t>) Tabla de falla generadas según bit de salida.</w:t>
       </w:r>
@@ -2029,7 +2439,7 @@
             <wp:cNvGraphicFramePr/>
             <a:graphic xmlns:a="http://schemas.openxmlformats.org/drawingml/2006/main">
               <a:graphicData uri="http://schemas.openxmlformats.org/drawingml/2006/chart">
-                <c:chart xmlns:c="http://schemas.openxmlformats.org/drawingml/2006/chart" xmlns:r="http://schemas.openxmlformats.org/officeDocument/2006/relationships" r:id="rId37"/>
+                <c:chart xmlns:c="http://schemas.openxmlformats.org/drawingml/2006/chart" xmlns:r="http://schemas.openxmlformats.org/officeDocument/2006/relationships" r:id="rId39"/>
               </a:graphicData>
             </a:graphic>
           </wp:inline>
@@ -2222,7 +2632,7 @@
                     </pic:cNvPicPr>
                   </pic:nvPicPr>
                   <pic:blipFill>
-                    <a:blip r:embed="rId38" cstate="print"/>
+                    <a:blip r:embed="rId40" cstate="print"/>
                     <a:srcRect/>
                     <a:stretch>
                       <a:fillRect/>
@@ -2256,7 +2666,7 @@
         <w:pStyle w:val="Epgrafe"/>
         <w:jc w:val="center"/>
       </w:pPr>
-      <w:bookmarkStart w:id="5" w:name="_Ref268278231"/>
+      <w:bookmarkStart w:id="66" w:name="_Ref268278231"/>
       <w:r>
         <w:t xml:space="preserve">Figura </w:t>
       </w:r>
@@ -2268,7 +2678,7 @@
           <w:t>20</w:t>
         </w:r>
       </w:fldSimple>
-      <w:bookmarkEnd w:id="5"/>
+      <w:bookmarkEnd w:id="66"/>
       <w:r>
         <w:t>) Gráfica de dispersión, fallas MSB por inyección exponencial.</w:t>
       </w:r>
@@ -2352,7 +2762,7 @@
                     </pic:cNvPicPr>
                   </pic:nvPicPr>
                   <pic:blipFill>
-                    <a:blip r:embed="rId39" cstate="print"/>
+                    <a:blip r:embed="rId41" cstate="print"/>
                     <a:srcRect/>
                     <a:stretch>
                       <a:fillRect/>
@@ -2386,7 +2796,7 @@
         <w:pStyle w:val="Epgrafe"/>
         <w:jc w:val="center"/>
       </w:pPr>
-      <w:bookmarkStart w:id="6" w:name="_Ref268278439"/>
+      <w:bookmarkStart w:id="67" w:name="_Ref268278439"/>
       <w:r>
         <w:t xml:space="preserve">Figura </w:t>
       </w:r>
@@ -2398,7 +2808,7 @@
           <w:t>21</w:t>
         </w:r>
       </w:fldSimple>
-      <w:bookmarkEnd w:id="6"/>
+      <w:bookmarkEnd w:id="67"/>
       <w:r>
         <w:t>) Gráfica de dispersión, fallas LSB por inyección rampa.</w:t>
       </w:r>
@@ -2487,7 +2897,7 @@
                     </pic:cNvPicPr>
                   </pic:nvPicPr>
                   <pic:blipFill>
-                    <a:blip r:embed="rId40" cstate="print"/>
+                    <a:blip r:embed="rId42" cstate="print"/>
                     <a:srcRect t="15888"/>
                     <a:stretch>
                       <a:fillRect/>
@@ -2562,7 +2972,7 @@
             <wp:cNvGraphicFramePr/>
             <a:graphic xmlns:a="http://schemas.openxmlformats.org/drawingml/2006/main">
               <a:graphicData uri="http://schemas.openxmlformats.org/drawingml/2006/chart">
-                <c:chart xmlns:c="http://schemas.openxmlformats.org/drawingml/2006/chart" xmlns:r="http://schemas.openxmlformats.org/officeDocument/2006/relationships" r:id="rId41"/>
+                <c:chart xmlns:c="http://schemas.openxmlformats.org/drawingml/2006/chart" xmlns:r="http://schemas.openxmlformats.org/officeDocument/2006/relationships" r:id="rId43"/>
               </a:graphicData>
             </a:graphic>
           </wp:inline>
@@ -2606,6 +3016,7 @@
           <w:noProof/>
           <w:lang w:eastAsia="es-AR"/>
         </w:rPr>
+        <w:lastRenderedPageBreak/>
         <w:drawing>
           <wp:inline distT="0" distB="0" distL="0" distR="0">
             <wp:extent cx="2617272" cy="2339439"/>
@@ -2614,7 +3025,7 @@
             <wp:cNvGraphicFramePr/>
             <a:graphic xmlns:a="http://schemas.openxmlformats.org/drawingml/2006/main">
               <a:graphicData uri="http://schemas.openxmlformats.org/drawingml/2006/chart">
-                <c:chart xmlns:c="http://schemas.openxmlformats.org/drawingml/2006/chart" xmlns:r="http://schemas.openxmlformats.org/officeDocument/2006/relationships" r:id="rId42"/>
+                <c:chart xmlns:c="http://schemas.openxmlformats.org/drawingml/2006/chart" xmlns:r="http://schemas.openxmlformats.org/officeDocument/2006/relationships" r:id="rId44"/>
               </a:graphicData>
             </a:graphic>
           </wp:inline>
@@ -2633,7 +3044,7 @@
             <wp:cNvGraphicFramePr/>
             <a:graphic xmlns:a="http://schemas.openxmlformats.org/drawingml/2006/main">
               <a:graphicData uri="http://schemas.openxmlformats.org/drawingml/2006/chart">
-                <c:chart xmlns:c="http://schemas.openxmlformats.org/drawingml/2006/chart" xmlns:r="http://schemas.openxmlformats.org/officeDocument/2006/relationships" r:id="rId43"/>
+                <c:chart xmlns:c="http://schemas.openxmlformats.org/drawingml/2006/chart" xmlns:r="http://schemas.openxmlformats.org/officeDocument/2006/relationships" r:id="rId45"/>
               </a:graphicData>
             </a:graphic>
           </wp:inline>
@@ -2646,7 +3057,6 @@
         <w:jc w:val="center"/>
       </w:pPr>
       <w:r>
-        <w:lastRenderedPageBreak/>
         <w:t xml:space="preserve">Figura </w:t>
       </w:r>
       <w:fldSimple w:instr=" SEQ Figura \* ARABIC ">
@@ -3151,7 +3561,6 @@
   <w:style w:type="character" w:default="1" w:styleId="Fuentedeprrafopredeter">
     <w:name w:val="Default Paragraph Font"/>
     <w:uiPriority w:val="1"/>
-    <w:semiHidden/>
     <w:unhideWhenUsed/>
   </w:style>
   <w:style w:type="table" w:default="1" w:styleId="Tablanormal">
@@ -3213,13 +3622,28 @@
     <w:basedOn w:val="Normal"/>
     <w:autoRedefine/>
     <w:qFormat/>
-    <w:rsid w:val="00F775B0"/>
+    <w:rsid w:val="00DD441E"/>
     <w:pPr>
-      <w:spacing w:after="0" w:line="360" w:lineRule="auto"/>
-      <w:ind w:left="426"/>
+      <w:spacing w:before="120" w:after="120" w:line="360" w:lineRule="auto"/>
+      <w:ind w:left="425"/>
+      <w:jc w:val="both"/>
+      <w:pPrChange w:id="0" w:author="Facundo-std" w:date="2010-08-07T19:29:00Z">
+        <w:pPr>
+          <w:spacing w:before="120" w:after="120" w:line="360" w:lineRule="auto"/>
+          <w:ind w:left="425"/>
+        </w:pPr>
+      </w:pPrChange>
     </w:pPr>
     <w:rPr>
       <w:rFonts w:cstheme="minorHAnsi"/>
+      <w:rPrChange w:id="0" w:author="Facundo-std" w:date="2010-08-07T19:29:00Z">
+        <w:rPr>
+          <w:rFonts w:asciiTheme="minorHAnsi" w:eastAsiaTheme="minorHAnsi" w:hAnsiTheme="minorHAnsi" w:cstheme="minorHAnsi"/>
+          <w:sz w:val="22"/>
+          <w:szCs w:val="22"/>
+          <w:lang w:val="es-AR" w:eastAsia="en-US" w:bidi="ar-SA"/>
+        </w:rPr>
+      </w:rPrChange>
     </w:rPr>
   </w:style>
   <w:style w:type="paragraph" w:styleId="Textodeglobo">
@@ -3428,7 +3852,7 @@
           <c:layoutTarget val="inner"/>
           <c:xMode val="edge"/>
           <c:yMode val="edge"/>
-          <c:x val="0.10835534447083062"/>
+          <c:x val="0.10835534447083064"/>
           <c:y val="0.27350948720342788"/>
           <c:w val="0.79739865850102065"/>
           <c:h val="0.61622233979645757"/>
@@ -3554,7 +3978,7 @@
           <c:xMode val="edge"/>
           <c:yMode val="edge"/>
           <c:x val="9.7632668982298748E-2"/>
-          <c:y val="0.2735097357016435"/>
+          <c:y val="0.27350973570164361"/>
           <c:w val="0.79739865850102065"/>
           <c:h val="0.61622233979645757"/>
         </c:manualLayout>
@@ -3586,7 +4010,7 @@
               <c:idx val="0"/>
               <c:layout>
                 <c:manualLayout>
-                  <c:x val="0.32317349220236574"/>
+                  <c:x val="0.32317349220236591"/>
                   <c:y val="6.1273743944062327E-2"/>
                 </c:manualLayout>
               </c:layout>
@@ -3715,25 +4139,25 @@
                   <c:v>1.1200000000000001</c:v>
                 </c:pt>
                 <c:pt idx="12">
-                  <c:v>1.1299999999999897</c:v>
+                  <c:v>1.1299999999999892</c:v>
                 </c:pt>
                 <c:pt idx="13">
-                  <c:v>1.1399999999999897</c:v>
+                  <c:v>1.1399999999999892</c:v>
                 </c:pt>
                 <c:pt idx="14">
-                  <c:v>1.1499999999999897</c:v>
+                  <c:v>1.1499999999999893</c:v>
                 </c:pt>
                 <c:pt idx="15">
-                  <c:v>1.1599999999999899</c:v>
+                  <c:v>1.1599999999999895</c:v>
                 </c:pt>
                 <c:pt idx="16">
                   <c:v>1.1700000000000021</c:v>
                 </c:pt>
                 <c:pt idx="17">
-                  <c:v>1.180000000000009</c:v>
+                  <c:v>1.1800000000000095</c:v>
                 </c:pt>
                 <c:pt idx="18">
-                  <c:v>1.1900000000000091</c:v>
+                  <c:v>1.1900000000000095</c:v>
                 </c:pt>
                 <c:pt idx="19">
                   <c:v>1.2</c:v>
@@ -4075,11 +4499,11 @@
             </c:numRef>
           </c:yVal>
         </c:ser>
-        <c:axId val="166545280"/>
-        <c:axId val="166555648"/>
+        <c:axId val="124787712"/>
+        <c:axId val="124810368"/>
       </c:scatterChart>
       <c:valAx>
-        <c:axId val="166545280"/>
+        <c:axId val="124787712"/>
         <c:scaling>
           <c:orientation val="minMax"/>
           <c:max val="1.7"/>
@@ -4117,12 +4541,12 @@
             <a:endParaRPr lang="es-AR"/>
           </a:p>
         </c:txPr>
-        <c:crossAx val="166555648"/>
+        <c:crossAx val="124810368"/>
         <c:crosses val="autoZero"/>
         <c:crossBetween val="midCat"/>
       </c:valAx>
       <c:valAx>
-        <c:axId val="166555648"/>
+        <c:axId val="124810368"/>
         <c:scaling>
           <c:orientation val="minMax"/>
           <c:min val="0"/>
@@ -4159,7 +4583,7 @@
             <a:endParaRPr lang="es-AR"/>
           </a:p>
         </c:txPr>
-        <c:crossAx val="166545280"/>
+        <c:crossAx val="124787712"/>
         <c:crosses val="autoZero"/>
         <c:crossBetween val="midCat"/>
       </c:valAx>
@@ -4249,25 +4673,25 @@
                   <c:v>1.1200000000000001</c:v>
                 </c:pt>
                 <c:pt idx="12">
-                  <c:v>1.1299999999999897</c:v>
+                  <c:v>1.1299999999999892</c:v>
                 </c:pt>
                 <c:pt idx="13">
-                  <c:v>1.1399999999999897</c:v>
+                  <c:v>1.1399999999999892</c:v>
                 </c:pt>
                 <c:pt idx="14">
-                  <c:v>1.1499999999999897</c:v>
+                  <c:v>1.1499999999999893</c:v>
                 </c:pt>
                 <c:pt idx="15">
-                  <c:v>1.1599999999999899</c:v>
+                  <c:v>1.1599999999999895</c:v>
                 </c:pt>
                 <c:pt idx="16">
                   <c:v>1.1700000000000021</c:v>
                 </c:pt>
                 <c:pt idx="17">
-                  <c:v>1.180000000000009</c:v>
+                  <c:v>1.1800000000000095</c:v>
                 </c:pt>
                 <c:pt idx="18">
-                  <c:v>1.1900000000000091</c:v>
+                  <c:v>1.1900000000000095</c:v>
                 </c:pt>
                 <c:pt idx="19">
                   <c:v>1.2</c:v>
@@ -4609,11 +5033,11 @@
             </c:numRef>
           </c:yVal>
         </c:ser>
-        <c:axId val="166595584"/>
-        <c:axId val="166610048"/>
+        <c:axId val="124821888"/>
+        <c:axId val="124823808"/>
       </c:scatterChart>
       <c:valAx>
-        <c:axId val="166595584"/>
+        <c:axId val="124821888"/>
         <c:scaling>
           <c:orientation val="minMax"/>
           <c:max val="1.7"/>
@@ -4646,12 +5070,12 @@
         </c:title>
         <c:numFmt formatCode="0.00" sourceLinked="1"/>
         <c:tickLblPos val="nextTo"/>
-        <c:crossAx val="166610048"/>
+        <c:crossAx val="124823808"/>
         <c:crosses val="autoZero"/>
         <c:crossBetween val="midCat"/>
       </c:valAx>
       <c:valAx>
-        <c:axId val="166610048"/>
+        <c:axId val="124823808"/>
         <c:scaling>
           <c:orientation val="minMax"/>
         </c:scaling>
@@ -4677,7 +5101,7 @@
         </c:title>
         <c:numFmt formatCode="General" sourceLinked="1"/>
         <c:tickLblPos val="nextTo"/>
-        <c:crossAx val="166595584"/>
+        <c:crossAx val="124821888"/>
         <c:crosses val="autoZero"/>
         <c:crossBetween val="midCat"/>
       </c:valAx>
@@ -4874,26 +5298,26 @@
           <c:showVal val="1"/>
         </c:dLbls>
         <c:shape val="box"/>
-        <c:axId val="166623872"/>
-        <c:axId val="166629760"/>
-        <c:axId val="166587456"/>
+        <c:axId val="124928000"/>
+        <c:axId val="124929536"/>
+        <c:axId val="124948480"/>
       </c:bar3DChart>
       <c:catAx>
-        <c:axId val="166623872"/>
+        <c:axId val="124928000"/>
         <c:scaling>
           <c:orientation val="minMax"/>
         </c:scaling>
         <c:axPos val="b"/>
         <c:majorTickMark val="none"/>
         <c:tickLblPos val="nextTo"/>
-        <c:crossAx val="166629760"/>
+        <c:crossAx val="124929536"/>
         <c:crosses val="autoZero"/>
         <c:auto val="1"/>
         <c:lblAlgn val="ctr"/>
         <c:lblOffset val="100"/>
       </c:catAx>
       <c:valAx>
-        <c:axId val="166629760"/>
+        <c:axId val="124929536"/>
         <c:scaling>
           <c:logBase val="10"/>
           <c:orientation val="minMax"/>
@@ -4903,12 +5327,12 @@
         <c:numFmt formatCode="General" sourceLinked="1"/>
         <c:majorTickMark val="none"/>
         <c:tickLblPos val="none"/>
-        <c:crossAx val="166623872"/>
+        <c:crossAx val="124928000"/>
         <c:crosses val="autoZero"/>
         <c:crossBetween val="between"/>
       </c:valAx>
       <c:serAx>
-        <c:axId val="166587456"/>
+        <c:axId val="124948480"/>
         <c:scaling>
           <c:orientation val="minMax"/>
         </c:scaling>
@@ -4916,7 +5340,7 @@
         <c:axPos val="b"/>
         <c:majorTickMark val="none"/>
         <c:tickLblPos val="none"/>
-        <c:crossAx val="166629760"/>
+        <c:crossAx val="124929536"/>
         <c:crosses val="autoZero"/>
       </c:serAx>
     </c:plotArea>
@@ -5093,11 +5517,11 @@
             </c:numRef>
           </c:val>
         </c:ser>
-        <c:axId val="166657024"/>
-        <c:axId val="148509440"/>
+        <c:axId val="125583744"/>
+        <c:axId val="125585280"/>
       </c:barChart>
       <c:catAx>
-        <c:axId val="166657024"/>
+        <c:axId val="125583744"/>
         <c:scaling>
           <c:orientation val="minMax"/>
         </c:scaling>
@@ -5114,14 +5538,14 @@
             <a:endParaRPr lang="es-AR"/>
           </a:p>
         </c:txPr>
-        <c:crossAx val="148509440"/>
+        <c:crossAx val="125585280"/>
         <c:crosses val="autoZero"/>
         <c:auto val="1"/>
         <c:lblAlgn val="ctr"/>
         <c:lblOffset val="100"/>
       </c:catAx>
       <c:valAx>
-        <c:axId val="148509440"/>
+        <c:axId val="125585280"/>
         <c:scaling>
           <c:orientation val="minMax"/>
         </c:scaling>
@@ -5140,7 +5564,7 @@
             <a:endParaRPr lang="es-AR"/>
           </a:p>
         </c:txPr>
-        <c:crossAx val="166657024"/>
+        <c:crossAx val="125583744"/>
         <c:crosses val="autoZero"/>
         <c:crossBetween val="between"/>
       </c:valAx>
@@ -5252,12 +5676,12 @@
           <c:bubble3D val="1"/>
         </c:ser>
         <c:shape val="cylinder"/>
-        <c:axId val="164413824"/>
-        <c:axId val="164415360"/>
+        <c:axId val="125625856"/>
+        <c:axId val="125627392"/>
         <c:axId val="0"/>
       </c:bar3DChart>
       <c:catAx>
-        <c:axId val="164413824"/>
+        <c:axId val="125625856"/>
         <c:scaling>
           <c:orientation val="minMax"/>
         </c:scaling>
@@ -5266,14 +5690,14 @@
         <c:numFmt formatCode="General" sourceLinked="1"/>
         <c:majorTickMark val="none"/>
         <c:tickLblPos val="none"/>
-        <c:crossAx val="164415360"/>
+        <c:crossAx val="125627392"/>
         <c:crosses val="autoZero"/>
         <c:auto val="1"/>
         <c:lblAlgn val="ctr"/>
         <c:lblOffset val="100"/>
       </c:catAx>
       <c:valAx>
-        <c:axId val="164415360"/>
+        <c:axId val="125627392"/>
         <c:scaling>
           <c:orientation val="minMax"/>
         </c:scaling>
@@ -5298,7 +5722,7 @@
         </c:title>
         <c:numFmt formatCode="0" sourceLinked="1"/>
         <c:tickLblPos val="nextTo"/>
-        <c:crossAx val="164413824"/>
+        <c:crossAx val="125625856"/>
         <c:crosses val="autoZero"/>
         <c:crossBetween val="between"/>
       </c:valAx>
@@ -5424,12 +5848,12 @@
           </c:val>
         </c:ser>
         <c:shape val="box"/>
-        <c:axId val="164432896"/>
-        <c:axId val="148644608"/>
+        <c:axId val="129966464"/>
+        <c:axId val="129968000"/>
         <c:axId val="0"/>
       </c:bar3DChart>
       <c:catAx>
-        <c:axId val="164432896"/>
+        <c:axId val="129966464"/>
         <c:scaling>
           <c:orientation val="minMax"/>
         </c:scaling>
@@ -5437,14 +5861,14 @@
         <c:axPos val="b"/>
         <c:majorTickMark val="none"/>
         <c:tickLblPos val="none"/>
-        <c:crossAx val="148644608"/>
+        <c:crossAx val="129968000"/>
         <c:crosses val="autoZero"/>
         <c:auto val="1"/>
         <c:lblAlgn val="ctr"/>
         <c:lblOffset val="100"/>
       </c:catAx>
       <c:valAx>
-        <c:axId val="148644608"/>
+        <c:axId val="129968000"/>
         <c:scaling>
           <c:orientation val="minMax"/>
           <c:min val="1"/>
@@ -5453,7 +5877,7 @@
         <c:majorGridlines/>
         <c:numFmt formatCode="General" sourceLinked="1"/>
         <c:tickLblPos val="nextTo"/>
-        <c:crossAx val="164432896"/>
+        <c:crossAx val="129966464"/>
         <c:crosses val="autoZero"/>
         <c:crossBetween val="between"/>
       </c:valAx>
@@ -5580,12 +6004,12 @@
           </c:val>
         </c:ser>
         <c:shape val="box"/>
-        <c:axId val="148661760"/>
-        <c:axId val="148663296"/>
+        <c:axId val="129981056"/>
+        <c:axId val="129999232"/>
         <c:axId val="0"/>
       </c:bar3DChart>
       <c:catAx>
-        <c:axId val="148661760"/>
+        <c:axId val="129981056"/>
         <c:scaling>
           <c:orientation val="minMax"/>
         </c:scaling>
@@ -5593,14 +6017,14 @@
         <c:axPos val="b"/>
         <c:majorTickMark val="none"/>
         <c:tickLblPos val="none"/>
-        <c:crossAx val="148663296"/>
+        <c:crossAx val="129999232"/>
         <c:crosses val="autoZero"/>
         <c:auto val="1"/>
         <c:lblAlgn val="ctr"/>
         <c:lblOffset val="100"/>
       </c:catAx>
       <c:valAx>
-        <c:axId val="148663296"/>
+        <c:axId val="129999232"/>
         <c:scaling>
           <c:orientation val="minMax"/>
         </c:scaling>
@@ -5608,7 +6032,7 @@
         <c:majorGridlines/>
         <c:numFmt formatCode="General" sourceLinked="1"/>
         <c:tickLblPos val="nextTo"/>
-        <c:crossAx val="148661760"/>
+        <c:crossAx val="129981056"/>
         <c:crosses val="autoZero"/>
         <c:crossBetween val="between"/>
       </c:valAx>
@@ -9054,39 +9478,39 @@
     </dgm:pt>
   </dgm:ptLst>
   <dgm:cxnLst>
-    <dgm:cxn modelId="{EEA85BAC-AEBE-4413-B556-CB98A188E04C}" type="presOf" srcId="{852930E8-AE5C-473F-B7D4-885A1528EBE7}" destId="{A8125330-1F10-4ED1-A82E-FE051DF11DCB}" srcOrd="0" destOrd="0" presId="urn:microsoft.com/office/officeart/2005/8/layout/radial6"/>
+    <dgm:cxn modelId="{A13337B6-473A-4933-A151-C0C37D1EE7EB}" type="presOf" srcId="{852930E8-AE5C-473F-B7D4-885A1528EBE7}" destId="{A8125330-1F10-4ED1-A82E-FE051DF11DCB}" srcOrd="0" destOrd="0" presId="urn:microsoft.com/office/officeart/2005/8/layout/radial6"/>
     <dgm:cxn modelId="{4F8FFCF7-B9DA-4A7D-B3F7-A83BB618C862}" srcId="{8A28A104-AE37-4170-A71D-93514034A40B}" destId="{045FECEF-E947-4F6B-A52F-D2BD5844D8DC}" srcOrd="0" destOrd="0" parTransId="{471B78FD-CFCD-4196-BF69-A19479FCC8FF}" sibTransId="{3A4EFD00-E824-4AC6-8CDA-2CB05E57EF75}"/>
     <dgm:cxn modelId="{C66AB7E9-1A54-41A4-9FB2-07D703B66FAB}" srcId="{8A28A104-AE37-4170-A71D-93514034A40B}" destId="{30B33EE7-439F-4224-8B1F-02EC5E897D0B}" srcOrd="1" destOrd="0" parTransId="{36BD9E46-9312-4CE7-8FDC-A582FE0FAB86}" sibTransId="{AC95B9B6-C56E-4FEF-8C6A-12F7741F4685}"/>
-    <dgm:cxn modelId="{D2660B99-0782-46F9-9A74-D006955A7412}" type="presOf" srcId="{F22A4B1E-B1BE-4C15-844F-3F6BF2F893E9}" destId="{D32B39E7-955D-463B-B7E2-753AC4E12F45}" srcOrd="0" destOrd="0" presId="urn:microsoft.com/office/officeart/2005/8/layout/radial6"/>
-    <dgm:cxn modelId="{9882655D-2F8B-4E22-AF43-27FB897000AC}" type="presOf" srcId="{3851E0E5-1EE3-4BE0-B245-4ACAE1316BF6}" destId="{C6892F22-66F3-4D52-8B0D-2F5F0B8EA2DE}" srcOrd="0" destOrd="0" presId="urn:microsoft.com/office/officeart/2005/8/layout/radial6"/>
-    <dgm:cxn modelId="{B31E84D6-0BC8-478D-89C6-FED5835D97BF}" type="presOf" srcId="{EED691C2-4BC8-4CA6-AE0E-F5FC977A82E6}" destId="{DEBFC0E3-F47B-4346-81B9-47D90018653C}" srcOrd="0" destOrd="0" presId="urn:microsoft.com/office/officeart/2005/8/layout/radial6"/>
+    <dgm:cxn modelId="{AE7F050B-D4BA-4816-A9C4-A218180409DB}" type="presOf" srcId="{D3F7476D-6854-4506-9762-6450F923A837}" destId="{DA206D1E-573D-4A33-92B8-C4FE6E65A874}" srcOrd="0" destOrd="0" presId="urn:microsoft.com/office/officeart/2005/8/layout/radial6"/>
+    <dgm:cxn modelId="{1D3B9D6D-A8B1-4443-9589-A1F4D372C497}" type="presOf" srcId="{E6460567-61C1-4FFF-A28E-784B7EAB1EC6}" destId="{01B38DC9-6425-4DDB-B64A-F1DC315FF330}" srcOrd="0" destOrd="0" presId="urn:microsoft.com/office/officeart/2005/8/layout/radial6"/>
+    <dgm:cxn modelId="{B77C301B-4417-49E2-919E-9287C4A694C1}" type="presOf" srcId="{3851E0E5-1EE3-4BE0-B245-4ACAE1316BF6}" destId="{C6892F22-66F3-4D52-8B0D-2F5F0B8EA2DE}" srcOrd="0" destOrd="0" presId="urn:microsoft.com/office/officeart/2005/8/layout/radial6"/>
+    <dgm:cxn modelId="{DA55F00F-0666-439F-B48C-F5C9F06E4698}" type="presOf" srcId="{12C189CE-869A-46D8-AD8C-0F7179C4FA6D}" destId="{7C8754B5-CCF2-4B27-AEBC-9A995ADCBB9E}" srcOrd="0" destOrd="0" presId="urn:microsoft.com/office/officeart/2005/8/layout/radial6"/>
+    <dgm:cxn modelId="{15E6FBA1-870F-4335-B3BF-67F699C3D714}" type="presOf" srcId="{EED691C2-4BC8-4CA6-AE0E-F5FC977A82E6}" destId="{DEBFC0E3-F47B-4346-81B9-47D90018653C}" srcOrd="0" destOrd="0" presId="urn:microsoft.com/office/officeart/2005/8/layout/radial6"/>
     <dgm:cxn modelId="{A5602644-3B81-4FC0-82E1-94C707B6325F}" srcId="{8A28A104-AE37-4170-A71D-93514034A40B}" destId="{F706D3C7-57BA-47D0-9170-1EF104E5ED14}" srcOrd="3" destOrd="0" parTransId="{4F5DC31B-70D5-4669-B657-6935302483CD}" sibTransId="{D090E9CF-DFD3-4C8B-914C-0F94FFEF8B75}"/>
-    <dgm:cxn modelId="{591560A8-03C3-4649-A06D-EE118DD94B7A}" type="presOf" srcId="{12C189CE-869A-46D8-AD8C-0F7179C4FA6D}" destId="{7C8754B5-CCF2-4B27-AEBC-9A995ADCBB9E}" srcOrd="0" destOrd="0" presId="urn:microsoft.com/office/officeart/2005/8/layout/radial6"/>
     <dgm:cxn modelId="{EE7E16A2-8C59-4221-8B55-4CE2E42334F0}" srcId="{824E7D5A-24BD-4BBB-9CA7-F8DE03E3C6EC}" destId="{F22A4B1E-B1BE-4C15-844F-3F6BF2F893E9}" srcOrd="1" destOrd="0" parTransId="{4B263AD9-FA00-4E09-B362-10CABF470A08}" sibTransId="{12C189CE-869A-46D8-AD8C-0F7179C4FA6D}"/>
-    <dgm:cxn modelId="{30E6BE19-7C99-4899-9B8C-1447B27D6412}" type="presOf" srcId="{824E7D5A-24BD-4BBB-9CA7-F8DE03E3C6EC}" destId="{27157CA4-4C15-4FF2-AF98-B56A130127B7}" srcOrd="0" destOrd="0" presId="urn:microsoft.com/office/officeart/2005/8/layout/radial6"/>
     <dgm:cxn modelId="{BEA3FC14-3898-46F0-990E-510619661018}" srcId="{824E7D5A-24BD-4BBB-9CA7-F8DE03E3C6EC}" destId="{E6460567-61C1-4FFF-A28E-784B7EAB1EC6}" srcOrd="0" destOrd="0" parTransId="{79D8F19B-0AEF-48AD-8636-F07680F5F2AE}" sibTransId="{EED691C2-4BC8-4CA6-AE0E-F5FC977A82E6}"/>
-    <dgm:cxn modelId="{C52CA5D9-2EEB-466B-BC40-6549B32D1F56}" type="presOf" srcId="{D3F7476D-6854-4506-9762-6450F923A837}" destId="{DA206D1E-573D-4A33-92B8-C4FE6E65A874}" srcOrd="0" destOrd="0" presId="urn:microsoft.com/office/officeart/2005/8/layout/radial6"/>
+    <dgm:cxn modelId="{91750285-DC8B-4418-A698-BBACAAFF9A55}" type="presOf" srcId="{F22A4B1E-B1BE-4C15-844F-3F6BF2F893E9}" destId="{D32B39E7-955D-463B-B7E2-753AC4E12F45}" srcOrd="0" destOrd="0" presId="urn:microsoft.com/office/officeart/2005/8/layout/radial6"/>
+    <dgm:cxn modelId="{9272F4D7-C312-4654-8CD9-A55C6E2AF2D5}" type="presOf" srcId="{824E7D5A-24BD-4BBB-9CA7-F8DE03E3C6EC}" destId="{27157CA4-4C15-4FF2-AF98-B56A130127B7}" srcOrd="0" destOrd="0" presId="urn:microsoft.com/office/officeart/2005/8/layout/radial6"/>
     <dgm:cxn modelId="{BE82A1DA-45C8-4389-ACC3-4D8FB3F1D56E}" srcId="{824E7D5A-24BD-4BBB-9CA7-F8DE03E3C6EC}" destId="{3851E0E5-1EE3-4BE0-B245-4ACAE1316BF6}" srcOrd="2" destOrd="0" parTransId="{6AC14223-6AC0-4B57-9BF5-9591E3C1328C}" sibTransId="{852930E8-AE5C-473F-B7D4-885A1528EBE7}"/>
     <dgm:cxn modelId="{7EE773D5-86ED-41E3-91E3-275E562CFC75}" srcId="{D3F7476D-6854-4506-9762-6450F923A837}" destId="{824E7D5A-24BD-4BBB-9CA7-F8DE03E3C6EC}" srcOrd="0" destOrd="0" parTransId="{78E48914-62F8-432D-90C3-1609BAEB1149}" sibTransId="{23407590-0E43-41FE-B4F6-975916AD8AAA}"/>
     <dgm:cxn modelId="{DDD2F3D4-DFDD-48B4-A2B1-F429EE1A1248}" srcId="{8A28A104-AE37-4170-A71D-93514034A40B}" destId="{05DF8A83-7886-46F2-843E-030E4215A240}" srcOrd="2" destOrd="0" parTransId="{D51D07FF-F4AA-4F26-9E20-546A4B8C5667}" sibTransId="{FCD31C67-C3B3-4832-B07A-BDB19D2B5823}"/>
-    <dgm:cxn modelId="{627FA4A0-F775-4614-8984-29DC939EB6B1}" type="presOf" srcId="{E6460567-61C1-4FFF-A28E-784B7EAB1EC6}" destId="{01B38DC9-6425-4DDB-B64A-F1DC315FF330}" srcOrd="0" destOrd="0" presId="urn:microsoft.com/office/officeart/2005/8/layout/radial6"/>
     <dgm:cxn modelId="{C2193937-0DD4-4452-A2D1-E9A1FB95FC3C}" srcId="{D3F7476D-6854-4506-9762-6450F923A837}" destId="{8A28A104-AE37-4170-A71D-93514034A40B}" srcOrd="1" destOrd="0" parTransId="{80046A3A-289E-46BF-BE1A-B8803CC7FF0B}" sibTransId="{B81CEEA1-FF6E-43EE-8B3B-BA805E8A4BDA}"/>
-    <dgm:cxn modelId="{8A3482E7-BC7F-4FCB-8809-21BC73A51483}" type="presParOf" srcId="{DA206D1E-573D-4A33-92B8-C4FE6E65A874}" destId="{27157CA4-4C15-4FF2-AF98-B56A130127B7}" srcOrd="0" destOrd="0" presId="urn:microsoft.com/office/officeart/2005/8/layout/radial6"/>
-    <dgm:cxn modelId="{50788561-1564-4D86-9EC6-DC0B95649D21}" type="presParOf" srcId="{DA206D1E-573D-4A33-92B8-C4FE6E65A874}" destId="{01B38DC9-6425-4DDB-B64A-F1DC315FF330}" srcOrd="1" destOrd="0" presId="urn:microsoft.com/office/officeart/2005/8/layout/radial6"/>
-    <dgm:cxn modelId="{26462CD8-CF9C-4DAA-8343-42D7547F2EA2}" type="presParOf" srcId="{DA206D1E-573D-4A33-92B8-C4FE6E65A874}" destId="{06168769-8384-4267-B616-CB3E5941E70A}" srcOrd="2" destOrd="0" presId="urn:microsoft.com/office/officeart/2005/8/layout/radial6"/>
-    <dgm:cxn modelId="{9712F0C6-A568-40F1-ACFD-0970325B734E}" type="presParOf" srcId="{DA206D1E-573D-4A33-92B8-C4FE6E65A874}" destId="{DEBFC0E3-F47B-4346-81B9-47D90018653C}" srcOrd="3" destOrd="0" presId="urn:microsoft.com/office/officeart/2005/8/layout/radial6"/>
-    <dgm:cxn modelId="{E2C08B62-22E9-4EFD-A5C0-917CCE622221}" type="presParOf" srcId="{DA206D1E-573D-4A33-92B8-C4FE6E65A874}" destId="{D32B39E7-955D-463B-B7E2-753AC4E12F45}" srcOrd="4" destOrd="0" presId="urn:microsoft.com/office/officeart/2005/8/layout/radial6"/>
-    <dgm:cxn modelId="{1A47E5C8-64D5-48DB-8410-8A933D7B8887}" type="presParOf" srcId="{DA206D1E-573D-4A33-92B8-C4FE6E65A874}" destId="{CD3AE6AC-C38D-4105-AB9A-D697EC6102D7}" srcOrd="5" destOrd="0" presId="urn:microsoft.com/office/officeart/2005/8/layout/radial6"/>
-    <dgm:cxn modelId="{137F8E52-300A-4CBA-B18C-0BFFFF5CADA0}" type="presParOf" srcId="{DA206D1E-573D-4A33-92B8-C4FE6E65A874}" destId="{7C8754B5-CCF2-4B27-AEBC-9A995ADCBB9E}" srcOrd="6" destOrd="0" presId="urn:microsoft.com/office/officeart/2005/8/layout/radial6"/>
-    <dgm:cxn modelId="{59A0D4E5-6B03-4C2D-BCB9-C4C5EB9CF925}" type="presParOf" srcId="{DA206D1E-573D-4A33-92B8-C4FE6E65A874}" destId="{C6892F22-66F3-4D52-8B0D-2F5F0B8EA2DE}" srcOrd="7" destOrd="0" presId="urn:microsoft.com/office/officeart/2005/8/layout/radial6"/>
-    <dgm:cxn modelId="{27515C6D-E892-442C-834B-7136B02701B0}" type="presParOf" srcId="{DA206D1E-573D-4A33-92B8-C4FE6E65A874}" destId="{C4A5D4DF-6D82-44DC-8A84-769E00D2C0E2}" srcOrd="8" destOrd="0" presId="urn:microsoft.com/office/officeart/2005/8/layout/radial6"/>
-    <dgm:cxn modelId="{6A8F1BFC-27B5-423E-9E8E-95D6402D5D7C}" type="presParOf" srcId="{DA206D1E-573D-4A33-92B8-C4FE6E65A874}" destId="{A8125330-1F10-4ED1-A82E-FE051DF11DCB}" srcOrd="9" destOrd="0" presId="urn:microsoft.com/office/officeart/2005/8/layout/radial6"/>
+    <dgm:cxn modelId="{28774515-D3B5-47FC-ADF7-AD3C0CEC0BDC}" type="presParOf" srcId="{DA206D1E-573D-4A33-92B8-C4FE6E65A874}" destId="{27157CA4-4C15-4FF2-AF98-B56A130127B7}" srcOrd="0" destOrd="0" presId="urn:microsoft.com/office/officeart/2005/8/layout/radial6"/>
+    <dgm:cxn modelId="{28DA6F3C-FA33-404C-9880-2D5992972DEF}" type="presParOf" srcId="{DA206D1E-573D-4A33-92B8-C4FE6E65A874}" destId="{01B38DC9-6425-4DDB-B64A-F1DC315FF330}" srcOrd="1" destOrd="0" presId="urn:microsoft.com/office/officeart/2005/8/layout/radial6"/>
+    <dgm:cxn modelId="{519BA370-83C7-4146-B49B-CF880F6C319E}" type="presParOf" srcId="{DA206D1E-573D-4A33-92B8-C4FE6E65A874}" destId="{06168769-8384-4267-B616-CB3E5941E70A}" srcOrd="2" destOrd="0" presId="urn:microsoft.com/office/officeart/2005/8/layout/radial6"/>
+    <dgm:cxn modelId="{199D9BE4-E7A7-4EEB-AAA9-2CB5CC070463}" type="presParOf" srcId="{DA206D1E-573D-4A33-92B8-C4FE6E65A874}" destId="{DEBFC0E3-F47B-4346-81B9-47D90018653C}" srcOrd="3" destOrd="0" presId="urn:microsoft.com/office/officeart/2005/8/layout/radial6"/>
+    <dgm:cxn modelId="{EF8FAAA9-4984-498A-BBE9-8D575CB4344B}" type="presParOf" srcId="{DA206D1E-573D-4A33-92B8-C4FE6E65A874}" destId="{D32B39E7-955D-463B-B7E2-753AC4E12F45}" srcOrd="4" destOrd="0" presId="urn:microsoft.com/office/officeart/2005/8/layout/radial6"/>
+    <dgm:cxn modelId="{C99641C3-DF14-4B92-90C8-2B624F82B145}" type="presParOf" srcId="{DA206D1E-573D-4A33-92B8-C4FE6E65A874}" destId="{CD3AE6AC-C38D-4105-AB9A-D697EC6102D7}" srcOrd="5" destOrd="0" presId="urn:microsoft.com/office/officeart/2005/8/layout/radial6"/>
+    <dgm:cxn modelId="{EE1D3A86-AF1C-4051-8AC6-9D0AFCEF9D16}" type="presParOf" srcId="{DA206D1E-573D-4A33-92B8-C4FE6E65A874}" destId="{7C8754B5-CCF2-4B27-AEBC-9A995ADCBB9E}" srcOrd="6" destOrd="0" presId="urn:microsoft.com/office/officeart/2005/8/layout/radial6"/>
+    <dgm:cxn modelId="{7CAEB24E-86EB-4158-B016-DD8291BF54D5}" type="presParOf" srcId="{DA206D1E-573D-4A33-92B8-C4FE6E65A874}" destId="{C6892F22-66F3-4D52-8B0D-2F5F0B8EA2DE}" srcOrd="7" destOrd="0" presId="urn:microsoft.com/office/officeart/2005/8/layout/radial6"/>
+    <dgm:cxn modelId="{65D86148-A760-4DBC-ADC3-AF025C3D55FC}" type="presParOf" srcId="{DA206D1E-573D-4A33-92B8-C4FE6E65A874}" destId="{C4A5D4DF-6D82-44DC-8A84-769E00D2C0E2}" srcOrd="8" destOrd="0" presId="urn:microsoft.com/office/officeart/2005/8/layout/radial6"/>
+    <dgm:cxn modelId="{A87B0490-833D-493E-8479-4041EA6F064E}" type="presParOf" srcId="{DA206D1E-573D-4A33-92B8-C4FE6E65A874}" destId="{A8125330-1F10-4ED1-A82E-FE051DF11DCB}" srcOrd="9" destOrd="0" presId="urn:microsoft.com/office/officeart/2005/8/layout/radial6"/>
   </dgm:cxnLst>
   <dgm:bg/>
   <dgm:whole/>
   <dgm:extLst>
     <a:ext uri="http://schemas.microsoft.com/office/drawing/2008/diagram">
-      <dsp:dataModelExt xmlns:dsp="http://schemas.microsoft.com/office/drawing/2008/diagram" xmlns="" relId="rId9" minVer="http://schemas.openxmlformats.org/drawingml/2006/diagram"/>
+      <dsp:dataModelExt xmlns:dsp="http://schemas.microsoft.com/office/drawing/2008/diagram" xmlns="" relId="rId11" minVer="http://schemas.openxmlformats.org/drawingml/2006/diagram"/>
     </a:ext>
   </dgm:extLst>
 </dgm:dataModel>
@@ -9260,10 +9684,24 @@
         </dgm:presLayoutVars>
       </dgm:prSet>
       <dgm:spPr/>
+      <dgm:t>
+        <a:bodyPr/>
+        <a:lstStyle/>
+        <a:p>
+          <a:endParaRPr lang="es-AR"/>
+        </a:p>
+      </dgm:t>
     </dgm:pt>
     <dgm:pt modelId="{770DEB67-3CB1-42D5-9274-FB2B4EC64607}" type="pres">
       <dgm:prSet presAssocID="{9F85A230-B084-4B44-8807-953D6D02EEFE}" presName="centerShape" presStyleLbl="node0" presStyleIdx="0" presStyleCnt="1" custScaleX="151557" custScaleY="148240"/>
       <dgm:spPr/>
+      <dgm:t>
+        <a:bodyPr/>
+        <a:lstStyle/>
+        <a:p>
+          <a:endParaRPr lang="es-AR"/>
+        </a:p>
+      </dgm:t>
     </dgm:pt>
     <dgm:pt modelId="{C80943D0-BB20-49B7-92CA-E6AA0A963F84}" type="pres">
       <dgm:prSet presAssocID="{4B2CE0F8-A8D4-42A1-9081-C970899BE96A}" presName="node" presStyleLbl="node1" presStyleIdx="0" presStyleCnt="3">
@@ -9272,6 +9710,13 @@
         </dgm:presLayoutVars>
       </dgm:prSet>
       <dgm:spPr/>
+      <dgm:t>
+        <a:bodyPr/>
+        <a:lstStyle/>
+        <a:p>
+          <a:endParaRPr lang="es-AR"/>
+        </a:p>
+      </dgm:t>
     </dgm:pt>
     <dgm:pt modelId="{8D9FD319-C07A-4550-9CCC-6B45E02A23E9}" type="pres">
       <dgm:prSet presAssocID="{4B2CE0F8-A8D4-42A1-9081-C970899BE96A}" presName="dummy" presStyleCnt="0"/>
@@ -9280,6 +9725,13 @@
     <dgm:pt modelId="{9166BB4C-7737-400C-B9A0-47679910D1A4}" type="pres">
       <dgm:prSet presAssocID="{9F85424A-D77A-4CEF-8FB2-D68A15A9B699}" presName="sibTrans" presStyleLbl="sibTrans2D1" presStyleIdx="0" presStyleCnt="3"/>
       <dgm:spPr/>
+      <dgm:t>
+        <a:bodyPr/>
+        <a:lstStyle/>
+        <a:p>
+          <a:endParaRPr lang="es-AR"/>
+        </a:p>
+      </dgm:t>
     </dgm:pt>
     <dgm:pt modelId="{1CDD9283-6160-44B4-A7AE-20FB452E8D41}" type="pres">
       <dgm:prSet presAssocID="{1C8A91FE-D47F-43FA-9638-1BF63C6F116E}" presName="node" presStyleLbl="node1" presStyleIdx="1" presStyleCnt="3">
@@ -9303,6 +9755,13 @@
     <dgm:pt modelId="{43AEE047-2019-4614-BEA0-E26640AE3868}" type="pres">
       <dgm:prSet presAssocID="{8B376A9D-7B2D-4BA9-81B2-4857DEEBADB2}" presName="sibTrans" presStyleLbl="sibTrans2D1" presStyleIdx="1" presStyleCnt="3"/>
       <dgm:spPr/>
+      <dgm:t>
+        <a:bodyPr/>
+        <a:lstStyle/>
+        <a:p>
+          <a:endParaRPr lang="es-AR"/>
+        </a:p>
+      </dgm:t>
     </dgm:pt>
     <dgm:pt modelId="{8AA90311-7AF3-42D7-8507-D397AF1E4460}" type="pres">
       <dgm:prSet presAssocID="{3FFD797F-5177-4007-A2E9-77314203F13D}" presName="node" presStyleLbl="node1" presStyleIdx="2" presStyleCnt="3">
@@ -9311,6 +9770,13 @@
         </dgm:presLayoutVars>
       </dgm:prSet>
       <dgm:spPr/>
+      <dgm:t>
+        <a:bodyPr/>
+        <a:lstStyle/>
+        <a:p>
+          <a:endParaRPr lang="es-AR"/>
+        </a:p>
+      </dgm:t>
     </dgm:pt>
     <dgm:pt modelId="{4563CA61-8A10-4E65-98FB-4DB97CCF2798}" type="pres">
       <dgm:prSet presAssocID="{3FFD797F-5177-4007-A2E9-77314203F13D}" presName="dummy" presStyleCnt="0"/>
@@ -9319,37 +9785,44 @@
     <dgm:pt modelId="{6CE4FA88-CE13-4C95-AFE9-E4B02E4132FF}" type="pres">
       <dgm:prSet presAssocID="{72E1B8A4-CAAB-4597-89E0-92F95A0B68BA}" presName="sibTrans" presStyleLbl="sibTrans2D1" presStyleIdx="2" presStyleCnt="3"/>
       <dgm:spPr/>
+      <dgm:t>
+        <a:bodyPr/>
+        <a:lstStyle/>
+        <a:p>
+          <a:endParaRPr lang="es-AR"/>
+        </a:p>
+      </dgm:t>
     </dgm:pt>
   </dgm:ptLst>
   <dgm:cxnLst>
-    <dgm:cxn modelId="{B00A78CB-8356-432F-865C-EB3422458E30}" type="presOf" srcId="{57E5F76F-BF31-430F-8662-3A4A4F35F362}" destId="{B92A85EA-4E44-41D5-9F86-075A775BBBB9}" srcOrd="0" destOrd="0" presId="urn:microsoft.com/office/officeart/2005/8/layout/radial6"/>
-    <dgm:cxn modelId="{1D8D7174-53E9-42D8-8C41-E684F59C893C}" type="presOf" srcId="{72E1B8A4-CAAB-4597-89E0-92F95A0B68BA}" destId="{6CE4FA88-CE13-4C95-AFE9-E4B02E4132FF}" srcOrd="0" destOrd="0" presId="urn:microsoft.com/office/officeart/2005/8/layout/radial6"/>
-    <dgm:cxn modelId="{51D4A1B8-B47F-48A3-9D58-955D395EC39A}" type="presOf" srcId="{3FFD797F-5177-4007-A2E9-77314203F13D}" destId="{8AA90311-7AF3-42D7-8507-D397AF1E4460}" srcOrd="0" destOrd="0" presId="urn:microsoft.com/office/officeart/2005/8/layout/radial6"/>
+    <dgm:cxn modelId="{CE544451-ED8D-4629-BBD9-9783A92685AB}" type="presOf" srcId="{9F85424A-D77A-4CEF-8FB2-D68A15A9B699}" destId="{9166BB4C-7737-400C-B9A0-47679910D1A4}" srcOrd="0" destOrd="0" presId="urn:microsoft.com/office/officeart/2005/8/layout/radial6"/>
     <dgm:cxn modelId="{68EE1EFD-CFAA-4046-A25D-3563875DAEE5}" srcId="{57E5F76F-BF31-430F-8662-3A4A4F35F362}" destId="{9F85A230-B084-4B44-8807-953D6D02EEFE}" srcOrd="0" destOrd="0" parTransId="{9F56C92A-9071-435E-824E-399BECD71A0E}" sibTransId="{DDD1EE14-BDAB-43BB-9871-3BCCADA0D344}"/>
-    <dgm:cxn modelId="{99A4D39F-07E8-4A22-BE5E-BCD835C83432}" type="presOf" srcId="{4B2CE0F8-A8D4-42A1-9081-C970899BE96A}" destId="{C80943D0-BB20-49B7-92CA-E6AA0A963F84}" srcOrd="0" destOrd="0" presId="urn:microsoft.com/office/officeart/2005/8/layout/radial6"/>
-    <dgm:cxn modelId="{9980A5BA-AC1A-45D0-A296-329E41EF59B7}" type="presOf" srcId="{9F85424A-D77A-4CEF-8FB2-D68A15A9B699}" destId="{9166BB4C-7737-400C-B9A0-47679910D1A4}" srcOrd="0" destOrd="0" presId="urn:microsoft.com/office/officeart/2005/8/layout/radial6"/>
+    <dgm:cxn modelId="{F3CD4EAD-5060-4363-923A-1623B3A48FE8}" type="presOf" srcId="{8B376A9D-7B2D-4BA9-81B2-4857DEEBADB2}" destId="{43AEE047-2019-4614-BEA0-E26640AE3868}" srcOrd="0" destOrd="0" presId="urn:microsoft.com/office/officeart/2005/8/layout/radial6"/>
+    <dgm:cxn modelId="{1E1CA6D9-7634-4624-93CB-C5E3B29E293F}" type="presOf" srcId="{3FFD797F-5177-4007-A2E9-77314203F13D}" destId="{8AA90311-7AF3-42D7-8507-D397AF1E4460}" srcOrd="0" destOrd="0" presId="urn:microsoft.com/office/officeart/2005/8/layout/radial6"/>
+    <dgm:cxn modelId="{4A96EAD4-A46C-4D2A-8C37-3D01C52A8FF6}" type="presOf" srcId="{72E1B8A4-CAAB-4597-89E0-92F95A0B68BA}" destId="{6CE4FA88-CE13-4C95-AFE9-E4B02E4132FF}" srcOrd="0" destOrd="0" presId="urn:microsoft.com/office/officeart/2005/8/layout/radial6"/>
+    <dgm:cxn modelId="{F1021CE8-D256-45F2-9F07-0A52E515CA73}" type="presOf" srcId="{57E5F76F-BF31-430F-8662-3A4A4F35F362}" destId="{B92A85EA-4E44-41D5-9F86-075A775BBBB9}" srcOrd="0" destOrd="0" presId="urn:microsoft.com/office/officeart/2005/8/layout/radial6"/>
     <dgm:cxn modelId="{76FCD804-8F5C-4200-BA03-41F1F97E9A99}" srcId="{9F85A230-B084-4B44-8807-953D6D02EEFE}" destId="{3FFD797F-5177-4007-A2E9-77314203F13D}" srcOrd="2" destOrd="0" parTransId="{AAD0FEA9-B668-4A04-A27D-950D92E78BCC}" sibTransId="{72E1B8A4-CAAB-4597-89E0-92F95A0B68BA}"/>
     <dgm:cxn modelId="{41C27F71-F40B-4214-A484-7C90193E3D55}" srcId="{9F85A230-B084-4B44-8807-953D6D02EEFE}" destId="{1C8A91FE-D47F-43FA-9638-1BF63C6F116E}" srcOrd="1" destOrd="0" parTransId="{C7291E6C-C58E-487C-8234-ECCB9791141D}" sibTransId="{8B376A9D-7B2D-4BA9-81B2-4857DEEBADB2}"/>
-    <dgm:cxn modelId="{B9FA1784-0AD0-462C-90DA-CF959197B591}" type="presOf" srcId="{9F85A230-B084-4B44-8807-953D6D02EEFE}" destId="{770DEB67-3CB1-42D5-9274-FB2B4EC64607}" srcOrd="0" destOrd="0" presId="urn:microsoft.com/office/officeart/2005/8/layout/radial6"/>
-    <dgm:cxn modelId="{D71A139A-7B69-4F42-BD62-2C28E19E1CA0}" type="presOf" srcId="{8B376A9D-7B2D-4BA9-81B2-4857DEEBADB2}" destId="{43AEE047-2019-4614-BEA0-E26640AE3868}" srcOrd="0" destOrd="0" presId="urn:microsoft.com/office/officeart/2005/8/layout/radial6"/>
-    <dgm:cxn modelId="{D136077D-9A28-4A14-B1DC-AC46DC6DD1A8}" type="presOf" srcId="{1C8A91FE-D47F-43FA-9638-1BF63C6F116E}" destId="{1CDD9283-6160-44B4-A7AE-20FB452E8D41}" srcOrd="0" destOrd="0" presId="urn:microsoft.com/office/officeart/2005/8/layout/radial6"/>
+    <dgm:cxn modelId="{967FA454-452E-42F4-B2BF-026BC7BD571F}" type="presOf" srcId="{9F85A230-B084-4B44-8807-953D6D02EEFE}" destId="{770DEB67-3CB1-42D5-9274-FB2B4EC64607}" srcOrd="0" destOrd="0" presId="urn:microsoft.com/office/officeart/2005/8/layout/radial6"/>
+    <dgm:cxn modelId="{3880977C-264A-43F3-ACC4-686F95DA37ED}" type="presOf" srcId="{4B2CE0F8-A8D4-42A1-9081-C970899BE96A}" destId="{C80943D0-BB20-49B7-92CA-E6AA0A963F84}" srcOrd="0" destOrd="0" presId="urn:microsoft.com/office/officeart/2005/8/layout/radial6"/>
     <dgm:cxn modelId="{E58728D1-C86C-46A8-A126-1587D32D0A66}" srcId="{9F85A230-B084-4B44-8807-953D6D02EEFE}" destId="{4B2CE0F8-A8D4-42A1-9081-C970899BE96A}" srcOrd="0" destOrd="0" parTransId="{FA032D17-B4D9-4B61-A9BF-D3075382EAF4}" sibTransId="{9F85424A-D77A-4CEF-8FB2-D68A15A9B699}"/>
-    <dgm:cxn modelId="{4179E4FD-2686-44BE-9909-B6182B584560}" type="presParOf" srcId="{B92A85EA-4E44-41D5-9F86-075A775BBBB9}" destId="{770DEB67-3CB1-42D5-9274-FB2B4EC64607}" srcOrd="0" destOrd="0" presId="urn:microsoft.com/office/officeart/2005/8/layout/radial6"/>
-    <dgm:cxn modelId="{9C965332-61C0-45A5-BF30-A4729836AA39}" type="presParOf" srcId="{B92A85EA-4E44-41D5-9F86-075A775BBBB9}" destId="{C80943D0-BB20-49B7-92CA-E6AA0A963F84}" srcOrd="1" destOrd="0" presId="urn:microsoft.com/office/officeart/2005/8/layout/radial6"/>
-    <dgm:cxn modelId="{2AA05A5D-ADC1-4284-B775-3985F75C7408}" type="presParOf" srcId="{B92A85EA-4E44-41D5-9F86-075A775BBBB9}" destId="{8D9FD319-C07A-4550-9CCC-6B45E02A23E9}" srcOrd="2" destOrd="0" presId="urn:microsoft.com/office/officeart/2005/8/layout/radial6"/>
-    <dgm:cxn modelId="{ADA03033-0142-4FC8-B634-D5DB059B9475}" type="presParOf" srcId="{B92A85EA-4E44-41D5-9F86-075A775BBBB9}" destId="{9166BB4C-7737-400C-B9A0-47679910D1A4}" srcOrd="3" destOrd="0" presId="urn:microsoft.com/office/officeart/2005/8/layout/radial6"/>
-    <dgm:cxn modelId="{D274108A-5FB2-43CB-A028-EB6310203326}" type="presParOf" srcId="{B92A85EA-4E44-41D5-9F86-075A775BBBB9}" destId="{1CDD9283-6160-44B4-A7AE-20FB452E8D41}" srcOrd="4" destOrd="0" presId="urn:microsoft.com/office/officeart/2005/8/layout/radial6"/>
-    <dgm:cxn modelId="{89DED492-6EB4-4FFB-A650-13D71B212873}" type="presParOf" srcId="{B92A85EA-4E44-41D5-9F86-075A775BBBB9}" destId="{A170EAF5-7E5E-4B6B-9D5E-6D05F09001AD}" srcOrd="5" destOrd="0" presId="urn:microsoft.com/office/officeart/2005/8/layout/radial6"/>
-    <dgm:cxn modelId="{9DDEAC94-4BFC-4318-AEC5-516C75FE4BD2}" type="presParOf" srcId="{B92A85EA-4E44-41D5-9F86-075A775BBBB9}" destId="{43AEE047-2019-4614-BEA0-E26640AE3868}" srcOrd="6" destOrd="0" presId="urn:microsoft.com/office/officeart/2005/8/layout/radial6"/>
-    <dgm:cxn modelId="{B9B88C46-8D8D-4FB1-B977-DE2B69FE4495}" type="presParOf" srcId="{B92A85EA-4E44-41D5-9F86-075A775BBBB9}" destId="{8AA90311-7AF3-42D7-8507-D397AF1E4460}" srcOrd="7" destOrd="0" presId="urn:microsoft.com/office/officeart/2005/8/layout/radial6"/>
-    <dgm:cxn modelId="{46C125A3-DA85-4B14-9068-325F446C16AF}" type="presParOf" srcId="{B92A85EA-4E44-41D5-9F86-075A775BBBB9}" destId="{4563CA61-8A10-4E65-98FB-4DB97CCF2798}" srcOrd="8" destOrd="0" presId="urn:microsoft.com/office/officeart/2005/8/layout/radial6"/>
-    <dgm:cxn modelId="{2A684485-4056-496E-A0F1-C7F050AFA078}" type="presParOf" srcId="{B92A85EA-4E44-41D5-9F86-075A775BBBB9}" destId="{6CE4FA88-CE13-4C95-AFE9-E4B02E4132FF}" srcOrd="9" destOrd="0" presId="urn:microsoft.com/office/officeart/2005/8/layout/radial6"/>
+    <dgm:cxn modelId="{DB94694B-E345-476F-925C-F0AFC81AA30F}" type="presOf" srcId="{1C8A91FE-D47F-43FA-9638-1BF63C6F116E}" destId="{1CDD9283-6160-44B4-A7AE-20FB452E8D41}" srcOrd="0" destOrd="0" presId="urn:microsoft.com/office/officeart/2005/8/layout/radial6"/>
+    <dgm:cxn modelId="{4031FC7B-44DB-4434-9F7C-7916F1C127CE}" type="presParOf" srcId="{B92A85EA-4E44-41D5-9F86-075A775BBBB9}" destId="{770DEB67-3CB1-42D5-9274-FB2B4EC64607}" srcOrd="0" destOrd="0" presId="urn:microsoft.com/office/officeart/2005/8/layout/radial6"/>
+    <dgm:cxn modelId="{FAB64B36-358B-43C7-BA86-AFCF98EC2283}" type="presParOf" srcId="{B92A85EA-4E44-41D5-9F86-075A775BBBB9}" destId="{C80943D0-BB20-49B7-92CA-E6AA0A963F84}" srcOrd="1" destOrd="0" presId="urn:microsoft.com/office/officeart/2005/8/layout/radial6"/>
+    <dgm:cxn modelId="{B7746850-B579-41FC-9CF8-37EDCAFF150E}" type="presParOf" srcId="{B92A85EA-4E44-41D5-9F86-075A775BBBB9}" destId="{8D9FD319-C07A-4550-9CCC-6B45E02A23E9}" srcOrd="2" destOrd="0" presId="urn:microsoft.com/office/officeart/2005/8/layout/radial6"/>
+    <dgm:cxn modelId="{0D67FD0B-7544-4BF8-B94C-0E7F5319C609}" type="presParOf" srcId="{B92A85EA-4E44-41D5-9F86-075A775BBBB9}" destId="{9166BB4C-7737-400C-B9A0-47679910D1A4}" srcOrd="3" destOrd="0" presId="urn:microsoft.com/office/officeart/2005/8/layout/radial6"/>
+    <dgm:cxn modelId="{8FC890D3-0881-4272-9D9F-D83D36A7A8EB}" type="presParOf" srcId="{B92A85EA-4E44-41D5-9F86-075A775BBBB9}" destId="{1CDD9283-6160-44B4-A7AE-20FB452E8D41}" srcOrd="4" destOrd="0" presId="urn:microsoft.com/office/officeart/2005/8/layout/radial6"/>
+    <dgm:cxn modelId="{8AA68737-2299-4C2B-AB0E-1B4C0C370F58}" type="presParOf" srcId="{B92A85EA-4E44-41D5-9F86-075A775BBBB9}" destId="{A170EAF5-7E5E-4B6B-9D5E-6D05F09001AD}" srcOrd="5" destOrd="0" presId="urn:microsoft.com/office/officeart/2005/8/layout/radial6"/>
+    <dgm:cxn modelId="{73E65C95-BAFD-4F39-ACB5-3EE0BBC71D1F}" type="presParOf" srcId="{B92A85EA-4E44-41D5-9F86-075A775BBBB9}" destId="{43AEE047-2019-4614-BEA0-E26640AE3868}" srcOrd="6" destOrd="0" presId="urn:microsoft.com/office/officeart/2005/8/layout/radial6"/>
+    <dgm:cxn modelId="{D88CDDF5-2950-4D4A-ABA6-03D057AFAC7F}" type="presParOf" srcId="{B92A85EA-4E44-41D5-9F86-075A775BBBB9}" destId="{8AA90311-7AF3-42D7-8507-D397AF1E4460}" srcOrd="7" destOrd="0" presId="urn:microsoft.com/office/officeart/2005/8/layout/radial6"/>
+    <dgm:cxn modelId="{256E2F55-882A-41C0-B4B7-B8A0F4484B03}" type="presParOf" srcId="{B92A85EA-4E44-41D5-9F86-075A775BBBB9}" destId="{4563CA61-8A10-4E65-98FB-4DB97CCF2798}" srcOrd="8" destOrd="0" presId="urn:microsoft.com/office/officeart/2005/8/layout/radial6"/>
+    <dgm:cxn modelId="{CA5AA767-35CC-426B-BF49-2AC64EA484EC}" type="presParOf" srcId="{B92A85EA-4E44-41D5-9F86-075A775BBBB9}" destId="{6CE4FA88-CE13-4C95-AFE9-E4B02E4132FF}" srcOrd="9" destOrd="0" presId="urn:microsoft.com/office/officeart/2005/8/layout/radial6"/>
   </dgm:cxnLst>
   <dgm:bg/>
   <dgm:whole/>
   <dgm:extLst>
     <a:ext uri="http://schemas.microsoft.com/office/drawing/2008/diagram">
-      <dsp:dataModelExt xmlns:dsp="http://schemas.microsoft.com/office/drawing/2008/diagram" xmlns="" relId="rId14" minVer="http://schemas.openxmlformats.org/drawingml/2006/diagram"/>
+      <dsp:dataModelExt xmlns:dsp="http://schemas.microsoft.com/office/drawing/2008/diagram" xmlns="" relId="rId16" minVer="http://schemas.openxmlformats.org/drawingml/2006/diagram"/>
     </a:ext>
   </dgm:extLst>
 </dgm:dataModel>
@@ -10068,56 +10541,56 @@
     </dgm:pt>
   </dgm:ptLst>
   <dgm:cxnLst>
-    <dgm:cxn modelId="{5B10DFF9-3812-4B4A-9A7C-1E56C145AD7E}" type="presOf" srcId="{66FDC4E1-361C-49EC-B6CE-2067F9D1DDCF}" destId="{24100B1D-C484-447C-8FA1-20B4E70C4548}" srcOrd="0" destOrd="2" presId="urn:microsoft.com/office/officeart/2005/8/layout/chevron2"/>
-    <dgm:cxn modelId="{CFC0EF1C-0ED0-4839-86A7-07AE535BEE1A}" type="presOf" srcId="{0D34D45D-CBC4-4D2F-BB0D-32E8695BF901}" destId="{24100B1D-C484-447C-8FA1-20B4E70C4548}" srcOrd="0" destOrd="1" presId="urn:microsoft.com/office/officeart/2005/8/layout/chevron2"/>
-    <dgm:cxn modelId="{0911AA6C-8FCC-4C95-A53C-68FF64230F23}" type="presOf" srcId="{F97C6B51-37BB-41B5-A56B-6BFC5AD7E84F}" destId="{321A5904-C1D7-4FDD-88CC-8767E52696E4}" srcOrd="0" destOrd="0" presId="urn:microsoft.com/office/officeart/2005/8/layout/chevron2"/>
-    <dgm:cxn modelId="{30A782DA-5731-4628-95F8-04857A41A5F4}" type="presOf" srcId="{540CB32D-8624-48C1-B3D6-9BDBDF74BB47}" destId="{F1AD9AAC-48C9-4B44-9AC2-F3C901E22C6D}" srcOrd="0" destOrd="0" presId="urn:microsoft.com/office/officeart/2005/8/layout/chevron2"/>
-    <dgm:cxn modelId="{08810675-3E56-4E10-AE78-48D3F3838FB6}" type="presOf" srcId="{88D4D4EF-215A-4531-BABF-A0050A6FFCD2}" destId="{F0A48D62-2C22-4AF9-9E26-B3604A9BFE5F}" srcOrd="0" destOrd="0" presId="urn:microsoft.com/office/officeart/2005/8/layout/chevron2"/>
+    <dgm:cxn modelId="{1A21A76D-79B8-4206-ADFD-8182F305A905}" type="presOf" srcId="{F6F062A2-FD64-4E39-9B1D-DE3B19E0C231}" destId="{57C5457B-9A9B-487F-894D-AF898F0EA4DA}" srcOrd="0" destOrd="0" presId="urn:microsoft.com/office/officeart/2005/8/layout/chevron2"/>
     <dgm:cxn modelId="{1E31B3D6-6682-44FD-9D4E-2DECB7F48A08}" srcId="{51AC30FA-8260-45EB-B17E-43D6583AD990}" destId="{25560193-3D81-4D7C-814D-BE6EB2381D1F}" srcOrd="2" destOrd="0" parTransId="{B7AE70F2-2A00-4B2E-AEE2-9A4B7CB0E31C}" sibTransId="{D96216F8-D4A1-46CB-8F7A-08FB648ACA98}"/>
     <dgm:cxn modelId="{8F6E9DEB-CE1C-4A54-BE92-955973D87170}" srcId="{4A122D1B-B816-45E5-8D51-0C3F63AE208D}" destId="{F6F062A2-FD64-4E39-9B1D-DE3B19E0C231}" srcOrd="2" destOrd="0" parTransId="{731DF3B6-05BE-4E8A-AE56-3CB5D3B90949}" sibTransId="{9BCC218F-E57D-4AE7-A246-9616C82816DF}"/>
+    <dgm:cxn modelId="{0629D94C-A2BB-4AF6-8AFE-97B5624F7FDB}" type="presOf" srcId="{C20D08A2-B11C-40E9-B0D1-AEE88E4FF42A}" destId="{133DD3BB-9B1A-48E7-8C31-9C89806A1316}" srcOrd="0" destOrd="0" presId="urn:microsoft.com/office/officeart/2005/8/layout/chevron2"/>
     <dgm:cxn modelId="{6D8D9A2F-00DC-4245-AD0E-FD8640DD56D4}" srcId="{F97C6B51-37BB-41B5-A56B-6BFC5AD7E84F}" destId="{ACDD74E2-E09C-41BC-8041-159652CAB684}" srcOrd="0" destOrd="0" parTransId="{3F79F702-0417-4512-88A0-A3407E31E433}" sibTransId="{F0500CD1-F2CA-43EB-9DC9-71D76725D028}"/>
     <dgm:cxn modelId="{1AC1AA4A-3A63-472F-83C2-6F417444D109}" srcId="{51AC30FA-8260-45EB-B17E-43D6583AD990}" destId="{88D4D4EF-215A-4531-BABF-A0050A6FFCD2}" srcOrd="0" destOrd="0" parTransId="{7C3805DD-5E41-46B8-8A64-EC78A455F2DE}" sibTransId="{89F4C431-DE35-48D7-A3B9-D12D07511555}"/>
     <dgm:cxn modelId="{E11C66AC-8F6A-4515-8F9A-56EF1939062C}" srcId="{F6F062A2-FD64-4E39-9B1D-DE3B19E0C231}" destId="{CBC13BB6-FDCB-4B96-9C48-9179EC5FDCA8}" srcOrd="0" destOrd="0" parTransId="{E19FA283-4EF0-4275-8452-82EF5B7B50A0}" sibTransId="{86994439-71A7-4635-ACDE-10DC37BB3357}"/>
-    <dgm:cxn modelId="{9408424C-5073-421F-B665-FBC955D89C45}" type="presOf" srcId="{C20D08A2-B11C-40E9-B0D1-AEE88E4FF42A}" destId="{133DD3BB-9B1A-48E7-8C31-9C89806A1316}" srcOrd="0" destOrd="0" presId="urn:microsoft.com/office/officeart/2005/8/layout/chevron2"/>
     <dgm:cxn modelId="{81E0C4C4-D9A2-496A-9E25-A494C31372D3}" srcId="{51AC30FA-8260-45EB-B17E-43D6583AD990}" destId="{F10B96CE-7A92-465C-88AC-673C6F65D5CB}" srcOrd="1" destOrd="0" parTransId="{EDE83181-B61C-48B0-8F9B-4EF481C991A2}" sibTransId="{44F54F16-B1ED-4FF9-834D-EF3BF2373384}"/>
     <dgm:cxn modelId="{3B013C08-6F16-4E05-8DEA-A4AB546FDD7E}" srcId="{F97C6B51-37BB-41B5-A56B-6BFC5AD7E84F}" destId="{66FDC4E1-361C-49EC-B6CE-2067F9D1DDCF}" srcOrd="2" destOrd="0" parTransId="{52F596DE-E114-4EEC-B3C1-51795B0E8BEA}" sibTransId="{98762D8C-2FE1-4E7B-99A4-4274668279E6}"/>
-    <dgm:cxn modelId="{8B52A6BC-738B-4EDE-8DA3-FE39CF897175}" type="presOf" srcId="{F6F062A2-FD64-4E39-9B1D-DE3B19E0C231}" destId="{57C5457B-9A9B-487F-894D-AF898F0EA4DA}" srcOrd="0" destOrd="0" presId="urn:microsoft.com/office/officeart/2005/8/layout/chevron2"/>
+    <dgm:cxn modelId="{FB428363-0BAA-4054-B3E7-B94166E3441D}" type="presOf" srcId="{ACDD74E2-E09C-41BC-8041-159652CAB684}" destId="{24100B1D-C484-447C-8FA1-20B4E70C4548}" srcOrd="0" destOrd="0" presId="urn:microsoft.com/office/officeart/2005/8/layout/chevron2"/>
+    <dgm:cxn modelId="{9F2225B2-C6B8-4A3F-A67C-5F7E8C77A104}" type="presOf" srcId="{FD1770AA-DE27-4BD0-84B9-8C6F3B7840E3}" destId="{133DD3BB-9B1A-48E7-8C31-9C89806A1316}" srcOrd="0" destOrd="1" presId="urn:microsoft.com/office/officeart/2005/8/layout/chevron2"/>
     <dgm:cxn modelId="{93E2247B-4813-447B-B14F-52D91985F8FD}" srcId="{F6F062A2-FD64-4E39-9B1D-DE3B19E0C231}" destId="{A4E4C500-E672-44B3-95B1-869B9EB38DFD}" srcOrd="1" destOrd="0" parTransId="{BBE8C5E0-92DE-4A10-B34C-BD94CFDEFC4E}" sibTransId="{7A33A718-DE74-4B34-8909-FC3DC68CE60C}"/>
-    <dgm:cxn modelId="{CD9E0B5F-BA99-4600-8D8F-D081023BBC2B}" type="presOf" srcId="{25560193-3D81-4D7C-814D-BE6EB2381D1F}" destId="{F0A48D62-2C22-4AF9-9E26-B3604A9BFE5F}" srcOrd="0" destOrd="2" presId="urn:microsoft.com/office/officeart/2005/8/layout/chevron2"/>
-    <dgm:cxn modelId="{8A629931-C965-4BA8-8A65-8B5A2A41B0EC}" type="presOf" srcId="{51AC30FA-8260-45EB-B17E-43D6583AD990}" destId="{236A658C-51FD-47C8-A621-F43393F6FBD8}" srcOrd="0" destOrd="0" presId="urn:microsoft.com/office/officeart/2005/8/layout/chevron2"/>
-    <dgm:cxn modelId="{0C0B11C5-F5FA-4CE1-8237-A7297C7206FD}" type="presOf" srcId="{FD1770AA-DE27-4BD0-84B9-8C6F3B7840E3}" destId="{133DD3BB-9B1A-48E7-8C31-9C89806A1316}" srcOrd="0" destOrd="1" presId="urn:microsoft.com/office/officeart/2005/8/layout/chevron2"/>
+    <dgm:cxn modelId="{0AA7DD0B-2D8B-43F7-AF26-D22E3B4D3850}" type="presOf" srcId="{25560193-3D81-4D7C-814D-BE6EB2381D1F}" destId="{F0A48D62-2C22-4AF9-9E26-B3604A9BFE5F}" srcOrd="0" destOrd="2" presId="urn:microsoft.com/office/officeart/2005/8/layout/chevron2"/>
+    <dgm:cxn modelId="{0504597C-58E4-4FF3-AEB1-43F780631E14}" type="presOf" srcId="{A4E4C500-E672-44B3-95B1-869B9EB38DFD}" destId="{FFBC5902-1023-447E-A710-C941F28E4571}" srcOrd="0" destOrd="1" presId="urn:microsoft.com/office/officeart/2005/8/layout/chevron2"/>
+    <dgm:cxn modelId="{C8C59E62-CDAF-4072-956B-531B56166928}" type="presOf" srcId="{4A122D1B-B816-45E5-8D51-0C3F63AE208D}" destId="{8B900707-B738-46E2-83D5-E03321D1FBDE}" srcOrd="0" destOrd="0" presId="urn:microsoft.com/office/officeart/2005/8/layout/chevron2"/>
     <dgm:cxn modelId="{5F21AAE2-39EE-4700-9075-07E20A336224}" srcId="{F97C6B51-37BB-41B5-A56B-6BFC5AD7E84F}" destId="{0D34D45D-CBC4-4D2F-BB0D-32E8695BF901}" srcOrd="1" destOrd="0" parTransId="{DAA8F894-F1C5-4567-B743-49B1EBCFDFFC}" sibTransId="{7C3D6F9C-B71C-4A3C-A45D-4A478F2E8FF9}"/>
     <dgm:cxn modelId="{37F15167-AB8B-4E29-A1F0-6C856139FFBE}" srcId="{4A122D1B-B816-45E5-8D51-0C3F63AE208D}" destId="{540CB32D-8624-48C1-B3D6-9BDBDF74BB47}" srcOrd="3" destOrd="0" parTransId="{C1F97796-3610-42D5-A57A-546E265AF2C5}" sibTransId="{0F46638C-D7CE-4F56-B91A-CACCF9798DA3}"/>
+    <dgm:cxn modelId="{D6D8E7CA-1FEA-4FBC-A870-33048C3549F7}" type="presOf" srcId="{51AC30FA-8260-45EB-B17E-43D6583AD990}" destId="{236A658C-51FD-47C8-A621-F43393F6FBD8}" srcOrd="0" destOrd="0" presId="urn:microsoft.com/office/officeart/2005/8/layout/chevron2"/>
+    <dgm:cxn modelId="{2C80656D-B7DE-43EC-8ABB-EFC7462977D0}" type="presOf" srcId="{66FDC4E1-361C-49EC-B6CE-2067F9D1DDCF}" destId="{24100B1D-C484-447C-8FA1-20B4E70C4548}" srcOrd="0" destOrd="2" presId="urn:microsoft.com/office/officeart/2005/8/layout/chevron2"/>
+    <dgm:cxn modelId="{12BF6BE9-FB24-4FDB-864C-ABD783FF2D63}" type="presOf" srcId="{540CB32D-8624-48C1-B3D6-9BDBDF74BB47}" destId="{F1AD9AAC-48C9-4B44-9AC2-F3C901E22C6D}" srcOrd="0" destOrd="0" presId="urn:microsoft.com/office/officeart/2005/8/layout/chevron2"/>
     <dgm:cxn modelId="{702545C9-6528-4F85-B426-74F9DDC7C2BA}" srcId="{4A122D1B-B816-45E5-8D51-0C3F63AE208D}" destId="{F97C6B51-37BB-41B5-A56B-6BFC5AD7E84F}" srcOrd="0" destOrd="0" parTransId="{22398B86-779A-4F6B-A34F-2ACFC4687EDB}" sibTransId="{8F7D4850-2EDD-4037-AD6C-52F9A1A466B6}"/>
     <dgm:cxn modelId="{15AEBBB9-1878-45C5-89F6-C52102685F3D}" srcId="{540CB32D-8624-48C1-B3D6-9BDBDF74BB47}" destId="{C20D08A2-B11C-40E9-B0D1-AEE88E4FF42A}" srcOrd="0" destOrd="0" parTransId="{F64A0045-5DEA-46BE-AA69-474595046AC9}" sibTransId="{1CE7BC80-48A1-4E9D-BD8D-81C00AE4DBB4}"/>
-    <dgm:cxn modelId="{4403B3AC-0E90-4E99-9F01-483ADD2ADAB1}" type="presOf" srcId="{4A122D1B-B816-45E5-8D51-0C3F63AE208D}" destId="{8B900707-B738-46E2-83D5-E03321D1FBDE}" srcOrd="0" destOrd="0" presId="urn:microsoft.com/office/officeart/2005/8/layout/chevron2"/>
-    <dgm:cxn modelId="{E1F2D2B9-BB3C-4521-879B-E002EC9D6372}" type="presOf" srcId="{F10B96CE-7A92-465C-88AC-673C6F65D5CB}" destId="{F0A48D62-2C22-4AF9-9E26-B3604A9BFE5F}" srcOrd="0" destOrd="1" presId="urn:microsoft.com/office/officeart/2005/8/layout/chevron2"/>
-    <dgm:cxn modelId="{241EBAD6-A0CB-4286-B462-6FACA67B92E3}" type="presOf" srcId="{A4E4C500-E672-44B3-95B1-869B9EB38DFD}" destId="{FFBC5902-1023-447E-A710-C941F28E4571}" srcOrd="0" destOrd="1" presId="urn:microsoft.com/office/officeart/2005/8/layout/chevron2"/>
+    <dgm:cxn modelId="{42FC799C-F20D-421E-9542-8319D9C635D1}" type="presOf" srcId="{0D34D45D-CBC4-4D2F-BB0D-32E8695BF901}" destId="{24100B1D-C484-447C-8FA1-20B4E70C4548}" srcOrd="0" destOrd="1" presId="urn:microsoft.com/office/officeart/2005/8/layout/chevron2"/>
+    <dgm:cxn modelId="{3AF35359-45AD-4D27-A884-3F129EC24F44}" type="presOf" srcId="{F97C6B51-37BB-41B5-A56B-6BFC5AD7E84F}" destId="{321A5904-C1D7-4FDD-88CC-8767E52696E4}" srcOrd="0" destOrd="0" presId="urn:microsoft.com/office/officeart/2005/8/layout/chevron2"/>
+    <dgm:cxn modelId="{709EAC1E-7AC5-4F0F-874F-3CB5F4CF8038}" type="presOf" srcId="{CBC13BB6-FDCB-4B96-9C48-9179EC5FDCA8}" destId="{FFBC5902-1023-447E-A710-C941F28E4571}" srcOrd="0" destOrd="0" presId="urn:microsoft.com/office/officeart/2005/8/layout/chevron2"/>
     <dgm:cxn modelId="{AC0EC3CE-9EFC-42A9-A3A2-8DB8C18D5CE3}" srcId="{4A122D1B-B816-45E5-8D51-0C3F63AE208D}" destId="{51AC30FA-8260-45EB-B17E-43D6583AD990}" srcOrd="1" destOrd="0" parTransId="{DC4EB5D8-FD41-4611-8AE7-305554FECD33}" sibTransId="{65EB561F-EC3C-4BED-94DB-4C4C2DD7E1BA}"/>
-    <dgm:cxn modelId="{52A2CDEC-8FDF-4D08-AFEC-1511CAD2FDE5}" type="presOf" srcId="{CBC13BB6-FDCB-4B96-9C48-9179EC5FDCA8}" destId="{FFBC5902-1023-447E-A710-C941F28E4571}" srcOrd="0" destOrd="0" presId="urn:microsoft.com/office/officeart/2005/8/layout/chevron2"/>
+    <dgm:cxn modelId="{6BFD9426-F7CE-4546-A00B-F66D23688DD7}" type="presOf" srcId="{88D4D4EF-215A-4531-BABF-A0050A6FFCD2}" destId="{F0A48D62-2C22-4AF9-9E26-B3604A9BFE5F}" srcOrd="0" destOrd="0" presId="urn:microsoft.com/office/officeart/2005/8/layout/chevron2"/>
     <dgm:cxn modelId="{8F15C922-1CB4-446A-ADFD-D5C63AFC8307}" srcId="{540CB32D-8624-48C1-B3D6-9BDBDF74BB47}" destId="{FD1770AA-DE27-4BD0-84B9-8C6F3B7840E3}" srcOrd="1" destOrd="0" parTransId="{9CB75208-C47A-4FED-A74E-19DD4EFC998C}" sibTransId="{20516776-7D77-4403-B2A2-D805C1477A26}"/>
-    <dgm:cxn modelId="{DEE4AE9A-A5C7-4E12-BBA3-6E0039877508}" type="presOf" srcId="{ACDD74E2-E09C-41BC-8041-159652CAB684}" destId="{24100B1D-C484-447C-8FA1-20B4E70C4548}" srcOrd="0" destOrd="0" presId="urn:microsoft.com/office/officeart/2005/8/layout/chevron2"/>
-    <dgm:cxn modelId="{4249589D-04F1-4805-9AF6-BA7E179C3BB9}" type="presParOf" srcId="{8B900707-B738-46E2-83D5-E03321D1FBDE}" destId="{5516738A-7C29-40F4-811B-6D28042C2731}" srcOrd="0" destOrd="0" presId="urn:microsoft.com/office/officeart/2005/8/layout/chevron2"/>
-    <dgm:cxn modelId="{630F3353-A324-44B1-99D9-A495A63D8E01}" type="presParOf" srcId="{5516738A-7C29-40F4-811B-6D28042C2731}" destId="{321A5904-C1D7-4FDD-88CC-8767E52696E4}" srcOrd="0" destOrd="0" presId="urn:microsoft.com/office/officeart/2005/8/layout/chevron2"/>
-    <dgm:cxn modelId="{6CBFD34A-6809-403B-87E2-47CE3E0C187C}" type="presParOf" srcId="{5516738A-7C29-40F4-811B-6D28042C2731}" destId="{24100B1D-C484-447C-8FA1-20B4E70C4548}" srcOrd="1" destOrd="0" presId="urn:microsoft.com/office/officeart/2005/8/layout/chevron2"/>
-    <dgm:cxn modelId="{5456C4FC-6933-4ED4-AD65-AF25E74FBE8C}" type="presParOf" srcId="{8B900707-B738-46E2-83D5-E03321D1FBDE}" destId="{FC6E547B-4941-48E3-857B-391DAA90A159}" srcOrd="1" destOrd="0" presId="urn:microsoft.com/office/officeart/2005/8/layout/chevron2"/>
-    <dgm:cxn modelId="{2FB25319-1256-472A-B5CE-9947D172F649}" type="presParOf" srcId="{8B900707-B738-46E2-83D5-E03321D1FBDE}" destId="{E84AA5BE-A38E-464F-BCBF-434178591364}" srcOrd="2" destOrd="0" presId="urn:microsoft.com/office/officeart/2005/8/layout/chevron2"/>
-    <dgm:cxn modelId="{E9FC2A4A-009B-41F1-A2B2-6C69372FC421}" type="presParOf" srcId="{E84AA5BE-A38E-464F-BCBF-434178591364}" destId="{236A658C-51FD-47C8-A621-F43393F6FBD8}" srcOrd="0" destOrd="0" presId="urn:microsoft.com/office/officeart/2005/8/layout/chevron2"/>
-    <dgm:cxn modelId="{5120B436-C9B1-4F86-A592-7A586E7876AD}" type="presParOf" srcId="{E84AA5BE-A38E-464F-BCBF-434178591364}" destId="{F0A48D62-2C22-4AF9-9E26-B3604A9BFE5F}" srcOrd="1" destOrd="0" presId="urn:microsoft.com/office/officeart/2005/8/layout/chevron2"/>
-    <dgm:cxn modelId="{D3EB3285-175D-4A58-86C8-A2C6225138B1}" type="presParOf" srcId="{8B900707-B738-46E2-83D5-E03321D1FBDE}" destId="{7EF8ABF6-3830-472F-B9AF-BEE8F98DCBE3}" srcOrd="3" destOrd="0" presId="urn:microsoft.com/office/officeart/2005/8/layout/chevron2"/>
-    <dgm:cxn modelId="{15A3A9E9-6E67-4F2E-962C-B17F7711995E}" type="presParOf" srcId="{8B900707-B738-46E2-83D5-E03321D1FBDE}" destId="{27D5B46E-FC78-4BBB-9D38-1E69345CD527}" srcOrd="4" destOrd="0" presId="urn:microsoft.com/office/officeart/2005/8/layout/chevron2"/>
-    <dgm:cxn modelId="{D13B310C-FA7B-4861-883C-2422B96ABEBD}" type="presParOf" srcId="{27D5B46E-FC78-4BBB-9D38-1E69345CD527}" destId="{57C5457B-9A9B-487F-894D-AF898F0EA4DA}" srcOrd="0" destOrd="0" presId="urn:microsoft.com/office/officeart/2005/8/layout/chevron2"/>
-    <dgm:cxn modelId="{521A42C3-937F-4686-83C4-A73D2EDAFFDD}" type="presParOf" srcId="{27D5B46E-FC78-4BBB-9D38-1E69345CD527}" destId="{FFBC5902-1023-447E-A710-C941F28E4571}" srcOrd="1" destOrd="0" presId="urn:microsoft.com/office/officeart/2005/8/layout/chevron2"/>
-    <dgm:cxn modelId="{C2897C81-02CF-4D75-8402-E59397846BA4}" type="presParOf" srcId="{8B900707-B738-46E2-83D5-E03321D1FBDE}" destId="{185A4D36-9EC5-433A-8E4E-09AF8AD5B484}" srcOrd="5" destOrd="0" presId="urn:microsoft.com/office/officeart/2005/8/layout/chevron2"/>
-    <dgm:cxn modelId="{13382381-7D30-46A6-80D3-515689A75BCC}" type="presParOf" srcId="{8B900707-B738-46E2-83D5-E03321D1FBDE}" destId="{06F34673-9E38-411E-A400-E3E2B6DB0FBD}" srcOrd="6" destOrd="0" presId="urn:microsoft.com/office/officeart/2005/8/layout/chevron2"/>
-    <dgm:cxn modelId="{4D3CDFBB-5D59-49FB-AAFF-6037DC3F8CE9}" type="presParOf" srcId="{06F34673-9E38-411E-A400-E3E2B6DB0FBD}" destId="{F1AD9AAC-48C9-4B44-9AC2-F3C901E22C6D}" srcOrd="0" destOrd="0" presId="urn:microsoft.com/office/officeart/2005/8/layout/chevron2"/>
-    <dgm:cxn modelId="{9ADBBF84-6B62-41FE-B272-D2C509EA8300}" type="presParOf" srcId="{06F34673-9E38-411E-A400-E3E2B6DB0FBD}" destId="{133DD3BB-9B1A-48E7-8C31-9C89806A1316}" srcOrd="1" destOrd="0" presId="urn:microsoft.com/office/officeart/2005/8/layout/chevron2"/>
+    <dgm:cxn modelId="{821D7B67-2094-4473-A45E-0EE3002F80F3}" type="presOf" srcId="{F10B96CE-7A92-465C-88AC-673C6F65D5CB}" destId="{F0A48D62-2C22-4AF9-9E26-B3604A9BFE5F}" srcOrd="0" destOrd="1" presId="urn:microsoft.com/office/officeart/2005/8/layout/chevron2"/>
+    <dgm:cxn modelId="{D0FEB263-4381-48C0-9FD3-5E335D0B71AE}" type="presParOf" srcId="{8B900707-B738-46E2-83D5-E03321D1FBDE}" destId="{5516738A-7C29-40F4-811B-6D28042C2731}" srcOrd="0" destOrd="0" presId="urn:microsoft.com/office/officeart/2005/8/layout/chevron2"/>
+    <dgm:cxn modelId="{8E155240-1DF6-4C49-9170-926C4C268768}" type="presParOf" srcId="{5516738A-7C29-40F4-811B-6D28042C2731}" destId="{321A5904-C1D7-4FDD-88CC-8767E52696E4}" srcOrd="0" destOrd="0" presId="urn:microsoft.com/office/officeart/2005/8/layout/chevron2"/>
+    <dgm:cxn modelId="{1D771E3D-C64B-4435-BF26-1873B476FB85}" type="presParOf" srcId="{5516738A-7C29-40F4-811B-6D28042C2731}" destId="{24100B1D-C484-447C-8FA1-20B4E70C4548}" srcOrd="1" destOrd="0" presId="urn:microsoft.com/office/officeart/2005/8/layout/chevron2"/>
+    <dgm:cxn modelId="{4C0E2435-0BF2-417D-9232-2A60D7F35390}" type="presParOf" srcId="{8B900707-B738-46E2-83D5-E03321D1FBDE}" destId="{FC6E547B-4941-48E3-857B-391DAA90A159}" srcOrd="1" destOrd="0" presId="urn:microsoft.com/office/officeart/2005/8/layout/chevron2"/>
+    <dgm:cxn modelId="{88EFC37A-609E-4ACA-82FF-568182CE56EF}" type="presParOf" srcId="{8B900707-B738-46E2-83D5-E03321D1FBDE}" destId="{E84AA5BE-A38E-464F-BCBF-434178591364}" srcOrd="2" destOrd="0" presId="urn:microsoft.com/office/officeart/2005/8/layout/chevron2"/>
+    <dgm:cxn modelId="{17F4CCA3-8076-4649-A5C9-4D78E353B71C}" type="presParOf" srcId="{E84AA5BE-A38E-464F-BCBF-434178591364}" destId="{236A658C-51FD-47C8-A621-F43393F6FBD8}" srcOrd="0" destOrd="0" presId="urn:microsoft.com/office/officeart/2005/8/layout/chevron2"/>
+    <dgm:cxn modelId="{74EDEFBF-2025-49B4-86D2-259774FBBCEE}" type="presParOf" srcId="{E84AA5BE-A38E-464F-BCBF-434178591364}" destId="{F0A48D62-2C22-4AF9-9E26-B3604A9BFE5F}" srcOrd="1" destOrd="0" presId="urn:microsoft.com/office/officeart/2005/8/layout/chevron2"/>
+    <dgm:cxn modelId="{CBD8C65F-445A-4F3D-BA88-948CF1DDDF1B}" type="presParOf" srcId="{8B900707-B738-46E2-83D5-E03321D1FBDE}" destId="{7EF8ABF6-3830-472F-B9AF-BEE8F98DCBE3}" srcOrd="3" destOrd="0" presId="urn:microsoft.com/office/officeart/2005/8/layout/chevron2"/>
+    <dgm:cxn modelId="{6B22CEF9-B298-41E9-829A-4A25851F56A6}" type="presParOf" srcId="{8B900707-B738-46E2-83D5-E03321D1FBDE}" destId="{27D5B46E-FC78-4BBB-9D38-1E69345CD527}" srcOrd="4" destOrd="0" presId="urn:microsoft.com/office/officeart/2005/8/layout/chevron2"/>
+    <dgm:cxn modelId="{44520B7F-54DC-476C-98A0-A106EC6DD2C5}" type="presParOf" srcId="{27D5B46E-FC78-4BBB-9D38-1E69345CD527}" destId="{57C5457B-9A9B-487F-894D-AF898F0EA4DA}" srcOrd="0" destOrd="0" presId="urn:microsoft.com/office/officeart/2005/8/layout/chevron2"/>
+    <dgm:cxn modelId="{B8F923B8-B182-400A-AA51-98CB0D478CF8}" type="presParOf" srcId="{27D5B46E-FC78-4BBB-9D38-1E69345CD527}" destId="{FFBC5902-1023-447E-A710-C941F28E4571}" srcOrd="1" destOrd="0" presId="urn:microsoft.com/office/officeart/2005/8/layout/chevron2"/>
+    <dgm:cxn modelId="{AD66341F-E00C-4DC6-B7A6-823B7711A696}" type="presParOf" srcId="{8B900707-B738-46E2-83D5-E03321D1FBDE}" destId="{185A4D36-9EC5-433A-8E4E-09AF8AD5B484}" srcOrd="5" destOrd="0" presId="urn:microsoft.com/office/officeart/2005/8/layout/chevron2"/>
+    <dgm:cxn modelId="{1638275E-2034-4580-86B8-A0ACCB1C64F3}" type="presParOf" srcId="{8B900707-B738-46E2-83D5-E03321D1FBDE}" destId="{06F34673-9E38-411E-A400-E3E2B6DB0FBD}" srcOrd="6" destOrd="0" presId="urn:microsoft.com/office/officeart/2005/8/layout/chevron2"/>
+    <dgm:cxn modelId="{151291F4-ED99-4257-B7D2-9816FBA2F862}" type="presParOf" srcId="{06F34673-9E38-411E-A400-E3E2B6DB0FBD}" destId="{F1AD9AAC-48C9-4B44-9AC2-F3C901E22C6D}" srcOrd="0" destOrd="0" presId="urn:microsoft.com/office/officeart/2005/8/layout/chevron2"/>
+    <dgm:cxn modelId="{3D5EEB9C-91FC-41B4-BD9F-DD20B599E1ED}" type="presParOf" srcId="{06F34673-9E38-411E-A400-E3E2B6DB0FBD}" destId="{133DD3BB-9B1A-48E7-8C31-9C89806A1316}" srcOrd="1" destOrd="0" presId="urn:microsoft.com/office/officeart/2005/8/layout/chevron2"/>
   </dgm:cxnLst>
   <dgm:bg/>
   <dgm:whole/>
   <dgm:extLst>
     <a:ext uri="http://schemas.microsoft.com/office/drawing/2008/diagram">
-      <dsp:dataModelExt xmlns:dsp="http://schemas.microsoft.com/office/drawing/2008/diagram" xmlns="" relId="rId20" minVer="http://schemas.openxmlformats.org/drawingml/2006/diagram"/>
+      <dsp:dataModelExt xmlns:dsp="http://schemas.microsoft.com/office/drawing/2008/diagram" xmlns="" relId="rId22" minVer="http://schemas.openxmlformats.org/drawingml/2006/diagram"/>
     </a:ext>
   </dgm:extLst>
 </dgm:dataModel>
@@ -10722,50 +11195,50 @@
     </dgm:pt>
   </dgm:ptLst>
   <dgm:cxnLst>
-    <dgm:cxn modelId="{3B105B72-3625-4910-90DF-071169706ACE}" type="presOf" srcId="{25560193-3D81-4D7C-814D-BE6EB2381D1F}" destId="{F0A48D62-2C22-4AF9-9E26-B3604A9BFE5F}" srcOrd="0" destOrd="1" presId="urn:microsoft.com/office/officeart/2005/8/layout/chevron2"/>
-    <dgm:cxn modelId="{1554285B-617F-4A4D-AB7E-D6CD9D3E7DDA}" type="presOf" srcId="{F97C6B51-37BB-41B5-A56B-6BFC5AD7E84F}" destId="{321A5904-C1D7-4FDD-88CC-8767E52696E4}" srcOrd="0" destOrd="0" presId="urn:microsoft.com/office/officeart/2005/8/layout/chevron2"/>
+    <dgm:cxn modelId="{7B0C8FC9-E172-4640-894D-E5B889F9DB59}" type="presOf" srcId="{F6F062A2-FD64-4E39-9B1D-DE3B19E0C231}" destId="{57C5457B-9A9B-487F-894D-AF898F0EA4DA}" srcOrd="0" destOrd="0" presId="urn:microsoft.com/office/officeart/2005/8/layout/chevron2"/>
     <dgm:cxn modelId="{1E31B3D6-6682-44FD-9D4E-2DECB7F48A08}" srcId="{51AC30FA-8260-45EB-B17E-43D6583AD990}" destId="{25560193-3D81-4D7C-814D-BE6EB2381D1F}" srcOrd="1" destOrd="0" parTransId="{B7AE70F2-2A00-4B2E-AEE2-9A4B7CB0E31C}" sibTransId="{D96216F8-D4A1-46CB-8F7A-08FB648ACA98}"/>
     <dgm:cxn modelId="{8F6E9DEB-CE1C-4A54-BE92-955973D87170}" srcId="{4A122D1B-B816-45E5-8D51-0C3F63AE208D}" destId="{F6F062A2-FD64-4E39-9B1D-DE3B19E0C231}" srcOrd="2" destOrd="0" parTransId="{731DF3B6-05BE-4E8A-AE56-3CB5D3B90949}" sibTransId="{9BCC218F-E57D-4AE7-A246-9616C82816DF}"/>
+    <dgm:cxn modelId="{6D8D9A2F-00DC-4245-AD0E-FD8640DD56D4}" srcId="{F97C6B51-37BB-41B5-A56B-6BFC5AD7E84F}" destId="{ACDD74E2-E09C-41BC-8041-159652CAB684}" srcOrd="0" destOrd="0" parTransId="{3F79F702-0417-4512-88A0-A3407E31E433}" sibTransId="{F0500CD1-F2CA-43EB-9DC9-71D76725D028}"/>
     <dgm:cxn modelId="{1AC1AA4A-3A63-472F-83C2-6F417444D109}" srcId="{51AC30FA-8260-45EB-B17E-43D6583AD990}" destId="{88D4D4EF-215A-4531-BABF-A0050A6FFCD2}" srcOrd="0" destOrd="0" parTransId="{7C3805DD-5E41-46B8-8A64-EC78A455F2DE}" sibTransId="{89F4C431-DE35-48D7-A3B9-D12D07511555}"/>
-    <dgm:cxn modelId="{6D8D9A2F-00DC-4245-AD0E-FD8640DD56D4}" srcId="{F97C6B51-37BB-41B5-A56B-6BFC5AD7E84F}" destId="{ACDD74E2-E09C-41BC-8041-159652CAB684}" srcOrd="0" destOrd="0" parTransId="{3F79F702-0417-4512-88A0-A3407E31E433}" sibTransId="{F0500CD1-F2CA-43EB-9DC9-71D76725D028}"/>
     <dgm:cxn modelId="{E11C66AC-8F6A-4515-8F9A-56EF1939062C}" srcId="{F6F062A2-FD64-4E39-9B1D-DE3B19E0C231}" destId="{CBC13BB6-FDCB-4B96-9C48-9179EC5FDCA8}" srcOrd="0" destOrd="0" parTransId="{E19FA283-4EF0-4275-8452-82EF5B7B50A0}" sibTransId="{86994439-71A7-4635-ACDE-10DC37BB3357}"/>
-    <dgm:cxn modelId="{D65086F3-FDAA-439A-8FD3-2C0B9FC4F9CF}" type="presOf" srcId="{CBC13BB6-FDCB-4B96-9C48-9179EC5FDCA8}" destId="{FFBC5902-1023-447E-A710-C941F28E4571}" srcOrd="0" destOrd="0" presId="urn:microsoft.com/office/officeart/2005/8/layout/chevron2"/>
+    <dgm:cxn modelId="{BD329F6F-4C21-4D17-B7F3-19EFD4BC3D83}" type="presOf" srcId="{88D4D4EF-215A-4531-BABF-A0050A6FFCD2}" destId="{F0A48D62-2C22-4AF9-9E26-B3604A9BFE5F}" srcOrd="0" destOrd="0" presId="urn:microsoft.com/office/officeart/2005/8/layout/chevron2"/>
+    <dgm:cxn modelId="{4ABF8623-3FF4-410C-8906-58082C4F1934}" type="presOf" srcId="{07A3E033-C9E9-441A-89BE-08B9CB8ADC5F}" destId="{F0A48D62-2C22-4AF9-9E26-B3604A9BFE5F}" srcOrd="0" destOrd="2" presId="urn:microsoft.com/office/officeart/2005/8/layout/chevron2"/>
+    <dgm:cxn modelId="{3C896866-692A-4577-AC76-7E8CA09005FD}" type="presOf" srcId="{540CB32D-8624-48C1-B3D6-9BDBDF74BB47}" destId="{F1AD9AAC-48C9-4B44-9AC2-F3C901E22C6D}" srcOrd="0" destOrd="0" presId="urn:microsoft.com/office/officeart/2005/8/layout/chevron2"/>
+    <dgm:cxn modelId="{B2FB1B08-E26B-491E-9258-C1F648D2F378}" type="presOf" srcId="{51AC30FA-8260-45EB-B17E-43D6583AD990}" destId="{236A658C-51FD-47C8-A621-F43393F6FBD8}" srcOrd="0" destOrd="0" presId="urn:microsoft.com/office/officeart/2005/8/layout/chevron2"/>
+    <dgm:cxn modelId="{2E68F64E-0F76-4BB3-B57F-5A02C62D7121}" type="presOf" srcId="{C20D08A2-B11C-40E9-B0D1-AEE88E4FF42A}" destId="{133DD3BB-9B1A-48E7-8C31-9C89806A1316}" srcOrd="0" destOrd="0" presId="urn:microsoft.com/office/officeart/2005/8/layout/chevron2"/>
+    <dgm:cxn modelId="{37F15167-AB8B-4E29-A1F0-6C856139FFBE}" srcId="{4A122D1B-B816-45E5-8D51-0C3F63AE208D}" destId="{540CB32D-8624-48C1-B3D6-9BDBDF74BB47}" srcOrd="3" destOrd="0" parTransId="{C1F97796-3610-42D5-A57A-546E265AF2C5}" sibTransId="{0F46638C-D7CE-4F56-B91A-CACCF9798DA3}"/>
     <dgm:cxn modelId="{5F21AAE2-39EE-4700-9075-07E20A336224}" srcId="{F97C6B51-37BB-41B5-A56B-6BFC5AD7E84F}" destId="{0D34D45D-CBC4-4D2F-BB0D-32E8695BF901}" srcOrd="1" destOrd="0" parTransId="{DAA8F894-F1C5-4567-B743-49B1EBCFDFFC}" sibTransId="{7C3D6F9C-B71C-4A3C-A45D-4A478F2E8FF9}"/>
-    <dgm:cxn modelId="{37F15167-AB8B-4E29-A1F0-6C856139FFBE}" srcId="{4A122D1B-B816-45E5-8D51-0C3F63AE208D}" destId="{540CB32D-8624-48C1-B3D6-9BDBDF74BB47}" srcOrd="3" destOrd="0" parTransId="{C1F97796-3610-42D5-A57A-546E265AF2C5}" sibTransId="{0F46638C-D7CE-4F56-B91A-CACCF9798DA3}"/>
-    <dgm:cxn modelId="{98374A01-8A96-46B8-839B-CC5B60CEBC08}" type="presOf" srcId="{51AC30FA-8260-45EB-B17E-43D6583AD990}" destId="{236A658C-51FD-47C8-A621-F43393F6FBD8}" srcOrd="0" destOrd="0" presId="urn:microsoft.com/office/officeart/2005/8/layout/chevron2"/>
-    <dgm:cxn modelId="{6E4572BB-4463-4086-9CB2-81246E80201C}" type="presOf" srcId="{07A3E033-C9E9-441A-89BE-08B9CB8ADC5F}" destId="{F0A48D62-2C22-4AF9-9E26-B3604A9BFE5F}" srcOrd="0" destOrd="2" presId="urn:microsoft.com/office/officeart/2005/8/layout/chevron2"/>
-    <dgm:cxn modelId="{F4D9BD52-CF1C-4837-81DD-2DB8F85B07D1}" type="presOf" srcId="{C20D08A2-B11C-40E9-B0D1-AEE88E4FF42A}" destId="{133DD3BB-9B1A-48E7-8C31-9C89806A1316}" srcOrd="0" destOrd="0" presId="urn:microsoft.com/office/officeart/2005/8/layout/chevron2"/>
-    <dgm:cxn modelId="{F5F02380-799F-4AD0-8014-D774951068AB}" type="presOf" srcId="{ACDD74E2-E09C-41BC-8041-159652CAB684}" destId="{24100B1D-C484-447C-8FA1-20B4E70C4548}" srcOrd="0" destOrd="0" presId="urn:microsoft.com/office/officeart/2005/8/layout/chevron2"/>
-    <dgm:cxn modelId="{10531C2E-DCA5-41BC-A493-0B3D1313142E}" type="presOf" srcId="{88D4D4EF-215A-4531-BABF-A0050A6FFCD2}" destId="{F0A48D62-2C22-4AF9-9E26-B3604A9BFE5F}" srcOrd="0" destOrd="0" presId="urn:microsoft.com/office/officeart/2005/8/layout/chevron2"/>
-    <dgm:cxn modelId="{193F7CA4-61E3-4DAC-BBE9-691FE079C84C}" type="presOf" srcId="{0D34D45D-CBC4-4D2F-BB0D-32E8695BF901}" destId="{24100B1D-C484-447C-8FA1-20B4E70C4548}" srcOrd="0" destOrd="1" presId="urn:microsoft.com/office/officeart/2005/8/layout/chevron2"/>
+    <dgm:cxn modelId="{BA33EBB2-F455-4A09-A60F-124D4D4F59D3}" type="presOf" srcId="{0D34D45D-CBC4-4D2F-BB0D-32E8695BF901}" destId="{24100B1D-C484-447C-8FA1-20B4E70C4548}" srcOrd="0" destOrd="1" presId="urn:microsoft.com/office/officeart/2005/8/layout/chevron2"/>
+    <dgm:cxn modelId="{A6AF3AF2-4A7A-4999-9805-D73252EF7AAF}" type="presOf" srcId="{25560193-3D81-4D7C-814D-BE6EB2381D1F}" destId="{F0A48D62-2C22-4AF9-9E26-B3604A9BFE5F}" srcOrd="0" destOrd="1" presId="urn:microsoft.com/office/officeart/2005/8/layout/chevron2"/>
     <dgm:cxn modelId="{702545C9-6528-4F85-B426-74F9DDC7C2BA}" srcId="{4A122D1B-B816-45E5-8D51-0C3F63AE208D}" destId="{F97C6B51-37BB-41B5-A56B-6BFC5AD7E84F}" srcOrd="0" destOrd="0" parTransId="{22398B86-779A-4F6B-A34F-2ACFC4687EDB}" sibTransId="{8F7D4850-2EDD-4037-AD6C-52F9A1A466B6}"/>
     <dgm:cxn modelId="{15AEBBB9-1878-45C5-89F6-C52102685F3D}" srcId="{540CB32D-8624-48C1-B3D6-9BDBDF74BB47}" destId="{C20D08A2-B11C-40E9-B0D1-AEE88E4FF42A}" srcOrd="0" destOrd="0" parTransId="{F64A0045-5DEA-46BE-AA69-474595046AC9}" sibTransId="{1CE7BC80-48A1-4E9D-BD8D-81C00AE4DBB4}"/>
-    <dgm:cxn modelId="{E105795B-43D4-4F44-B606-4F9DE157DCE0}" type="presOf" srcId="{4A122D1B-B816-45E5-8D51-0C3F63AE208D}" destId="{8B900707-B738-46E2-83D5-E03321D1FBDE}" srcOrd="0" destOrd="0" presId="urn:microsoft.com/office/officeart/2005/8/layout/chevron2"/>
+    <dgm:cxn modelId="{C51CCEDD-F851-4AB9-8FB1-5BD38DE09BA3}" type="presOf" srcId="{CBC13BB6-FDCB-4B96-9C48-9179EC5FDCA8}" destId="{FFBC5902-1023-447E-A710-C941F28E4571}" srcOrd="0" destOrd="0" presId="urn:microsoft.com/office/officeart/2005/8/layout/chevron2"/>
     <dgm:cxn modelId="{AC0EC3CE-9EFC-42A9-A3A2-8DB8C18D5CE3}" srcId="{4A122D1B-B816-45E5-8D51-0C3F63AE208D}" destId="{51AC30FA-8260-45EB-B17E-43D6583AD990}" srcOrd="1" destOrd="0" parTransId="{DC4EB5D8-FD41-4611-8AE7-305554FECD33}" sibTransId="{65EB561F-EC3C-4BED-94DB-4C4C2DD7E1BA}"/>
-    <dgm:cxn modelId="{A4DB04C5-B489-4215-BCBC-5B7B5A4F59E1}" type="presOf" srcId="{F6F062A2-FD64-4E39-9B1D-DE3B19E0C231}" destId="{57C5457B-9A9B-487F-894D-AF898F0EA4DA}" srcOrd="0" destOrd="0" presId="urn:microsoft.com/office/officeart/2005/8/layout/chevron2"/>
-    <dgm:cxn modelId="{93A732CF-7705-4FD8-AE02-267311F6B9F7}" type="presOf" srcId="{540CB32D-8624-48C1-B3D6-9BDBDF74BB47}" destId="{F1AD9AAC-48C9-4B44-9AC2-F3C901E22C6D}" srcOrd="0" destOrd="0" presId="urn:microsoft.com/office/officeart/2005/8/layout/chevron2"/>
+    <dgm:cxn modelId="{CA2911F1-4835-439F-BA2A-62E44443860A}" type="presOf" srcId="{4A122D1B-B816-45E5-8D51-0C3F63AE208D}" destId="{8B900707-B738-46E2-83D5-E03321D1FBDE}" srcOrd="0" destOrd="0" presId="urn:microsoft.com/office/officeart/2005/8/layout/chevron2"/>
+    <dgm:cxn modelId="{B398504A-BA2E-4FE0-A957-AC2960E0F917}" type="presOf" srcId="{ACDD74E2-E09C-41BC-8041-159652CAB684}" destId="{24100B1D-C484-447C-8FA1-20B4E70C4548}" srcOrd="0" destOrd="0" presId="urn:microsoft.com/office/officeart/2005/8/layout/chevron2"/>
+    <dgm:cxn modelId="{303B7C02-8371-4DBB-99A1-FFE50620FA52}" type="presOf" srcId="{F97C6B51-37BB-41B5-A56B-6BFC5AD7E84F}" destId="{321A5904-C1D7-4FDD-88CC-8767E52696E4}" srcOrd="0" destOrd="0" presId="urn:microsoft.com/office/officeart/2005/8/layout/chevron2"/>
     <dgm:cxn modelId="{3494C706-2F6D-4431-AB92-D4EEE06597FA}" srcId="{51AC30FA-8260-45EB-B17E-43D6583AD990}" destId="{07A3E033-C9E9-441A-89BE-08B9CB8ADC5F}" srcOrd="2" destOrd="0" parTransId="{FBC1E075-0510-4D4B-BCBB-2C6FB8E93096}" sibTransId="{157828F0-E0B9-4CD0-98EC-089A7696FA46}"/>
-    <dgm:cxn modelId="{27E7B3D4-6BE8-49E2-B50C-79EC5ADCA4EB}" type="presParOf" srcId="{8B900707-B738-46E2-83D5-E03321D1FBDE}" destId="{5516738A-7C29-40F4-811B-6D28042C2731}" srcOrd="0" destOrd="0" presId="urn:microsoft.com/office/officeart/2005/8/layout/chevron2"/>
-    <dgm:cxn modelId="{710E9EBD-413E-4FA1-9855-67B3B2320425}" type="presParOf" srcId="{5516738A-7C29-40F4-811B-6D28042C2731}" destId="{321A5904-C1D7-4FDD-88CC-8767E52696E4}" srcOrd="0" destOrd="0" presId="urn:microsoft.com/office/officeart/2005/8/layout/chevron2"/>
-    <dgm:cxn modelId="{258C94C7-8095-4954-B51F-DBBC702890DA}" type="presParOf" srcId="{5516738A-7C29-40F4-811B-6D28042C2731}" destId="{24100B1D-C484-447C-8FA1-20B4E70C4548}" srcOrd="1" destOrd="0" presId="urn:microsoft.com/office/officeart/2005/8/layout/chevron2"/>
-    <dgm:cxn modelId="{ED675E75-BA6D-4FF6-9844-DB5736EAAAC1}" type="presParOf" srcId="{8B900707-B738-46E2-83D5-E03321D1FBDE}" destId="{FC6E547B-4941-48E3-857B-391DAA90A159}" srcOrd="1" destOrd="0" presId="urn:microsoft.com/office/officeart/2005/8/layout/chevron2"/>
-    <dgm:cxn modelId="{B5BD7A25-F1E6-4289-BAF6-4C724AD8540F}" type="presParOf" srcId="{8B900707-B738-46E2-83D5-E03321D1FBDE}" destId="{E84AA5BE-A38E-464F-BCBF-434178591364}" srcOrd="2" destOrd="0" presId="urn:microsoft.com/office/officeart/2005/8/layout/chevron2"/>
-    <dgm:cxn modelId="{3A7D95B0-EC9C-4397-B222-31B28C0AC9E3}" type="presParOf" srcId="{E84AA5BE-A38E-464F-BCBF-434178591364}" destId="{236A658C-51FD-47C8-A621-F43393F6FBD8}" srcOrd="0" destOrd="0" presId="urn:microsoft.com/office/officeart/2005/8/layout/chevron2"/>
-    <dgm:cxn modelId="{F6DE64CB-6973-4463-B553-A53A836A7A35}" type="presParOf" srcId="{E84AA5BE-A38E-464F-BCBF-434178591364}" destId="{F0A48D62-2C22-4AF9-9E26-B3604A9BFE5F}" srcOrd="1" destOrd="0" presId="urn:microsoft.com/office/officeart/2005/8/layout/chevron2"/>
-    <dgm:cxn modelId="{27FD7898-95E8-48AD-A657-353670FD3717}" type="presParOf" srcId="{8B900707-B738-46E2-83D5-E03321D1FBDE}" destId="{7EF8ABF6-3830-472F-B9AF-BEE8F98DCBE3}" srcOrd="3" destOrd="0" presId="urn:microsoft.com/office/officeart/2005/8/layout/chevron2"/>
-    <dgm:cxn modelId="{C4BA2793-98E5-41F2-AF57-EB06704A0110}" type="presParOf" srcId="{8B900707-B738-46E2-83D5-E03321D1FBDE}" destId="{27D5B46E-FC78-4BBB-9D38-1E69345CD527}" srcOrd="4" destOrd="0" presId="urn:microsoft.com/office/officeart/2005/8/layout/chevron2"/>
-    <dgm:cxn modelId="{3A7CF2D3-07DB-476C-A289-C892BA4CA9FC}" type="presParOf" srcId="{27D5B46E-FC78-4BBB-9D38-1E69345CD527}" destId="{57C5457B-9A9B-487F-894D-AF898F0EA4DA}" srcOrd="0" destOrd="0" presId="urn:microsoft.com/office/officeart/2005/8/layout/chevron2"/>
-    <dgm:cxn modelId="{6B4D028D-6C5B-48A7-94CC-0189A752C8C1}" type="presParOf" srcId="{27D5B46E-FC78-4BBB-9D38-1E69345CD527}" destId="{FFBC5902-1023-447E-A710-C941F28E4571}" srcOrd="1" destOrd="0" presId="urn:microsoft.com/office/officeart/2005/8/layout/chevron2"/>
-    <dgm:cxn modelId="{A2BA97C5-282A-4F34-82EC-E660544A3F5C}" type="presParOf" srcId="{8B900707-B738-46E2-83D5-E03321D1FBDE}" destId="{185A4D36-9EC5-433A-8E4E-09AF8AD5B484}" srcOrd="5" destOrd="0" presId="urn:microsoft.com/office/officeart/2005/8/layout/chevron2"/>
-    <dgm:cxn modelId="{9D688804-6161-45CC-A939-83FD6166717B}" type="presParOf" srcId="{8B900707-B738-46E2-83D5-E03321D1FBDE}" destId="{06F34673-9E38-411E-A400-E3E2B6DB0FBD}" srcOrd="6" destOrd="0" presId="urn:microsoft.com/office/officeart/2005/8/layout/chevron2"/>
-    <dgm:cxn modelId="{1E5C43ED-6F29-47E8-84AA-53E91952CB6D}" type="presParOf" srcId="{06F34673-9E38-411E-A400-E3E2B6DB0FBD}" destId="{F1AD9AAC-48C9-4B44-9AC2-F3C901E22C6D}" srcOrd="0" destOrd="0" presId="urn:microsoft.com/office/officeart/2005/8/layout/chevron2"/>
-    <dgm:cxn modelId="{3D769F3F-C245-4D09-802A-D5D5245C8FBF}" type="presParOf" srcId="{06F34673-9E38-411E-A400-E3E2B6DB0FBD}" destId="{133DD3BB-9B1A-48E7-8C31-9C89806A1316}" srcOrd="1" destOrd="0" presId="urn:microsoft.com/office/officeart/2005/8/layout/chevron2"/>
+    <dgm:cxn modelId="{146AFAA2-E700-4075-B7C6-56685B4FADC3}" type="presParOf" srcId="{8B900707-B738-46E2-83D5-E03321D1FBDE}" destId="{5516738A-7C29-40F4-811B-6D28042C2731}" srcOrd="0" destOrd="0" presId="urn:microsoft.com/office/officeart/2005/8/layout/chevron2"/>
+    <dgm:cxn modelId="{07FC5172-AF27-4C11-BB1D-04CAF803A2F8}" type="presParOf" srcId="{5516738A-7C29-40F4-811B-6D28042C2731}" destId="{321A5904-C1D7-4FDD-88CC-8767E52696E4}" srcOrd="0" destOrd="0" presId="urn:microsoft.com/office/officeart/2005/8/layout/chevron2"/>
+    <dgm:cxn modelId="{3EAEF5E6-E4D9-4B43-AD84-2E2BB39422AB}" type="presParOf" srcId="{5516738A-7C29-40F4-811B-6D28042C2731}" destId="{24100B1D-C484-447C-8FA1-20B4E70C4548}" srcOrd="1" destOrd="0" presId="urn:microsoft.com/office/officeart/2005/8/layout/chevron2"/>
+    <dgm:cxn modelId="{31464AAD-C01F-4D20-92C1-F7AE2435B72C}" type="presParOf" srcId="{8B900707-B738-46E2-83D5-E03321D1FBDE}" destId="{FC6E547B-4941-48E3-857B-391DAA90A159}" srcOrd="1" destOrd="0" presId="urn:microsoft.com/office/officeart/2005/8/layout/chevron2"/>
+    <dgm:cxn modelId="{F8B79B19-21B4-430F-B624-48009D8B3E49}" type="presParOf" srcId="{8B900707-B738-46E2-83D5-E03321D1FBDE}" destId="{E84AA5BE-A38E-464F-BCBF-434178591364}" srcOrd="2" destOrd="0" presId="urn:microsoft.com/office/officeart/2005/8/layout/chevron2"/>
+    <dgm:cxn modelId="{5C151470-68DE-4396-92CC-804807C15A5C}" type="presParOf" srcId="{E84AA5BE-A38E-464F-BCBF-434178591364}" destId="{236A658C-51FD-47C8-A621-F43393F6FBD8}" srcOrd="0" destOrd="0" presId="urn:microsoft.com/office/officeart/2005/8/layout/chevron2"/>
+    <dgm:cxn modelId="{4B880293-CE1E-47E6-8698-D80EF551BD01}" type="presParOf" srcId="{E84AA5BE-A38E-464F-BCBF-434178591364}" destId="{F0A48D62-2C22-4AF9-9E26-B3604A9BFE5F}" srcOrd="1" destOrd="0" presId="urn:microsoft.com/office/officeart/2005/8/layout/chevron2"/>
+    <dgm:cxn modelId="{95E1D693-01F4-478D-B01D-13EBCFDFF28F}" type="presParOf" srcId="{8B900707-B738-46E2-83D5-E03321D1FBDE}" destId="{7EF8ABF6-3830-472F-B9AF-BEE8F98DCBE3}" srcOrd="3" destOrd="0" presId="urn:microsoft.com/office/officeart/2005/8/layout/chevron2"/>
+    <dgm:cxn modelId="{C20EAF98-7087-4F74-9725-0040FB6C3E68}" type="presParOf" srcId="{8B900707-B738-46E2-83D5-E03321D1FBDE}" destId="{27D5B46E-FC78-4BBB-9D38-1E69345CD527}" srcOrd="4" destOrd="0" presId="urn:microsoft.com/office/officeart/2005/8/layout/chevron2"/>
+    <dgm:cxn modelId="{3D4A2653-5ADA-4F96-A1CF-586CB680D870}" type="presParOf" srcId="{27D5B46E-FC78-4BBB-9D38-1E69345CD527}" destId="{57C5457B-9A9B-487F-894D-AF898F0EA4DA}" srcOrd="0" destOrd="0" presId="urn:microsoft.com/office/officeart/2005/8/layout/chevron2"/>
+    <dgm:cxn modelId="{6120E4BD-57FF-493C-A961-AFF78B0873A2}" type="presParOf" srcId="{27D5B46E-FC78-4BBB-9D38-1E69345CD527}" destId="{FFBC5902-1023-447E-A710-C941F28E4571}" srcOrd="1" destOrd="0" presId="urn:microsoft.com/office/officeart/2005/8/layout/chevron2"/>
+    <dgm:cxn modelId="{F1C84FD5-67CA-48A2-B79A-2A7F13A44E64}" type="presParOf" srcId="{8B900707-B738-46E2-83D5-E03321D1FBDE}" destId="{185A4D36-9EC5-433A-8E4E-09AF8AD5B484}" srcOrd="5" destOrd="0" presId="urn:microsoft.com/office/officeart/2005/8/layout/chevron2"/>
+    <dgm:cxn modelId="{37457193-539B-473C-AE36-7688B5762321}" type="presParOf" srcId="{8B900707-B738-46E2-83D5-E03321D1FBDE}" destId="{06F34673-9E38-411E-A400-E3E2B6DB0FBD}" srcOrd="6" destOrd="0" presId="urn:microsoft.com/office/officeart/2005/8/layout/chevron2"/>
+    <dgm:cxn modelId="{FD314E4E-63E7-4620-A8DD-4ED1BC504AC3}" type="presParOf" srcId="{06F34673-9E38-411E-A400-E3E2B6DB0FBD}" destId="{F1AD9AAC-48C9-4B44-9AC2-F3C901E22C6D}" srcOrd="0" destOrd="0" presId="urn:microsoft.com/office/officeart/2005/8/layout/chevron2"/>
+    <dgm:cxn modelId="{58AF6076-1C9A-4653-8700-7DE76A614934}" type="presParOf" srcId="{06F34673-9E38-411E-A400-E3E2B6DB0FBD}" destId="{133DD3BB-9B1A-48E7-8C31-9C89806A1316}" srcOrd="1" destOrd="0" presId="urn:microsoft.com/office/officeart/2005/8/layout/chevron2"/>
   </dgm:cxnLst>
   <dgm:bg/>
   <dgm:whole/>
   <dgm:extLst>
     <a:ext uri="http://schemas.microsoft.com/office/drawing/2008/diagram">
-      <dsp:dataModelExt xmlns:dsp="http://schemas.microsoft.com/office/drawing/2008/diagram" xmlns="" relId="rId26" minVer="http://schemas.openxmlformats.org/drawingml/2006/diagram"/>
+      <dsp:dataModelExt xmlns:dsp="http://schemas.microsoft.com/office/drawing/2008/diagram" xmlns="" relId="rId28" minVer="http://schemas.openxmlformats.org/drawingml/2006/diagram"/>
     </a:ext>
   </dgm:extLst>
 </dgm:dataModel>
@@ -18943,4 +19416,16 @@
   <a:objectDefaults/>
   <a:extraClrSchemeLst/>
 </a:theme>
+</file>
+
+<file path=customXml/item1.xml><?xml version="1.0" encoding="utf-8"?>
+<b:Sources xmlns:b="http://schemas.openxmlformats.org/officeDocument/2006/bibliography" xmlns="http://schemas.openxmlformats.org/officeDocument/2006/bibliography" SelectedStyle="\ISO690Nmerical.XSL" StyleName="ISO 690 - Numerical Reference"/>
+</file>
+
+<file path=customXml/itemProps1.xml><?xml version="1.0" encoding="utf-8"?>
+<ds:datastoreItem xmlns:ds="http://schemas.openxmlformats.org/officeDocument/2006/customXml" ds:itemID="{8F2105E8-84D8-4480-87D6-D49AE1B73DB1}">
+  <ds:schemaRefs>
+    <ds:schemaRef ds:uri="http://schemas.openxmlformats.org/officeDocument/2006/bibliography"/>
+  </ds:schemaRefs>
+</ds:datastoreItem>
 </file>
</xml_diff>

<commit_message>
quedo en la determinación del nodo a inyectar en la explicación del funcionamiento del programa
</commit_message>
<xml_diff>
--- a/Documentation/Documentacion/CAPITULO 4.docx
+++ b/Documentation/Documentacion/CAPITULO 4.docx
@@ -45,11 +45,26 @@
         <w:t xml:space="preserve"> su posterior análisis. </w:t>
       </w:r>
       <w:r>
-        <w:t xml:space="preserve">La automatización se llevo a cabo con el desarrollo de un </w:t>
+        <w:t>La automatización se llevo a cabo con el desarrollo de un</w:t>
       </w:r>
+      <w:ins w:id="2" w:author="Facundo-std" w:date="2010-08-08T17:22:00Z">
+        <w:r>
+          <w:t>a</w:t>
+        </w:r>
+      </w:ins>
       <w:r>
-        <w:t>programa</w:t>
+        <w:t xml:space="preserve"> </w:t>
       </w:r>
+      <w:del w:id="3" w:author="Facundo-std" w:date="2010-08-08T17:22:00Z">
+        <w:r>
+          <w:delText>programa</w:delText>
+        </w:r>
+      </w:del>
+      <w:ins w:id="4" w:author="Facundo-std" w:date="2010-08-08T17:22:00Z">
+        <w:r>
+          <w:t>aplicación</w:t>
+        </w:r>
+      </w:ins>
       <w:r>
         <w:t xml:space="preserve"> que permitió la inyección sistematizada de fallas, la simulación del </w:t>
       </w:r>
@@ -72,170 +87,266 @@
         <w:t>.</w:t>
       </w:r>
       <w:r>
-        <w:t xml:space="preserve"> La elección de desarrollar un programa que permitiera automatizar el proceso de inyección fue motivada por un pequeño análisis de los tiempos asociados a cada inyección. El conversor diseñado consta de 63 comparadores</w:t>
+        <w:t xml:space="preserve"> La elección de desarrollar un</w:t>
       </w:r>
-      <w:ins w:id="2" w:author="Facundo-std" w:date="2010-08-07T19:28:00Z">
+      <w:ins w:id="5" w:author="Facundo-std" w:date="2010-08-08T17:22:00Z">
         <w:r>
-          <w:t xml:space="preserve"> (estructuras </w:t>
-        </w:r>
-        <w:r>
-          <w:t>analógicas</w:t>
-        </w:r>
-        <w:r>
-          <w:t xml:space="preserve"> donde se realizo la inyección)</w:t>
+          <w:t>a</w:t>
         </w:r>
       </w:ins>
       <w:r>
-        <w:t xml:space="preserve"> y cada uno de ellos posee 7 transistores, dando un total de 441 puntos de inyección. Por cada uno de estos puntos se realiza una simulación del tipo transitorio para cada nivel de tensión de entrada. Se definieron un total de 64 niveles de tensión de entrada lo que da como resultado más de 28.000 simulaciones. Por último, este proceso se realiza para ambos tipos de fallas, duplicando la cantidad de simulaciones. Con más de 56.000 simulaciones el tiempo requerido para realizarlas manualmente era considerablemente mayor que el requerido para desarrollar un pequeño programa que automatizara la etapa de simulación. </w:t>
+        <w:t xml:space="preserve"> </w:t>
       </w:r>
-      <w:ins w:id="3" w:author="Facundo-std" w:date="2010-08-07T19:31:00Z">
+      <w:del w:id="6" w:author="Facundo-std" w:date="2010-08-08T17:22:00Z">
+        <w:r>
+          <w:delText>programa</w:delText>
+        </w:r>
+      </w:del>
+      <w:ins w:id="7" w:author="Facundo-std" w:date="2010-08-08T17:22:00Z">
+        <w:r>
+          <w:t>aplicación</w:t>
+        </w:r>
+      </w:ins>
+      <w:r>
+        <w:t xml:space="preserve"> que permitiera automatizar el proceso de inyección fue motivada por un pequeño análisis de los tiempos asociados a cada inyección. El conversor diseñado consta de 63 comparadores</w:t>
+      </w:r>
+      <w:ins w:id="8" w:author="Facundo-std" w:date="2010-08-07T19:28:00Z">
+        <w:r>
+          <w:t xml:space="preserve"> (estructuras analógicas donde se realizo la inyección)</w:t>
+        </w:r>
+      </w:ins>
+      <w:r>
+        <w:t xml:space="preserve"> y cada uno de ellos posee 7 transistores, dando un total de 441 puntos de inyección. Por cada uno de estos puntos se realiza una simulación del tipo transitorio para cada nivel de tensión de entrada. Se definieron un total de 64 niveles de tensión de entrada lo que da como resultado más de 28.000 simulaciones. Por último, este proceso se realiza para ambos tipos de fallas, duplicando la cantidad de simulaciones. Con más de 56.000 simulaciones el tiempo requerido para realizarlas manualmente era considerablemente mayor que el requerido para desarrollar </w:t>
+      </w:r>
+      <w:ins w:id="9" w:author="Facundo-std" w:date="2010-08-08T17:22:00Z">
+        <w:r>
+          <w:t>la</w:t>
+        </w:r>
+      </w:ins>
+      <w:del w:id="10" w:author="Facundo-std" w:date="2010-08-08T17:22:00Z">
+        <w:r>
+          <w:delText>un pequeño</w:delText>
+        </w:r>
+      </w:del>
+      <w:r>
+        <w:t xml:space="preserve"> </w:t>
+      </w:r>
+      <w:del w:id="11" w:author="Facundo-std" w:date="2010-08-08T17:22:00Z">
+        <w:r>
+          <w:delText>programa</w:delText>
+        </w:r>
+      </w:del>
+      <w:ins w:id="12" w:author="Facundo-std" w:date="2010-08-08T17:22:00Z">
+        <w:r>
+          <w:t>aplicación</w:t>
+        </w:r>
+      </w:ins>
+      <w:r>
+        <w:t xml:space="preserve"> que automatizar</w:t>
+      </w:r>
+      <w:ins w:id="13" w:author="Facundo-std" w:date="2010-08-08T17:34:00Z">
+        <w:r>
+          <w:t>á</w:t>
+        </w:r>
+      </w:ins>
+      <w:del w:id="14" w:author="Facundo-std" w:date="2010-08-08T17:34:00Z">
+        <w:r>
+          <w:delText>a</w:delText>
+        </w:r>
+      </w:del>
+      <w:r>
+        <w:t xml:space="preserve"> la etapa de simulación. </w:t>
+      </w:r>
+      <w:ins w:id="15" w:author="Facundo-std" w:date="2010-08-07T19:31:00Z">
         <w:r>
           <w:t>L</w:t>
         </w:r>
       </w:ins>
-      <w:ins w:id="4" w:author="Facundo-std" w:date="2010-08-07T19:32:00Z">
+      <w:ins w:id="16" w:author="Facundo-std" w:date="2010-08-07T19:32:00Z">
         <w:r>
           <w:t xml:space="preserve">a mejora del tiempo requerido por cada </w:t>
         </w:r>
       </w:ins>
-      <w:ins w:id="5" w:author="Facundo-std" w:date="2010-08-07T19:33:00Z">
+      <w:ins w:id="17" w:author="Facundo-std" w:date="2010-08-07T19:33:00Z">
         <w:r>
           <w:t>simulación</w:t>
         </w:r>
       </w:ins>
-      <w:ins w:id="6" w:author="Facundo-std" w:date="2010-08-07T19:32:00Z">
+      <w:ins w:id="18" w:author="Facundo-std" w:date="2010-08-07T19:32:00Z">
         <w:r>
           <w:t xml:space="preserve"> </w:t>
         </w:r>
       </w:ins>
-      <w:ins w:id="7" w:author="Facundo-std" w:date="2010-08-07T19:33:00Z">
+      <w:ins w:id="19" w:author="Facundo-std" w:date="2010-08-07T19:33:00Z">
         <w:r>
-          <w:t xml:space="preserve">fue notablemente reducida. Configurar el circuito, </w:t>
-        </w:r>
-        <w:proofErr w:type="spellStart"/>
-        <w:r>
-          <w:t>simularloy</w:t>
-        </w:r>
-        <w:proofErr w:type="spellEnd"/>
-        <w:r>
-          <w:t xml:space="preserve"> guardar los resultados, </w:t>
+          <w:t>fue notablemente reducida. Configurar el circuito, simularlo</w:t>
         </w:r>
       </w:ins>
-      <w:ins w:id="8" w:author="Facundo-std" w:date="2010-08-07T19:34:00Z">
+      <w:ins w:id="20" w:author="Facundo-std" w:date="2010-08-08T17:34:00Z">
+        <w:r>
+          <w:t xml:space="preserve"> </w:t>
+        </w:r>
+      </w:ins>
+      <w:ins w:id="21" w:author="Facundo-std" w:date="2010-08-07T19:33:00Z">
+        <w:r>
+          <w:t xml:space="preserve">y guardar los resultados, </w:t>
+        </w:r>
+      </w:ins>
+      <w:ins w:id="22" w:author="Facundo-std" w:date="2010-08-07T19:34:00Z">
         <w:r>
           <w:t>requería</w:t>
         </w:r>
       </w:ins>
-      <w:ins w:id="9" w:author="Facundo-std" w:date="2010-08-07T19:33:00Z">
+      <w:ins w:id="23" w:author="Facundo-std" w:date="2010-08-07T19:33:00Z">
         <w:r>
           <w:t xml:space="preserve"> </w:t>
         </w:r>
       </w:ins>
-      <w:ins w:id="10" w:author="Facundo-std" w:date="2010-08-07T19:35:00Z">
+      <w:ins w:id="24" w:author="Facundo-std" w:date="2010-08-07T19:35:00Z">
         <w:r>
           <w:t xml:space="preserve">aproximadamente </w:t>
         </w:r>
       </w:ins>
-      <w:ins w:id="11" w:author="Facundo-std" w:date="2010-08-07T19:36:00Z">
+      <w:ins w:id="25" w:author="Facundo-std" w:date="2010-08-07T19:36:00Z">
         <w:r>
           <w:t>2</w:t>
         </w:r>
       </w:ins>
-      <w:ins w:id="12" w:author="Facundo-std" w:date="2010-08-07T19:34:00Z">
+      <w:ins w:id="26" w:author="Facundo-std" w:date="2010-08-07T19:34:00Z">
         <w:r>
           <w:t xml:space="preserve"> minutos de una persona</w:t>
         </w:r>
       </w:ins>
-      <w:ins w:id="13" w:author="Facundo-std" w:date="2010-08-07T19:36:00Z">
+      <w:ins w:id="27" w:author="Facundo-std" w:date="2010-08-07T19:36:00Z">
         <w:r>
           <w:t xml:space="preserve">. Para completar el total de las simulaciones una persona </w:t>
         </w:r>
       </w:ins>
-      <w:ins w:id="14" w:author="Facundo-std" w:date="2010-08-07T19:37:00Z">
+      <w:ins w:id="28" w:author="Facundo-std" w:date="2010-08-07T19:37:00Z">
         <w:r>
           <w:t>tendría</w:t>
         </w:r>
       </w:ins>
-      <w:ins w:id="15" w:author="Facundo-std" w:date="2010-08-07T19:36:00Z">
+      <w:ins w:id="29" w:author="Facundo-std" w:date="2010-08-07T19:36:00Z">
         <w:r>
           <w:t xml:space="preserve"> </w:t>
         </w:r>
       </w:ins>
-      <w:ins w:id="16" w:author="Facundo-std" w:date="2010-08-07T19:37:00Z">
+      <w:ins w:id="30" w:author="Facundo-std" w:date="2010-08-07T19:37:00Z">
         <w:r>
           <w:t xml:space="preserve">que estar 78 </w:t>
         </w:r>
       </w:ins>
-      <w:ins w:id="17" w:author="Facundo-std" w:date="2010-08-07T19:39:00Z">
+      <w:ins w:id="31" w:author="Facundo-std" w:date="2010-08-07T19:39:00Z">
         <w:r>
           <w:t>días</w:t>
         </w:r>
       </w:ins>
-      <w:ins w:id="18" w:author="Facundo-std" w:date="2010-08-07T19:37:00Z">
+      <w:ins w:id="32" w:author="Facundo-std" w:date="2010-08-07T19:37:00Z">
         <w:r>
-          <w:t xml:space="preserve"> sin descanso inyectando las fallas. Con el pro</w:t>
+          <w:t xml:space="preserve"> sin desca</w:t>
         </w:r>
         <w:r>
-          <w:t xml:space="preserve">grama el tiempo se disminuyo a </w:t>
+          <w:t xml:space="preserve">nso inyectando las fallas. Con </w:t>
+        </w:r>
+        <w:r>
+          <w:t>l</w:t>
         </w:r>
       </w:ins>
-      <w:ins w:id="19" w:author="Facundo-std" w:date="2010-08-07T19:39:00Z">
+      <w:ins w:id="33" w:author="Facundo-std" w:date="2010-08-08T17:22:00Z">
+        <w:r>
+          <w:t>a</w:t>
+        </w:r>
+      </w:ins>
+      <w:ins w:id="34" w:author="Facundo-std" w:date="2010-08-07T19:37:00Z">
+        <w:r>
+          <w:t xml:space="preserve"> </w:t>
+        </w:r>
+      </w:ins>
+      <w:ins w:id="35" w:author="Facundo-std" w:date="2010-08-08T17:23:00Z">
+        <w:r>
+          <w:t>aplicación</w:t>
+        </w:r>
+      </w:ins>
+      <w:ins w:id="36" w:author="Facundo-std" w:date="2010-08-07T19:37:00Z">
+        <w:r>
+          <w:t xml:space="preserve"> el tiempo se disminuyo a </w:t>
+        </w:r>
+      </w:ins>
+      <w:ins w:id="37" w:author="Facundo-std" w:date="2010-08-07T19:39:00Z">
         <w:r>
           <w:t>2</w:t>
         </w:r>
       </w:ins>
-      <w:ins w:id="20" w:author="Facundo-std" w:date="2010-08-07T19:37:00Z">
+      <w:ins w:id="38" w:author="Facundo-std" w:date="2010-08-07T19:37:00Z">
         <w:r>
           <w:t xml:space="preserve">6 segundos por simulación en una computadora personal. </w:t>
         </w:r>
       </w:ins>
-      <w:ins w:id="21" w:author="Facundo-std" w:date="2010-08-07T19:38:00Z">
+      <w:ins w:id="39" w:author="Facundo-std" w:date="2010-08-07T19:38:00Z">
         <w:r>
-          <w:t xml:space="preserve">Si bien el tiempo fue mucho mejor, al programa le hubiera llevado </w:t>
+          <w:t>Si bien el tiempo fue mucho mejor, a</w:t>
+        </w:r>
+      </w:ins>
+      <w:ins w:id="40" w:author="Facundo-std" w:date="2010-08-08T17:23:00Z">
+        <w:r>
+          <w:t xml:space="preserve"> </w:t>
+        </w:r>
+      </w:ins>
+      <w:ins w:id="41" w:author="Facundo-std" w:date="2010-08-07T19:38:00Z">
+        <w:r>
+          <w:t>l</w:t>
+        </w:r>
+      </w:ins>
+      <w:ins w:id="42" w:author="Facundo-std" w:date="2010-08-08T17:23:00Z">
+        <w:r>
+          <w:t>a</w:t>
+        </w:r>
+      </w:ins>
+      <w:ins w:id="43" w:author="Facundo-std" w:date="2010-08-07T19:38:00Z">
+        <w:r>
+          <w:t xml:space="preserve"> </w:t>
+        </w:r>
+      </w:ins>
+      <w:ins w:id="44" w:author="Facundo-std" w:date="2010-08-08T17:23:00Z">
+        <w:r>
+          <w:t>aplicación</w:t>
+        </w:r>
+      </w:ins>
+      <w:ins w:id="45" w:author="Facundo-std" w:date="2010-08-07T19:38:00Z">
+        <w:r>
+          <w:t xml:space="preserve"> le hubiera llevado </w:t>
         </w:r>
         <w:r>
           <w:t>1</w:t>
         </w:r>
       </w:ins>
-      <w:ins w:id="22" w:author="Facundo-std" w:date="2010-08-07T19:39:00Z">
+      <w:ins w:id="46" w:author="Facundo-std" w:date="2010-08-07T19:39:00Z">
         <w:r>
           <w:t>7</w:t>
         </w:r>
       </w:ins>
-      <w:ins w:id="23" w:author="Facundo-std" w:date="2010-08-07T19:38:00Z">
+      <w:ins w:id="47" w:author="Facundo-std" w:date="2010-08-07T19:38:00Z">
         <w:r>
           <w:t xml:space="preserve"> días </w:t>
         </w:r>
       </w:ins>
-      <w:ins w:id="24" w:author="Facundo-std" w:date="2010-08-07T19:39:00Z">
+      <w:ins w:id="48" w:author="Facundo-std" w:date="2010-08-07T19:39:00Z">
         <w:r>
           <w:t>terminar de simular</w:t>
         </w:r>
       </w:ins>
-      <w:ins w:id="25" w:author="Facundo-std" w:date="2010-08-07T19:40:00Z">
+      <w:ins w:id="49" w:author="Facundo-std" w:date="2010-08-07T19:40:00Z">
         <w:r>
-          <w:t xml:space="preserve">, todavía un tiempo bastante alto. Se </w:t>
+          <w:t>, todavía un tiempo bastante alto. Se recurrió entonces a un entorno virtualizado</w:t>
+        </w:r>
+      </w:ins>
+      <w:ins w:id="50" w:author="Facundo-std" w:date="2010-08-08T17:35:00Z">
+        <w:r>
+          <w:t xml:space="preserve">, </w:t>
         </w:r>
         <w:r>
-          <w:t>recurrió</w:t>
-        </w:r>
-        <w:r>
-          <w:t xml:space="preserve"> entonces a un entorno virtualizado que permit</w:t>
-        </w:r>
-      </w:ins>
-      <w:ins w:id="26" w:author="Facundo-std" w:date="2010-08-07T19:41:00Z">
-        <w:r>
-          <w:t>í</w:t>
-        </w:r>
-      </w:ins>
-      <w:ins w:id="27" w:author="Facundo-std" w:date="2010-08-07T19:40:00Z">
-        <w:r>
-          <w:t xml:space="preserve">a ejecutar 4 instancias </w:t>
-        </w:r>
-      </w:ins>
-      <w:ins w:id="28" w:author="Facundo-std" w:date="2010-08-07T19:41:00Z">
-        <w:r>
-          <w:t xml:space="preserve">al mismo tiempo del programa como se puede observar en la </w:t>
+          <w:t xml:space="preserve">como se puede observar en la </w:t>
         </w:r>
         <w:r>
           <w:rPr>
@@ -243,15 +354,141 @@
           </w:rPr>
           <w:t>Figura 1 &lt;FALTA REFERENCIA AUTOMATICA&gt;</w:t>
         </w:r>
-      </w:ins>
-      <w:ins w:id="29" w:author="Facundo-std" w:date="2010-08-07T19:42:00Z">
         <w:r>
-          <w:t xml:space="preserve">, y armar este entorno solo llevo 1 día. Con esto las </w:t>
+          <w:t>,</w:t>
         </w:r>
       </w:ins>
-      <w:ins w:id="30" w:author="Facundo-std" w:date="2010-08-07T19:43:00Z">
+      <w:ins w:id="51" w:author="Facundo-std" w:date="2010-08-07T19:40:00Z">
         <w:r>
-          <w:t xml:space="preserve">56.000 inyecciones se realizaron en tan solo 5 días. </w:t>
+          <w:t xml:space="preserve"> que permit</w:t>
+        </w:r>
+      </w:ins>
+      <w:ins w:id="52" w:author="Facundo-std" w:date="2010-08-07T19:41:00Z">
+        <w:r>
+          <w:t>í</w:t>
+        </w:r>
+      </w:ins>
+      <w:ins w:id="53" w:author="Facundo-std" w:date="2010-08-07T19:40:00Z">
+        <w:r>
+          <w:t xml:space="preserve">a ejecutar 4 instancias </w:t>
+        </w:r>
+      </w:ins>
+      <w:ins w:id="54" w:author="Facundo-std" w:date="2010-08-07T19:41:00Z">
+        <w:r>
+          <w:t>de</w:t>
+        </w:r>
+      </w:ins>
+      <w:ins w:id="55" w:author="Facundo-std" w:date="2010-08-08T17:23:00Z">
+        <w:r>
+          <w:t xml:space="preserve"> </w:t>
+        </w:r>
+      </w:ins>
+      <w:ins w:id="56" w:author="Facundo-std" w:date="2010-08-07T19:41:00Z">
+        <w:r>
+          <w:t>l</w:t>
+        </w:r>
+      </w:ins>
+      <w:ins w:id="57" w:author="Facundo-std" w:date="2010-08-08T17:23:00Z">
+        <w:r>
+          <w:t>a</w:t>
+        </w:r>
+      </w:ins>
+      <w:ins w:id="58" w:author="Facundo-std" w:date="2010-08-07T19:41:00Z">
+        <w:r>
+          <w:t xml:space="preserve"> </w:t>
+        </w:r>
+      </w:ins>
+      <w:ins w:id="59" w:author="Facundo-std" w:date="2010-08-08T17:23:00Z">
+        <w:r>
+          <w:t>aplicación</w:t>
+        </w:r>
+      </w:ins>
+      <w:ins w:id="60" w:author="Facundo-std" w:date="2010-08-08T17:35:00Z">
+        <w:r>
+          <w:t>.</w:t>
+        </w:r>
+      </w:ins>
+      <w:ins w:id="61" w:author="Facundo-std" w:date="2010-08-08T17:36:00Z">
+        <w:r>
+          <w:t xml:space="preserve"> El esta</w:t>
+        </w:r>
+        <w:r>
+          <w:t>blecimiento del entorno consumi</w:t>
+        </w:r>
+      </w:ins>
+      <w:ins w:id="62" w:author="Facundo-std" w:date="2010-08-08T17:37:00Z">
+        <w:r>
+          <w:t>ó</w:t>
+        </w:r>
+      </w:ins>
+      <w:ins w:id="63" w:author="Facundo-std" w:date="2010-08-08T17:36:00Z">
+        <w:r>
+          <w:t xml:space="preserve"> menos de un </w:t>
+        </w:r>
+        <w:proofErr w:type="spellStart"/>
+        <w:r>
+          <w:t>dia</w:t>
+        </w:r>
+        <w:proofErr w:type="spellEnd"/>
+        <w:r>
+          <w:t xml:space="preserve"> de trabajo</w:t>
+        </w:r>
+      </w:ins>
+      <w:ins w:id="64" w:author="Facundo-std" w:date="2010-08-08T17:37:00Z">
+        <w:r>
+          <w:t xml:space="preserve">, </w:t>
+        </w:r>
+        <w:r>
+          <w:t>logrando</w:t>
+        </w:r>
+      </w:ins>
+      <w:ins w:id="65" w:author="Facundo-std" w:date="2010-08-07T19:42:00Z">
+        <w:r>
+          <w:t xml:space="preserve"> </w:t>
+        </w:r>
+      </w:ins>
+      <w:ins w:id="66" w:author="Facundo-std" w:date="2010-08-08T17:37:00Z">
+        <w:r>
+          <w:t>que</w:t>
+        </w:r>
+      </w:ins>
+      <w:ins w:id="67" w:author="Facundo-std" w:date="2010-08-07T19:42:00Z">
+        <w:r>
+          <w:t xml:space="preserve"> las </w:t>
+        </w:r>
+      </w:ins>
+      <w:ins w:id="68" w:author="Facundo-std" w:date="2010-08-07T19:43:00Z">
+        <w:r>
+          <w:t>56.000 inyecciones se realizar</w:t>
+        </w:r>
+      </w:ins>
+      <w:ins w:id="69" w:author="Facundo-std" w:date="2010-08-08T17:37:00Z">
+        <w:r>
+          <w:t>an</w:t>
+        </w:r>
+      </w:ins>
+      <w:ins w:id="70" w:author="Facundo-std" w:date="2010-08-07T19:43:00Z">
+        <w:r>
+          <w:t xml:space="preserve"> en tan solo 5 días. </w:t>
+        </w:r>
+      </w:ins>
+      <w:ins w:id="71" w:author="Facundo-std" w:date="2010-08-08T17:39:00Z">
+        <w:r>
+          <w:t xml:space="preserve">(El ambiente de desarrollo y </w:t>
+        </w:r>
+        <w:r>
+          <w:t>simulación</w:t>
+        </w:r>
+        <w:r>
+          <w:t xml:space="preserve"> se encuentra </w:t>
+        </w:r>
+        <w:proofErr w:type="spellStart"/>
+        <w:r>
+          <w:t>mas</w:t>
+        </w:r>
+        <w:proofErr w:type="spellEnd"/>
+        <w:r>
+          <w:t xml:space="preserve"> detallado en el APENDICE D)</w:t>
         </w:r>
       </w:ins>
     </w:p>
@@ -259,20 +496,21 @@
       <w:pPr>
         <w:pStyle w:val="ParrafoTESIS"/>
         <w:rPr>
-          <w:ins w:id="31" w:author="Facundo-std" w:date="2010-08-07T19:43:00Z"/>
+          <w:ins w:id="72" w:author="Facundo-std" w:date="2010-08-07T19:43:00Z"/>
         </w:rPr>
       </w:pPr>
-      <w:ins w:id="32" w:author="Facundo-std" w:date="2010-08-07T20:32:00Z">
+      <w:ins w:id="73" w:author="Facundo-std" w:date="2010-08-08T17:21:00Z">
         <w:r>
           <w:rPr>
             <w:noProof/>
             <w:lang w:eastAsia="es-AR"/>
           </w:rPr>
+          <w:lastRenderedPageBreak/>
           <w:drawing>
             <wp:inline distT="0" distB="0" distL="0" distR="0">
-              <wp:extent cx="5247543" cy="1573343"/>
-              <wp:effectExtent l="19050" t="0" r="0" b="0"/>
-              <wp:docPr id="7" name="6 Imagen" descr="final-tech-desktop-alt.png"/>
+              <wp:extent cx="5058179" cy="1449159"/>
+              <wp:effectExtent l="19050" t="0" r="9121" b="0"/>
+              <wp:docPr id="4" name="3 Imagen" descr="final-tech-desktop-alt.png"/>
               <wp:cNvGraphicFramePr>
                 <a:graphicFrameLocks xmlns:a="http://schemas.openxmlformats.org/drawingml/2006/main" noChangeAspect="1"/>
               </wp:cNvGraphicFramePr>
@@ -292,7 +530,7 @@
                     <pic:spPr>
                       <a:xfrm>
                         <a:off x="0" y="0"/>
-                        <a:ext cx="5250284" cy="1574165"/>
+                        <a:ext cx="5058179" cy="1449159"/>
                       </a:xfrm>
                       <a:prstGeom prst="rect">
                         <a:avLst/>
@@ -316,18 +554,17 @@
           <w:docGrid w:linePitch="360"/>
         </w:sectPr>
       </w:pPr>
-      <w:del w:id="33" w:author="Facundo-std" w:date="2010-08-07T19:04:00Z">
+      <w:del w:id="74" w:author="Facundo-std" w:date="2010-08-07T19:04:00Z">
         <w:r>
-          <w:lastRenderedPageBreak/>
           <w:delText xml:space="preserve">La interacción entre el usuario y el programa se puede observar </w:delText>
         </w:r>
       </w:del>
-      <w:ins w:id="34" w:author="Facundo-std" w:date="2010-08-07T19:04:00Z">
+      <w:ins w:id="75" w:author="Facundo-std" w:date="2010-08-07T19:04:00Z">
         <w:r>
           <w:t>E</w:t>
         </w:r>
       </w:ins>
-      <w:del w:id="35" w:author="Facundo-std" w:date="2010-08-07T19:04:00Z">
+      <w:del w:id="76" w:author="Facundo-std" w:date="2010-08-07T19:04:00Z">
         <w:r>
           <w:delText>e</w:delText>
         </w:r>
@@ -341,7 +578,7 @@
         </w:rPr>
         <w:t xml:space="preserve">Figura </w:t>
       </w:r>
-      <w:ins w:id="36" w:author="Facundo-std" w:date="2010-08-07T19:41:00Z">
+      <w:ins w:id="77" w:author="Facundo-std" w:date="2010-08-07T19:41:00Z">
         <w:r>
           <w:rPr>
             <w:highlight w:val="yellow"/>
@@ -349,7 +586,7 @@
           <w:t>2</w:t>
         </w:r>
       </w:ins>
-      <w:del w:id="37" w:author="Facundo-std" w:date="2010-08-07T19:41:00Z">
+      <w:del w:id="78" w:author="Facundo-std" w:date="2010-08-07T19:41:00Z">
         <w:r>
           <w:rPr>
             <w:highlight w:val="yellow"/>
@@ -363,7 +600,7 @@
         </w:rPr>
         <w:t xml:space="preserve"> &lt;FALTA REFERENCIA AUTOMATICA</w:t>
       </w:r>
-      <w:ins w:id="38" w:author="Facundo-std" w:date="2010-08-07T19:41:00Z">
+      <w:ins w:id="79" w:author="Facundo-std" w:date="2010-08-07T19:41:00Z">
         <w:r>
           <w:rPr>
             <w:highlight w:val="yellow"/>
@@ -377,65 +614,206 @@
         </w:rPr>
         <w:t>&gt;</w:t>
       </w:r>
-      <w:ins w:id="39" w:author="Facundo-std" w:date="2010-08-07T19:06:00Z">
+      <w:ins w:id="80" w:author="Facundo-std" w:date="2010-08-07T19:06:00Z">
         <w:r>
-          <w:t xml:space="preserve"> se puede observar las etapas que debe realizar el usuario y las que </w:t>
+          <w:t xml:space="preserve"> se puede</w:t>
         </w:r>
       </w:ins>
-      <w:ins w:id="40" w:author="Facundo-std" w:date="2010-08-07T19:19:00Z">
+      <w:ins w:id="81" w:author="Facundo-std" w:date="2010-08-08T18:12:00Z">
         <w:r>
-          <w:t>realiza</w:t>
+          <w:t>n</w:t>
         </w:r>
       </w:ins>
-      <w:ins w:id="41" w:author="Facundo-std" w:date="2010-08-07T19:06:00Z">
+      <w:ins w:id="82" w:author="Facundo-std" w:date="2010-08-07T19:06:00Z">
         <w:r>
-          <w:t xml:space="preserve"> el programa.</w:t>
+          <w:t xml:space="preserve"> observar las etapas </w:t>
         </w:r>
       </w:ins>
-      <w:ins w:id="42" w:author="Facundo-std" w:date="2010-08-07T19:19:00Z">
+      <w:ins w:id="83" w:author="Facundo-std" w:date="2010-08-08T17:40:00Z">
         <w:r>
-          <w:t xml:space="preserve"> El </w:t>
+          <w:t xml:space="preserve">involucradas en la campaña </w:t>
         </w:r>
       </w:ins>
-      <w:ins w:id="43" w:author="Facundo-std" w:date="2010-08-07T19:20:00Z">
+      <w:ins w:id="84" w:author="Facundo-std" w:date="2010-08-08T18:12:00Z">
         <w:r>
-          <w:t>programa recibe como entrada un archivo descriptivo del circuito</w:t>
+          <w:t xml:space="preserve">de inyección, </w:t>
         </w:r>
       </w:ins>
-      <w:ins w:id="44" w:author="Facundo-std" w:date="2010-08-07T19:21:00Z">
+      <w:ins w:id="85" w:author="Facundo-std" w:date="2010-08-08T17:40:00Z">
         <w:r>
-          <w:t xml:space="preserve"> y la falla modelada </w:t>
+          <w:t xml:space="preserve">diferenciadas por </w:t>
         </w:r>
       </w:ins>
-      <w:ins w:id="45" w:author="Facundo-std" w:date="2010-08-07T19:20:00Z">
+      <w:ins w:id="86" w:author="Facundo-std" w:date="2010-08-08T18:13:00Z">
         <w:r>
-          <w:t xml:space="preserve">conforme a los </w:t>
+          <w:t xml:space="preserve">las </w:t>
+        </w:r>
+      </w:ins>
+      <w:ins w:id="87" w:author="Facundo-std" w:date="2010-08-08T18:25:00Z">
+        <w:r>
+          <w:t>pertenecientes</w:t>
+        </w:r>
+      </w:ins>
+      <w:ins w:id="88" w:author="Facundo-std" w:date="2010-08-08T18:13:00Z">
+        <w:r>
+          <w:t xml:space="preserve"> a</w:t>
+        </w:r>
+      </w:ins>
+      <w:ins w:id="89" w:author="Facundo-std" w:date="2010-08-08T17:40:00Z">
+        <w:r>
+          <w:t>l usuario</w:t>
+        </w:r>
+      </w:ins>
+      <w:ins w:id="90" w:author="Facundo-std" w:date="2010-08-08T18:13:00Z">
+        <w:r>
+          <w:t xml:space="preserve"> y a la aplicación</w:t>
+        </w:r>
+      </w:ins>
+      <w:ins w:id="91" w:author="Facundo-std" w:date="2010-08-07T19:06:00Z">
+        <w:r>
+          <w:t>.</w:t>
+        </w:r>
+      </w:ins>
+      <w:ins w:id="92" w:author="Facundo-std" w:date="2010-08-07T19:19:00Z">
+        <w:r>
+          <w:t xml:space="preserve"> </w:t>
+        </w:r>
+      </w:ins>
+      <w:ins w:id="93" w:author="Facundo-std" w:date="2010-08-08T18:45:00Z">
+        <w:r>
+          <w:t xml:space="preserve">El proceso comienza con el diseño del circuito, este se almacena en un formato </w:t>
+        </w:r>
+      </w:ins>
+      <w:ins w:id="94" w:author="Facundo-std" w:date="2010-08-08T18:46:00Z">
+        <w:r>
+          <w:t>estándar</w:t>
+        </w:r>
+      </w:ins>
+      <w:ins w:id="95" w:author="Facundo-std" w:date="2010-08-08T18:45:00Z">
+        <w:r>
+          <w:t xml:space="preserve"> </w:t>
+        </w:r>
+      </w:ins>
+      <w:ins w:id="96" w:author="Facundo-std" w:date="2010-08-08T18:46:00Z">
+        <w:r>
+          <w:t>(SPICE)</w:t>
+        </w:r>
+      </w:ins>
+      <w:ins w:id="97" w:author="Facundo-std" w:date="2010-08-08T18:54:00Z">
+        <w:r>
+          <w:t xml:space="preserve">, luego se </w:t>
+        </w:r>
+      </w:ins>
+      <w:ins w:id="98" w:author="Facundo-std" w:date="2010-08-08T18:55:00Z">
+        <w:r>
+          <w:t>modela la falla y su representación en SPICE, y por último, el usuario determina un criterio de inyecci</w:t>
+        </w:r>
+      </w:ins>
+      <w:ins w:id="99" w:author="Facundo-std" w:date="2010-08-08T18:56:00Z">
+        <w:r>
+          <w:t xml:space="preserve">ón basado en el </w:t>
+        </w:r>
+      </w:ins>
+      <w:ins w:id="100" w:author="Facundo-std" w:date="2010-08-08T18:57:00Z">
+        <w:r>
+          <w:t xml:space="preserve">nombre de los nodos. Por este último motivo, fue fundamental un cuidadoso diseño del circuito. </w:t>
+        </w:r>
+      </w:ins>
+      <w:ins w:id="101" w:author="Facundo-std" w:date="2010-08-08T18:42:00Z">
+        <w:r>
+          <w:t>L</w:t>
+        </w:r>
+      </w:ins>
+      <w:ins w:id="102" w:author="Facundo-std" w:date="2010-08-08T18:39:00Z">
+        <w:r>
+          <w:t>a</w:t>
+        </w:r>
+      </w:ins>
+      <w:ins w:id="103" w:author="Facundo-std" w:date="2010-08-07T19:19:00Z">
+        <w:r>
+          <w:t xml:space="preserve"> </w:t>
+        </w:r>
+      </w:ins>
+      <w:ins w:id="104" w:author="Facundo-std" w:date="2010-08-08T17:23:00Z">
+        <w:r>
+          <w:t>aplicación</w:t>
+        </w:r>
+      </w:ins>
+      <w:ins w:id="105" w:author="Facundo-std" w:date="2010-08-07T19:20:00Z">
+        <w:r>
+          <w:t xml:space="preserve"> recibe como entrada </w:t>
+        </w:r>
+      </w:ins>
+      <w:ins w:id="106" w:author="Facundo-std" w:date="2010-08-08T18:58:00Z">
+        <w:r>
+          <w:t>el archivo del circuito</w:t>
+        </w:r>
+      </w:ins>
+      <w:ins w:id="107" w:author="Facundo-std" w:date="2010-08-08T19:19:00Z">
+        <w:r>
+          <w:t xml:space="preserve"> y </w:t>
+        </w:r>
+      </w:ins>
+      <w:ins w:id="108" w:author="Facundo-std" w:date="2010-08-08T18:58:00Z">
+        <w:r>
+          <w:t xml:space="preserve">determina el nodo a inyectar </w:t>
+        </w:r>
+      </w:ins>
+      <w:ins w:id="109" w:author="Facundo-std" w:date="2010-08-08T18:59:00Z">
+        <w:r>
+          <w:t>según</w:t>
+        </w:r>
+      </w:ins>
+      <w:ins w:id="110" w:author="Facundo-std" w:date="2010-08-08T18:58:00Z">
+        <w:r>
+          <w:t xml:space="preserve"> </w:t>
+        </w:r>
+      </w:ins>
+      <w:ins w:id="111" w:author="Facundo-std" w:date="2010-08-08T18:59:00Z">
+        <w:r>
+          <w:t xml:space="preserve">la </w:t>
         </w:r>
         <w:r>
-          <w:t>estándares</w:t>
+          <w:t>expresión</w:t>
         </w:r>
         <w:r>
-          <w:t xml:space="preserve"> de SPICE,</w:t>
+          <w:t xml:space="preserve"> </w:t>
+        </w:r>
+        <w:r>
+          <w:t>especificada en una primera etapa.</w:t>
         </w:r>
       </w:ins>
-      <w:ins w:id="46" w:author="Facundo-std" w:date="2010-08-07T19:21:00Z">
+      <w:ins w:id="112" w:author="Facundo-std" w:date="2010-08-07T19:21:00Z">
+        <w:r>
+          <w:t xml:space="preserve"> </w:t>
+        </w:r>
+        <w:proofErr w:type="gramStart"/>
+        <w:r>
+          <w:t>y</w:t>
+        </w:r>
+        <w:proofErr w:type="gramEnd"/>
+        <w:r>
+          <w:t xml:space="preserve"> la falla modelada </w:t>
+        </w:r>
+      </w:ins>
+      <w:ins w:id="113" w:author="Facundo-std" w:date="2010-08-07T19:20:00Z">
+        <w:r>
+          <w:t>conforme a los estándares de SPICE,</w:t>
+        </w:r>
+      </w:ins>
+      <w:ins w:id="114" w:author="Facundo-std" w:date="2010-08-07T19:21:00Z">
         <w:r>
           <w:t xml:space="preserve"> y por ultimo un criterio que le permite determinar los nodos en los que se realizara la inyecci</w:t>
         </w:r>
       </w:ins>
-      <w:ins w:id="47" w:author="Facundo-std" w:date="2010-08-07T19:22:00Z">
+      <w:ins w:id="115" w:author="Facundo-std" w:date="2010-08-07T19:22:00Z">
         <w:r>
-          <w:t>ón</w:t>
-        </w:r>
-        <w:proofErr w:type="gramStart"/>
-        <w:r>
-          <w:t>.</w:t>
+          <w:t>ón.</w:t>
         </w:r>
       </w:ins>
       <w:r>
         <w:t>.</w:t>
       </w:r>
-      <w:proofErr w:type="gramEnd"/>
       <w:r>
         <w:t xml:space="preserve"> </w:t>
       </w:r>
@@ -559,17 +937,30 @@
         </w:r>
       </w:fldSimple>
       <w:r>
-        <w:t>) Interacción usuario-programa.</w:t>
+        <w:t>) Interacción usuario-</w:t>
+      </w:r>
+      <w:del w:id="116" w:author="Facundo-std" w:date="2010-08-08T17:23:00Z">
+        <w:r>
+          <w:delText>programa</w:delText>
+        </w:r>
+      </w:del>
+      <w:ins w:id="117" w:author="Facundo-std" w:date="2010-08-08T17:23:00Z">
+        <w:r>
+          <w:t>aplicación</w:t>
+        </w:r>
+      </w:ins>
+      <w:r>
+        <w:t>.</w:t>
       </w:r>
     </w:p>
     <w:p>
       <w:pPr>
         <w:pStyle w:val="ParrafoTESIS"/>
         <w:rPr>
-          <w:del w:id="48" w:author="Facundo-std" w:date="2010-08-07T19:26:00Z"/>
+          <w:del w:id="118" w:author="Facundo-std" w:date="2010-08-07T19:26:00Z"/>
         </w:rPr>
       </w:pPr>
-      <w:del w:id="49" w:author="Facundo-std" w:date="2010-08-07T19:26:00Z">
+      <w:del w:id="119" w:author="Facundo-std" w:date="2010-08-07T19:26:00Z">
         <w:r>
           <w:delText>El propósito de l</w:delText>
         </w:r>
@@ -583,7 +974,11 @@
           <w:delText xml:space="preserve"> </w:delText>
         </w:r>
         <w:r>
-          <w:delText>campaña, ya que realizado en forma manual hubiera sido considerablemente mayor, y soluciones como inyecciones estadísticas no eran lo suficientemente robustas como para poder d</w:delText>
+          <w:delText xml:space="preserve">campaña, ya que realizado en forma manual hubiera sido considerablemente mayor, y soluciones como inyecciones </w:delText>
+        </w:r>
+        <w:r>
+          <w:lastRenderedPageBreak/>
+          <w:delText>estadísticas no eran lo suficientemente robustas como para poder d</w:delText>
         </w:r>
         <w:r>
           <w:delText>eterminar la susceptibilidad a fallas del conversor flash causad</w:delText>
@@ -609,10 +1004,10 @@
       <w:pPr>
         <w:pStyle w:val="ParrafoTESIS"/>
         <w:rPr>
-          <w:del w:id="50" w:author="Facundo-std" w:date="2010-08-07T19:26:00Z"/>
+          <w:del w:id="120" w:author="Facundo-std" w:date="2010-08-07T19:26:00Z"/>
         </w:rPr>
       </w:pPr>
-      <w:del w:id="51" w:author="Facundo-std" w:date="2010-08-07T19:26:00Z">
+      <w:del w:id="121" w:author="Facundo-std" w:date="2010-08-07T19:26:00Z">
         <w:r>
           <w:delText xml:space="preserve">Como se puede observar en la Figura 1&lt;FALTA REFERENCIA A IMAGEN&gt;, </w:delText>
         </w:r>
@@ -622,7 +1017,7 @@
       <w:pPr>
         <w:pStyle w:val="ParrafoTESIS"/>
         <w:rPr>
-          <w:del w:id="52" w:author="Facundo-std" w:date="2010-08-07T19:26:00Z"/>
+          <w:del w:id="122" w:author="Facundo-std" w:date="2010-08-07T19:26:00Z"/>
         </w:rPr>
       </w:pPr>
     </w:p>
@@ -630,20 +1025,20 @@
       <w:pPr>
         <w:pStyle w:val="ParrafoTESIS"/>
         <w:rPr>
-          <w:del w:id="53" w:author="Facundo-std" w:date="2010-08-07T19:29:00Z"/>
+          <w:del w:id="123" w:author="Facundo-std" w:date="2010-08-07T19:29:00Z"/>
         </w:rPr>
       </w:pPr>
-      <w:del w:id="54" w:author="Facundo-std" w:date="2010-08-07T19:29:00Z">
+      <w:del w:id="124" w:author="Facundo-std" w:date="2010-08-07T19:29:00Z">
         <w:r>
           <w:delText>La campaña de inyección se realizó sobre los comparadores (estructuras analógicas del conversor). Las fallas son inyectada en cada drenador de cada transistor que lo conforma (PMOS y NMOS</w:delText>
         </w:r>
       </w:del>
-      <w:del w:id="55" w:author="Facundo-std" w:date="2010-08-07T19:26:00Z">
+      <w:del w:id="125" w:author="Facundo-std" w:date="2010-08-07T19:26:00Z">
         <w:r>
           <w:delText xml:space="preserve">, </w:delText>
         </w:r>
       </w:del>
-      <w:del w:id="56" w:author="Facundo-std" w:date="2010-08-07T19:29:00Z">
+      <w:del w:id="126" w:author="Facundo-std" w:date="2010-08-07T19:29:00Z">
         <w:r>
           <w:delText xml:space="preserve">variando la dirección de la corriente según corresponda) simulando un SET en distintas condiciones de señal de entrada. </w:delText>
         </w:r>
@@ -653,16 +1048,12 @@
       <w:pPr>
         <w:pStyle w:val="ParrafoTESIS"/>
         <w:rPr>
-          <w:del w:id="57" w:author="Facundo-std" w:date="2010-08-07T19:27:00Z"/>
+          <w:del w:id="127" w:author="Facundo-std" w:date="2010-08-07T19:27:00Z"/>
         </w:rPr>
       </w:pPr>
-      <w:del w:id="58" w:author="Facundo-std" w:date="2010-08-07T19:27:00Z">
+      <w:del w:id="128" w:author="Facundo-std" w:date="2010-08-07T19:27:00Z">
         <w:r>
-          <w:delText xml:space="preserve">Por cada comparador hay 7 drenadores donde se deben inyectar ambas fallas, los que nos da un total de 14 simulaciones por comparador. Durante la campaña de inyección se varía la señal de entrada en 64 niveles de tensión para los 63 comparadores existentes en el conversor, esto nos </w:delText>
-        </w:r>
-        <w:r>
-          <w:lastRenderedPageBreak/>
-          <w:delText>da un total de 56448 simulaciones durante el proceso, lo cual requirió de un enorme recurso computacional. Las inyecciones se realizaron de modo manual, en el cual se considero 3 comparadores en situaciones específicas de tensión de entrada y referencia, y de modo automático para realizar el total de las simulaciones mediante el programa desarrollado.</w:delText>
+          <w:delText>Por cada comparador hay 7 drenadores donde se deben inyectar ambas fallas, los que nos da un total de 14 simulaciones por comparador. Durante la campaña de inyección se varía la señal de entrada en 64 niveles de tensión para los 63 comparadores existentes en el conversor, esto nos da un total de 56448 simulaciones durante el proceso, lo cual requirió de un enorme recurso computacional. Las inyecciones se realizaron de modo manual, en el cual se considero 3 comparadores en situaciones específicas de tensión de entrada y referencia, y de modo automático para realizar el total de las simulaciones mediante el programa desarrollado.</w:delText>
         </w:r>
       </w:del>
     </w:p>
@@ -670,10 +1061,10 @@
       <w:pPr>
         <w:pStyle w:val="Ttulo3"/>
         <w:rPr>
-          <w:del w:id="59" w:author="Facundo-std" w:date="2010-08-07T19:29:00Z"/>
+          <w:del w:id="129" w:author="Facundo-std" w:date="2010-08-07T19:29:00Z"/>
         </w:rPr>
       </w:pPr>
-      <w:del w:id="60" w:author="Facundo-std" w:date="2010-08-07T19:29:00Z">
+      <w:del w:id="130" w:author="Facundo-std" w:date="2010-08-07T19:29:00Z">
         <w:r>
           <w:delText>3.1.2) Automática</w:delText>
         </w:r>
@@ -736,6 +1127,7 @@
           <w:noProof/>
           <w:lang w:eastAsia="es-AR"/>
         </w:rPr>
+        <w:lastRenderedPageBreak/>
         <w:drawing>
           <wp:inline distT="0" distB="0" distL="0" distR="0">
             <wp:extent cx="5203408" cy="4093534"/>
@@ -954,7 +1346,7 @@
         <w:pStyle w:val="Epgrafe"/>
         <w:jc w:val="center"/>
       </w:pPr>
-      <w:bookmarkStart w:id="61" w:name="_Ref267303465"/>
+      <w:bookmarkStart w:id="131" w:name="_Ref267303465"/>
       <w:r>
         <w:t xml:space="preserve">Figura </w:t>
       </w:r>
@@ -966,7 +1358,7 @@
           <w:t>12</w:t>
         </w:r>
       </w:fldSimple>
-      <w:bookmarkEnd w:id="61"/>
+      <w:bookmarkEnd w:id="131"/>
       <w:r>
         <w:t>) Imagen del programa (pestaña de simulación).</w:t>
       </w:r>
@@ -1129,7 +1521,7 @@
         <w:pStyle w:val="Epgrafe"/>
         <w:jc w:val="center"/>
       </w:pPr>
-      <w:bookmarkStart w:id="62" w:name="_Ref268163484"/>
+      <w:bookmarkStart w:id="132" w:name="_Ref268163484"/>
       <w:r>
         <w:t xml:space="preserve">Figura </w:t>
       </w:r>
@@ -1141,7 +1533,7 @@
           <w:t>14</w:t>
         </w:r>
       </w:fldSimple>
-      <w:bookmarkEnd w:id="62"/>
+      <w:bookmarkEnd w:id="132"/>
       <w:r>
         <w:t xml:space="preserve">) </w:t>
       </w:r>
@@ -1976,7 +2368,7 @@
         <w:pStyle w:val="Epgrafe"/>
         <w:jc w:val="center"/>
       </w:pPr>
-      <w:bookmarkStart w:id="63" w:name="_Ref268175774"/>
+      <w:bookmarkStart w:id="133" w:name="_Ref268175774"/>
       <w:r>
         <w:t xml:space="preserve">Tabla </w:t>
       </w:r>
@@ -1988,7 +2380,7 @@
           <w:t>2</w:t>
         </w:r>
       </w:fldSimple>
-      <w:bookmarkEnd w:id="63"/>
+      <w:bookmarkEnd w:id="133"/>
       <w:r>
         <w:t>) Tabla de fallas según nivel de tensión de entrada.</w:t>
       </w:r>
@@ -2213,7 +2605,7 @@
         <w:pStyle w:val="Epgrafe"/>
         <w:jc w:val="center"/>
       </w:pPr>
-      <w:bookmarkStart w:id="64" w:name="_Ref268188299"/>
+      <w:bookmarkStart w:id="134" w:name="_Ref268188299"/>
       <w:r>
         <w:t xml:space="preserve">Tabla </w:t>
       </w:r>
@@ -2225,7 +2617,7 @@
           <w:t>3</w:t>
         </w:r>
       </w:fldSimple>
-      <w:bookmarkEnd w:id="64"/>
+      <w:bookmarkEnd w:id="134"/>
       <w:r>
         <w:t>) Tabla de fallas según nodo de inyección.</w:t>
       </w:r>
@@ -2382,7 +2774,7 @@
         <w:pStyle w:val="Epgrafe"/>
         <w:jc w:val="center"/>
       </w:pPr>
-      <w:bookmarkStart w:id="65" w:name="_Ref268190310"/>
+      <w:bookmarkStart w:id="135" w:name="_Ref268190310"/>
       <w:r>
         <w:t xml:space="preserve">Tabla </w:t>
       </w:r>
@@ -2394,7 +2786,7 @@
           <w:t>4</w:t>
         </w:r>
       </w:fldSimple>
-      <w:bookmarkEnd w:id="65"/>
+      <w:bookmarkEnd w:id="135"/>
       <w:r>
         <w:t>) Tabla de falla generadas según bit de salida.</w:t>
       </w:r>
@@ -2666,7 +3058,7 @@
         <w:pStyle w:val="Epgrafe"/>
         <w:jc w:val="center"/>
       </w:pPr>
-      <w:bookmarkStart w:id="66" w:name="_Ref268278231"/>
+      <w:bookmarkStart w:id="136" w:name="_Ref268278231"/>
       <w:r>
         <w:t xml:space="preserve">Figura </w:t>
       </w:r>
@@ -2678,7 +3070,7 @@
           <w:t>20</w:t>
         </w:r>
       </w:fldSimple>
-      <w:bookmarkEnd w:id="66"/>
+      <w:bookmarkEnd w:id="136"/>
       <w:r>
         <w:t>) Gráfica de dispersión, fallas MSB por inyección exponencial.</w:t>
       </w:r>
@@ -2796,7 +3188,7 @@
         <w:pStyle w:val="Epgrafe"/>
         <w:jc w:val="center"/>
       </w:pPr>
-      <w:bookmarkStart w:id="67" w:name="_Ref268278439"/>
+      <w:bookmarkStart w:id="137" w:name="_Ref268278439"/>
       <w:r>
         <w:t xml:space="preserve">Figura </w:t>
       </w:r>
@@ -2808,7 +3200,7 @@
           <w:t>21</w:t>
         </w:r>
       </w:fldSimple>
-      <w:bookmarkEnd w:id="67"/>
+      <w:bookmarkEnd w:id="137"/>
       <w:r>
         <w:t>) Gráfica de dispersión, fallas LSB por inyección rampa.</w:t>
       </w:r>
@@ -3561,6 +3953,7 @@
   <w:style w:type="character" w:default="1" w:styleId="Fuentedeprrafopredeter">
     <w:name w:val="Default Paragraph Font"/>
     <w:uiPriority w:val="1"/>
+    <w:semiHidden/>
     <w:unhideWhenUsed/>
   </w:style>
   <w:style w:type="table" w:default="1" w:styleId="Tablanormal">
@@ -3852,7 +4245,7 @@
           <c:layoutTarget val="inner"/>
           <c:xMode val="edge"/>
           <c:yMode val="edge"/>
-          <c:x val="0.10835534447083064"/>
+          <c:x val="0.10835534447083067"/>
           <c:y val="0.27350948720342788"/>
           <c:w val="0.79739865850102065"/>
           <c:h val="0.61622233979645757"/>
@@ -3978,7 +4371,7 @@
           <c:xMode val="edge"/>
           <c:yMode val="edge"/>
           <c:x val="9.7632668982298748E-2"/>
-          <c:y val="0.27350973570164361"/>
+          <c:y val="0.27350973570164372"/>
           <c:w val="0.79739865850102065"/>
           <c:h val="0.61622233979645757"/>
         </c:manualLayout>
@@ -4010,7 +4403,7 @@
               <c:idx val="0"/>
               <c:layout>
                 <c:manualLayout>
-                  <c:x val="0.32317349220236591"/>
+                  <c:x val="0.32317349220236602"/>
                   <c:y val="6.1273743944062327E-2"/>
                 </c:manualLayout>
               </c:layout>
@@ -4139,25 +4532,25 @@
                   <c:v>1.1200000000000001</c:v>
                 </c:pt>
                 <c:pt idx="12">
-                  <c:v>1.1299999999999892</c:v>
+                  <c:v>1.1299999999999888</c:v>
                 </c:pt>
                 <c:pt idx="13">
-                  <c:v>1.1399999999999892</c:v>
+                  <c:v>1.1399999999999888</c:v>
                 </c:pt>
                 <c:pt idx="14">
-                  <c:v>1.1499999999999893</c:v>
+                  <c:v>1.1499999999999888</c:v>
                 </c:pt>
                 <c:pt idx="15">
-                  <c:v>1.1599999999999895</c:v>
+                  <c:v>1.159999999999989</c:v>
                 </c:pt>
                 <c:pt idx="16">
                   <c:v>1.1700000000000021</c:v>
                 </c:pt>
                 <c:pt idx="17">
-                  <c:v>1.1800000000000095</c:v>
+                  <c:v>1.1800000000000099</c:v>
                 </c:pt>
                 <c:pt idx="18">
-                  <c:v>1.1900000000000095</c:v>
+                  <c:v>1.1900000000000099</c:v>
                 </c:pt>
                 <c:pt idx="19">
                   <c:v>1.2</c:v>
@@ -4499,11 +4892,11 @@
             </c:numRef>
           </c:yVal>
         </c:ser>
-        <c:axId val="124787712"/>
-        <c:axId val="124810368"/>
+        <c:axId val="77468800"/>
+        <c:axId val="77470720"/>
       </c:scatterChart>
       <c:valAx>
-        <c:axId val="124787712"/>
+        <c:axId val="77468800"/>
         <c:scaling>
           <c:orientation val="minMax"/>
           <c:max val="1.7"/>
@@ -4541,12 +4934,12 @@
             <a:endParaRPr lang="es-AR"/>
           </a:p>
         </c:txPr>
-        <c:crossAx val="124810368"/>
+        <c:crossAx val="77470720"/>
         <c:crosses val="autoZero"/>
         <c:crossBetween val="midCat"/>
       </c:valAx>
       <c:valAx>
-        <c:axId val="124810368"/>
+        <c:axId val="77470720"/>
         <c:scaling>
           <c:orientation val="minMax"/>
           <c:min val="0"/>
@@ -4583,7 +4976,7 @@
             <a:endParaRPr lang="es-AR"/>
           </a:p>
         </c:txPr>
-        <c:crossAx val="124787712"/>
+        <c:crossAx val="77468800"/>
         <c:crosses val="autoZero"/>
         <c:crossBetween val="midCat"/>
       </c:valAx>
@@ -4673,25 +5066,25 @@
                   <c:v>1.1200000000000001</c:v>
                 </c:pt>
                 <c:pt idx="12">
-                  <c:v>1.1299999999999892</c:v>
+                  <c:v>1.1299999999999888</c:v>
                 </c:pt>
                 <c:pt idx="13">
-                  <c:v>1.1399999999999892</c:v>
+                  <c:v>1.1399999999999888</c:v>
                 </c:pt>
                 <c:pt idx="14">
-                  <c:v>1.1499999999999893</c:v>
+                  <c:v>1.1499999999999888</c:v>
                 </c:pt>
                 <c:pt idx="15">
-                  <c:v>1.1599999999999895</c:v>
+                  <c:v>1.159999999999989</c:v>
                 </c:pt>
                 <c:pt idx="16">
                   <c:v>1.1700000000000021</c:v>
                 </c:pt>
                 <c:pt idx="17">
-                  <c:v>1.1800000000000095</c:v>
+                  <c:v>1.1800000000000099</c:v>
                 </c:pt>
                 <c:pt idx="18">
-                  <c:v>1.1900000000000095</c:v>
+                  <c:v>1.1900000000000099</c:v>
                 </c:pt>
                 <c:pt idx="19">
                   <c:v>1.2</c:v>
@@ -5033,11 +5426,11 @@
             </c:numRef>
           </c:yVal>
         </c:ser>
-        <c:axId val="124821888"/>
-        <c:axId val="124823808"/>
+        <c:axId val="77515008"/>
+        <c:axId val="77455744"/>
       </c:scatterChart>
       <c:valAx>
-        <c:axId val="124821888"/>
+        <c:axId val="77515008"/>
         <c:scaling>
           <c:orientation val="minMax"/>
           <c:max val="1.7"/>
@@ -5070,12 +5463,12 @@
         </c:title>
         <c:numFmt formatCode="0.00" sourceLinked="1"/>
         <c:tickLblPos val="nextTo"/>
-        <c:crossAx val="124823808"/>
+        <c:crossAx val="77455744"/>
         <c:crosses val="autoZero"/>
         <c:crossBetween val="midCat"/>
       </c:valAx>
       <c:valAx>
-        <c:axId val="124823808"/>
+        <c:axId val="77455744"/>
         <c:scaling>
           <c:orientation val="minMax"/>
         </c:scaling>
@@ -5101,7 +5494,7 @@
         </c:title>
         <c:numFmt formatCode="General" sourceLinked="1"/>
         <c:tickLblPos val="nextTo"/>
-        <c:crossAx val="124821888"/>
+        <c:crossAx val="77515008"/>
         <c:crosses val="autoZero"/>
         <c:crossBetween val="midCat"/>
       </c:valAx>
@@ -5298,26 +5691,26 @@
           <c:showVal val="1"/>
         </c:dLbls>
         <c:shape val="box"/>
-        <c:axId val="124928000"/>
-        <c:axId val="124929536"/>
-        <c:axId val="124948480"/>
+        <c:axId val="77801344"/>
+        <c:axId val="77802880"/>
+        <c:axId val="77408448"/>
       </c:bar3DChart>
       <c:catAx>
-        <c:axId val="124928000"/>
+        <c:axId val="77801344"/>
         <c:scaling>
           <c:orientation val="minMax"/>
         </c:scaling>
         <c:axPos val="b"/>
         <c:majorTickMark val="none"/>
         <c:tickLblPos val="nextTo"/>
-        <c:crossAx val="124929536"/>
+        <c:crossAx val="77802880"/>
         <c:crosses val="autoZero"/>
         <c:auto val="1"/>
         <c:lblAlgn val="ctr"/>
         <c:lblOffset val="100"/>
       </c:catAx>
       <c:valAx>
-        <c:axId val="124929536"/>
+        <c:axId val="77802880"/>
         <c:scaling>
           <c:logBase val="10"/>
           <c:orientation val="minMax"/>
@@ -5327,12 +5720,12 @@
         <c:numFmt formatCode="General" sourceLinked="1"/>
         <c:majorTickMark val="none"/>
         <c:tickLblPos val="none"/>
-        <c:crossAx val="124928000"/>
+        <c:crossAx val="77801344"/>
         <c:crosses val="autoZero"/>
         <c:crossBetween val="between"/>
       </c:valAx>
       <c:serAx>
-        <c:axId val="124948480"/>
+        <c:axId val="77408448"/>
         <c:scaling>
           <c:orientation val="minMax"/>
         </c:scaling>
@@ -5340,7 +5733,7 @@
         <c:axPos val="b"/>
         <c:majorTickMark val="none"/>
         <c:tickLblPos val="none"/>
-        <c:crossAx val="124929536"/>
+        <c:crossAx val="77802880"/>
         <c:crosses val="autoZero"/>
       </c:serAx>
     </c:plotArea>
@@ -5517,11 +5910,11 @@
             </c:numRef>
           </c:val>
         </c:ser>
-        <c:axId val="125583744"/>
-        <c:axId val="125585280"/>
+        <c:axId val="77900032"/>
+        <c:axId val="77938688"/>
       </c:barChart>
       <c:catAx>
-        <c:axId val="125583744"/>
+        <c:axId val="77900032"/>
         <c:scaling>
           <c:orientation val="minMax"/>
         </c:scaling>
@@ -5538,14 +5931,14 @@
             <a:endParaRPr lang="es-AR"/>
           </a:p>
         </c:txPr>
-        <c:crossAx val="125585280"/>
+        <c:crossAx val="77938688"/>
         <c:crosses val="autoZero"/>
         <c:auto val="1"/>
         <c:lblAlgn val="ctr"/>
         <c:lblOffset val="100"/>
       </c:catAx>
       <c:valAx>
-        <c:axId val="125585280"/>
+        <c:axId val="77938688"/>
         <c:scaling>
           <c:orientation val="minMax"/>
         </c:scaling>
@@ -5564,7 +5957,7 @@
             <a:endParaRPr lang="es-AR"/>
           </a:p>
         </c:txPr>
-        <c:crossAx val="125583744"/>
+        <c:crossAx val="77900032"/>
         <c:crosses val="autoZero"/>
         <c:crossBetween val="between"/>
       </c:valAx>
@@ -5676,12 +6069,12 @@
           <c:bubble3D val="1"/>
         </c:ser>
         <c:shape val="cylinder"/>
-        <c:axId val="125625856"/>
-        <c:axId val="125627392"/>
+        <c:axId val="77954432"/>
+        <c:axId val="78034048"/>
         <c:axId val="0"/>
       </c:bar3DChart>
       <c:catAx>
-        <c:axId val="125625856"/>
+        <c:axId val="77954432"/>
         <c:scaling>
           <c:orientation val="minMax"/>
         </c:scaling>
@@ -5690,14 +6083,14 @@
         <c:numFmt formatCode="General" sourceLinked="1"/>
         <c:majorTickMark val="none"/>
         <c:tickLblPos val="none"/>
-        <c:crossAx val="125627392"/>
+        <c:crossAx val="78034048"/>
         <c:crosses val="autoZero"/>
         <c:auto val="1"/>
         <c:lblAlgn val="ctr"/>
         <c:lblOffset val="100"/>
       </c:catAx>
       <c:valAx>
-        <c:axId val="125627392"/>
+        <c:axId val="78034048"/>
         <c:scaling>
           <c:orientation val="minMax"/>
         </c:scaling>
@@ -5722,7 +6115,7 @@
         </c:title>
         <c:numFmt formatCode="0" sourceLinked="1"/>
         <c:tickLblPos val="nextTo"/>
-        <c:crossAx val="125625856"/>
+        <c:crossAx val="77954432"/>
         <c:crosses val="autoZero"/>
         <c:crossBetween val="between"/>
       </c:valAx>
@@ -5738,6 +6131,7 @@
 
 <file path=word/charts/chart8.xml><?xml version="1.0" encoding="utf-8"?>
 <c:chartSpace xmlns:c="http://schemas.openxmlformats.org/drawingml/2006/chart" xmlns:a="http://schemas.openxmlformats.org/drawingml/2006/main" xmlns:r="http://schemas.openxmlformats.org/officeDocument/2006/relationships">
+  <c:date1904 val="1"/>
   <c:lang val="es-AR"/>
   <c:style val="42"/>
   <c:chart>
@@ -5848,12 +6242,12 @@
           </c:val>
         </c:ser>
         <c:shape val="box"/>
-        <c:axId val="129966464"/>
-        <c:axId val="129968000"/>
+        <c:axId val="87460096"/>
+        <c:axId val="87478272"/>
         <c:axId val="0"/>
       </c:bar3DChart>
       <c:catAx>
-        <c:axId val="129966464"/>
+        <c:axId val="87460096"/>
         <c:scaling>
           <c:orientation val="minMax"/>
         </c:scaling>
@@ -5861,14 +6255,14 @@
         <c:axPos val="b"/>
         <c:majorTickMark val="none"/>
         <c:tickLblPos val="none"/>
-        <c:crossAx val="129968000"/>
+        <c:crossAx val="87478272"/>
         <c:crosses val="autoZero"/>
         <c:auto val="1"/>
         <c:lblAlgn val="ctr"/>
         <c:lblOffset val="100"/>
       </c:catAx>
       <c:valAx>
-        <c:axId val="129968000"/>
+        <c:axId val="87478272"/>
         <c:scaling>
           <c:orientation val="minMax"/>
           <c:min val="1"/>
@@ -5877,7 +6271,7 @@
         <c:majorGridlines/>
         <c:numFmt formatCode="General" sourceLinked="1"/>
         <c:tickLblPos val="nextTo"/>
-        <c:crossAx val="129966464"/>
+        <c:crossAx val="87460096"/>
         <c:crosses val="autoZero"/>
         <c:crossBetween val="between"/>
       </c:valAx>
@@ -6004,12 +6398,12 @@
           </c:val>
         </c:ser>
         <c:shape val="box"/>
-        <c:axId val="129981056"/>
-        <c:axId val="129999232"/>
+        <c:axId val="87499520"/>
+        <c:axId val="87501056"/>
         <c:axId val="0"/>
       </c:bar3DChart>
       <c:catAx>
-        <c:axId val="129981056"/>
+        <c:axId val="87499520"/>
         <c:scaling>
           <c:orientation val="minMax"/>
         </c:scaling>
@@ -6017,14 +6411,14 @@
         <c:axPos val="b"/>
         <c:majorTickMark val="none"/>
         <c:tickLblPos val="none"/>
-        <c:crossAx val="129999232"/>
+        <c:crossAx val="87501056"/>
         <c:crosses val="autoZero"/>
         <c:auto val="1"/>
         <c:lblAlgn val="ctr"/>
         <c:lblOffset val="100"/>
       </c:catAx>
       <c:valAx>
-        <c:axId val="129999232"/>
+        <c:axId val="87501056"/>
         <c:scaling>
           <c:orientation val="minMax"/>
         </c:scaling>
@@ -6032,7 +6426,7 @@
         <c:majorGridlines/>
         <c:numFmt formatCode="General" sourceLinked="1"/>
         <c:tickLblPos val="nextTo"/>
-        <c:crossAx val="129981056"/>
+        <c:crossAx val="87499520"/>
         <c:crosses val="autoZero"/>
         <c:crossBetween val="between"/>
       </c:valAx>
@@ -9478,33 +9872,33 @@
     </dgm:pt>
   </dgm:ptLst>
   <dgm:cxnLst>
-    <dgm:cxn modelId="{A13337B6-473A-4933-A151-C0C37D1EE7EB}" type="presOf" srcId="{852930E8-AE5C-473F-B7D4-885A1528EBE7}" destId="{A8125330-1F10-4ED1-A82E-FE051DF11DCB}" srcOrd="0" destOrd="0" presId="urn:microsoft.com/office/officeart/2005/8/layout/radial6"/>
     <dgm:cxn modelId="{4F8FFCF7-B9DA-4A7D-B3F7-A83BB618C862}" srcId="{8A28A104-AE37-4170-A71D-93514034A40B}" destId="{045FECEF-E947-4F6B-A52F-D2BD5844D8DC}" srcOrd="0" destOrd="0" parTransId="{471B78FD-CFCD-4196-BF69-A19479FCC8FF}" sibTransId="{3A4EFD00-E824-4AC6-8CDA-2CB05E57EF75}"/>
     <dgm:cxn modelId="{C66AB7E9-1A54-41A4-9FB2-07D703B66FAB}" srcId="{8A28A104-AE37-4170-A71D-93514034A40B}" destId="{30B33EE7-439F-4224-8B1F-02EC5E897D0B}" srcOrd="1" destOrd="0" parTransId="{36BD9E46-9312-4CE7-8FDC-A582FE0FAB86}" sibTransId="{AC95B9B6-C56E-4FEF-8C6A-12F7741F4685}"/>
-    <dgm:cxn modelId="{AE7F050B-D4BA-4816-A9C4-A218180409DB}" type="presOf" srcId="{D3F7476D-6854-4506-9762-6450F923A837}" destId="{DA206D1E-573D-4A33-92B8-C4FE6E65A874}" srcOrd="0" destOrd="0" presId="urn:microsoft.com/office/officeart/2005/8/layout/radial6"/>
-    <dgm:cxn modelId="{1D3B9D6D-A8B1-4443-9589-A1F4D372C497}" type="presOf" srcId="{E6460567-61C1-4FFF-A28E-784B7EAB1EC6}" destId="{01B38DC9-6425-4DDB-B64A-F1DC315FF330}" srcOrd="0" destOrd="0" presId="urn:microsoft.com/office/officeart/2005/8/layout/radial6"/>
-    <dgm:cxn modelId="{B77C301B-4417-49E2-919E-9287C4A694C1}" type="presOf" srcId="{3851E0E5-1EE3-4BE0-B245-4ACAE1316BF6}" destId="{C6892F22-66F3-4D52-8B0D-2F5F0B8EA2DE}" srcOrd="0" destOrd="0" presId="urn:microsoft.com/office/officeart/2005/8/layout/radial6"/>
-    <dgm:cxn modelId="{DA55F00F-0666-439F-B48C-F5C9F06E4698}" type="presOf" srcId="{12C189CE-869A-46D8-AD8C-0F7179C4FA6D}" destId="{7C8754B5-CCF2-4B27-AEBC-9A995ADCBB9E}" srcOrd="0" destOrd="0" presId="urn:microsoft.com/office/officeart/2005/8/layout/radial6"/>
-    <dgm:cxn modelId="{15E6FBA1-870F-4335-B3BF-67F699C3D714}" type="presOf" srcId="{EED691C2-4BC8-4CA6-AE0E-F5FC977A82E6}" destId="{DEBFC0E3-F47B-4346-81B9-47D90018653C}" srcOrd="0" destOrd="0" presId="urn:microsoft.com/office/officeart/2005/8/layout/radial6"/>
+    <dgm:cxn modelId="{96690D15-EA76-47D5-A038-265601DA0DAB}" type="presOf" srcId="{EED691C2-4BC8-4CA6-AE0E-F5FC977A82E6}" destId="{DEBFC0E3-F47B-4346-81B9-47D90018653C}" srcOrd="0" destOrd="0" presId="urn:microsoft.com/office/officeart/2005/8/layout/radial6"/>
     <dgm:cxn modelId="{A5602644-3B81-4FC0-82E1-94C707B6325F}" srcId="{8A28A104-AE37-4170-A71D-93514034A40B}" destId="{F706D3C7-57BA-47D0-9170-1EF104E5ED14}" srcOrd="3" destOrd="0" parTransId="{4F5DC31B-70D5-4669-B657-6935302483CD}" sibTransId="{D090E9CF-DFD3-4C8B-914C-0F94FFEF8B75}"/>
     <dgm:cxn modelId="{EE7E16A2-8C59-4221-8B55-4CE2E42334F0}" srcId="{824E7D5A-24BD-4BBB-9CA7-F8DE03E3C6EC}" destId="{F22A4B1E-B1BE-4C15-844F-3F6BF2F893E9}" srcOrd="1" destOrd="0" parTransId="{4B263AD9-FA00-4E09-B362-10CABF470A08}" sibTransId="{12C189CE-869A-46D8-AD8C-0F7179C4FA6D}"/>
+    <dgm:cxn modelId="{CB1A722C-4BCC-4FAD-9741-FCBE33AAD371}" type="presOf" srcId="{D3F7476D-6854-4506-9762-6450F923A837}" destId="{DA206D1E-573D-4A33-92B8-C4FE6E65A874}" srcOrd="0" destOrd="0" presId="urn:microsoft.com/office/officeart/2005/8/layout/radial6"/>
+    <dgm:cxn modelId="{8A9ACD30-50FD-4A36-9D47-C865BD809830}" type="presOf" srcId="{12C189CE-869A-46D8-AD8C-0F7179C4FA6D}" destId="{7C8754B5-CCF2-4B27-AEBC-9A995ADCBB9E}" srcOrd="0" destOrd="0" presId="urn:microsoft.com/office/officeart/2005/8/layout/radial6"/>
+    <dgm:cxn modelId="{22B1F927-DB9F-46DA-8E38-7EB08B03BC5B}" type="presOf" srcId="{3851E0E5-1EE3-4BE0-B245-4ACAE1316BF6}" destId="{C6892F22-66F3-4D52-8B0D-2F5F0B8EA2DE}" srcOrd="0" destOrd="0" presId="urn:microsoft.com/office/officeart/2005/8/layout/radial6"/>
+    <dgm:cxn modelId="{7D76D9AA-F697-4417-A305-9AD247A97195}" type="presOf" srcId="{852930E8-AE5C-473F-B7D4-885A1528EBE7}" destId="{A8125330-1F10-4ED1-A82E-FE051DF11DCB}" srcOrd="0" destOrd="0" presId="urn:microsoft.com/office/officeart/2005/8/layout/radial6"/>
     <dgm:cxn modelId="{BEA3FC14-3898-46F0-990E-510619661018}" srcId="{824E7D5A-24BD-4BBB-9CA7-F8DE03E3C6EC}" destId="{E6460567-61C1-4FFF-A28E-784B7EAB1EC6}" srcOrd="0" destOrd="0" parTransId="{79D8F19B-0AEF-48AD-8636-F07680F5F2AE}" sibTransId="{EED691C2-4BC8-4CA6-AE0E-F5FC977A82E6}"/>
-    <dgm:cxn modelId="{91750285-DC8B-4418-A698-BBACAAFF9A55}" type="presOf" srcId="{F22A4B1E-B1BE-4C15-844F-3F6BF2F893E9}" destId="{D32B39E7-955D-463B-B7E2-753AC4E12F45}" srcOrd="0" destOrd="0" presId="urn:microsoft.com/office/officeart/2005/8/layout/radial6"/>
-    <dgm:cxn modelId="{9272F4D7-C312-4654-8CD9-A55C6E2AF2D5}" type="presOf" srcId="{824E7D5A-24BD-4BBB-9CA7-F8DE03E3C6EC}" destId="{27157CA4-4C15-4FF2-AF98-B56A130127B7}" srcOrd="0" destOrd="0" presId="urn:microsoft.com/office/officeart/2005/8/layout/radial6"/>
+    <dgm:cxn modelId="{6801B3FA-2241-4E56-AD25-04C980457494}" type="presOf" srcId="{E6460567-61C1-4FFF-A28E-784B7EAB1EC6}" destId="{01B38DC9-6425-4DDB-B64A-F1DC315FF330}" srcOrd="0" destOrd="0" presId="urn:microsoft.com/office/officeart/2005/8/layout/radial6"/>
     <dgm:cxn modelId="{BE82A1DA-45C8-4389-ACC3-4D8FB3F1D56E}" srcId="{824E7D5A-24BD-4BBB-9CA7-F8DE03E3C6EC}" destId="{3851E0E5-1EE3-4BE0-B245-4ACAE1316BF6}" srcOrd="2" destOrd="0" parTransId="{6AC14223-6AC0-4B57-9BF5-9591E3C1328C}" sibTransId="{852930E8-AE5C-473F-B7D4-885A1528EBE7}"/>
+    <dgm:cxn modelId="{8F311C97-796C-4DE9-8953-3C2B05045BE4}" type="presOf" srcId="{F22A4B1E-B1BE-4C15-844F-3F6BF2F893E9}" destId="{D32B39E7-955D-463B-B7E2-753AC4E12F45}" srcOrd="0" destOrd="0" presId="urn:microsoft.com/office/officeart/2005/8/layout/radial6"/>
     <dgm:cxn modelId="{7EE773D5-86ED-41E3-91E3-275E562CFC75}" srcId="{D3F7476D-6854-4506-9762-6450F923A837}" destId="{824E7D5A-24BD-4BBB-9CA7-F8DE03E3C6EC}" srcOrd="0" destOrd="0" parTransId="{78E48914-62F8-432D-90C3-1609BAEB1149}" sibTransId="{23407590-0E43-41FE-B4F6-975916AD8AAA}"/>
+    <dgm:cxn modelId="{5947A51D-A279-425C-AAF8-2CD0390BE0EF}" type="presOf" srcId="{824E7D5A-24BD-4BBB-9CA7-F8DE03E3C6EC}" destId="{27157CA4-4C15-4FF2-AF98-B56A130127B7}" srcOrd="0" destOrd="0" presId="urn:microsoft.com/office/officeart/2005/8/layout/radial6"/>
     <dgm:cxn modelId="{DDD2F3D4-DFDD-48B4-A2B1-F429EE1A1248}" srcId="{8A28A104-AE37-4170-A71D-93514034A40B}" destId="{05DF8A83-7886-46F2-843E-030E4215A240}" srcOrd="2" destOrd="0" parTransId="{D51D07FF-F4AA-4F26-9E20-546A4B8C5667}" sibTransId="{FCD31C67-C3B3-4832-B07A-BDB19D2B5823}"/>
     <dgm:cxn modelId="{C2193937-0DD4-4452-A2D1-E9A1FB95FC3C}" srcId="{D3F7476D-6854-4506-9762-6450F923A837}" destId="{8A28A104-AE37-4170-A71D-93514034A40B}" srcOrd="1" destOrd="0" parTransId="{80046A3A-289E-46BF-BE1A-B8803CC7FF0B}" sibTransId="{B81CEEA1-FF6E-43EE-8B3B-BA805E8A4BDA}"/>
-    <dgm:cxn modelId="{28774515-D3B5-47FC-ADF7-AD3C0CEC0BDC}" type="presParOf" srcId="{DA206D1E-573D-4A33-92B8-C4FE6E65A874}" destId="{27157CA4-4C15-4FF2-AF98-B56A130127B7}" srcOrd="0" destOrd="0" presId="urn:microsoft.com/office/officeart/2005/8/layout/radial6"/>
-    <dgm:cxn modelId="{28DA6F3C-FA33-404C-9880-2D5992972DEF}" type="presParOf" srcId="{DA206D1E-573D-4A33-92B8-C4FE6E65A874}" destId="{01B38DC9-6425-4DDB-B64A-F1DC315FF330}" srcOrd="1" destOrd="0" presId="urn:microsoft.com/office/officeart/2005/8/layout/radial6"/>
-    <dgm:cxn modelId="{519BA370-83C7-4146-B49B-CF880F6C319E}" type="presParOf" srcId="{DA206D1E-573D-4A33-92B8-C4FE6E65A874}" destId="{06168769-8384-4267-B616-CB3E5941E70A}" srcOrd="2" destOrd="0" presId="urn:microsoft.com/office/officeart/2005/8/layout/radial6"/>
-    <dgm:cxn modelId="{199D9BE4-E7A7-4EEB-AAA9-2CB5CC070463}" type="presParOf" srcId="{DA206D1E-573D-4A33-92B8-C4FE6E65A874}" destId="{DEBFC0E3-F47B-4346-81B9-47D90018653C}" srcOrd="3" destOrd="0" presId="urn:microsoft.com/office/officeart/2005/8/layout/radial6"/>
-    <dgm:cxn modelId="{EF8FAAA9-4984-498A-BBE9-8D575CB4344B}" type="presParOf" srcId="{DA206D1E-573D-4A33-92B8-C4FE6E65A874}" destId="{D32B39E7-955D-463B-B7E2-753AC4E12F45}" srcOrd="4" destOrd="0" presId="urn:microsoft.com/office/officeart/2005/8/layout/radial6"/>
-    <dgm:cxn modelId="{C99641C3-DF14-4B92-90C8-2B624F82B145}" type="presParOf" srcId="{DA206D1E-573D-4A33-92B8-C4FE6E65A874}" destId="{CD3AE6AC-C38D-4105-AB9A-D697EC6102D7}" srcOrd="5" destOrd="0" presId="urn:microsoft.com/office/officeart/2005/8/layout/radial6"/>
-    <dgm:cxn modelId="{EE1D3A86-AF1C-4051-8AC6-9D0AFCEF9D16}" type="presParOf" srcId="{DA206D1E-573D-4A33-92B8-C4FE6E65A874}" destId="{7C8754B5-CCF2-4B27-AEBC-9A995ADCBB9E}" srcOrd="6" destOrd="0" presId="urn:microsoft.com/office/officeart/2005/8/layout/radial6"/>
-    <dgm:cxn modelId="{7CAEB24E-86EB-4158-B016-DD8291BF54D5}" type="presParOf" srcId="{DA206D1E-573D-4A33-92B8-C4FE6E65A874}" destId="{C6892F22-66F3-4D52-8B0D-2F5F0B8EA2DE}" srcOrd="7" destOrd="0" presId="urn:microsoft.com/office/officeart/2005/8/layout/radial6"/>
-    <dgm:cxn modelId="{65D86148-A760-4DBC-ADC3-AF025C3D55FC}" type="presParOf" srcId="{DA206D1E-573D-4A33-92B8-C4FE6E65A874}" destId="{C4A5D4DF-6D82-44DC-8A84-769E00D2C0E2}" srcOrd="8" destOrd="0" presId="urn:microsoft.com/office/officeart/2005/8/layout/radial6"/>
-    <dgm:cxn modelId="{A87B0490-833D-493E-8479-4041EA6F064E}" type="presParOf" srcId="{DA206D1E-573D-4A33-92B8-C4FE6E65A874}" destId="{A8125330-1F10-4ED1-A82E-FE051DF11DCB}" srcOrd="9" destOrd="0" presId="urn:microsoft.com/office/officeart/2005/8/layout/radial6"/>
+    <dgm:cxn modelId="{72D0A38D-4E95-4BDF-A3DC-4EF3F20A6D5E}" type="presParOf" srcId="{DA206D1E-573D-4A33-92B8-C4FE6E65A874}" destId="{27157CA4-4C15-4FF2-AF98-B56A130127B7}" srcOrd="0" destOrd="0" presId="urn:microsoft.com/office/officeart/2005/8/layout/radial6"/>
+    <dgm:cxn modelId="{51968836-63CB-4044-843E-022D2585D5A4}" type="presParOf" srcId="{DA206D1E-573D-4A33-92B8-C4FE6E65A874}" destId="{01B38DC9-6425-4DDB-B64A-F1DC315FF330}" srcOrd="1" destOrd="0" presId="urn:microsoft.com/office/officeart/2005/8/layout/radial6"/>
+    <dgm:cxn modelId="{A797922E-D340-4277-B2F4-A4245A8F19FF}" type="presParOf" srcId="{DA206D1E-573D-4A33-92B8-C4FE6E65A874}" destId="{06168769-8384-4267-B616-CB3E5941E70A}" srcOrd="2" destOrd="0" presId="urn:microsoft.com/office/officeart/2005/8/layout/radial6"/>
+    <dgm:cxn modelId="{54F43331-94D9-4A7B-BA76-35A7D3C1974F}" type="presParOf" srcId="{DA206D1E-573D-4A33-92B8-C4FE6E65A874}" destId="{DEBFC0E3-F47B-4346-81B9-47D90018653C}" srcOrd="3" destOrd="0" presId="urn:microsoft.com/office/officeart/2005/8/layout/radial6"/>
+    <dgm:cxn modelId="{0E4FD6DE-B301-4178-ACC5-517E15B657AE}" type="presParOf" srcId="{DA206D1E-573D-4A33-92B8-C4FE6E65A874}" destId="{D32B39E7-955D-463B-B7E2-753AC4E12F45}" srcOrd="4" destOrd="0" presId="urn:microsoft.com/office/officeart/2005/8/layout/radial6"/>
+    <dgm:cxn modelId="{34321283-6113-49EE-8C82-17862D48ADEC}" type="presParOf" srcId="{DA206D1E-573D-4A33-92B8-C4FE6E65A874}" destId="{CD3AE6AC-C38D-4105-AB9A-D697EC6102D7}" srcOrd="5" destOrd="0" presId="urn:microsoft.com/office/officeart/2005/8/layout/radial6"/>
+    <dgm:cxn modelId="{0197B48E-B0C7-4E67-95DC-6B6D5382C6F3}" type="presParOf" srcId="{DA206D1E-573D-4A33-92B8-C4FE6E65A874}" destId="{7C8754B5-CCF2-4B27-AEBC-9A995ADCBB9E}" srcOrd="6" destOrd="0" presId="urn:microsoft.com/office/officeart/2005/8/layout/radial6"/>
+    <dgm:cxn modelId="{21BDFDD3-DCA9-44E9-9BF9-B821644E0ECD}" type="presParOf" srcId="{DA206D1E-573D-4A33-92B8-C4FE6E65A874}" destId="{C6892F22-66F3-4D52-8B0D-2F5F0B8EA2DE}" srcOrd="7" destOrd="0" presId="urn:microsoft.com/office/officeart/2005/8/layout/radial6"/>
+    <dgm:cxn modelId="{D35BF6DB-3BB6-4BC6-8360-1F9BE8276000}" type="presParOf" srcId="{DA206D1E-573D-4A33-92B8-C4FE6E65A874}" destId="{C4A5D4DF-6D82-44DC-8A84-769E00D2C0E2}" srcOrd="8" destOrd="0" presId="urn:microsoft.com/office/officeart/2005/8/layout/radial6"/>
+    <dgm:cxn modelId="{4EA06C25-382A-4C4B-89DD-9C2F26ECB62A}" type="presParOf" srcId="{DA206D1E-573D-4A33-92B8-C4FE6E65A874}" destId="{A8125330-1F10-4ED1-A82E-FE051DF11DCB}" srcOrd="9" destOrd="0" presId="urn:microsoft.com/office/officeart/2005/8/layout/radial6"/>
   </dgm:cxnLst>
   <dgm:bg/>
   <dgm:whole/>
@@ -9539,7 +9933,7 @@
         <a:p>
           <a:r>
             <a:rPr lang="es-AR" sz="1700"/>
-            <a:t>PROGRAMA</a:t>
+            <a:t>APLICACIÓN</a:t>
           </a:r>
         </a:p>
       </dgm:t>
@@ -9795,28 +10189,28 @@
     </dgm:pt>
   </dgm:ptLst>
   <dgm:cxnLst>
-    <dgm:cxn modelId="{CE544451-ED8D-4629-BBD9-9783A92685AB}" type="presOf" srcId="{9F85424A-D77A-4CEF-8FB2-D68A15A9B699}" destId="{9166BB4C-7737-400C-B9A0-47679910D1A4}" srcOrd="0" destOrd="0" presId="urn:microsoft.com/office/officeart/2005/8/layout/radial6"/>
+    <dgm:cxn modelId="{E0D616F0-10AA-4AC4-B755-26F976C329A8}" type="presOf" srcId="{72E1B8A4-CAAB-4597-89E0-92F95A0B68BA}" destId="{6CE4FA88-CE13-4C95-AFE9-E4B02E4132FF}" srcOrd="0" destOrd="0" presId="urn:microsoft.com/office/officeart/2005/8/layout/radial6"/>
     <dgm:cxn modelId="{68EE1EFD-CFAA-4046-A25D-3563875DAEE5}" srcId="{57E5F76F-BF31-430F-8662-3A4A4F35F362}" destId="{9F85A230-B084-4B44-8807-953D6D02EEFE}" srcOrd="0" destOrd="0" parTransId="{9F56C92A-9071-435E-824E-399BECD71A0E}" sibTransId="{DDD1EE14-BDAB-43BB-9871-3BCCADA0D344}"/>
-    <dgm:cxn modelId="{F3CD4EAD-5060-4363-923A-1623B3A48FE8}" type="presOf" srcId="{8B376A9D-7B2D-4BA9-81B2-4857DEEBADB2}" destId="{43AEE047-2019-4614-BEA0-E26640AE3868}" srcOrd="0" destOrd="0" presId="urn:microsoft.com/office/officeart/2005/8/layout/radial6"/>
-    <dgm:cxn modelId="{1E1CA6D9-7634-4624-93CB-C5E3B29E293F}" type="presOf" srcId="{3FFD797F-5177-4007-A2E9-77314203F13D}" destId="{8AA90311-7AF3-42D7-8507-D397AF1E4460}" srcOrd="0" destOrd="0" presId="urn:microsoft.com/office/officeart/2005/8/layout/radial6"/>
-    <dgm:cxn modelId="{4A96EAD4-A46C-4D2A-8C37-3D01C52A8FF6}" type="presOf" srcId="{72E1B8A4-CAAB-4597-89E0-92F95A0B68BA}" destId="{6CE4FA88-CE13-4C95-AFE9-E4B02E4132FF}" srcOrd="0" destOrd="0" presId="urn:microsoft.com/office/officeart/2005/8/layout/radial6"/>
-    <dgm:cxn modelId="{F1021CE8-D256-45F2-9F07-0A52E515CA73}" type="presOf" srcId="{57E5F76F-BF31-430F-8662-3A4A4F35F362}" destId="{B92A85EA-4E44-41D5-9F86-075A775BBBB9}" srcOrd="0" destOrd="0" presId="urn:microsoft.com/office/officeart/2005/8/layout/radial6"/>
+    <dgm:cxn modelId="{278EB730-A07B-47BA-9534-A3CD435836EF}" type="presOf" srcId="{4B2CE0F8-A8D4-42A1-9081-C970899BE96A}" destId="{C80943D0-BB20-49B7-92CA-E6AA0A963F84}" srcOrd="0" destOrd="0" presId="urn:microsoft.com/office/officeart/2005/8/layout/radial6"/>
+    <dgm:cxn modelId="{16FBB7DA-8EA5-4BA8-BD07-C8E5D9D9DF34}" type="presOf" srcId="{8B376A9D-7B2D-4BA9-81B2-4857DEEBADB2}" destId="{43AEE047-2019-4614-BEA0-E26640AE3868}" srcOrd="0" destOrd="0" presId="urn:microsoft.com/office/officeart/2005/8/layout/radial6"/>
     <dgm:cxn modelId="{76FCD804-8F5C-4200-BA03-41F1F97E9A99}" srcId="{9F85A230-B084-4B44-8807-953D6D02EEFE}" destId="{3FFD797F-5177-4007-A2E9-77314203F13D}" srcOrd="2" destOrd="0" parTransId="{AAD0FEA9-B668-4A04-A27D-950D92E78BCC}" sibTransId="{72E1B8A4-CAAB-4597-89E0-92F95A0B68BA}"/>
+    <dgm:cxn modelId="{AB67FB3E-0238-4D90-A38B-3ECCE55EB9B0}" type="presOf" srcId="{3FFD797F-5177-4007-A2E9-77314203F13D}" destId="{8AA90311-7AF3-42D7-8507-D397AF1E4460}" srcOrd="0" destOrd="0" presId="urn:microsoft.com/office/officeart/2005/8/layout/radial6"/>
+    <dgm:cxn modelId="{9FC5200E-2B9F-4CCA-AC6A-159314C3BF51}" type="presOf" srcId="{9F85A230-B084-4B44-8807-953D6D02EEFE}" destId="{770DEB67-3CB1-42D5-9274-FB2B4EC64607}" srcOrd="0" destOrd="0" presId="urn:microsoft.com/office/officeart/2005/8/layout/radial6"/>
     <dgm:cxn modelId="{41C27F71-F40B-4214-A484-7C90193E3D55}" srcId="{9F85A230-B084-4B44-8807-953D6D02EEFE}" destId="{1C8A91FE-D47F-43FA-9638-1BF63C6F116E}" srcOrd="1" destOrd="0" parTransId="{C7291E6C-C58E-487C-8234-ECCB9791141D}" sibTransId="{8B376A9D-7B2D-4BA9-81B2-4857DEEBADB2}"/>
-    <dgm:cxn modelId="{967FA454-452E-42F4-B2BF-026BC7BD571F}" type="presOf" srcId="{9F85A230-B084-4B44-8807-953D6D02EEFE}" destId="{770DEB67-3CB1-42D5-9274-FB2B4EC64607}" srcOrd="0" destOrd="0" presId="urn:microsoft.com/office/officeart/2005/8/layout/radial6"/>
-    <dgm:cxn modelId="{3880977C-264A-43F3-ACC4-686F95DA37ED}" type="presOf" srcId="{4B2CE0F8-A8D4-42A1-9081-C970899BE96A}" destId="{C80943D0-BB20-49B7-92CA-E6AA0A963F84}" srcOrd="0" destOrd="0" presId="urn:microsoft.com/office/officeart/2005/8/layout/radial6"/>
+    <dgm:cxn modelId="{4F149207-CC73-430F-91F8-D2EF65BCC41C}" type="presOf" srcId="{9F85424A-D77A-4CEF-8FB2-D68A15A9B699}" destId="{9166BB4C-7737-400C-B9A0-47679910D1A4}" srcOrd="0" destOrd="0" presId="urn:microsoft.com/office/officeart/2005/8/layout/radial6"/>
+    <dgm:cxn modelId="{50850604-AD4A-425E-BE7A-998399BC789B}" type="presOf" srcId="{57E5F76F-BF31-430F-8662-3A4A4F35F362}" destId="{B92A85EA-4E44-41D5-9F86-075A775BBBB9}" srcOrd="0" destOrd="0" presId="urn:microsoft.com/office/officeart/2005/8/layout/radial6"/>
     <dgm:cxn modelId="{E58728D1-C86C-46A8-A126-1587D32D0A66}" srcId="{9F85A230-B084-4B44-8807-953D6D02EEFE}" destId="{4B2CE0F8-A8D4-42A1-9081-C970899BE96A}" srcOrd="0" destOrd="0" parTransId="{FA032D17-B4D9-4B61-A9BF-D3075382EAF4}" sibTransId="{9F85424A-D77A-4CEF-8FB2-D68A15A9B699}"/>
-    <dgm:cxn modelId="{DB94694B-E345-476F-925C-F0AFC81AA30F}" type="presOf" srcId="{1C8A91FE-D47F-43FA-9638-1BF63C6F116E}" destId="{1CDD9283-6160-44B4-A7AE-20FB452E8D41}" srcOrd="0" destOrd="0" presId="urn:microsoft.com/office/officeart/2005/8/layout/radial6"/>
-    <dgm:cxn modelId="{4031FC7B-44DB-4434-9F7C-7916F1C127CE}" type="presParOf" srcId="{B92A85EA-4E44-41D5-9F86-075A775BBBB9}" destId="{770DEB67-3CB1-42D5-9274-FB2B4EC64607}" srcOrd="0" destOrd="0" presId="urn:microsoft.com/office/officeart/2005/8/layout/radial6"/>
-    <dgm:cxn modelId="{FAB64B36-358B-43C7-BA86-AFCF98EC2283}" type="presParOf" srcId="{B92A85EA-4E44-41D5-9F86-075A775BBBB9}" destId="{C80943D0-BB20-49B7-92CA-E6AA0A963F84}" srcOrd="1" destOrd="0" presId="urn:microsoft.com/office/officeart/2005/8/layout/radial6"/>
-    <dgm:cxn modelId="{B7746850-B579-41FC-9CF8-37EDCAFF150E}" type="presParOf" srcId="{B92A85EA-4E44-41D5-9F86-075A775BBBB9}" destId="{8D9FD319-C07A-4550-9CCC-6B45E02A23E9}" srcOrd="2" destOrd="0" presId="urn:microsoft.com/office/officeart/2005/8/layout/radial6"/>
-    <dgm:cxn modelId="{0D67FD0B-7544-4BF8-B94C-0E7F5319C609}" type="presParOf" srcId="{B92A85EA-4E44-41D5-9F86-075A775BBBB9}" destId="{9166BB4C-7737-400C-B9A0-47679910D1A4}" srcOrd="3" destOrd="0" presId="urn:microsoft.com/office/officeart/2005/8/layout/radial6"/>
-    <dgm:cxn modelId="{8FC890D3-0881-4272-9D9F-D83D36A7A8EB}" type="presParOf" srcId="{B92A85EA-4E44-41D5-9F86-075A775BBBB9}" destId="{1CDD9283-6160-44B4-A7AE-20FB452E8D41}" srcOrd="4" destOrd="0" presId="urn:microsoft.com/office/officeart/2005/8/layout/radial6"/>
-    <dgm:cxn modelId="{8AA68737-2299-4C2B-AB0E-1B4C0C370F58}" type="presParOf" srcId="{B92A85EA-4E44-41D5-9F86-075A775BBBB9}" destId="{A170EAF5-7E5E-4B6B-9D5E-6D05F09001AD}" srcOrd="5" destOrd="0" presId="urn:microsoft.com/office/officeart/2005/8/layout/radial6"/>
-    <dgm:cxn modelId="{73E65C95-BAFD-4F39-ACB5-3EE0BBC71D1F}" type="presParOf" srcId="{B92A85EA-4E44-41D5-9F86-075A775BBBB9}" destId="{43AEE047-2019-4614-BEA0-E26640AE3868}" srcOrd="6" destOrd="0" presId="urn:microsoft.com/office/officeart/2005/8/layout/radial6"/>
-    <dgm:cxn modelId="{D88CDDF5-2950-4D4A-ABA6-03D057AFAC7F}" type="presParOf" srcId="{B92A85EA-4E44-41D5-9F86-075A775BBBB9}" destId="{8AA90311-7AF3-42D7-8507-D397AF1E4460}" srcOrd="7" destOrd="0" presId="urn:microsoft.com/office/officeart/2005/8/layout/radial6"/>
-    <dgm:cxn modelId="{256E2F55-882A-41C0-B4B7-B8A0F4484B03}" type="presParOf" srcId="{B92A85EA-4E44-41D5-9F86-075A775BBBB9}" destId="{4563CA61-8A10-4E65-98FB-4DB97CCF2798}" srcOrd="8" destOrd="0" presId="urn:microsoft.com/office/officeart/2005/8/layout/radial6"/>
-    <dgm:cxn modelId="{CA5AA767-35CC-426B-BF49-2AC64EA484EC}" type="presParOf" srcId="{B92A85EA-4E44-41D5-9F86-075A775BBBB9}" destId="{6CE4FA88-CE13-4C95-AFE9-E4B02E4132FF}" srcOrd="9" destOrd="0" presId="urn:microsoft.com/office/officeart/2005/8/layout/radial6"/>
+    <dgm:cxn modelId="{A23C0623-9EC8-4F9C-98E7-C3C2B8BA6A85}" type="presOf" srcId="{1C8A91FE-D47F-43FA-9638-1BF63C6F116E}" destId="{1CDD9283-6160-44B4-A7AE-20FB452E8D41}" srcOrd="0" destOrd="0" presId="urn:microsoft.com/office/officeart/2005/8/layout/radial6"/>
+    <dgm:cxn modelId="{022F051E-1C28-4A70-A1C1-BDD90D48DE0C}" type="presParOf" srcId="{B92A85EA-4E44-41D5-9F86-075A775BBBB9}" destId="{770DEB67-3CB1-42D5-9274-FB2B4EC64607}" srcOrd="0" destOrd="0" presId="urn:microsoft.com/office/officeart/2005/8/layout/radial6"/>
+    <dgm:cxn modelId="{13713E0B-6F4A-4234-BE39-D0272666A892}" type="presParOf" srcId="{B92A85EA-4E44-41D5-9F86-075A775BBBB9}" destId="{C80943D0-BB20-49B7-92CA-E6AA0A963F84}" srcOrd="1" destOrd="0" presId="urn:microsoft.com/office/officeart/2005/8/layout/radial6"/>
+    <dgm:cxn modelId="{F47DAA0D-03EE-47AF-9F71-215A541379C2}" type="presParOf" srcId="{B92A85EA-4E44-41D5-9F86-075A775BBBB9}" destId="{8D9FD319-C07A-4550-9CCC-6B45E02A23E9}" srcOrd="2" destOrd="0" presId="urn:microsoft.com/office/officeart/2005/8/layout/radial6"/>
+    <dgm:cxn modelId="{CE5A84FE-8D3E-4EE2-85AA-60EF718DF2F9}" type="presParOf" srcId="{B92A85EA-4E44-41D5-9F86-075A775BBBB9}" destId="{9166BB4C-7737-400C-B9A0-47679910D1A4}" srcOrd="3" destOrd="0" presId="urn:microsoft.com/office/officeart/2005/8/layout/radial6"/>
+    <dgm:cxn modelId="{802B6B92-A71C-418F-B049-15FFA85DB9F7}" type="presParOf" srcId="{B92A85EA-4E44-41D5-9F86-075A775BBBB9}" destId="{1CDD9283-6160-44B4-A7AE-20FB452E8D41}" srcOrd="4" destOrd="0" presId="urn:microsoft.com/office/officeart/2005/8/layout/radial6"/>
+    <dgm:cxn modelId="{BA34F571-6E43-4121-8AC9-1C6D85F15806}" type="presParOf" srcId="{B92A85EA-4E44-41D5-9F86-075A775BBBB9}" destId="{A170EAF5-7E5E-4B6B-9D5E-6D05F09001AD}" srcOrd="5" destOrd="0" presId="urn:microsoft.com/office/officeart/2005/8/layout/radial6"/>
+    <dgm:cxn modelId="{1F9293BA-1C37-4AA8-8F85-3845CF6A18BE}" type="presParOf" srcId="{B92A85EA-4E44-41D5-9F86-075A775BBBB9}" destId="{43AEE047-2019-4614-BEA0-E26640AE3868}" srcOrd="6" destOrd="0" presId="urn:microsoft.com/office/officeart/2005/8/layout/radial6"/>
+    <dgm:cxn modelId="{719AB521-DFEE-4327-AF8C-696B319F282D}" type="presParOf" srcId="{B92A85EA-4E44-41D5-9F86-075A775BBBB9}" destId="{8AA90311-7AF3-42D7-8507-D397AF1E4460}" srcOrd="7" destOrd="0" presId="urn:microsoft.com/office/officeart/2005/8/layout/radial6"/>
+    <dgm:cxn modelId="{C5319AB1-0A81-4F76-90B6-30DA8249D539}" type="presParOf" srcId="{B92A85EA-4E44-41D5-9F86-075A775BBBB9}" destId="{4563CA61-8A10-4E65-98FB-4DB97CCF2798}" srcOrd="8" destOrd="0" presId="urn:microsoft.com/office/officeart/2005/8/layout/radial6"/>
+    <dgm:cxn modelId="{C6C95502-4687-4E2E-ACEA-62ACD1C31D1D}" type="presParOf" srcId="{B92A85EA-4E44-41D5-9F86-075A775BBBB9}" destId="{6CE4FA88-CE13-4C95-AFE9-E4B02E4132FF}" srcOrd="9" destOrd="0" presId="urn:microsoft.com/office/officeart/2005/8/layout/radial6"/>
   </dgm:cxnLst>
   <dgm:bg/>
   <dgm:whole/>
@@ -10541,50 +10935,50 @@
     </dgm:pt>
   </dgm:ptLst>
   <dgm:cxnLst>
-    <dgm:cxn modelId="{1A21A76D-79B8-4206-ADFD-8182F305A905}" type="presOf" srcId="{F6F062A2-FD64-4E39-9B1D-DE3B19E0C231}" destId="{57C5457B-9A9B-487F-894D-AF898F0EA4DA}" srcOrd="0" destOrd="0" presId="urn:microsoft.com/office/officeart/2005/8/layout/chevron2"/>
+    <dgm:cxn modelId="{B5032A7A-9553-45F8-964A-4F242595C474}" type="presOf" srcId="{C20D08A2-B11C-40E9-B0D1-AEE88E4FF42A}" destId="{133DD3BB-9B1A-48E7-8C31-9C89806A1316}" srcOrd="0" destOrd="0" presId="urn:microsoft.com/office/officeart/2005/8/layout/chevron2"/>
+    <dgm:cxn modelId="{702545C9-6528-4F85-B426-74F9DDC7C2BA}" srcId="{4A122D1B-B816-45E5-8D51-0C3F63AE208D}" destId="{F97C6B51-37BB-41B5-A56B-6BFC5AD7E84F}" srcOrd="0" destOrd="0" parTransId="{22398B86-779A-4F6B-A34F-2ACFC4687EDB}" sibTransId="{8F7D4850-2EDD-4037-AD6C-52F9A1A466B6}"/>
+    <dgm:cxn modelId="{671289D7-8B8A-4F82-A304-EEC03FC65FF6}" type="presOf" srcId="{FD1770AA-DE27-4BD0-84B9-8C6F3B7840E3}" destId="{133DD3BB-9B1A-48E7-8C31-9C89806A1316}" srcOrd="0" destOrd="1" presId="urn:microsoft.com/office/officeart/2005/8/layout/chevron2"/>
+    <dgm:cxn modelId="{3B013C08-6F16-4E05-8DEA-A4AB546FDD7E}" srcId="{F97C6B51-37BB-41B5-A56B-6BFC5AD7E84F}" destId="{66FDC4E1-361C-49EC-B6CE-2067F9D1DDCF}" srcOrd="2" destOrd="0" parTransId="{52F596DE-E114-4EEC-B3C1-51795B0E8BEA}" sibTransId="{98762D8C-2FE1-4E7B-99A4-4274668279E6}"/>
     <dgm:cxn modelId="{1E31B3D6-6682-44FD-9D4E-2DECB7F48A08}" srcId="{51AC30FA-8260-45EB-B17E-43D6583AD990}" destId="{25560193-3D81-4D7C-814D-BE6EB2381D1F}" srcOrd="2" destOrd="0" parTransId="{B7AE70F2-2A00-4B2E-AEE2-9A4B7CB0E31C}" sibTransId="{D96216F8-D4A1-46CB-8F7A-08FB648ACA98}"/>
+    <dgm:cxn modelId="{7E1FD282-F217-4833-B0D3-EB48817B7EED}" type="presOf" srcId="{A4E4C500-E672-44B3-95B1-869B9EB38DFD}" destId="{FFBC5902-1023-447E-A710-C941F28E4571}" srcOrd="0" destOrd="1" presId="urn:microsoft.com/office/officeart/2005/8/layout/chevron2"/>
+    <dgm:cxn modelId="{E235AB79-E4F2-49BE-8D4E-5D96B94C5C43}" type="presOf" srcId="{88D4D4EF-215A-4531-BABF-A0050A6FFCD2}" destId="{F0A48D62-2C22-4AF9-9E26-B3604A9BFE5F}" srcOrd="0" destOrd="0" presId="urn:microsoft.com/office/officeart/2005/8/layout/chevron2"/>
+    <dgm:cxn modelId="{3CB57B42-F316-4A40-96CA-B5174EE42BC5}" type="presOf" srcId="{F10B96CE-7A92-465C-88AC-673C6F65D5CB}" destId="{F0A48D62-2C22-4AF9-9E26-B3604A9BFE5F}" srcOrd="0" destOrd="1" presId="urn:microsoft.com/office/officeart/2005/8/layout/chevron2"/>
+    <dgm:cxn modelId="{5F21AAE2-39EE-4700-9075-07E20A336224}" srcId="{F97C6B51-37BB-41B5-A56B-6BFC5AD7E84F}" destId="{0D34D45D-CBC4-4D2F-BB0D-32E8695BF901}" srcOrd="1" destOrd="0" parTransId="{DAA8F894-F1C5-4567-B743-49B1EBCFDFFC}" sibTransId="{7C3D6F9C-B71C-4A3C-A45D-4A478F2E8FF9}"/>
+    <dgm:cxn modelId="{AC0EC3CE-9EFC-42A9-A3A2-8DB8C18D5CE3}" srcId="{4A122D1B-B816-45E5-8D51-0C3F63AE208D}" destId="{51AC30FA-8260-45EB-B17E-43D6583AD990}" srcOrd="1" destOrd="0" parTransId="{DC4EB5D8-FD41-4611-8AE7-305554FECD33}" sibTransId="{65EB561F-EC3C-4BED-94DB-4C4C2DD7E1BA}"/>
+    <dgm:cxn modelId="{6D8D9A2F-00DC-4245-AD0E-FD8640DD56D4}" srcId="{F97C6B51-37BB-41B5-A56B-6BFC5AD7E84F}" destId="{ACDD74E2-E09C-41BC-8041-159652CAB684}" srcOrd="0" destOrd="0" parTransId="{3F79F702-0417-4512-88A0-A3407E31E433}" sibTransId="{F0500CD1-F2CA-43EB-9DC9-71D76725D028}"/>
+    <dgm:cxn modelId="{588CEF0D-2158-419F-9A2E-BB38E9823F93}" type="presOf" srcId="{540CB32D-8624-48C1-B3D6-9BDBDF74BB47}" destId="{F1AD9AAC-48C9-4B44-9AC2-F3C901E22C6D}" srcOrd="0" destOrd="0" presId="urn:microsoft.com/office/officeart/2005/8/layout/chevron2"/>
+    <dgm:cxn modelId="{CE6B4E97-C996-46EA-B21F-5B3CC5D0CDAC}" type="presOf" srcId="{66FDC4E1-361C-49EC-B6CE-2067F9D1DDCF}" destId="{24100B1D-C484-447C-8FA1-20B4E70C4548}" srcOrd="0" destOrd="2" presId="urn:microsoft.com/office/officeart/2005/8/layout/chevron2"/>
+    <dgm:cxn modelId="{FF9A2E2A-FA4D-4104-9913-43223E59FD58}" type="presOf" srcId="{0D34D45D-CBC4-4D2F-BB0D-32E8695BF901}" destId="{24100B1D-C484-447C-8FA1-20B4E70C4548}" srcOrd="0" destOrd="1" presId="urn:microsoft.com/office/officeart/2005/8/layout/chevron2"/>
+    <dgm:cxn modelId="{15AEBBB9-1878-45C5-89F6-C52102685F3D}" srcId="{540CB32D-8624-48C1-B3D6-9BDBDF74BB47}" destId="{C20D08A2-B11C-40E9-B0D1-AEE88E4FF42A}" srcOrd="0" destOrd="0" parTransId="{F64A0045-5DEA-46BE-AA69-474595046AC9}" sibTransId="{1CE7BC80-48A1-4E9D-BD8D-81C00AE4DBB4}"/>
+    <dgm:cxn modelId="{C8A132D1-65EA-4847-8711-F01B7DB739AD}" type="presOf" srcId="{51AC30FA-8260-45EB-B17E-43D6583AD990}" destId="{236A658C-51FD-47C8-A621-F43393F6FBD8}" srcOrd="0" destOrd="0" presId="urn:microsoft.com/office/officeart/2005/8/layout/chevron2"/>
+    <dgm:cxn modelId="{6F91D384-EB5E-4728-86B1-913AD9C35B73}" type="presOf" srcId="{4A122D1B-B816-45E5-8D51-0C3F63AE208D}" destId="{8B900707-B738-46E2-83D5-E03321D1FBDE}" srcOrd="0" destOrd="0" presId="urn:microsoft.com/office/officeart/2005/8/layout/chevron2"/>
+    <dgm:cxn modelId="{93E2247B-4813-447B-B14F-52D91985F8FD}" srcId="{F6F062A2-FD64-4E39-9B1D-DE3B19E0C231}" destId="{A4E4C500-E672-44B3-95B1-869B9EB38DFD}" srcOrd="1" destOrd="0" parTransId="{BBE8C5E0-92DE-4A10-B34C-BD94CFDEFC4E}" sibTransId="{7A33A718-DE74-4B34-8909-FC3DC68CE60C}"/>
+    <dgm:cxn modelId="{37F15167-AB8B-4E29-A1F0-6C856139FFBE}" srcId="{4A122D1B-B816-45E5-8D51-0C3F63AE208D}" destId="{540CB32D-8624-48C1-B3D6-9BDBDF74BB47}" srcOrd="3" destOrd="0" parTransId="{C1F97796-3610-42D5-A57A-546E265AF2C5}" sibTransId="{0F46638C-D7CE-4F56-B91A-CACCF9798DA3}"/>
+    <dgm:cxn modelId="{076303C8-83D7-4795-9D32-AA299BD70991}" type="presOf" srcId="{F97C6B51-37BB-41B5-A56B-6BFC5AD7E84F}" destId="{321A5904-C1D7-4FDD-88CC-8767E52696E4}" srcOrd="0" destOrd="0" presId="urn:microsoft.com/office/officeart/2005/8/layout/chevron2"/>
+    <dgm:cxn modelId="{E79BE498-67DE-40F7-A5CD-DB0EBD541937}" type="presOf" srcId="{25560193-3D81-4D7C-814D-BE6EB2381D1F}" destId="{F0A48D62-2C22-4AF9-9E26-B3604A9BFE5F}" srcOrd="0" destOrd="2" presId="urn:microsoft.com/office/officeart/2005/8/layout/chevron2"/>
+    <dgm:cxn modelId="{1AC1AA4A-3A63-472F-83C2-6F417444D109}" srcId="{51AC30FA-8260-45EB-B17E-43D6583AD990}" destId="{88D4D4EF-215A-4531-BABF-A0050A6FFCD2}" srcOrd="0" destOrd="0" parTransId="{7C3805DD-5E41-46B8-8A64-EC78A455F2DE}" sibTransId="{89F4C431-DE35-48D7-A3B9-D12D07511555}"/>
+    <dgm:cxn modelId="{C88985BF-A6EC-4CA5-A775-B91964A7AA0B}" type="presOf" srcId="{CBC13BB6-FDCB-4B96-9C48-9179EC5FDCA8}" destId="{FFBC5902-1023-447E-A710-C941F28E4571}" srcOrd="0" destOrd="0" presId="urn:microsoft.com/office/officeart/2005/8/layout/chevron2"/>
+    <dgm:cxn modelId="{3D2308D4-5ACC-43BF-868C-AC3D43127161}" type="presOf" srcId="{ACDD74E2-E09C-41BC-8041-159652CAB684}" destId="{24100B1D-C484-447C-8FA1-20B4E70C4548}" srcOrd="0" destOrd="0" presId="urn:microsoft.com/office/officeart/2005/8/layout/chevron2"/>
     <dgm:cxn modelId="{8F6E9DEB-CE1C-4A54-BE92-955973D87170}" srcId="{4A122D1B-B816-45E5-8D51-0C3F63AE208D}" destId="{F6F062A2-FD64-4E39-9B1D-DE3B19E0C231}" srcOrd="2" destOrd="0" parTransId="{731DF3B6-05BE-4E8A-AE56-3CB5D3B90949}" sibTransId="{9BCC218F-E57D-4AE7-A246-9616C82816DF}"/>
-    <dgm:cxn modelId="{0629D94C-A2BB-4AF6-8AFE-97B5624F7FDB}" type="presOf" srcId="{C20D08A2-B11C-40E9-B0D1-AEE88E4FF42A}" destId="{133DD3BB-9B1A-48E7-8C31-9C89806A1316}" srcOrd="0" destOrd="0" presId="urn:microsoft.com/office/officeart/2005/8/layout/chevron2"/>
-    <dgm:cxn modelId="{6D8D9A2F-00DC-4245-AD0E-FD8640DD56D4}" srcId="{F97C6B51-37BB-41B5-A56B-6BFC5AD7E84F}" destId="{ACDD74E2-E09C-41BC-8041-159652CAB684}" srcOrd="0" destOrd="0" parTransId="{3F79F702-0417-4512-88A0-A3407E31E433}" sibTransId="{F0500CD1-F2CA-43EB-9DC9-71D76725D028}"/>
-    <dgm:cxn modelId="{1AC1AA4A-3A63-472F-83C2-6F417444D109}" srcId="{51AC30FA-8260-45EB-B17E-43D6583AD990}" destId="{88D4D4EF-215A-4531-BABF-A0050A6FFCD2}" srcOrd="0" destOrd="0" parTransId="{7C3805DD-5E41-46B8-8A64-EC78A455F2DE}" sibTransId="{89F4C431-DE35-48D7-A3B9-D12D07511555}"/>
     <dgm:cxn modelId="{E11C66AC-8F6A-4515-8F9A-56EF1939062C}" srcId="{F6F062A2-FD64-4E39-9B1D-DE3B19E0C231}" destId="{CBC13BB6-FDCB-4B96-9C48-9179EC5FDCA8}" srcOrd="0" destOrd="0" parTransId="{E19FA283-4EF0-4275-8452-82EF5B7B50A0}" sibTransId="{86994439-71A7-4635-ACDE-10DC37BB3357}"/>
+    <dgm:cxn modelId="{8F15C922-1CB4-446A-ADFD-D5C63AFC8307}" srcId="{540CB32D-8624-48C1-B3D6-9BDBDF74BB47}" destId="{FD1770AA-DE27-4BD0-84B9-8C6F3B7840E3}" srcOrd="1" destOrd="0" parTransId="{9CB75208-C47A-4FED-A74E-19DD4EFC998C}" sibTransId="{20516776-7D77-4403-B2A2-D805C1477A26}"/>
     <dgm:cxn modelId="{81E0C4C4-D9A2-496A-9E25-A494C31372D3}" srcId="{51AC30FA-8260-45EB-B17E-43D6583AD990}" destId="{F10B96CE-7A92-465C-88AC-673C6F65D5CB}" srcOrd="1" destOrd="0" parTransId="{EDE83181-B61C-48B0-8F9B-4EF481C991A2}" sibTransId="{44F54F16-B1ED-4FF9-834D-EF3BF2373384}"/>
-    <dgm:cxn modelId="{3B013C08-6F16-4E05-8DEA-A4AB546FDD7E}" srcId="{F97C6B51-37BB-41B5-A56B-6BFC5AD7E84F}" destId="{66FDC4E1-361C-49EC-B6CE-2067F9D1DDCF}" srcOrd="2" destOrd="0" parTransId="{52F596DE-E114-4EEC-B3C1-51795B0E8BEA}" sibTransId="{98762D8C-2FE1-4E7B-99A4-4274668279E6}"/>
-    <dgm:cxn modelId="{FB428363-0BAA-4054-B3E7-B94166E3441D}" type="presOf" srcId="{ACDD74E2-E09C-41BC-8041-159652CAB684}" destId="{24100B1D-C484-447C-8FA1-20B4E70C4548}" srcOrd="0" destOrd="0" presId="urn:microsoft.com/office/officeart/2005/8/layout/chevron2"/>
-    <dgm:cxn modelId="{9F2225B2-C6B8-4A3F-A67C-5F7E8C77A104}" type="presOf" srcId="{FD1770AA-DE27-4BD0-84B9-8C6F3B7840E3}" destId="{133DD3BB-9B1A-48E7-8C31-9C89806A1316}" srcOrd="0" destOrd="1" presId="urn:microsoft.com/office/officeart/2005/8/layout/chevron2"/>
-    <dgm:cxn modelId="{93E2247B-4813-447B-B14F-52D91985F8FD}" srcId="{F6F062A2-FD64-4E39-9B1D-DE3B19E0C231}" destId="{A4E4C500-E672-44B3-95B1-869B9EB38DFD}" srcOrd="1" destOrd="0" parTransId="{BBE8C5E0-92DE-4A10-B34C-BD94CFDEFC4E}" sibTransId="{7A33A718-DE74-4B34-8909-FC3DC68CE60C}"/>
-    <dgm:cxn modelId="{0AA7DD0B-2D8B-43F7-AF26-D22E3B4D3850}" type="presOf" srcId="{25560193-3D81-4D7C-814D-BE6EB2381D1F}" destId="{F0A48D62-2C22-4AF9-9E26-B3604A9BFE5F}" srcOrd="0" destOrd="2" presId="urn:microsoft.com/office/officeart/2005/8/layout/chevron2"/>
-    <dgm:cxn modelId="{0504597C-58E4-4FF3-AEB1-43F780631E14}" type="presOf" srcId="{A4E4C500-E672-44B3-95B1-869B9EB38DFD}" destId="{FFBC5902-1023-447E-A710-C941F28E4571}" srcOrd="0" destOrd="1" presId="urn:microsoft.com/office/officeart/2005/8/layout/chevron2"/>
-    <dgm:cxn modelId="{C8C59E62-CDAF-4072-956B-531B56166928}" type="presOf" srcId="{4A122D1B-B816-45E5-8D51-0C3F63AE208D}" destId="{8B900707-B738-46E2-83D5-E03321D1FBDE}" srcOrd="0" destOrd="0" presId="urn:microsoft.com/office/officeart/2005/8/layout/chevron2"/>
-    <dgm:cxn modelId="{5F21AAE2-39EE-4700-9075-07E20A336224}" srcId="{F97C6B51-37BB-41B5-A56B-6BFC5AD7E84F}" destId="{0D34D45D-CBC4-4D2F-BB0D-32E8695BF901}" srcOrd="1" destOrd="0" parTransId="{DAA8F894-F1C5-4567-B743-49B1EBCFDFFC}" sibTransId="{7C3D6F9C-B71C-4A3C-A45D-4A478F2E8FF9}"/>
-    <dgm:cxn modelId="{37F15167-AB8B-4E29-A1F0-6C856139FFBE}" srcId="{4A122D1B-B816-45E5-8D51-0C3F63AE208D}" destId="{540CB32D-8624-48C1-B3D6-9BDBDF74BB47}" srcOrd="3" destOrd="0" parTransId="{C1F97796-3610-42D5-A57A-546E265AF2C5}" sibTransId="{0F46638C-D7CE-4F56-B91A-CACCF9798DA3}"/>
-    <dgm:cxn modelId="{D6D8E7CA-1FEA-4FBC-A870-33048C3549F7}" type="presOf" srcId="{51AC30FA-8260-45EB-B17E-43D6583AD990}" destId="{236A658C-51FD-47C8-A621-F43393F6FBD8}" srcOrd="0" destOrd="0" presId="urn:microsoft.com/office/officeart/2005/8/layout/chevron2"/>
-    <dgm:cxn modelId="{2C80656D-B7DE-43EC-8ABB-EFC7462977D0}" type="presOf" srcId="{66FDC4E1-361C-49EC-B6CE-2067F9D1DDCF}" destId="{24100B1D-C484-447C-8FA1-20B4E70C4548}" srcOrd="0" destOrd="2" presId="urn:microsoft.com/office/officeart/2005/8/layout/chevron2"/>
-    <dgm:cxn modelId="{12BF6BE9-FB24-4FDB-864C-ABD783FF2D63}" type="presOf" srcId="{540CB32D-8624-48C1-B3D6-9BDBDF74BB47}" destId="{F1AD9AAC-48C9-4B44-9AC2-F3C901E22C6D}" srcOrd="0" destOrd="0" presId="urn:microsoft.com/office/officeart/2005/8/layout/chevron2"/>
-    <dgm:cxn modelId="{702545C9-6528-4F85-B426-74F9DDC7C2BA}" srcId="{4A122D1B-B816-45E5-8D51-0C3F63AE208D}" destId="{F97C6B51-37BB-41B5-A56B-6BFC5AD7E84F}" srcOrd="0" destOrd="0" parTransId="{22398B86-779A-4F6B-A34F-2ACFC4687EDB}" sibTransId="{8F7D4850-2EDD-4037-AD6C-52F9A1A466B6}"/>
-    <dgm:cxn modelId="{15AEBBB9-1878-45C5-89F6-C52102685F3D}" srcId="{540CB32D-8624-48C1-B3D6-9BDBDF74BB47}" destId="{C20D08A2-B11C-40E9-B0D1-AEE88E4FF42A}" srcOrd="0" destOrd="0" parTransId="{F64A0045-5DEA-46BE-AA69-474595046AC9}" sibTransId="{1CE7BC80-48A1-4E9D-BD8D-81C00AE4DBB4}"/>
-    <dgm:cxn modelId="{42FC799C-F20D-421E-9542-8319D9C635D1}" type="presOf" srcId="{0D34D45D-CBC4-4D2F-BB0D-32E8695BF901}" destId="{24100B1D-C484-447C-8FA1-20B4E70C4548}" srcOrd="0" destOrd="1" presId="urn:microsoft.com/office/officeart/2005/8/layout/chevron2"/>
-    <dgm:cxn modelId="{3AF35359-45AD-4D27-A884-3F129EC24F44}" type="presOf" srcId="{F97C6B51-37BB-41B5-A56B-6BFC5AD7E84F}" destId="{321A5904-C1D7-4FDD-88CC-8767E52696E4}" srcOrd="0" destOrd="0" presId="urn:microsoft.com/office/officeart/2005/8/layout/chevron2"/>
-    <dgm:cxn modelId="{709EAC1E-7AC5-4F0F-874F-3CB5F4CF8038}" type="presOf" srcId="{CBC13BB6-FDCB-4B96-9C48-9179EC5FDCA8}" destId="{FFBC5902-1023-447E-A710-C941F28E4571}" srcOrd="0" destOrd="0" presId="urn:microsoft.com/office/officeart/2005/8/layout/chevron2"/>
-    <dgm:cxn modelId="{AC0EC3CE-9EFC-42A9-A3A2-8DB8C18D5CE3}" srcId="{4A122D1B-B816-45E5-8D51-0C3F63AE208D}" destId="{51AC30FA-8260-45EB-B17E-43D6583AD990}" srcOrd="1" destOrd="0" parTransId="{DC4EB5D8-FD41-4611-8AE7-305554FECD33}" sibTransId="{65EB561F-EC3C-4BED-94DB-4C4C2DD7E1BA}"/>
-    <dgm:cxn modelId="{6BFD9426-F7CE-4546-A00B-F66D23688DD7}" type="presOf" srcId="{88D4D4EF-215A-4531-BABF-A0050A6FFCD2}" destId="{F0A48D62-2C22-4AF9-9E26-B3604A9BFE5F}" srcOrd="0" destOrd="0" presId="urn:microsoft.com/office/officeart/2005/8/layout/chevron2"/>
-    <dgm:cxn modelId="{8F15C922-1CB4-446A-ADFD-D5C63AFC8307}" srcId="{540CB32D-8624-48C1-B3D6-9BDBDF74BB47}" destId="{FD1770AA-DE27-4BD0-84B9-8C6F3B7840E3}" srcOrd="1" destOrd="0" parTransId="{9CB75208-C47A-4FED-A74E-19DD4EFC998C}" sibTransId="{20516776-7D77-4403-B2A2-D805C1477A26}"/>
-    <dgm:cxn modelId="{821D7B67-2094-4473-A45E-0EE3002F80F3}" type="presOf" srcId="{F10B96CE-7A92-465C-88AC-673C6F65D5CB}" destId="{F0A48D62-2C22-4AF9-9E26-B3604A9BFE5F}" srcOrd="0" destOrd="1" presId="urn:microsoft.com/office/officeart/2005/8/layout/chevron2"/>
-    <dgm:cxn modelId="{D0FEB263-4381-48C0-9FD3-5E335D0B71AE}" type="presParOf" srcId="{8B900707-B738-46E2-83D5-E03321D1FBDE}" destId="{5516738A-7C29-40F4-811B-6D28042C2731}" srcOrd="0" destOrd="0" presId="urn:microsoft.com/office/officeart/2005/8/layout/chevron2"/>
-    <dgm:cxn modelId="{8E155240-1DF6-4C49-9170-926C4C268768}" type="presParOf" srcId="{5516738A-7C29-40F4-811B-6D28042C2731}" destId="{321A5904-C1D7-4FDD-88CC-8767E52696E4}" srcOrd="0" destOrd="0" presId="urn:microsoft.com/office/officeart/2005/8/layout/chevron2"/>
-    <dgm:cxn modelId="{1D771E3D-C64B-4435-BF26-1873B476FB85}" type="presParOf" srcId="{5516738A-7C29-40F4-811B-6D28042C2731}" destId="{24100B1D-C484-447C-8FA1-20B4E70C4548}" srcOrd="1" destOrd="0" presId="urn:microsoft.com/office/officeart/2005/8/layout/chevron2"/>
-    <dgm:cxn modelId="{4C0E2435-0BF2-417D-9232-2A60D7F35390}" type="presParOf" srcId="{8B900707-B738-46E2-83D5-E03321D1FBDE}" destId="{FC6E547B-4941-48E3-857B-391DAA90A159}" srcOrd="1" destOrd="0" presId="urn:microsoft.com/office/officeart/2005/8/layout/chevron2"/>
-    <dgm:cxn modelId="{88EFC37A-609E-4ACA-82FF-568182CE56EF}" type="presParOf" srcId="{8B900707-B738-46E2-83D5-E03321D1FBDE}" destId="{E84AA5BE-A38E-464F-BCBF-434178591364}" srcOrd="2" destOrd="0" presId="urn:microsoft.com/office/officeart/2005/8/layout/chevron2"/>
-    <dgm:cxn modelId="{17F4CCA3-8076-4649-A5C9-4D78E353B71C}" type="presParOf" srcId="{E84AA5BE-A38E-464F-BCBF-434178591364}" destId="{236A658C-51FD-47C8-A621-F43393F6FBD8}" srcOrd="0" destOrd="0" presId="urn:microsoft.com/office/officeart/2005/8/layout/chevron2"/>
-    <dgm:cxn modelId="{74EDEFBF-2025-49B4-86D2-259774FBBCEE}" type="presParOf" srcId="{E84AA5BE-A38E-464F-BCBF-434178591364}" destId="{F0A48D62-2C22-4AF9-9E26-B3604A9BFE5F}" srcOrd="1" destOrd="0" presId="urn:microsoft.com/office/officeart/2005/8/layout/chevron2"/>
-    <dgm:cxn modelId="{CBD8C65F-445A-4F3D-BA88-948CF1DDDF1B}" type="presParOf" srcId="{8B900707-B738-46E2-83D5-E03321D1FBDE}" destId="{7EF8ABF6-3830-472F-B9AF-BEE8F98DCBE3}" srcOrd="3" destOrd="0" presId="urn:microsoft.com/office/officeart/2005/8/layout/chevron2"/>
-    <dgm:cxn modelId="{6B22CEF9-B298-41E9-829A-4A25851F56A6}" type="presParOf" srcId="{8B900707-B738-46E2-83D5-E03321D1FBDE}" destId="{27D5B46E-FC78-4BBB-9D38-1E69345CD527}" srcOrd="4" destOrd="0" presId="urn:microsoft.com/office/officeart/2005/8/layout/chevron2"/>
-    <dgm:cxn modelId="{44520B7F-54DC-476C-98A0-A106EC6DD2C5}" type="presParOf" srcId="{27D5B46E-FC78-4BBB-9D38-1E69345CD527}" destId="{57C5457B-9A9B-487F-894D-AF898F0EA4DA}" srcOrd="0" destOrd="0" presId="urn:microsoft.com/office/officeart/2005/8/layout/chevron2"/>
-    <dgm:cxn modelId="{B8F923B8-B182-400A-AA51-98CB0D478CF8}" type="presParOf" srcId="{27D5B46E-FC78-4BBB-9D38-1E69345CD527}" destId="{FFBC5902-1023-447E-A710-C941F28E4571}" srcOrd="1" destOrd="0" presId="urn:microsoft.com/office/officeart/2005/8/layout/chevron2"/>
-    <dgm:cxn modelId="{AD66341F-E00C-4DC6-B7A6-823B7711A696}" type="presParOf" srcId="{8B900707-B738-46E2-83D5-E03321D1FBDE}" destId="{185A4D36-9EC5-433A-8E4E-09AF8AD5B484}" srcOrd="5" destOrd="0" presId="urn:microsoft.com/office/officeart/2005/8/layout/chevron2"/>
-    <dgm:cxn modelId="{1638275E-2034-4580-86B8-A0ACCB1C64F3}" type="presParOf" srcId="{8B900707-B738-46E2-83D5-E03321D1FBDE}" destId="{06F34673-9E38-411E-A400-E3E2B6DB0FBD}" srcOrd="6" destOrd="0" presId="urn:microsoft.com/office/officeart/2005/8/layout/chevron2"/>
-    <dgm:cxn modelId="{151291F4-ED99-4257-B7D2-9816FBA2F862}" type="presParOf" srcId="{06F34673-9E38-411E-A400-E3E2B6DB0FBD}" destId="{F1AD9AAC-48C9-4B44-9AC2-F3C901E22C6D}" srcOrd="0" destOrd="0" presId="urn:microsoft.com/office/officeart/2005/8/layout/chevron2"/>
-    <dgm:cxn modelId="{3D5EEB9C-91FC-41B4-BD9F-DD20B599E1ED}" type="presParOf" srcId="{06F34673-9E38-411E-A400-E3E2B6DB0FBD}" destId="{133DD3BB-9B1A-48E7-8C31-9C89806A1316}" srcOrd="1" destOrd="0" presId="urn:microsoft.com/office/officeart/2005/8/layout/chevron2"/>
+    <dgm:cxn modelId="{827F2CE8-576A-4EC3-B685-1EB0573EC331}" type="presOf" srcId="{F6F062A2-FD64-4E39-9B1D-DE3B19E0C231}" destId="{57C5457B-9A9B-487F-894D-AF898F0EA4DA}" srcOrd="0" destOrd="0" presId="urn:microsoft.com/office/officeart/2005/8/layout/chevron2"/>
+    <dgm:cxn modelId="{3A895208-2FC9-41B0-A576-15A193DB147A}" type="presParOf" srcId="{8B900707-B738-46E2-83D5-E03321D1FBDE}" destId="{5516738A-7C29-40F4-811B-6D28042C2731}" srcOrd="0" destOrd="0" presId="urn:microsoft.com/office/officeart/2005/8/layout/chevron2"/>
+    <dgm:cxn modelId="{EB46E381-FDF6-4AD2-80D7-76200D305051}" type="presParOf" srcId="{5516738A-7C29-40F4-811B-6D28042C2731}" destId="{321A5904-C1D7-4FDD-88CC-8767E52696E4}" srcOrd="0" destOrd="0" presId="urn:microsoft.com/office/officeart/2005/8/layout/chevron2"/>
+    <dgm:cxn modelId="{848D0453-1927-4951-A3B0-323DF2789422}" type="presParOf" srcId="{5516738A-7C29-40F4-811B-6D28042C2731}" destId="{24100B1D-C484-447C-8FA1-20B4E70C4548}" srcOrd="1" destOrd="0" presId="urn:microsoft.com/office/officeart/2005/8/layout/chevron2"/>
+    <dgm:cxn modelId="{81657048-3166-433B-A7F3-474592A2087F}" type="presParOf" srcId="{8B900707-B738-46E2-83D5-E03321D1FBDE}" destId="{FC6E547B-4941-48E3-857B-391DAA90A159}" srcOrd="1" destOrd="0" presId="urn:microsoft.com/office/officeart/2005/8/layout/chevron2"/>
+    <dgm:cxn modelId="{6E42D39E-B976-42A6-B8F0-043293AE986B}" type="presParOf" srcId="{8B900707-B738-46E2-83D5-E03321D1FBDE}" destId="{E84AA5BE-A38E-464F-BCBF-434178591364}" srcOrd="2" destOrd="0" presId="urn:microsoft.com/office/officeart/2005/8/layout/chevron2"/>
+    <dgm:cxn modelId="{81DCCB3B-1CAA-4CF4-ACAF-8B8A0C4D5D4A}" type="presParOf" srcId="{E84AA5BE-A38E-464F-BCBF-434178591364}" destId="{236A658C-51FD-47C8-A621-F43393F6FBD8}" srcOrd="0" destOrd="0" presId="urn:microsoft.com/office/officeart/2005/8/layout/chevron2"/>
+    <dgm:cxn modelId="{4EF1B817-59EE-49EF-A05F-9B8CDECBE91B}" type="presParOf" srcId="{E84AA5BE-A38E-464F-BCBF-434178591364}" destId="{F0A48D62-2C22-4AF9-9E26-B3604A9BFE5F}" srcOrd="1" destOrd="0" presId="urn:microsoft.com/office/officeart/2005/8/layout/chevron2"/>
+    <dgm:cxn modelId="{88F343C4-F1AD-4C37-84CE-D9738EB3F4E5}" type="presParOf" srcId="{8B900707-B738-46E2-83D5-E03321D1FBDE}" destId="{7EF8ABF6-3830-472F-B9AF-BEE8F98DCBE3}" srcOrd="3" destOrd="0" presId="urn:microsoft.com/office/officeart/2005/8/layout/chevron2"/>
+    <dgm:cxn modelId="{B9DD1D31-26FC-4BDE-8425-598B53891001}" type="presParOf" srcId="{8B900707-B738-46E2-83D5-E03321D1FBDE}" destId="{27D5B46E-FC78-4BBB-9D38-1E69345CD527}" srcOrd="4" destOrd="0" presId="urn:microsoft.com/office/officeart/2005/8/layout/chevron2"/>
+    <dgm:cxn modelId="{96A97847-9B75-4BF2-AD72-8F0D52550232}" type="presParOf" srcId="{27D5B46E-FC78-4BBB-9D38-1E69345CD527}" destId="{57C5457B-9A9B-487F-894D-AF898F0EA4DA}" srcOrd="0" destOrd="0" presId="urn:microsoft.com/office/officeart/2005/8/layout/chevron2"/>
+    <dgm:cxn modelId="{78986D81-EE90-49FF-A4BE-FCF8999A1852}" type="presParOf" srcId="{27D5B46E-FC78-4BBB-9D38-1E69345CD527}" destId="{FFBC5902-1023-447E-A710-C941F28E4571}" srcOrd="1" destOrd="0" presId="urn:microsoft.com/office/officeart/2005/8/layout/chevron2"/>
+    <dgm:cxn modelId="{D7E64991-3F43-4F2C-9A47-F28013A1B04F}" type="presParOf" srcId="{8B900707-B738-46E2-83D5-E03321D1FBDE}" destId="{185A4D36-9EC5-433A-8E4E-09AF8AD5B484}" srcOrd="5" destOrd="0" presId="urn:microsoft.com/office/officeart/2005/8/layout/chevron2"/>
+    <dgm:cxn modelId="{2ADEF944-D927-429C-8EE8-098CC1A6C3DC}" type="presParOf" srcId="{8B900707-B738-46E2-83D5-E03321D1FBDE}" destId="{06F34673-9E38-411E-A400-E3E2B6DB0FBD}" srcOrd="6" destOrd="0" presId="urn:microsoft.com/office/officeart/2005/8/layout/chevron2"/>
+    <dgm:cxn modelId="{749CE966-E4D3-4321-A67B-0FDA1ED67678}" type="presParOf" srcId="{06F34673-9E38-411E-A400-E3E2B6DB0FBD}" destId="{F1AD9AAC-48C9-4B44-9AC2-F3C901E22C6D}" srcOrd="0" destOrd="0" presId="urn:microsoft.com/office/officeart/2005/8/layout/chevron2"/>
+    <dgm:cxn modelId="{6A448CC8-B6B7-4789-958E-91BB876BECE8}" type="presParOf" srcId="{06F34673-9E38-411E-A400-E3E2B6DB0FBD}" destId="{133DD3BB-9B1A-48E7-8C31-9C89806A1316}" srcOrd="1" destOrd="0" presId="urn:microsoft.com/office/officeart/2005/8/layout/chevron2"/>
   </dgm:cxnLst>
   <dgm:bg/>
   <dgm:whole/>
@@ -11195,44 +11589,44 @@
     </dgm:pt>
   </dgm:ptLst>
   <dgm:cxnLst>
-    <dgm:cxn modelId="{7B0C8FC9-E172-4640-894D-E5B889F9DB59}" type="presOf" srcId="{F6F062A2-FD64-4E39-9B1D-DE3B19E0C231}" destId="{57C5457B-9A9B-487F-894D-AF898F0EA4DA}" srcOrd="0" destOrd="0" presId="urn:microsoft.com/office/officeart/2005/8/layout/chevron2"/>
     <dgm:cxn modelId="{1E31B3D6-6682-44FD-9D4E-2DECB7F48A08}" srcId="{51AC30FA-8260-45EB-B17E-43D6583AD990}" destId="{25560193-3D81-4D7C-814D-BE6EB2381D1F}" srcOrd="1" destOrd="0" parTransId="{B7AE70F2-2A00-4B2E-AEE2-9A4B7CB0E31C}" sibTransId="{D96216F8-D4A1-46CB-8F7A-08FB648ACA98}"/>
     <dgm:cxn modelId="{8F6E9DEB-CE1C-4A54-BE92-955973D87170}" srcId="{4A122D1B-B816-45E5-8D51-0C3F63AE208D}" destId="{F6F062A2-FD64-4E39-9B1D-DE3B19E0C231}" srcOrd="2" destOrd="0" parTransId="{731DF3B6-05BE-4E8A-AE56-3CB5D3B90949}" sibTransId="{9BCC218F-E57D-4AE7-A246-9616C82816DF}"/>
     <dgm:cxn modelId="{6D8D9A2F-00DC-4245-AD0E-FD8640DD56D4}" srcId="{F97C6B51-37BB-41B5-A56B-6BFC5AD7E84F}" destId="{ACDD74E2-E09C-41BC-8041-159652CAB684}" srcOrd="0" destOrd="0" parTransId="{3F79F702-0417-4512-88A0-A3407E31E433}" sibTransId="{F0500CD1-F2CA-43EB-9DC9-71D76725D028}"/>
     <dgm:cxn modelId="{1AC1AA4A-3A63-472F-83C2-6F417444D109}" srcId="{51AC30FA-8260-45EB-B17E-43D6583AD990}" destId="{88D4D4EF-215A-4531-BABF-A0050A6FFCD2}" srcOrd="0" destOrd="0" parTransId="{7C3805DD-5E41-46B8-8A64-EC78A455F2DE}" sibTransId="{89F4C431-DE35-48D7-A3B9-D12D07511555}"/>
     <dgm:cxn modelId="{E11C66AC-8F6A-4515-8F9A-56EF1939062C}" srcId="{F6F062A2-FD64-4E39-9B1D-DE3B19E0C231}" destId="{CBC13BB6-FDCB-4B96-9C48-9179EC5FDCA8}" srcOrd="0" destOrd="0" parTransId="{E19FA283-4EF0-4275-8452-82EF5B7B50A0}" sibTransId="{86994439-71A7-4635-ACDE-10DC37BB3357}"/>
-    <dgm:cxn modelId="{BD329F6F-4C21-4D17-B7F3-19EFD4BC3D83}" type="presOf" srcId="{88D4D4EF-215A-4531-BABF-A0050A6FFCD2}" destId="{F0A48D62-2C22-4AF9-9E26-B3604A9BFE5F}" srcOrd="0" destOrd="0" presId="urn:microsoft.com/office/officeart/2005/8/layout/chevron2"/>
-    <dgm:cxn modelId="{4ABF8623-3FF4-410C-8906-58082C4F1934}" type="presOf" srcId="{07A3E033-C9E9-441A-89BE-08B9CB8ADC5F}" destId="{F0A48D62-2C22-4AF9-9E26-B3604A9BFE5F}" srcOrd="0" destOrd="2" presId="urn:microsoft.com/office/officeart/2005/8/layout/chevron2"/>
-    <dgm:cxn modelId="{3C896866-692A-4577-AC76-7E8CA09005FD}" type="presOf" srcId="{540CB32D-8624-48C1-B3D6-9BDBDF74BB47}" destId="{F1AD9AAC-48C9-4B44-9AC2-F3C901E22C6D}" srcOrd="0" destOrd="0" presId="urn:microsoft.com/office/officeart/2005/8/layout/chevron2"/>
-    <dgm:cxn modelId="{B2FB1B08-E26B-491E-9258-C1F648D2F378}" type="presOf" srcId="{51AC30FA-8260-45EB-B17E-43D6583AD990}" destId="{236A658C-51FD-47C8-A621-F43393F6FBD8}" srcOrd="0" destOrd="0" presId="urn:microsoft.com/office/officeart/2005/8/layout/chevron2"/>
-    <dgm:cxn modelId="{2E68F64E-0F76-4BB3-B57F-5A02C62D7121}" type="presOf" srcId="{C20D08A2-B11C-40E9-B0D1-AEE88E4FF42A}" destId="{133DD3BB-9B1A-48E7-8C31-9C89806A1316}" srcOrd="0" destOrd="0" presId="urn:microsoft.com/office/officeart/2005/8/layout/chevron2"/>
+    <dgm:cxn modelId="{55F4DB14-BBCC-41DF-A02B-44EA88318DCF}" type="presOf" srcId="{F97C6B51-37BB-41B5-A56B-6BFC5AD7E84F}" destId="{321A5904-C1D7-4FDD-88CC-8767E52696E4}" srcOrd="0" destOrd="0" presId="urn:microsoft.com/office/officeart/2005/8/layout/chevron2"/>
+    <dgm:cxn modelId="{8A598F65-BB7C-43BC-998C-140CBF626514}" type="presOf" srcId="{ACDD74E2-E09C-41BC-8041-159652CAB684}" destId="{24100B1D-C484-447C-8FA1-20B4E70C4548}" srcOrd="0" destOrd="0" presId="urn:microsoft.com/office/officeart/2005/8/layout/chevron2"/>
+    <dgm:cxn modelId="{AAEE754F-34D4-4490-9519-91331BB0A6B0}" type="presOf" srcId="{88D4D4EF-215A-4531-BABF-A0050A6FFCD2}" destId="{F0A48D62-2C22-4AF9-9E26-B3604A9BFE5F}" srcOrd="0" destOrd="0" presId="urn:microsoft.com/office/officeart/2005/8/layout/chevron2"/>
+    <dgm:cxn modelId="{76661F52-0D6D-480E-AD2C-138F8F7845BE}" type="presOf" srcId="{F6F062A2-FD64-4E39-9B1D-DE3B19E0C231}" destId="{57C5457B-9A9B-487F-894D-AF898F0EA4DA}" srcOrd="0" destOrd="0" presId="urn:microsoft.com/office/officeart/2005/8/layout/chevron2"/>
+    <dgm:cxn modelId="{85E8153F-DFC6-4FAE-9B3F-5832E2E626EA}" type="presOf" srcId="{4A122D1B-B816-45E5-8D51-0C3F63AE208D}" destId="{8B900707-B738-46E2-83D5-E03321D1FBDE}" srcOrd="0" destOrd="0" presId="urn:microsoft.com/office/officeart/2005/8/layout/chevron2"/>
+    <dgm:cxn modelId="{8959EA74-DA35-41E2-BE02-CE419BE0DF3E}" type="presOf" srcId="{0D34D45D-CBC4-4D2F-BB0D-32E8695BF901}" destId="{24100B1D-C484-447C-8FA1-20B4E70C4548}" srcOrd="0" destOrd="1" presId="urn:microsoft.com/office/officeart/2005/8/layout/chevron2"/>
+    <dgm:cxn modelId="{27513309-3961-46C8-9C72-D314FE194992}" type="presOf" srcId="{CBC13BB6-FDCB-4B96-9C48-9179EC5FDCA8}" destId="{FFBC5902-1023-447E-A710-C941F28E4571}" srcOrd="0" destOrd="0" presId="urn:microsoft.com/office/officeart/2005/8/layout/chevron2"/>
+    <dgm:cxn modelId="{4E679634-120D-4A85-95FD-A74C053626E1}" type="presOf" srcId="{07A3E033-C9E9-441A-89BE-08B9CB8ADC5F}" destId="{F0A48D62-2C22-4AF9-9E26-B3604A9BFE5F}" srcOrd="0" destOrd="2" presId="urn:microsoft.com/office/officeart/2005/8/layout/chevron2"/>
+    <dgm:cxn modelId="{5F21AAE2-39EE-4700-9075-07E20A336224}" srcId="{F97C6B51-37BB-41B5-A56B-6BFC5AD7E84F}" destId="{0D34D45D-CBC4-4D2F-BB0D-32E8695BF901}" srcOrd="1" destOrd="0" parTransId="{DAA8F894-F1C5-4567-B743-49B1EBCFDFFC}" sibTransId="{7C3D6F9C-B71C-4A3C-A45D-4A478F2E8FF9}"/>
     <dgm:cxn modelId="{37F15167-AB8B-4E29-A1F0-6C856139FFBE}" srcId="{4A122D1B-B816-45E5-8D51-0C3F63AE208D}" destId="{540CB32D-8624-48C1-B3D6-9BDBDF74BB47}" srcOrd="3" destOrd="0" parTransId="{C1F97796-3610-42D5-A57A-546E265AF2C5}" sibTransId="{0F46638C-D7CE-4F56-B91A-CACCF9798DA3}"/>
-    <dgm:cxn modelId="{5F21AAE2-39EE-4700-9075-07E20A336224}" srcId="{F97C6B51-37BB-41B5-A56B-6BFC5AD7E84F}" destId="{0D34D45D-CBC4-4D2F-BB0D-32E8695BF901}" srcOrd="1" destOrd="0" parTransId="{DAA8F894-F1C5-4567-B743-49B1EBCFDFFC}" sibTransId="{7C3D6F9C-B71C-4A3C-A45D-4A478F2E8FF9}"/>
-    <dgm:cxn modelId="{BA33EBB2-F455-4A09-A60F-124D4D4F59D3}" type="presOf" srcId="{0D34D45D-CBC4-4D2F-BB0D-32E8695BF901}" destId="{24100B1D-C484-447C-8FA1-20B4E70C4548}" srcOrd="0" destOrd="1" presId="urn:microsoft.com/office/officeart/2005/8/layout/chevron2"/>
-    <dgm:cxn modelId="{A6AF3AF2-4A7A-4999-9805-D73252EF7AAF}" type="presOf" srcId="{25560193-3D81-4D7C-814D-BE6EB2381D1F}" destId="{F0A48D62-2C22-4AF9-9E26-B3604A9BFE5F}" srcOrd="0" destOrd="1" presId="urn:microsoft.com/office/officeart/2005/8/layout/chevron2"/>
+    <dgm:cxn modelId="{160ABDBB-6819-4802-AC53-6E3674C05167}" type="presOf" srcId="{25560193-3D81-4D7C-814D-BE6EB2381D1F}" destId="{F0A48D62-2C22-4AF9-9E26-B3604A9BFE5F}" srcOrd="0" destOrd="1" presId="urn:microsoft.com/office/officeart/2005/8/layout/chevron2"/>
     <dgm:cxn modelId="{702545C9-6528-4F85-B426-74F9DDC7C2BA}" srcId="{4A122D1B-B816-45E5-8D51-0C3F63AE208D}" destId="{F97C6B51-37BB-41B5-A56B-6BFC5AD7E84F}" srcOrd="0" destOrd="0" parTransId="{22398B86-779A-4F6B-A34F-2ACFC4687EDB}" sibTransId="{8F7D4850-2EDD-4037-AD6C-52F9A1A466B6}"/>
     <dgm:cxn modelId="{15AEBBB9-1878-45C5-89F6-C52102685F3D}" srcId="{540CB32D-8624-48C1-B3D6-9BDBDF74BB47}" destId="{C20D08A2-B11C-40E9-B0D1-AEE88E4FF42A}" srcOrd="0" destOrd="0" parTransId="{F64A0045-5DEA-46BE-AA69-474595046AC9}" sibTransId="{1CE7BC80-48A1-4E9D-BD8D-81C00AE4DBB4}"/>
-    <dgm:cxn modelId="{C51CCEDD-F851-4AB9-8FB1-5BD38DE09BA3}" type="presOf" srcId="{CBC13BB6-FDCB-4B96-9C48-9179EC5FDCA8}" destId="{FFBC5902-1023-447E-A710-C941F28E4571}" srcOrd="0" destOrd="0" presId="urn:microsoft.com/office/officeart/2005/8/layout/chevron2"/>
+    <dgm:cxn modelId="{825478C9-2AFB-492E-B74D-F7B76844668D}" type="presOf" srcId="{C20D08A2-B11C-40E9-B0D1-AEE88E4FF42A}" destId="{133DD3BB-9B1A-48E7-8C31-9C89806A1316}" srcOrd="0" destOrd="0" presId="urn:microsoft.com/office/officeart/2005/8/layout/chevron2"/>
+    <dgm:cxn modelId="{9ACE919F-F806-4E19-9CFA-FF0C785AF716}" type="presOf" srcId="{51AC30FA-8260-45EB-B17E-43D6583AD990}" destId="{236A658C-51FD-47C8-A621-F43393F6FBD8}" srcOrd="0" destOrd="0" presId="urn:microsoft.com/office/officeart/2005/8/layout/chevron2"/>
     <dgm:cxn modelId="{AC0EC3CE-9EFC-42A9-A3A2-8DB8C18D5CE3}" srcId="{4A122D1B-B816-45E5-8D51-0C3F63AE208D}" destId="{51AC30FA-8260-45EB-B17E-43D6583AD990}" srcOrd="1" destOrd="0" parTransId="{DC4EB5D8-FD41-4611-8AE7-305554FECD33}" sibTransId="{65EB561F-EC3C-4BED-94DB-4C4C2DD7E1BA}"/>
-    <dgm:cxn modelId="{CA2911F1-4835-439F-BA2A-62E44443860A}" type="presOf" srcId="{4A122D1B-B816-45E5-8D51-0C3F63AE208D}" destId="{8B900707-B738-46E2-83D5-E03321D1FBDE}" srcOrd="0" destOrd="0" presId="urn:microsoft.com/office/officeart/2005/8/layout/chevron2"/>
-    <dgm:cxn modelId="{B398504A-BA2E-4FE0-A957-AC2960E0F917}" type="presOf" srcId="{ACDD74E2-E09C-41BC-8041-159652CAB684}" destId="{24100B1D-C484-447C-8FA1-20B4E70C4548}" srcOrd="0" destOrd="0" presId="urn:microsoft.com/office/officeart/2005/8/layout/chevron2"/>
-    <dgm:cxn modelId="{303B7C02-8371-4DBB-99A1-FFE50620FA52}" type="presOf" srcId="{F97C6B51-37BB-41B5-A56B-6BFC5AD7E84F}" destId="{321A5904-C1D7-4FDD-88CC-8767E52696E4}" srcOrd="0" destOrd="0" presId="urn:microsoft.com/office/officeart/2005/8/layout/chevron2"/>
+    <dgm:cxn modelId="{C1B484B4-DC03-4D92-AF1E-6A06889C6BAB}" type="presOf" srcId="{540CB32D-8624-48C1-B3D6-9BDBDF74BB47}" destId="{F1AD9AAC-48C9-4B44-9AC2-F3C901E22C6D}" srcOrd="0" destOrd="0" presId="urn:microsoft.com/office/officeart/2005/8/layout/chevron2"/>
     <dgm:cxn modelId="{3494C706-2F6D-4431-AB92-D4EEE06597FA}" srcId="{51AC30FA-8260-45EB-B17E-43D6583AD990}" destId="{07A3E033-C9E9-441A-89BE-08B9CB8ADC5F}" srcOrd="2" destOrd="0" parTransId="{FBC1E075-0510-4D4B-BCBB-2C6FB8E93096}" sibTransId="{157828F0-E0B9-4CD0-98EC-089A7696FA46}"/>
-    <dgm:cxn modelId="{146AFAA2-E700-4075-B7C6-56685B4FADC3}" type="presParOf" srcId="{8B900707-B738-46E2-83D5-E03321D1FBDE}" destId="{5516738A-7C29-40F4-811B-6D28042C2731}" srcOrd="0" destOrd="0" presId="urn:microsoft.com/office/officeart/2005/8/layout/chevron2"/>
-    <dgm:cxn modelId="{07FC5172-AF27-4C11-BB1D-04CAF803A2F8}" type="presParOf" srcId="{5516738A-7C29-40F4-811B-6D28042C2731}" destId="{321A5904-C1D7-4FDD-88CC-8767E52696E4}" srcOrd="0" destOrd="0" presId="urn:microsoft.com/office/officeart/2005/8/layout/chevron2"/>
-    <dgm:cxn modelId="{3EAEF5E6-E4D9-4B43-AD84-2E2BB39422AB}" type="presParOf" srcId="{5516738A-7C29-40F4-811B-6D28042C2731}" destId="{24100B1D-C484-447C-8FA1-20B4E70C4548}" srcOrd="1" destOrd="0" presId="urn:microsoft.com/office/officeart/2005/8/layout/chevron2"/>
-    <dgm:cxn modelId="{31464AAD-C01F-4D20-92C1-F7AE2435B72C}" type="presParOf" srcId="{8B900707-B738-46E2-83D5-E03321D1FBDE}" destId="{FC6E547B-4941-48E3-857B-391DAA90A159}" srcOrd="1" destOrd="0" presId="urn:microsoft.com/office/officeart/2005/8/layout/chevron2"/>
-    <dgm:cxn modelId="{F8B79B19-21B4-430F-B624-48009D8B3E49}" type="presParOf" srcId="{8B900707-B738-46E2-83D5-E03321D1FBDE}" destId="{E84AA5BE-A38E-464F-BCBF-434178591364}" srcOrd="2" destOrd="0" presId="urn:microsoft.com/office/officeart/2005/8/layout/chevron2"/>
-    <dgm:cxn modelId="{5C151470-68DE-4396-92CC-804807C15A5C}" type="presParOf" srcId="{E84AA5BE-A38E-464F-BCBF-434178591364}" destId="{236A658C-51FD-47C8-A621-F43393F6FBD8}" srcOrd="0" destOrd="0" presId="urn:microsoft.com/office/officeart/2005/8/layout/chevron2"/>
-    <dgm:cxn modelId="{4B880293-CE1E-47E6-8698-D80EF551BD01}" type="presParOf" srcId="{E84AA5BE-A38E-464F-BCBF-434178591364}" destId="{F0A48D62-2C22-4AF9-9E26-B3604A9BFE5F}" srcOrd="1" destOrd="0" presId="urn:microsoft.com/office/officeart/2005/8/layout/chevron2"/>
-    <dgm:cxn modelId="{95E1D693-01F4-478D-B01D-13EBCFDFF28F}" type="presParOf" srcId="{8B900707-B738-46E2-83D5-E03321D1FBDE}" destId="{7EF8ABF6-3830-472F-B9AF-BEE8F98DCBE3}" srcOrd="3" destOrd="0" presId="urn:microsoft.com/office/officeart/2005/8/layout/chevron2"/>
-    <dgm:cxn modelId="{C20EAF98-7087-4F74-9725-0040FB6C3E68}" type="presParOf" srcId="{8B900707-B738-46E2-83D5-E03321D1FBDE}" destId="{27D5B46E-FC78-4BBB-9D38-1E69345CD527}" srcOrd="4" destOrd="0" presId="urn:microsoft.com/office/officeart/2005/8/layout/chevron2"/>
-    <dgm:cxn modelId="{3D4A2653-5ADA-4F96-A1CF-586CB680D870}" type="presParOf" srcId="{27D5B46E-FC78-4BBB-9D38-1E69345CD527}" destId="{57C5457B-9A9B-487F-894D-AF898F0EA4DA}" srcOrd="0" destOrd="0" presId="urn:microsoft.com/office/officeart/2005/8/layout/chevron2"/>
-    <dgm:cxn modelId="{6120E4BD-57FF-493C-A961-AFF78B0873A2}" type="presParOf" srcId="{27D5B46E-FC78-4BBB-9D38-1E69345CD527}" destId="{FFBC5902-1023-447E-A710-C941F28E4571}" srcOrd="1" destOrd="0" presId="urn:microsoft.com/office/officeart/2005/8/layout/chevron2"/>
-    <dgm:cxn modelId="{F1C84FD5-67CA-48A2-B79A-2A7F13A44E64}" type="presParOf" srcId="{8B900707-B738-46E2-83D5-E03321D1FBDE}" destId="{185A4D36-9EC5-433A-8E4E-09AF8AD5B484}" srcOrd="5" destOrd="0" presId="urn:microsoft.com/office/officeart/2005/8/layout/chevron2"/>
-    <dgm:cxn modelId="{37457193-539B-473C-AE36-7688B5762321}" type="presParOf" srcId="{8B900707-B738-46E2-83D5-E03321D1FBDE}" destId="{06F34673-9E38-411E-A400-E3E2B6DB0FBD}" srcOrd="6" destOrd="0" presId="urn:microsoft.com/office/officeart/2005/8/layout/chevron2"/>
-    <dgm:cxn modelId="{FD314E4E-63E7-4620-A8DD-4ED1BC504AC3}" type="presParOf" srcId="{06F34673-9E38-411E-A400-E3E2B6DB0FBD}" destId="{F1AD9AAC-48C9-4B44-9AC2-F3C901E22C6D}" srcOrd="0" destOrd="0" presId="urn:microsoft.com/office/officeart/2005/8/layout/chevron2"/>
-    <dgm:cxn modelId="{58AF6076-1C9A-4653-8700-7DE76A614934}" type="presParOf" srcId="{06F34673-9E38-411E-A400-E3E2B6DB0FBD}" destId="{133DD3BB-9B1A-48E7-8C31-9C89806A1316}" srcOrd="1" destOrd="0" presId="urn:microsoft.com/office/officeart/2005/8/layout/chevron2"/>
+    <dgm:cxn modelId="{AEB126C9-0F66-46A9-B8A7-CF50EB1F00EF}" type="presParOf" srcId="{8B900707-B738-46E2-83D5-E03321D1FBDE}" destId="{5516738A-7C29-40F4-811B-6D28042C2731}" srcOrd="0" destOrd="0" presId="urn:microsoft.com/office/officeart/2005/8/layout/chevron2"/>
+    <dgm:cxn modelId="{7CC0BA5C-2C5C-4604-9100-B32A2C096DA0}" type="presParOf" srcId="{5516738A-7C29-40F4-811B-6D28042C2731}" destId="{321A5904-C1D7-4FDD-88CC-8767E52696E4}" srcOrd="0" destOrd="0" presId="urn:microsoft.com/office/officeart/2005/8/layout/chevron2"/>
+    <dgm:cxn modelId="{384204DD-3411-4791-9D79-663DB7721411}" type="presParOf" srcId="{5516738A-7C29-40F4-811B-6D28042C2731}" destId="{24100B1D-C484-447C-8FA1-20B4E70C4548}" srcOrd="1" destOrd="0" presId="urn:microsoft.com/office/officeart/2005/8/layout/chevron2"/>
+    <dgm:cxn modelId="{C5F5B2B4-C5C2-40D3-B95B-6C1C844E26A4}" type="presParOf" srcId="{8B900707-B738-46E2-83D5-E03321D1FBDE}" destId="{FC6E547B-4941-48E3-857B-391DAA90A159}" srcOrd="1" destOrd="0" presId="urn:microsoft.com/office/officeart/2005/8/layout/chevron2"/>
+    <dgm:cxn modelId="{BD8B849D-5BD5-4420-949E-A30CD13A7A7F}" type="presParOf" srcId="{8B900707-B738-46E2-83D5-E03321D1FBDE}" destId="{E84AA5BE-A38E-464F-BCBF-434178591364}" srcOrd="2" destOrd="0" presId="urn:microsoft.com/office/officeart/2005/8/layout/chevron2"/>
+    <dgm:cxn modelId="{E02F44DB-AEAE-4C99-B131-C52624E643F4}" type="presParOf" srcId="{E84AA5BE-A38E-464F-BCBF-434178591364}" destId="{236A658C-51FD-47C8-A621-F43393F6FBD8}" srcOrd="0" destOrd="0" presId="urn:microsoft.com/office/officeart/2005/8/layout/chevron2"/>
+    <dgm:cxn modelId="{F0FD9462-34F1-4886-96B7-25B28E9A9CC3}" type="presParOf" srcId="{E84AA5BE-A38E-464F-BCBF-434178591364}" destId="{F0A48D62-2C22-4AF9-9E26-B3604A9BFE5F}" srcOrd="1" destOrd="0" presId="urn:microsoft.com/office/officeart/2005/8/layout/chevron2"/>
+    <dgm:cxn modelId="{F1DAD09E-BC42-4E62-A850-4C85FFC6AF54}" type="presParOf" srcId="{8B900707-B738-46E2-83D5-E03321D1FBDE}" destId="{7EF8ABF6-3830-472F-B9AF-BEE8F98DCBE3}" srcOrd="3" destOrd="0" presId="urn:microsoft.com/office/officeart/2005/8/layout/chevron2"/>
+    <dgm:cxn modelId="{3DD452F1-10C3-4170-AF90-7B1BA58A1BD4}" type="presParOf" srcId="{8B900707-B738-46E2-83D5-E03321D1FBDE}" destId="{27D5B46E-FC78-4BBB-9D38-1E69345CD527}" srcOrd="4" destOrd="0" presId="urn:microsoft.com/office/officeart/2005/8/layout/chevron2"/>
+    <dgm:cxn modelId="{A95AC664-35B9-45B0-BABC-8BC5159C4040}" type="presParOf" srcId="{27D5B46E-FC78-4BBB-9D38-1E69345CD527}" destId="{57C5457B-9A9B-487F-894D-AF898F0EA4DA}" srcOrd="0" destOrd="0" presId="urn:microsoft.com/office/officeart/2005/8/layout/chevron2"/>
+    <dgm:cxn modelId="{14300C7E-78ED-4FFF-B483-4CB9B98C58B7}" type="presParOf" srcId="{27D5B46E-FC78-4BBB-9D38-1E69345CD527}" destId="{FFBC5902-1023-447E-A710-C941F28E4571}" srcOrd="1" destOrd="0" presId="urn:microsoft.com/office/officeart/2005/8/layout/chevron2"/>
+    <dgm:cxn modelId="{EB7ACEA7-090D-47E6-9C26-DDCEF0D74282}" type="presParOf" srcId="{8B900707-B738-46E2-83D5-E03321D1FBDE}" destId="{185A4D36-9EC5-433A-8E4E-09AF8AD5B484}" srcOrd="5" destOrd="0" presId="urn:microsoft.com/office/officeart/2005/8/layout/chevron2"/>
+    <dgm:cxn modelId="{A088220A-96B6-4A7A-ABC2-CDDE15FCD61F}" type="presParOf" srcId="{8B900707-B738-46E2-83D5-E03321D1FBDE}" destId="{06F34673-9E38-411E-A400-E3E2B6DB0FBD}" srcOrd="6" destOrd="0" presId="urn:microsoft.com/office/officeart/2005/8/layout/chevron2"/>
+    <dgm:cxn modelId="{7F03DBF3-E217-4F6B-B325-DFB149DB5942}" type="presParOf" srcId="{06F34673-9E38-411E-A400-E3E2B6DB0FBD}" destId="{F1AD9AAC-48C9-4B44-9AC2-F3C901E22C6D}" srcOrd="0" destOrd="0" presId="urn:microsoft.com/office/officeart/2005/8/layout/chevron2"/>
+    <dgm:cxn modelId="{0AB7F998-C49F-4DA8-8D1C-46ADDAA57F29}" type="presParOf" srcId="{06F34673-9E38-411E-A400-E3E2B6DB0FBD}" destId="{133DD3BB-9B1A-48E7-8C31-9C89806A1316}" srcOrd="1" destOrd="0" presId="urn:microsoft.com/office/officeart/2005/8/layout/chevron2"/>
   </dgm:cxnLst>
   <dgm:bg/>
   <dgm:whole/>
@@ -11911,7 +12305,7 @@
           </a:pPr>
           <a:r>
             <a:rPr lang="es-AR" sz="1700" kern="1200"/>
-            <a:t>PROGRAMA</a:t>
+            <a:t>APLICACIÓN</a:t>
           </a:r>
         </a:p>
       </dsp:txBody>
@@ -19423,7 +19817,7 @@
 </file>
 
 <file path=customXml/itemProps1.xml><?xml version="1.0" encoding="utf-8"?>
-<ds:datastoreItem xmlns:ds="http://schemas.openxmlformats.org/officeDocument/2006/customXml" ds:itemID="{8F2105E8-84D8-4480-87D6-D49AE1B73DB1}">
+<ds:datastoreItem xmlns:ds="http://schemas.openxmlformats.org/officeDocument/2006/customXml" ds:itemID="{39240013-26E5-426A-A601-CDFBC06C6B17}">
   <ds:schemaRefs>
     <ds:schemaRef ds:uri="http://schemas.openxmlformats.org/officeDocument/2006/bibliography"/>
   </ds:schemaRefs>

</xml_diff>

<commit_message>
terminar simulacion y analisis
</commit_message>
<xml_diff>
--- a/Documentation/Documentacion/CAPITULO 4.docx
+++ b/Documentation/Documentacion/CAPITULO 4.docx
@@ -343,10 +343,7 @@
       </w:ins>
       <w:ins w:id="50" w:author="Facundo-std" w:date="2010-08-08T17:35:00Z">
         <w:r>
-          <w:t xml:space="preserve">, </w:t>
-        </w:r>
-        <w:r>
-          <w:t xml:space="preserve">como se puede observar en la </w:t>
+          <w:t xml:space="preserve">, como se puede observar en la </w:t>
         </w:r>
         <w:r>
           <w:rPr>
@@ -474,13 +471,7 @@
       </w:ins>
       <w:ins w:id="71" w:author="Facundo-std" w:date="2010-08-08T17:39:00Z">
         <w:r>
-          <w:t xml:space="preserve">(El ambiente de desarrollo y </w:t>
-        </w:r>
-        <w:r>
-          <w:t>simulación</w:t>
-        </w:r>
-        <w:r>
-          <w:t xml:space="preserve"> se encuentra </w:t>
+          <w:t xml:space="preserve">(El ambiente de desarrollo y simulación se encuentra </w:t>
         </w:r>
         <w:proofErr w:type="spellStart"/>
         <w:r>
@@ -547,24 +538,21 @@
     <w:p>
       <w:pPr>
         <w:pStyle w:val="ParrafoTESIS"/>
-        <w:sectPr>
-          <w:pgSz w:w="12240" w:h="15840"/>
-          <w:pgMar w:top="1417" w:right="1701" w:bottom="1417" w:left="1701" w:header="708" w:footer="708" w:gutter="0"/>
-          <w:cols w:space="708"/>
-          <w:docGrid w:linePitch="360"/>
-        </w:sectPr>
+        <w:rPr>
+          <w:ins w:id="74" w:author="Facundo-std" w:date="2010-08-09T20:36:00Z"/>
+        </w:rPr>
       </w:pPr>
-      <w:del w:id="74" w:author="Facundo-std" w:date="2010-08-07T19:04:00Z">
+      <w:del w:id="75" w:author="Facundo-std" w:date="2010-08-07T19:04:00Z">
         <w:r>
           <w:delText xml:space="preserve">La interacción entre el usuario y el programa se puede observar </w:delText>
         </w:r>
       </w:del>
-      <w:ins w:id="75" w:author="Facundo-std" w:date="2010-08-07T19:04:00Z">
+      <w:ins w:id="76" w:author="Facundo-std" w:date="2010-08-07T19:04:00Z">
         <w:r>
           <w:t>E</w:t>
         </w:r>
       </w:ins>
-      <w:del w:id="76" w:author="Facundo-std" w:date="2010-08-07T19:04:00Z">
+      <w:del w:id="77" w:author="Facundo-std" w:date="2010-08-07T19:04:00Z">
         <w:r>
           <w:delText>e</w:delText>
         </w:r>
@@ -578,7 +566,7 @@
         </w:rPr>
         <w:t xml:space="preserve">Figura </w:t>
       </w:r>
-      <w:ins w:id="77" w:author="Facundo-std" w:date="2010-08-07T19:41:00Z">
+      <w:ins w:id="78" w:author="Facundo-std" w:date="2010-08-07T19:41:00Z">
         <w:r>
           <w:rPr>
             <w:highlight w:val="yellow"/>
@@ -586,7 +574,7 @@
           <w:t>2</w:t>
         </w:r>
       </w:ins>
-      <w:del w:id="78" w:author="Facundo-std" w:date="2010-08-07T19:41:00Z">
+      <w:del w:id="79" w:author="Facundo-std" w:date="2010-08-07T19:41:00Z">
         <w:r>
           <w:rPr>
             <w:highlight w:val="yellow"/>
@@ -600,7 +588,7 @@
         </w:rPr>
         <w:t xml:space="preserve"> &lt;FALTA REFERENCIA AUTOMATICA</w:t>
       </w:r>
-      <w:ins w:id="79" w:author="Facundo-std" w:date="2010-08-07T19:41:00Z">
+      <w:ins w:id="80" w:author="Facundo-std" w:date="2010-08-07T19:41:00Z">
         <w:r>
           <w:rPr>
             <w:highlight w:val="yellow"/>
@@ -614,208 +602,322 @@
         </w:rPr>
         <w:t>&gt;</w:t>
       </w:r>
-      <w:ins w:id="80" w:author="Facundo-std" w:date="2010-08-07T19:06:00Z">
+      <w:ins w:id="81" w:author="Facundo-std" w:date="2010-08-07T19:06:00Z">
         <w:r>
           <w:t xml:space="preserve"> se puede</w:t>
         </w:r>
       </w:ins>
-      <w:ins w:id="81" w:author="Facundo-std" w:date="2010-08-08T18:12:00Z">
+      <w:ins w:id="82" w:author="Facundo-std" w:date="2010-08-08T18:12:00Z">
         <w:r>
           <w:t>n</w:t>
         </w:r>
       </w:ins>
-      <w:ins w:id="82" w:author="Facundo-std" w:date="2010-08-07T19:06:00Z">
+      <w:ins w:id="83" w:author="Facundo-std" w:date="2010-08-07T19:06:00Z">
         <w:r>
           <w:t xml:space="preserve"> observar las etapas </w:t>
         </w:r>
       </w:ins>
-      <w:ins w:id="83" w:author="Facundo-std" w:date="2010-08-08T17:40:00Z">
+      <w:ins w:id="84" w:author="Facundo-std" w:date="2010-08-08T17:40:00Z">
         <w:r>
           <w:t xml:space="preserve">involucradas en la campaña </w:t>
         </w:r>
       </w:ins>
-      <w:ins w:id="84" w:author="Facundo-std" w:date="2010-08-08T18:12:00Z">
-        <w:r>
-          <w:t xml:space="preserve">de inyección, </w:t>
+      <w:ins w:id="85" w:author="Facundo-std" w:date="2010-08-08T18:12:00Z">
+        <w:r>
+          <w:t>de inyección</w:t>
         </w:r>
       </w:ins>
-      <w:ins w:id="85" w:author="Facundo-std" w:date="2010-08-08T17:40:00Z">
-        <w:r>
-          <w:t xml:space="preserve">diferenciadas por </w:t>
+      <w:ins w:id="86" w:author="Facundo-std" w:date="2010-08-09T20:18:00Z">
+        <w:r>
+          <w:t>.</w:t>
         </w:r>
       </w:ins>
-      <w:ins w:id="86" w:author="Facundo-std" w:date="2010-08-08T18:13:00Z">
-        <w:r>
-          <w:t xml:space="preserve">las </w:t>
+      <w:ins w:id="87" w:author="Facundo-std" w:date="2010-08-07T19:19:00Z">
+        <w:r>
+          <w:t xml:space="preserve"> </w:t>
         </w:r>
       </w:ins>
-      <w:ins w:id="87" w:author="Facundo-std" w:date="2010-08-08T18:25:00Z">
-        <w:r>
-          <w:t>pertenecientes</w:t>
+      <w:ins w:id="88" w:author="Facundo-std" w:date="2010-08-08T18:45:00Z">
+        <w:r>
+          <w:t xml:space="preserve">El proceso </w:t>
         </w:r>
       </w:ins>
-      <w:ins w:id="88" w:author="Facundo-std" w:date="2010-08-08T18:13:00Z">
-        <w:r>
-          <w:t xml:space="preserve"> a</w:t>
+      <w:ins w:id="89" w:author="Facundo-std" w:date="2010-08-09T20:18:00Z">
+        <w:r>
+          <w:t xml:space="preserve">se divide en etapas a realizar por el usuario y por el programa. </w:t>
         </w:r>
       </w:ins>
-      <w:ins w:id="89" w:author="Facundo-std" w:date="2010-08-08T17:40:00Z">
-        <w:r>
-          <w:t>l usuario</w:t>
+      <w:ins w:id="90" w:author="Facundo-std" w:date="2010-08-09T20:19:00Z">
+        <w:r>
+          <w:t>C</w:t>
         </w:r>
       </w:ins>
-      <w:ins w:id="90" w:author="Facundo-std" w:date="2010-08-08T18:13:00Z">
-        <w:r>
-          <w:t xml:space="preserve"> y a la aplicación</w:t>
+      <w:ins w:id="91" w:author="Facundo-std" w:date="2010-08-08T18:45:00Z">
+        <w:r>
+          <w:t>omie</w:t>
+        </w:r>
+        <w:r>
+          <w:t xml:space="preserve">nza </w:t>
         </w:r>
       </w:ins>
-      <w:ins w:id="91" w:author="Facundo-std" w:date="2010-08-07T19:06:00Z">
-        <w:r>
-          <w:t>.</w:t>
-        </w:r>
-      </w:ins>
-      <w:ins w:id="92" w:author="Facundo-std" w:date="2010-08-07T19:19:00Z">
-        <w:r>
-          <w:t xml:space="preserve"> </w:t>
+      <w:ins w:id="92" w:author="Facundo-std" w:date="2010-08-09T20:19:00Z">
+        <w:r>
+          <w:t>por</w:t>
         </w:r>
       </w:ins>
       <w:ins w:id="93" w:author="Facundo-std" w:date="2010-08-08T18:45:00Z">
         <w:r>
-          <w:t xml:space="preserve">El proceso comienza con el diseño del circuito, este se almacena en un formato </w:t>
+          <w:t xml:space="preserve"> el diseño del circuito</w:t>
         </w:r>
       </w:ins>
-      <w:ins w:id="94" w:author="Facundo-std" w:date="2010-08-08T18:46:00Z">
+      <w:ins w:id="94" w:author="Facundo-std" w:date="2010-08-09T20:33:00Z">
+        <w:r>
+          <w:t xml:space="preserve"> </w:t>
+        </w:r>
+      </w:ins>
+      <w:ins w:id="95" w:author="Facundo-std" w:date="2010-08-09T20:32:00Z">
+        <w:r>
+          <w:t>(</w:t>
+        </w:r>
+      </w:ins>
+      <w:ins w:id="96" w:author="Facundo-std" w:date="2010-08-09T20:20:00Z">
+        <w:r>
+          <w:t>explicad</w:t>
+        </w:r>
+      </w:ins>
+      <w:ins w:id="97" w:author="Facundo-std" w:date="2010-08-09T20:32:00Z">
+        <w:r>
+          <w:t>o</w:t>
+        </w:r>
+      </w:ins>
+      <w:ins w:id="98" w:author="Facundo-std" w:date="2010-08-09T20:20:00Z">
+        <w:r>
+          <w:t xml:space="preserve"> en el </w:t>
+        </w:r>
+      </w:ins>
+      <w:ins w:id="99" w:author="Facundo-std" w:date="2010-08-09T20:21:00Z">
+        <w:r>
+          <w:t>capítulo</w:t>
+        </w:r>
+      </w:ins>
+      <w:ins w:id="100" w:author="Facundo-std" w:date="2010-08-09T20:20:00Z">
+        <w:r>
+          <w:t xml:space="preserve"> 2</w:t>
+        </w:r>
+      </w:ins>
+      <w:ins w:id="101" w:author="Facundo-std" w:date="2010-08-09T20:33:00Z">
+        <w:r>
+          <w:t>)</w:t>
+        </w:r>
+      </w:ins>
+      <w:ins w:id="102" w:author="Facundo-std" w:date="2010-08-09T20:21:00Z">
+        <w:r>
+          <w:t>,</w:t>
+        </w:r>
+      </w:ins>
+      <w:ins w:id="103" w:author="Facundo-std" w:date="2010-08-09T20:33:00Z">
+        <w:r>
+          <w:t xml:space="preserve"> en el cual se tuvieron que tener especiales cuidados</w:t>
+        </w:r>
+        <w:r>
+          <w:t xml:space="preserve"> a la hora de nombrar los nodos</w:t>
+        </w:r>
+      </w:ins>
+      <w:ins w:id="104" w:author="Facundo-std" w:date="2010-08-09T20:35:00Z">
+        <w:r>
+          <w:t>, debido a que el criterio de inyección tiene su base en los nombres de los mismos.</w:t>
+        </w:r>
+      </w:ins>
+      <w:ins w:id="105" w:author="Facundo-std" w:date="2010-08-09T20:23:00Z">
+        <w:r>
+          <w:t xml:space="preserve"> </w:t>
+        </w:r>
+      </w:ins>
+      <w:ins w:id="106" w:author="Facundo-std" w:date="2010-08-09T20:36:00Z">
+        <w:r>
+          <w:t xml:space="preserve">Se especificó </w:t>
+        </w:r>
+      </w:ins>
+      <w:ins w:id="107" w:author="Facundo-std" w:date="2010-08-09T20:23:00Z">
+        <w:r>
+          <w:t xml:space="preserve">una </w:t>
+        </w:r>
+        <w:r>
+          <w:t>convención</w:t>
+        </w:r>
+        <w:r>
+          <w:t xml:space="preserve"> de nombres para </w:t>
+        </w:r>
+      </w:ins>
+      <w:ins w:id="108" w:author="Facundo-std" w:date="2010-08-09T20:36:00Z">
+        <w:r>
+          <w:t>que los criterios fueran simples de definir.</w:t>
+        </w:r>
+      </w:ins>
+    </w:p>
+    <w:p>
+      <w:pPr>
+        <w:pStyle w:val="ParrafoTESIS"/>
+        <w:rPr>
+          <w:ins w:id="109" w:author="Facundo-std" w:date="2010-08-09T20:39:00Z"/>
+        </w:rPr>
+      </w:pPr>
+      <w:ins w:id="110" w:author="Facundo-std" w:date="2010-08-09T20:36:00Z">
+        <w:r>
+          <w:t>En una s</w:t>
+        </w:r>
+      </w:ins>
+      <w:ins w:id="111" w:author="Facundo-std" w:date="2010-08-09T20:37:00Z">
+        <w:r>
+          <w:t>egunda etapa,</w:t>
+        </w:r>
+      </w:ins>
+      <w:ins w:id="112" w:author="Facundo-std" w:date="2010-08-09T20:16:00Z">
+        <w:r>
+          <w:t xml:space="preserve"> el circuito </w:t>
+        </w:r>
+      </w:ins>
+      <w:ins w:id="113" w:author="Facundo-std" w:date="2010-08-08T18:45:00Z">
+        <w:r>
+          <w:t xml:space="preserve">se </w:t>
+        </w:r>
+      </w:ins>
+      <w:ins w:id="114" w:author="Facundo-std" w:date="2010-08-09T20:37:00Z">
+        <w:r>
+          <w:t>exporta del capturador de esquemáticos a un formato</w:t>
+        </w:r>
+      </w:ins>
+      <w:ins w:id="115" w:author="Facundo-std" w:date="2010-08-08T18:45:00Z">
+        <w:r>
+          <w:t xml:space="preserve"> </w:t>
+        </w:r>
+      </w:ins>
+      <w:ins w:id="116" w:author="Facundo-std" w:date="2010-08-08T18:46:00Z">
         <w:r>
           <w:t>estándar</w:t>
         </w:r>
       </w:ins>
-      <w:ins w:id="95" w:author="Facundo-std" w:date="2010-08-08T18:45:00Z">
+      <w:ins w:id="117" w:author="Facundo-std" w:date="2010-08-08T18:45:00Z">
         <w:r>
           <w:t xml:space="preserve"> </w:t>
         </w:r>
       </w:ins>
-      <w:ins w:id="96" w:author="Facundo-std" w:date="2010-08-08T18:46:00Z">
-        <w:r>
-          <w:t>(SPICE)</w:t>
+      <w:ins w:id="118" w:author="Facundo-std" w:date="2010-08-09T20:16:00Z">
+        <w:r>
+          <w:t xml:space="preserve">de </w:t>
         </w:r>
       </w:ins>
-      <w:ins w:id="97" w:author="Facundo-std" w:date="2010-08-08T18:54:00Z">
-        <w:r>
-          <w:t xml:space="preserve">, luego se </w:t>
+      <w:ins w:id="119" w:author="Facundo-std" w:date="2010-08-08T18:46:00Z">
+        <w:r>
+          <w:t>SPICE, esto permite que se pueda utilizar cualquier tipo de capt</w:t>
         </w:r>
       </w:ins>
-      <w:ins w:id="98" w:author="Facundo-std" w:date="2010-08-08T18:55:00Z">
-        <w:r>
-          <w:t>modela la falla y su representación en SPICE, y por último, el usuario determina un criterio de inyecci</w:t>
+      <w:ins w:id="120" w:author="Facundo-std" w:date="2010-08-09T20:38:00Z">
+        <w:r>
+          <w:t>u</w:t>
         </w:r>
       </w:ins>
-      <w:ins w:id="99" w:author="Facundo-std" w:date="2010-08-08T18:56:00Z">
-        <w:r>
-          <w:t xml:space="preserve">ón basado en el </w:t>
+      <w:ins w:id="121" w:author="Facundo-std" w:date="2010-08-08T18:46:00Z">
+        <w:r>
+          <w:t>r</w:t>
         </w:r>
       </w:ins>
-      <w:ins w:id="100" w:author="Facundo-std" w:date="2010-08-08T18:57:00Z">
-        <w:r>
-          <w:t xml:space="preserve">nombre de los nodos. Por este último motivo, fue fundamental un cuidadoso diseño del circuito. </w:t>
+      <w:ins w:id="122" w:author="Facundo-std" w:date="2010-08-09T20:38:00Z">
+        <w:r>
+          <w:t>a</w:t>
         </w:r>
       </w:ins>
-      <w:ins w:id="101" w:author="Facundo-std" w:date="2010-08-08T18:42:00Z">
-        <w:r>
-          <w:t>L</w:t>
+      <w:ins w:id="123" w:author="Facundo-std" w:date="2010-08-08T18:46:00Z">
+        <w:r>
+          <w:t xml:space="preserve">dor de </w:t>
         </w:r>
       </w:ins>
-      <w:ins w:id="102" w:author="Facundo-std" w:date="2010-08-08T18:39:00Z">
-        <w:r>
-          <w:t>a</w:t>
+      <w:ins w:id="124" w:author="Facundo-std" w:date="2010-08-09T20:38:00Z">
+        <w:r>
+          <w:t>esquemáticos, brindando una mayor libertad al usuario</w:t>
         </w:r>
       </w:ins>
-      <w:ins w:id="103" w:author="Facundo-std" w:date="2010-08-07T19:19:00Z">
+      <w:ins w:id="125" w:author="Facundo-std" w:date="2010-08-08T18:46:00Z">
+        <w:r>
+          <w:t xml:space="preserve">. </w:t>
+        </w:r>
+      </w:ins>
+      <w:ins w:id="126" w:author="Facundo-std" w:date="2010-08-09T20:39:00Z">
+        <w:r>
+          <w:t xml:space="preserve">De la misma manera, el modelo de la falla se especifica utilizando los elementos de las </w:t>
+        </w:r>
+        <w:r>
+          <w:t>librerías</w:t>
+        </w:r>
         <w:r>
           <w:t xml:space="preserve"> </w:t>
         </w:r>
+        <w:r>
+          <w:t>estándares</w:t>
+        </w:r>
+        <w:r>
+          <w:t xml:space="preserve"> de SPICE</w:t>
+        </w:r>
       </w:ins>
-      <w:ins w:id="104" w:author="Facundo-std" w:date="2010-08-08T17:23:00Z">
-        <w:r>
-          <w:t>aplicación</w:t>
+      <w:ins w:id="127" w:author="Facundo-std" w:date="2010-08-09T20:40:00Z">
+        <w:r>
+          <w:t>.</w:t>
         </w:r>
       </w:ins>
-      <w:ins w:id="105" w:author="Facundo-std" w:date="2010-08-07T19:20:00Z">
-        <w:r>
-          <w:t xml:space="preserve"> recibe como entrada </w:t>
+    </w:p>
+    <w:p>
+      <w:pPr>
+        <w:pStyle w:val="ParrafoTESIS"/>
+      </w:pPr>
+      <w:ins w:id="128" w:author="Facundo-std" w:date="2010-08-09T20:39:00Z">
+        <w:r>
+          <w:t>P</w:t>
         </w:r>
       </w:ins>
-      <w:ins w:id="106" w:author="Facundo-std" w:date="2010-08-08T18:58:00Z">
-        <w:r>
-          <w:t>el archivo del circuito</w:t>
+      <w:ins w:id="129" w:author="Facundo-std" w:date="2010-08-08T18:55:00Z">
+        <w:r>
+          <w:t>or último, el usuario determina un criterio de inyecci</w:t>
         </w:r>
       </w:ins>
-      <w:ins w:id="107" w:author="Facundo-std" w:date="2010-08-08T19:19:00Z">
-        <w:r>
-          <w:t xml:space="preserve"> y </w:t>
+      <w:ins w:id="130" w:author="Facundo-std" w:date="2010-08-08T18:56:00Z">
+        <w:r>
+          <w:t>ón</w:t>
         </w:r>
       </w:ins>
-      <w:ins w:id="108" w:author="Facundo-std" w:date="2010-08-08T18:58:00Z">
-        <w:r>
-          <w:t xml:space="preserve">determina el nodo a inyectar </w:t>
+      <w:ins w:id="131" w:author="Facundo-std" w:date="2010-08-09T20:40:00Z">
+        <w:r>
+          <w:t xml:space="preserve">, que le permite especificar tipo de transistor a inyectar, comparador o comparadores, nodos determinados, </w:t>
         </w:r>
       </w:ins>
-      <w:ins w:id="109" w:author="Facundo-std" w:date="2010-08-08T18:59:00Z">
-        <w:r>
-          <w:t>según</w:t>
+      <w:ins w:id="132" w:author="Facundo-std" w:date="2010-08-09T20:41:00Z">
+        <w:r>
+          <w:t>etc., e ingresa los datos a la aplicaci</w:t>
         </w:r>
       </w:ins>
-      <w:ins w:id="110" w:author="Facundo-std" w:date="2010-08-08T18:58:00Z">
-        <w:r>
-          <w:t xml:space="preserve"> </w:t>
+      <w:ins w:id="133" w:author="Facundo-std" w:date="2010-08-09T20:42:00Z">
+        <w:r>
+          <w:t>ón</w:t>
         </w:r>
       </w:ins>
-      <w:ins w:id="111" w:author="Facundo-std" w:date="2010-08-08T18:59:00Z">
-        <w:r>
-          <w:t xml:space="preserve">la </w:t>
-        </w:r>
-        <w:r>
-          <w:t>expresión</w:t>
-        </w:r>
-        <w:r>
-          <w:t xml:space="preserve"> </w:t>
-        </w:r>
-        <w:r>
-          <w:t>especificada en una primera etapa.</w:t>
+      <w:ins w:id="134" w:author="Facundo-std" w:date="2010-08-08T18:57:00Z">
+        <w:r>
+          <w:t>.</w:t>
         </w:r>
       </w:ins>
-      <w:ins w:id="112" w:author="Facundo-std" w:date="2010-08-07T19:21:00Z">
-        <w:r>
-          <w:t xml:space="preserve"> </w:t>
-        </w:r>
-        <w:proofErr w:type="gramStart"/>
-        <w:r>
-          <w:t>y</w:t>
-        </w:r>
-        <w:proofErr w:type="gramEnd"/>
-        <w:r>
-          <w:t xml:space="preserve"> la falla modelada </w:t>
-        </w:r>
-      </w:ins>
-      <w:ins w:id="113" w:author="Facundo-std" w:date="2010-08-07T19:20:00Z">
-        <w:r>
-          <w:t>conforme a los estándares de SPICE,</w:t>
-        </w:r>
-      </w:ins>
-      <w:ins w:id="114" w:author="Facundo-std" w:date="2010-08-07T19:21:00Z">
-        <w:r>
-          <w:t xml:space="preserve"> y por ultimo un criterio que le permite determinar los nodos en los que se realizara la inyecci</w:t>
-        </w:r>
-      </w:ins>
-      <w:ins w:id="115" w:author="Facundo-std" w:date="2010-08-07T19:22:00Z">
-        <w:r>
-          <w:t>ón.</w:t>
-        </w:r>
-      </w:ins>
+    </w:p>
+    <w:p>
+      <w:pPr>
+        <w:pStyle w:val="ParrafoTESIS"/>
+        <w:sectPr>
+          <w:type w:val="continuous"/>
+          <w:pgSz w:w="12240" w:h="15840"/>
+          <w:pgMar w:top="1417" w:right="1701" w:bottom="1417" w:left="1701" w:header="708" w:footer="708" w:gutter="0"/>
+          <w:cols w:space="708"/>
+          <w:docGrid w:linePitch="360"/>
+        </w:sectPr>
+      </w:pPr>
       <w:r>
-        <w:t>.</w:t>
-      </w:r>
-      <w:r>
-        <w:t xml:space="preserve"> </w:t>
+        <w:t xml:space="preserve">. </w:t>
       </w:r>
     </w:p>
     <w:p>
@@ -833,7 +935,7 @@
           <wp:inline distT="0" distB="0" distL="0" distR="0">
             <wp:extent cx="2619375" cy="2619375"/>
             <wp:effectExtent l="0" t="0" r="0" b="0"/>
-            <wp:docPr id="6" name="Diagrama 2"/>
+            <wp:docPr id="8" name="Diagrama 2"/>
             <wp:cNvGraphicFramePr/>
             <a:graphic xmlns:a="http://schemas.openxmlformats.org/drawingml/2006/main">
               <a:graphicData uri="http://schemas.openxmlformats.org/drawingml/2006/diagram">
@@ -871,7 +973,7 @@
               <v:h position="#0,#1" xrange="0,10800" yrange="0,10800"/>
             </v:handles>
           </v:shapetype>
-          <v:shape id="_x0000_s1031" type="#_x0000_t69" style="width:39.05pt;height:20.4pt;mso-position-horizontal-relative:char;mso-position-vertical-relative:line" fillcolor="#4f81bd [3204]" strokecolor="#f2f2f2 [3041]" strokeweight="1pt">
+          <v:shape id="_x0000_s1033" type="#_x0000_t69" style="width:39.05pt;height:20.4pt;mso-position-horizontal-relative:char;mso-position-vertical-relative:line" fillcolor="#4f81bd [3204]" strokecolor="#f2f2f2 [3041]" strokeweight="1pt">
             <v:shadow on="t" type="perspective" color="#243f60 [1604]" opacity=".5" offset="1pt" offset2="-1pt"/>
             <w10:wrap type="none"/>
             <w10:anchorlock/>
@@ -891,7 +993,7 @@
           <wp:inline distT="0" distB="0" distL="0" distR="0">
             <wp:extent cx="2967021" cy="2838450"/>
             <wp:effectExtent l="0" t="0" r="0" b="0"/>
-            <wp:docPr id="9" name="Diagrama 9"/>
+            <wp:docPr id="14" name="Diagrama 9"/>
             <wp:cNvGraphicFramePr/>
             <a:graphic xmlns:a="http://schemas.openxmlformats.org/drawingml/2006/main">
               <a:graphicData uri="http://schemas.openxmlformats.org/drawingml/2006/diagram">
@@ -939,12 +1041,12 @@
       <w:r>
         <w:t>) Interacción usuario-</w:t>
       </w:r>
-      <w:del w:id="116" w:author="Facundo-std" w:date="2010-08-08T17:23:00Z">
+      <w:del w:id="135" w:author="Facundo-std" w:date="2010-08-08T17:23:00Z">
         <w:r>
           <w:delText>programa</w:delText>
         </w:r>
       </w:del>
-      <w:ins w:id="117" w:author="Facundo-std" w:date="2010-08-08T17:23:00Z">
+      <w:ins w:id="136" w:author="Facundo-std" w:date="2010-08-08T17:23:00Z">
         <w:r>
           <w:t>aplicación</w:t>
         </w:r>
@@ -956,11 +1058,52 @@
     <w:p>
       <w:pPr>
         <w:pStyle w:val="ParrafoTESIS"/>
+      </w:pPr>
+      <w:ins w:id="137" w:author="Facundo-std" w:date="2010-08-08T18:42:00Z">
+        <w:r>
+          <w:t>L</w:t>
+        </w:r>
+      </w:ins>
+      <w:ins w:id="138" w:author="Facundo-std" w:date="2010-08-08T18:39:00Z">
+        <w:r>
+          <w:t>a</w:t>
+        </w:r>
+      </w:ins>
+      <w:ins w:id="139" w:author="Facundo-std" w:date="2010-08-07T19:19:00Z">
+        <w:r>
+          <w:t xml:space="preserve"> </w:t>
+        </w:r>
+      </w:ins>
+      <w:ins w:id="140" w:author="Facundo-std" w:date="2010-08-08T17:23:00Z">
+        <w:r>
+          <w:t>aplicación</w:t>
+        </w:r>
+      </w:ins>
+      <w:ins w:id="141" w:author="Facundo-std" w:date="2010-08-09T20:43:00Z">
+        <w:r>
+          <w:t xml:space="preserve">, en una primera etapa, lee el archivo descriptivo del circuito, y analiza los nodos involucrados en el mismo. </w:t>
+        </w:r>
+      </w:ins>
+      <w:ins w:id="142" w:author="Facundo-std" w:date="2010-08-09T20:44:00Z">
+        <w:r>
+          <w:t xml:space="preserve">Con esta </w:t>
+        </w:r>
+        <w:r>
+          <w:t>información</w:t>
+        </w:r>
+        <w:r>
+          <w:t xml:space="preserve"> compara los nodos con el criterio especificado y comienza a generar archivos circuitales con la falla en cada uno de los nodos determinados.</w:t>
+        </w:r>
+      </w:ins>
+    </w:p>
+    <w:p>
+      <w:pPr>
+        <w:pStyle w:val="ParrafoTESIS"/>
         <w:rPr>
-          <w:del w:id="118" w:author="Facundo-std" w:date="2010-08-07T19:26:00Z"/>
+          <w:del w:id="143" w:author="Facundo-std" w:date="2010-08-07T19:26:00Z"/>
         </w:rPr>
       </w:pPr>
-      <w:del w:id="119" w:author="Facundo-std" w:date="2010-08-07T19:26:00Z">
+      <w:del w:id="144" w:author="Facundo-std" w:date="2010-08-07T19:26:00Z">
         <w:r>
           <w:delText>El propósito de l</w:delText>
         </w:r>
@@ -974,11 +1117,7 @@
           <w:delText xml:space="preserve"> </w:delText>
         </w:r>
         <w:r>
-          <w:delText xml:space="preserve">campaña, ya que realizado en forma manual hubiera sido considerablemente mayor, y soluciones como inyecciones </w:delText>
-        </w:r>
-        <w:r>
-          <w:lastRenderedPageBreak/>
-          <w:delText>estadísticas no eran lo suficientemente robustas como para poder d</w:delText>
+          <w:delText>campaña, ya que realizado en forma manual hubiera sido considerablemente mayor, y soluciones como inyecciones estadísticas no eran lo suficientemente robustas como para poder d</w:delText>
         </w:r>
         <w:r>
           <w:delText>eterminar la susceptibilidad a fallas del conversor flash causad</w:delText>
@@ -1004,10 +1143,10 @@
       <w:pPr>
         <w:pStyle w:val="ParrafoTESIS"/>
         <w:rPr>
-          <w:del w:id="120" w:author="Facundo-std" w:date="2010-08-07T19:26:00Z"/>
+          <w:del w:id="145" w:author="Facundo-std" w:date="2010-08-07T19:26:00Z"/>
         </w:rPr>
       </w:pPr>
-      <w:del w:id="121" w:author="Facundo-std" w:date="2010-08-07T19:26:00Z">
+      <w:del w:id="146" w:author="Facundo-std" w:date="2010-08-07T19:26:00Z">
         <w:r>
           <w:delText xml:space="preserve">Como se puede observar en la Figura 1&lt;FALTA REFERENCIA A IMAGEN&gt;, </w:delText>
         </w:r>
@@ -1017,7 +1156,7 @@
       <w:pPr>
         <w:pStyle w:val="ParrafoTESIS"/>
         <w:rPr>
-          <w:del w:id="122" w:author="Facundo-std" w:date="2010-08-07T19:26:00Z"/>
+          <w:del w:id="147" w:author="Facundo-std" w:date="2010-08-07T19:26:00Z"/>
         </w:rPr>
       </w:pPr>
     </w:p>
@@ -1025,20 +1164,20 @@
       <w:pPr>
         <w:pStyle w:val="ParrafoTESIS"/>
         <w:rPr>
-          <w:del w:id="123" w:author="Facundo-std" w:date="2010-08-07T19:29:00Z"/>
+          <w:del w:id="148" w:author="Facundo-std" w:date="2010-08-07T19:29:00Z"/>
         </w:rPr>
       </w:pPr>
-      <w:del w:id="124" w:author="Facundo-std" w:date="2010-08-07T19:29:00Z">
+      <w:del w:id="149" w:author="Facundo-std" w:date="2010-08-07T19:29:00Z">
         <w:r>
           <w:delText>La campaña de inyección se realizó sobre los comparadores (estructuras analógicas del conversor). Las fallas son inyectada en cada drenador de cada transistor que lo conforma (PMOS y NMOS</w:delText>
         </w:r>
       </w:del>
-      <w:del w:id="125" w:author="Facundo-std" w:date="2010-08-07T19:26:00Z">
+      <w:del w:id="150" w:author="Facundo-std" w:date="2010-08-07T19:26:00Z">
         <w:r>
           <w:delText xml:space="preserve">, </w:delText>
         </w:r>
       </w:del>
-      <w:del w:id="126" w:author="Facundo-std" w:date="2010-08-07T19:29:00Z">
+      <w:del w:id="151" w:author="Facundo-std" w:date="2010-08-07T19:29:00Z">
         <w:r>
           <w:delText xml:space="preserve">variando la dirección de la corriente según corresponda) simulando un SET en distintas condiciones de señal de entrada. </w:delText>
         </w:r>
@@ -1048,12 +1187,16 @@
       <w:pPr>
         <w:pStyle w:val="ParrafoTESIS"/>
         <w:rPr>
-          <w:del w:id="127" w:author="Facundo-std" w:date="2010-08-07T19:27:00Z"/>
+          <w:del w:id="152" w:author="Facundo-std" w:date="2010-08-07T19:27:00Z"/>
         </w:rPr>
       </w:pPr>
-      <w:del w:id="128" w:author="Facundo-std" w:date="2010-08-07T19:27:00Z">
-        <w:r>
-          <w:delText>Por cada comparador hay 7 drenadores donde se deben inyectar ambas fallas, los que nos da un total de 14 simulaciones por comparador. Durante la campaña de inyección se varía la señal de entrada en 64 niveles de tensión para los 63 comparadores existentes en el conversor, esto nos da un total de 56448 simulaciones durante el proceso, lo cual requirió de un enorme recurso computacional. Las inyecciones se realizaron de modo manual, en el cual se considero 3 comparadores en situaciones específicas de tensión de entrada y referencia, y de modo automático para realizar el total de las simulaciones mediante el programa desarrollado.</w:delText>
+      <w:del w:id="153" w:author="Facundo-std" w:date="2010-08-07T19:27:00Z">
+        <w:r>
+          <w:delText xml:space="preserve">Por cada comparador hay 7 drenadores donde se deben inyectar ambas fallas, los que nos da un total de 14 simulaciones por comparador. Durante la campaña de inyección se varía la señal de entrada en 64 niveles de tensión para los 63 comparadores existentes en el conversor, esto nos da un total de 56448 simulaciones durante el proceso, lo cual requirió de un enorme recurso computacional. Las inyecciones se realizaron de modo manual, en el cual se considero 3 </w:delText>
+        </w:r>
+        <w:r>
+          <w:lastRenderedPageBreak/>
+          <w:delText>comparadores en situaciones específicas de tensión de entrada y referencia, y de modo automático para realizar el total de las simulaciones mediante el programa desarrollado.</w:delText>
         </w:r>
       </w:del>
     </w:p>
@@ -1061,10 +1204,10 @@
       <w:pPr>
         <w:pStyle w:val="Ttulo3"/>
         <w:rPr>
-          <w:del w:id="129" w:author="Facundo-std" w:date="2010-08-07T19:29:00Z"/>
+          <w:del w:id="154" w:author="Facundo-std" w:date="2010-08-07T19:29:00Z"/>
         </w:rPr>
       </w:pPr>
-      <w:del w:id="130" w:author="Facundo-std" w:date="2010-08-07T19:29:00Z">
+      <w:del w:id="155" w:author="Facundo-std" w:date="2010-08-07T19:29:00Z">
         <w:r>
           <w:delText>3.1.2) Automática</w:delText>
         </w:r>
@@ -1127,7 +1270,6 @@
           <w:noProof/>
           <w:lang w:eastAsia="es-AR"/>
         </w:rPr>
-        <w:lastRenderedPageBreak/>
         <w:drawing>
           <wp:inline distT="0" distB="0" distL="0" distR="0">
             <wp:extent cx="5203408" cy="4093534"/>
@@ -1346,7 +1488,7 @@
         <w:pStyle w:val="Epgrafe"/>
         <w:jc w:val="center"/>
       </w:pPr>
-      <w:bookmarkStart w:id="131" w:name="_Ref267303465"/>
+      <w:bookmarkStart w:id="156" w:name="_Ref267303465"/>
       <w:r>
         <w:t xml:space="preserve">Figura </w:t>
       </w:r>
@@ -1358,7 +1500,7 @@
           <w:t>12</w:t>
         </w:r>
       </w:fldSimple>
-      <w:bookmarkEnd w:id="131"/>
+      <w:bookmarkEnd w:id="156"/>
       <w:r>
         <w:t>) Imagen del programa (pestaña de simulación).</w:t>
       </w:r>
@@ -1521,7 +1663,7 @@
         <w:pStyle w:val="Epgrafe"/>
         <w:jc w:val="center"/>
       </w:pPr>
-      <w:bookmarkStart w:id="132" w:name="_Ref268163484"/>
+      <w:bookmarkStart w:id="157" w:name="_Ref268163484"/>
       <w:r>
         <w:t xml:space="preserve">Figura </w:t>
       </w:r>
@@ -1533,7 +1675,7 @@
           <w:t>14</w:t>
         </w:r>
       </w:fldSimple>
-      <w:bookmarkEnd w:id="132"/>
+      <w:bookmarkEnd w:id="157"/>
       <w:r>
         <w:t xml:space="preserve">) </w:t>
       </w:r>
@@ -2368,7 +2510,7 @@
         <w:pStyle w:val="Epgrafe"/>
         <w:jc w:val="center"/>
       </w:pPr>
-      <w:bookmarkStart w:id="133" w:name="_Ref268175774"/>
+      <w:bookmarkStart w:id="158" w:name="_Ref268175774"/>
       <w:r>
         <w:t xml:space="preserve">Tabla </w:t>
       </w:r>
@@ -2380,7 +2522,7 @@
           <w:t>2</w:t>
         </w:r>
       </w:fldSimple>
-      <w:bookmarkEnd w:id="133"/>
+      <w:bookmarkEnd w:id="158"/>
       <w:r>
         <w:t>) Tabla de fallas según nivel de tensión de entrada.</w:t>
       </w:r>
@@ -2605,7 +2747,7 @@
         <w:pStyle w:val="Epgrafe"/>
         <w:jc w:val="center"/>
       </w:pPr>
-      <w:bookmarkStart w:id="134" w:name="_Ref268188299"/>
+      <w:bookmarkStart w:id="159" w:name="_Ref268188299"/>
       <w:r>
         <w:t xml:space="preserve">Tabla </w:t>
       </w:r>
@@ -2617,7 +2759,7 @@
           <w:t>3</w:t>
         </w:r>
       </w:fldSimple>
-      <w:bookmarkEnd w:id="134"/>
+      <w:bookmarkEnd w:id="159"/>
       <w:r>
         <w:t>) Tabla de fallas según nodo de inyección.</w:t>
       </w:r>
@@ -2774,7 +2916,7 @@
         <w:pStyle w:val="Epgrafe"/>
         <w:jc w:val="center"/>
       </w:pPr>
-      <w:bookmarkStart w:id="135" w:name="_Ref268190310"/>
+      <w:bookmarkStart w:id="160" w:name="_Ref268190310"/>
       <w:r>
         <w:t xml:space="preserve">Tabla </w:t>
       </w:r>
@@ -2786,7 +2928,7 @@
           <w:t>4</w:t>
         </w:r>
       </w:fldSimple>
-      <w:bookmarkEnd w:id="135"/>
+      <w:bookmarkEnd w:id="160"/>
       <w:r>
         <w:t>) Tabla de falla generadas según bit de salida.</w:t>
       </w:r>
@@ -3058,7 +3200,7 @@
         <w:pStyle w:val="Epgrafe"/>
         <w:jc w:val="center"/>
       </w:pPr>
-      <w:bookmarkStart w:id="136" w:name="_Ref268278231"/>
+      <w:bookmarkStart w:id="161" w:name="_Ref268278231"/>
       <w:r>
         <w:t xml:space="preserve">Figura </w:t>
       </w:r>
@@ -3070,7 +3212,7 @@
           <w:t>20</w:t>
         </w:r>
       </w:fldSimple>
-      <w:bookmarkEnd w:id="136"/>
+      <w:bookmarkEnd w:id="161"/>
       <w:r>
         <w:t>) Gráfica de dispersión, fallas MSB por inyección exponencial.</w:t>
       </w:r>
@@ -3188,7 +3330,7 @@
         <w:pStyle w:val="Epgrafe"/>
         <w:jc w:val="center"/>
       </w:pPr>
-      <w:bookmarkStart w:id="137" w:name="_Ref268278439"/>
+      <w:bookmarkStart w:id="162" w:name="_Ref268278439"/>
       <w:r>
         <w:t xml:space="preserve">Figura </w:t>
       </w:r>
@@ -3200,7 +3342,7 @@
           <w:t>21</w:t>
         </w:r>
       </w:fldSimple>
-      <w:bookmarkEnd w:id="137"/>
+      <w:bookmarkEnd w:id="162"/>
       <w:r>
         <w:t>) Gráfica de dispersión, fallas LSB por inyección rampa.</w:t>
       </w:r>
@@ -4245,7 +4387,7 @@
           <c:layoutTarget val="inner"/>
           <c:xMode val="edge"/>
           <c:yMode val="edge"/>
-          <c:x val="0.10835534447083067"/>
+          <c:x val="0.1083553444708307"/>
           <c:y val="0.27350948720342788"/>
           <c:w val="0.79739865850102065"/>
           <c:h val="0.61622233979645757"/>
@@ -4371,7 +4513,7 @@
           <c:xMode val="edge"/>
           <c:yMode val="edge"/>
           <c:x val="9.7632668982298748E-2"/>
-          <c:y val="0.27350973570164372"/>
+          <c:y val="0.27350973570164383"/>
           <c:w val="0.79739865850102065"/>
           <c:h val="0.61622233979645757"/>
         </c:manualLayout>
@@ -4403,7 +4545,7 @@
               <c:idx val="0"/>
               <c:layout>
                 <c:manualLayout>
-                  <c:x val="0.32317349220236602"/>
+                  <c:x val="0.32317349220236613"/>
                   <c:y val="6.1273743944062327E-2"/>
                 </c:manualLayout>
               </c:layout>
@@ -4532,25 +4674,25 @@
                   <c:v>1.1200000000000001</c:v>
                 </c:pt>
                 <c:pt idx="12">
-                  <c:v>1.1299999999999888</c:v>
+                  <c:v>1.1299999999999883</c:v>
                 </c:pt>
                 <c:pt idx="13">
-                  <c:v>1.1399999999999888</c:v>
+                  <c:v>1.1399999999999884</c:v>
                 </c:pt>
                 <c:pt idx="14">
-                  <c:v>1.1499999999999888</c:v>
+                  <c:v>1.1499999999999884</c:v>
                 </c:pt>
                 <c:pt idx="15">
-                  <c:v>1.159999999999989</c:v>
+                  <c:v>1.1599999999999886</c:v>
                 </c:pt>
                 <c:pt idx="16">
                   <c:v>1.1700000000000021</c:v>
                 </c:pt>
                 <c:pt idx="17">
-                  <c:v>1.1800000000000099</c:v>
+                  <c:v>1.1800000000000104</c:v>
                 </c:pt>
                 <c:pt idx="18">
-                  <c:v>1.1900000000000099</c:v>
+                  <c:v>1.1900000000000104</c:v>
                 </c:pt>
                 <c:pt idx="19">
                   <c:v>1.2</c:v>
@@ -4892,11 +5034,11 @@
             </c:numRef>
           </c:yVal>
         </c:ser>
-        <c:axId val="77468800"/>
-        <c:axId val="77470720"/>
+        <c:axId val="98896128"/>
+        <c:axId val="98906496"/>
       </c:scatterChart>
       <c:valAx>
-        <c:axId val="77468800"/>
+        <c:axId val="98896128"/>
         <c:scaling>
           <c:orientation val="minMax"/>
           <c:max val="1.7"/>
@@ -4934,12 +5076,12 @@
             <a:endParaRPr lang="es-AR"/>
           </a:p>
         </c:txPr>
-        <c:crossAx val="77470720"/>
+        <c:crossAx val="98906496"/>
         <c:crosses val="autoZero"/>
         <c:crossBetween val="midCat"/>
       </c:valAx>
       <c:valAx>
-        <c:axId val="77470720"/>
+        <c:axId val="98906496"/>
         <c:scaling>
           <c:orientation val="minMax"/>
           <c:min val="0"/>
@@ -4976,7 +5118,7 @@
             <a:endParaRPr lang="es-AR"/>
           </a:p>
         </c:txPr>
-        <c:crossAx val="77468800"/>
+        <c:crossAx val="98896128"/>
         <c:crosses val="autoZero"/>
         <c:crossBetween val="midCat"/>
       </c:valAx>
@@ -5066,25 +5208,25 @@
                   <c:v>1.1200000000000001</c:v>
                 </c:pt>
                 <c:pt idx="12">
-                  <c:v>1.1299999999999888</c:v>
+                  <c:v>1.1299999999999883</c:v>
                 </c:pt>
                 <c:pt idx="13">
-                  <c:v>1.1399999999999888</c:v>
+                  <c:v>1.1399999999999884</c:v>
                 </c:pt>
                 <c:pt idx="14">
-                  <c:v>1.1499999999999888</c:v>
+                  <c:v>1.1499999999999884</c:v>
                 </c:pt>
                 <c:pt idx="15">
-                  <c:v>1.159999999999989</c:v>
+                  <c:v>1.1599999999999886</c:v>
                 </c:pt>
                 <c:pt idx="16">
                   <c:v>1.1700000000000021</c:v>
                 </c:pt>
                 <c:pt idx="17">
-                  <c:v>1.1800000000000099</c:v>
+                  <c:v>1.1800000000000104</c:v>
                 </c:pt>
                 <c:pt idx="18">
-                  <c:v>1.1900000000000099</c:v>
+                  <c:v>1.1900000000000104</c:v>
                 </c:pt>
                 <c:pt idx="19">
                   <c:v>1.2</c:v>
@@ -5426,11 +5568,11 @@
             </c:numRef>
           </c:yVal>
         </c:ser>
-        <c:axId val="77515008"/>
-        <c:axId val="77455744"/>
+        <c:axId val="98958720"/>
+        <c:axId val="102733312"/>
       </c:scatterChart>
       <c:valAx>
-        <c:axId val="77515008"/>
+        <c:axId val="98958720"/>
         <c:scaling>
           <c:orientation val="minMax"/>
           <c:max val="1.7"/>
@@ -5463,12 +5605,12 @@
         </c:title>
         <c:numFmt formatCode="0.00" sourceLinked="1"/>
         <c:tickLblPos val="nextTo"/>
-        <c:crossAx val="77455744"/>
+        <c:crossAx val="102733312"/>
         <c:crosses val="autoZero"/>
         <c:crossBetween val="midCat"/>
       </c:valAx>
       <c:valAx>
-        <c:axId val="77455744"/>
+        <c:axId val="102733312"/>
         <c:scaling>
           <c:orientation val="minMax"/>
         </c:scaling>
@@ -5494,7 +5636,7 @@
         </c:title>
         <c:numFmt formatCode="General" sourceLinked="1"/>
         <c:tickLblPos val="nextTo"/>
-        <c:crossAx val="77515008"/>
+        <c:crossAx val="98958720"/>
         <c:crosses val="autoZero"/>
         <c:crossBetween val="midCat"/>
       </c:valAx>
@@ -5691,26 +5833,26 @@
           <c:showVal val="1"/>
         </c:dLbls>
         <c:shape val="box"/>
-        <c:axId val="77801344"/>
-        <c:axId val="77802880"/>
-        <c:axId val="77408448"/>
+        <c:axId val="102767616"/>
+        <c:axId val="102781696"/>
+        <c:axId val="102696704"/>
       </c:bar3DChart>
       <c:catAx>
-        <c:axId val="77801344"/>
+        <c:axId val="102767616"/>
         <c:scaling>
           <c:orientation val="minMax"/>
         </c:scaling>
         <c:axPos val="b"/>
         <c:majorTickMark val="none"/>
         <c:tickLblPos val="nextTo"/>
-        <c:crossAx val="77802880"/>
+        <c:crossAx val="102781696"/>
         <c:crosses val="autoZero"/>
         <c:auto val="1"/>
         <c:lblAlgn val="ctr"/>
         <c:lblOffset val="100"/>
       </c:catAx>
       <c:valAx>
-        <c:axId val="77802880"/>
+        <c:axId val="102781696"/>
         <c:scaling>
           <c:logBase val="10"/>
           <c:orientation val="minMax"/>
@@ -5720,12 +5862,12 @@
         <c:numFmt formatCode="General" sourceLinked="1"/>
         <c:majorTickMark val="none"/>
         <c:tickLblPos val="none"/>
-        <c:crossAx val="77801344"/>
+        <c:crossAx val="102767616"/>
         <c:crosses val="autoZero"/>
         <c:crossBetween val="between"/>
       </c:valAx>
       <c:serAx>
-        <c:axId val="77408448"/>
+        <c:axId val="102696704"/>
         <c:scaling>
           <c:orientation val="minMax"/>
         </c:scaling>
@@ -5733,7 +5875,7 @@
         <c:axPos val="b"/>
         <c:majorTickMark val="none"/>
         <c:tickLblPos val="none"/>
-        <c:crossAx val="77802880"/>
+        <c:crossAx val="102781696"/>
         <c:crosses val="autoZero"/>
       </c:serAx>
     </c:plotArea>
@@ -5910,11 +6052,11 @@
             </c:numRef>
           </c:val>
         </c:ser>
-        <c:axId val="77900032"/>
-        <c:axId val="77938688"/>
+        <c:axId val="102804864"/>
+        <c:axId val="105849984"/>
       </c:barChart>
       <c:catAx>
-        <c:axId val="77900032"/>
+        <c:axId val="102804864"/>
         <c:scaling>
           <c:orientation val="minMax"/>
         </c:scaling>
@@ -5931,14 +6073,14 @@
             <a:endParaRPr lang="es-AR"/>
           </a:p>
         </c:txPr>
-        <c:crossAx val="77938688"/>
+        <c:crossAx val="105849984"/>
         <c:crosses val="autoZero"/>
         <c:auto val="1"/>
         <c:lblAlgn val="ctr"/>
         <c:lblOffset val="100"/>
       </c:catAx>
       <c:valAx>
-        <c:axId val="77938688"/>
+        <c:axId val="105849984"/>
         <c:scaling>
           <c:orientation val="minMax"/>
         </c:scaling>
@@ -5957,7 +6099,7 @@
             <a:endParaRPr lang="es-AR"/>
           </a:p>
         </c:txPr>
-        <c:crossAx val="77900032"/>
+        <c:crossAx val="102804864"/>
         <c:crosses val="autoZero"/>
         <c:crossBetween val="between"/>
       </c:valAx>
@@ -6069,12 +6211,12 @@
           <c:bubble3D val="1"/>
         </c:ser>
         <c:shape val="cylinder"/>
-        <c:axId val="77954432"/>
-        <c:axId val="78034048"/>
+        <c:axId val="105898752"/>
+        <c:axId val="105900288"/>
         <c:axId val="0"/>
       </c:bar3DChart>
       <c:catAx>
-        <c:axId val="77954432"/>
+        <c:axId val="105898752"/>
         <c:scaling>
           <c:orientation val="minMax"/>
         </c:scaling>
@@ -6083,14 +6225,14 @@
         <c:numFmt formatCode="General" sourceLinked="1"/>
         <c:majorTickMark val="none"/>
         <c:tickLblPos val="none"/>
-        <c:crossAx val="78034048"/>
+        <c:crossAx val="105900288"/>
         <c:crosses val="autoZero"/>
         <c:auto val="1"/>
         <c:lblAlgn val="ctr"/>
         <c:lblOffset val="100"/>
       </c:catAx>
       <c:valAx>
-        <c:axId val="78034048"/>
+        <c:axId val="105900288"/>
         <c:scaling>
           <c:orientation val="minMax"/>
         </c:scaling>
@@ -6115,7 +6257,7 @@
         </c:title>
         <c:numFmt formatCode="0" sourceLinked="1"/>
         <c:tickLblPos val="nextTo"/>
-        <c:crossAx val="77954432"/>
+        <c:crossAx val="105898752"/>
         <c:crosses val="autoZero"/>
         <c:crossBetween val="between"/>
       </c:valAx>
@@ -6242,12 +6384,12 @@
           </c:val>
         </c:ser>
         <c:shape val="box"/>
-        <c:axId val="87460096"/>
-        <c:axId val="87478272"/>
+        <c:axId val="106003840"/>
+        <c:axId val="106239104"/>
         <c:axId val="0"/>
       </c:bar3DChart>
       <c:catAx>
-        <c:axId val="87460096"/>
+        <c:axId val="106003840"/>
         <c:scaling>
           <c:orientation val="minMax"/>
         </c:scaling>
@@ -6255,14 +6397,14 @@
         <c:axPos val="b"/>
         <c:majorTickMark val="none"/>
         <c:tickLblPos val="none"/>
-        <c:crossAx val="87478272"/>
+        <c:crossAx val="106239104"/>
         <c:crosses val="autoZero"/>
         <c:auto val="1"/>
         <c:lblAlgn val="ctr"/>
         <c:lblOffset val="100"/>
       </c:catAx>
       <c:valAx>
-        <c:axId val="87478272"/>
+        <c:axId val="106239104"/>
         <c:scaling>
           <c:orientation val="minMax"/>
           <c:min val="1"/>
@@ -6271,7 +6413,7 @@
         <c:majorGridlines/>
         <c:numFmt formatCode="General" sourceLinked="1"/>
         <c:tickLblPos val="nextTo"/>
-        <c:crossAx val="87460096"/>
+        <c:crossAx val="106003840"/>
         <c:crosses val="autoZero"/>
         <c:crossBetween val="between"/>
       </c:valAx>
@@ -6398,12 +6540,12 @@
           </c:val>
         </c:ser>
         <c:shape val="box"/>
-        <c:axId val="87499520"/>
-        <c:axId val="87501056"/>
+        <c:axId val="106248064"/>
+        <c:axId val="106249600"/>
         <c:axId val="0"/>
       </c:bar3DChart>
       <c:catAx>
-        <c:axId val="87499520"/>
+        <c:axId val="106248064"/>
         <c:scaling>
           <c:orientation val="minMax"/>
         </c:scaling>
@@ -6411,14 +6553,14 @@
         <c:axPos val="b"/>
         <c:majorTickMark val="none"/>
         <c:tickLblPos val="none"/>
-        <c:crossAx val="87501056"/>
+        <c:crossAx val="106249600"/>
         <c:crosses val="autoZero"/>
         <c:auto val="1"/>
         <c:lblAlgn val="ctr"/>
         <c:lblOffset val="100"/>
       </c:catAx>
       <c:valAx>
-        <c:axId val="87501056"/>
+        <c:axId val="106249600"/>
         <c:scaling>
           <c:orientation val="minMax"/>
         </c:scaling>
@@ -6426,7 +6568,7 @@
         <c:majorGridlines/>
         <c:numFmt formatCode="General" sourceLinked="1"/>
         <c:tickLblPos val="nextTo"/>
-        <c:crossAx val="87499520"/>
+        <c:crossAx val="106248064"/>
         <c:crosses val="autoZero"/>
         <c:crossBetween val="between"/>
       </c:valAx>
@@ -9468,42 +9610,6 @@
       </dgm:t>
     </dgm:pt>
     <dgm:pt modelId="{23407590-0E43-41FE-B4F6-975916AD8AAA}" type="sibTrans" cxnId="{7EE773D5-86ED-41E3-91E3-275E562CFC75}">
-      <dgm:prSet/>
-      <dgm:spPr/>
-      <dgm:t>
-        <a:bodyPr/>
-        <a:lstStyle/>
-        <a:p>
-          <a:endParaRPr lang="es-AR"/>
-        </a:p>
-      </dgm:t>
-    </dgm:pt>
-    <dgm:pt modelId="{E6460567-61C1-4FFF-A28E-784B7EAB1EC6}">
-      <dgm:prSet/>
-      <dgm:spPr/>
-      <dgm:t>
-        <a:bodyPr/>
-        <a:lstStyle/>
-        <a:p>
-          <a:r>
-            <a:rPr lang="es-AR"/>
-            <a:t>Diseño del circuito</a:t>
-          </a:r>
-        </a:p>
-      </dgm:t>
-    </dgm:pt>
-    <dgm:pt modelId="{79D8F19B-0AEF-48AD-8636-F07680F5F2AE}" type="parTrans" cxnId="{BEA3FC14-3898-46F0-990E-510619661018}">
-      <dgm:prSet/>
-      <dgm:spPr/>
-      <dgm:t>
-        <a:bodyPr/>
-        <a:lstStyle/>
-        <a:p>
-          <a:endParaRPr lang="es-AR"/>
-        </a:p>
-      </dgm:t>
-    </dgm:pt>
-    <dgm:pt modelId="{EED691C2-4BC8-4CA6-AE0E-F5FC977A82E6}" type="sibTrans" cxnId="{BEA3FC14-3898-46F0-990E-510619661018}">
       <dgm:prSet/>
       <dgm:spPr/>
       <dgm:t>
@@ -9751,6 +9857,42 @@
         </a:p>
       </dgm:t>
     </dgm:pt>
+    <dgm:pt modelId="{E6460567-61C1-4FFF-A28E-784B7EAB1EC6}">
+      <dgm:prSet/>
+      <dgm:spPr/>
+      <dgm:t>
+        <a:bodyPr/>
+        <a:lstStyle/>
+        <a:p>
+          <a:r>
+            <a:rPr lang="es-AR"/>
+            <a:t>Diseño del circuito</a:t>
+          </a:r>
+        </a:p>
+      </dgm:t>
+    </dgm:pt>
+    <dgm:pt modelId="{EED691C2-4BC8-4CA6-AE0E-F5FC977A82E6}" type="sibTrans" cxnId="{BEA3FC14-3898-46F0-990E-510619661018}">
+      <dgm:prSet/>
+      <dgm:spPr/>
+      <dgm:t>
+        <a:bodyPr/>
+        <a:lstStyle/>
+        <a:p>
+          <a:endParaRPr lang="es-AR"/>
+        </a:p>
+      </dgm:t>
+    </dgm:pt>
+    <dgm:pt modelId="{79D8F19B-0AEF-48AD-8636-F07680F5F2AE}" type="parTrans" cxnId="{BEA3FC14-3898-46F0-990E-510619661018}">
+      <dgm:prSet/>
+      <dgm:spPr/>
+      <dgm:t>
+        <a:bodyPr/>
+        <a:lstStyle/>
+        <a:p>
+          <a:endParaRPr lang="es-AR"/>
+        </a:p>
+      </dgm:t>
+    </dgm:pt>
     <dgm:pt modelId="{DA206D1E-573D-4A33-92B8-C4FE6E65A874}" type="pres">
       <dgm:prSet presAssocID="{D3F7476D-6854-4506-9762-6450F923A837}" presName="Name0" presStyleCnt="0">
         <dgm:presLayoutVars>
@@ -9872,33 +10014,33 @@
     </dgm:pt>
   </dgm:ptLst>
   <dgm:cxnLst>
+    <dgm:cxn modelId="{61CDC7E6-83C1-43FB-B619-40E4951144F4}" type="presOf" srcId="{3851E0E5-1EE3-4BE0-B245-4ACAE1316BF6}" destId="{C6892F22-66F3-4D52-8B0D-2F5F0B8EA2DE}" srcOrd="0" destOrd="0" presId="urn:microsoft.com/office/officeart/2005/8/layout/radial6"/>
+    <dgm:cxn modelId="{99640F09-FA27-4FF4-9201-A8ED0E6F5777}" type="presOf" srcId="{D3F7476D-6854-4506-9762-6450F923A837}" destId="{DA206D1E-573D-4A33-92B8-C4FE6E65A874}" srcOrd="0" destOrd="0" presId="urn:microsoft.com/office/officeart/2005/8/layout/radial6"/>
+    <dgm:cxn modelId="{BB86DB0E-CC66-4B39-89C6-257738C5BCC6}" type="presOf" srcId="{852930E8-AE5C-473F-B7D4-885A1528EBE7}" destId="{A8125330-1F10-4ED1-A82E-FE051DF11DCB}" srcOrd="0" destOrd="0" presId="urn:microsoft.com/office/officeart/2005/8/layout/radial6"/>
+    <dgm:cxn modelId="{A5602644-3B81-4FC0-82E1-94C707B6325F}" srcId="{8A28A104-AE37-4170-A71D-93514034A40B}" destId="{F706D3C7-57BA-47D0-9170-1EF104E5ED14}" srcOrd="3" destOrd="0" parTransId="{4F5DC31B-70D5-4669-B657-6935302483CD}" sibTransId="{D090E9CF-DFD3-4C8B-914C-0F94FFEF8B75}"/>
+    <dgm:cxn modelId="{3FA6C6AD-1C77-452E-8109-B831EAA40CDE}" type="presOf" srcId="{824E7D5A-24BD-4BBB-9CA7-F8DE03E3C6EC}" destId="{27157CA4-4C15-4FF2-AF98-B56A130127B7}" srcOrd="0" destOrd="0" presId="urn:microsoft.com/office/officeart/2005/8/layout/radial6"/>
     <dgm:cxn modelId="{4F8FFCF7-B9DA-4A7D-B3F7-A83BB618C862}" srcId="{8A28A104-AE37-4170-A71D-93514034A40B}" destId="{045FECEF-E947-4F6B-A52F-D2BD5844D8DC}" srcOrd="0" destOrd="0" parTransId="{471B78FD-CFCD-4196-BF69-A19479FCC8FF}" sibTransId="{3A4EFD00-E824-4AC6-8CDA-2CB05E57EF75}"/>
+    <dgm:cxn modelId="{C2193937-0DD4-4452-A2D1-E9A1FB95FC3C}" srcId="{D3F7476D-6854-4506-9762-6450F923A837}" destId="{8A28A104-AE37-4170-A71D-93514034A40B}" srcOrd="1" destOrd="0" parTransId="{80046A3A-289E-46BF-BE1A-B8803CC7FF0B}" sibTransId="{B81CEEA1-FF6E-43EE-8B3B-BA805E8A4BDA}"/>
+    <dgm:cxn modelId="{BE82A1DA-45C8-4389-ACC3-4D8FB3F1D56E}" srcId="{824E7D5A-24BD-4BBB-9CA7-F8DE03E3C6EC}" destId="{3851E0E5-1EE3-4BE0-B245-4ACAE1316BF6}" srcOrd="2" destOrd="0" parTransId="{6AC14223-6AC0-4B57-9BF5-9591E3C1328C}" sibTransId="{852930E8-AE5C-473F-B7D4-885A1528EBE7}"/>
+    <dgm:cxn modelId="{BAB589A9-CED0-4186-94D3-2E67A94C1DA2}" type="presOf" srcId="{F22A4B1E-B1BE-4C15-844F-3F6BF2F893E9}" destId="{D32B39E7-955D-463B-B7E2-753AC4E12F45}" srcOrd="0" destOrd="0" presId="urn:microsoft.com/office/officeart/2005/8/layout/radial6"/>
+    <dgm:cxn modelId="{DDD2F3D4-DFDD-48B4-A2B1-F429EE1A1248}" srcId="{8A28A104-AE37-4170-A71D-93514034A40B}" destId="{05DF8A83-7886-46F2-843E-030E4215A240}" srcOrd="2" destOrd="0" parTransId="{D51D07FF-F4AA-4F26-9E20-546A4B8C5667}" sibTransId="{FCD31C67-C3B3-4832-B07A-BDB19D2B5823}"/>
+    <dgm:cxn modelId="{E36F4387-4738-48FE-B8CE-5E8062F5C4D0}" type="presOf" srcId="{EED691C2-4BC8-4CA6-AE0E-F5FC977A82E6}" destId="{DEBFC0E3-F47B-4346-81B9-47D90018653C}" srcOrd="0" destOrd="0" presId="urn:microsoft.com/office/officeart/2005/8/layout/radial6"/>
+    <dgm:cxn modelId="{7EE773D5-86ED-41E3-91E3-275E562CFC75}" srcId="{D3F7476D-6854-4506-9762-6450F923A837}" destId="{824E7D5A-24BD-4BBB-9CA7-F8DE03E3C6EC}" srcOrd="0" destOrd="0" parTransId="{78E48914-62F8-432D-90C3-1609BAEB1149}" sibTransId="{23407590-0E43-41FE-B4F6-975916AD8AAA}"/>
+    <dgm:cxn modelId="{BEA3FC14-3898-46F0-990E-510619661018}" srcId="{824E7D5A-24BD-4BBB-9CA7-F8DE03E3C6EC}" destId="{E6460567-61C1-4FFF-A28E-784B7EAB1EC6}" srcOrd="0" destOrd="0" parTransId="{79D8F19B-0AEF-48AD-8636-F07680F5F2AE}" sibTransId="{EED691C2-4BC8-4CA6-AE0E-F5FC977A82E6}"/>
+    <dgm:cxn modelId="{EE7E16A2-8C59-4221-8B55-4CE2E42334F0}" srcId="{824E7D5A-24BD-4BBB-9CA7-F8DE03E3C6EC}" destId="{F22A4B1E-B1BE-4C15-844F-3F6BF2F893E9}" srcOrd="1" destOrd="0" parTransId="{4B263AD9-FA00-4E09-B362-10CABF470A08}" sibTransId="{12C189CE-869A-46D8-AD8C-0F7179C4FA6D}"/>
+    <dgm:cxn modelId="{307C4A1B-91BD-40E9-839D-0EB04BF5DB63}" type="presOf" srcId="{12C189CE-869A-46D8-AD8C-0F7179C4FA6D}" destId="{7C8754B5-CCF2-4B27-AEBC-9A995ADCBB9E}" srcOrd="0" destOrd="0" presId="urn:microsoft.com/office/officeart/2005/8/layout/radial6"/>
     <dgm:cxn modelId="{C66AB7E9-1A54-41A4-9FB2-07D703B66FAB}" srcId="{8A28A104-AE37-4170-A71D-93514034A40B}" destId="{30B33EE7-439F-4224-8B1F-02EC5E897D0B}" srcOrd="1" destOrd="0" parTransId="{36BD9E46-9312-4CE7-8FDC-A582FE0FAB86}" sibTransId="{AC95B9B6-C56E-4FEF-8C6A-12F7741F4685}"/>
-    <dgm:cxn modelId="{96690D15-EA76-47D5-A038-265601DA0DAB}" type="presOf" srcId="{EED691C2-4BC8-4CA6-AE0E-F5FC977A82E6}" destId="{DEBFC0E3-F47B-4346-81B9-47D90018653C}" srcOrd="0" destOrd="0" presId="urn:microsoft.com/office/officeart/2005/8/layout/radial6"/>
-    <dgm:cxn modelId="{A5602644-3B81-4FC0-82E1-94C707B6325F}" srcId="{8A28A104-AE37-4170-A71D-93514034A40B}" destId="{F706D3C7-57BA-47D0-9170-1EF104E5ED14}" srcOrd="3" destOrd="0" parTransId="{4F5DC31B-70D5-4669-B657-6935302483CD}" sibTransId="{D090E9CF-DFD3-4C8B-914C-0F94FFEF8B75}"/>
-    <dgm:cxn modelId="{EE7E16A2-8C59-4221-8B55-4CE2E42334F0}" srcId="{824E7D5A-24BD-4BBB-9CA7-F8DE03E3C6EC}" destId="{F22A4B1E-B1BE-4C15-844F-3F6BF2F893E9}" srcOrd="1" destOrd="0" parTransId="{4B263AD9-FA00-4E09-B362-10CABF470A08}" sibTransId="{12C189CE-869A-46D8-AD8C-0F7179C4FA6D}"/>
-    <dgm:cxn modelId="{CB1A722C-4BCC-4FAD-9741-FCBE33AAD371}" type="presOf" srcId="{D3F7476D-6854-4506-9762-6450F923A837}" destId="{DA206D1E-573D-4A33-92B8-C4FE6E65A874}" srcOrd="0" destOrd="0" presId="urn:microsoft.com/office/officeart/2005/8/layout/radial6"/>
-    <dgm:cxn modelId="{8A9ACD30-50FD-4A36-9D47-C865BD809830}" type="presOf" srcId="{12C189CE-869A-46D8-AD8C-0F7179C4FA6D}" destId="{7C8754B5-CCF2-4B27-AEBC-9A995ADCBB9E}" srcOrd="0" destOrd="0" presId="urn:microsoft.com/office/officeart/2005/8/layout/radial6"/>
-    <dgm:cxn modelId="{22B1F927-DB9F-46DA-8E38-7EB08B03BC5B}" type="presOf" srcId="{3851E0E5-1EE3-4BE0-B245-4ACAE1316BF6}" destId="{C6892F22-66F3-4D52-8B0D-2F5F0B8EA2DE}" srcOrd="0" destOrd="0" presId="urn:microsoft.com/office/officeart/2005/8/layout/radial6"/>
-    <dgm:cxn modelId="{7D76D9AA-F697-4417-A305-9AD247A97195}" type="presOf" srcId="{852930E8-AE5C-473F-B7D4-885A1528EBE7}" destId="{A8125330-1F10-4ED1-A82E-FE051DF11DCB}" srcOrd="0" destOrd="0" presId="urn:microsoft.com/office/officeart/2005/8/layout/radial6"/>
-    <dgm:cxn modelId="{BEA3FC14-3898-46F0-990E-510619661018}" srcId="{824E7D5A-24BD-4BBB-9CA7-F8DE03E3C6EC}" destId="{E6460567-61C1-4FFF-A28E-784B7EAB1EC6}" srcOrd="0" destOrd="0" parTransId="{79D8F19B-0AEF-48AD-8636-F07680F5F2AE}" sibTransId="{EED691C2-4BC8-4CA6-AE0E-F5FC977A82E6}"/>
-    <dgm:cxn modelId="{6801B3FA-2241-4E56-AD25-04C980457494}" type="presOf" srcId="{E6460567-61C1-4FFF-A28E-784B7EAB1EC6}" destId="{01B38DC9-6425-4DDB-B64A-F1DC315FF330}" srcOrd="0" destOrd="0" presId="urn:microsoft.com/office/officeart/2005/8/layout/radial6"/>
-    <dgm:cxn modelId="{BE82A1DA-45C8-4389-ACC3-4D8FB3F1D56E}" srcId="{824E7D5A-24BD-4BBB-9CA7-F8DE03E3C6EC}" destId="{3851E0E5-1EE3-4BE0-B245-4ACAE1316BF6}" srcOrd="2" destOrd="0" parTransId="{6AC14223-6AC0-4B57-9BF5-9591E3C1328C}" sibTransId="{852930E8-AE5C-473F-B7D4-885A1528EBE7}"/>
-    <dgm:cxn modelId="{8F311C97-796C-4DE9-8953-3C2B05045BE4}" type="presOf" srcId="{F22A4B1E-B1BE-4C15-844F-3F6BF2F893E9}" destId="{D32B39E7-955D-463B-B7E2-753AC4E12F45}" srcOrd="0" destOrd="0" presId="urn:microsoft.com/office/officeart/2005/8/layout/radial6"/>
-    <dgm:cxn modelId="{7EE773D5-86ED-41E3-91E3-275E562CFC75}" srcId="{D3F7476D-6854-4506-9762-6450F923A837}" destId="{824E7D5A-24BD-4BBB-9CA7-F8DE03E3C6EC}" srcOrd="0" destOrd="0" parTransId="{78E48914-62F8-432D-90C3-1609BAEB1149}" sibTransId="{23407590-0E43-41FE-B4F6-975916AD8AAA}"/>
-    <dgm:cxn modelId="{5947A51D-A279-425C-AAF8-2CD0390BE0EF}" type="presOf" srcId="{824E7D5A-24BD-4BBB-9CA7-F8DE03E3C6EC}" destId="{27157CA4-4C15-4FF2-AF98-B56A130127B7}" srcOrd="0" destOrd="0" presId="urn:microsoft.com/office/officeart/2005/8/layout/radial6"/>
-    <dgm:cxn modelId="{DDD2F3D4-DFDD-48B4-A2B1-F429EE1A1248}" srcId="{8A28A104-AE37-4170-A71D-93514034A40B}" destId="{05DF8A83-7886-46F2-843E-030E4215A240}" srcOrd="2" destOrd="0" parTransId="{D51D07FF-F4AA-4F26-9E20-546A4B8C5667}" sibTransId="{FCD31C67-C3B3-4832-B07A-BDB19D2B5823}"/>
-    <dgm:cxn modelId="{C2193937-0DD4-4452-A2D1-E9A1FB95FC3C}" srcId="{D3F7476D-6854-4506-9762-6450F923A837}" destId="{8A28A104-AE37-4170-A71D-93514034A40B}" srcOrd="1" destOrd="0" parTransId="{80046A3A-289E-46BF-BE1A-B8803CC7FF0B}" sibTransId="{B81CEEA1-FF6E-43EE-8B3B-BA805E8A4BDA}"/>
-    <dgm:cxn modelId="{72D0A38D-4E95-4BDF-A3DC-4EF3F20A6D5E}" type="presParOf" srcId="{DA206D1E-573D-4A33-92B8-C4FE6E65A874}" destId="{27157CA4-4C15-4FF2-AF98-B56A130127B7}" srcOrd="0" destOrd="0" presId="urn:microsoft.com/office/officeart/2005/8/layout/radial6"/>
-    <dgm:cxn modelId="{51968836-63CB-4044-843E-022D2585D5A4}" type="presParOf" srcId="{DA206D1E-573D-4A33-92B8-C4FE6E65A874}" destId="{01B38DC9-6425-4DDB-B64A-F1DC315FF330}" srcOrd="1" destOrd="0" presId="urn:microsoft.com/office/officeart/2005/8/layout/radial6"/>
-    <dgm:cxn modelId="{A797922E-D340-4277-B2F4-A4245A8F19FF}" type="presParOf" srcId="{DA206D1E-573D-4A33-92B8-C4FE6E65A874}" destId="{06168769-8384-4267-B616-CB3E5941E70A}" srcOrd="2" destOrd="0" presId="urn:microsoft.com/office/officeart/2005/8/layout/radial6"/>
-    <dgm:cxn modelId="{54F43331-94D9-4A7B-BA76-35A7D3C1974F}" type="presParOf" srcId="{DA206D1E-573D-4A33-92B8-C4FE6E65A874}" destId="{DEBFC0E3-F47B-4346-81B9-47D90018653C}" srcOrd="3" destOrd="0" presId="urn:microsoft.com/office/officeart/2005/8/layout/radial6"/>
-    <dgm:cxn modelId="{0E4FD6DE-B301-4178-ACC5-517E15B657AE}" type="presParOf" srcId="{DA206D1E-573D-4A33-92B8-C4FE6E65A874}" destId="{D32B39E7-955D-463B-B7E2-753AC4E12F45}" srcOrd="4" destOrd="0" presId="urn:microsoft.com/office/officeart/2005/8/layout/radial6"/>
-    <dgm:cxn modelId="{34321283-6113-49EE-8C82-17862D48ADEC}" type="presParOf" srcId="{DA206D1E-573D-4A33-92B8-C4FE6E65A874}" destId="{CD3AE6AC-C38D-4105-AB9A-D697EC6102D7}" srcOrd="5" destOrd="0" presId="urn:microsoft.com/office/officeart/2005/8/layout/radial6"/>
-    <dgm:cxn modelId="{0197B48E-B0C7-4E67-95DC-6B6D5382C6F3}" type="presParOf" srcId="{DA206D1E-573D-4A33-92B8-C4FE6E65A874}" destId="{7C8754B5-CCF2-4B27-AEBC-9A995ADCBB9E}" srcOrd="6" destOrd="0" presId="urn:microsoft.com/office/officeart/2005/8/layout/radial6"/>
-    <dgm:cxn modelId="{21BDFDD3-DCA9-44E9-9BF9-B821644E0ECD}" type="presParOf" srcId="{DA206D1E-573D-4A33-92B8-C4FE6E65A874}" destId="{C6892F22-66F3-4D52-8B0D-2F5F0B8EA2DE}" srcOrd="7" destOrd="0" presId="urn:microsoft.com/office/officeart/2005/8/layout/radial6"/>
-    <dgm:cxn modelId="{D35BF6DB-3BB6-4BC6-8360-1F9BE8276000}" type="presParOf" srcId="{DA206D1E-573D-4A33-92B8-C4FE6E65A874}" destId="{C4A5D4DF-6D82-44DC-8A84-769E00D2C0E2}" srcOrd="8" destOrd="0" presId="urn:microsoft.com/office/officeart/2005/8/layout/radial6"/>
-    <dgm:cxn modelId="{4EA06C25-382A-4C4B-89DD-9C2F26ECB62A}" type="presParOf" srcId="{DA206D1E-573D-4A33-92B8-C4FE6E65A874}" destId="{A8125330-1F10-4ED1-A82E-FE051DF11DCB}" srcOrd="9" destOrd="0" presId="urn:microsoft.com/office/officeart/2005/8/layout/radial6"/>
+    <dgm:cxn modelId="{E73BE35E-652D-4656-8DDD-EA368FE33D3C}" type="presOf" srcId="{E6460567-61C1-4FFF-A28E-784B7EAB1EC6}" destId="{01B38DC9-6425-4DDB-B64A-F1DC315FF330}" srcOrd="0" destOrd="0" presId="urn:microsoft.com/office/officeart/2005/8/layout/radial6"/>
+    <dgm:cxn modelId="{F2455DFC-CBE6-4BE9-9790-9627C10CE60D}" type="presParOf" srcId="{DA206D1E-573D-4A33-92B8-C4FE6E65A874}" destId="{27157CA4-4C15-4FF2-AF98-B56A130127B7}" srcOrd="0" destOrd="0" presId="urn:microsoft.com/office/officeart/2005/8/layout/radial6"/>
+    <dgm:cxn modelId="{DC13033E-C389-4AFB-9FC6-56711C97E34A}" type="presParOf" srcId="{DA206D1E-573D-4A33-92B8-C4FE6E65A874}" destId="{01B38DC9-6425-4DDB-B64A-F1DC315FF330}" srcOrd="1" destOrd="0" presId="urn:microsoft.com/office/officeart/2005/8/layout/radial6"/>
+    <dgm:cxn modelId="{45304401-7882-4874-84E4-F10A72B91C81}" type="presParOf" srcId="{DA206D1E-573D-4A33-92B8-C4FE6E65A874}" destId="{06168769-8384-4267-B616-CB3E5941E70A}" srcOrd="2" destOrd="0" presId="urn:microsoft.com/office/officeart/2005/8/layout/radial6"/>
+    <dgm:cxn modelId="{98FA102B-A248-4B0C-9E2A-95E30C2570D4}" type="presParOf" srcId="{DA206D1E-573D-4A33-92B8-C4FE6E65A874}" destId="{DEBFC0E3-F47B-4346-81B9-47D90018653C}" srcOrd="3" destOrd="0" presId="urn:microsoft.com/office/officeart/2005/8/layout/radial6"/>
+    <dgm:cxn modelId="{9A289DA3-672B-4351-B901-3B6537624D56}" type="presParOf" srcId="{DA206D1E-573D-4A33-92B8-C4FE6E65A874}" destId="{D32B39E7-955D-463B-B7E2-753AC4E12F45}" srcOrd="4" destOrd="0" presId="urn:microsoft.com/office/officeart/2005/8/layout/radial6"/>
+    <dgm:cxn modelId="{F6752364-5963-40C1-BE1A-848C185DE355}" type="presParOf" srcId="{DA206D1E-573D-4A33-92B8-C4FE6E65A874}" destId="{CD3AE6AC-C38D-4105-AB9A-D697EC6102D7}" srcOrd="5" destOrd="0" presId="urn:microsoft.com/office/officeart/2005/8/layout/radial6"/>
+    <dgm:cxn modelId="{BB25591E-4461-47DE-A73A-08748A283E41}" type="presParOf" srcId="{DA206D1E-573D-4A33-92B8-C4FE6E65A874}" destId="{7C8754B5-CCF2-4B27-AEBC-9A995ADCBB9E}" srcOrd="6" destOrd="0" presId="urn:microsoft.com/office/officeart/2005/8/layout/radial6"/>
+    <dgm:cxn modelId="{7C991C14-2909-460C-8B86-130342D4F2E1}" type="presParOf" srcId="{DA206D1E-573D-4A33-92B8-C4FE6E65A874}" destId="{C6892F22-66F3-4D52-8B0D-2F5F0B8EA2DE}" srcOrd="7" destOrd="0" presId="urn:microsoft.com/office/officeart/2005/8/layout/radial6"/>
+    <dgm:cxn modelId="{B5B41162-67E4-40E6-968D-3DA663CFA5E5}" type="presParOf" srcId="{DA206D1E-573D-4A33-92B8-C4FE6E65A874}" destId="{C4A5D4DF-6D82-44DC-8A84-769E00D2C0E2}" srcOrd="8" destOrd="0" presId="urn:microsoft.com/office/officeart/2005/8/layout/radial6"/>
+    <dgm:cxn modelId="{FD3BC75E-80DF-4DCE-B9BE-E2637A2B2AEB}" type="presParOf" srcId="{DA206D1E-573D-4A33-92B8-C4FE6E65A874}" destId="{A8125330-1F10-4ED1-A82E-FE051DF11DCB}" srcOrd="9" destOrd="0" presId="urn:microsoft.com/office/officeart/2005/8/layout/radial6"/>
   </dgm:cxnLst>
   <dgm:bg/>
   <dgm:whole/>
@@ -10189,28 +10331,28 @@
     </dgm:pt>
   </dgm:ptLst>
   <dgm:cxnLst>
-    <dgm:cxn modelId="{E0D616F0-10AA-4AC4-B755-26F976C329A8}" type="presOf" srcId="{72E1B8A4-CAAB-4597-89E0-92F95A0B68BA}" destId="{6CE4FA88-CE13-4C95-AFE9-E4B02E4132FF}" srcOrd="0" destOrd="0" presId="urn:microsoft.com/office/officeart/2005/8/layout/radial6"/>
+    <dgm:cxn modelId="{5B064866-C10D-4241-8D04-0518343E2066}" type="presOf" srcId="{8B376A9D-7B2D-4BA9-81B2-4857DEEBADB2}" destId="{43AEE047-2019-4614-BEA0-E26640AE3868}" srcOrd="0" destOrd="0" presId="urn:microsoft.com/office/officeart/2005/8/layout/radial6"/>
+    <dgm:cxn modelId="{0FC39583-2B5F-41A7-BDE0-38ECC76227EC}" type="presOf" srcId="{9F85424A-D77A-4CEF-8FB2-D68A15A9B699}" destId="{9166BB4C-7737-400C-B9A0-47679910D1A4}" srcOrd="0" destOrd="0" presId="urn:microsoft.com/office/officeart/2005/8/layout/radial6"/>
+    <dgm:cxn modelId="{83ED8FB6-4641-4A1D-8090-0690719EFEBC}" type="presOf" srcId="{1C8A91FE-D47F-43FA-9638-1BF63C6F116E}" destId="{1CDD9283-6160-44B4-A7AE-20FB452E8D41}" srcOrd="0" destOrd="0" presId="urn:microsoft.com/office/officeart/2005/8/layout/radial6"/>
     <dgm:cxn modelId="{68EE1EFD-CFAA-4046-A25D-3563875DAEE5}" srcId="{57E5F76F-BF31-430F-8662-3A4A4F35F362}" destId="{9F85A230-B084-4B44-8807-953D6D02EEFE}" srcOrd="0" destOrd="0" parTransId="{9F56C92A-9071-435E-824E-399BECD71A0E}" sibTransId="{DDD1EE14-BDAB-43BB-9871-3BCCADA0D344}"/>
-    <dgm:cxn modelId="{278EB730-A07B-47BA-9534-A3CD435836EF}" type="presOf" srcId="{4B2CE0F8-A8D4-42A1-9081-C970899BE96A}" destId="{C80943D0-BB20-49B7-92CA-E6AA0A963F84}" srcOrd="0" destOrd="0" presId="urn:microsoft.com/office/officeart/2005/8/layout/radial6"/>
-    <dgm:cxn modelId="{16FBB7DA-8EA5-4BA8-BD07-C8E5D9D9DF34}" type="presOf" srcId="{8B376A9D-7B2D-4BA9-81B2-4857DEEBADB2}" destId="{43AEE047-2019-4614-BEA0-E26640AE3868}" srcOrd="0" destOrd="0" presId="urn:microsoft.com/office/officeart/2005/8/layout/radial6"/>
+    <dgm:cxn modelId="{D2CF84EF-E0F9-4081-B9E3-5A87A924D2E0}" type="presOf" srcId="{72E1B8A4-CAAB-4597-89E0-92F95A0B68BA}" destId="{6CE4FA88-CE13-4C95-AFE9-E4B02E4132FF}" srcOrd="0" destOrd="0" presId="urn:microsoft.com/office/officeart/2005/8/layout/radial6"/>
+    <dgm:cxn modelId="{764FE5B5-8465-4CF9-AC86-AFA99CC5573F}" type="presOf" srcId="{4B2CE0F8-A8D4-42A1-9081-C970899BE96A}" destId="{C80943D0-BB20-49B7-92CA-E6AA0A963F84}" srcOrd="0" destOrd="0" presId="urn:microsoft.com/office/officeart/2005/8/layout/radial6"/>
+    <dgm:cxn modelId="{E31A808A-3EA4-4F44-B067-99E441076165}" type="presOf" srcId="{9F85A230-B084-4B44-8807-953D6D02EEFE}" destId="{770DEB67-3CB1-42D5-9274-FB2B4EC64607}" srcOrd="0" destOrd="0" presId="urn:microsoft.com/office/officeart/2005/8/layout/radial6"/>
     <dgm:cxn modelId="{76FCD804-8F5C-4200-BA03-41F1F97E9A99}" srcId="{9F85A230-B084-4B44-8807-953D6D02EEFE}" destId="{3FFD797F-5177-4007-A2E9-77314203F13D}" srcOrd="2" destOrd="0" parTransId="{AAD0FEA9-B668-4A04-A27D-950D92E78BCC}" sibTransId="{72E1B8A4-CAAB-4597-89E0-92F95A0B68BA}"/>
-    <dgm:cxn modelId="{AB67FB3E-0238-4D90-A38B-3ECCE55EB9B0}" type="presOf" srcId="{3FFD797F-5177-4007-A2E9-77314203F13D}" destId="{8AA90311-7AF3-42D7-8507-D397AF1E4460}" srcOrd="0" destOrd="0" presId="urn:microsoft.com/office/officeart/2005/8/layout/radial6"/>
-    <dgm:cxn modelId="{9FC5200E-2B9F-4CCA-AC6A-159314C3BF51}" type="presOf" srcId="{9F85A230-B084-4B44-8807-953D6D02EEFE}" destId="{770DEB67-3CB1-42D5-9274-FB2B4EC64607}" srcOrd="0" destOrd="0" presId="urn:microsoft.com/office/officeart/2005/8/layout/radial6"/>
     <dgm:cxn modelId="{41C27F71-F40B-4214-A484-7C90193E3D55}" srcId="{9F85A230-B084-4B44-8807-953D6D02EEFE}" destId="{1C8A91FE-D47F-43FA-9638-1BF63C6F116E}" srcOrd="1" destOrd="0" parTransId="{C7291E6C-C58E-487C-8234-ECCB9791141D}" sibTransId="{8B376A9D-7B2D-4BA9-81B2-4857DEEBADB2}"/>
-    <dgm:cxn modelId="{4F149207-CC73-430F-91F8-D2EF65BCC41C}" type="presOf" srcId="{9F85424A-D77A-4CEF-8FB2-D68A15A9B699}" destId="{9166BB4C-7737-400C-B9A0-47679910D1A4}" srcOrd="0" destOrd="0" presId="urn:microsoft.com/office/officeart/2005/8/layout/radial6"/>
-    <dgm:cxn modelId="{50850604-AD4A-425E-BE7A-998399BC789B}" type="presOf" srcId="{57E5F76F-BF31-430F-8662-3A4A4F35F362}" destId="{B92A85EA-4E44-41D5-9F86-075A775BBBB9}" srcOrd="0" destOrd="0" presId="urn:microsoft.com/office/officeart/2005/8/layout/radial6"/>
+    <dgm:cxn modelId="{5F6BB261-5D8F-4CE5-84F8-0D33B353E280}" type="presOf" srcId="{3FFD797F-5177-4007-A2E9-77314203F13D}" destId="{8AA90311-7AF3-42D7-8507-D397AF1E4460}" srcOrd="0" destOrd="0" presId="urn:microsoft.com/office/officeart/2005/8/layout/radial6"/>
     <dgm:cxn modelId="{E58728D1-C86C-46A8-A126-1587D32D0A66}" srcId="{9F85A230-B084-4B44-8807-953D6D02EEFE}" destId="{4B2CE0F8-A8D4-42A1-9081-C970899BE96A}" srcOrd="0" destOrd="0" parTransId="{FA032D17-B4D9-4B61-A9BF-D3075382EAF4}" sibTransId="{9F85424A-D77A-4CEF-8FB2-D68A15A9B699}"/>
-    <dgm:cxn modelId="{A23C0623-9EC8-4F9C-98E7-C3C2B8BA6A85}" type="presOf" srcId="{1C8A91FE-D47F-43FA-9638-1BF63C6F116E}" destId="{1CDD9283-6160-44B4-A7AE-20FB452E8D41}" srcOrd="0" destOrd="0" presId="urn:microsoft.com/office/officeart/2005/8/layout/radial6"/>
-    <dgm:cxn modelId="{022F051E-1C28-4A70-A1C1-BDD90D48DE0C}" type="presParOf" srcId="{B92A85EA-4E44-41D5-9F86-075A775BBBB9}" destId="{770DEB67-3CB1-42D5-9274-FB2B4EC64607}" srcOrd="0" destOrd="0" presId="urn:microsoft.com/office/officeart/2005/8/layout/radial6"/>
-    <dgm:cxn modelId="{13713E0B-6F4A-4234-BE39-D0272666A892}" type="presParOf" srcId="{B92A85EA-4E44-41D5-9F86-075A775BBBB9}" destId="{C80943D0-BB20-49B7-92CA-E6AA0A963F84}" srcOrd="1" destOrd="0" presId="urn:microsoft.com/office/officeart/2005/8/layout/radial6"/>
-    <dgm:cxn modelId="{F47DAA0D-03EE-47AF-9F71-215A541379C2}" type="presParOf" srcId="{B92A85EA-4E44-41D5-9F86-075A775BBBB9}" destId="{8D9FD319-C07A-4550-9CCC-6B45E02A23E9}" srcOrd="2" destOrd="0" presId="urn:microsoft.com/office/officeart/2005/8/layout/radial6"/>
-    <dgm:cxn modelId="{CE5A84FE-8D3E-4EE2-85AA-60EF718DF2F9}" type="presParOf" srcId="{B92A85EA-4E44-41D5-9F86-075A775BBBB9}" destId="{9166BB4C-7737-400C-B9A0-47679910D1A4}" srcOrd="3" destOrd="0" presId="urn:microsoft.com/office/officeart/2005/8/layout/radial6"/>
-    <dgm:cxn modelId="{802B6B92-A71C-418F-B049-15FFA85DB9F7}" type="presParOf" srcId="{B92A85EA-4E44-41D5-9F86-075A775BBBB9}" destId="{1CDD9283-6160-44B4-A7AE-20FB452E8D41}" srcOrd="4" destOrd="0" presId="urn:microsoft.com/office/officeart/2005/8/layout/radial6"/>
-    <dgm:cxn modelId="{BA34F571-6E43-4121-8AC9-1C6D85F15806}" type="presParOf" srcId="{B92A85EA-4E44-41D5-9F86-075A775BBBB9}" destId="{A170EAF5-7E5E-4B6B-9D5E-6D05F09001AD}" srcOrd="5" destOrd="0" presId="urn:microsoft.com/office/officeart/2005/8/layout/radial6"/>
-    <dgm:cxn modelId="{1F9293BA-1C37-4AA8-8F85-3845CF6A18BE}" type="presParOf" srcId="{B92A85EA-4E44-41D5-9F86-075A775BBBB9}" destId="{43AEE047-2019-4614-BEA0-E26640AE3868}" srcOrd="6" destOrd="0" presId="urn:microsoft.com/office/officeart/2005/8/layout/radial6"/>
-    <dgm:cxn modelId="{719AB521-DFEE-4327-AF8C-696B319F282D}" type="presParOf" srcId="{B92A85EA-4E44-41D5-9F86-075A775BBBB9}" destId="{8AA90311-7AF3-42D7-8507-D397AF1E4460}" srcOrd="7" destOrd="0" presId="urn:microsoft.com/office/officeart/2005/8/layout/radial6"/>
-    <dgm:cxn modelId="{C5319AB1-0A81-4F76-90B6-30DA8249D539}" type="presParOf" srcId="{B92A85EA-4E44-41D5-9F86-075A775BBBB9}" destId="{4563CA61-8A10-4E65-98FB-4DB97CCF2798}" srcOrd="8" destOrd="0" presId="urn:microsoft.com/office/officeart/2005/8/layout/radial6"/>
-    <dgm:cxn modelId="{C6C95502-4687-4E2E-ACEA-62ACD1C31D1D}" type="presParOf" srcId="{B92A85EA-4E44-41D5-9F86-075A775BBBB9}" destId="{6CE4FA88-CE13-4C95-AFE9-E4B02E4132FF}" srcOrd="9" destOrd="0" presId="urn:microsoft.com/office/officeart/2005/8/layout/radial6"/>
+    <dgm:cxn modelId="{17F7E732-7DE7-402F-A458-5DEAD461C932}" type="presOf" srcId="{57E5F76F-BF31-430F-8662-3A4A4F35F362}" destId="{B92A85EA-4E44-41D5-9F86-075A775BBBB9}" srcOrd="0" destOrd="0" presId="urn:microsoft.com/office/officeart/2005/8/layout/radial6"/>
+    <dgm:cxn modelId="{14D18366-4B83-4AAA-ABC2-CDBDFDC5B9A9}" type="presParOf" srcId="{B92A85EA-4E44-41D5-9F86-075A775BBBB9}" destId="{770DEB67-3CB1-42D5-9274-FB2B4EC64607}" srcOrd="0" destOrd="0" presId="urn:microsoft.com/office/officeart/2005/8/layout/radial6"/>
+    <dgm:cxn modelId="{55816F44-5647-4BA9-8E56-C982BD0856ED}" type="presParOf" srcId="{B92A85EA-4E44-41D5-9F86-075A775BBBB9}" destId="{C80943D0-BB20-49B7-92CA-E6AA0A963F84}" srcOrd="1" destOrd="0" presId="urn:microsoft.com/office/officeart/2005/8/layout/radial6"/>
+    <dgm:cxn modelId="{9C107C1F-F3A7-4318-94FF-121103868843}" type="presParOf" srcId="{B92A85EA-4E44-41D5-9F86-075A775BBBB9}" destId="{8D9FD319-C07A-4550-9CCC-6B45E02A23E9}" srcOrd="2" destOrd="0" presId="urn:microsoft.com/office/officeart/2005/8/layout/radial6"/>
+    <dgm:cxn modelId="{38FF1F4E-7B67-47A3-BAD7-600C88EDE878}" type="presParOf" srcId="{B92A85EA-4E44-41D5-9F86-075A775BBBB9}" destId="{9166BB4C-7737-400C-B9A0-47679910D1A4}" srcOrd="3" destOrd="0" presId="urn:microsoft.com/office/officeart/2005/8/layout/radial6"/>
+    <dgm:cxn modelId="{AA7E6BE2-6D30-4491-9000-AD717E7856E7}" type="presParOf" srcId="{B92A85EA-4E44-41D5-9F86-075A775BBBB9}" destId="{1CDD9283-6160-44B4-A7AE-20FB452E8D41}" srcOrd="4" destOrd="0" presId="urn:microsoft.com/office/officeart/2005/8/layout/radial6"/>
+    <dgm:cxn modelId="{28D5FC0C-4DCB-4D85-A382-DBFF1DFDB551}" type="presParOf" srcId="{B92A85EA-4E44-41D5-9F86-075A775BBBB9}" destId="{A170EAF5-7E5E-4B6B-9D5E-6D05F09001AD}" srcOrd="5" destOrd="0" presId="urn:microsoft.com/office/officeart/2005/8/layout/radial6"/>
+    <dgm:cxn modelId="{CE4D3E4C-3B89-485B-AA93-6B81AA5DF664}" type="presParOf" srcId="{B92A85EA-4E44-41D5-9F86-075A775BBBB9}" destId="{43AEE047-2019-4614-BEA0-E26640AE3868}" srcOrd="6" destOrd="0" presId="urn:microsoft.com/office/officeart/2005/8/layout/radial6"/>
+    <dgm:cxn modelId="{1D5B9D25-D26D-4AD2-8173-8F4AE14D5C2F}" type="presParOf" srcId="{B92A85EA-4E44-41D5-9F86-075A775BBBB9}" destId="{8AA90311-7AF3-42D7-8507-D397AF1E4460}" srcOrd="7" destOrd="0" presId="urn:microsoft.com/office/officeart/2005/8/layout/radial6"/>
+    <dgm:cxn modelId="{169F91A2-282A-4727-95D9-5CFF181EC750}" type="presParOf" srcId="{B92A85EA-4E44-41D5-9F86-075A775BBBB9}" destId="{4563CA61-8A10-4E65-98FB-4DB97CCF2798}" srcOrd="8" destOrd="0" presId="urn:microsoft.com/office/officeart/2005/8/layout/radial6"/>
+    <dgm:cxn modelId="{47EDAA60-7C7F-45D3-A5F2-BBC1610567BB}" type="presParOf" srcId="{B92A85EA-4E44-41D5-9F86-075A775BBBB9}" destId="{6CE4FA88-CE13-4C95-AFE9-E4B02E4132FF}" srcOrd="9" destOrd="0" presId="urn:microsoft.com/office/officeart/2005/8/layout/radial6"/>
   </dgm:cxnLst>
   <dgm:bg/>
   <dgm:whole/>
@@ -10935,50 +11077,50 @@
     </dgm:pt>
   </dgm:ptLst>
   <dgm:cxnLst>
-    <dgm:cxn modelId="{B5032A7A-9553-45F8-964A-4F242595C474}" type="presOf" srcId="{C20D08A2-B11C-40E9-B0D1-AEE88E4FF42A}" destId="{133DD3BB-9B1A-48E7-8C31-9C89806A1316}" srcOrd="0" destOrd="0" presId="urn:microsoft.com/office/officeart/2005/8/layout/chevron2"/>
+    <dgm:cxn modelId="{EEB696BE-0733-40F5-B277-DAC7D1643A92}" type="presOf" srcId="{CBC13BB6-FDCB-4B96-9C48-9179EC5FDCA8}" destId="{FFBC5902-1023-447E-A710-C941F28E4571}" srcOrd="0" destOrd="0" presId="urn:microsoft.com/office/officeart/2005/8/layout/chevron2"/>
+    <dgm:cxn modelId="{2CDCF49A-A809-4687-80E5-DBB81D7DAE74}" type="presOf" srcId="{C20D08A2-B11C-40E9-B0D1-AEE88E4FF42A}" destId="{133DD3BB-9B1A-48E7-8C31-9C89806A1316}" srcOrd="0" destOrd="0" presId="urn:microsoft.com/office/officeart/2005/8/layout/chevron2"/>
+    <dgm:cxn modelId="{1E31B3D6-6682-44FD-9D4E-2DECB7F48A08}" srcId="{51AC30FA-8260-45EB-B17E-43D6583AD990}" destId="{25560193-3D81-4D7C-814D-BE6EB2381D1F}" srcOrd="2" destOrd="0" parTransId="{B7AE70F2-2A00-4B2E-AEE2-9A4B7CB0E31C}" sibTransId="{D96216F8-D4A1-46CB-8F7A-08FB648ACA98}"/>
+    <dgm:cxn modelId="{FFA3F7C4-4CC0-4095-A2E0-D27FD62F3C8A}" type="presOf" srcId="{88D4D4EF-215A-4531-BABF-A0050A6FFCD2}" destId="{F0A48D62-2C22-4AF9-9E26-B3604A9BFE5F}" srcOrd="0" destOrd="0" presId="urn:microsoft.com/office/officeart/2005/8/layout/chevron2"/>
+    <dgm:cxn modelId="{8F6E9DEB-CE1C-4A54-BE92-955973D87170}" srcId="{4A122D1B-B816-45E5-8D51-0C3F63AE208D}" destId="{F6F062A2-FD64-4E39-9B1D-DE3B19E0C231}" srcOrd="2" destOrd="0" parTransId="{731DF3B6-05BE-4E8A-AE56-3CB5D3B90949}" sibTransId="{9BCC218F-E57D-4AE7-A246-9616C82816DF}"/>
+    <dgm:cxn modelId="{6D8D9A2F-00DC-4245-AD0E-FD8640DD56D4}" srcId="{F97C6B51-37BB-41B5-A56B-6BFC5AD7E84F}" destId="{ACDD74E2-E09C-41BC-8041-159652CAB684}" srcOrd="0" destOrd="0" parTransId="{3F79F702-0417-4512-88A0-A3407E31E433}" sibTransId="{F0500CD1-F2CA-43EB-9DC9-71D76725D028}"/>
+    <dgm:cxn modelId="{1AC1AA4A-3A63-472F-83C2-6F417444D109}" srcId="{51AC30FA-8260-45EB-B17E-43D6583AD990}" destId="{88D4D4EF-215A-4531-BABF-A0050A6FFCD2}" srcOrd="0" destOrd="0" parTransId="{7C3805DD-5E41-46B8-8A64-EC78A455F2DE}" sibTransId="{89F4C431-DE35-48D7-A3B9-D12D07511555}"/>
+    <dgm:cxn modelId="{E11C66AC-8F6A-4515-8F9A-56EF1939062C}" srcId="{F6F062A2-FD64-4E39-9B1D-DE3B19E0C231}" destId="{CBC13BB6-FDCB-4B96-9C48-9179EC5FDCA8}" srcOrd="0" destOrd="0" parTransId="{E19FA283-4EF0-4275-8452-82EF5B7B50A0}" sibTransId="{86994439-71A7-4635-ACDE-10DC37BB3357}"/>
+    <dgm:cxn modelId="{80CDA008-AF14-49DD-BAB8-4F7F7577031E}" type="presOf" srcId="{540CB32D-8624-48C1-B3D6-9BDBDF74BB47}" destId="{F1AD9AAC-48C9-4B44-9AC2-F3C901E22C6D}" srcOrd="0" destOrd="0" presId="urn:microsoft.com/office/officeart/2005/8/layout/chevron2"/>
+    <dgm:cxn modelId="{99A9F1E1-41E7-4225-BF80-1FB7FF123694}" type="presOf" srcId="{51AC30FA-8260-45EB-B17E-43D6583AD990}" destId="{236A658C-51FD-47C8-A621-F43393F6FBD8}" srcOrd="0" destOrd="0" presId="urn:microsoft.com/office/officeart/2005/8/layout/chevron2"/>
+    <dgm:cxn modelId="{C19AA9CF-004E-45AA-92B7-EF06E4710583}" type="presOf" srcId="{F6F062A2-FD64-4E39-9B1D-DE3B19E0C231}" destId="{57C5457B-9A9B-487F-894D-AF898F0EA4DA}" srcOrd="0" destOrd="0" presId="urn:microsoft.com/office/officeart/2005/8/layout/chevron2"/>
+    <dgm:cxn modelId="{C3C8FA61-4F8D-469F-8EEF-017A95D85ABB}" type="presOf" srcId="{F97C6B51-37BB-41B5-A56B-6BFC5AD7E84F}" destId="{321A5904-C1D7-4FDD-88CC-8767E52696E4}" srcOrd="0" destOrd="0" presId="urn:microsoft.com/office/officeart/2005/8/layout/chevron2"/>
+    <dgm:cxn modelId="{81E0C4C4-D9A2-496A-9E25-A494C31372D3}" srcId="{51AC30FA-8260-45EB-B17E-43D6583AD990}" destId="{F10B96CE-7A92-465C-88AC-673C6F65D5CB}" srcOrd="1" destOrd="0" parTransId="{EDE83181-B61C-48B0-8F9B-4EF481C991A2}" sibTransId="{44F54F16-B1ED-4FF9-834D-EF3BF2373384}"/>
+    <dgm:cxn modelId="{3B013C08-6F16-4E05-8DEA-A4AB546FDD7E}" srcId="{F97C6B51-37BB-41B5-A56B-6BFC5AD7E84F}" destId="{66FDC4E1-361C-49EC-B6CE-2067F9D1DDCF}" srcOrd="2" destOrd="0" parTransId="{52F596DE-E114-4EEC-B3C1-51795B0E8BEA}" sibTransId="{98762D8C-2FE1-4E7B-99A4-4274668279E6}"/>
+    <dgm:cxn modelId="{93E2247B-4813-447B-B14F-52D91985F8FD}" srcId="{F6F062A2-FD64-4E39-9B1D-DE3B19E0C231}" destId="{A4E4C500-E672-44B3-95B1-869B9EB38DFD}" srcOrd="1" destOrd="0" parTransId="{BBE8C5E0-92DE-4A10-B34C-BD94CFDEFC4E}" sibTransId="{7A33A718-DE74-4B34-8909-FC3DC68CE60C}"/>
+    <dgm:cxn modelId="{1902F248-E50E-4587-BDA9-14A00164A52A}" type="presOf" srcId="{F10B96CE-7A92-465C-88AC-673C6F65D5CB}" destId="{F0A48D62-2C22-4AF9-9E26-B3604A9BFE5F}" srcOrd="0" destOrd="1" presId="urn:microsoft.com/office/officeart/2005/8/layout/chevron2"/>
+    <dgm:cxn modelId="{B09AE15F-7153-4F67-97FE-412A66A6A030}" type="presOf" srcId="{FD1770AA-DE27-4BD0-84B9-8C6F3B7840E3}" destId="{133DD3BB-9B1A-48E7-8C31-9C89806A1316}" srcOrd="0" destOrd="1" presId="urn:microsoft.com/office/officeart/2005/8/layout/chevron2"/>
+    <dgm:cxn modelId="{5F21AAE2-39EE-4700-9075-07E20A336224}" srcId="{F97C6B51-37BB-41B5-A56B-6BFC5AD7E84F}" destId="{0D34D45D-CBC4-4D2F-BB0D-32E8695BF901}" srcOrd="1" destOrd="0" parTransId="{DAA8F894-F1C5-4567-B743-49B1EBCFDFFC}" sibTransId="{7C3D6F9C-B71C-4A3C-A45D-4A478F2E8FF9}"/>
+    <dgm:cxn modelId="{37F15167-AB8B-4E29-A1F0-6C856139FFBE}" srcId="{4A122D1B-B816-45E5-8D51-0C3F63AE208D}" destId="{540CB32D-8624-48C1-B3D6-9BDBDF74BB47}" srcOrd="3" destOrd="0" parTransId="{C1F97796-3610-42D5-A57A-546E265AF2C5}" sibTransId="{0F46638C-D7CE-4F56-B91A-CACCF9798DA3}"/>
+    <dgm:cxn modelId="{03FECA1B-F235-428D-BB60-4D69F6234FED}" type="presOf" srcId="{25560193-3D81-4D7C-814D-BE6EB2381D1F}" destId="{F0A48D62-2C22-4AF9-9E26-B3604A9BFE5F}" srcOrd="0" destOrd="2" presId="urn:microsoft.com/office/officeart/2005/8/layout/chevron2"/>
     <dgm:cxn modelId="{702545C9-6528-4F85-B426-74F9DDC7C2BA}" srcId="{4A122D1B-B816-45E5-8D51-0C3F63AE208D}" destId="{F97C6B51-37BB-41B5-A56B-6BFC5AD7E84F}" srcOrd="0" destOrd="0" parTransId="{22398B86-779A-4F6B-A34F-2ACFC4687EDB}" sibTransId="{8F7D4850-2EDD-4037-AD6C-52F9A1A466B6}"/>
-    <dgm:cxn modelId="{671289D7-8B8A-4F82-A304-EEC03FC65FF6}" type="presOf" srcId="{FD1770AA-DE27-4BD0-84B9-8C6F3B7840E3}" destId="{133DD3BB-9B1A-48E7-8C31-9C89806A1316}" srcOrd="0" destOrd="1" presId="urn:microsoft.com/office/officeart/2005/8/layout/chevron2"/>
-    <dgm:cxn modelId="{3B013C08-6F16-4E05-8DEA-A4AB546FDD7E}" srcId="{F97C6B51-37BB-41B5-A56B-6BFC5AD7E84F}" destId="{66FDC4E1-361C-49EC-B6CE-2067F9D1DDCF}" srcOrd="2" destOrd="0" parTransId="{52F596DE-E114-4EEC-B3C1-51795B0E8BEA}" sibTransId="{98762D8C-2FE1-4E7B-99A4-4274668279E6}"/>
-    <dgm:cxn modelId="{1E31B3D6-6682-44FD-9D4E-2DECB7F48A08}" srcId="{51AC30FA-8260-45EB-B17E-43D6583AD990}" destId="{25560193-3D81-4D7C-814D-BE6EB2381D1F}" srcOrd="2" destOrd="0" parTransId="{B7AE70F2-2A00-4B2E-AEE2-9A4B7CB0E31C}" sibTransId="{D96216F8-D4A1-46CB-8F7A-08FB648ACA98}"/>
-    <dgm:cxn modelId="{7E1FD282-F217-4833-B0D3-EB48817B7EED}" type="presOf" srcId="{A4E4C500-E672-44B3-95B1-869B9EB38DFD}" destId="{FFBC5902-1023-447E-A710-C941F28E4571}" srcOrd="0" destOrd="1" presId="urn:microsoft.com/office/officeart/2005/8/layout/chevron2"/>
-    <dgm:cxn modelId="{E235AB79-E4F2-49BE-8D4E-5D96B94C5C43}" type="presOf" srcId="{88D4D4EF-215A-4531-BABF-A0050A6FFCD2}" destId="{F0A48D62-2C22-4AF9-9E26-B3604A9BFE5F}" srcOrd="0" destOrd="0" presId="urn:microsoft.com/office/officeart/2005/8/layout/chevron2"/>
-    <dgm:cxn modelId="{3CB57B42-F316-4A40-96CA-B5174EE42BC5}" type="presOf" srcId="{F10B96CE-7A92-465C-88AC-673C6F65D5CB}" destId="{F0A48D62-2C22-4AF9-9E26-B3604A9BFE5F}" srcOrd="0" destOrd="1" presId="urn:microsoft.com/office/officeart/2005/8/layout/chevron2"/>
-    <dgm:cxn modelId="{5F21AAE2-39EE-4700-9075-07E20A336224}" srcId="{F97C6B51-37BB-41B5-A56B-6BFC5AD7E84F}" destId="{0D34D45D-CBC4-4D2F-BB0D-32E8695BF901}" srcOrd="1" destOrd="0" parTransId="{DAA8F894-F1C5-4567-B743-49B1EBCFDFFC}" sibTransId="{7C3D6F9C-B71C-4A3C-A45D-4A478F2E8FF9}"/>
+    <dgm:cxn modelId="{15AEBBB9-1878-45C5-89F6-C52102685F3D}" srcId="{540CB32D-8624-48C1-B3D6-9BDBDF74BB47}" destId="{C20D08A2-B11C-40E9-B0D1-AEE88E4FF42A}" srcOrd="0" destOrd="0" parTransId="{F64A0045-5DEA-46BE-AA69-474595046AC9}" sibTransId="{1CE7BC80-48A1-4E9D-BD8D-81C00AE4DBB4}"/>
+    <dgm:cxn modelId="{2B50485C-8625-4269-AE0F-00A0246BC7BC}" type="presOf" srcId="{0D34D45D-CBC4-4D2F-BB0D-32E8695BF901}" destId="{24100B1D-C484-447C-8FA1-20B4E70C4548}" srcOrd="0" destOrd="1" presId="urn:microsoft.com/office/officeart/2005/8/layout/chevron2"/>
+    <dgm:cxn modelId="{B7160ED7-8BCF-4935-9DD4-CD3AA7840AF3}" type="presOf" srcId="{4A122D1B-B816-45E5-8D51-0C3F63AE208D}" destId="{8B900707-B738-46E2-83D5-E03321D1FBDE}" srcOrd="0" destOrd="0" presId="urn:microsoft.com/office/officeart/2005/8/layout/chevron2"/>
+    <dgm:cxn modelId="{BFDFBE02-4CB9-469B-B10B-C13C0F9EAC09}" type="presOf" srcId="{A4E4C500-E672-44B3-95B1-869B9EB38DFD}" destId="{FFBC5902-1023-447E-A710-C941F28E4571}" srcOrd="0" destOrd="1" presId="urn:microsoft.com/office/officeart/2005/8/layout/chevron2"/>
+    <dgm:cxn modelId="{7C7E6F03-103B-4CBC-866F-AE6047DBE441}" type="presOf" srcId="{ACDD74E2-E09C-41BC-8041-159652CAB684}" destId="{24100B1D-C484-447C-8FA1-20B4E70C4548}" srcOrd="0" destOrd="0" presId="urn:microsoft.com/office/officeart/2005/8/layout/chevron2"/>
     <dgm:cxn modelId="{AC0EC3CE-9EFC-42A9-A3A2-8DB8C18D5CE3}" srcId="{4A122D1B-B816-45E5-8D51-0C3F63AE208D}" destId="{51AC30FA-8260-45EB-B17E-43D6583AD990}" srcOrd="1" destOrd="0" parTransId="{DC4EB5D8-FD41-4611-8AE7-305554FECD33}" sibTransId="{65EB561F-EC3C-4BED-94DB-4C4C2DD7E1BA}"/>
-    <dgm:cxn modelId="{6D8D9A2F-00DC-4245-AD0E-FD8640DD56D4}" srcId="{F97C6B51-37BB-41B5-A56B-6BFC5AD7E84F}" destId="{ACDD74E2-E09C-41BC-8041-159652CAB684}" srcOrd="0" destOrd="0" parTransId="{3F79F702-0417-4512-88A0-A3407E31E433}" sibTransId="{F0500CD1-F2CA-43EB-9DC9-71D76725D028}"/>
-    <dgm:cxn modelId="{588CEF0D-2158-419F-9A2E-BB38E9823F93}" type="presOf" srcId="{540CB32D-8624-48C1-B3D6-9BDBDF74BB47}" destId="{F1AD9AAC-48C9-4B44-9AC2-F3C901E22C6D}" srcOrd="0" destOrd="0" presId="urn:microsoft.com/office/officeart/2005/8/layout/chevron2"/>
-    <dgm:cxn modelId="{CE6B4E97-C996-46EA-B21F-5B3CC5D0CDAC}" type="presOf" srcId="{66FDC4E1-361C-49EC-B6CE-2067F9D1DDCF}" destId="{24100B1D-C484-447C-8FA1-20B4E70C4548}" srcOrd="0" destOrd="2" presId="urn:microsoft.com/office/officeart/2005/8/layout/chevron2"/>
-    <dgm:cxn modelId="{FF9A2E2A-FA4D-4104-9913-43223E59FD58}" type="presOf" srcId="{0D34D45D-CBC4-4D2F-BB0D-32E8695BF901}" destId="{24100B1D-C484-447C-8FA1-20B4E70C4548}" srcOrd="0" destOrd="1" presId="urn:microsoft.com/office/officeart/2005/8/layout/chevron2"/>
-    <dgm:cxn modelId="{15AEBBB9-1878-45C5-89F6-C52102685F3D}" srcId="{540CB32D-8624-48C1-B3D6-9BDBDF74BB47}" destId="{C20D08A2-B11C-40E9-B0D1-AEE88E4FF42A}" srcOrd="0" destOrd="0" parTransId="{F64A0045-5DEA-46BE-AA69-474595046AC9}" sibTransId="{1CE7BC80-48A1-4E9D-BD8D-81C00AE4DBB4}"/>
-    <dgm:cxn modelId="{C8A132D1-65EA-4847-8711-F01B7DB739AD}" type="presOf" srcId="{51AC30FA-8260-45EB-B17E-43D6583AD990}" destId="{236A658C-51FD-47C8-A621-F43393F6FBD8}" srcOrd="0" destOrd="0" presId="urn:microsoft.com/office/officeart/2005/8/layout/chevron2"/>
-    <dgm:cxn modelId="{6F91D384-EB5E-4728-86B1-913AD9C35B73}" type="presOf" srcId="{4A122D1B-B816-45E5-8D51-0C3F63AE208D}" destId="{8B900707-B738-46E2-83D5-E03321D1FBDE}" srcOrd="0" destOrd="0" presId="urn:microsoft.com/office/officeart/2005/8/layout/chevron2"/>
-    <dgm:cxn modelId="{93E2247B-4813-447B-B14F-52D91985F8FD}" srcId="{F6F062A2-FD64-4E39-9B1D-DE3B19E0C231}" destId="{A4E4C500-E672-44B3-95B1-869B9EB38DFD}" srcOrd="1" destOrd="0" parTransId="{BBE8C5E0-92DE-4A10-B34C-BD94CFDEFC4E}" sibTransId="{7A33A718-DE74-4B34-8909-FC3DC68CE60C}"/>
-    <dgm:cxn modelId="{37F15167-AB8B-4E29-A1F0-6C856139FFBE}" srcId="{4A122D1B-B816-45E5-8D51-0C3F63AE208D}" destId="{540CB32D-8624-48C1-B3D6-9BDBDF74BB47}" srcOrd="3" destOrd="0" parTransId="{C1F97796-3610-42D5-A57A-546E265AF2C5}" sibTransId="{0F46638C-D7CE-4F56-B91A-CACCF9798DA3}"/>
-    <dgm:cxn modelId="{076303C8-83D7-4795-9D32-AA299BD70991}" type="presOf" srcId="{F97C6B51-37BB-41B5-A56B-6BFC5AD7E84F}" destId="{321A5904-C1D7-4FDD-88CC-8767E52696E4}" srcOrd="0" destOrd="0" presId="urn:microsoft.com/office/officeart/2005/8/layout/chevron2"/>
-    <dgm:cxn modelId="{E79BE498-67DE-40F7-A5CD-DB0EBD541937}" type="presOf" srcId="{25560193-3D81-4D7C-814D-BE6EB2381D1F}" destId="{F0A48D62-2C22-4AF9-9E26-B3604A9BFE5F}" srcOrd="0" destOrd="2" presId="urn:microsoft.com/office/officeart/2005/8/layout/chevron2"/>
-    <dgm:cxn modelId="{1AC1AA4A-3A63-472F-83C2-6F417444D109}" srcId="{51AC30FA-8260-45EB-B17E-43D6583AD990}" destId="{88D4D4EF-215A-4531-BABF-A0050A6FFCD2}" srcOrd="0" destOrd="0" parTransId="{7C3805DD-5E41-46B8-8A64-EC78A455F2DE}" sibTransId="{89F4C431-DE35-48D7-A3B9-D12D07511555}"/>
-    <dgm:cxn modelId="{C88985BF-A6EC-4CA5-A775-B91964A7AA0B}" type="presOf" srcId="{CBC13BB6-FDCB-4B96-9C48-9179EC5FDCA8}" destId="{FFBC5902-1023-447E-A710-C941F28E4571}" srcOrd="0" destOrd="0" presId="urn:microsoft.com/office/officeart/2005/8/layout/chevron2"/>
-    <dgm:cxn modelId="{3D2308D4-5ACC-43BF-868C-AC3D43127161}" type="presOf" srcId="{ACDD74E2-E09C-41BC-8041-159652CAB684}" destId="{24100B1D-C484-447C-8FA1-20B4E70C4548}" srcOrd="0" destOrd="0" presId="urn:microsoft.com/office/officeart/2005/8/layout/chevron2"/>
-    <dgm:cxn modelId="{8F6E9DEB-CE1C-4A54-BE92-955973D87170}" srcId="{4A122D1B-B816-45E5-8D51-0C3F63AE208D}" destId="{F6F062A2-FD64-4E39-9B1D-DE3B19E0C231}" srcOrd="2" destOrd="0" parTransId="{731DF3B6-05BE-4E8A-AE56-3CB5D3B90949}" sibTransId="{9BCC218F-E57D-4AE7-A246-9616C82816DF}"/>
-    <dgm:cxn modelId="{E11C66AC-8F6A-4515-8F9A-56EF1939062C}" srcId="{F6F062A2-FD64-4E39-9B1D-DE3B19E0C231}" destId="{CBC13BB6-FDCB-4B96-9C48-9179EC5FDCA8}" srcOrd="0" destOrd="0" parTransId="{E19FA283-4EF0-4275-8452-82EF5B7B50A0}" sibTransId="{86994439-71A7-4635-ACDE-10DC37BB3357}"/>
     <dgm:cxn modelId="{8F15C922-1CB4-446A-ADFD-D5C63AFC8307}" srcId="{540CB32D-8624-48C1-B3D6-9BDBDF74BB47}" destId="{FD1770AA-DE27-4BD0-84B9-8C6F3B7840E3}" srcOrd="1" destOrd="0" parTransId="{9CB75208-C47A-4FED-A74E-19DD4EFC998C}" sibTransId="{20516776-7D77-4403-B2A2-D805C1477A26}"/>
-    <dgm:cxn modelId="{81E0C4C4-D9A2-496A-9E25-A494C31372D3}" srcId="{51AC30FA-8260-45EB-B17E-43D6583AD990}" destId="{F10B96CE-7A92-465C-88AC-673C6F65D5CB}" srcOrd="1" destOrd="0" parTransId="{EDE83181-B61C-48B0-8F9B-4EF481C991A2}" sibTransId="{44F54F16-B1ED-4FF9-834D-EF3BF2373384}"/>
-    <dgm:cxn modelId="{827F2CE8-576A-4EC3-B685-1EB0573EC331}" type="presOf" srcId="{F6F062A2-FD64-4E39-9B1D-DE3B19E0C231}" destId="{57C5457B-9A9B-487F-894D-AF898F0EA4DA}" srcOrd="0" destOrd="0" presId="urn:microsoft.com/office/officeart/2005/8/layout/chevron2"/>
-    <dgm:cxn modelId="{3A895208-2FC9-41B0-A576-15A193DB147A}" type="presParOf" srcId="{8B900707-B738-46E2-83D5-E03321D1FBDE}" destId="{5516738A-7C29-40F4-811B-6D28042C2731}" srcOrd="0" destOrd="0" presId="urn:microsoft.com/office/officeart/2005/8/layout/chevron2"/>
-    <dgm:cxn modelId="{EB46E381-FDF6-4AD2-80D7-76200D305051}" type="presParOf" srcId="{5516738A-7C29-40F4-811B-6D28042C2731}" destId="{321A5904-C1D7-4FDD-88CC-8767E52696E4}" srcOrd="0" destOrd="0" presId="urn:microsoft.com/office/officeart/2005/8/layout/chevron2"/>
-    <dgm:cxn modelId="{848D0453-1927-4951-A3B0-323DF2789422}" type="presParOf" srcId="{5516738A-7C29-40F4-811B-6D28042C2731}" destId="{24100B1D-C484-447C-8FA1-20B4E70C4548}" srcOrd="1" destOrd="0" presId="urn:microsoft.com/office/officeart/2005/8/layout/chevron2"/>
-    <dgm:cxn modelId="{81657048-3166-433B-A7F3-474592A2087F}" type="presParOf" srcId="{8B900707-B738-46E2-83D5-E03321D1FBDE}" destId="{FC6E547B-4941-48E3-857B-391DAA90A159}" srcOrd="1" destOrd="0" presId="urn:microsoft.com/office/officeart/2005/8/layout/chevron2"/>
-    <dgm:cxn modelId="{6E42D39E-B976-42A6-B8F0-043293AE986B}" type="presParOf" srcId="{8B900707-B738-46E2-83D5-E03321D1FBDE}" destId="{E84AA5BE-A38E-464F-BCBF-434178591364}" srcOrd="2" destOrd="0" presId="urn:microsoft.com/office/officeart/2005/8/layout/chevron2"/>
-    <dgm:cxn modelId="{81DCCB3B-1CAA-4CF4-ACAF-8B8A0C4D5D4A}" type="presParOf" srcId="{E84AA5BE-A38E-464F-BCBF-434178591364}" destId="{236A658C-51FD-47C8-A621-F43393F6FBD8}" srcOrd="0" destOrd="0" presId="urn:microsoft.com/office/officeart/2005/8/layout/chevron2"/>
-    <dgm:cxn modelId="{4EF1B817-59EE-49EF-A05F-9B8CDECBE91B}" type="presParOf" srcId="{E84AA5BE-A38E-464F-BCBF-434178591364}" destId="{F0A48D62-2C22-4AF9-9E26-B3604A9BFE5F}" srcOrd="1" destOrd="0" presId="urn:microsoft.com/office/officeart/2005/8/layout/chevron2"/>
-    <dgm:cxn modelId="{88F343C4-F1AD-4C37-84CE-D9738EB3F4E5}" type="presParOf" srcId="{8B900707-B738-46E2-83D5-E03321D1FBDE}" destId="{7EF8ABF6-3830-472F-B9AF-BEE8F98DCBE3}" srcOrd="3" destOrd="0" presId="urn:microsoft.com/office/officeart/2005/8/layout/chevron2"/>
-    <dgm:cxn modelId="{B9DD1D31-26FC-4BDE-8425-598B53891001}" type="presParOf" srcId="{8B900707-B738-46E2-83D5-E03321D1FBDE}" destId="{27D5B46E-FC78-4BBB-9D38-1E69345CD527}" srcOrd="4" destOrd="0" presId="urn:microsoft.com/office/officeart/2005/8/layout/chevron2"/>
-    <dgm:cxn modelId="{96A97847-9B75-4BF2-AD72-8F0D52550232}" type="presParOf" srcId="{27D5B46E-FC78-4BBB-9D38-1E69345CD527}" destId="{57C5457B-9A9B-487F-894D-AF898F0EA4DA}" srcOrd="0" destOrd="0" presId="urn:microsoft.com/office/officeart/2005/8/layout/chevron2"/>
-    <dgm:cxn modelId="{78986D81-EE90-49FF-A4BE-FCF8999A1852}" type="presParOf" srcId="{27D5B46E-FC78-4BBB-9D38-1E69345CD527}" destId="{FFBC5902-1023-447E-A710-C941F28E4571}" srcOrd="1" destOrd="0" presId="urn:microsoft.com/office/officeart/2005/8/layout/chevron2"/>
-    <dgm:cxn modelId="{D7E64991-3F43-4F2C-9A47-F28013A1B04F}" type="presParOf" srcId="{8B900707-B738-46E2-83D5-E03321D1FBDE}" destId="{185A4D36-9EC5-433A-8E4E-09AF8AD5B484}" srcOrd="5" destOrd="0" presId="urn:microsoft.com/office/officeart/2005/8/layout/chevron2"/>
-    <dgm:cxn modelId="{2ADEF944-D927-429C-8EE8-098CC1A6C3DC}" type="presParOf" srcId="{8B900707-B738-46E2-83D5-E03321D1FBDE}" destId="{06F34673-9E38-411E-A400-E3E2B6DB0FBD}" srcOrd="6" destOrd="0" presId="urn:microsoft.com/office/officeart/2005/8/layout/chevron2"/>
-    <dgm:cxn modelId="{749CE966-E4D3-4321-A67B-0FDA1ED67678}" type="presParOf" srcId="{06F34673-9E38-411E-A400-E3E2B6DB0FBD}" destId="{F1AD9AAC-48C9-4B44-9AC2-F3C901E22C6D}" srcOrd="0" destOrd="0" presId="urn:microsoft.com/office/officeart/2005/8/layout/chevron2"/>
-    <dgm:cxn modelId="{6A448CC8-B6B7-4789-958E-91BB876BECE8}" type="presParOf" srcId="{06F34673-9E38-411E-A400-E3E2B6DB0FBD}" destId="{133DD3BB-9B1A-48E7-8C31-9C89806A1316}" srcOrd="1" destOrd="0" presId="urn:microsoft.com/office/officeart/2005/8/layout/chevron2"/>
+    <dgm:cxn modelId="{230A6D86-C7EE-4912-BE91-3629054B8B55}" type="presOf" srcId="{66FDC4E1-361C-49EC-B6CE-2067F9D1DDCF}" destId="{24100B1D-C484-447C-8FA1-20B4E70C4548}" srcOrd="0" destOrd="2" presId="urn:microsoft.com/office/officeart/2005/8/layout/chevron2"/>
+    <dgm:cxn modelId="{CEC365D2-DCF3-4381-8A5B-B80643D9A709}" type="presParOf" srcId="{8B900707-B738-46E2-83D5-E03321D1FBDE}" destId="{5516738A-7C29-40F4-811B-6D28042C2731}" srcOrd="0" destOrd="0" presId="urn:microsoft.com/office/officeart/2005/8/layout/chevron2"/>
+    <dgm:cxn modelId="{FF09423A-21F7-497F-AE4F-C722B7CAE175}" type="presParOf" srcId="{5516738A-7C29-40F4-811B-6D28042C2731}" destId="{321A5904-C1D7-4FDD-88CC-8767E52696E4}" srcOrd="0" destOrd="0" presId="urn:microsoft.com/office/officeart/2005/8/layout/chevron2"/>
+    <dgm:cxn modelId="{081191E6-FA85-45B7-8776-E8A8810B843F}" type="presParOf" srcId="{5516738A-7C29-40F4-811B-6D28042C2731}" destId="{24100B1D-C484-447C-8FA1-20B4E70C4548}" srcOrd="1" destOrd="0" presId="urn:microsoft.com/office/officeart/2005/8/layout/chevron2"/>
+    <dgm:cxn modelId="{EDDDDF56-3141-4F09-8FB8-61787BF1F05B}" type="presParOf" srcId="{8B900707-B738-46E2-83D5-E03321D1FBDE}" destId="{FC6E547B-4941-48E3-857B-391DAA90A159}" srcOrd="1" destOrd="0" presId="urn:microsoft.com/office/officeart/2005/8/layout/chevron2"/>
+    <dgm:cxn modelId="{40987154-7C60-47F6-ACE6-78029EDA7A8D}" type="presParOf" srcId="{8B900707-B738-46E2-83D5-E03321D1FBDE}" destId="{E84AA5BE-A38E-464F-BCBF-434178591364}" srcOrd="2" destOrd="0" presId="urn:microsoft.com/office/officeart/2005/8/layout/chevron2"/>
+    <dgm:cxn modelId="{F4F95FB8-1505-4BE1-9C8B-0BBC6762F6D3}" type="presParOf" srcId="{E84AA5BE-A38E-464F-BCBF-434178591364}" destId="{236A658C-51FD-47C8-A621-F43393F6FBD8}" srcOrd="0" destOrd="0" presId="urn:microsoft.com/office/officeart/2005/8/layout/chevron2"/>
+    <dgm:cxn modelId="{63D7CE97-0382-467D-AE9A-35CE442387C1}" type="presParOf" srcId="{E84AA5BE-A38E-464F-BCBF-434178591364}" destId="{F0A48D62-2C22-4AF9-9E26-B3604A9BFE5F}" srcOrd="1" destOrd="0" presId="urn:microsoft.com/office/officeart/2005/8/layout/chevron2"/>
+    <dgm:cxn modelId="{45799556-4E44-4D7B-BF5F-39EED587E2CA}" type="presParOf" srcId="{8B900707-B738-46E2-83D5-E03321D1FBDE}" destId="{7EF8ABF6-3830-472F-B9AF-BEE8F98DCBE3}" srcOrd="3" destOrd="0" presId="urn:microsoft.com/office/officeart/2005/8/layout/chevron2"/>
+    <dgm:cxn modelId="{41319EBC-734D-4924-A5CE-6884C88F71C9}" type="presParOf" srcId="{8B900707-B738-46E2-83D5-E03321D1FBDE}" destId="{27D5B46E-FC78-4BBB-9D38-1E69345CD527}" srcOrd="4" destOrd="0" presId="urn:microsoft.com/office/officeart/2005/8/layout/chevron2"/>
+    <dgm:cxn modelId="{D982BA9E-EA28-4548-8A9C-F2C628CA0FF7}" type="presParOf" srcId="{27D5B46E-FC78-4BBB-9D38-1E69345CD527}" destId="{57C5457B-9A9B-487F-894D-AF898F0EA4DA}" srcOrd="0" destOrd="0" presId="urn:microsoft.com/office/officeart/2005/8/layout/chevron2"/>
+    <dgm:cxn modelId="{C4C66A85-B67F-471B-91B4-85CC9DF220A5}" type="presParOf" srcId="{27D5B46E-FC78-4BBB-9D38-1E69345CD527}" destId="{FFBC5902-1023-447E-A710-C941F28E4571}" srcOrd="1" destOrd="0" presId="urn:microsoft.com/office/officeart/2005/8/layout/chevron2"/>
+    <dgm:cxn modelId="{18AB79E3-3163-4E3B-9CCE-EA3297A7FDED}" type="presParOf" srcId="{8B900707-B738-46E2-83D5-E03321D1FBDE}" destId="{185A4D36-9EC5-433A-8E4E-09AF8AD5B484}" srcOrd="5" destOrd="0" presId="urn:microsoft.com/office/officeart/2005/8/layout/chevron2"/>
+    <dgm:cxn modelId="{C8617A1D-7750-47F4-94BF-832DC6427DB2}" type="presParOf" srcId="{8B900707-B738-46E2-83D5-E03321D1FBDE}" destId="{06F34673-9E38-411E-A400-E3E2B6DB0FBD}" srcOrd="6" destOrd="0" presId="urn:microsoft.com/office/officeart/2005/8/layout/chevron2"/>
+    <dgm:cxn modelId="{F19ABB67-C634-4B09-9BD6-111978B889B8}" type="presParOf" srcId="{06F34673-9E38-411E-A400-E3E2B6DB0FBD}" destId="{F1AD9AAC-48C9-4B44-9AC2-F3C901E22C6D}" srcOrd="0" destOrd="0" presId="urn:microsoft.com/office/officeart/2005/8/layout/chevron2"/>
+    <dgm:cxn modelId="{8262DE63-6497-4C01-97E2-4742EC941B40}" type="presParOf" srcId="{06F34673-9E38-411E-A400-E3E2B6DB0FBD}" destId="{133DD3BB-9B1A-48E7-8C31-9C89806A1316}" srcOrd="1" destOrd="0" presId="urn:microsoft.com/office/officeart/2005/8/layout/chevron2"/>
   </dgm:cxnLst>
   <dgm:bg/>
   <dgm:whole/>
@@ -11589,44 +11731,44 @@
     </dgm:pt>
   </dgm:ptLst>
   <dgm:cxnLst>
+    <dgm:cxn modelId="{DDB6354F-9625-44FE-BF25-8673C00F6145}" type="presOf" srcId="{ACDD74E2-E09C-41BC-8041-159652CAB684}" destId="{24100B1D-C484-447C-8FA1-20B4E70C4548}" srcOrd="0" destOrd="0" presId="urn:microsoft.com/office/officeart/2005/8/layout/chevron2"/>
+    <dgm:cxn modelId="{55A1942E-7C9C-4031-9B96-0D320F53DC6B}" type="presOf" srcId="{540CB32D-8624-48C1-B3D6-9BDBDF74BB47}" destId="{F1AD9AAC-48C9-4B44-9AC2-F3C901E22C6D}" srcOrd="0" destOrd="0" presId="urn:microsoft.com/office/officeart/2005/8/layout/chevron2"/>
     <dgm:cxn modelId="{1E31B3D6-6682-44FD-9D4E-2DECB7F48A08}" srcId="{51AC30FA-8260-45EB-B17E-43D6583AD990}" destId="{25560193-3D81-4D7C-814D-BE6EB2381D1F}" srcOrd="1" destOrd="0" parTransId="{B7AE70F2-2A00-4B2E-AEE2-9A4B7CB0E31C}" sibTransId="{D96216F8-D4A1-46CB-8F7A-08FB648ACA98}"/>
+    <dgm:cxn modelId="{6492AE16-52C2-4E6E-A02F-48B34AB0B4EA}" type="presOf" srcId="{F97C6B51-37BB-41B5-A56B-6BFC5AD7E84F}" destId="{321A5904-C1D7-4FDD-88CC-8767E52696E4}" srcOrd="0" destOrd="0" presId="urn:microsoft.com/office/officeart/2005/8/layout/chevron2"/>
     <dgm:cxn modelId="{8F6E9DEB-CE1C-4A54-BE92-955973D87170}" srcId="{4A122D1B-B816-45E5-8D51-0C3F63AE208D}" destId="{F6F062A2-FD64-4E39-9B1D-DE3B19E0C231}" srcOrd="2" destOrd="0" parTransId="{731DF3B6-05BE-4E8A-AE56-3CB5D3B90949}" sibTransId="{9BCC218F-E57D-4AE7-A246-9616C82816DF}"/>
+    <dgm:cxn modelId="{F570A1F9-4F53-443F-B808-9EC419B0B9FE}" type="presOf" srcId="{4A122D1B-B816-45E5-8D51-0C3F63AE208D}" destId="{8B900707-B738-46E2-83D5-E03321D1FBDE}" srcOrd="0" destOrd="0" presId="urn:microsoft.com/office/officeart/2005/8/layout/chevron2"/>
     <dgm:cxn modelId="{6D8D9A2F-00DC-4245-AD0E-FD8640DD56D4}" srcId="{F97C6B51-37BB-41B5-A56B-6BFC5AD7E84F}" destId="{ACDD74E2-E09C-41BC-8041-159652CAB684}" srcOrd="0" destOrd="0" parTransId="{3F79F702-0417-4512-88A0-A3407E31E433}" sibTransId="{F0500CD1-F2CA-43EB-9DC9-71D76725D028}"/>
     <dgm:cxn modelId="{1AC1AA4A-3A63-472F-83C2-6F417444D109}" srcId="{51AC30FA-8260-45EB-B17E-43D6583AD990}" destId="{88D4D4EF-215A-4531-BABF-A0050A6FFCD2}" srcOrd="0" destOrd="0" parTransId="{7C3805DD-5E41-46B8-8A64-EC78A455F2DE}" sibTransId="{89F4C431-DE35-48D7-A3B9-D12D07511555}"/>
+    <dgm:cxn modelId="{1E82CFA0-E92C-41AE-85E4-9260A1FBDB1A}" type="presOf" srcId="{25560193-3D81-4D7C-814D-BE6EB2381D1F}" destId="{F0A48D62-2C22-4AF9-9E26-B3604A9BFE5F}" srcOrd="0" destOrd="1" presId="urn:microsoft.com/office/officeart/2005/8/layout/chevron2"/>
     <dgm:cxn modelId="{E11C66AC-8F6A-4515-8F9A-56EF1939062C}" srcId="{F6F062A2-FD64-4E39-9B1D-DE3B19E0C231}" destId="{CBC13BB6-FDCB-4B96-9C48-9179EC5FDCA8}" srcOrd="0" destOrd="0" parTransId="{E19FA283-4EF0-4275-8452-82EF5B7B50A0}" sibTransId="{86994439-71A7-4635-ACDE-10DC37BB3357}"/>
-    <dgm:cxn modelId="{55F4DB14-BBCC-41DF-A02B-44EA88318DCF}" type="presOf" srcId="{F97C6B51-37BB-41B5-A56B-6BFC5AD7E84F}" destId="{321A5904-C1D7-4FDD-88CC-8767E52696E4}" srcOrd="0" destOrd="0" presId="urn:microsoft.com/office/officeart/2005/8/layout/chevron2"/>
-    <dgm:cxn modelId="{8A598F65-BB7C-43BC-998C-140CBF626514}" type="presOf" srcId="{ACDD74E2-E09C-41BC-8041-159652CAB684}" destId="{24100B1D-C484-447C-8FA1-20B4E70C4548}" srcOrd="0" destOrd="0" presId="urn:microsoft.com/office/officeart/2005/8/layout/chevron2"/>
-    <dgm:cxn modelId="{AAEE754F-34D4-4490-9519-91331BB0A6B0}" type="presOf" srcId="{88D4D4EF-215A-4531-BABF-A0050A6FFCD2}" destId="{F0A48D62-2C22-4AF9-9E26-B3604A9BFE5F}" srcOrd="0" destOrd="0" presId="urn:microsoft.com/office/officeart/2005/8/layout/chevron2"/>
-    <dgm:cxn modelId="{76661F52-0D6D-480E-AD2C-138F8F7845BE}" type="presOf" srcId="{F6F062A2-FD64-4E39-9B1D-DE3B19E0C231}" destId="{57C5457B-9A9B-487F-894D-AF898F0EA4DA}" srcOrd="0" destOrd="0" presId="urn:microsoft.com/office/officeart/2005/8/layout/chevron2"/>
-    <dgm:cxn modelId="{85E8153F-DFC6-4FAE-9B3F-5832E2E626EA}" type="presOf" srcId="{4A122D1B-B816-45E5-8D51-0C3F63AE208D}" destId="{8B900707-B738-46E2-83D5-E03321D1FBDE}" srcOrd="0" destOrd="0" presId="urn:microsoft.com/office/officeart/2005/8/layout/chevron2"/>
-    <dgm:cxn modelId="{8959EA74-DA35-41E2-BE02-CE419BE0DF3E}" type="presOf" srcId="{0D34D45D-CBC4-4D2F-BB0D-32E8695BF901}" destId="{24100B1D-C484-447C-8FA1-20B4E70C4548}" srcOrd="0" destOrd="1" presId="urn:microsoft.com/office/officeart/2005/8/layout/chevron2"/>
-    <dgm:cxn modelId="{27513309-3961-46C8-9C72-D314FE194992}" type="presOf" srcId="{CBC13BB6-FDCB-4B96-9C48-9179EC5FDCA8}" destId="{FFBC5902-1023-447E-A710-C941F28E4571}" srcOrd="0" destOrd="0" presId="urn:microsoft.com/office/officeart/2005/8/layout/chevron2"/>
-    <dgm:cxn modelId="{4E679634-120D-4A85-95FD-A74C053626E1}" type="presOf" srcId="{07A3E033-C9E9-441A-89BE-08B9CB8ADC5F}" destId="{F0A48D62-2C22-4AF9-9E26-B3604A9BFE5F}" srcOrd="0" destOrd="2" presId="urn:microsoft.com/office/officeart/2005/8/layout/chevron2"/>
+    <dgm:cxn modelId="{3567B410-7F1D-494D-9B9B-102BF1A1864D}" type="presOf" srcId="{F6F062A2-FD64-4E39-9B1D-DE3B19E0C231}" destId="{57C5457B-9A9B-487F-894D-AF898F0EA4DA}" srcOrd="0" destOrd="0" presId="urn:microsoft.com/office/officeart/2005/8/layout/chevron2"/>
+    <dgm:cxn modelId="{7F21CA4E-A9F9-44AE-9633-DB1A8DF92692}" type="presOf" srcId="{88D4D4EF-215A-4531-BABF-A0050A6FFCD2}" destId="{F0A48D62-2C22-4AF9-9E26-B3604A9BFE5F}" srcOrd="0" destOrd="0" presId="urn:microsoft.com/office/officeart/2005/8/layout/chevron2"/>
+    <dgm:cxn modelId="{D5D6C2C7-B104-4B52-8D24-4A3983534560}" type="presOf" srcId="{CBC13BB6-FDCB-4B96-9C48-9179EC5FDCA8}" destId="{FFBC5902-1023-447E-A710-C941F28E4571}" srcOrd="0" destOrd="0" presId="urn:microsoft.com/office/officeart/2005/8/layout/chevron2"/>
+    <dgm:cxn modelId="{0C3B35F3-721F-4222-B124-0AC80FC79BA9}" type="presOf" srcId="{0D34D45D-CBC4-4D2F-BB0D-32E8695BF901}" destId="{24100B1D-C484-447C-8FA1-20B4E70C4548}" srcOrd="0" destOrd="1" presId="urn:microsoft.com/office/officeart/2005/8/layout/chevron2"/>
     <dgm:cxn modelId="{5F21AAE2-39EE-4700-9075-07E20A336224}" srcId="{F97C6B51-37BB-41B5-A56B-6BFC5AD7E84F}" destId="{0D34D45D-CBC4-4D2F-BB0D-32E8695BF901}" srcOrd="1" destOrd="0" parTransId="{DAA8F894-F1C5-4567-B743-49B1EBCFDFFC}" sibTransId="{7C3D6F9C-B71C-4A3C-A45D-4A478F2E8FF9}"/>
     <dgm:cxn modelId="{37F15167-AB8B-4E29-A1F0-6C856139FFBE}" srcId="{4A122D1B-B816-45E5-8D51-0C3F63AE208D}" destId="{540CB32D-8624-48C1-B3D6-9BDBDF74BB47}" srcOrd="3" destOrd="0" parTransId="{C1F97796-3610-42D5-A57A-546E265AF2C5}" sibTransId="{0F46638C-D7CE-4F56-B91A-CACCF9798DA3}"/>
-    <dgm:cxn modelId="{160ABDBB-6819-4802-AC53-6E3674C05167}" type="presOf" srcId="{25560193-3D81-4D7C-814D-BE6EB2381D1F}" destId="{F0A48D62-2C22-4AF9-9E26-B3604A9BFE5F}" srcOrd="0" destOrd="1" presId="urn:microsoft.com/office/officeart/2005/8/layout/chevron2"/>
     <dgm:cxn modelId="{702545C9-6528-4F85-B426-74F9DDC7C2BA}" srcId="{4A122D1B-B816-45E5-8D51-0C3F63AE208D}" destId="{F97C6B51-37BB-41B5-A56B-6BFC5AD7E84F}" srcOrd="0" destOrd="0" parTransId="{22398B86-779A-4F6B-A34F-2ACFC4687EDB}" sibTransId="{8F7D4850-2EDD-4037-AD6C-52F9A1A466B6}"/>
+    <dgm:cxn modelId="{1246123F-4D4E-49A4-A0D0-7A0E738B552C}" type="presOf" srcId="{C20D08A2-B11C-40E9-B0D1-AEE88E4FF42A}" destId="{133DD3BB-9B1A-48E7-8C31-9C89806A1316}" srcOrd="0" destOrd="0" presId="urn:microsoft.com/office/officeart/2005/8/layout/chevron2"/>
     <dgm:cxn modelId="{15AEBBB9-1878-45C5-89F6-C52102685F3D}" srcId="{540CB32D-8624-48C1-B3D6-9BDBDF74BB47}" destId="{C20D08A2-B11C-40E9-B0D1-AEE88E4FF42A}" srcOrd="0" destOrd="0" parTransId="{F64A0045-5DEA-46BE-AA69-474595046AC9}" sibTransId="{1CE7BC80-48A1-4E9D-BD8D-81C00AE4DBB4}"/>
-    <dgm:cxn modelId="{825478C9-2AFB-492E-B74D-F7B76844668D}" type="presOf" srcId="{C20D08A2-B11C-40E9-B0D1-AEE88E4FF42A}" destId="{133DD3BB-9B1A-48E7-8C31-9C89806A1316}" srcOrd="0" destOrd="0" presId="urn:microsoft.com/office/officeart/2005/8/layout/chevron2"/>
-    <dgm:cxn modelId="{9ACE919F-F806-4E19-9CFA-FF0C785AF716}" type="presOf" srcId="{51AC30FA-8260-45EB-B17E-43D6583AD990}" destId="{236A658C-51FD-47C8-A621-F43393F6FBD8}" srcOrd="0" destOrd="0" presId="urn:microsoft.com/office/officeart/2005/8/layout/chevron2"/>
+    <dgm:cxn modelId="{8FF3FCF2-558A-4384-BF2B-CE8E529014D0}" type="presOf" srcId="{51AC30FA-8260-45EB-B17E-43D6583AD990}" destId="{236A658C-51FD-47C8-A621-F43393F6FBD8}" srcOrd="0" destOrd="0" presId="urn:microsoft.com/office/officeart/2005/8/layout/chevron2"/>
     <dgm:cxn modelId="{AC0EC3CE-9EFC-42A9-A3A2-8DB8C18D5CE3}" srcId="{4A122D1B-B816-45E5-8D51-0C3F63AE208D}" destId="{51AC30FA-8260-45EB-B17E-43D6583AD990}" srcOrd="1" destOrd="0" parTransId="{DC4EB5D8-FD41-4611-8AE7-305554FECD33}" sibTransId="{65EB561F-EC3C-4BED-94DB-4C4C2DD7E1BA}"/>
-    <dgm:cxn modelId="{C1B484B4-DC03-4D92-AF1E-6A06889C6BAB}" type="presOf" srcId="{540CB32D-8624-48C1-B3D6-9BDBDF74BB47}" destId="{F1AD9AAC-48C9-4B44-9AC2-F3C901E22C6D}" srcOrd="0" destOrd="0" presId="urn:microsoft.com/office/officeart/2005/8/layout/chevron2"/>
+    <dgm:cxn modelId="{1745871E-6279-4D0F-A7FA-3B097AECC372}" type="presOf" srcId="{07A3E033-C9E9-441A-89BE-08B9CB8ADC5F}" destId="{F0A48D62-2C22-4AF9-9E26-B3604A9BFE5F}" srcOrd="0" destOrd="2" presId="urn:microsoft.com/office/officeart/2005/8/layout/chevron2"/>
     <dgm:cxn modelId="{3494C706-2F6D-4431-AB92-D4EEE06597FA}" srcId="{51AC30FA-8260-45EB-B17E-43D6583AD990}" destId="{07A3E033-C9E9-441A-89BE-08B9CB8ADC5F}" srcOrd="2" destOrd="0" parTransId="{FBC1E075-0510-4D4B-BCBB-2C6FB8E93096}" sibTransId="{157828F0-E0B9-4CD0-98EC-089A7696FA46}"/>
-    <dgm:cxn modelId="{AEB126C9-0F66-46A9-B8A7-CF50EB1F00EF}" type="presParOf" srcId="{8B900707-B738-46E2-83D5-E03321D1FBDE}" destId="{5516738A-7C29-40F4-811B-6D28042C2731}" srcOrd="0" destOrd="0" presId="urn:microsoft.com/office/officeart/2005/8/layout/chevron2"/>
-    <dgm:cxn modelId="{7CC0BA5C-2C5C-4604-9100-B32A2C096DA0}" type="presParOf" srcId="{5516738A-7C29-40F4-811B-6D28042C2731}" destId="{321A5904-C1D7-4FDD-88CC-8767E52696E4}" srcOrd="0" destOrd="0" presId="urn:microsoft.com/office/officeart/2005/8/layout/chevron2"/>
-    <dgm:cxn modelId="{384204DD-3411-4791-9D79-663DB7721411}" type="presParOf" srcId="{5516738A-7C29-40F4-811B-6D28042C2731}" destId="{24100B1D-C484-447C-8FA1-20B4E70C4548}" srcOrd="1" destOrd="0" presId="urn:microsoft.com/office/officeart/2005/8/layout/chevron2"/>
-    <dgm:cxn modelId="{C5F5B2B4-C5C2-40D3-B95B-6C1C844E26A4}" type="presParOf" srcId="{8B900707-B738-46E2-83D5-E03321D1FBDE}" destId="{FC6E547B-4941-48E3-857B-391DAA90A159}" srcOrd="1" destOrd="0" presId="urn:microsoft.com/office/officeart/2005/8/layout/chevron2"/>
-    <dgm:cxn modelId="{BD8B849D-5BD5-4420-949E-A30CD13A7A7F}" type="presParOf" srcId="{8B900707-B738-46E2-83D5-E03321D1FBDE}" destId="{E84AA5BE-A38E-464F-BCBF-434178591364}" srcOrd="2" destOrd="0" presId="urn:microsoft.com/office/officeart/2005/8/layout/chevron2"/>
-    <dgm:cxn modelId="{E02F44DB-AEAE-4C99-B131-C52624E643F4}" type="presParOf" srcId="{E84AA5BE-A38E-464F-BCBF-434178591364}" destId="{236A658C-51FD-47C8-A621-F43393F6FBD8}" srcOrd="0" destOrd="0" presId="urn:microsoft.com/office/officeart/2005/8/layout/chevron2"/>
-    <dgm:cxn modelId="{F0FD9462-34F1-4886-96B7-25B28E9A9CC3}" type="presParOf" srcId="{E84AA5BE-A38E-464F-BCBF-434178591364}" destId="{F0A48D62-2C22-4AF9-9E26-B3604A9BFE5F}" srcOrd="1" destOrd="0" presId="urn:microsoft.com/office/officeart/2005/8/layout/chevron2"/>
-    <dgm:cxn modelId="{F1DAD09E-BC42-4E62-A850-4C85FFC6AF54}" type="presParOf" srcId="{8B900707-B738-46E2-83D5-E03321D1FBDE}" destId="{7EF8ABF6-3830-472F-B9AF-BEE8F98DCBE3}" srcOrd="3" destOrd="0" presId="urn:microsoft.com/office/officeart/2005/8/layout/chevron2"/>
-    <dgm:cxn modelId="{3DD452F1-10C3-4170-AF90-7B1BA58A1BD4}" type="presParOf" srcId="{8B900707-B738-46E2-83D5-E03321D1FBDE}" destId="{27D5B46E-FC78-4BBB-9D38-1E69345CD527}" srcOrd="4" destOrd="0" presId="urn:microsoft.com/office/officeart/2005/8/layout/chevron2"/>
-    <dgm:cxn modelId="{A95AC664-35B9-45B0-BABC-8BC5159C4040}" type="presParOf" srcId="{27D5B46E-FC78-4BBB-9D38-1E69345CD527}" destId="{57C5457B-9A9B-487F-894D-AF898F0EA4DA}" srcOrd="0" destOrd="0" presId="urn:microsoft.com/office/officeart/2005/8/layout/chevron2"/>
-    <dgm:cxn modelId="{14300C7E-78ED-4FFF-B483-4CB9B98C58B7}" type="presParOf" srcId="{27D5B46E-FC78-4BBB-9D38-1E69345CD527}" destId="{FFBC5902-1023-447E-A710-C941F28E4571}" srcOrd="1" destOrd="0" presId="urn:microsoft.com/office/officeart/2005/8/layout/chevron2"/>
-    <dgm:cxn modelId="{EB7ACEA7-090D-47E6-9C26-DDCEF0D74282}" type="presParOf" srcId="{8B900707-B738-46E2-83D5-E03321D1FBDE}" destId="{185A4D36-9EC5-433A-8E4E-09AF8AD5B484}" srcOrd="5" destOrd="0" presId="urn:microsoft.com/office/officeart/2005/8/layout/chevron2"/>
-    <dgm:cxn modelId="{A088220A-96B6-4A7A-ABC2-CDDE15FCD61F}" type="presParOf" srcId="{8B900707-B738-46E2-83D5-E03321D1FBDE}" destId="{06F34673-9E38-411E-A400-E3E2B6DB0FBD}" srcOrd="6" destOrd="0" presId="urn:microsoft.com/office/officeart/2005/8/layout/chevron2"/>
-    <dgm:cxn modelId="{7F03DBF3-E217-4F6B-B325-DFB149DB5942}" type="presParOf" srcId="{06F34673-9E38-411E-A400-E3E2B6DB0FBD}" destId="{F1AD9AAC-48C9-4B44-9AC2-F3C901E22C6D}" srcOrd="0" destOrd="0" presId="urn:microsoft.com/office/officeart/2005/8/layout/chevron2"/>
-    <dgm:cxn modelId="{0AB7F998-C49F-4DA8-8D1C-46ADDAA57F29}" type="presParOf" srcId="{06F34673-9E38-411E-A400-E3E2B6DB0FBD}" destId="{133DD3BB-9B1A-48E7-8C31-9C89806A1316}" srcOrd="1" destOrd="0" presId="urn:microsoft.com/office/officeart/2005/8/layout/chevron2"/>
+    <dgm:cxn modelId="{57EE771D-02CE-4EEE-96EC-763CD4D695D0}" type="presParOf" srcId="{8B900707-B738-46E2-83D5-E03321D1FBDE}" destId="{5516738A-7C29-40F4-811B-6D28042C2731}" srcOrd="0" destOrd="0" presId="urn:microsoft.com/office/officeart/2005/8/layout/chevron2"/>
+    <dgm:cxn modelId="{703F6A74-3D89-4EDF-9DAF-8B6CFF462043}" type="presParOf" srcId="{5516738A-7C29-40F4-811B-6D28042C2731}" destId="{321A5904-C1D7-4FDD-88CC-8767E52696E4}" srcOrd="0" destOrd="0" presId="urn:microsoft.com/office/officeart/2005/8/layout/chevron2"/>
+    <dgm:cxn modelId="{98451492-A3D6-4547-9016-30E8FF2DA966}" type="presParOf" srcId="{5516738A-7C29-40F4-811B-6D28042C2731}" destId="{24100B1D-C484-447C-8FA1-20B4E70C4548}" srcOrd="1" destOrd="0" presId="urn:microsoft.com/office/officeart/2005/8/layout/chevron2"/>
+    <dgm:cxn modelId="{478E48E0-4051-4E90-B1BE-405215F0A902}" type="presParOf" srcId="{8B900707-B738-46E2-83D5-E03321D1FBDE}" destId="{FC6E547B-4941-48E3-857B-391DAA90A159}" srcOrd="1" destOrd="0" presId="urn:microsoft.com/office/officeart/2005/8/layout/chevron2"/>
+    <dgm:cxn modelId="{CE8919AA-259E-464A-8B71-25D0C120606C}" type="presParOf" srcId="{8B900707-B738-46E2-83D5-E03321D1FBDE}" destId="{E84AA5BE-A38E-464F-BCBF-434178591364}" srcOrd="2" destOrd="0" presId="urn:microsoft.com/office/officeart/2005/8/layout/chevron2"/>
+    <dgm:cxn modelId="{B002FA94-F13A-444F-BBF7-30B4DDEE8A14}" type="presParOf" srcId="{E84AA5BE-A38E-464F-BCBF-434178591364}" destId="{236A658C-51FD-47C8-A621-F43393F6FBD8}" srcOrd="0" destOrd="0" presId="urn:microsoft.com/office/officeart/2005/8/layout/chevron2"/>
+    <dgm:cxn modelId="{BA6BDFEE-55B2-4830-AC89-F1B48ED2659D}" type="presParOf" srcId="{E84AA5BE-A38E-464F-BCBF-434178591364}" destId="{F0A48D62-2C22-4AF9-9E26-B3604A9BFE5F}" srcOrd="1" destOrd="0" presId="urn:microsoft.com/office/officeart/2005/8/layout/chevron2"/>
+    <dgm:cxn modelId="{C98EA7D6-C478-48FD-8B3F-01EA238E8DEC}" type="presParOf" srcId="{8B900707-B738-46E2-83D5-E03321D1FBDE}" destId="{7EF8ABF6-3830-472F-B9AF-BEE8F98DCBE3}" srcOrd="3" destOrd="0" presId="urn:microsoft.com/office/officeart/2005/8/layout/chevron2"/>
+    <dgm:cxn modelId="{2C775707-6813-4543-A971-EA83D275C36E}" type="presParOf" srcId="{8B900707-B738-46E2-83D5-E03321D1FBDE}" destId="{27D5B46E-FC78-4BBB-9D38-1E69345CD527}" srcOrd="4" destOrd="0" presId="urn:microsoft.com/office/officeart/2005/8/layout/chevron2"/>
+    <dgm:cxn modelId="{8A372C90-198E-4507-AF1C-80B8480FA85B}" type="presParOf" srcId="{27D5B46E-FC78-4BBB-9D38-1E69345CD527}" destId="{57C5457B-9A9B-487F-894D-AF898F0EA4DA}" srcOrd="0" destOrd="0" presId="urn:microsoft.com/office/officeart/2005/8/layout/chevron2"/>
+    <dgm:cxn modelId="{94AC35D3-4A5A-4B6C-8858-F85A9C8C666A}" type="presParOf" srcId="{27D5B46E-FC78-4BBB-9D38-1E69345CD527}" destId="{FFBC5902-1023-447E-A710-C941F28E4571}" srcOrd="1" destOrd="0" presId="urn:microsoft.com/office/officeart/2005/8/layout/chevron2"/>
+    <dgm:cxn modelId="{2A0EF8D6-3A1C-4DCE-9727-81D629DCAC77}" type="presParOf" srcId="{8B900707-B738-46E2-83D5-E03321D1FBDE}" destId="{185A4D36-9EC5-433A-8E4E-09AF8AD5B484}" srcOrd="5" destOrd="0" presId="urn:microsoft.com/office/officeart/2005/8/layout/chevron2"/>
+    <dgm:cxn modelId="{81B3217C-044E-4C7D-8F40-4056A430BB7E}" type="presParOf" srcId="{8B900707-B738-46E2-83D5-E03321D1FBDE}" destId="{06F34673-9E38-411E-A400-E3E2B6DB0FBD}" srcOrd="6" destOrd="0" presId="urn:microsoft.com/office/officeart/2005/8/layout/chevron2"/>
+    <dgm:cxn modelId="{96F7CFB8-816A-4D9C-ACAD-A998A237430C}" type="presParOf" srcId="{06F34673-9E38-411E-A400-E3E2B6DB0FBD}" destId="{F1AD9AAC-48C9-4B44-9AC2-F3C901E22C6D}" srcOrd="0" destOrd="0" presId="urn:microsoft.com/office/officeart/2005/8/layout/chevron2"/>
+    <dgm:cxn modelId="{4B0A26EE-ED65-44E2-9E13-BB73EB35A6FA}" type="presParOf" srcId="{06F34673-9E38-411E-A400-E3E2B6DB0FBD}" destId="{133DD3BB-9B1A-48E7-8C31-9C89806A1316}" srcOrd="1" destOrd="0" presId="urn:microsoft.com/office/officeart/2005/8/layout/chevron2"/>
   </dgm:cxnLst>
   <dgm:bg/>
   <dgm:whole/>
@@ -19817,7 +19959,7 @@
 </file>
 
 <file path=customXml/itemProps1.xml><?xml version="1.0" encoding="utf-8"?>
-<ds:datastoreItem xmlns:ds="http://schemas.openxmlformats.org/officeDocument/2006/customXml" ds:itemID="{39240013-26E5-426A-A601-CDFBC06C6B17}">
+<ds:datastoreItem xmlns:ds="http://schemas.openxmlformats.org/officeDocument/2006/customXml" ds:itemID="{68F49A1F-12AA-4A1D-A9F5-F50A66FD69B8}">
   <ds:schemaRefs>
     <ds:schemaRef ds:uri="http://schemas.openxmlformats.org/officeDocument/2006/bibliography"/>
   </ds:schemaRefs>

</xml_diff>

<commit_message>
Falta revisar la parte del analiais de los datos y darle una leida general
</commit_message>
<xml_diff>
--- a/Documentation/Documentacion/CAPITULO 4.docx
+++ b/Documentation/Documentacion/CAPITULO 4.docx
@@ -1058,33 +1058,36 @@
     <w:p>
       <w:pPr>
         <w:pStyle w:val="ParrafoTESIS"/>
+        <w:rPr>
+          <w:ins w:id="137" w:author="Facundo-std" w:date="2010-08-10T01:03:00Z"/>
+        </w:rPr>
       </w:pPr>
-      <w:ins w:id="137" w:author="Facundo-std" w:date="2010-08-08T18:42:00Z">
+      <w:ins w:id="138" w:author="Facundo-std" w:date="2010-08-08T18:42:00Z">
         <w:r>
           <w:t>L</w:t>
         </w:r>
       </w:ins>
-      <w:ins w:id="138" w:author="Facundo-std" w:date="2010-08-08T18:39:00Z">
+      <w:ins w:id="139" w:author="Facundo-std" w:date="2010-08-08T18:39:00Z">
         <w:r>
           <w:t>a</w:t>
         </w:r>
       </w:ins>
-      <w:ins w:id="139" w:author="Facundo-std" w:date="2010-08-07T19:19:00Z">
+      <w:ins w:id="140" w:author="Facundo-std" w:date="2010-08-07T19:19:00Z">
         <w:r>
           <w:t xml:space="preserve"> </w:t>
         </w:r>
       </w:ins>
-      <w:ins w:id="140" w:author="Facundo-std" w:date="2010-08-08T17:23:00Z">
+      <w:ins w:id="141" w:author="Facundo-std" w:date="2010-08-08T17:23:00Z">
         <w:r>
           <w:t>aplicación</w:t>
         </w:r>
       </w:ins>
-      <w:ins w:id="141" w:author="Facundo-std" w:date="2010-08-09T20:43:00Z">
+      <w:ins w:id="142" w:author="Facundo-std" w:date="2010-08-09T20:43:00Z">
         <w:r>
           <w:t xml:space="preserve">, en una primera etapa, lee el archivo descriptivo del circuito, y analiza los nodos involucrados en el mismo. </w:t>
         </w:r>
       </w:ins>
-      <w:ins w:id="142" w:author="Facundo-std" w:date="2010-08-09T20:44:00Z">
+      <w:ins w:id="143" w:author="Facundo-std" w:date="2010-08-09T20:44:00Z">
         <w:r>
           <w:t xml:space="preserve">Con esta </w:t>
         </w:r>
@@ -1093,6 +1096,21 @@
         </w:r>
         <w:r>
           <w:t xml:space="preserve"> compara los nodos con el criterio especificado y comienza a generar archivos circuitales con la falla en cada uno de los nodos determinados.</w:t>
+        </w:r>
+      </w:ins>
+      <w:ins w:id="144" w:author="Facundo-std" w:date="2010-08-10T01:03:00Z">
+        <w:r>
+          <w:t xml:space="preserve"> </w:t>
+        </w:r>
+      </w:ins>
+      <w:ins w:id="145" w:author="Facundo-std" w:date="2010-08-10T01:02:00Z">
+        <w:r>
+          <w:t>La interfaz del programa para la inyección de la falla se puede ver en la Figura</w:t>
+        </w:r>
+      </w:ins>
+      <w:ins w:id="146" w:author="Facundo-std" w:date="2010-08-10T01:03:00Z">
+        <w:r>
+          <w:t xml:space="preserve"> 3&lt;FALTA REFERENCIA AUTOMATICA A LA FIGURA&gt;</w:t>
         </w:r>
       </w:ins>
     </w:p>
@@ -1100,181 +1118,17 @@
       <w:pPr>
         <w:pStyle w:val="ParrafoTESIS"/>
         <w:rPr>
-          <w:del w:id="143" w:author="Facundo-std" w:date="2010-08-07T19:26:00Z"/>
+          <w:ins w:id="147" w:author="Facundo-std" w:date="2010-08-10T00:29:00Z"/>
         </w:rPr>
       </w:pPr>
-      <w:del w:id="144" w:author="Facundo-std" w:date="2010-08-07T19:26:00Z">
-        <w:r>
-          <w:delText>El propósito de l</w:delText>
-        </w:r>
-        <w:r>
-          <w:delText>a</w:delText>
-        </w:r>
-        <w:r>
-          <w:delText xml:space="preserve"> automatización fue el de reducir los tiempos de la</w:delText>
-        </w:r>
-        <w:r>
-          <w:delText xml:space="preserve"> </w:delText>
-        </w:r>
-        <w:r>
-          <w:delText>campaña, ya que realizado en forma manual hubiera sido considerablemente mayor, y soluciones como inyecciones estadísticas no eran lo suficientemente robustas como para poder d</w:delText>
-        </w:r>
-        <w:r>
-          <w:delText>eterminar la susceptibilidad a fallas del conversor flash causad</w:delText>
-        </w:r>
-        <w:r>
-          <w:delText>a</w:delText>
-        </w:r>
-        <w:r>
-          <w:delText xml:space="preserve">s por </w:delText>
-        </w:r>
-        <w:r>
-          <w:delText>A</w:delText>
-        </w:r>
-        <w:r>
-          <w:delText>SETs</w:delText>
-        </w:r>
-        <w:r>
-          <w:delText>.</w:delText>
-        </w:r>
-      </w:del>
-    </w:p>
-    <w:p>
-      <w:pPr>
-        <w:pStyle w:val="ParrafoTESIS"/>
-        <w:rPr>
-          <w:del w:id="145" w:author="Facundo-std" w:date="2010-08-07T19:26:00Z"/>
-        </w:rPr>
-      </w:pPr>
-      <w:del w:id="146" w:author="Facundo-std" w:date="2010-08-07T19:26:00Z">
-        <w:r>
-          <w:delText xml:space="preserve">Como se puede observar en la Figura 1&lt;FALTA REFERENCIA A IMAGEN&gt;, </w:delText>
-        </w:r>
-      </w:del>
-    </w:p>
-    <w:p>
-      <w:pPr>
-        <w:pStyle w:val="ParrafoTESIS"/>
-        <w:rPr>
-          <w:del w:id="147" w:author="Facundo-std" w:date="2010-08-07T19:26:00Z"/>
-        </w:rPr>
-      </w:pPr>
-    </w:p>
-    <w:p>
-      <w:pPr>
-        <w:pStyle w:val="ParrafoTESIS"/>
-        <w:rPr>
-          <w:del w:id="148" w:author="Facundo-std" w:date="2010-08-07T19:29:00Z"/>
-        </w:rPr>
-      </w:pPr>
-      <w:del w:id="149" w:author="Facundo-std" w:date="2010-08-07T19:29:00Z">
-        <w:r>
-          <w:delText>La campaña de inyección se realizó sobre los comparadores (estructuras analógicas del conversor). Las fallas son inyectada en cada drenador de cada transistor que lo conforma (PMOS y NMOS</w:delText>
-        </w:r>
-      </w:del>
-      <w:del w:id="150" w:author="Facundo-std" w:date="2010-08-07T19:26:00Z">
-        <w:r>
-          <w:delText xml:space="preserve">, </w:delText>
-        </w:r>
-      </w:del>
-      <w:del w:id="151" w:author="Facundo-std" w:date="2010-08-07T19:29:00Z">
-        <w:r>
-          <w:delText xml:space="preserve">variando la dirección de la corriente según corresponda) simulando un SET en distintas condiciones de señal de entrada. </w:delText>
-        </w:r>
-      </w:del>
-    </w:p>
-    <w:p>
-      <w:pPr>
-        <w:pStyle w:val="ParrafoTESIS"/>
-        <w:rPr>
-          <w:del w:id="152" w:author="Facundo-std" w:date="2010-08-07T19:27:00Z"/>
-        </w:rPr>
-      </w:pPr>
-      <w:del w:id="153" w:author="Facundo-std" w:date="2010-08-07T19:27:00Z">
-        <w:r>
-          <w:delText xml:space="preserve">Por cada comparador hay 7 drenadores donde se deben inyectar ambas fallas, los que nos da un total de 14 simulaciones por comparador. Durante la campaña de inyección se varía la señal de entrada en 64 niveles de tensión para los 63 comparadores existentes en el conversor, esto nos da un total de 56448 simulaciones durante el proceso, lo cual requirió de un enorme recurso computacional. Las inyecciones se realizaron de modo manual, en el cual se considero 3 </w:delText>
-        </w:r>
-        <w:r>
-          <w:lastRenderedPageBreak/>
-          <w:delText>comparadores en situaciones específicas de tensión de entrada y referencia, y de modo automático para realizar el total de las simulaciones mediante el programa desarrollado.</w:delText>
-        </w:r>
-      </w:del>
-    </w:p>
-    <w:p>
-      <w:pPr>
-        <w:pStyle w:val="Ttulo3"/>
-        <w:rPr>
-          <w:del w:id="154" w:author="Facundo-std" w:date="2010-08-07T19:29:00Z"/>
-        </w:rPr>
-      </w:pPr>
-      <w:del w:id="155" w:author="Facundo-std" w:date="2010-08-07T19:29:00Z">
-        <w:r>
-          <w:delText>3.1.2) Automática</w:delText>
-        </w:r>
-      </w:del>
-    </w:p>
-    <w:p>
-      <w:pPr>
-        <w:pStyle w:val="ParrafoTESIS"/>
-      </w:pPr>
+      <w:moveToRangeStart w:id="148" w:author="Facundo-std" w:date="2010-08-10T01:03:00Z" w:name="move269165549"/>
       <w:r>
-        <w:t xml:space="preserve">Para la campaña de inyección completa, se desarrolló un programa que realizó un </w:t>
-      </w:r>
-      <w:r>
-        <w:t>“barrido en tensión continua”</w:t>
-      </w:r>
-      <w:r>
-        <w:t xml:space="preserve"> de la entrada desde 1V a 1.64V en cada uno de los </w:t>
-      </w:r>
-      <w:proofErr w:type="spellStart"/>
-      <w:r>
-        <w:t>drenadores</w:t>
-      </w:r>
-      <w:proofErr w:type="spellEnd"/>
-      <w:r>
-        <w:t xml:space="preserve"> para los 63 comparadores.</w:t>
-      </w:r>
-      <w:r>
-        <w:t xml:space="preserve"> </w:t>
-      </w:r>
-      <w:r>
-        <w:t xml:space="preserve">Éste fue realizado en la plataforma de programación </w:t>
-      </w:r>
-      <w:proofErr w:type="spellStart"/>
-      <w:r>
-        <w:t>Python</w:t>
-      </w:r>
-      <w:proofErr w:type="spellEnd"/>
-      <w:r>
-        <w:t xml:space="preserve"> bajo el sistema operativo de Windows </w:t>
-      </w:r>
-      <w:proofErr w:type="spellStart"/>
-      <w:r>
-        <w:t>Seven</w:t>
-      </w:r>
-      <w:proofErr w:type="spellEnd"/>
-      <w:r>
-        <w:t xml:space="preserve">. El código del programa se encuentra detallado en el </w:t>
-      </w:r>
-      <w:r>
-        <w:t>APENDICE C.</w:t>
-      </w:r>
-    </w:p>
-    <w:p>
-      <w:pPr>
-        <w:keepNext/>
-        <w:jc w:val="center"/>
-      </w:pPr>
-      <w:r>
-        <w:rPr>
-          <w:noProof/>
-          <w:lang w:eastAsia="es-AR"/>
-        </w:rPr>
+        <w:lastRenderedPageBreak/>
         <w:drawing>
           <wp:inline distT="0" distB="0" distL="0" distR="0">
             <wp:extent cx="5203408" cy="4093534"/>
             <wp:effectExtent l="19050" t="0" r="0" b="0"/>
-            <wp:docPr id="25" name="Imagen 25"/>
+            <wp:docPr id="16" name="Imagen 25"/>
             <wp:cNvGraphicFramePr>
               <a:graphicFrameLocks xmlns:a="http://schemas.openxmlformats.org/drawingml/2006/main" noChangeAspect="1"/>
             </wp:cNvGraphicFramePr>
@@ -1316,6 +1170,612 @@
           </wp:inline>
         </w:drawing>
       </w:r>
+      <w:moveToRangeEnd w:id="148"/>
+    </w:p>
+    <w:p>
+      <w:pPr>
+        <w:pStyle w:val="ParrafoTESIS"/>
+        <w:rPr>
+          <w:ins w:id="149" w:author="Facundo-std" w:date="2010-08-10T00:41:00Z"/>
+        </w:rPr>
+      </w:pPr>
+      <w:ins w:id="150" w:author="Facundo-std" w:date="2010-08-10T00:29:00Z">
+        <w:r>
+          <w:t>Una vez generado todos los archivos, la aplicación esta lista para comenzar a simular. Para esto, un modulo de la aplicaci</w:t>
+        </w:r>
+      </w:ins>
+      <w:ins w:id="151" w:author="Facundo-std" w:date="2010-08-10T00:30:00Z">
+        <w:r>
+          <w:t>ón recorre la estructura de directorios donde se almacenaron los archivos y los carga en PSPICE (aplicaci</w:t>
+        </w:r>
+      </w:ins>
+      <w:ins w:id="152" w:author="Facundo-std" w:date="2010-08-10T00:31:00Z">
+        <w:r>
+          <w:t xml:space="preserve">ón SPICE incluida en el paquete </w:t>
+        </w:r>
+      </w:ins>
+      <w:proofErr w:type="spellStart"/>
+      <w:ins w:id="153" w:author="Facundo-std" w:date="2010-08-10T00:32:00Z">
+        <w:r>
+          <w:t>Cadence</w:t>
+        </w:r>
+        <w:proofErr w:type="spellEnd"/>
+        <w:r>
+          <w:t xml:space="preserve"> </w:t>
+        </w:r>
+      </w:ins>
+      <w:proofErr w:type="spellStart"/>
+      <w:ins w:id="154" w:author="Facundo-std" w:date="2010-08-10T00:31:00Z">
+        <w:r>
+          <w:t>OrCAD</w:t>
+        </w:r>
+        <w:proofErr w:type="spellEnd"/>
+        <w:r>
+          <w:t>)</w:t>
+        </w:r>
+      </w:ins>
+      <w:ins w:id="155" w:author="Facundo-std" w:date="2010-08-10T00:32:00Z">
+        <w:r>
+          <w:t xml:space="preserve">. Al </w:t>
+        </w:r>
+        <w:r>
+          <w:t>terminar</w:t>
+        </w:r>
+        <w:r>
+          <w:t xml:space="preserve"> cada simulación el archivo de salida </w:t>
+        </w:r>
+      </w:ins>
+      <w:ins w:id="156" w:author="Facundo-std" w:date="2010-08-10T00:39:00Z">
+        <w:r>
+          <w:t>es almacenado</w:t>
+        </w:r>
+      </w:ins>
+      <w:ins w:id="157" w:author="Facundo-std" w:date="2010-08-10T00:32:00Z">
+        <w:r>
+          <w:t xml:space="preserve"> en un formato </w:t>
+        </w:r>
+      </w:ins>
+      <w:ins w:id="158" w:author="Facundo-std" w:date="2010-08-10T00:37:00Z">
+        <w:r>
+          <w:t>estándar</w:t>
+        </w:r>
+        <w:r>
+          <w:t xml:space="preserve"> conocido por su sigl</w:t>
+        </w:r>
+      </w:ins>
+      <w:ins w:id="159" w:author="Facundo-std" w:date="2010-08-10T00:38:00Z">
+        <w:r>
+          <w:t>a</w:t>
+        </w:r>
+      </w:ins>
+      <w:ins w:id="160" w:author="Facundo-std" w:date="2010-08-10T00:37:00Z">
+        <w:r>
+          <w:t xml:space="preserve"> en ingl</w:t>
+        </w:r>
+      </w:ins>
+      <w:ins w:id="161" w:author="Facundo-std" w:date="2010-08-10T00:38:00Z">
+        <w:r>
+          <w:t>é</w:t>
+        </w:r>
+      </w:ins>
+      <w:ins w:id="162" w:author="Facundo-std" w:date="2010-08-10T00:37:00Z">
+        <w:r>
+          <w:t>s</w:t>
+        </w:r>
+      </w:ins>
+      <w:ins w:id="163" w:author="Facundo-std" w:date="2010-08-10T00:32:00Z">
+        <w:r>
+          <w:t xml:space="preserve"> CSDF</w:t>
+        </w:r>
+      </w:ins>
+      <w:ins w:id="164" w:author="Facundo-std" w:date="2010-08-10T00:37:00Z">
+        <w:r>
+          <w:t xml:space="preserve"> (</w:t>
+        </w:r>
+        <w:proofErr w:type="spellStart"/>
+        <w:r>
+          <w:t>Common</w:t>
+        </w:r>
+        <w:proofErr w:type="spellEnd"/>
+        <w:r>
+          <w:t xml:space="preserve"> </w:t>
+        </w:r>
+        <w:proofErr w:type="spellStart"/>
+        <w:r>
+          <w:t>S</w:t>
+        </w:r>
+      </w:ins>
+      <w:ins w:id="165" w:author="Facundo-std" w:date="2010-08-10T00:38:00Z">
+        <w:r>
+          <w:t>imulation</w:t>
+        </w:r>
+        <w:proofErr w:type="spellEnd"/>
+        <w:r>
+          <w:t xml:space="preserve"> Data </w:t>
+        </w:r>
+        <w:proofErr w:type="spellStart"/>
+        <w:r>
+          <w:t>File</w:t>
+        </w:r>
+        <w:proofErr w:type="spellEnd"/>
+        <w:r>
+          <w:t>)</w:t>
+        </w:r>
+      </w:ins>
+      <w:ins w:id="166" w:author="Facundo-std" w:date="2010-08-10T00:39:00Z">
+        <w:r>
+          <w:t>. L</w:t>
+        </w:r>
+        <w:r>
+          <w:t xml:space="preserve">a aplicación se encarga de </w:t>
+        </w:r>
+        <w:r>
+          <w:t xml:space="preserve">comprimir la </w:t>
+        </w:r>
+        <w:r>
+          <w:t>información</w:t>
+        </w:r>
+        <w:r>
+          <w:t xml:space="preserve"> y almacenarla en la base de datos en Internet para su posterior </w:t>
+        </w:r>
+      </w:ins>
+      <w:ins w:id="167" w:author="Facundo-std" w:date="2010-08-10T00:40:00Z">
+        <w:r>
+          <w:t>análisis</w:t>
+        </w:r>
+      </w:ins>
+      <w:ins w:id="168" w:author="Facundo-std" w:date="2010-08-10T00:39:00Z">
+        <w:r>
+          <w:t>.</w:t>
+        </w:r>
+      </w:ins>
+      <w:ins w:id="169" w:author="Facundo-std" w:date="2010-08-10T00:40:00Z">
+        <w:r>
+          <w:t xml:space="preserve"> Esto </w:t>
+        </w:r>
+        <w:r>
+          <w:t>permitió</w:t>
+        </w:r>
+        <w:r>
+          <w:t xml:space="preserve"> la posibilidad de un </w:t>
+        </w:r>
+      </w:ins>
+      <w:ins w:id="170" w:author="Facundo-std" w:date="2010-08-10T00:41:00Z">
+        <w:r>
+          <w:t>análisis</w:t>
+        </w:r>
+      </w:ins>
+      <w:ins w:id="171" w:author="Facundo-std" w:date="2010-08-10T00:40:00Z">
+        <w:r>
+          <w:t xml:space="preserve"> </w:t>
+        </w:r>
+      </w:ins>
+      <w:ins w:id="172" w:author="Facundo-std" w:date="2010-08-10T00:41:00Z">
+        <w:r>
+          <w:t>temprano, comparando los resultados de la aplicación contra los simulados manualmente.</w:t>
+        </w:r>
+      </w:ins>
+    </w:p>
+    <w:p>
+      <w:pPr>
+        <w:pStyle w:val="ParrafoTESIS"/>
+        <w:rPr>
+          <w:ins w:id="173" w:author="Facundo-std" w:date="2010-08-10T01:04:00Z"/>
+        </w:rPr>
+      </w:pPr>
+      <w:ins w:id="174" w:author="Facundo-std" w:date="2010-08-10T00:41:00Z">
+        <w:r>
+          <w:t xml:space="preserve">La </w:t>
+        </w:r>
+      </w:ins>
+      <w:ins w:id="175" w:author="Facundo-std" w:date="2010-08-10T00:42:00Z">
+        <w:r>
+          <w:t>ú</w:t>
+        </w:r>
+      </w:ins>
+      <w:ins w:id="176" w:author="Facundo-std" w:date="2010-08-10T00:41:00Z">
+        <w:r>
+          <w:t>ltima</w:t>
+        </w:r>
+      </w:ins>
+      <w:ins w:id="177" w:author="Facundo-std" w:date="2010-08-10T00:42:00Z">
+        <w:r>
+          <w:t xml:space="preserve"> etapa del proceso, consiste en el modulo de </w:t>
+        </w:r>
+        <w:r>
+          <w:t>análisis</w:t>
+        </w:r>
+      </w:ins>
+      <w:ins w:id="178" w:author="Facundo-std" w:date="2010-08-10T01:04:00Z">
+        <w:r>
+          <w:t>, que se puede apreciar en la Figura 4&lt;FALTA REFERENCIA AUTOMATICA A LA FIGURA&gt;</w:t>
+        </w:r>
+      </w:ins>
+      <w:ins w:id="179" w:author="Facundo-std" w:date="2010-08-10T00:42:00Z">
+        <w:r>
+          <w:t xml:space="preserve">. La aplicación extrae una a una todas las simulaciones de la base de datos y determina si la falla </w:t>
+        </w:r>
+      </w:ins>
+      <w:ins w:id="180" w:author="Facundo-std" w:date="2010-08-10T00:43:00Z">
+        <w:r>
+          <w:t>produjo</w:t>
+        </w:r>
+      </w:ins>
+      <w:ins w:id="181" w:author="Facundo-std" w:date="2010-08-10T00:42:00Z">
+        <w:r>
+          <w:t xml:space="preserve"> </w:t>
+        </w:r>
+      </w:ins>
+      <w:ins w:id="182" w:author="Facundo-std" w:date="2010-08-10T00:43:00Z">
+        <w:r>
+          <w:t>un error, comparando la salida binaria del conversor antes de la inyección (estado de funcionamiento correcto) y</w:t>
+        </w:r>
+      </w:ins>
+      <w:ins w:id="183" w:author="Facundo-std" w:date="2010-08-10T00:44:00Z">
+        <w:r>
+          <w:t xml:space="preserve"> todos los </w:t>
+        </w:r>
+        <w:r>
+          <w:t>demás</w:t>
+        </w:r>
+        <w:r>
+          <w:t xml:space="preserve"> puntos de la simulación. Esto le permite a la aplicación no solo determinar las fallas que solo producen errores, sino </w:t>
+        </w:r>
+      </w:ins>
+      <w:ins w:id="184" w:author="Facundo-std" w:date="2010-08-10T00:45:00Z">
+        <w:r>
+          <w:t>también</w:t>
+        </w:r>
+      </w:ins>
+      <w:ins w:id="185" w:author="Facundo-std" w:date="2010-08-10T00:44:00Z">
+        <w:r>
+          <w:t xml:space="preserve"> </w:t>
+        </w:r>
+      </w:ins>
+      <w:ins w:id="186" w:author="Facundo-std" w:date="2010-08-10T00:45:00Z">
+        <w:r>
+          <w:t xml:space="preserve">la </w:t>
+        </w:r>
+        <w:r>
+          <w:t>duración</w:t>
+        </w:r>
+        <w:r>
+          <w:t xml:space="preserve"> de los eventos y las variaciones de voltaje absolutas respecto de los niveles de </w:t>
+        </w:r>
+        <w:r>
+          <w:t>tensión</w:t>
+        </w:r>
+        <w:r>
+          <w:t xml:space="preserve"> normales.</w:t>
+        </w:r>
+        <w:r>
+          <w:t xml:space="preserve"> Para cada simulación una fila con los </w:t>
+        </w:r>
+        <w:r>
+          <w:lastRenderedPageBreak/>
+          <w:t xml:space="preserve">datos es cargada en una tabla de formato </w:t>
+        </w:r>
+      </w:ins>
+      <w:ins w:id="187" w:author="Facundo-std" w:date="2010-08-10T00:46:00Z">
+        <w:r>
+          <w:t>estándar</w:t>
+        </w:r>
+      </w:ins>
+      <w:ins w:id="188" w:author="Facundo-std" w:date="2010-08-10T00:45:00Z">
+        <w:r>
+          <w:t xml:space="preserve"> </w:t>
+        </w:r>
+      </w:ins>
+      <w:ins w:id="189" w:author="Facundo-std" w:date="2010-08-10T00:46:00Z">
+        <w:r>
+          <w:t>CSV (</w:t>
+        </w:r>
+        <w:proofErr w:type="spellStart"/>
+        <w:r>
+          <w:t>Comma</w:t>
+        </w:r>
+        <w:proofErr w:type="spellEnd"/>
+        <w:r>
+          <w:t xml:space="preserve"> </w:t>
+        </w:r>
+        <w:proofErr w:type="spellStart"/>
+        <w:r>
+          <w:t>Separated</w:t>
+        </w:r>
+        <w:proofErr w:type="spellEnd"/>
+        <w:r>
+          <w:t xml:space="preserve"> </w:t>
+        </w:r>
+        <w:proofErr w:type="spellStart"/>
+        <w:r>
+          <w:t>Values</w:t>
+        </w:r>
+        <w:proofErr w:type="spellEnd"/>
+        <w:r>
+          <w:t xml:space="preserve">), la cual luego es importada por una tabla final de la cual se extraen todos los </w:t>
+        </w:r>
+        <w:r>
+          <w:t>gráficos</w:t>
+        </w:r>
+        <w:r>
+          <w:t xml:space="preserve"> que permiten </w:t>
+        </w:r>
+      </w:ins>
+      <w:ins w:id="190" w:author="Facundo-std" w:date="2010-08-10T00:47:00Z">
+        <w:r>
+          <w:t>su</w:t>
+        </w:r>
+      </w:ins>
+      <w:ins w:id="191" w:author="Facundo-std" w:date="2010-08-10T00:46:00Z">
+        <w:r>
+          <w:t xml:space="preserve"> posterior </w:t>
+        </w:r>
+      </w:ins>
+      <w:ins w:id="192" w:author="Facundo-std" w:date="2010-08-10T00:47:00Z">
+        <w:r>
+          <w:t>interpretación.</w:t>
+        </w:r>
+      </w:ins>
+    </w:p>
+    <w:p>
+      <w:pPr>
+        <w:pStyle w:val="ParrafoTESIS"/>
+      </w:pPr>
+      <w:moveToRangeStart w:id="193" w:author="Facundo-std" w:date="2010-08-10T01:04:00Z" w:name="move269165620"/>
+      <w:r>
+        <w:drawing>
+          <wp:inline distT="0" distB="0" distL="0" distR="0">
+            <wp:extent cx="4486275" cy="3534268"/>
+            <wp:effectExtent l="19050" t="0" r="9525" b="0"/>
+            <wp:docPr id="18" name="Imagen 27"/>
+            <wp:cNvGraphicFramePr>
+              <a:graphicFrameLocks xmlns:a="http://schemas.openxmlformats.org/drawingml/2006/main" noChangeAspect="1"/>
+            </wp:cNvGraphicFramePr>
+            <a:graphic xmlns:a="http://schemas.openxmlformats.org/drawingml/2006/main">
+              <a:graphicData uri="http://schemas.openxmlformats.org/drawingml/2006/picture">
+                <pic:pic xmlns:pic="http://schemas.openxmlformats.org/drawingml/2006/picture">
+                  <pic:nvPicPr>
+                    <pic:cNvPr id="0" name="Picture 27"/>
+                    <pic:cNvPicPr>
+                      <a:picLocks noChangeAspect="1" noChangeArrowheads="1"/>
+                    </pic:cNvPicPr>
+                  </pic:nvPicPr>
+                  <pic:blipFill>
+                    <a:blip r:embed="rId18" cstate="print"/>
+                    <a:srcRect/>
+                    <a:stretch>
+                      <a:fillRect/>
+                    </a:stretch>
+                  </pic:blipFill>
+                  <pic:spPr bwMode="auto">
+                    <a:xfrm>
+                      <a:off x="0" y="0"/>
+                      <a:ext cx="4494744" cy="3540940"/>
+                    </a:xfrm>
+                    <a:prstGeom prst="rect">
+                      <a:avLst/>
+                    </a:prstGeom>
+                    <a:noFill/>
+                    <a:ln w="9525">
+                      <a:noFill/>
+                      <a:miter lim="800000"/>
+                      <a:headEnd/>
+                      <a:tailEnd/>
+                    </a:ln>
+                  </pic:spPr>
+                </pic:pic>
+              </a:graphicData>
+            </a:graphic>
+          </wp:inline>
+        </w:drawing>
+      </w:r>
+      <w:moveToRangeEnd w:id="193"/>
+    </w:p>
+    <w:p>
+      <w:pPr>
+        <w:pStyle w:val="ParrafoTESIS"/>
+        <w:rPr>
+          <w:del w:id="194" w:author="Facundo-std" w:date="2010-08-07T19:26:00Z"/>
+        </w:rPr>
+      </w:pPr>
+      <w:del w:id="195" w:author="Facundo-std" w:date="2010-08-07T19:26:00Z">
+        <w:r>
+          <w:delText>El propósito de l</w:delText>
+        </w:r>
+        <w:r>
+          <w:delText>a</w:delText>
+        </w:r>
+        <w:r>
+          <w:delText xml:space="preserve"> automatización fue el de reducir los tiempos de la</w:delText>
+        </w:r>
+        <w:r>
+          <w:delText xml:space="preserve"> </w:delText>
+        </w:r>
+        <w:r>
+          <w:delText>campaña, ya que realizado en forma manual hubiera sido considerablemente mayor, y soluciones como inyecciones estadísticas no eran lo suficientemente robustas como para poder d</w:delText>
+        </w:r>
+        <w:r>
+          <w:delText>eterminar la susceptibilidad a fallas del conversor flash causad</w:delText>
+        </w:r>
+        <w:r>
+          <w:delText>a</w:delText>
+        </w:r>
+        <w:r>
+          <w:delText xml:space="preserve">s por </w:delText>
+        </w:r>
+        <w:r>
+          <w:delText>A</w:delText>
+        </w:r>
+        <w:r>
+          <w:delText>SETs</w:delText>
+        </w:r>
+        <w:r>
+          <w:delText>.</w:delText>
+        </w:r>
+      </w:del>
+    </w:p>
+    <w:p>
+      <w:pPr>
+        <w:pStyle w:val="ParrafoTESIS"/>
+        <w:rPr>
+          <w:del w:id="196" w:author="Facundo-std" w:date="2010-08-07T19:26:00Z"/>
+        </w:rPr>
+      </w:pPr>
+      <w:del w:id="197" w:author="Facundo-std" w:date="2010-08-07T19:26:00Z">
+        <w:r>
+          <w:delText xml:space="preserve">Como se puede observar en la Figura 1&lt;FALTA REFERENCIA A IMAGEN&gt;, </w:delText>
+        </w:r>
+      </w:del>
+    </w:p>
+    <w:p>
+      <w:pPr>
+        <w:pStyle w:val="ParrafoTESIS"/>
+        <w:rPr>
+          <w:del w:id="198" w:author="Facundo-std" w:date="2010-08-07T19:26:00Z"/>
+        </w:rPr>
+      </w:pPr>
+    </w:p>
+    <w:p>
+      <w:pPr>
+        <w:pStyle w:val="ParrafoTESIS"/>
+        <w:rPr>
+          <w:del w:id="199" w:author="Facundo-std" w:date="2010-08-07T19:29:00Z"/>
+        </w:rPr>
+      </w:pPr>
+      <w:del w:id="200" w:author="Facundo-std" w:date="2010-08-07T19:29:00Z">
+        <w:r>
+          <w:delText>La campaña de inyección se realizó sobre los comparadores (estructuras analógicas del conversor). Las fallas son inyectada en cada drenador de cada transistor que lo conforma (PMOS y NMOS</w:delText>
+        </w:r>
+      </w:del>
+      <w:del w:id="201" w:author="Facundo-std" w:date="2010-08-07T19:26:00Z">
+        <w:r>
+          <w:delText xml:space="preserve">, </w:delText>
+        </w:r>
+      </w:del>
+      <w:del w:id="202" w:author="Facundo-std" w:date="2010-08-07T19:29:00Z">
+        <w:r>
+          <w:delText xml:space="preserve">variando la dirección de la corriente según corresponda) simulando un SET en distintas condiciones de señal de entrada. </w:delText>
+        </w:r>
+      </w:del>
+    </w:p>
+    <w:p>
+      <w:pPr>
+        <w:pStyle w:val="ParrafoTESIS"/>
+        <w:rPr>
+          <w:del w:id="203" w:author="Facundo-std" w:date="2010-08-07T19:27:00Z"/>
+        </w:rPr>
+      </w:pPr>
+      <w:del w:id="204" w:author="Facundo-std" w:date="2010-08-07T19:27:00Z">
+        <w:r>
+          <w:delText xml:space="preserve">Por cada comparador hay 7 drenadores donde se deben inyectar ambas fallas, los que nos da un total de 14 simulaciones por comparador. Durante la campaña de inyección se varía la señal de entrada en 64 niveles de tensión para los 63 comparadores existentes en el conversor, esto nos </w:delText>
+        </w:r>
+        <w:r>
+          <w:lastRenderedPageBreak/>
+          <w:delText>da un total de 56448 simulaciones durante el proceso, lo cual requirió de un enorme recurso computacional. Las inyecciones se realizaron de modo manual, en el cual se considero 3 comparadores en situaciones específicas de tensión de entrada y referencia, y de modo automático para realizar el total de las simulaciones mediante el programa desarrollado.</w:delText>
+        </w:r>
+      </w:del>
+    </w:p>
+    <w:p>
+      <w:pPr>
+        <w:pStyle w:val="Ttulo3"/>
+        <w:rPr>
+          <w:del w:id="205" w:author="Facundo-std" w:date="2010-08-07T19:29:00Z"/>
+        </w:rPr>
+      </w:pPr>
+      <w:del w:id="206" w:author="Facundo-std" w:date="2010-08-07T19:29:00Z">
+        <w:r>
+          <w:delText>3.1.2) Automática</w:delText>
+        </w:r>
+      </w:del>
+    </w:p>
+    <w:p>
+      <w:pPr>
+        <w:pStyle w:val="ParrafoTESIS"/>
+        <w:rPr>
+          <w:del w:id="207" w:author="Facundo-std" w:date="2010-08-10T01:00:00Z"/>
+        </w:rPr>
+      </w:pPr>
+      <w:del w:id="208" w:author="Facundo-std" w:date="2010-08-10T01:00:00Z">
+        <w:r>
+          <w:delText xml:space="preserve">Para la campaña de inyección completa, se desarrolló un programa que realizó un </w:delText>
+        </w:r>
+        <w:r>
+          <w:delText>“barrido en tensión continua”</w:delText>
+        </w:r>
+        <w:r>
+          <w:delText xml:space="preserve"> de la entrada desde 1V a 1.64V en cada uno de los drenadores para los 63 comparadores.</w:delText>
+        </w:r>
+        <w:r>
+          <w:delText xml:space="preserve"> </w:delText>
+        </w:r>
+        <w:r>
+          <w:delText xml:space="preserve">Éste fue realizado en la plataforma de programación Python bajo el sistema operativo de Windows Seven. El código del programa se encuentra detallado en el </w:delText>
+        </w:r>
+        <w:r>
+          <w:delText>APENDICE C.</w:delText>
+        </w:r>
+      </w:del>
+    </w:p>
+    <w:p>
+      <w:pPr>
+        <w:keepNext/>
+        <w:jc w:val="center"/>
+      </w:pPr>
+      <w:moveFromRangeStart w:id="209" w:author="Facundo-std" w:date="2010-08-10T01:03:00Z" w:name="move269165549"/>
+      <w:moveFrom w:id="210" w:author="Facundo-std" w:date="2010-08-10T01:03:00Z">
+        <w:r>
+          <w:rPr>
+            <w:noProof/>
+            <w:lang w:eastAsia="es-AR"/>
+          </w:rPr>
+          <w:drawing>
+            <wp:inline distT="0" distB="0" distL="0" distR="0">
+              <wp:extent cx="5203408" cy="4093534"/>
+              <wp:effectExtent l="19050" t="0" r="0" b="0"/>
+              <wp:docPr id="25" name="Imagen 25"/>
+              <wp:cNvGraphicFramePr>
+                <a:graphicFrameLocks xmlns:a="http://schemas.openxmlformats.org/drawingml/2006/main" noChangeAspect="1"/>
+              </wp:cNvGraphicFramePr>
+              <a:graphic xmlns:a="http://schemas.openxmlformats.org/drawingml/2006/main">
+                <a:graphicData uri="http://schemas.openxmlformats.org/drawingml/2006/picture">
+                  <pic:pic xmlns:pic="http://schemas.openxmlformats.org/drawingml/2006/picture">
+                    <pic:nvPicPr>
+                      <pic:cNvPr id="0" name="Picture 25"/>
+                      <pic:cNvPicPr>
+                        <a:picLocks noChangeAspect="1" noChangeArrowheads="1"/>
+                      </pic:cNvPicPr>
+                    </pic:nvPicPr>
+                    <pic:blipFill>
+                      <a:blip r:embed="rId17" cstate="print"/>
+                      <a:srcRect/>
+                      <a:stretch>
+                        <a:fillRect/>
+                      </a:stretch>
+                    </pic:blipFill>
+                    <pic:spPr bwMode="auto">
+                      <a:xfrm>
+                        <a:off x="0" y="0"/>
+                        <a:ext cx="5218882" cy="4105707"/>
+                      </a:xfrm>
+                      <a:prstGeom prst="rect">
+                        <a:avLst/>
+                      </a:prstGeom>
+                      <a:noFill/>
+                      <a:ln w="9525">
+                        <a:noFill/>
+                        <a:miter lim="800000"/>
+                        <a:headEnd/>
+                        <a:tailEnd/>
+                      </a:ln>
+                    </pic:spPr>
+                  </pic:pic>
+                </a:graphicData>
+              </a:graphic>
+            </wp:inline>
+          </w:drawing>
+        </w:r>
+      </w:moveFrom>
+      <w:moveFromRangeEnd w:id="209"/>
     </w:p>
     <w:p>
       <w:pPr>
@@ -1367,7 +1827,7 @@
             <wp:cNvGraphicFramePr/>
             <a:graphic xmlns:a="http://schemas.openxmlformats.org/drawingml/2006/main">
               <a:graphicData uri="http://schemas.openxmlformats.org/drawingml/2006/diagram">
-                <dgm:relIds xmlns:dgm="http://schemas.openxmlformats.org/drawingml/2006/diagram" xmlns:r="http://schemas.openxmlformats.org/officeDocument/2006/relationships" r:dm="rId18" r:lo="rId19" r:qs="rId20" r:cs="rId21"/>
+                <dgm:relIds xmlns:dgm="http://schemas.openxmlformats.org/drawingml/2006/diagram" xmlns:r="http://schemas.openxmlformats.org/officeDocument/2006/relationships" r:dm="rId19" r:lo="rId20" r:qs="rId21" r:cs="rId22"/>
               </a:graphicData>
             </a:graphic>
           </wp:inline>
@@ -1397,98 +1857,122 @@
     <w:p>
       <w:pPr>
         <w:pStyle w:val="Ttulo2"/>
+        <w:rPr>
+          <w:del w:id="211" w:author="Facundo-std" w:date="2010-08-10T01:01:00Z"/>
+        </w:rPr>
       </w:pPr>
-      <w:r>
-        <w:t>3.2) Análisis</w:t>
-      </w:r>
+      <w:del w:id="212" w:author="Facundo-std" w:date="2010-08-10T01:01:00Z">
+        <w:r>
+          <w:delText>3.2) Análisis</w:delText>
+        </w:r>
+      </w:del>
     </w:p>
     <w:p>
       <w:pPr>
         <w:pStyle w:val="ParrafoTESIS"/>
+        <w:rPr>
+          <w:del w:id="213" w:author="Facundo-std" w:date="2010-08-10T01:01:00Z"/>
+        </w:rPr>
       </w:pPr>
-      <w:r>
-        <w:t>El análisis de los resultados de la campaña se realizó en dos etapas, al igual que la inyección. Una primera en la cual se analizaron los resultados de las inyecciones hechas de manera manual, verificando el comportamiento general del circuito ante cada alteración del mismo, identificando los nodos sensibles y propensos al error. Luego de corroborar el método manual, se pasó al procesamiento de la información de modo automático mediante un programa realizado para este fin y recopilando la información mediante tablas.</w:t>
-      </w:r>
+      <w:del w:id="214" w:author="Facundo-std" w:date="2010-08-10T01:01:00Z">
+        <w:r>
+          <w:delText>El análisis de los resultados de la campaña se realizó en dos etapas, al igual que la inyección. Una primera en la cual se analizaron los resultados de las inyecciones hechas de manera manual, verificando el comportamiento general del circuito ante cada alteración del mismo, identificando los nodos sensibles y propensos al error. Luego de corroborar el método manual, se pasó al procesamiento de la información de modo automático mediante un programa realizado para este fin y recopilando la información mediante tablas.</w:delText>
+        </w:r>
+      </w:del>
     </w:p>
     <w:p>
       <w:pPr>
         <w:pStyle w:val="Ttulo3"/>
+        <w:rPr>
+          <w:del w:id="215" w:author="Facundo-std" w:date="2010-08-10T01:01:00Z"/>
+        </w:rPr>
       </w:pPr>
-      <w:r>
-        <w:t>3.2.2) Automática</w:t>
-      </w:r>
+      <w:del w:id="216" w:author="Facundo-std" w:date="2010-08-10T01:01:00Z">
+        <w:r>
+          <w:delText>3.2.2) Automática</w:delText>
+        </w:r>
+      </w:del>
     </w:p>
     <w:p>
       <w:pPr>
         <w:pStyle w:val="ParrafoTESIS"/>
+        <w:rPr>
+          <w:del w:id="217" w:author="Facundo-std" w:date="2010-08-10T01:01:00Z"/>
+        </w:rPr>
       </w:pPr>
-      <w:r>
-        <w:t>Luego de corroborar el correcto funcionamiento del programa y el comportamiento del comparador ante las perturbaciones, se pasó a la utilización del programa para automatizar el proceso de recopilación de información obtenida de las simulaciones.</w:t>
-      </w:r>
+      <w:del w:id="218" w:author="Facundo-std" w:date="2010-08-10T01:01:00Z">
+        <w:r>
+          <w:delText>Luego de corroborar el correcto funcionamiento del programa y el comportamiento del comparador ante las perturbaciones, se pasó a la utilización del programa para automatizar el proceso de recopilación de información obtenida de las simulaciones.</w:delText>
+        </w:r>
+      </w:del>
     </w:p>
     <w:p>
       <w:pPr>
         <w:jc w:val="center"/>
       </w:pPr>
-      <w:r>
-        <w:rPr>
-          <w:noProof/>
-          <w:lang w:eastAsia="es-AR"/>
-        </w:rPr>
-        <w:lastRenderedPageBreak/>
-        <w:drawing>
-          <wp:inline distT="0" distB="0" distL="0" distR="0">
-            <wp:extent cx="4486275" cy="3534268"/>
-            <wp:effectExtent l="19050" t="0" r="9525" b="0"/>
-            <wp:docPr id="1" name="Imagen 27"/>
-            <wp:cNvGraphicFramePr>
-              <a:graphicFrameLocks xmlns:a="http://schemas.openxmlformats.org/drawingml/2006/main" noChangeAspect="1"/>
-            </wp:cNvGraphicFramePr>
-            <a:graphic xmlns:a="http://schemas.openxmlformats.org/drawingml/2006/main">
-              <a:graphicData uri="http://schemas.openxmlformats.org/drawingml/2006/picture">
-                <pic:pic xmlns:pic="http://schemas.openxmlformats.org/drawingml/2006/picture">
-                  <pic:nvPicPr>
-                    <pic:cNvPr id="0" name="Picture 27"/>
-                    <pic:cNvPicPr>
-                      <a:picLocks noChangeAspect="1" noChangeArrowheads="1"/>
-                    </pic:cNvPicPr>
-                  </pic:nvPicPr>
-                  <pic:blipFill>
-                    <a:blip r:embed="rId23" cstate="print"/>
-                    <a:srcRect/>
-                    <a:stretch>
-                      <a:fillRect/>
-                    </a:stretch>
-                  </pic:blipFill>
-                  <pic:spPr bwMode="auto">
-                    <a:xfrm>
-                      <a:off x="0" y="0"/>
-                      <a:ext cx="4494744" cy="3540940"/>
-                    </a:xfrm>
-                    <a:prstGeom prst="rect">
-                      <a:avLst/>
-                    </a:prstGeom>
-                    <a:noFill/>
-                    <a:ln w="9525">
+      <w:moveFromRangeStart w:id="219" w:author="Facundo-std" w:date="2010-08-10T01:04:00Z" w:name="move269165620"/>
+      <w:moveFrom w:id="220" w:author="Facundo-std" w:date="2010-08-10T01:04:00Z">
+        <w:r>
+          <w:rPr>
+            <w:noProof/>
+            <w:lang w:eastAsia="es-AR"/>
+          </w:rPr>
+          <w:lastRenderedPageBreak/>
+          <w:drawing>
+            <wp:inline distT="0" distB="0" distL="0" distR="0">
+              <wp:extent cx="4486275" cy="3534268"/>
+              <wp:effectExtent l="19050" t="0" r="9525" b="0"/>
+              <wp:docPr id="1" name="Imagen 27"/>
+              <wp:cNvGraphicFramePr>
+                <a:graphicFrameLocks xmlns:a="http://schemas.openxmlformats.org/drawingml/2006/main" noChangeAspect="1"/>
+              </wp:cNvGraphicFramePr>
+              <a:graphic xmlns:a="http://schemas.openxmlformats.org/drawingml/2006/main">
+                <a:graphicData uri="http://schemas.openxmlformats.org/drawingml/2006/picture">
+                  <pic:pic xmlns:pic="http://schemas.openxmlformats.org/drawingml/2006/picture">
+                    <pic:nvPicPr>
+                      <pic:cNvPr id="0" name="Picture 27"/>
+                      <pic:cNvPicPr>
+                        <a:picLocks noChangeAspect="1" noChangeArrowheads="1"/>
+                      </pic:cNvPicPr>
+                    </pic:nvPicPr>
+                    <pic:blipFill>
+                      <a:blip r:embed="rId18" cstate="print"/>
+                      <a:srcRect/>
+                      <a:stretch>
+                        <a:fillRect/>
+                      </a:stretch>
+                    </pic:blipFill>
+                    <pic:spPr bwMode="auto">
+                      <a:xfrm>
+                        <a:off x="0" y="0"/>
+                        <a:ext cx="4494744" cy="3540940"/>
+                      </a:xfrm>
+                      <a:prstGeom prst="rect">
+                        <a:avLst/>
+                      </a:prstGeom>
                       <a:noFill/>
-                      <a:miter lim="800000"/>
-                      <a:headEnd/>
-                      <a:tailEnd/>
-                    </a:ln>
-                  </pic:spPr>
-                </pic:pic>
-              </a:graphicData>
-            </a:graphic>
-          </wp:inline>
-        </w:drawing>
-      </w:r>
+                      <a:ln w="9525">
+                        <a:noFill/>
+                        <a:miter lim="800000"/>
+                        <a:headEnd/>
+                        <a:tailEnd/>
+                      </a:ln>
+                    </pic:spPr>
+                  </pic:pic>
+                </a:graphicData>
+              </a:graphic>
+            </wp:inline>
+          </w:drawing>
+        </w:r>
+      </w:moveFrom>
+      <w:moveFromRangeEnd w:id="219"/>
     </w:p>
     <w:p>
       <w:pPr>
         <w:pStyle w:val="Epgrafe"/>
         <w:jc w:val="center"/>
       </w:pPr>
-      <w:bookmarkStart w:id="156" w:name="_Ref267303465"/>
+      <w:bookmarkStart w:id="221" w:name="_Ref267303465"/>
       <w:r>
         <w:t xml:space="preserve">Figura </w:t>
       </w:r>
@@ -1500,7 +1984,7 @@
           <w:t>12</w:t>
         </w:r>
       </w:fldSimple>
-      <w:bookmarkEnd w:id="156"/>
+      <w:bookmarkEnd w:id="221"/>
       <w:r>
         <w:t>) Imagen del programa (pestaña de simulación).</w:t>
       </w:r>
@@ -1555,50 +2039,110 @@
     <w:p>
       <w:pPr>
         <w:pStyle w:val="ParrafoTESIS"/>
+        <w:rPr>
+          <w:del w:id="222" w:author="Facundo-std" w:date="2010-08-10T01:05:00Z"/>
+        </w:rPr>
       </w:pPr>
-      <w:r>
-        <w:t xml:space="preserve">La funcionalidad que provee el programa es la de comparar las tensiones guardadas en los archivos de salida de la campaña de simulación con las tensiones ingresadas por el usuario en la </w:t>
-      </w:r>
-      <w:r>
-        <w:lastRenderedPageBreak/>
-        <w:t xml:space="preserve">ventana que se aprecia en </w:t>
-      </w:r>
-      <w:fldSimple w:instr=" REF _Ref267303465 \h  \* MERGEFORMAT ">
-        <w:r>
-          <w:t xml:space="preserve">Figura </w:t>
+      <w:del w:id="223" w:author="Facundo-std" w:date="2010-08-10T01:05:00Z">
+        <w:r>
+          <w:delText xml:space="preserve">La funcionalidad que provee el programa es la de comparar las tensiones guardadas en los archivos de salida de la campaña de simulación con las tensiones ingresadas por el usuario en la </w:delText>
+        </w:r>
+        <w:r>
+          <w:lastRenderedPageBreak/>
+          <w:delText xml:space="preserve">ventana que se aprecia en </w:delText>
+        </w:r>
+        <w:r>
+          <w:fldChar w:fldCharType="begin"/>
+        </w:r>
+        <w:r>
+          <w:delInstrText xml:space="preserve"> REF _Ref267303465 \h  \* MERGEFORMAT </w:delInstrText>
+        </w:r>
+        <w:r>
+          <w:fldChar w:fldCharType="separate"/>
+        </w:r>
+        <w:r>
+          <w:delText xml:space="preserve">Figura </w:delText>
         </w:r>
         <w:r>
           <w:rPr>
             <w:noProof/>
           </w:rPr>
-          <w:t>11</w:t>
-        </w:r>
-      </w:fldSimple>
-      <w:r>
-        <w:t xml:space="preserve"> (podemos ingresarlos en modo analógico o modo digital, en este último, el programa considera como un 1 lógico a un nivel de tensión comprendido entre 2.3 y 3.3 voltios; y un 0 lógico a un nivel de tensión comprendido entre 0 y 1 voltio) y crear una tabla que cuenta con la información del nodo inyectado, el tipo de falla, duración del evento, variación de voltaje, etc.</w:t>
-      </w:r>
+          <w:delText>11</w:delText>
+        </w:r>
+        <w:r>
+          <w:fldChar w:fldCharType="end"/>
+        </w:r>
+        <w:r>
+          <w:delText xml:space="preserve"> (podemos ingresarlos en modo analógico o modo digital, en este último, el programa considera como un 1 lógico a un nivel de tensión comprendido entre 2.3 y 3.3 voltios; y un 0 lógico a un nivel de tensión comprendido entre 0 y 1 voltio) y crear una tabla que cuenta con la información del nodo inyectado, el tipo de falla, duración del evento, variación de voltaje, etc.</w:delText>
+        </w:r>
+      </w:del>
     </w:p>
     <w:p>
       <w:pPr>
         <w:pStyle w:val="ParrafoTESIS"/>
       </w:pPr>
+      <w:ins w:id="224" w:author="Facundo-std" w:date="2010-08-10T01:06:00Z">
+        <w:r>
+          <w:t>S</w:t>
+        </w:r>
+      </w:ins>
+      <w:ins w:id="225" w:author="Facundo-std" w:date="2010-08-10T01:05:00Z">
+        <w:r>
+          <w:t>e puede observar en la Figura 5&lt;FALTA REFERENCIA AUTOMATICA&gt;</w:t>
+        </w:r>
+      </w:ins>
+      <w:ins w:id="226" w:author="Facundo-std" w:date="2010-08-10T01:06:00Z">
+        <w:r>
+          <w:t xml:space="preserve">, </w:t>
+        </w:r>
+      </w:ins>
+      <w:del w:id="227" w:author="Facundo-std" w:date="2010-08-10T01:06:00Z">
+        <w:r>
+          <w:delText>U</w:delText>
+        </w:r>
+      </w:del>
+      <w:ins w:id="228" w:author="Facundo-std" w:date="2010-08-10T01:06:00Z">
+        <w:r>
+          <w:t>u</w:t>
+        </w:r>
+      </w:ins>
       <w:r>
-        <w:t xml:space="preserve">Un ejemplo de una sección de la tabla que devuelve el programa se puede apreciar en la </w:t>
+        <w:t xml:space="preserve">n ejemplo de una sección de la tabla que devuelve </w:t>
       </w:r>
-      <w:fldSimple w:instr=" REF _Ref268163484 \h  \* MERGEFORMAT ">
-        <w:r>
-          <w:t xml:space="preserve">Figura </w:t>
+      <w:ins w:id="229" w:author="Facundo-std" w:date="2010-08-10T01:06:00Z">
+        <w:r>
+          <w:t>la aplicación</w:t>
+        </w:r>
+      </w:ins>
+      <w:del w:id="230" w:author="Facundo-std" w:date="2010-08-10T01:06:00Z">
+        <w:r>
+          <w:delText xml:space="preserve">el programa se puede apreciar en la </w:delText>
+        </w:r>
+        <w:r>
+          <w:fldChar w:fldCharType="begin"/>
+        </w:r>
+        <w:r>
+          <w:delInstrText xml:space="preserve"> REF _Ref268163484 \h  \* MERGEFORMAT </w:delInstrText>
+        </w:r>
+        <w:r>
+          <w:fldChar w:fldCharType="separate"/>
+        </w:r>
+        <w:r>
+          <w:delText xml:space="preserve">Figura </w:delText>
         </w:r>
         <w:r>
           <w:rPr>
             <w:noProof/>
           </w:rPr>
-          <w:t>14</w:t>
-        </w:r>
-      </w:fldSimple>
-      <w:r>
-        <w:t>, a continuación.</w:t>
-      </w:r>
+          <w:delText>14</w:delText>
+        </w:r>
+        <w:r>
+          <w:fldChar w:fldCharType="end"/>
+        </w:r>
+        <w:r>
+          <w:delText>, a continuación.</w:delText>
+        </w:r>
+      </w:del>
     </w:p>
     <w:p>
       <w:pPr>
@@ -1663,7 +2207,7 @@
         <w:pStyle w:val="Epgrafe"/>
         <w:jc w:val="center"/>
       </w:pPr>
-      <w:bookmarkStart w:id="157" w:name="_Ref268163484"/>
+      <w:bookmarkStart w:id="231" w:name="_Ref268163484"/>
       <w:r>
         <w:t xml:space="preserve">Figura </w:t>
       </w:r>
@@ -1675,7 +2219,7 @@
           <w:t>14</w:t>
         </w:r>
       </w:fldSimple>
-      <w:bookmarkEnd w:id="157"/>
+      <w:bookmarkEnd w:id="231"/>
       <w:r>
         <w:t xml:space="preserve">) </w:t>
       </w:r>
@@ -1690,8 +2234,69 @@
       <w:pPr>
         <w:pStyle w:val="ParrafoTESIS"/>
       </w:pPr>
+      <w:ins w:id="232" w:author="Facundo-std" w:date="2010-08-10T01:07:00Z">
+        <w:r>
+          <w:t>La longitud de la</w:t>
+        </w:r>
+      </w:ins>
+      <w:del w:id="233" w:author="Facundo-std" w:date="2010-08-10T01:07:00Z">
+        <w:r>
+          <w:delText>Con una</w:delText>
+        </w:r>
+      </w:del>
       <w:r>
-        <w:t>Con una tabla de más de 56.000 filas de datos y la ayuda de un procesador de hojas de cálculo, se realizaron los análisis pertinentes a la campaña de inyección realizada, generando tablas y gráficos estadísticos de los datos recopilados. A continuación se presentan alguno de éstos análisis.</w:t>
+        <w:t xml:space="preserve"> tabla </w:t>
+      </w:r>
+      <w:ins w:id="234" w:author="Facundo-std" w:date="2010-08-10T01:07:00Z">
+        <w:r>
+          <w:t xml:space="preserve">se </w:t>
+        </w:r>
+        <w:r>
+          <w:t>extendió</w:t>
+        </w:r>
+        <w:r>
+          <w:t xml:space="preserve"> a más</w:t>
+        </w:r>
+      </w:ins>
+      <w:del w:id="235" w:author="Facundo-std" w:date="2010-08-10T01:07:00Z">
+        <w:r>
+          <w:delText>de más</w:delText>
+        </w:r>
+      </w:del>
+      <w:r>
+        <w:t xml:space="preserve"> de 56.000 filas de datos y </w:t>
+      </w:r>
+      <w:ins w:id="236" w:author="Facundo-std" w:date="2010-08-10T01:07:00Z">
+        <w:r>
+          <w:t xml:space="preserve">junto a </w:t>
+        </w:r>
+      </w:ins>
+      <w:r>
+        <w:t>la ayuda de un procesador de hojas de cálculo</w:t>
+      </w:r>
+      <w:ins w:id="237" w:author="Facundo-std" w:date="2010-08-10T01:07:00Z">
+        <w:r>
+          <w:t xml:space="preserve"> (Microsoft Excel)</w:t>
+        </w:r>
+      </w:ins>
+      <w:r>
+        <w:t xml:space="preserve">, se realizaron los análisis pertinentes a la campaña de inyección realizada, generando </w:t>
+      </w:r>
+      <w:ins w:id="238" w:author="Facundo-std" w:date="2010-08-10T01:08:00Z">
+        <w:r>
+          <w:t>sub-</w:t>
+        </w:r>
+      </w:ins>
+      <w:r>
+        <w:t xml:space="preserve">tablas y gráficos </w:t>
+      </w:r>
+      <w:del w:id="239" w:author="Facundo-std" w:date="2010-08-10T01:08:00Z">
+        <w:r>
+          <w:delText xml:space="preserve">estadísticos </w:delText>
+        </w:r>
+      </w:del>
+      <w:r>
+        <w:t>de los datos recopilados. A continuación se presentan alguno de éstos análisis.</w:t>
       </w:r>
     </w:p>
     <w:p>
@@ -2510,7 +3115,7 @@
         <w:pStyle w:val="Epgrafe"/>
         <w:jc w:val="center"/>
       </w:pPr>
-      <w:bookmarkStart w:id="158" w:name="_Ref268175774"/>
+      <w:bookmarkStart w:id="240" w:name="_Ref268175774"/>
       <w:r>
         <w:t xml:space="preserve">Tabla </w:t>
       </w:r>
@@ -2522,7 +3127,7 @@
           <w:t>2</w:t>
         </w:r>
       </w:fldSimple>
-      <w:bookmarkEnd w:id="158"/>
+      <w:bookmarkEnd w:id="240"/>
       <w:r>
         <w:t>) Tabla de fallas según nivel de tensión de entrada.</w:t>
       </w:r>
@@ -2747,7 +3352,7 @@
         <w:pStyle w:val="Epgrafe"/>
         <w:jc w:val="center"/>
       </w:pPr>
-      <w:bookmarkStart w:id="159" w:name="_Ref268188299"/>
+      <w:bookmarkStart w:id="241" w:name="_Ref268188299"/>
       <w:r>
         <w:t xml:space="preserve">Tabla </w:t>
       </w:r>
@@ -2759,7 +3364,7 @@
           <w:t>3</w:t>
         </w:r>
       </w:fldSimple>
-      <w:bookmarkEnd w:id="159"/>
+      <w:bookmarkEnd w:id="241"/>
       <w:r>
         <w:t>) Tabla de fallas según nodo de inyección.</w:t>
       </w:r>
@@ -2916,7 +3521,7 @@
         <w:pStyle w:val="Epgrafe"/>
         <w:jc w:val="center"/>
       </w:pPr>
-      <w:bookmarkStart w:id="160" w:name="_Ref268190310"/>
+      <w:bookmarkStart w:id="242" w:name="_Ref268190310"/>
       <w:r>
         <w:t xml:space="preserve">Tabla </w:t>
       </w:r>
@@ -2928,7 +3533,7 @@
           <w:t>4</w:t>
         </w:r>
       </w:fldSimple>
-      <w:bookmarkEnd w:id="160"/>
+      <w:bookmarkEnd w:id="242"/>
       <w:r>
         <w:t>) Tabla de falla generadas según bit de salida.</w:t>
       </w:r>
@@ -3200,7 +3805,7 @@
         <w:pStyle w:val="Epgrafe"/>
         <w:jc w:val="center"/>
       </w:pPr>
-      <w:bookmarkStart w:id="161" w:name="_Ref268278231"/>
+      <w:bookmarkStart w:id="243" w:name="_Ref268278231"/>
       <w:r>
         <w:t xml:space="preserve">Figura </w:t>
       </w:r>
@@ -3212,7 +3817,7 @@
           <w:t>20</w:t>
         </w:r>
       </w:fldSimple>
-      <w:bookmarkEnd w:id="161"/>
+      <w:bookmarkEnd w:id="243"/>
       <w:r>
         <w:t>) Gráfica de dispersión, fallas MSB por inyección exponencial.</w:t>
       </w:r>
@@ -3330,7 +3935,7 @@
         <w:pStyle w:val="Epgrafe"/>
         <w:jc w:val="center"/>
       </w:pPr>
-      <w:bookmarkStart w:id="162" w:name="_Ref268278439"/>
+      <w:bookmarkStart w:id="244" w:name="_Ref268278439"/>
       <w:r>
         <w:t xml:space="preserve">Figura </w:t>
       </w:r>
@@ -3342,7 +3947,7 @@
           <w:t>21</w:t>
         </w:r>
       </w:fldSimple>
-      <w:bookmarkEnd w:id="162"/>
+      <w:bookmarkEnd w:id="244"/>
       <w:r>
         <w:t>) Gráfica de dispersión, fallas LSB por inyección rampa.</w:t>
       </w:r>
@@ -5034,11 +5639,11 @@
             </c:numRef>
           </c:yVal>
         </c:ser>
-        <c:axId val="98896128"/>
-        <c:axId val="98906496"/>
+        <c:axId val="106188800"/>
+        <c:axId val="106190720"/>
       </c:scatterChart>
       <c:valAx>
-        <c:axId val="98896128"/>
+        <c:axId val="106188800"/>
         <c:scaling>
           <c:orientation val="minMax"/>
           <c:max val="1.7"/>
@@ -5076,12 +5681,12 @@
             <a:endParaRPr lang="es-AR"/>
           </a:p>
         </c:txPr>
-        <c:crossAx val="98906496"/>
+        <c:crossAx val="106190720"/>
         <c:crosses val="autoZero"/>
         <c:crossBetween val="midCat"/>
       </c:valAx>
       <c:valAx>
-        <c:axId val="98906496"/>
+        <c:axId val="106190720"/>
         <c:scaling>
           <c:orientation val="minMax"/>
           <c:min val="0"/>
@@ -5118,7 +5723,7 @@
             <a:endParaRPr lang="es-AR"/>
           </a:p>
         </c:txPr>
-        <c:crossAx val="98896128"/>
+        <c:crossAx val="106188800"/>
         <c:crosses val="autoZero"/>
         <c:crossBetween val="midCat"/>
       </c:valAx>
@@ -5568,11 +6173,11 @@
             </c:numRef>
           </c:yVal>
         </c:ser>
-        <c:axId val="98958720"/>
-        <c:axId val="102733312"/>
+        <c:axId val="106210432"/>
+        <c:axId val="106212352"/>
       </c:scatterChart>
       <c:valAx>
-        <c:axId val="98958720"/>
+        <c:axId val="106210432"/>
         <c:scaling>
           <c:orientation val="minMax"/>
           <c:max val="1.7"/>
@@ -5605,12 +6210,12 @@
         </c:title>
         <c:numFmt formatCode="0.00" sourceLinked="1"/>
         <c:tickLblPos val="nextTo"/>
-        <c:crossAx val="102733312"/>
+        <c:crossAx val="106212352"/>
         <c:crosses val="autoZero"/>
         <c:crossBetween val="midCat"/>
       </c:valAx>
       <c:valAx>
-        <c:axId val="102733312"/>
+        <c:axId val="106212352"/>
         <c:scaling>
           <c:orientation val="minMax"/>
         </c:scaling>
@@ -5636,7 +6241,7 @@
         </c:title>
         <c:numFmt formatCode="General" sourceLinked="1"/>
         <c:tickLblPos val="nextTo"/>
-        <c:crossAx val="98958720"/>
+        <c:crossAx val="106210432"/>
         <c:crosses val="autoZero"/>
         <c:crossBetween val="midCat"/>
       </c:valAx>
@@ -5833,26 +6438,26 @@
           <c:showVal val="1"/>
         </c:dLbls>
         <c:shape val="box"/>
-        <c:axId val="102767616"/>
-        <c:axId val="102781696"/>
-        <c:axId val="102696704"/>
+        <c:axId val="106246912"/>
+        <c:axId val="106248448"/>
+        <c:axId val="106229760"/>
       </c:bar3DChart>
       <c:catAx>
-        <c:axId val="102767616"/>
+        <c:axId val="106246912"/>
         <c:scaling>
           <c:orientation val="minMax"/>
         </c:scaling>
         <c:axPos val="b"/>
         <c:majorTickMark val="none"/>
         <c:tickLblPos val="nextTo"/>
-        <c:crossAx val="102781696"/>
+        <c:crossAx val="106248448"/>
         <c:crosses val="autoZero"/>
         <c:auto val="1"/>
         <c:lblAlgn val="ctr"/>
         <c:lblOffset val="100"/>
       </c:catAx>
       <c:valAx>
-        <c:axId val="102781696"/>
+        <c:axId val="106248448"/>
         <c:scaling>
           <c:logBase val="10"/>
           <c:orientation val="minMax"/>
@@ -5862,12 +6467,12 @@
         <c:numFmt formatCode="General" sourceLinked="1"/>
         <c:majorTickMark val="none"/>
         <c:tickLblPos val="none"/>
-        <c:crossAx val="102767616"/>
+        <c:crossAx val="106246912"/>
         <c:crosses val="autoZero"/>
         <c:crossBetween val="between"/>
       </c:valAx>
       <c:serAx>
-        <c:axId val="102696704"/>
+        <c:axId val="106229760"/>
         <c:scaling>
           <c:orientation val="minMax"/>
         </c:scaling>
@@ -5875,7 +6480,7 @@
         <c:axPos val="b"/>
         <c:majorTickMark val="none"/>
         <c:tickLblPos val="none"/>
-        <c:crossAx val="102781696"/>
+        <c:crossAx val="106248448"/>
         <c:crosses val="autoZero"/>
       </c:serAx>
     </c:plotArea>
@@ -6052,11 +6657,11 @@
             </c:numRef>
           </c:val>
         </c:ser>
-        <c:axId val="102804864"/>
-        <c:axId val="105849984"/>
+        <c:axId val="106263680"/>
+        <c:axId val="106265216"/>
       </c:barChart>
       <c:catAx>
-        <c:axId val="102804864"/>
+        <c:axId val="106263680"/>
         <c:scaling>
           <c:orientation val="minMax"/>
         </c:scaling>
@@ -6073,14 +6678,14 @@
             <a:endParaRPr lang="es-AR"/>
           </a:p>
         </c:txPr>
-        <c:crossAx val="105849984"/>
+        <c:crossAx val="106265216"/>
         <c:crosses val="autoZero"/>
         <c:auto val="1"/>
         <c:lblAlgn val="ctr"/>
         <c:lblOffset val="100"/>
       </c:catAx>
       <c:valAx>
-        <c:axId val="105849984"/>
+        <c:axId val="106265216"/>
         <c:scaling>
           <c:orientation val="minMax"/>
         </c:scaling>
@@ -6099,7 +6704,7 @@
             <a:endParaRPr lang="es-AR"/>
           </a:p>
         </c:txPr>
-        <c:crossAx val="102804864"/>
+        <c:crossAx val="106263680"/>
         <c:crosses val="autoZero"/>
         <c:crossBetween val="between"/>
       </c:valAx>
@@ -6211,12 +6816,12 @@
           <c:bubble3D val="1"/>
         </c:ser>
         <c:shape val="cylinder"/>
-        <c:axId val="105898752"/>
-        <c:axId val="105900288"/>
+        <c:axId val="106289408"/>
+        <c:axId val="106323968"/>
         <c:axId val="0"/>
       </c:bar3DChart>
       <c:catAx>
-        <c:axId val="105898752"/>
+        <c:axId val="106289408"/>
         <c:scaling>
           <c:orientation val="minMax"/>
         </c:scaling>
@@ -6225,14 +6830,14 @@
         <c:numFmt formatCode="General" sourceLinked="1"/>
         <c:majorTickMark val="none"/>
         <c:tickLblPos val="none"/>
-        <c:crossAx val="105900288"/>
+        <c:crossAx val="106323968"/>
         <c:crosses val="autoZero"/>
         <c:auto val="1"/>
         <c:lblAlgn val="ctr"/>
         <c:lblOffset val="100"/>
       </c:catAx>
       <c:valAx>
-        <c:axId val="105900288"/>
+        <c:axId val="106323968"/>
         <c:scaling>
           <c:orientation val="minMax"/>
         </c:scaling>
@@ -6257,7 +6862,7 @@
         </c:title>
         <c:numFmt formatCode="0" sourceLinked="1"/>
         <c:tickLblPos val="nextTo"/>
-        <c:crossAx val="105898752"/>
+        <c:crossAx val="106289408"/>
         <c:crosses val="autoZero"/>
         <c:crossBetween val="between"/>
       </c:valAx>
@@ -6384,12 +6989,12 @@
           </c:val>
         </c:ser>
         <c:shape val="box"/>
-        <c:axId val="106003840"/>
-        <c:axId val="106239104"/>
+        <c:axId val="106337408"/>
+        <c:axId val="106338944"/>
         <c:axId val="0"/>
       </c:bar3DChart>
       <c:catAx>
-        <c:axId val="106003840"/>
+        <c:axId val="106337408"/>
         <c:scaling>
           <c:orientation val="minMax"/>
         </c:scaling>
@@ -6397,14 +7002,14 @@
         <c:axPos val="b"/>
         <c:majorTickMark val="none"/>
         <c:tickLblPos val="none"/>
-        <c:crossAx val="106239104"/>
+        <c:crossAx val="106338944"/>
         <c:crosses val="autoZero"/>
         <c:auto val="1"/>
         <c:lblAlgn val="ctr"/>
         <c:lblOffset val="100"/>
       </c:catAx>
       <c:valAx>
-        <c:axId val="106239104"/>
+        <c:axId val="106338944"/>
         <c:scaling>
           <c:orientation val="minMax"/>
           <c:min val="1"/>
@@ -6413,7 +7018,7 @@
         <c:majorGridlines/>
         <c:numFmt formatCode="General" sourceLinked="1"/>
         <c:tickLblPos val="nextTo"/>
-        <c:crossAx val="106003840"/>
+        <c:crossAx val="106337408"/>
         <c:crosses val="autoZero"/>
         <c:crossBetween val="between"/>
       </c:valAx>
@@ -6540,12 +7145,12 @@
           </c:val>
         </c:ser>
         <c:shape val="box"/>
-        <c:axId val="106248064"/>
-        <c:axId val="106249600"/>
+        <c:axId val="106360192"/>
+        <c:axId val="106386560"/>
         <c:axId val="0"/>
       </c:bar3DChart>
       <c:catAx>
-        <c:axId val="106248064"/>
+        <c:axId val="106360192"/>
         <c:scaling>
           <c:orientation val="minMax"/>
         </c:scaling>
@@ -6553,14 +7158,14 @@
         <c:axPos val="b"/>
         <c:majorTickMark val="none"/>
         <c:tickLblPos val="none"/>
-        <c:crossAx val="106249600"/>
+        <c:crossAx val="106386560"/>
         <c:crosses val="autoZero"/>
         <c:auto val="1"/>
         <c:lblAlgn val="ctr"/>
         <c:lblOffset val="100"/>
       </c:catAx>
       <c:valAx>
-        <c:axId val="106249600"/>
+        <c:axId val="106386560"/>
         <c:scaling>
           <c:orientation val="minMax"/>
         </c:scaling>
@@ -6568,7 +7173,7 @@
         <c:majorGridlines/>
         <c:numFmt formatCode="General" sourceLinked="1"/>
         <c:tickLblPos val="nextTo"/>
-        <c:crossAx val="106248064"/>
+        <c:crossAx val="106360192"/>
         <c:crosses val="autoZero"/>
         <c:crossBetween val="between"/>
       </c:valAx>
@@ -10014,33 +10619,33 @@
     </dgm:pt>
   </dgm:ptLst>
   <dgm:cxnLst>
-    <dgm:cxn modelId="{61CDC7E6-83C1-43FB-B619-40E4951144F4}" type="presOf" srcId="{3851E0E5-1EE3-4BE0-B245-4ACAE1316BF6}" destId="{C6892F22-66F3-4D52-8B0D-2F5F0B8EA2DE}" srcOrd="0" destOrd="0" presId="urn:microsoft.com/office/officeart/2005/8/layout/radial6"/>
-    <dgm:cxn modelId="{99640F09-FA27-4FF4-9201-A8ED0E6F5777}" type="presOf" srcId="{D3F7476D-6854-4506-9762-6450F923A837}" destId="{DA206D1E-573D-4A33-92B8-C4FE6E65A874}" srcOrd="0" destOrd="0" presId="urn:microsoft.com/office/officeart/2005/8/layout/radial6"/>
-    <dgm:cxn modelId="{BB86DB0E-CC66-4B39-89C6-257738C5BCC6}" type="presOf" srcId="{852930E8-AE5C-473F-B7D4-885A1528EBE7}" destId="{A8125330-1F10-4ED1-A82E-FE051DF11DCB}" srcOrd="0" destOrd="0" presId="urn:microsoft.com/office/officeart/2005/8/layout/radial6"/>
+    <dgm:cxn modelId="{27472736-B049-4D62-8930-10A13D74B62D}" type="presOf" srcId="{E6460567-61C1-4FFF-A28E-784B7EAB1EC6}" destId="{01B38DC9-6425-4DDB-B64A-F1DC315FF330}" srcOrd="0" destOrd="0" presId="urn:microsoft.com/office/officeart/2005/8/layout/radial6"/>
     <dgm:cxn modelId="{A5602644-3B81-4FC0-82E1-94C707B6325F}" srcId="{8A28A104-AE37-4170-A71D-93514034A40B}" destId="{F706D3C7-57BA-47D0-9170-1EF104E5ED14}" srcOrd="3" destOrd="0" parTransId="{4F5DC31B-70D5-4669-B657-6935302483CD}" sibTransId="{D090E9CF-DFD3-4C8B-914C-0F94FFEF8B75}"/>
-    <dgm:cxn modelId="{3FA6C6AD-1C77-452E-8109-B831EAA40CDE}" type="presOf" srcId="{824E7D5A-24BD-4BBB-9CA7-F8DE03E3C6EC}" destId="{27157CA4-4C15-4FF2-AF98-B56A130127B7}" srcOrd="0" destOrd="0" presId="urn:microsoft.com/office/officeart/2005/8/layout/radial6"/>
+    <dgm:cxn modelId="{ADC1CD58-C1F2-4CD3-888D-58F7B8AFB85E}" type="presOf" srcId="{12C189CE-869A-46D8-AD8C-0F7179C4FA6D}" destId="{7C8754B5-CCF2-4B27-AEBC-9A995ADCBB9E}" srcOrd="0" destOrd="0" presId="urn:microsoft.com/office/officeart/2005/8/layout/radial6"/>
+    <dgm:cxn modelId="{3B5FC406-8B72-4B1C-A1EB-00B2846317F4}" type="presOf" srcId="{EED691C2-4BC8-4CA6-AE0E-F5FC977A82E6}" destId="{DEBFC0E3-F47B-4346-81B9-47D90018653C}" srcOrd="0" destOrd="0" presId="urn:microsoft.com/office/officeart/2005/8/layout/radial6"/>
     <dgm:cxn modelId="{4F8FFCF7-B9DA-4A7D-B3F7-A83BB618C862}" srcId="{8A28A104-AE37-4170-A71D-93514034A40B}" destId="{045FECEF-E947-4F6B-A52F-D2BD5844D8DC}" srcOrd="0" destOrd="0" parTransId="{471B78FD-CFCD-4196-BF69-A19479FCC8FF}" sibTransId="{3A4EFD00-E824-4AC6-8CDA-2CB05E57EF75}"/>
     <dgm:cxn modelId="{C2193937-0DD4-4452-A2D1-E9A1FB95FC3C}" srcId="{D3F7476D-6854-4506-9762-6450F923A837}" destId="{8A28A104-AE37-4170-A71D-93514034A40B}" srcOrd="1" destOrd="0" parTransId="{80046A3A-289E-46BF-BE1A-B8803CC7FF0B}" sibTransId="{B81CEEA1-FF6E-43EE-8B3B-BA805E8A4BDA}"/>
     <dgm:cxn modelId="{BE82A1DA-45C8-4389-ACC3-4D8FB3F1D56E}" srcId="{824E7D5A-24BD-4BBB-9CA7-F8DE03E3C6EC}" destId="{3851E0E5-1EE3-4BE0-B245-4ACAE1316BF6}" srcOrd="2" destOrd="0" parTransId="{6AC14223-6AC0-4B57-9BF5-9591E3C1328C}" sibTransId="{852930E8-AE5C-473F-B7D4-885A1528EBE7}"/>
-    <dgm:cxn modelId="{BAB589A9-CED0-4186-94D3-2E67A94C1DA2}" type="presOf" srcId="{F22A4B1E-B1BE-4C15-844F-3F6BF2F893E9}" destId="{D32B39E7-955D-463B-B7E2-753AC4E12F45}" srcOrd="0" destOrd="0" presId="urn:microsoft.com/office/officeart/2005/8/layout/radial6"/>
+    <dgm:cxn modelId="{F2D12979-2D11-47E5-8467-B9BFED293E2D}" type="presOf" srcId="{F22A4B1E-B1BE-4C15-844F-3F6BF2F893E9}" destId="{D32B39E7-955D-463B-B7E2-753AC4E12F45}" srcOrd="0" destOrd="0" presId="urn:microsoft.com/office/officeart/2005/8/layout/radial6"/>
     <dgm:cxn modelId="{DDD2F3D4-DFDD-48B4-A2B1-F429EE1A1248}" srcId="{8A28A104-AE37-4170-A71D-93514034A40B}" destId="{05DF8A83-7886-46F2-843E-030E4215A240}" srcOrd="2" destOrd="0" parTransId="{D51D07FF-F4AA-4F26-9E20-546A4B8C5667}" sibTransId="{FCD31C67-C3B3-4832-B07A-BDB19D2B5823}"/>
-    <dgm:cxn modelId="{E36F4387-4738-48FE-B8CE-5E8062F5C4D0}" type="presOf" srcId="{EED691C2-4BC8-4CA6-AE0E-F5FC977A82E6}" destId="{DEBFC0E3-F47B-4346-81B9-47D90018653C}" srcOrd="0" destOrd="0" presId="urn:microsoft.com/office/officeart/2005/8/layout/radial6"/>
     <dgm:cxn modelId="{7EE773D5-86ED-41E3-91E3-275E562CFC75}" srcId="{D3F7476D-6854-4506-9762-6450F923A837}" destId="{824E7D5A-24BD-4BBB-9CA7-F8DE03E3C6EC}" srcOrd="0" destOrd="0" parTransId="{78E48914-62F8-432D-90C3-1609BAEB1149}" sibTransId="{23407590-0E43-41FE-B4F6-975916AD8AAA}"/>
     <dgm:cxn modelId="{BEA3FC14-3898-46F0-990E-510619661018}" srcId="{824E7D5A-24BD-4BBB-9CA7-F8DE03E3C6EC}" destId="{E6460567-61C1-4FFF-A28E-784B7EAB1EC6}" srcOrd="0" destOrd="0" parTransId="{79D8F19B-0AEF-48AD-8636-F07680F5F2AE}" sibTransId="{EED691C2-4BC8-4CA6-AE0E-F5FC977A82E6}"/>
     <dgm:cxn modelId="{EE7E16A2-8C59-4221-8B55-4CE2E42334F0}" srcId="{824E7D5A-24BD-4BBB-9CA7-F8DE03E3C6EC}" destId="{F22A4B1E-B1BE-4C15-844F-3F6BF2F893E9}" srcOrd="1" destOrd="0" parTransId="{4B263AD9-FA00-4E09-B362-10CABF470A08}" sibTransId="{12C189CE-869A-46D8-AD8C-0F7179C4FA6D}"/>
-    <dgm:cxn modelId="{307C4A1B-91BD-40E9-839D-0EB04BF5DB63}" type="presOf" srcId="{12C189CE-869A-46D8-AD8C-0F7179C4FA6D}" destId="{7C8754B5-CCF2-4B27-AEBC-9A995ADCBB9E}" srcOrd="0" destOrd="0" presId="urn:microsoft.com/office/officeart/2005/8/layout/radial6"/>
+    <dgm:cxn modelId="{8AF2F76C-E6D3-4550-BFF8-2EEF01B8C6E2}" type="presOf" srcId="{824E7D5A-24BD-4BBB-9CA7-F8DE03E3C6EC}" destId="{27157CA4-4C15-4FF2-AF98-B56A130127B7}" srcOrd="0" destOrd="0" presId="urn:microsoft.com/office/officeart/2005/8/layout/radial6"/>
+    <dgm:cxn modelId="{0BF069D5-1F5A-4895-A82C-F461FE9FEDC8}" type="presOf" srcId="{852930E8-AE5C-473F-B7D4-885A1528EBE7}" destId="{A8125330-1F10-4ED1-A82E-FE051DF11DCB}" srcOrd="0" destOrd="0" presId="urn:microsoft.com/office/officeart/2005/8/layout/radial6"/>
+    <dgm:cxn modelId="{6197C716-CD0D-45FA-9619-FEA31750DD00}" type="presOf" srcId="{D3F7476D-6854-4506-9762-6450F923A837}" destId="{DA206D1E-573D-4A33-92B8-C4FE6E65A874}" srcOrd="0" destOrd="0" presId="urn:microsoft.com/office/officeart/2005/8/layout/radial6"/>
     <dgm:cxn modelId="{C66AB7E9-1A54-41A4-9FB2-07D703B66FAB}" srcId="{8A28A104-AE37-4170-A71D-93514034A40B}" destId="{30B33EE7-439F-4224-8B1F-02EC5E897D0B}" srcOrd="1" destOrd="0" parTransId="{36BD9E46-9312-4CE7-8FDC-A582FE0FAB86}" sibTransId="{AC95B9B6-C56E-4FEF-8C6A-12F7741F4685}"/>
-    <dgm:cxn modelId="{E73BE35E-652D-4656-8DDD-EA368FE33D3C}" type="presOf" srcId="{E6460567-61C1-4FFF-A28E-784B7EAB1EC6}" destId="{01B38DC9-6425-4DDB-B64A-F1DC315FF330}" srcOrd="0" destOrd="0" presId="urn:microsoft.com/office/officeart/2005/8/layout/radial6"/>
-    <dgm:cxn modelId="{F2455DFC-CBE6-4BE9-9790-9627C10CE60D}" type="presParOf" srcId="{DA206D1E-573D-4A33-92B8-C4FE6E65A874}" destId="{27157CA4-4C15-4FF2-AF98-B56A130127B7}" srcOrd="0" destOrd="0" presId="urn:microsoft.com/office/officeart/2005/8/layout/radial6"/>
-    <dgm:cxn modelId="{DC13033E-C389-4AFB-9FC6-56711C97E34A}" type="presParOf" srcId="{DA206D1E-573D-4A33-92B8-C4FE6E65A874}" destId="{01B38DC9-6425-4DDB-B64A-F1DC315FF330}" srcOrd="1" destOrd="0" presId="urn:microsoft.com/office/officeart/2005/8/layout/radial6"/>
-    <dgm:cxn modelId="{45304401-7882-4874-84E4-F10A72B91C81}" type="presParOf" srcId="{DA206D1E-573D-4A33-92B8-C4FE6E65A874}" destId="{06168769-8384-4267-B616-CB3E5941E70A}" srcOrd="2" destOrd="0" presId="urn:microsoft.com/office/officeart/2005/8/layout/radial6"/>
-    <dgm:cxn modelId="{98FA102B-A248-4B0C-9E2A-95E30C2570D4}" type="presParOf" srcId="{DA206D1E-573D-4A33-92B8-C4FE6E65A874}" destId="{DEBFC0E3-F47B-4346-81B9-47D90018653C}" srcOrd="3" destOrd="0" presId="urn:microsoft.com/office/officeart/2005/8/layout/radial6"/>
-    <dgm:cxn modelId="{9A289DA3-672B-4351-B901-3B6537624D56}" type="presParOf" srcId="{DA206D1E-573D-4A33-92B8-C4FE6E65A874}" destId="{D32B39E7-955D-463B-B7E2-753AC4E12F45}" srcOrd="4" destOrd="0" presId="urn:microsoft.com/office/officeart/2005/8/layout/radial6"/>
-    <dgm:cxn modelId="{F6752364-5963-40C1-BE1A-848C185DE355}" type="presParOf" srcId="{DA206D1E-573D-4A33-92B8-C4FE6E65A874}" destId="{CD3AE6AC-C38D-4105-AB9A-D697EC6102D7}" srcOrd="5" destOrd="0" presId="urn:microsoft.com/office/officeart/2005/8/layout/radial6"/>
-    <dgm:cxn modelId="{BB25591E-4461-47DE-A73A-08748A283E41}" type="presParOf" srcId="{DA206D1E-573D-4A33-92B8-C4FE6E65A874}" destId="{7C8754B5-CCF2-4B27-AEBC-9A995ADCBB9E}" srcOrd="6" destOrd="0" presId="urn:microsoft.com/office/officeart/2005/8/layout/radial6"/>
-    <dgm:cxn modelId="{7C991C14-2909-460C-8B86-130342D4F2E1}" type="presParOf" srcId="{DA206D1E-573D-4A33-92B8-C4FE6E65A874}" destId="{C6892F22-66F3-4D52-8B0D-2F5F0B8EA2DE}" srcOrd="7" destOrd="0" presId="urn:microsoft.com/office/officeart/2005/8/layout/radial6"/>
-    <dgm:cxn modelId="{B5B41162-67E4-40E6-968D-3DA663CFA5E5}" type="presParOf" srcId="{DA206D1E-573D-4A33-92B8-C4FE6E65A874}" destId="{C4A5D4DF-6D82-44DC-8A84-769E00D2C0E2}" srcOrd="8" destOrd="0" presId="urn:microsoft.com/office/officeart/2005/8/layout/radial6"/>
-    <dgm:cxn modelId="{FD3BC75E-80DF-4DCE-B9BE-E2637A2B2AEB}" type="presParOf" srcId="{DA206D1E-573D-4A33-92B8-C4FE6E65A874}" destId="{A8125330-1F10-4ED1-A82E-FE051DF11DCB}" srcOrd="9" destOrd="0" presId="urn:microsoft.com/office/officeart/2005/8/layout/radial6"/>
+    <dgm:cxn modelId="{F5024EC1-DBF9-4D1F-AACF-EB65A61F2DAC}" type="presOf" srcId="{3851E0E5-1EE3-4BE0-B245-4ACAE1316BF6}" destId="{C6892F22-66F3-4D52-8B0D-2F5F0B8EA2DE}" srcOrd="0" destOrd="0" presId="urn:microsoft.com/office/officeart/2005/8/layout/radial6"/>
+    <dgm:cxn modelId="{E9B6AE16-0F24-48CD-B688-ADBE18E6D391}" type="presParOf" srcId="{DA206D1E-573D-4A33-92B8-C4FE6E65A874}" destId="{27157CA4-4C15-4FF2-AF98-B56A130127B7}" srcOrd="0" destOrd="0" presId="urn:microsoft.com/office/officeart/2005/8/layout/radial6"/>
+    <dgm:cxn modelId="{9F69FDE7-192B-49F6-94A5-E82152D03383}" type="presParOf" srcId="{DA206D1E-573D-4A33-92B8-C4FE6E65A874}" destId="{01B38DC9-6425-4DDB-B64A-F1DC315FF330}" srcOrd="1" destOrd="0" presId="urn:microsoft.com/office/officeart/2005/8/layout/radial6"/>
+    <dgm:cxn modelId="{38D204DF-D191-45A2-A235-6DE60ADE4356}" type="presParOf" srcId="{DA206D1E-573D-4A33-92B8-C4FE6E65A874}" destId="{06168769-8384-4267-B616-CB3E5941E70A}" srcOrd="2" destOrd="0" presId="urn:microsoft.com/office/officeart/2005/8/layout/radial6"/>
+    <dgm:cxn modelId="{04CBFA6E-976F-49A4-91AD-85C8AA7F1E91}" type="presParOf" srcId="{DA206D1E-573D-4A33-92B8-C4FE6E65A874}" destId="{DEBFC0E3-F47B-4346-81B9-47D90018653C}" srcOrd="3" destOrd="0" presId="urn:microsoft.com/office/officeart/2005/8/layout/radial6"/>
+    <dgm:cxn modelId="{1D78B608-C784-49F2-BCEC-55B8E92F3A42}" type="presParOf" srcId="{DA206D1E-573D-4A33-92B8-C4FE6E65A874}" destId="{D32B39E7-955D-463B-B7E2-753AC4E12F45}" srcOrd="4" destOrd="0" presId="urn:microsoft.com/office/officeart/2005/8/layout/radial6"/>
+    <dgm:cxn modelId="{6541BB28-F913-44BE-AB08-60A51369D84A}" type="presParOf" srcId="{DA206D1E-573D-4A33-92B8-C4FE6E65A874}" destId="{CD3AE6AC-C38D-4105-AB9A-D697EC6102D7}" srcOrd="5" destOrd="0" presId="urn:microsoft.com/office/officeart/2005/8/layout/radial6"/>
+    <dgm:cxn modelId="{B8B976B6-7DA0-4A2B-AE9A-237524B1D536}" type="presParOf" srcId="{DA206D1E-573D-4A33-92B8-C4FE6E65A874}" destId="{7C8754B5-CCF2-4B27-AEBC-9A995ADCBB9E}" srcOrd="6" destOrd="0" presId="urn:microsoft.com/office/officeart/2005/8/layout/radial6"/>
+    <dgm:cxn modelId="{5A5FFD43-300C-44A6-946F-B492BCAF834C}" type="presParOf" srcId="{DA206D1E-573D-4A33-92B8-C4FE6E65A874}" destId="{C6892F22-66F3-4D52-8B0D-2F5F0B8EA2DE}" srcOrd="7" destOrd="0" presId="urn:microsoft.com/office/officeart/2005/8/layout/radial6"/>
+    <dgm:cxn modelId="{C164752D-3BB9-4F05-A051-5B093DDCFC83}" type="presParOf" srcId="{DA206D1E-573D-4A33-92B8-C4FE6E65A874}" destId="{C4A5D4DF-6D82-44DC-8A84-769E00D2C0E2}" srcOrd="8" destOrd="0" presId="urn:microsoft.com/office/officeart/2005/8/layout/radial6"/>
+    <dgm:cxn modelId="{BBA860FC-8787-46A3-AD61-6B7B8E5B22EB}" type="presParOf" srcId="{DA206D1E-573D-4A33-92B8-C4FE6E65A874}" destId="{A8125330-1F10-4ED1-A82E-FE051DF11DCB}" srcOrd="9" destOrd="0" presId="urn:microsoft.com/office/officeart/2005/8/layout/radial6"/>
   </dgm:cxnLst>
   <dgm:bg/>
   <dgm:whole/>
@@ -10331,28 +10936,28 @@
     </dgm:pt>
   </dgm:ptLst>
   <dgm:cxnLst>
-    <dgm:cxn modelId="{5B064866-C10D-4241-8D04-0518343E2066}" type="presOf" srcId="{8B376A9D-7B2D-4BA9-81B2-4857DEEBADB2}" destId="{43AEE047-2019-4614-BEA0-E26640AE3868}" srcOrd="0" destOrd="0" presId="urn:microsoft.com/office/officeart/2005/8/layout/radial6"/>
-    <dgm:cxn modelId="{0FC39583-2B5F-41A7-BDE0-38ECC76227EC}" type="presOf" srcId="{9F85424A-D77A-4CEF-8FB2-D68A15A9B699}" destId="{9166BB4C-7737-400C-B9A0-47679910D1A4}" srcOrd="0" destOrd="0" presId="urn:microsoft.com/office/officeart/2005/8/layout/radial6"/>
-    <dgm:cxn modelId="{83ED8FB6-4641-4A1D-8090-0690719EFEBC}" type="presOf" srcId="{1C8A91FE-D47F-43FA-9638-1BF63C6F116E}" destId="{1CDD9283-6160-44B4-A7AE-20FB452E8D41}" srcOrd="0" destOrd="0" presId="urn:microsoft.com/office/officeart/2005/8/layout/radial6"/>
+    <dgm:cxn modelId="{B9159C7A-D9FF-4C67-9B1A-3AAA741318DC}" type="presOf" srcId="{1C8A91FE-D47F-43FA-9638-1BF63C6F116E}" destId="{1CDD9283-6160-44B4-A7AE-20FB452E8D41}" srcOrd="0" destOrd="0" presId="urn:microsoft.com/office/officeart/2005/8/layout/radial6"/>
     <dgm:cxn modelId="{68EE1EFD-CFAA-4046-A25D-3563875DAEE5}" srcId="{57E5F76F-BF31-430F-8662-3A4A4F35F362}" destId="{9F85A230-B084-4B44-8807-953D6D02EEFE}" srcOrd="0" destOrd="0" parTransId="{9F56C92A-9071-435E-824E-399BECD71A0E}" sibTransId="{DDD1EE14-BDAB-43BB-9871-3BCCADA0D344}"/>
-    <dgm:cxn modelId="{D2CF84EF-E0F9-4081-B9E3-5A87A924D2E0}" type="presOf" srcId="{72E1B8A4-CAAB-4597-89E0-92F95A0B68BA}" destId="{6CE4FA88-CE13-4C95-AFE9-E4B02E4132FF}" srcOrd="0" destOrd="0" presId="urn:microsoft.com/office/officeart/2005/8/layout/radial6"/>
-    <dgm:cxn modelId="{764FE5B5-8465-4CF9-AC86-AFA99CC5573F}" type="presOf" srcId="{4B2CE0F8-A8D4-42A1-9081-C970899BE96A}" destId="{C80943D0-BB20-49B7-92CA-E6AA0A963F84}" srcOrd="0" destOrd="0" presId="urn:microsoft.com/office/officeart/2005/8/layout/radial6"/>
-    <dgm:cxn modelId="{E31A808A-3EA4-4F44-B067-99E441076165}" type="presOf" srcId="{9F85A230-B084-4B44-8807-953D6D02EEFE}" destId="{770DEB67-3CB1-42D5-9274-FB2B4EC64607}" srcOrd="0" destOrd="0" presId="urn:microsoft.com/office/officeart/2005/8/layout/radial6"/>
+    <dgm:cxn modelId="{17BA6CBF-8417-4EC9-8675-BD859A73C6DA}" type="presOf" srcId="{57E5F76F-BF31-430F-8662-3A4A4F35F362}" destId="{B92A85EA-4E44-41D5-9F86-075A775BBBB9}" srcOrd="0" destOrd="0" presId="urn:microsoft.com/office/officeart/2005/8/layout/radial6"/>
+    <dgm:cxn modelId="{F0213BCD-6713-44B6-8FA1-F93C18A40976}" type="presOf" srcId="{9F85A230-B084-4B44-8807-953D6D02EEFE}" destId="{770DEB67-3CB1-42D5-9274-FB2B4EC64607}" srcOrd="0" destOrd="0" presId="urn:microsoft.com/office/officeart/2005/8/layout/radial6"/>
+    <dgm:cxn modelId="{EEA90184-A67C-4488-A083-532029A92071}" type="presOf" srcId="{8B376A9D-7B2D-4BA9-81B2-4857DEEBADB2}" destId="{43AEE047-2019-4614-BEA0-E26640AE3868}" srcOrd="0" destOrd="0" presId="urn:microsoft.com/office/officeart/2005/8/layout/radial6"/>
     <dgm:cxn modelId="{76FCD804-8F5C-4200-BA03-41F1F97E9A99}" srcId="{9F85A230-B084-4B44-8807-953D6D02EEFE}" destId="{3FFD797F-5177-4007-A2E9-77314203F13D}" srcOrd="2" destOrd="0" parTransId="{AAD0FEA9-B668-4A04-A27D-950D92E78BCC}" sibTransId="{72E1B8A4-CAAB-4597-89E0-92F95A0B68BA}"/>
+    <dgm:cxn modelId="{D6D441CF-59A6-4F37-B9B7-99A77C40B940}" type="presOf" srcId="{3FFD797F-5177-4007-A2E9-77314203F13D}" destId="{8AA90311-7AF3-42D7-8507-D397AF1E4460}" srcOrd="0" destOrd="0" presId="urn:microsoft.com/office/officeart/2005/8/layout/radial6"/>
     <dgm:cxn modelId="{41C27F71-F40B-4214-A484-7C90193E3D55}" srcId="{9F85A230-B084-4B44-8807-953D6D02EEFE}" destId="{1C8A91FE-D47F-43FA-9638-1BF63C6F116E}" srcOrd="1" destOrd="0" parTransId="{C7291E6C-C58E-487C-8234-ECCB9791141D}" sibTransId="{8B376A9D-7B2D-4BA9-81B2-4857DEEBADB2}"/>
-    <dgm:cxn modelId="{5F6BB261-5D8F-4CE5-84F8-0D33B353E280}" type="presOf" srcId="{3FFD797F-5177-4007-A2E9-77314203F13D}" destId="{8AA90311-7AF3-42D7-8507-D397AF1E4460}" srcOrd="0" destOrd="0" presId="urn:microsoft.com/office/officeart/2005/8/layout/radial6"/>
+    <dgm:cxn modelId="{0BAE4FAC-D89E-4CCE-B830-2F124AAAD211}" type="presOf" srcId="{9F85424A-D77A-4CEF-8FB2-D68A15A9B699}" destId="{9166BB4C-7737-400C-B9A0-47679910D1A4}" srcOrd="0" destOrd="0" presId="urn:microsoft.com/office/officeart/2005/8/layout/radial6"/>
+    <dgm:cxn modelId="{1C52DC78-93B6-4CB9-8234-476D963F9596}" type="presOf" srcId="{4B2CE0F8-A8D4-42A1-9081-C970899BE96A}" destId="{C80943D0-BB20-49B7-92CA-E6AA0A963F84}" srcOrd="0" destOrd="0" presId="urn:microsoft.com/office/officeart/2005/8/layout/radial6"/>
     <dgm:cxn modelId="{E58728D1-C86C-46A8-A126-1587D32D0A66}" srcId="{9F85A230-B084-4B44-8807-953D6D02EEFE}" destId="{4B2CE0F8-A8D4-42A1-9081-C970899BE96A}" srcOrd="0" destOrd="0" parTransId="{FA032D17-B4D9-4B61-A9BF-D3075382EAF4}" sibTransId="{9F85424A-D77A-4CEF-8FB2-D68A15A9B699}"/>
-    <dgm:cxn modelId="{17F7E732-7DE7-402F-A458-5DEAD461C932}" type="presOf" srcId="{57E5F76F-BF31-430F-8662-3A4A4F35F362}" destId="{B92A85EA-4E44-41D5-9F86-075A775BBBB9}" srcOrd="0" destOrd="0" presId="urn:microsoft.com/office/officeart/2005/8/layout/radial6"/>
-    <dgm:cxn modelId="{14D18366-4B83-4AAA-ABC2-CDBDFDC5B9A9}" type="presParOf" srcId="{B92A85EA-4E44-41D5-9F86-075A775BBBB9}" destId="{770DEB67-3CB1-42D5-9274-FB2B4EC64607}" srcOrd="0" destOrd="0" presId="urn:microsoft.com/office/officeart/2005/8/layout/radial6"/>
-    <dgm:cxn modelId="{55816F44-5647-4BA9-8E56-C982BD0856ED}" type="presParOf" srcId="{B92A85EA-4E44-41D5-9F86-075A775BBBB9}" destId="{C80943D0-BB20-49B7-92CA-E6AA0A963F84}" srcOrd="1" destOrd="0" presId="urn:microsoft.com/office/officeart/2005/8/layout/radial6"/>
-    <dgm:cxn modelId="{9C107C1F-F3A7-4318-94FF-121103868843}" type="presParOf" srcId="{B92A85EA-4E44-41D5-9F86-075A775BBBB9}" destId="{8D9FD319-C07A-4550-9CCC-6B45E02A23E9}" srcOrd="2" destOrd="0" presId="urn:microsoft.com/office/officeart/2005/8/layout/radial6"/>
-    <dgm:cxn modelId="{38FF1F4E-7B67-47A3-BAD7-600C88EDE878}" type="presParOf" srcId="{B92A85EA-4E44-41D5-9F86-075A775BBBB9}" destId="{9166BB4C-7737-400C-B9A0-47679910D1A4}" srcOrd="3" destOrd="0" presId="urn:microsoft.com/office/officeart/2005/8/layout/radial6"/>
-    <dgm:cxn modelId="{AA7E6BE2-6D30-4491-9000-AD717E7856E7}" type="presParOf" srcId="{B92A85EA-4E44-41D5-9F86-075A775BBBB9}" destId="{1CDD9283-6160-44B4-A7AE-20FB452E8D41}" srcOrd="4" destOrd="0" presId="urn:microsoft.com/office/officeart/2005/8/layout/radial6"/>
-    <dgm:cxn modelId="{28D5FC0C-4DCB-4D85-A382-DBFF1DFDB551}" type="presParOf" srcId="{B92A85EA-4E44-41D5-9F86-075A775BBBB9}" destId="{A170EAF5-7E5E-4B6B-9D5E-6D05F09001AD}" srcOrd="5" destOrd="0" presId="urn:microsoft.com/office/officeart/2005/8/layout/radial6"/>
-    <dgm:cxn modelId="{CE4D3E4C-3B89-485B-AA93-6B81AA5DF664}" type="presParOf" srcId="{B92A85EA-4E44-41D5-9F86-075A775BBBB9}" destId="{43AEE047-2019-4614-BEA0-E26640AE3868}" srcOrd="6" destOrd="0" presId="urn:microsoft.com/office/officeart/2005/8/layout/radial6"/>
-    <dgm:cxn modelId="{1D5B9D25-D26D-4AD2-8173-8F4AE14D5C2F}" type="presParOf" srcId="{B92A85EA-4E44-41D5-9F86-075A775BBBB9}" destId="{8AA90311-7AF3-42D7-8507-D397AF1E4460}" srcOrd="7" destOrd="0" presId="urn:microsoft.com/office/officeart/2005/8/layout/radial6"/>
-    <dgm:cxn modelId="{169F91A2-282A-4727-95D9-5CFF181EC750}" type="presParOf" srcId="{B92A85EA-4E44-41D5-9F86-075A775BBBB9}" destId="{4563CA61-8A10-4E65-98FB-4DB97CCF2798}" srcOrd="8" destOrd="0" presId="urn:microsoft.com/office/officeart/2005/8/layout/radial6"/>
-    <dgm:cxn modelId="{47EDAA60-7C7F-45D3-A5F2-BBC1610567BB}" type="presParOf" srcId="{B92A85EA-4E44-41D5-9F86-075A775BBBB9}" destId="{6CE4FA88-CE13-4C95-AFE9-E4B02E4132FF}" srcOrd="9" destOrd="0" presId="urn:microsoft.com/office/officeart/2005/8/layout/radial6"/>
+    <dgm:cxn modelId="{5298A486-E73A-42C3-896F-0B8A33B37F56}" type="presOf" srcId="{72E1B8A4-CAAB-4597-89E0-92F95A0B68BA}" destId="{6CE4FA88-CE13-4C95-AFE9-E4B02E4132FF}" srcOrd="0" destOrd="0" presId="urn:microsoft.com/office/officeart/2005/8/layout/radial6"/>
+    <dgm:cxn modelId="{B22B4EA9-55E9-49D3-A18C-0A3219C0215F}" type="presParOf" srcId="{B92A85EA-4E44-41D5-9F86-075A775BBBB9}" destId="{770DEB67-3CB1-42D5-9274-FB2B4EC64607}" srcOrd="0" destOrd="0" presId="urn:microsoft.com/office/officeart/2005/8/layout/radial6"/>
+    <dgm:cxn modelId="{AF362DA8-9995-48DA-9126-B3308FCF3FB6}" type="presParOf" srcId="{B92A85EA-4E44-41D5-9F86-075A775BBBB9}" destId="{C80943D0-BB20-49B7-92CA-E6AA0A963F84}" srcOrd="1" destOrd="0" presId="urn:microsoft.com/office/officeart/2005/8/layout/radial6"/>
+    <dgm:cxn modelId="{C113C326-F545-43CB-8C1A-23729AF2EA07}" type="presParOf" srcId="{B92A85EA-4E44-41D5-9F86-075A775BBBB9}" destId="{8D9FD319-C07A-4550-9CCC-6B45E02A23E9}" srcOrd="2" destOrd="0" presId="urn:microsoft.com/office/officeart/2005/8/layout/radial6"/>
+    <dgm:cxn modelId="{70DF636D-F640-483F-BF95-36AFF65CE062}" type="presParOf" srcId="{B92A85EA-4E44-41D5-9F86-075A775BBBB9}" destId="{9166BB4C-7737-400C-B9A0-47679910D1A4}" srcOrd="3" destOrd="0" presId="urn:microsoft.com/office/officeart/2005/8/layout/radial6"/>
+    <dgm:cxn modelId="{8CC44A3D-5D2E-4931-BF7F-2AAA0BCA4AA1}" type="presParOf" srcId="{B92A85EA-4E44-41D5-9F86-075A775BBBB9}" destId="{1CDD9283-6160-44B4-A7AE-20FB452E8D41}" srcOrd="4" destOrd="0" presId="urn:microsoft.com/office/officeart/2005/8/layout/radial6"/>
+    <dgm:cxn modelId="{B0278CCC-6DF0-4DA4-93E3-2C5FD4335673}" type="presParOf" srcId="{B92A85EA-4E44-41D5-9F86-075A775BBBB9}" destId="{A170EAF5-7E5E-4B6B-9D5E-6D05F09001AD}" srcOrd="5" destOrd="0" presId="urn:microsoft.com/office/officeart/2005/8/layout/radial6"/>
+    <dgm:cxn modelId="{96C9F3A9-FE94-4ECB-A383-E1C584E70D75}" type="presParOf" srcId="{B92A85EA-4E44-41D5-9F86-075A775BBBB9}" destId="{43AEE047-2019-4614-BEA0-E26640AE3868}" srcOrd="6" destOrd="0" presId="urn:microsoft.com/office/officeart/2005/8/layout/radial6"/>
+    <dgm:cxn modelId="{2CD5FB99-C8F7-4A70-931A-FD8513A6077A}" type="presParOf" srcId="{B92A85EA-4E44-41D5-9F86-075A775BBBB9}" destId="{8AA90311-7AF3-42D7-8507-D397AF1E4460}" srcOrd="7" destOrd="0" presId="urn:microsoft.com/office/officeart/2005/8/layout/radial6"/>
+    <dgm:cxn modelId="{4F3D0007-4C62-4BF9-A09C-B1C8EED81F8D}" type="presParOf" srcId="{B92A85EA-4E44-41D5-9F86-075A775BBBB9}" destId="{4563CA61-8A10-4E65-98FB-4DB97CCF2798}" srcOrd="8" destOrd="0" presId="urn:microsoft.com/office/officeart/2005/8/layout/radial6"/>
+    <dgm:cxn modelId="{BEF22259-9881-4A76-B5AF-0589C9409676}" type="presParOf" srcId="{B92A85EA-4E44-41D5-9F86-075A775BBBB9}" destId="{6CE4FA88-CE13-4C95-AFE9-E4B02E4132FF}" srcOrd="9" destOrd="0" presId="urn:microsoft.com/office/officeart/2005/8/layout/radial6"/>
   </dgm:cxnLst>
   <dgm:bg/>
   <dgm:whole/>
@@ -11077,56 +11682,56 @@
     </dgm:pt>
   </dgm:ptLst>
   <dgm:cxnLst>
-    <dgm:cxn modelId="{EEB696BE-0733-40F5-B277-DAC7D1643A92}" type="presOf" srcId="{CBC13BB6-FDCB-4B96-9C48-9179EC5FDCA8}" destId="{FFBC5902-1023-447E-A710-C941F28E4571}" srcOrd="0" destOrd="0" presId="urn:microsoft.com/office/officeart/2005/8/layout/chevron2"/>
-    <dgm:cxn modelId="{2CDCF49A-A809-4687-80E5-DBB81D7DAE74}" type="presOf" srcId="{C20D08A2-B11C-40E9-B0D1-AEE88E4FF42A}" destId="{133DD3BB-9B1A-48E7-8C31-9C89806A1316}" srcOrd="0" destOrd="0" presId="urn:microsoft.com/office/officeart/2005/8/layout/chevron2"/>
+    <dgm:cxn modelId="{D31B30D1-3D03-4E7E-8730-29523F67FC09}" type="presOf" srcId="{F97C6B51-37BB-41B5-A56B-6BFC5AD7E84F}" destId="{321A5904-C1D7-4FDD-88CC-8767E52696E4}" srcOrd="0" destOrd="0" presId="urn:microsoft.com/office/officeart/2005/8/layout/chevron2"/>
+    <dgm:cxn modelId="{6E45906F-DA27-40C7-A6B7-5C633E095143}" type="presOf" srcId="{4A122D1B-B816-45E5-8D51-0C3F63AE208D}" destId="{8B900707-B738-46E2-83D5-E03321D1FBDE}" srcOrd="0" destOrd="0" presId="urn:microsoft.com/office/officeart/2005/8/layout/chevron2"/>
     <dgm:cxn modelId="{1E31B3D6-6682-44FD-9D4E-2DECB7F48A08}" srcId="{51AC30FA-8260-45EB-B17E-43D6583AD990}" destId="{25560193-3D81-4D7C-814D-BE6EB2381D1F}" srcOrd="2" destOrd="0" parTransId="{B7AE70F2-2A00-4B2E-AEE2-9A4B7CB0E31C}" sibTransId="{D96216F8-D4A1-46CB-8F7A-08FB648ACA98}"/>
-    <dgm:cxn modelId="{FFA3F7C4-4CC0-4095-A2E0-D27FD62F3C8A}" type="presOf" srcId="{88D4D4EF-215A-4531-BABF-A0050A6FFCD2}" destId="{F0A48D62-2C22-4AF9-9E26-B3604A9BFE5F}" srcOrd="0" destOrd="0" presId="urn:microsoft.com/office/officeart/2005/8/layout/chevron2"/>
     <dgm:cxn modelId="{8F6E9DEB-CE1C-4A54-BE92-955973D87170}" srcId="{4A122D1B-B816-45E5-8D51-0C3F63AE208D}" destId="{F6F062A2-FD64-4E39-9B1D-DE3B19E0C231}" srcOrd="2" destOrd="0" parTransId="{731DF3B6-05BE-4E8A-AE56-3CB5D3B90949}" sibTransId="{9BCC218F-E57D-4AE7-A246-9616C82816DF}"/>
     <dgm:cxn modelId="{6D8D9A2F-00DC-4245-AD0E-FD8640DD56D4}" srcId="{F97C6B51-37BB-41B5-A56B-6BFC5AD7E84F}" destId="{ACDD74E2-E09C-41BC-8041-159652CAB684}" srcOrd="0" destOrd="0" parTransId="{3F79F702-0417-4512-88A0-A3407E31E433}" sibTransId="{F0500CD1-F2CA-43EB-9DC9-71D76725D028}"/>
     <dgm:cxn modelId="{1AC1AA4A-3A63-472F-83C2-6F417444D109}" srcId="{51AC30FA-8260-45EB-B17E-43D6583AD990}" destId="{88D4D4EF-215A-4531-BABF-A0050A6FFCD2}" srcOrd="0" destOrd="0" parTransId="{7C3805DD-5E41-46B8-8A64-EC78A455F2DE}" sibTransId="{89F4C431-DE35-48D7-A3B9-D12D07511555}"/>
     <dgm:cxn modelId="{E11C66AC-8F6A-4515-8F9A-56EF1939062C}" srcId="{F6F062A2-FD64-4E39-9B1D-DE3B19E0C231}" destId="{CBC13BB6-FDCB-4B96-9C48-9179EC5FDCA8}" srcOrd="0" destOrd="0" parTransId="{E19FA283-4EF0-4275-8452-82EF5B7B50A0}" sibTransId="{86994439-71A7-4635-ACDE-10DC37BB3357}"/>
-    <dgm:cxn modelId="{80CDA008-AF14-49DD-BAB8-4F7F7577031E}" type="presOf" srcId="{540CB32D-8624-48C1-B3D6-9BDBDF74BB47}" destId="{F1AD9AAC-48C9-4B44-9AC2-F3C901E22C6D}" srcOrd="0" destOrd="0" presId="urn:microsoft.com/office/officeart/2005/8/layout/chevron2"/>
-    <dgm:cxn modelId="{99A9F1E1-41E7-4225-BF80-1FB7FF123694}" type="presOf" srcId="{51AC30FA-8260-45EB-B17E-43D6583AD990}" destId="{236A658C-51FD-47C8-A621-F43393F6FBD8}" srcOrd="0" destOrd="0" presId="urn:microsoft.com/office/officeart/2005/8/layout/chevron2"/>
-    <dgm:cxn modelId="{C19AA9CF-004E-45AA-92B7-EF06E4710583}" type="presOf" srcId="{F6F062A2-FD64-4E39-9B1D-DE3B19E0C231}" destId="{57C5457B-9A9B-487F-894D-AF898F0EA4DA}" srcOrd="0" destOrd="0" presId="urn:microsoft.com/office/officeart/2005/8/layout/chevron2"/>
-    <dgm:cxn modelId="{C3C8FA61-4F8D-469F-8EEF-017A95D85ABB}" type="presOf" srcId="{F97C6B51-37BB-41B5-A56B-6BFC5AD7E84F}" destId="{321A5904-C1D7-4FDD-88CC-8767E52696E4}" srcOrd="0" destOrd="0" presId="urn:microsoft.com/office/officeart/2005/8/layout/chevron2"/>
+    <dgm:cxn modelId="{58073EE7-F46D-4FD4-A4FD-D86D0C9EA9D8}" type="presOf" srcId="{540CB32D-8624-48C1-B3D6-9BDBDF74BB47}" destId="{F1AD9AAC-48C9-4B44-9AC2-F3C901E22C6D}" srcOrd="0" destOrd="0" presId="urn:microsoft.com/office/officeart/2005/8/layout/chevron2"/>
     <dgm:cxn modelId="{81E0C4C4-D9A2-496A-9E25-A494C31372D3}" srcId="{51AC30FA-8260-45EB-B17E-43D6583AD990}" destId="{F10B96CE-7A92-465C-88AC-673C6F65D5CB}" srcOrd="1" destOrd="0" parTransId="{EDE83181-B61C-48B0-8F9B-4EF481C991A2}" sibTransId="{44F54F16-B1ED-4FF9-834D-EF3BF2373384}"/>
     <dgm:cxn modelId="{3B013C08-6F16-4E05-8DEA-A4AB546FDD7E}" srcId="{F97C6B51-37BB-41B5-A56B-6BFC5AD7E84F}" destId="{66FDC4E1-361C-49EC-B6CE-2067F9D1DDCF}" srcOrd="2" destOrd="0" parTransId="{52F596DE-E114-4EEC-B3C1-51795B0E8BEA}" sibTransId="{98762D8C-2FE1-4E7B-99A4-4274668279E6}"/>
     <dgm:cxn modelId="{93E2247B-4813-447B-B14F-52D91985F8FD}" srcId="{F6F062A2-FD64-4E39-9B1D-DE3B19E0C231}" destId="{A4E4C500-E672-44B3-95B1-869B9EB38DFD}" srcOrd="1" destOrd="0" parTransId="{BBE8C5E0-92DE-4A10-B34C-BD94CFDEFC4E}" sibTransId="{7A33A718-DE74-4B34-8909-FC3DC68CE60C}"/>
-    <dgm:cxn modelId="{1902F248-E50E-4587-BDA9-14A00164A52A}" type="presOf" srcId="{F10B96CE-7A92-465C-88AC-673C6F65D5CB}" destId="{F0A48D62-2C22-4AF9-9E26-B3604A9BFE5F}" srcOrd="0" destOrd="1" presId="urn:microsoft.com/office/officeart/2005/8/layout/chevron2"/>
-    <dgm:cxn modelId="{B09AE15F-7153-4F67-97FE-412A66A6A030}" type="presOf" srcId="{FD1770AA-DE27-4BD0-84B9-8C6F3B7840E3}" destId="{133DD3BB-9B1A-48E7-8C31-9C89806A1316}" srcOrd="0" destOrd="1" presId="urn:microsoft.com/office/officeart/2005/8/layout/chevron2"/>
+    <dgm:cxn modelId="{F3CB1A2D-CF00-43BE-B2E9-DACB40A85517}" type="presOf" srcId="{25560193-3D81-4D7C-814D-BE6EB2381D1F}" destId="{F0A48D62-2C22-4AF9-9E26-B3604A9BFE5F}" srcOrd="0" destOrd="2" presId="urn:microsoft.com/office/officeart/2005/8/layout/chevron2"/>
+    <dgm:cxn modelId="{87958FDF-F55B-4D9E-B1BB-6BD78F8E831D}" type="presOf" srcId="{CBC13BB6-FDCB-4B96-9C48-9179EC5FDCA8}" destId="{FFBC5902-1023-447E-A710-C941F28E4571}" srcOrd="0" destOrd="0" presId="urn:microsoft.com/office/officeart/2005/8/layout/chevron2"/>
+    <dgm:cxn modelId="{EE3C0E21-98C1-4FFB-8DF1-84EB72E78322}" type="presOf" srcId="{0D34D45D-CBC4-4D2F-BB0D-32E8695BF901}" destId="{24100B1D-C484-447C-8FA1-20B4E70C4548}" srcOrd="0" destOrd="1" presId="urn:microsoft.com/office/officeart/2005/8/layout/chevron2"/>
+    <dgm:cxn modelId="{70FB1F28-5548-4D2E-9F89-EE54CC7B6CED}" type="presOf" srcId="{A4E4C500-E672-44B3-95B1-869B9EB38DFD}" destId="{FFBC5902-1023-447E-A710-C941F28E4571}" srcOrd="0" destOrd="1" presId="urn:microsoft.com/office/officeart/2005/8/layout/chevron2"/>
+    <dgm:cxn modelId="{44B84842-5E3E-43A8-861A-A4E84638088D}" type="presOf" srcId="{ACDD74E2-E09C-41BC-8041-159652CAB684}" destId="{24100B1D-C484-447C-8FA1-20B4E70C4548}" srcOrd="0" destOrd="0" presId="urn:microsoft.com/office/officeart/2005/8/layout/chevron2"/>
     <dgm:cxn modelId="{5F21AAE2-39EE-4700-9075-07E20A336224}" srcId="{F97C6B51-37BB-41B5-A56B-6BFC5AD7E84F}" destId="{0D34D45D-CBC4-4D2F-BB0D-32E8695BF901}" srcOrd="1" destOrd="0" parTransId="{DAA8F894-F1C5-4567-B743-49B1EBCFDFFC}" sibTransId="{7C3D6F9C-B71C-4A3C-A45D-4A478F2E8FF9}"/>
     <dgm:cxn modelId="{37F15167-AB8B-4E29-A1F0-6C856139FFBE}" srcId="{4A122D1B-B816-45E5-8D51-0C3F63AE208D}" destId="{540CB32D-8624-48C1-B3D6-9BDBDF74BB47}" srcOrd="3" destOrd="0" parTransId="{C1F97796-3610-42D5-A57A-546E265AF2C5}" sibTransId="{0F46638C-D7CE-4F56-B91A-CACCF9798DA3}"/>
-    <dgm:cxn modelId="{03FECA1B-F235-428D-BB60-4D69F6234FED}" type="presOf" srcId="{25560193-3D81-4D7C-814D-BE6EB2381D1F}" destId="{F0A48D62-2C22-4AF9-9E26-B3604A9BFE5F}" srcOrd="0" destOrd="2" presId="urn:microsoft.com/office/officeart/2005/8/layout/chevron2"/>
+    <dgm:cxn modelId="{3FD623BB-7745-4E3D-8BFC-6C7EAA473243}" type="presOf" srcId="{88D4D4EF-215A-4531-BABF-A0050A6FFCD2}" destId="{F0A48D62-2C22-4AF9-9E26-B3604A9BFE5F}" srcOrd="0" destOrd="0" presId="urn:microsoft.com/office/officeart/2005/8/layout/chevron2"/>
     <dgm:cxn modelId="{702545C9-6528-4F85-B426-74F9DDC7C2BA}" srcId="{4A122D1B-B816-45E5-8D51-0C3F63AE208D}" destId="{F97C6B51-37BB-41B5-A56B-6BFC5AD7E84F}" srcOrd="0" destOrd="0" parTransId="{22398B86-779A-4F6B-A34F-2ACFC4687EDB}" sibTransId="{8F7D4850-2EDD-4037-AD6C-52F9A1A466B6}"/>
     <dgm:cxn modelId="{15AEBBB9-1878-45C5-89F6-C52102685F3D}" srcId="{540CB32D-8624-48C1-B3D6-9BDBDF74BB47}" destId="{C20D08A2-B11C-40E9-B0D1-AEE88E4FF42A}" srcOrd="0" destOrd="0" parTransId="{F64A0045-5DEA-46BE-AA69-474595046AC9}" sibTransId="{1CE7BC80-48A1-4E9D-BD8D-81C00AE4DBB4}"/>
-    <dgm:cxn modelId="{2B50485C-8625-4269-AE0F-00A0246BC7BC}" type="presOf" srcId="{0D34D45D-CBC4-4D2F-BB0D-32E8695BF901}" destId="{24100B1D-C484-447C-8FA1-20B4E70C4548}" srcOrd="0" destOrd="1" presId="urn:microsoft.com/office/officeart/2005/8/layout/chevron2"/>
-    <dgm:cxn modelId="{B7160ED7-8BCF-4935-9DD4-CD3AA7840AF3}" type="presOf" srcId="{4A122D1B-B816-45E5-8D51-0C3F63AE208D}" destId="{8B900707-B738-46E2-83D5-E03321D1FBDE}" srcOrd="0" destOrd="0" presId="urn:microsoft.com/office/officeart/2005/8/layout/chevron2"/>
-    <dgm:cxn modelId="{BFDFBE02-4CB9-469B-B10B-C13C0F9EAC09}" type="presOf" srcId="{A4E4C500-E672-44B3-95B1-869B9EB38DFD}" destId="{FFBC5902-1023-447E-A710-C941F28E4571}" srcOrd="0" destOrd="1" presId="urn:microsoft.com/office/officeart/2005/8/layout/chevron2"/>
-    <dgm:cxn modelId="{7C7E6F03-103B-4CBC-866F-AE6047DBE441}" type="presOf" srcId="{ACDD74E2-E09C-41BC-8041-159652CAB684}" destId="{24100B1D-C484-447C-8FA1-20B4E70C4548}" srcOrd="0" destOrd="0" presId="urn:microsoft.com/office/officeart/2005/8/layout/chevron2"/>
+    <dgm:cxn modelId="{B8A40331-5E7F-457A-86F5-CE48079104AE}" type="presOf" srcId="{F6F062A2-FD64-4E39-9B1D-DE3B19E0C231}" destId="{57C5457B-9A9B-487F-894D-AF898F0EA4DA}" srcOrd="0" destOrd="0" presId="urn:microsoft.com/office/officeart/2005/8/layout/chevron2"/>
     <dgm:cxn modelId="{AC0EC3CE-9EFC-42A9-A3A2-8DB8C18D5CE3}" srcId="{4A122D1B-B816-45E5-8D51-0C3F63AE208D}" destId="{51AC30FA-8260-45EB-B17E-43D6583AD990}" srcOrd="1" destOrd="0" parTransId="{DC4EB5D8-FD41-4611-8AE7-305554FECD33}" sibTransId="{65EB561F-EC3C-4BED-94DB-4C4C2DD7E1BA}"/>
     <dgm:cxn modelId="{8F15C922-1CB4-446A-ADFD-D5C63AFC8307}" srcId="{540CB32D-8624-48C1-B3D6-9BDBDF74BB47}" destId="{FD1770AA-DE27-4BD0-84B9-8C6F3B7840E3}" srcOrd="1" destOrd="0" parTransId="{9CB75208-C47A-4FED-A74E-19DD4EFC998C}" sibTransId="{20516776-7D77-4403-B2A2-D805C1477A26}"/>
-    <dgm:cxn modelId="{230A6D86-C7EE-4912-BE91-3629054B8B55}" type="presOf" srcId="{66FDC4E1-361C-49EC-B6CE-2067F9D1DDCF}" destId="{24100B1D-C484-447C-8FA1-20B4E70C4548}" srcOrd="0" destOrd="2" presId="urn:microsoft.com/office/officeart/2005/8/layout/chevron2"/>
-    <dgm:cxn modelId="{CEC365D2-DCF3-4381-8A5B-B80643D9A709}" type="presParOf" srcId="{8B900707-B738-46E2-83D5-E03321D1FBDE}" destId="{5516738A-7C29-40F4-811B-6D28042C2731}" srcOrd="0" destOrd="0" presId="urn:microsoft.com/office/officeart/2005/8/layout/chevron2"/>
-    <dgm:cxn modelId="{FF09423A-21F7-497F-AE4F-C722B7CAE175}" type="presParOf" srcId="{5516738A-7C29-40F4-811B-6D28042C2731}" destId="{321A5904-C1D7-4FDD-88CC-8767E52696E4}" srcOrd="0" destOrd="0" presId="urn:microsoft.com/office/officeart/2005/8/layout/chevron2"/>
-    <dgm:cxn modelId="{081191E6-FA85-45B7-8776-E8A8810B843F}" type="presParOf" srcId="{5516738A-7C29-40F4-811B-6D28042C2731}" destId="{24100B1D-C484-447C-8FA1-20B4E70C4548}" srcOrd="1" destOrd="0" presId="urn:microsoft.com/office/officeart/2005/8/layout/chevron2"/>
-    <dgm:cxn modelId="{EDDDDF56-3141-4F09-8FB8-61787BF1F05B}" type="presParOf" srcId="{8B900707-B738-46E2-83D5-E03321D1FBDE}" destId="{FC6E547B-4941-48E3-857B-391DAA90A159}" srcOrd="1" destOrd="0" presId="urn:microsoft.com/office/officeart/2005/8/layout/chevron2"/>
-    <dgm:cxn modelId="{40987154-7C60-47F6-ACE6-78029EDA7A8D}" type="presParOf" srcId="{8B900707-B738-46E2-83D5-E03321D1FBDE}" destId="{E84AA5BE-A38E-464F-BCBF-434178591364}" srcOrd="2" destOrd="0" presId="urn:microsoft.com/office/officeart/2005/8/layout/chevron2"/>
-    <dgm:cxn modelId="{F4F95FB8-1505-4BE1-9C8B-0BBC6762F6D3}" type="presParOf" srcId="{E84AA5BE-A38E-464F-BCBF-434178591364}" destId="{236A658C-51FD-47C8-A621-F43393F6FBD8}" srcOrd="0" destOrd="0" presId="urn:microsoft.com/office/officeart/2005/8/layout/chevron2"/>
-    <dgm:cxn modelId="{63D7CE97-0382-467D-AE9A-35CE442387C1}" type="presParOf" srcId="{E84AA5BE-A38E-464F-BCBF-434178591364}" destId="{F0A48D62-2C22-4AF9-9E26-B3604A9BFE5F}" srcOrd="1" destOrd="0" presId="urn:microsoft.com/office/officeart/2005/8/layout/chevron2"/>
-    <dgm:cxn modelId="{45799556-4E44-4D7B-BF5F-39EED587E2CA}" type="presParOf" srcId="{8B900707-B738-46E2-83D5-E03321D1FBDE}" destId="{7EF8ABF6-3830-472F-B9AF-BEE8F98DCBE3}" srcOrd="3" destOrd="0" presId="urn:microsoft.com/office/officeart/2005/8/layout/chevron2"/>
-    <dgm:cxn modelId="{41319EBC-734D-4924-A5CE-6884C88F71C9}" type="presParOf" srcId="{8B900707-B738-46E2-83D5-E03321D1FBDE}" destId="{27D5B46E-FC78-4BBB-9D38-1E69345CD527}" srcOrd="4" destOrd="0" presId="urn:microsoft.com/office/officeart/2005/8/layout/chevron2"/>
-    <dgm:cxn modelId="{D982BA9E-EA28-4548-8A9C-F2C628CA0FF7}" type="presParOf" srcId="{27D5B46E-FC78-4BBB-9D38-1E69345CD527}" destId="{57C5457B-9A9B-487F-894D-AF898F0EA4DA}" srcOrd="0" destOrd="0" presId="urn:microsoft.com/office/officeart/2005/8/layout/chevron2"/>
-    <dgm:cxn modelId="{C4C66A85-B67F-471B-91B4-85CC9DF220A5}" type="presParOf" srcId="{27D5B46E-FC78-4BBB-9D38-1E69345CD527}" destId="{FFBC5902-1023-447E-A710-C941F28E4571}" srcOrd="1" destOrd="0" presId="urn:microsoft.com/office/officeart/2005/8/layout/chevron2"/>
-    <dgm:cxn modelId="{18AB79E3-3163-4E3B-9CCE-EA3297A7FDED}" type="presParOf" srcId="{8B900707-B738-46E2-83D5-E03321D1FBDE}" destId="{185A4D36-9EC5-433A-8E4E-09AF8AD5B484}" srcOrd="5" destOrd="0" presId="urn:microsoft.com/office/officeart/2005/8/layout/chevron2"/>
-    <dgm:cxn modelId="{C8617A1D-7750-47F4-94BF-832DC6427DB2}" type="presParOf" srcId="{8B900707-B738-46E2-83D5-E03321D1FBDE}" destId="{06F34673-9E38-411E-A400-E3E2B6DB0FBD}" srcOrd="6" destOrd="0" presId="urn:microsoft.com/office/officeart/2005/8/layout/chevron2"/>
-    <dgm:cxn modelId="{F19ABB67-C634-4B09-9BD6-111978B889B8}" type="presParOf" srcId="{06F34673-9E38-411E-A400-E3E2B6DB0FBD}" destId="{F1AD9AAC-48C9-4B44-9AC2-F3C901E22C6D}" srcOrd="0" destOrd="0" presId="urn:microsoft.com/office/officeart/2005/8/layout/chevron2"/>
-    <dgm:cxn modelId="{8262DE63-6497-4C01-97E2-4742EC941B40}" type="presParOf" srcId="{06F34673-9E38-411E-A400-E3E2B6DB0FBD}" destId="{133DD3BB-9B1A-48E7-8C31-9C89806A1316}" srcOrd="1" destOrd="0" presId="urn:microsoft.com/office/officeart/2005/8/layout/chevron2"/>
+    <dgm:cxn modelId="{3B7CEEB5-AFB7-4A0A-89F4-D8E4939F7B20}" type="presOf" srcId="{51AC30FA-8260-45EB-B17E-43D6583AD990}" destId="{236A658C-51FD-47C8-A621-F43393F6FBD8}" srcOrd="0" destOrd="0" presId="urn:microsoft.com/office/officeart/2005/8/layout/chevron2"/>
+    <dgm:cxn modelId="{2269DDE8-8A75-4914-9380-5C59CF202C33}" type="presOf" srcId="{F10B96CE-7A92-465C-88AC-673C6F65D5CB}" destId="{F0A48D62-2C22-4AF9-9E26-B3604A9BFE5F}" srcOrd="0" destOrd="1" presId="urn:microsoft.com/office/officeart/2005/8/layout/chevron2"/>
+    <dgm:cxn modelId="{09F8B496-C15F-4455-ABE6-DF6DABC48961}" type="presOf" srcId="{66FDC4E1-361C-49EC-B6CE-2067F9D1DDCF}" destId="{24100B1D-C484-447C-8FA1-20B4E70C4548}" srcOrd="0" destOrd="2" presId="urn:microsoft.com/office/officeart/2005/8/layout/chevron2"/>
+    <dgm:cxn modelId="{58760D44-5B05-43BA-B71F-CFA7979852DE}" type="presOf" srcId="{C20D08A2-B11C-40E9-B0D1-AEE88E4FF42A}" destId="{133DD3BB-9B1A-48E7-8C31-9C89806A1316}" srcOrd="0" destOrd="0" presId="urn:microsoft.com/office/officeart/2005/8/layout/chevron2"/>
+    <dgm:cxn modelId="{15A8ACF9-B6DD-4FB9-82A5-4420DA7944BE}" type="presOf" srcId="{FD1770AA-DE27-4BD0-84B9-8C6F3B7840E3}" destId="{133DD3BB-9B1A-48E7-8C31-9C89806A1316}" srcOrd="0" destOrd="1" presId="urn:microsoft.com/office/officeart/2005/8/layout/chevron2"/>
+    <dgm:cxn modelId="{7588D805-7C4C-4659-A7BB-67D5A2C31155}" type="presParOf" srcId="{8B900707-B738-46E2-83D5-E03321D1FBDE}" destId="{5516738A-7C29-40F4-811B-6D28042C2731}" srcOrd="0" destOrd="0" presId="urn:microsoft.com/office/officeart/2005/8/layout/chevron2"/>
+    <dgm:cxn modelId="{956D9741-275F-4D58-BFFE-163B7D75CFD0}" type="presParOf" srcId="{5516738A-7C29-40F4-811B-6D28042C2731}" destId="{321A5904-C1D7-4FDD-88CC-8767E52696E4}" srcOrd="0" destOrd="0" presId="urn:microsoft.com/office/officeart/2005/8/layout/chevron2"/>
+    <dgm:cxn modelId="{0238D913-8BF8-46E0-892D-66112C407DB6}" type="presParOf" srcId="{5516738A-7C29-40F4-811B-6D28042C2731}" destId="{24100B1D-C484-447C-8FA1-20B4E70C4548}" srcOrd="1" destOrd="0" presId="urn:microsoft.com/office/officeart/2005/8/layout/chevron2"/>
+    <dgm:cxn modelId="{FD6D81E2-C775-47E2-A23F-4C7785FA1370}" type="presParOf" srcId="{8B900707-B738-46E2-83D5-E03321D1FBDE}" destId="{FC6E547B-4941-48E3-857B-391DAA90A159}" srcOrd="1" destOrd="0" presId="urn:microsoft.com/office/officeart/2005/8/layout/chevron2"/>
+    <dgm:cxn modelId="{A90B35B5-A877-430E-A430-A7EB0F77DBFD}" type="presParOf" srcId="{8B900707-B738-46E2-83D5-E03321D1FBDE}" destId="{E84AA5BE-A38E-464F-BCBF-434178591364}" srcOrd="2" destOrd="0" presId="urn:microsoft.com/office/officeart/2005/8/layout/chevron2"/>
+    <dgm:cxn modelId="{31C151A2-9721-4EE8-80BE-FB1A79EC8ED3}" type="presParOf" srcId="{E84AA5BE-A38E-464F-BCBF-434178591364}" destId="{236A658C-51FD-47C8-A621-F43393F6FBD8}" srcOrd="0" destOrd="0" presId="urn:microsoft.com/office/officeart/2005/8/layout/chevron2"/>
+    <dgm:cxn modelId="{CC67CEFF-F4B9-4E6F-A15F-DF768CF512E3}" type="presParOf" srcId="{E84AA5BE-A38E-464F-BCBF-434178591364}" destId="{F0A48D62-2C22-4AF9-9E26-B3604A9BFE5F}" srcOrd="1" destOrd="0" presId="urn:microsoft.com/office/officeart/2005/8/layout/chevron2"/>
+    <dgm:cxn modelId="{A8948B00-487C-4E44-8E4A-45594708C25F}" type="presParOf" srcId="{8B900707-B738-46E2-83D5-E03321D1FBDE}" destId="{7EF8ABF6-3830-472F-B9AF-BEE8F98DCBE3}" srcOrd="3" destOrd="0" presId="urn:microsoft.com/office/officeart/2005/8/layout/chevron2"/>
+    <dgm:cxn modelId="{D8B8FE12-B762-49A1-A16D-7060FFF95ECD}" type="presParOf" srcId="{8B900707-B738-46E2-83D5-E03321D1FBDE}" destId="{27D5B46E-FC78-4BBB-9D38-1E69345CD527}" srcOrd="4" destOrd="0" presId="urn:microsoft.com/office/officeart/2005/8/layout/chevron2"/>
+    <dgm:cxn modelId="{1B13C0F9-CA80-4A44-8E01-0173E48F3C56}" type="presParOf" srcId="{27D5B46E-FC78-4BBB-9D38-1E69345CD527}" destId="{57C5457B-9A9B-487F-894D-AF898F0EA4DA}" srcOrd="0" destOrd="0" presId="urn:microsoft.com/office/officeart/2005/8/layout/chevron2"/>
+    <dgm:cxn modelId="{D5567131-E659-46E3-AC3E-7BA6BE274BA0}" type="presParOf" srcId="{27D5B46E-FC78-4BBB-9D38-1E69345CD527}" destId="{FFBC5902-1023-447E-A710-C941F28E4571}" srcOrd="1" destOrd="0" presId="urn:microsoft.com/office/officeart/2005/8/layout/chevron2"/>
+    <dgm:cxn modelId="{D9456CB8-BA35-4D02-973F-21D80F2E17F4}" type="presParOf" srcId="{8B900707-B738-46E2-83D5-E03321D1FBDE}" destId="{185A4D36-9EC5-433A-8E4E-09AF8AD5B484}" srcOrd="5" destOrd="0" presId="urn:microsoft.com/office/officeart/2005/8/layout/chevron2"/>
+    <dgm:cxn modelId="{3828A097-96B2-4564-BCA7-7453D7B9F16F}" type="presParOf" srcId="{8B900707-B738-46E2-83D5-E03321D1FBDE}" destId="{06F34673-9E38-411E-A400-E3E2B6DB0FBD}" srcOrd="6" destOrd="0" presId="urn:microsoft.com/office/officeart/2005/8/layout/chevron2"/>
+    <dgm:cxn modelId="{D44F6A7D-F9B4-4162-91E3-71B0A338BD00}" type="presParOf" srcId="{06F34673-9E38-411E-A400-E3E2B6DB0FBD}" destId="{F1AD9AAC-48C9-4B44-9AC2-F3C901E22C6D}" srcOrd="0" destOrd="0" presId="urn:microsoft.com/office/officeart/2005/8/layout/chevron2"/>
+    <dgm:cxn modelId="{730BC9BE-31A3-4A93-BDBB-042E127A4CA8}" type="presParOf" srcId="{06F34673-9E38-411E-A400-E3E2B6DB0FBD}" destId="{133DD3BB-9B1A-48E7-8C31-9C89806A1316}" srcOrd="1" destOrd="0" presId="urn:microsoft.com/office/officeart/2005/8/layout/chevron2"/>
   </dgm:cxnLst>
   <dgm:bg/>
   <dgm:whole/>
   <dgm:extLst>
     <a:ext uri="http://schemas.microsoft.com/office/drawing/2008/diagram">
-      <dsp:dataModelExt xmlns:dsp="http://schemas.microsoft.com/office/drawing/2008/diagram" xmlns="" relId="rId22" minVer="http://schemas.openxmlformats.org/drawingml/2006/diagram"/>
+      <dsp:dataModelExt xmlns:dsp="http://schemas.microsoft.com/office/drawing/2008/diagram" xmlns="" relId="rId23" minVer="http://schemas.openxmlformats.org/drawingml/2006/diagram"/>
     </a:ext>
   </dgm:extLst>
 </dgm:dataModel>
@@ -11731,44 +12336,44 @@
     </dgm:pt>
   </dgm:ptLst>
   <dgm:cxnLst>
-    <dgm:cxn modelId="{DDB6354F-9625-44FE-BF25-8673C00F6145}" type="presOf" srcId="{ACDD74E2-E09C-41BC-8041-159652CAB684}" destId="{24100B1D-C484-447C-8FA1-20B4E70C4548}" srcOrd="0" destOrd="0" presId="urn:microsoft.com/office/officeart/2005/8/layout/chevron2"/>
-    <dgm:cxn modelId="{55A1942E-7C9C-4031-9B96-0D320F53DC6B}" type="presOf" srcId="{540CB32D-8624-48C1-B3D6-9BDBDF74BB47}" destId="{F1AD9AAC-48C9-4B44-9AC2-F3C901E22C6D}" srcOrd="0" destOrd="0" presId="urn:microsoft.com/office/officeart/2005/8/layout/chevron2"/>
+    <dgm:cxn modelId="{6CEE33CA-B87A-44B0-A7C9-88A58098D8D2}" type="presOf" srcId="{51AC30FA-8260-45EB-B17E-43D6583AD990}" destId="{236A658C-51FD-47C8-A621-F43393F6FBD8}" srcOrd="0" destOrd="0" presId="urn:microsoft.com/office/officeart/2005/8/layout/chevron2"/>
+    <dgm:cxn modelId="{021F9C94-7083-4C22-90D0-5A98DA0B54FC}" type="presOf" srcId="{CBC13BB6-FDCB-4B96-9C48-9179EC5FDCA8}" destId="{FFBC5902-1023-447E-A710-C941F28E4571}" srcOrd="0" destOrd="0" presId="urn:microsoft.com/office/officeart/2005/8/layout/chevron2"/>
     <dgm:cxn modelId="{1E31B3D6-6682-44FD-9D4E-2DECB7F48A08}" srcId="{51AC30FA-8260-45EB-B17E-43D6583AD990}" destId="{25560193-3D81-4D7C-814D-BE6EB2381D1F}" srcOrd="1" destOrd="0" parTransId="{B7AE70F2-2A00-4B2E-AEE2-9A4B7CB0E31C}" sibTransId="{D96216F8-D4A1-46CB-8F7A-08FB648ACA98}"/>
-    <dgm:cxn modelId="{6492AE16-52C2-4E6E-A02F-48B34AB0B4EA}" type="presOf" srcId="{F97C6B51-37BB-41B5-A56B-6BFC5AD7E84F}" destId="{321A5904-C1D7-4FDD-88CC-8767E52696E4}" srcOrd="0" destOrd="0" presId="urn:microsoft.com/office/officeart/2005/8/layout/chevron2"/>
     <dgm:cxn modelId="{8F6E9DEB-CE1C-4A54-BE92-955973D87170}" srcId="{4A122D1B-B816-45E5-8D51-0C3F63AE208D}" destId="{F6F062A2-FD64-4E39-9B1D-DE3B19E0C231}" srcOrd="2" destOrd="0" parTransId="{731DF3B6-05BE-4E8A-AE56-3CB5D3B90949}" sibTransId="{9BCC218F-E57D-4AE7-A246-9616C82816DF}"/>
-    <dgm:cxn modelId="{F570A1F9-4F53-443F-B808-9EC419B0B9FE}" type="presOf" srcId="{4A122D1B-B816-45E5-8D51-0C3F63AE208D}" destId="{8B900707-B738-46E2-83D5-E03321D1FBDE}" srcOrd="0" destOrd="0" presId="urn:microsoft.com/office/officeart/2005/8/layout/chevron2"/>
+    <dgm:cxn modelId="{0686ED2F-751E-4094-8AD7-3F3622A6680A}" type="presOf" srcId="{4A122D1B-B816-45E5-8D51-0C3F63AE208D}" destId="{8B900707-B738-46E2-83D5-E03321D1FBDE}" srcOrd="0" destOrd="0" presId="urn:microsoft.com/office/officeart/2005/8/layout/chevron2"/>
+    <dgm:cxn modelId="{44683E9C-1711-4FD8-8412-E6703E45A5CC}" type="presOf" srcId="{C20D08A2-B11C-40E9-B0D1-AEE88E4FF42A}" destId="{133DD3BB-9B1A-48E7-8C31-9C89806A1316}" srcOrd="0" destOrd="0" presId="urn:microsoft.com/office/officeart/2005/8/layout/chevron2"/>
     <dgm:cxn modelId="{6D8D9A2F-00DC-4245-AD0E-FD8640DD56D4}" srcId="{F97C6B51-37BB-41B5-A56B-6BFC5AD7E84F}" destId="{ACDD74E2-E09C-41BC-8041-159652CAB684}" srcOrd="0" destOrd="0" parTransId="{3F79F702-0417-4512-88A0-A3407E31E433}" sibTransId="{F0500CD1-F2CA-43EB-9DC9-71D76725D028}"/>
     <dgm:cxn modelId="{1AC1AA4A-3A63-472F-83C2-6F417444D109}" srcId="{51AC30FA-8260-45EB-B17E-43D6583AD990}" destId="{88D4D4EF-215A-4531-BABF-A0050A6FFCD2}" srcOrd="0" destOrd="0" parTransId="{7C3805DD-5E41-46B8-8A64-EC78A455F2DE}" sibTransId="{89F4C431-DE35-48D7-A3B9-D12D07511555}"/>
-    <dgm:cxn modelId="{1E82CFA0-E92C-41AE-85E4-9260A1FBDB1A}" type="presOf" srcId="{25560193-3D81-4D7C-814D-BE6EB2381D1F}" destId="{F0A48D62-2C22-4AF9-9E26-B3604A9BFE5F}" srcOrd="0" destOrd="1" presId="urn:microsoft.com/office/officeart/2005/8/layout/chevron2"/>
+    <dgm:cxn modelId="{DC236773-4090-455C-9719-E9B7EF354B3D}" type="presOf" srcId="{07A3E033-C9E9-441A-89BE-08B9CB8ADC5F}" destId="{F0A48D62-2C22-4AF9-9E26-B3604A9BFE5F}" srcOrd="0" destOrd="2" presId="urn:microsoft.com/office/officeart/2005/8/layout/chevron2"/>
     <dgm:cxn modelId="{E11C66AC-8F6A-4515-8F9A-56EF1939062C}" srcId="{F6F062A2-FD64-4E39-9B1D-DE3B19E0C231}" destId="{CBC13BB6-FDCB-4B96-9C48-9179EC5FDCA8}" srcOrd="0" destOrd="0" parTransId="{E19FA283-4EF0-4275-8452-82EF5B7B50A0}" sibTransId="{86994439-71A7-4635-ACDE-10DC37BB3357}"/>
-    <dgm:cxn modelId="{3567B410-7F1D-494D-9B9B-102BF1A1864D}" type="presOf" srcId="{F6F062A2-FD64-4E39-9B1D-DE3B19E0C231}" destId="{57C5457B-9A9B-487F-894D-AF898F0EA4DA}" srcOrd="0" destOrd="0" presId="urn:microsoft.com/office/officeart/2005/8/layout/chevron2"/>
-    <dgm:cxn modelId="{7F21CA4E-A9F9-44AE-9633-DB1A8DF92692}" type="presOf" srcId="{88D4D4EF-215A-4531-BABF-A0050A6FFCD2}" destId="{F0A48D62-2C22-4AF9-9E26-B3604A9BFE5F}" srcOrd="0" destOrd="0" presId="urn:microsoft.com/office/officeart/2005/8/layout/chevron2"/>
-    <dgm:cxn modelId="{D5D6C2C7-B104-4B52-8D24-4A3983534560}" type="presOf" srcId="{CBC13BB6-FDCB-4B96-9C48-9179EC5FDCA8}" destId="{FFBC5902-1023-447E-A710-C941F28E4571}" srcOrd="0" destOrd="0" presId="urn:microsoft.com/office/officeart/2005/8/layout/chevron2"/>
-    <dgm:cxn modelId="{0C3B35F3-721F-4222-B124-0AC80FC79BA9}" type="presOf" srcId="{0D34D45D-CBC4-4D2F-BB0D-32E8695BF901}" destId="{24100B1D-C484-447C-8FA1-20B4E70C4548}" srcOrd="0" destOrd="1" presId="urn:microsoft.com/office/officeart/2005/8/layout/chevron2"/>
+    <dgm:cxn modelId="{D257DE7D-E7EF-4411-809D-64678C2675DE}" type="presOf" srcId="{0D34D45D-CBC4-4D2F-BB0D-32E8695BF901}" destId="{24100B1D-C484-447C-8FA1-20B4E70C4548}" srcOrd="0" destOrd="1" presId="urn:microsoft.com/office/officeart/2005/8/layout/chevron2"/>
+    <dgm:cxn modelId="{96ACC937-85DC-4DB2-AFD9-4B00A88C19EA}" type="presOf" srcId="{88D4D4EF-215A-4531-BABF-A0050A6FFCD2}" destId="{F0A48D62-2C22-4AF9-9E26-B3604A9BFE5F}" srcOrd="0" destOrd="0" presId="urn:microsoft.com/office/officeart/2005/8/layout/chevron2"/>
+    <dgm:cxn modelId="{D632B19D-ACD6-49F5-B711-0218F4DBF9EA}" type="presOf" srcId="{ACDD74E2-E09C-41BC-8041-159652CAB684}" destId="{24100B1D-C484-447C-8FA1-20B4E70C4548}" srcOrd="0" destOrd="0" presId="urn:microsoft.com/office/officeart/2005/8/layout/chevron2"/>
     <dgm:cxn modelId="{5F21AAE2-39EE-4700-9075-07E20A336224}" srcId="{F97C6B51-37BB-41B5-A56B-6BFC5AD7E84F}" destId="{0D34D45D-CBC4-4D2F-BB0D-32E8695BF901}" srcOrd="1" destOrd="0" parTransId="{DAA8F894-F1C5-4567-B743-49B1EBCFDFFC}" sibTransId="{7C3D6F9C-B71C-4A3C-A45D-4A478F2E8FF9}"/>
     <dgm:cxn modelId="{37F15167-AB8B-4E29-A1F0-6C856139FFBE}" srcId="{4A122D1B-B816-45E5-8D51-0C3F63AE208D}" destId="{540CB32D-8624-48C1-B3D6-9BDBDF74BB47}" srcOrd="3" destOrd="0" parTransId="{C1F97796-3610-42D5-A57A-546E265AF2C5}" sibTransId="{0F46638C-D7CE-4F56-B91A-CACCF9798DA3}"/>
+    <dgm:cxn modelId="{F20A57E4-8817-4A19-8C09-B1323BE97077}" type="presOf" srcId="{25560193-3D81-4D7C-814D-BE6EB2381D1F}" destId="{F0A48D62-2C22-4AF9-9E26-B3604A9BFE5F}" srcOrd="0" destOrd="1" presId="urn:microsoft.com/office/officeart/2005/8/layout/chevron2"/>
     <dgm:cxn modelId="{702545C9-6528-4F85-B426-74F9DDC7C2BA}" srcId="{4A122D1B-B816-45E5-8D51-0C3F63AE208D}" destId="{F97C6B51-37BB-41B5-A56B-6BFC5AD7E84F}" srcOrd="0" destOrd="0" parTransId="{22398B86-779A-4F6B-A34F-2ACFC4687EDB}" sibTransId="{8F7D4850-2EDD-4037-AD6C-52F9A1A466B6}"/>
-    <dgm:cxn modelId="{1246123F-4D4E-49A4-A0D0-7A0E738B552C}" type="presOf" srcId="{C20D08A2-B11C-40E9-B0D1-AEE88E4FF42A}" destId="{133DD3BB-9B1A-48E7-8C31-9C89806A1316}" srcOrd="0" destOrd="0" presId="urn:microsoft.com/office/officeart/2005/8/layout/chevron2"/>
     <dgm:cxn modelId="{15AEBBB9-1878-45C5-89F6-C52102685F3D}" srcId="{540CB32D-8624-48C1-B3D6-9BDBDF74BB47}" destId="{C20D08A2-B11C-40E9-B0D1-AEE88E4FF42A}" srcOrd="0" destOrd="0" parTransId="{F64A0045-5DEA-46BE-AA69-474595046AC9}" sibTransId="{1CE7BC80-48A1-4E9D-BD8D-81C00AE4DBB4}"/>
-    <dgm:cxn modelId="{8FF3FCF2-558A-4384-BF2B-CE8E529014D0}" type="presOf" srcId="{51AC30FA-8260-45EB-B17E-43D6583AD990}" destId="{236A658C-51FD-47C8-A621-F43393F6FBD8}" srcOrd="0" destOrd="0" presId="urn:microsoft.com/office/officeart/2005/8/layout/chevron2"/>
+    <dgm:cxn modelId="{DB068FEC-43C6-48FB-AD5F-90749B8C5615}" type="presOf" srcId="{540CB32D-8624-48C1-B3D6-9BDBDF74BB47}" destId="{F1AD9AAC-48C9-4B44-9AC2-F3C901E22C6D}" srcOrd="0" destOrd="0" presId="urn:microsoft.com/office/officeart/2005/8/layout/chevron2"/>
+    <dgm:cxn modelId="{9AACA978-7320-4C8B-AC8E-121B42853DD2}" type="presOf" srcId="{F6F062A2-FD64-4E39-9B1D-DE3B19E0C231}" destId="{57C5457B-9A9B-487F-894D-AF898F0EA4DA}" srcOrd="0" destOrd="0" presId="urn:microsoft.com/office/officeart/2005/8/layout/chevron2"/>
+    <dgm:cxn modelId="{55EF3F5F-E09C-4524-949D-7F14D40567F5}" type="presOf" srcId="{F97C6B51-37BB-41B5-A56B-6BFC5AD7E84F}" destId="{321A5904-C1D7-4FDD-88CC-8767E52696E4}" srcOrd="0" destOrd="0" presId="urn:microsoft.com/office/officeart/2005/8/layout/chevron2"/>
     <dgm:cxn modelId="{AC0EC3CE-9EFC-42A9-A3A2-8DB8C18D5CE3}" srcId="{4A122D1B-B816-45E5-8D51-0C3F63AE208D}" destId="{51AC30FA-8260-45EB-B17E-43D6583AD990}" srcOrd="1" destOrd="0" parTransId="{DC4EB5D8-FD41-4611-8AE7-305554FECD33}" sibTransId="{65EB561F-EC3C-4BED-94DB-4C4C2DD7E1BA}"/>
-    <dgm:cxn modelId="{1745871E-6279-4D0F-A7FA-3B097AECC372}" type="presOf" srcId="{07A3E033-C9E9-441A-89BE-08B9CB8ADC5F}" destId="{F0A48D62-2C22-4AF9-9E26-B3604A9BFE5F}" srcOrd="0" destOrd="2" presId="urn:microsoft.com/office/officeart/2005/8/layout/chevron2"/>
     <dgm:cxn modelId="{3494C706-2F6D-4431-AB92-D4EEE06597FA}" srcId="{51AC30FA-8260-45EB-B17E-43D6583AD990}" destId="{07A3E033-C9E9-441A-89BE-08B9CB8ADC5F}" srcOrd="2" destOrd="0" parTransId="{FBC1E075-0510-4D4B-BCBB-2C6FB8E93096}" sibTransId="{157828F0-E0B9-4CD0-98EC-089A7696FA46}"/>
-    <dgm:cxn modelId="{57EE771D-02CE-4EEE-96EC-763CD4D695D0}" type="presParOf" srcId="{8B900707-B738-46E2-83D5-E03321D1FBDE}" destId="{5516738A-7C29-40F4-811B-6D28042C2731}" srcOrd="0" destOrd="0" presId="urn:microsoft.com/office/officeart/2005/8/layout/chevron2"/>
-    <dgm:cxn modelId="{703F6A74-3D89-4EDF-9DAF-8B6CFF462043}" type="presParOf" srcId="{5516738A-7C29-40F4-811B-6D28042C2731}" destId="{321A5904-C1D7-4FDD-88CC-8767E52696E4}" srcOrd="0" destOrd="0" presId="urn:microsoft.com/office/officeart/2005/8/layout/chevron2"/>
-    <dgm:cxn modelId="{98451492-A3D6-4547-9016-30E8FF2DA966}" type="presParOf" srcId="{5516738A-7C29-40F4-811B-6D28042C2731}" destId="{24100B1D-C484-447C-8FA1-20B4E70C4548}" srcOrd="1" destOrd="0" presId="urn:microsoft.com/office/officeart/2005/8/layout/chevron2"/>
-    <dgm:cxn modelId="{478E48E0-4051-4E90-B1BE-405215F0A902}" type="presParOf" srcId="{8B900707-B738-46E2-83D5-E03321D1FBDE}" destId="{FC6E547B-4941-48E3-857B-391DAA90A159}" srcOrd="1" destOrd="0" presId="urn:microsoft.com/office/officeart/2005/8/layout/chevron2"/>
-    <dgm:cxn modelId="{CE8919AA-259E-464A-8B71-25D0C120606C}" type="presParOf" srcId="{8B900707-B738-46E2-83D5-E03321D1FBDE}" destId="{E84AA5BE-A38E-464F-BCBF-434178591364}" srcOrd="2" destOrd="0" presId="urn:microsoft.com/office/officeart/2005/8/layout/chevron2"/>
-    <dgm:cxn modelId="{B002FA94-F13A-444F-BBF7-30B4DDEE8A14}" type="presParOf" srcId="{E84AA5BE-A38E-464F-BCBF-434178591364}" destId="{236A658C-51FD-47C8-A621-F43393F6FBD8}" srcOrd="0" destOrd="0" presId="urn:microsoft.com/office/officeart/2005/8/layout/chevron2"/>
-    <dgm:cxn modelId="{BA6BDFEE-55B2-4830-AC89-F1B48ED2659D}" type="presParOf" srcId="{E84AA5BE-A38E-464F-BCBF-434178591364}" destId="{F0A48D62-2C22-4AF9-9E26-B3604A9BFE5F}" srcOrd="1" destOrd="0" presId="urn:microsoft.com/office/officeart/2005/8/layout/chevron2"/>
-    <dgm:cxn modelId="{C98EA7D6-C478-48FD-8B3F-01EA238E8DEC}" type="presParOf" srcId="{8B900707-B738-46E2-83D5-E03321D1FBDE}" destId="{7EF8ABF6-3830-472F-B9AF-BEE8F98DCBE3}" srcOrd="3" destOrd="0" presId="urn:microsoft.com/office/officeart/2005/8/layout/chevron2"/>
-    <dgm:cxn modelId="{2C775707-6813-4543-A971-EA83D275C36E}" type="presParOf" srcId="{8B900707-B738-46E2-83D5-E03321D1FBDE}" destId="{27D5B46E-FC78-4BBB-9D38-1E69345CD527}" srcOrd="4" destOrd="0" presId="urn:microsoft.com/office/officeart/2005/8/layout/chevron2"/>
-    <dgm:cxn modelId="{8A372C90-198E-4507-AF1C-80B8480FA85B}" type="presParOf" srcId="{27D5B46E-FC78-4BBB-9D38-1E69345CD527}" destId="{57C5457B-9A9B-487F-894D-AF898F0EA4DA}" srcOrd="0" destOrd="0" presId="urn:microsoft.com/office/officeart/2005/8/layout/chevron2"/>
-    <dgm:cxn modelId="{94AC35D3-4A5A-4B6C-8858-F85A9C8C666A}" type="presParOf" srcId="{27D5B46E-FC78-4BBB-9D38-1E69345CD527}" destId="{FFBC5902-1023-447E-A710-C941F28E4571}" srcOrd="1" destOrd="0" presId="urn:microsoft.com/office/officeart/2005/8/layout/chevron2"/>
-    <dgm:cxn modelId="{2A0EF8D6-3A1C-4DCE-9727-81D629DCAC77}" type="presParOf" srcId="{8B900707-B738-46E2-83D5-E03321D1FBDE}" destId="{185A4D36-9EC5-433A-8E4E-09AF8AD5B484}" srcOrd="5" destOrd="0" presId="urn:microsoft.com/office/officeart/2005/8/layout/chevron2"/>
-    <dgm:cxn modelId="{81B3217C-044E-4C7D-8F40-4056A430BB7E}" type="presParOf" srcId="{8B900707-B738-46E2-83D5-E03321D1FBDE}" destId="{06F34673-9E38-411E-A400-E3E2B6DB0FBD}" srcOrd="6" destOrd="0" presId="urn:microsoft.com/office/officeart/2005/8/layout/chevron2"/>
-    <dgm:cxn modelId="{96F7CFB8-816A-4D9C-ACAD-A998A237430C}" type="presParOf" srcId="{06F34673-9E38-411E-A400-E3E2B6DB0FBD}" destId="{F1AD9AAC-48C9-4B44-9AC2-F3C901E22C6D}" srcOrd="0" destOrd="0" presId="urn:microsoft.com/office/officeart/2005/8/layout/chevron2"/>
-    <dgm:cxn modelId="{4B0A26EE-ED65-44E2-9E13-BB73EB35A6FA}" type="presParOf" srcId="{06F34673-9E38-411E-A400-E3E2B6DB0FBD}" destId="{133DD3BB-9B1A-48E7-8C31-9C89806A1316}" srcOrd="1" destOrd="0" presId="urn:microsoft.com/office/officeart/2005/8/layout/chevron2"/>
+    <dgm:cxn modelId="{007CE886-5C26-4468-8D81-44E3B58716DA}" type="presParOf" srcId="{8B900707-B738-46E2-83D5-E03321D1FBDE}" destId="{5516738A-7C29-40F4-811B-6D28042C2731}" srcOrd="0" destOrd="0" presId="urn:microsoft.com/office/officeart/2005/8/layout/chevron2"/>
+    <dgm:cxn modelId="{43074A77-9060-4498-9CDF-5D720B5CFF1F}" type="presParOf" srcId="{5516738A-7C29-40F4-811B-6D28042C2731}" destId="{321A5904-C1D7-4FDD-88CC-8767E52696E4}" srcOrd="0" destOrd="0" presId="urn:microsoft.com/office/officeart/2005/8/layout/chevron2"/>
+    <dgm:cxn modelId="{986C6C2B-6F07-43CC-8EBE-D0F6FBF41AC8}" type="presParOf" srcId="{5516738A-7C29-40F4-811B-6D28042C2731}" destId="{24100B1D-C484-447C-8FA1-20B4E70C4548}" srcOrd="1" destOrd="0" presId="urn:microsoft.com/office/officeart/2005/8/layout/chevron2"/>
+    <dgm:cxn modelId="{AF63CB04-2C0D-4BEB-862E-39A9A63EC8AE}" type="presParOf" srcId="{8B900707-B738-46E2-83D5-E03321D1FBDE}" destId="{FC6E547B-4941-48E3-857B-391DAA90A159}" srcOrd="1" destOrd="0" presId="urn:microsoft.com/office/officeart/2005/8/layout/chevron2"/>
+    <dgm:cxn modelId="{06E8C274-656C-4DFA-B611-C03C07D8377E}" type="presParOf" srcId="{8B900707-B738-46E2-83D5-E03321D1FBDE}" destId="{E84AA5BE-A38E-464F-BCBF-434178591364}" srcOrd="2" destOrd="0" presId="urn:microsoft.com/office/officeart/2005/8/layout/chevron2"/>
+    <dgm:cxn modelId="{A39DC8DE-66F9-4C72-940A-940B295759E6}" type="presParOf" srcId="{E84AA5BE-A38E-464F-BCBF-434178591364}" destId="{236A658C-51FD-47C8-A621-F43393F6FBD8}" srcOrd="0" destOrd="0" presId="urn:microsoft.com/office/officeart/2005/8/layout/chevron2"/>
+    <dgm:cxn modelId="{76C2A40F-5AC1-4F45-B5F9-78D9AA63A848}" type="presParOf" srcId="{E84AA5BE-A38E-464F-BCBF-434178591364}" destId="{F0A48D62-2C22-4AF9-9E26-B3604A9BFE5F}" srcOrd="1" destOrd="0" presId="urn:microsoft.com/office/officeart/2005/8/layout/chevron2"/>
+    <dgm:cxn modelId="{72C26E20-FE0D-44DD-AFB4-5FED5A1CE8D4}" type="presParOf" srcId="{8B900707-B738-46E2-83D5-E03321D1FBDE}" destId="{7EF8ABF6-3830-472F-B9AF-BEE8F98DCBE3}" srcOrd="3" destOrd="0" presId="urn:microsoft.com/office/officeart/2005/8/layout/chevron2"/>
+    <dgm:cxn modelId="{4F305964-7BDD-4E68-B30C-2A365FD0DC64}" type="presParOf" srcId="{8B900707-B738-46E2-83D5-E03321D1FBDE}" destId="{27D5B46E-FC78-4BBB-9D38-1E69345CD527}" srcOrd="4" destOrd="0" presId="urn:microsoft.com/office/officeart/2005/8/layout/chevron2"/>
+    <dgm:cxn modelId="{61746E8C-D80F-4A3B-B1D4-4D5034A14CD9}" type="presParOf" srcId="{27D5B46E-FC78-4BBB-9D38-1E69345CD527}" destId="{57C5457B-9A9B-487F-894D-AF898F0EA4DA}" srcOrd="0" destOrd="0" presId="urn:microsoft.com/office/officeart/2005/8/layout/chevron2"/>
+    <dgm:cxn modelId="{BA01D317-7F00-4F1A-B6F0-4AA8DF196476}" type="presParOf" srcId="{27D5B46E-FC78-4BBB-9D38-1E69345CD527}" destId="{FFBC5902-1023-447E-A710-C941F28E4571}" srcOrd="1" destOrd="0" presId="urn:microsoft.com/office/officeart/2005/8/layout/chevron2"/>
+    <dgm:cxn modelId="{D209ACC0-BEDC-4B73-BBBD-A2A8C2512A36}" type="presParOf" srcId="{8B900707-B738-46E2-83D5-E03321D1FBDE}" destId="{185A4D36-9EC5-433A-8E4E-09AF8AD5B484}" srcOrd="5" destOrd="0" presId="urn:microsoft.com/office/officeart/2005/8/layout/chevron2"/>
+    <dgm:cxn modelId="{F3EC421D-A2B7-4BCA-930A-05331A4A2DB7}" type="presParOf" srcId="{8B900707-B738-46E2-83D5-E03321D1FBDE}" destId="{06F34673-9E38-411E-A400-E3E2B6DB0FBD}" srcOrd="6" destOrd="0" presId="urn:microsoft.com/office/officeart/2005/8/layout/chevron2"/>
+    <dgm:cxn modelId="{9792AD67-9FAB-4F8B-A428-BE3A7AB2F3A5}" type="presParOf" srcId="{06F34673-9E38-411E-A400-E3E2B6DB0FBD}" destId="{F1AD9AAC-48C9-4B44-9AC2-F3C901E22C6D}" srcOrd="0" destOrd="0" presId="urn:microsoft.com/office/officeart/2005/8/layout/chevron2"/>
+    <dgm:cxn modelId="{730D18BA-C0DE-4EA0-B6F6-6686B21523C4}" type="presParOf" srcId="{06F34673-9E38-411E-A400-E3E2B6DB0FBD}" destId="{133DD3BB-9B1A-48E7-8C31-9C89806A1316}" srcOrd="1" destOrd="0" presId="urn:microsoft.com/office/officeart/2005/8/layout/chevron2"/>
   </dgm:cxnLst>
   <dgm:bg/>
   <dgm:whole/>
@@ -19959,7 +20564,7 @@
 </file>
 
 <file path=customXml/itemProps1.xml><?xml version="1.0" encoding="utf-8"?>
-<ds:datastoreItem xmlns:ds="http://schemas.openxmlformats.org/officeDocument/2006/customXml" ds:itemID="{68F49A1F-12AA-4A1D-A9F5-F50A66FD69B8}">
+<ds:datastoreItem xmlns:ds="http://schemas.openxmlformats.org/officeDocument/2006/customXml" ds:itemID="{1D4EDC0D-5F11-4BCB-9F36-584B81195DED}">
   <ds:schemaRefs>
     <ds:schemaRef ds:uri="http://schemas.openxmlformats.org/officeDocument/2006/bibliography"/>
   </ds:schemaRefs>

</xml_diff>

<commit_message>
imagenes de los graficos con lineas tabla con graficos cambiados de color capitulo 4 actualizado
</commit_message>
<xml_diff>
--- a/Documentation/Documentacion/CAPITULO 4.docx
+++ b/Documentation/Documentacion/CAPITULO 4.docx
@@ -104,15 +104,7 @@
         <w:t>se</w:t>
       </w:r>
       <w:r>
-        <w:t xml:space="preserve"> automatizar el proceso de inyección fue motivada por un pequeño análisis de los tiempos asociados a cada inyección. El </w:t>
-      </w:r>
-      <w:proofErr w:type="spellStart"/>
-      <w:r>
-        <w:t>conversor</w:t>
-      </w:r>
-      <w:proofErr w:type="spellEnd"/>
-      <w:r>
-        <w:t xml:space="preserve"> diseñado consta de 63 comparadores</w:t>
+        <w:t xml:space="preserve"> automatizar el proceso de inyección fue motivada por un pequeño análisis de los tiempos asociados a cada inyección. El conversor diseñado consta de 63 comparadores</w:t>
       </w:r>
       <w:r>
         <w:t xml:space="preserve"> (estructuras analógicas donde se realizo la inyección)</w:t>
@@ -163,8 +155,8 @@
         </w:rPr>
         <w:drawing>
           <wp:inline distT="0" distB="0" distL="0" distR="0">
-            <wp:extent cx="5767470" cy="1656000"/>
-            <wp:effectExtent l="19050" t="0" r="4680" b="0"/>
+            <wp:extent cx="5648104" cy="1657085"/>
+            <wp:effectExtent l="19050" t="0" r="0" b="0"/>
             <wp:docPr id="5" name="3 Imagen" descr="final-tech-desktop-alt.png"/>
             <wp:cNvGraphicFramePr>
               <a:graphicFrameLocks xmlns:a="http://schemas.openxmlformats.org/drawingml/2006/main" noChangeAspect="1"/>
@@ -185,7 +177,7 @@
                   <pic:spPr>
                     <a:xfrm>
                       <a:off x="0" y="0"/>
-                      <a:ext cx="5767470" cy="1656000"/>
+                      <a:ext cx="5644405" cy="1656000"/>
                     </a:xfrm>
                     <a:prstGeom prst="rect">
                       <a:avLst/>
@@ -298,7 +290,16 @@
       </w:r>
       <w:fldSimple w:instr=" REF _Ref269237196 \h  \* MERGEFORMAT ">
         <w:r>
-          <w:t>Figura 1</w:t>
+          <w:t xml:space="preserve"> </w:t>
+        </w:r>
+        <w:r>
+          <w:t xml:space="preserve">Figura </w:t>
+        </w:r>
+        <w:r>
+          <w:rPr>
+            <w:noProof/>
+          </w:rPr>
+          <w:t>1</w:t>
         </w:r>
       </w:fldSimple>
       <w:r>
@@ -338,7 +339,6 @@
         <w:t xml:space="preserve"> de trabajo, </w:t>
       </w:r>
       <w:r>
-        <w:lastRenderedPageBreak/>
         <w:t>logrando</w:t>
       </w:r>
       <w:r>
@@ -424,6 +424,7 @@
         <w:pStyle w:val="ParrafoTESIS"/>
       </w:pPr>
       <w:r>
+        <w:lastRenderedPageBreak/>
         <w:t xml:space="preserve">El proceso </w:t>
       </w:r>
       <w:r>
@@ -520,9 +521,9 @@
         <w:pStyle w:val="ParrafoTESIS"/>
         <w:sectPr>
           <w:type w:val="continuous"/>
-          <w:pgSz w:w="12240" w:h="15840"/>
-          <w:pgMar w:top="1417" w:right="1701" w:bottom="1417" w:left="1701" w:header="708" w:footer="708" w:gutter="0"/>
-          <w:cols w:space="708"/>
+          <w:pgSz w:w="11907" w:h="16840" w:code="9"/>
+          <w:pgMar w:top="1418" w:right="1701" w:bottom="1418" w:left="1418" w:header="709" w:footer="709" w:gutter="0"/>
+          <w:cols w:space="591"/>
           <w:docGrid w:linePitch="360"/>
         </w:sectPr>
       </w:pPr>
@@ -540,7 +541,7 @@
         <w:lastRenderedPageBreak/>
         <w:drawing>
           <wp:inline distT="0" distB="0" distL="0" distR="0">
-            <wp:extent cx="2619375" cy="2619375"/>
+            <wp:extent cx="2477386" cy="2477387"/>
             <wp:effectExtent l="0" t="0" r="0" b="0"/>
             <wp:docPr id="8" name="Diagrama 2"/>
             <wp:cNvGraphicFramePr/>
@@ -598,7 +599,7 @@
         <w:lastRenderedPageBreak/>
         <w:drawing>
           <wp:inline distT="0" distB="0" distL="0" distR="0">
-            <wp:extent cx="2967021" cy="2838450"/>
+            <wp:extent cx="2849526" cy="2604977"/>
             <wp:effectExtent l="0" t="0" r="0" b="0"/>
             <wp:docPr id="14" name="Diagrama 9"/>
             <wp:cNvGraphicFramePr/>
@@ -617,12 +618,12 @@
         <w:jc w:val="center"/>
         <w:sectPr>
           <w:type w:val="continuous"/>
-          <w:pgSz w:w="12240" w:h="15840"/>
-          <w:pgMar w:top="1417" w:right="1701" w:bottom="1417" w:left="1418" w:header="708" w:footer="708" w:gutter="0"/>
-          <w:cols w:num="3" w:space="591" w:equalWidth="0">
-            <w:col w:w="3969" w:space="283"/>
-            <w:col w:w="993" w:space="141"/>
-            <w:col w:w="3735"/>
+          <w:pgSz w:w="11907" w:h="16840" w:code="9"/>
+          <w:pgMar w:top="1418" w:right="1701" w:bottom="1418" w:left="1418" w:header="709" w:footer="709" w:gutter="0"/>
+          <w:cols w:num="3" w:space="0" w:equalWidth="0">
+            <w:col w:w="3969" w:space="0"/>
+            <w:col w:w="851" w:space="0"/>
+            <w:col w:w="3968"/>
           </w:cols>
           <w:docGrid w:linePitch="360"/>
         </w:sectPr>
@@ -675,11 +676,7 @@
         <w:t>aplicación</w:t>
       </w:r>
       <w:r>
-        <w:t xml:space="preserve">, en una primera etapa, lee el archivo descriptivo del circuito, y analiza los nodos involucrados en el mismo. Con esta información compara los nodos con el criterio especificado y </w:t>
-      </w:r>
-      <w:r>
-        <w:lastRenderedPageBreak/>
-        <w:t>comienza a generar archivos circuitales con la falla en cada uno de los nodos determinados.</w:t>
+        <w:t>, en una primera etapa, lee el archivo descriptivo del circuito, y analiza los nodos involucrados en el mismo. Con esta información compara los nodos con el criterio especificado y comienza a generar archivos circuitales con la falla en cada uno de los nodos determinados.</w:t>
       </w:r>
       <w:r>
         <w:t xml:space="preserve"> La </w:t>
@@ -699,16 +696,18 @@
     <w:p>
       <w:pPr>
         <w:pStyle w:val="ParrafoTESIS"/>
+        <w:ind w:firstLine="0"/>
         <w:jc w:val="center"/>
       </w:pPr>
       <w:r>
         <w:rPr>
           <w:noProof/>
         </w:rPr>
+        <w:lastRenderedPageBreak/>
         <w:drawing>
           <wp:inline distT="0" distB="0" distL="0" distR="0">
-            <wp:extent cx="5483712" cy="4320000"/>
-            <wp:effectExtent l="19050" t="0" r="2688" b="0"/>
+            <wp:extent cx="4853201" cy="3823291"/>
+            <wp:effectExtent l="19050" t="0" r="4549" b="0"/>
             <wp:docPr id="16" name="Imagen 25"/>
             <wp:cNvGraphicFramePr>
               <a:graphicFrameLocks xmlns:a="http://schemas.openxmlformats.org/drawingml/2006/main" noChangeAspect="1"/>
@@ -732,7 +731,7 @@
                   <pic:spPr bwMode="auto">
                     <a:xfrm>
                       <a:off x="0" y="0"/>
-                      <a:ext cx="5483712" cy="4320000"/>
+                      <a:ext cx="4857855" cy="3826958"/>
                     </a:xfrm>
                     <a:prstGeom prst="rect">
                       <a:avLst/>
@@ -846,142 +845,138 @@
     </w:p>
     <w:p>
       <w:pPr>
+        <w:pStyle w:val="ParrafoTESIS"/>
+      </w:pPr>
+      <w:r>
+        <w:t>La</w:t>
+      </w:r>
+      <w:r>
+        <w:t xml:space="preserve"> cuarta y</w:t>
+      </w:r>
+      <w:r>
+        <w:t xml:space="preserve"> última etapa del proceso</w:t>
+      </w:r>
+      <w:r>
+        <w:t xml:space="preserve"> </w:t>
+      </w:r>
+      <w:r>
+        <w:t>consiste en el modulo de análisis</w:t>
+      </w:r>
+      <w:r>
+        <w:t>,</w:t>
+      </w:r>
+      <w:r>
+        <w:t xml:space="preserve"> aprecia</w:t>
+      </w:r>
+      <w:r>
+        <w:t>ble</w:t>
+      </w:r>
+      <w:r>
+        <w:t xml:space="preserve"> en la </w:t>
+      </w:r>
+      <w:r>
+        <w:fldChar w:fldCharType="begin"/>
+      </w:r>
+      <w:r>
+        <w:instrText xml:space="preserve"> REF _Ref269237712 \h </w:instrText>
+      </w:r>
+      <w:r>
+        <w:fldChar w:fldCharType="separate"/>
+      </w:r>
+      <w:r>
+        <w:t xml:space="preserve">Figura </w:t>
+      </w:r>
+      <w:r>
         <w:rPr>
-          <w:rFonts w:cstheme="minorHAnsi"/>
-          <w:lang w:eastAsia="es-AR"/>
+          <w:noProof/>
         </w:rPr>
-      </w:pPr>
-      <w:r>
-        <w:br w:type="page"/>
+        <w:t>4</w:t>
+      </w:r>
+      <w:r>
+        <w:fldChar w:fldCharType="end"/>
+      </w:r>
+      <w:r>
+        <w:t xml:space="preserve">. La aplicación extrae una a una todas las simulaciones de la base de datos y determina si la falla produjo un error, comparando la salida binaria del conversor antes de la inyección (estado de funcionamiento correcto) y todos los demás puntos de la simulación. Esto le permite a la aplicación no solo determinar las </w:t>
+      </w:r>
+      <w:r>
+        <w:t>inyecciones</w:t>
+      </w:r>
+      <w:r>
+        <w:t xml:space="preserve"> que producen errores, sino también la duración de los eventos y las variaciones de voltaje</w:t>
+      </w:r>
+      <w:r>
+        <w:t>s</w:t>
+      </w:r>
+      <w:r>
+        <w:t xml:space="preserve"> absolutas respecto de los niveles de tensión normales.</w:t>
+      </w:r>
+      <w:r>
+        <w:t xml:space="preserve"> Para cada simulación</w:t>
+      </w:r>
+      <w:r>
+        <w:t>,</w:t>
+      </w:r>
+      <w:r>
+        <w:t xml:space="preserve"> una fila con los datos es cargada en una tabla de formato estándar CSV (</w:t>
+      </w:r>
+      <w:proofErr w:type="spellStart"/>
+      <w:r>
+        <w:t>Comma</w:t>
+      </w:r>
+      <w:proofErr w:type="spellEnd"/>
+      <w:r>
+        <w:t xml:space="preserve"> </w:t>
+      </w:r>
+      <w:proofErr w:type="spellStart"/>
+      <w:r>
+        <w:t>Separated</w:t>
+      </w:r>
+      <w:proofErr w:type="spellEnd"/>
+      <w:r>
+        <w:t xml:space="preserve"> </w:t>
+      </w:r>
+      <w:proofErr w:type="spellStart"/>
+      <w:r>
+        <w:t>Values</w:t>
+      </w:r>
+      <w:proofErr w:type="spellEnd"/>
+      <w:r>
+        <w:t>)</w:t>
+      </w:r>
+      <w:r>
+        <w:t xml:space="preserve"> y</w:t>
+      </w:r>
+      <w:r>
+        <w:t xml:space="preserve"> luego importada </w:t>
+      </w:r>
+      <w:r>
+        <w:t>a</w:t>
+      </w:r>
+      <w:r>
+        <w:t xml:space="preserve"> una tabla final de la cual se extraen todos los gráficos que permiten su posterior </w:t>
+      </w:r>
+      <w:r>
+        <w:t>análisis</w:t>
+      </w:r>
+      <w:r>
+        <w:t>.</w:t>
       </w:r>
     </w:p>
     <w:p>
       <w:pPr>
         <w:pStyle w:val="ParrafoTESIS"/>
+        <w:ind w:firstLine="0"/>
+        <w:jc w:val="center"/>
       </w:pPr>
-      <w:r>
-        <w:lastRenderedPageBreak/>
-        <w:t>La</w:t>
-      </w:r>
-      <w:r>
-        <w:t xml:space="preserve"> cuarta y</w:t>
-      </w:r>
-      <w:r>
-        <w:t xml:space="preserve"> última etapa del proceso</w:t>
-      </w:r>
-      <w:r>
-        <w:t xml:space="preserve"> </w:t>
-      </w:r>
-      <w:r>
-        <w:t>consiste en el modulo de análisis</w:t>
-      </w:r>
-      <w:r>
-        <w:t>,</w:t>
-      </w:r>
-      <w:r>
-        <w:t xml:space="preserve"> aprecia</w:t>
-      </w:r>
-      <w:r>
-        <w:t>ble</w:t>
-      </w:r>
-      <w:r>
-        <w:t xml:space="preserve"> en la </w:t>
-      </w:r>
-      <w:r>
-        <w:fldChar w:fldCharType="begin"/>
-      </w:r>
-      <w:r>
-        <w:instrText xml:space="preserve"> REF _Ref269237712 \h </w:instrText>
-      </w:r>
-      <w:r>
-        <w:fldChar w:fldCharType="separate"/>
-      </w:r>
-      <w:r>
-        <w:t xml:space="preserve">Figura </w:t>
-      </w:r>
       <w:r>
         <w:rPr>
           <w:noProof/>
         </w:rPr>
-        <w:t>4</w:t>
-      </w:r>
-      <w:r>
-        <w:fldChar w:fldCharType="end"/>
-      </w:r>
-      <w:r>
-        <w:t xml:space="preserve">. La aplicación extrae una a una todas las simulaciones de la base de datos y determina si la falla produjo un error, comparando la salida binaria del conversor antes de la inyección (estado de funcionamiento correcto) y todos los demás puntos de la simulación. Esto le permite a la aplicación no solo determinar las </w:t>
-      </w:r>
-      <w:r>
-        <w:t>inyecciones</w:t>
-      </w:r>
-      <w:r>
-        <w:t xml:space="preserve"> que producen errores, sino también la duración de los eventos y las variaciones de voltaje</w:t>
-      </w:r>
-      <w:r>
-        <w:t>s</w:t>
-      </w:r>
-      <w:r>
-        <w:t xml:space="preserve"> absolutas respecto de los niveles de tensión normales.</w:t>
-      </w:r>
-      <w:r>
-        <w:t xml:space="preserve"> Para cada simulación</w:t>
-      </w:r>
-      <w:r>
-        <w:t>,</w:t>
-      </w:r>
-      <w:r>
-        <w:t xml:space="preserve"> una fila con los datos es cargada en una tabla de formato estándar CSV (</w:t>
-      </w:r>
-      <w:proofErr w:type="spellStart"/>
-      <w:r>
-        <w:t>Comma</w:t>
-      </w:r>
-      <w:proofErr w:type="spellEnd"/>
-      <w:r>
-        <w:t xml:space="preserve"> </w:t>
-      </w:r>
-      <w:proofErr w:type="spellStart"/>
-      <w:r>
-        <w:t>Separated</w:t>
-      </w:r>
-      <w:proofErr w:type="spellEnd"/>
-      <w:r>
-        <w:t xml:space="preserve"> </w:t>
-      </w:r>
-      <w:proofErr w:type="spellStart"/>
-      <w:r>
-        <w:t>Values</w:t>
-      </w:r>
-      <w:proofErr w:type="spellEnd"/>
-      <w:r>
-        <w:t>)</w:t>
-      </w:r>
-      <w:r>
-        <w:t xml:space="preserve"> y</w:t>
-      </w:r>
-      <w:r>
-        <w:t xml:space="preserve"> luego importada </w:t>
-      </w:r>
-      <w:r>
-        <w:t>a</w:t>
-      </w:r>
-      <w:r>
-        <w:t xml:space="preserve"> una tabla final de la cual se extraen todos los gráficos que permiten su posterior interpretación.</w:t>
-      </w:r>
-    </w:p>
-    <w:p>
-      <w:pPr>
-        <w:pStyle w:val="ParrafoTESIS"/>
-        <w:jc w:val="center"/>
-      </w:pPr>
-      <w:r>
-        <w:rPr>
-          <w:noProof/>
-        </w:rPr>
+        <w:lastRenderedPageBreak/>
         <w:drawing>
           <wp:inline distT="0" distB="0" distL="0" distR="0">
-            <wp:extent cx="5483712" cy="4320000"/>
-            <wp:effectExtent l="19050" t="0" r="2688" b="0"/>
+            <wp:extent cx="4967141" cy="3913052"/>
+            <wp:effectExtent l="19050" t="0" r="4909" b="0"/>
             <wp:docPr id="18" name="Imagen 27"/>
             <wp:cNvGraphicFramePr>
               <a:graphicFrameLocks xmlns:a="http://schemas.openxmlformats.org/drawingml/2006/main" noChangeAspect="1"/>
@@ -1005,7 +1000,7 @@
                   <pic:spPr bwMode="auto">
                     <a:xfrm>
                       <a:off x="0" y="0"/>
-                      <a:ext cx="5483712" cy="4320000"/>
+                      <a:ext cx="4971905" cy="3916805"/>
                     </a:xfrm>
                     <a:prstGeom prst="rect">
                       <a:avLst/>
@@ -1062,123 +1057,163 @@
     </w:p>
     <w:p>
       <w:pPr>
+        <w:pStyle w:val="ParrafoTESIS"/>
         <w:rPr>
-          <w:rFonts w:cstheme="minorHAnsi"/>
-          <w:lang w:eastAsia="es-AR"/>
+          <w:del w:id="4" w:author="Facundo-std" w:date="2010-08-21T14:08:00Z"/>
         </w:rPr>
       </w:pPr>
-      <w:r>
-        <w:br w:type="page"/>
-      </w:r>
+      <w:del w:id="5" w:author="Facundo-std" w:date="2010-08-21T14:08:00Z">
+        <w:r>
+          <w:delText>El proceso de inyección consta de 4 pasos, detallados a continuación:</w:delText>
+        </w:r>
+      </w:del>
+    </w:p>
+    <w:p>
+      <w:pPr>
+        <w:keepNext/>
+        <w:rPr>
+          <w:del w:id="6" w:author="Facundo-std" w:date="2010-08-21T14:08:00Z"/>
+        </w:rPr>
+      </w:pPr>
+      <w:del w:id="7" w:author="Facundo-std" w:date="2010-08-21T14:08:00Z">
+        <w:r>
+          <w:rPr>
+            <w:noProof/>
+            <w:lang w:eastAsia="es-AR"/>
+          </w:rPr>
+          <w:drawing>
+            <wp:inline distT="0" distB="0" distL="0" distR="0">
+              <wp:extent cx="5543993" cy="3381153"/>
+              <wp:effectExtent l="38100" t="0" r="18607" b="0"/>
+              <wp:docPr id="20" name="Diagrama 20"/>
+              <wp:cNvGraphicFramePr/>
+              <a:graphic xmlns:a="http://schemas.openxmlformats.org/drawingml/2006/main">
+                <a:graphicData uri="http://schemas.openxmlformats.org/drawingml/2006/diagram">
+                  <dgm:relIds xmlns:dgm="http://schemas.openxmlformats.org/drawingml/2006/diagram" xmlns:r="http://schemas.openxmlformats.org/officeDocument/2006/relationships" r:dm="rId19" r:lo="rId20" r:qs="rId21" r:cs="rId22"/>
+                </a:graphicData>
+              </a:graphic>
+            </wp:inline>
+          </w:drawing>
+        </w:r>
+      </w:del>
+    </w:p>
+    <w:p>
+      <w:pPr>
+        <w:pStyle w:val="Epgrafe"/>
+        <w:jc w:val="center"/>
+        <w:rPr>
+          <w:del w:id="8" w:author="Facundo-std" w:date="2010-08-21T14:08:00Z"/>
+        </w:rPr>
+      </w:pPr>
+      <w:del w:id="9" w:author="Facundo-std" w:date="2010-08-21T14:08:00Z">
+        <w:r>
+          <w:delText xml:space="preserve">Figura </w:delText>
+        </w:r>
+        <w:r>
+          <w:fldChar w:fldCharType="begin"/>
+        </w:r>
+        <w:r>
+          <w:delInstrText xml:space="preserve"> SEQ Figura \* ARABIC </w:delInstrText>
+        </w:r>
+        <w:r>
+          <w:fldChar w:fldCharType="separate"/>
+        </w:r>
+        <w:r>
+          <w:rPr>
+            <w:noProof/>
+          </w:rPr>
+          <w:delText>5</w:delText>
+        </w:r>
+        <w:r>
+          <w:fldChar w:fldCharType="end"/>
+        </w:r>
+        <w:r>
+          <w:delText>) Diagrama de proceso de inyección de fallas.</w:delText>
+        </w:r>
+      </w:del>
+    </w:p>
+    <w:p>
+      <w:pPr>
+        <w:pStyle w:val="ParrafoTESIS"/>
+        <w:rPr>
+          <w:del w:id="10" w:author="Facundo-std" w:date="2010-08-21T14:08:00Z"/>
+        </w:rPr>
+      </w:pPr>
+      <w:del w:id="11" w:author="Facundo-std" w:date="2010-08-21T14:08:00Z">
+        <w:r>
+          <w:delText>El proceso de simulación consta de 4 pasos, detallados a continuación:</w:delText>
+        </w:r>
+      </w:del>
+    </w:p>
+    <w:p>
+      <w:pPr>
+        <w:rPr>
+          <w:del w:id="12" w:author="Facundo-std" w:date="2010-08-21T14:08:00Z"/>
+        </w:rPr>
+      </w:pPr>
+      <w:del w:id="13" w:author="Facundo-std" w:date="2010-08-21T14:08:00Z">
+        <w:r>
+          <w:rPr>
+            <w:noProof/>
+            <w:lang w:eastAsia="es-AR"/>
+          </w:rPr>
+          <w:lastRenderedPageBreak/>
+          <w:drawing>
+            <wp:inline distT="0" distB="0" distL="0" distR="0">
+              <wp:extent cx="5619750" cy="3190875"/>
+              <wp:effectExtent l="38100" t="0" r="19050" b="0"/>
+              <wp:docPr id="24" name="Diagrama 20"/>
+              <wp:cNvGraphicFramePr/>
+              <a:graphic xmlns:a="http://schemas.openxmlformats.org/drawingml/2006/main">
+                <a:graphicData uri="http://schemas.openxmlformats.org/drawingml/2006/diagram">
+                  <dgm:relIds xmlns:dgm="http://schemas.openxmlformats.org/drawingml/2006/diagram" xmlns:r="http://schemas.openxmlformats.org/officeDocument/2006/relationships" r:dm="rId24" r:lo="rId25" r:qs="rId26" r:cs="rId27"/>
+                </a:graphicData>
+              </a:graphic>
+            </wp:inline>
+          </w:drawing>
+        </w:r>
+      </w:del>
+    </w:p>
+    <w:p>
+      <w:pPr>
+        <w:pStyle w:val="Epgrafe"/>
+        <w:jc w:val="center"/>
+        <w:rPr>
+          <w:del w:id="14" w:author="Facundo-std" w:date="2010-08-21T14:08:00Z"/>
+        </w:rPr>
+      </w:pPr>
+      <w:del w:id="15" w:author="Facundo-std" w:date="2010-08-21T14:08:00Z">
+        <w:r>
+          <w:delText xml:space="preserve">Figura </w:delText>
+        </w:r>
+        <w:r>
+          <w:fldChar w:fldCharType="begin"/>
+        </w:r>
+        <w:r>
+          <w:delInstrText xml:space="preserve"> SEQ Figura \* ARABIC </w:delInstrText>
+        </w:r>
+        <w:r>
+          <w:fldChar w:fldCharType="separate"/>
+        </w:r>
+        <w:r>
+          <w:rPr>
+            <w:noProof/>
+          </w:rPr>
+          <w:delText>6</w:delText>
+        </w:r>
+        <w:r>
+          <w:fldChar w:fldCharType="end"/>
+        </w:r>
+        <w:r>
+          <w:delText>) Diagrama de proceso de simulación y análisis de falla.</w:delText>
+        </w:r>
+      </w:del>
     </w:p>
     <w:p>
       <w:pPr>
         <w:pStyle w:val="ParrafoTESIS"/>
       </w:pPr>
       <w:r>
-        <w:lastRenderedPageBreak/>
-        <w:t>El proceso de inyección consta de 4 pasos, detallados a continuación:</w:t>
-      </w:r>
-    </w:p>
-    <w:p>
-      <w:pPr>
-        <w:keepNext/>
-      </w:pPr>
-      <w:r>
-        <w:rPr>
-          <w:noProof/>
-          <w:lang w:eastAsia="es-AR"/>
-        </w:rPr>
-        <w:drawing>
-          <wp:inline distT="0" distB="0" distL="0" distR="0">
-            <wp:extent cx="5543993" cy="3381153"/>
-            <wp:effectExtent l="38100" t="0" r="18607" b="0"/>
-            <wp:docPr id="20" name="Diagrama 20"/>
-            <wp:cNvGraphicFramePr/>
-            <a:graphic xmlns:a="http://schemas.openxmlformats.org/drawingml/2006/main">
-              <a:graphicData uri="http://schemas.openxmlformats.org/drawingml/2006/diagram">
-                <dgm:relIds xmlns:dgm="http://schemas.openxmlformats.org/drawingml/2006/diagram" xmlns:r="http://schemas.openxmlformats.org/officeDocument/2006/relationships" r:dm="rId19" r:lo="rId20" r:qs="rId21" r:cs="rId22"/>
-              </a:graphicData>
-            </a:graphic>
-          </wp:inline>
-        </w:drawing>
-      </w:r>
-    </w:p>
-    <w:p>
-      <w:pPr>
-        <w:pStyle w:val="Epgrafe"/>
-        <w:jc w:val="center"/>
-      </w:pPr>
-      <w:r>
-        <w:t xml:space="preserve">Figura </w:t>
-      </w:r>
-      <w:fldSimple w:instr=" SEQ Figura \* ARABIC ">
-        <w:r>
-          <w:rPr>
-            <w:noProof/>
-          </w:rPr>
-          <w:t>5</w:t>
-        </w:r>
-      </w:fldSimple>
-      <w:r>
-        <w:t>) Diagrama de proceso de inyección de fallas.</w:t>
-      </w:r>
-    </w:p>
-    <w:p>
-      <w:pPr>
-        <w:pStyle w:val="ParrafoTESIS"/>
-      </w:pPr>
-      <w:r>
-        <w:t>El proceso de simulación consta de 4 pasos, detallados a continuación:</w:t>
-      </w:r>
-    </w:p>
-    <w:p>
-      <w:r>
-        <w:rPr>
-          <w:noProof/>
-          <w:lang w:eastAsia="es-AR"/>
-        </w:rPr>
-        <w:drawing>
-          <wp:inline distT="0" distB="0" distL="0" distR="0">
-            <wp:extent cx="5619750" cy="3190875"/>
-            <wp:effectExtent l="38100" t="0" r="19050" b="0"/>
-            <wp:docPr id="24" name="Diagrama 20"/>
-            <wp:cNvGraphicFramePr/>
-            <a:graphic xmlns:a="http://schemas.openxmlformats.org/drawingml/2006/main">
-              <a:graphicData uri="http://schemas.openxmlformats.org/drawingml/2006/diagram">
-                <dgm:relIds xmlns:dgm="http://schemas.openxmlformats.org/drawingml/2006/diagram" xmlns:r="http://schemas.openxmlformats.org/officeDocument/2006/relationships" r:dm="rId24" r:lo="rId25" r:qs="rId26" r:cs="rId27"/>
-              </a:graphicData>
-            </a:graphic>
-          </wp:inline>
-        </w:drawing>
-      </w:r>
-    </w:p>
-    <w:p>
-      <w:pPr>
-        <w:pStyle w:val="Epgrafe"/>
-        <w:jc w:val="center"/>
-      </w:pPr>
-      <w:r>
-        <w:t xml:space="preserve">Figura </w:t>
-      </w:r>
-      <w:fldSimple w:instr=" SEQ Figura \* ARABIC ">
-        <w:r>
-          <w:rPr>
-            <w:noProof/>
-          </w:rPr>
-          <w:t>6</w:t>
-        </w:r>
-      </w:fldSimple>
-      <w:r>
-        <w:t>) Diagrama de proceso de simulación y análisis de falla.</w:t>
-      </w:r>
-    </w:p>
-    <w:p>
-      <w:pPr>
-        <w:pStyle w:val="ParrafoTESIS"/>
-      </w:pPr>
-      <w:r>
-        <w:lastRenderedPageBreak/>
         <w:t xml:space="preserve">Se puede observar en la </w:t>
       </w:r>
       <w:r>
@@ -1275,7 +1310,7 @@
         <w:pStyle w:val="Epgrafe"/>
         <w:jc w:val="center"/>
       </w:pPr>
-      <w:bookmarkStart w:id="4" w:name="_Ref268163484"/>
+      <w:bookmarkStart w:id="16" w:name="_Ref268163484"/>
       <w:r>
         <w:t xml:space="preserve">Figura </w:t>
       </w:r>
@@ -1287,7 +1322,7 @@
           <w:t>7</w:t>
         </w:r>
       </w:fldSimple>
-      <w:bookmarkEnd w:id="4"/>
+      <w:bookmarkEnd w:id="16"/>
       <w:r>
         <w:t xml:space="preserve">) </w:t>
       </w:r>
@@ -1875,6 +1910,7 @@
         <w:jc w:val="center"/>
       </w:pPr>
       <w:r>
+        <w:lastRenderedPageBreak/>
         <w:t xml:space="preserve">Tabla </w:t>
       </w:r>
       <w:fldSimple w:instr=" SEQ Tabla \* ARABIC ">
@@ -1914,7 +1950,7 @@
         <w:drawing>
           <wp:inline distT="0" distB="0" distL="0" distR="0">
             <wp:extent cx="2593522" cy="1615044"/>
-            <wp:effectExtent l="19050" t="0" r="0" b="0"/>
+            <wp:effectExtent l="19050" t="0" r="16328" b="4206"/>
             <wp:docPr id="33" name="Gráfico 1"/>
             <wp:cNvGraphicFramePr/>
             <a:graphic xmlns:a="http://schemas.openxmlformats.org/drawingml/2006/main">
@@ -1940,7 +1976,7 @@
         <w:drawing>
           <wp:inline distT="0" distB="0" distL="0" distR="0">
             <wp:extent cx="2676649" cy="1638795"/>
-            <wp:effectExtent l="19050" t="0" r="9401" b="0"/>
+            <wp:effectExtent l="19050" t="0" r="28451" b="0"/>
             <wp:docPr id="34" name="Gráfico 2"/>
             <wp:cNvGraphicFramePr/>
             <a:graphic xmlns:a="http://schemas.openxmlformats.org/drawingml/2006/main">
@@ -1983,11 +2019,7 @@
         <w:pStyle w:val="ParrafoTESIS"/>
       </w:pPr>
       <w:r>
-        <w:t xml:space="preserve">A partir de estos gráficos de torta, apreciamos que la inyección de la falla tipo rampa genera mayor cantidad de errores de salida en el conversor. Como se mencionó anteriormente, este modelo de falla posee un inicio y fin de perturbación bien definido, a diferencia del modelo exponencial, cuya duración no posee un fin exacto. Sin embargo, en este tiempo, la falla tipo rampa genera una mayor </w:t>
-      </w:r>
-      <w:r>
-        <w:lastRenderedPageBreak/>
-        <w:t>perturbación en el equilibrio de corrientes del nodo afectado, permitiendo así que la falla se prolongue por la lógica decodificadora llegando a los bits de salida.</w:t>
+        <w:t>A partir de estos gráficos de torta, apreciamos que la inyección de la falla tipo rampa genera mayor cantidad de errores de salida en el conversor. Como se mencionó anteriormente, este modelo de falla posee un inicio y fin de perturbación bien definido, a diferencia del modelo exponencial, cuya duración no posee un fin exacto. Sin embargo, en este tiempo, la falla tipo rampa genera una mayor perturbación en el equilibrio de corrientes del nodo afectado, permitiendo así que la falla se prolongue por la lógica decodificadora llegando a los bits de salida.</w:t>
       </w:r>
     </w:p>
     <w:p>
@@ -2039,6 +2071,7 @@
           <w:szCs w:val="12"/>
           <w:lang w:eastAsia="es-AR"/>
         </w:rPr>
+        <w:lastRenderedPageBreak/>
         <w:drawing>
           <wp:inline distT="0" distB="0" distL="0" distR="0">
             <wp:extent cx="1758136" cy="5040000"/>
@@ -2162,7 +2195,7 @@
         <w:pStyle w:val="Epgrafe"/>
         <w:jc w:val="center"/>
       </w:pPr>
-      <w:bookmarkStart w:id="5" w:name="_Ref268175774"/>
+      <w:bookmarkStart w:id="17" w:name="_Ref268175774"/>
       <w:r>
         <w:t xml:space="preserve">Tabla </w:t>
       </w:r>
@@ -2174,7 +2207,7 @@
           <w:t>2</w:t>
         </w:r>
       </w:fldSimple>
-      <w:bookmarkEnd w:id="5"/>
+      <w:bookmarkEnd w:id="17"/>
       <w:r>
         <w:t>) Tabla de fallas según nivel de tensión de entrada.</w:t>
       </w:r>
@@ -2198,11 +2231,7 @@
         </w:r>
       </w:fldSimple>
       <w:r>
-        <w:t xml:space="preserve"> se puede observar una clara diferencia entre los errores producidos entre ambos tipos de fallas. Para los dos casos, con el aumento progresivo de la tensión de entrada se genera un amento de la cantidad de errores observados en la salida del conversor. En el caso tipo exponencial, el aumento generado es lento y de pocas variaciones, a comparación de los errores </w:t>
-      </w:r>
-      <w:r>
-        <w:lastRenderedPageBreak/>
-        <w:t>producidos en el caso tipo rampa que aumentan progresivamente y con variaciones entre cada nivel de tensión.</w:t>
+        <w:t xml:space="preserve"> se puede observar una clara diferencia entre los errores producidos entre ambos tipos de fallas. Para los dos casos, con el aumento progresivo de la tensión de entrada se genera un amento de la cantidad de errores observados en la salida del conversor. En el caso tipo exponencial, el aumento generado es lento y de pocas variaciones, a comparación de los errores producidos en el caso tipo rampa que aumentan progresivamente y con variaciones entre cada nivel de tensión.</w:t>
       </w:r>
     </w:p>
     <w:p>
@@ -2215,10 +2244,11 @@
           <w:noProof/>
           <w:lang w:eastAsia="es-AR"/>
         </w:rPr>
+        <w:lastRenderedPageBreak/>
         <w:drawing>
           <wp:inline distT="0" distB="0" distL="0" distR="0">
             <wp:extent cx="4952010" cy="3230088"/>
-            <wp:effectExtent l="0" t="0" r="0" b="0"/>
+            <wp:effectExtent l="19050" t="0" r="20040" b="8412"/>
             <wp:docPr id="26" name="Gráfico 3"/>
             <wp:cNvGraphicFramePr/>
             <a:graphic xmlns:a="http://schemas.openxmlformats.org/drawingml/2006/main">
@@ -2264,7 +2294,7 @@
         <w:drawing>
           <wp:inline distT="0" distB="0" distL="0" distR="0">
             <wp:extent cx="4975761" cy="3099459"/>
-            <wp:effectExtent l="0" t="0" r="0" b="0"/>
+            <wp:effectExtent l="19050" t="0" r="15339" b="5691"/>
             <wp:docPr id="23" name="Gráfico 2"/>
             <wp:cNvGraphicFramePr/>
             <a:graphic xmlns:a="http://schemas.openxmlformats.org/drawingml/2006/main">
@@ -2301,7 +2331,6 @@
         <w:pStyle w:val="ParrafoTESIS"/>
       </w:pPr>
       <w:r>
-        <w:lastRenderedPageBreak/>
         <w:t>Este tipo de resultados se apreció en los análisis realizados de manera manual (</w:t>
       </w:r>
       <w:r>
@@ -2322,6 +2351,7 @@
         <w:pStyle w:val="Subttulo"/>
       </w:pPr>
       <w:r>
+        <w:lastRenderedPageBreak/>
         <w:t>Cantidad de errores según nodo de inyección:</w:t>
       </w:r>
     </w:p>
@@ -2386,7 +2416,7 @@
         <w:pStyle w:val="Epgrafe"/>
         <w:jc w:val="center"/>
       </w:pPr>
-      <w:bookmarkStart w:id="6" w:name="_Ref268188299"/>
+      <w:bookmarkStart w:id="18" w:name="_Ref268188299"/>
       <w:r>
         <w:t xml:space="preserve">Tabla </w:t>
       </w:r>
@@ -2398,7 +2428,7 @@
           <w:t>3</w:t>
         </w:r>
       </w:fldSimple>
-      <w:bookmarkEnd w:id="6"/>
+      <w:bookmarkEnd w:id="18"/>
       <w:r>
         <w:t>) Tabla de fallas según nodo de inyección.</w:t>
       </w:r>
@@ -2438,7 +2468,7 @@
         <w:drawing>
           <wp:inline distT="0" distB="0" distL="0" distR="0">
             <wp:extent cx="5010150" cy="2751826"/>
-            <wp:effectExtent l="19050" t="0" r="0" b="0"/>
+            <wp:effectExtent l="19050" t="0" r="19050" b="0"/>
             <wp:docPr id="13" name="Chart 5"/>
             <wp:cNvGraphicFramePr/>
             <a:graphic xmlns:a="http://schemas.openxmlformats.org/drawingml/2006/main">
@@ -2475,7 +2505,6 @@
         <w:pStyle w:val="ParrafoTESIS"/>
       </w:pPr>
       <w:r>
-        <w:lastRenderedPageBreak/>
         <w:t>El nodo NDNEG_P (transistor M3) es el menos sensible del circuito, como se puede apreciar, género la menor cantidad de fallas al ser inyectada la perturbación.</w:t>
       </w:r>
     </w:p>
@@ -2504,6 +2533,7 @@
           <w:noProof/>
           <w:lang w:eastAsia="es-AR"/>
         </w:rPr>
+        <w:lastRenderedPageBreak/>
         <w:drawing>
           <wp:inline distT="0" distB="0" distL="0" distR="0">
             <wp:extent cx="2814566" cy="1828800"/>
@@ -2556,7 +2586,7 @@
         <w:pStyle w:val="Epgrafe"/>
         <w:jc w:val="center"/>
       </w:pPr>
-      <w:bookmarkStart w:id="7" w:name="_Ref268190310"/>
+      <w:bookmarkStart w:id="19" w:name="_Ref268190310"/>
       <w:r>
         <w:t xml:space="preserve">Tabla </w:t>
       </w:r>
@@ -2568,7 +2598,7 @@
           <w:t>4</w:t>
         </w:r>
       </w:fldSimple>
-      <w:bookmarkEnd w:id="7"/>
+      <w:bookmarkEnd w:id="19"/>
       <w:r>
         <w:t>) Tabla de falla generadas según bit de salida.</w:t>
       </w:r>
@@ -2606,11 +2636,10 @@
           <w:noProof/>
           <w:lang w:eastAsia="es-AR"/>
         </w:rPr>
-        <w:lastRenderedPageBreak/>
         <w:drawing>
           <wp:inline distT="0" distB="0" distL="0" distR="0">
             <wp:extent cx="4572000" cy="3124200"/>
-            <wp:effectExtent l="0" t="0" r="0" b="0"/>
+            <wp:effectExtent l="19050" t="0" r="19050" b="0"/>
             <wp:docPr id="15" name="Chart 6"/>
             <wp:cNvGraphicFramePr/>
             <a:graphic xmlns:a="http://schemas.openxmlformats.org/drawingml/2006/main">
@@ -2648,6 +2677,7 @@
         <w:pStyle w:val="Subttulo"/>
       </w:pPr>
       <w:r>
+        <w:lastRenderedPageBreak/>
         <w:t xml:space="preserve">Distribución de errores según </w:t>
       </w:r>
       <w:r>
@@ -2751,11 +2781,66 @@
     <w:p>
       <w:pPr>
         <w:pStyle w:val="ParrafoTESIS"/>
+        <w:rPr>
+          <w:ins w:id="20" w:author="Facundo-std" w:date="2010-08-21T14:26:00Z"/>
+        </w:rPr>
       </w:pPr>
       <w:r>
-        <w:lastRenderedPageBreak/>
         <w:t>A continuación tenemos el análisis de la gráfica para el modelo exponencial:</w:t>
       </w:r>
+    </w:p>
+    <w:p>
+      <w:pPr>
+        <w:pStyle w:val="ParrafoTESIS"/>
+        <w:ind w:firstLine="0"/>
+        <w:pPrChange w:id="21" w:author="Facundo-std" w:date="2010-08-21T14:27:00Z">
+          <w:pPr>
+            <w:pStyle w:val="ParrafoTESIS"/>
+          </w:pPr>
+        </w:pPrChange>
+      </w:pPr>
+      <w:ins w:id="22" w:author="Facundo-std" w:date="2010-08-21T14:27:00Z">
+        <w:r>
+          <w:rPr>
+            <w:noProof/>
+          </w:rPr>
+          <w:drawing>
+            <wp:inline distT="0" distB="0" distL="0" distR="0">
+              <wp:extent cx="5042048" cy="3130005"/>
+              <wp:effectExtent l="19050" t="0" r="6202" b="0"/>
+              <wp:docPr id="1" name="0 Imagen" descr="exp-msb.png"/>
+              <wp:cNvGraphicFramePr>
+                <a:graphicFrameLocks xmlns:a="http://schemas.openxmlformats.org/drawingml/2006/main" noChangeAspect="1"/>
+              </wp:cNvGraphicFramePr>
+              <a:graphic xmlns:a="http://schemas.openxmlformats.org/drawingml/2006/main">
+                <a:graphicData uri="http://schemas.openxmlformats.org/drawingml/2006/picture">
+                  <pic:pic xmlns:pic="http://schemas.openxmlformats.org/drawingml/2006/picture">
+                    <pic:nvPicPr>
+                      <pic:cNvPr id="0" name="exp-msb.png"/>
+                      <pic:cNvPicPr/>
+                    </pic:nvPicPr>
+                    <pic:blipFill>
+                      <a:blip r:embed="rId40" cstate="print"/>
+                      <a:stretch>
+                        <a:fillRect/>
+                      </a:stretch>
+                    </pic:blipFill>
+                    <pic:spPr>
+                      <a:xfrm>
+                        <a:off x="0" y="0"/>
+                        <a:ext cx="5039191" cy="3128231"/>
+                      </a:xfrm>
+                      <a:prstGeom prst="rect">
+                        <a:avLst/>
+                      </a:prstGeom>
+                    </pic:spPr>
+                  </pic:pic>
+                </a:graphicData>
+              </a:graphic>
+            </wp:inline>
+          </w:drawing>
+        </w:r>
+      </w:ins>
     </w:p>
     <w:p>
       <w:pPr>
@@ -2767,6 +2852,7 @@
         <w:rPr>
           <w:noProof/>
         </w:rPr>
+        <w:lastRenderedPageBreak/>
         <w:pict>
           <v:shapetype id="_x0000_t32" coordsize="21600,21600" o:spt="32" o:oned="t" path="m,l21600,21600e" filled="f">
             <v:path arrowok="t" fillok="f" o:connecttype="none"/>
@@ -2787,63 +2873,65 @@
           </v:shape>
         </w:pict>
       </w:r>
-      <w:r>
-        <w:rPr>
-          <w:noProof/>
-        </w:rPr>
-        <w:drawing>
-          <wp:inline distT="0" distB="0" distL="0" distR="0">
-            <wp:extent cx="5073180" cy="3048000"/>
-            <wp:effectExtent l="19050" t="0" r="0" b="0"/>
-            <wp:docPr id="17" name="Imagen 2" descr="C:\Users\FACUND~1\AppData\Local\Temp\msohtmlclip1\01\clip_image001.png"/>
-            <wp:cNvGraphicFramePr>
-              <a:graphicFrameLocks xmlns:a="http://schemas.openxmlformats.org/drawingml/2006/main" noChangeAspect="1"/>
-            </wp:cNvGraphicFramePr>
-            <a:graphic xmlns:a="http://schemas.openxmlformats.org/drawingml/2006/main">
-              <a:graphicData uri="http://schemas.openxmlformats.org/drawingml/2006/picture">
-                <pic:pic xmlns:pic="http://schemas.openxmlformats.org/drawingml/2006/picture">
-                  <pic:nvPicPr>
-                    <pic:cNvPr id="0" name="Picture 2" descr="C:\Users\FACUND~1\AppData\Local\Temp\msohtmlclip1\01\clip_image001.png"/>
-                    <pic:cNvPicPr>
-                      <a:picLocks noChangeAspect="1" noChangeArrowheads="1"/>
-                    </pic:cNvPicPr>
-                  </pic:nvPicPr>
-                  <pic:blipFill>
-                    <a:blip r:embed="rId40" cstate="print"/>
-                    <a:srcRect/>
-                    <a:stretch>
-                      <a:fillRect/>
-                    </a:stretch>
-                  </pic:blipFill>
-                  <pic:spPr bwMode="auto">
-                    <a:xfrm>
-                      <a:off x="0" y="0"/>
-                      <a:ext cx="5140573" cy="3088490"/>
-                    </a:xfrm>
-                    <a:prstGeom prst="rect">
-                      <a:avLst/>
-                    </a:prstGeom>
-                    <a:noFill/>
-                    <a:ln w="9525">
+      <w:del w:id="23" w:author="Facundo-std" w:date="2010-08-21T14:27:00Z">
+        <w:r>
+          <w:rPr>
+            <w:noProof/>
+          </w:rPr>
+          <w:drawing>
+            <wp:inline distT="0" distB="0" distL="0" distR="0">
+              <wp:extent cx="5073180" cy="3048000"/>
+              <wp:effectExtent l="19050" t="0" r="0" b="0"/>
+              <wp:docPr id="17" name="Imagen 2" descr="C:\Users\FACUND~1\AppData\Local\Temp\msohtmlclip1\01\clip_image001.png"/>
+              <wp:cNvGraphicFramePr>
+                <a:graphicFrameLocks xmlns:a="http://schemas.openxmlformats.org/drawingml/2006/main" noChangeAspect="1"/>
+              </wp:cNvGraphicFramePr>
+              <a:graphic xmlns:a="http://schemas.openxmlformats.org/drawingml/2006/main">
+                <a:graphicData uri="http://schemas.openxmlformats.org/drawingml/2006/picture">
+                  <pic:pic xmlns:pic="http://schemas.openxmlformats.org/drawingml/2006/picture">
+                    <pic:nvPicPr>
+                      <pic:cNvPr id="0" name="Picture 2" descr="C:\Users\FACUND~1\AppData\Local\Temp\msohtmlclip1\01\clip_image001.png"/>
+                      <pic:cNvPicPr>
+                        <a:picLocks noChangeAspect="1" noChangeArrowheads="1"/>
+                      </pic:cNvPicPr>
+                    </pic:nvPicPr>
+                    <pic:blipFill>
+                      <a:blip r:embed="rId41" cstate="print"/>
+                      <a:srcRect/>
+                      <a:stretch>
+                        <a:fillRect/>
+                      </a:stretch>
+                    </pic:blipFill>
+                    <pic:spPr bwMode="auto">
+                      <a:xfrm>
+                        <a:off x="0" y="0"/>
+                        <a:ext cx="5140573" cy="3088490"/>
+                      </a:xfrm>
+                      <a:prstGeom prst="rect">
+                        <a:avLst/>
+                      </a:prstGeom>
                       <a:noFill/>
-                      <a:miter lim="800000"/>
-                      <a:headEnd/>
-                      <a:tailEnd/>
-                    </a:ln>
-                  </pic:spPr>
-                </pic:pic>
-              </a:graphicData>
-            </a:graphic>
-          </wp:inline>
-        </w:drawing>
-      </w:r>
+                      <a:ln w="9525">
+                        <a:noFill/>
+                        <a:miter lim="800000"/>
+                        <a:headEnd/>
+                        <a:tailEnd/>
+                      </a:ln>
+                    </pic:spPr>
+                  </pic:pic>
+                </a:graphicData>
+              </a:graphic>
+            </wp:inline>
+          </w:drawing>
+        </w:r>
+      </w:del>
     </w:p>
     <w:p>
       <w:pPr>
         <w:pStyle w:val="Epgrafe"/>
         <w:jc w:val="center"/>
       </w:pPr>
-      <w:bookmarkStart w:id="8" w:name="_Ref268278231"/>
+      <w:bookmarkStart w:id="24" w:name="_Ref268278231"/>
       <w:r>
         <w:t xml:space="preserve">Figura </w:t>
       </w:r>
@@ -2855,7 +2943,7 @@
           <w:t>13</w:t>
         </w:r>
       </w:fldSimple>
-      <w:bookmarkEnd w:id="8"/>
+      <w:bookmarkEnd w:id="24"/>
       <w:r>
         <w:t>) Gráfica de dispersión, fallas MSB por inyección exponencial.</w:t>
       </w:r>
@@ -2884,23 +2972,68 @@
     </w:p>
     <w:p>
       <w:pPr>
+        <w:pStyle w:val="ParrafoTESIS"/>
         <w:rPr>
-          <w:rFonts w:cstheme="minorHAnsi"/>
-          <w:lang w:eastAsia="es-AR"/>
+          <w:ins w:id="25" w:author="Facundo-std" w:date="2010-08-21T14:27:00Z"/>
         </w:rPr>
       </w:pPr>
       <w:r>
-        <w:br w:type="page"/>
+        <w:t>A continuación tenemos el gráfico de dispersión para las fallas en el bit LSB generadas por la inyección del modelo rampa.</w:t>
       </w:r>
     </w:p>
     <w:p>
       <w:pPr>
         <w:pStyle w:val="ParrafoTESIS"/>
+        <w:ind w:firstLine="0"/>
+        <w:pPrChange w:id="26" w:author="Facundo-std" w:date="2010-08-21T14:27:00Z">
+          <w:pPr>
+            <w:pStyle w:val="ParrafoTESIS"/>
+          </w:pPr>
+        </w:pPrChange>
       </w:pPr>
-      <w:r>
-        <w:lastRenderedPageBreak/>
-        <w:t>A continuación tenemos el gráfico de dispersión para las fallas en el bit LSB generadas por la inyección del modelo rampa.</w:t>
-      </w:r>
+      <w:ins w:id="27" w:author="Facundo-std" w:date="2010-08-21T14:27:00Z">
+        <w:r>
+          <w:rPr>
+            <w:noProof/>
+          </w:rPr>
+          <w:lastRenderedPageBreak/>
+          <w:drawing>
+            <wp:inline distT="0" distB="0" distL="0" distR="0">
+              <wp:extent cx="4967620" cy="3051968"/>
+              <wp:effectExtent l="19050" t="0" r="4430" b="0"/>
+              <wp:docPr id="4" name="3 Imagen" descr="rampa-lsb.png"/>
+              <wp:cNvGraphicFramePr>
+                <a:graphicFrameLocks xmlns:a="http://schemas.openxmlformats.org/drawingml/2006/main" noChangeAspect="1"/>
+              </wp:cNvGraphicFramePr>
+              <a:graphic xmlns:a="http://schemas.openxmlformats.org/drawingml/2006/main">
+                <a:graphicData uri="http://schemas.openxmlformats.org/drawingml/2006/picture">
+                  <pic:pic xmlns:pic="http://schemas.openxmlformats.org/drawingml/2006/picture">
+                    <pic:nvPicPr>
+                      <pic:cNvPr id="0" name="rampa-lsb.png"/>
+                      <pic:cNvPicPr/>
+                    </pic:nvPicPr>
+                    <pic:blipFill>
+                      <a:blip r:embed="rId42" cstate="print"/>
+                      <a:stretch>
+                        <a:fillRect/>
+                      </a:stretch>
+                    </pic:blipFill>
+                    <pic:spPr>
+                      <a:xfrm>
+                        <a:off x="0" y="0"/>
+                        <a:ext cx="4964806" cy="3050239"/>
+                      </a:xfrm>
+                      <a:prstGeom prst="rect">
+                        <a:avLst/>
+                      </a:prstGeom>
+                    </pic:spPr>
+                  </pic:pic>
+                </a:graphicData>
+              </a:graphic>
+            </wp:inline>
+          </w:drawing>
+        </w:r>
+      </w:ins>
     </w:p>
     <w:p>
       <w:pPr>
@@ -2928,63 +3061,65 @@
           </v:shape>
         </w:pict>
       </w:r>
-      <w:r>
-        <w:rPr>
-          <w:noProof/>
-        </w:rPr>
-        <w:drawing>
-          <wp:inline distT="0" distB="0" distL="0" distR="0">
-            <wp:extent cx="5104640" cy="2857500"/>
-            <wp:effectExtent l="19050" t="0" r="760" b="0"/>
-            <wp:docPr id="50" name="Imagen 5" descr="C:\Users\FACUND~1\AppData\Local\Temp\msohtmlclip1\01\clip_image001.png"/>
-            <wp:cNvGraphicFramePr>
-              <a:graphicFrameLocks xmlns:a="http://schemas.openxmlformats.org/drawingml/2006/main" noChangeAspect="1"/>
-            </wp:cNvGraphicFramePr>
-            <a:graphic xmlns:a="http://schemas.openxmlformats.org/drawingml/2006/main">
-              <a:graphicData uri="http://schemas.openxmlformats.org/drawingml/2006/picture">
-                <pic:pic xmlns:pic="http://schemas.openxmlformats.org/drawingml/2006/picture">
-                  <pic:nvPicPr>
-                    <pic:cNvPr id="0" name="Picture 5" descr="C:\Users\FACUND~1\AppData\Local\Temp\msohtmlclip1\01\clip_image001.png"/>
-                    <pic:cNvPicPr>
-                      <a:picLocks noChangeAspect="1" noChangeArrowheads="1"/>
-                    </pic:cNvPicPr>
-                  </pic:nvPicPr>
-                  <pic:blipFill>
-                    <a:blip r:embed="rId41" cstate="print"/>
-                    <a:srcRect/>
-                    <a:stretch>
-                      <a:fillRect/>
-                    </a:stretch>
-                  </pic:blipFill>
-                  <pic:spPr bwMode="auto">
-                    <a:xfrm>
-                      <a:off x="0" y="0"/>
-                      <a:ext cx="5146722" cy="2881057"/>
-                    </a:xfrm>
-                    <a:prstGeom prst="rect">
-                      <a:avLst/>
-                    </a:prstGeom>
-                    <a:noFill/>
-                    <a:ln w="9525">
+      <w:del w:id="28" w:author="Facundo-std" w:date="2010-08-21T14:27:00Z">
+        <w:r>
+          <w:rPr>
+            <w:noProof/>
+          </w:rPr>
+          <w:drawing>
+            <wp:inline distT="0" distB="0" distL="0" distR="0">
+              <wp:extent cx="5104640" cy="2857500"/>
+              <wp:effectExtent l="19050" t="0" r="760" b="0"/>
+              <wp:docPr id="50" name="Imagen 5" descr="C:\Users\FACUND~1\AppData\Local\Temp\msohtmlclip1\01\clip_image001.png"/>
+              <wp:cNvGraphicFramePr>
+                <a:graphicFrameLocks xmlns:a="http://schemas.openxmlformats.org/drawingml/2006/main" noChangeAspect="1"/>
+              </wp:cNvGraphicFramePr>
+              <a:graphic xmlns:a="http://schemas.openxmlformats.org/drawingml/2006/main">
+                <a:graphicData uri="http://schemas.openxmlformats.org/drawingml/2006/picture">
+                  <pic:pic xmlns:pic="http://schemas.openxmlformats.org/drawingml/2006/picture">
+                    <pic:nvPicPr>
+                      <pic:cNvPr id="0" name="Picture 5" descr="C:\Users\FACUND~1\AppData\Local\Temp\msohtmlclip1\01\clip_image001.png"/>
+                      <pic:cNvPicPr>
+                        <a:picLocks noChangeAspect="1" noChangeArrowheads="1"/>
+                      </pic:cNvPicPr>
+                    </pic:nvPicPr>
+                    <pic:blipFill>
+                      <a:blip r:embed="rId43" cstate="print"/>
+                      <a:srcRect/>
+                      <a:stretch>
+                        <a:fillRect/>
+                      </a:stretch>
+                    </pic:blipFill>
+                    <pic:spPr bwMode="auto">
+                      <a:xfrm>
+                        <a:off x="0" y="0"/>
+                        <a:ext cx="5146722" cy="2881057"/>
+                      </a:xfrm>
+                      <a:prstGeom prst="rect">
+                        <a:avLst/>
+                      </a:prstGeom>
                       <a:noFill/>
-                      <a:miter lim="800000"/>
-                      <a:headEnd/>
-                      <a:tailEnd/>
-                    </a:ln>
-                  </pic:spPr>
-                </pic:pic>
-              </a:graphicData>
-            </a:graphic>
-          </wp:inline>
-        </w:drawing>
-      </w:r>
+                      <a:ln w="9525">
+                        <a:noFill/>
+                        <a:miter lim="800000"/>
+                        <a:headEnd/>
+                        <a:tailEnd/>
+                      </a:ln>
+                    </pic:spPr>
+                  </pic:pic>
+                </a:graphicData>
+              </a:graphic>
+            </wp:inline>
+          </w:drawing>
+        </w:r>
+      </w:del>
     </w:p>
     <w:p>
       <w:pPr>
         <w:pStyle w:val="Epgrafe"/>
         <w:jc w:val="center"/>
       </w:pPr>
-      <w:bookmarkStart w:id="9" w:name="_Ref268278439"/>
+      <w:bookmarkStart w:id="29" w:name="_Ref268278439"/>
       <w:r>
         <w:t xml:space="preserve">Figura </w:t>
       </w:r>
@@ -2996,7 +3131,7 @@
           <w:t>14</w:t>
         </w:r>
       </w:fldSimple>
-      <w:bookmarkEnd w:id="9"/>
+      <w:bookmarkEnd w:id="29"/>
       <w:r>
         <w:t>) Gráfica de dispersión, fallas LSB por inyección rampa.</w:t>
       </w:r>
@@ -3025,7 +3160,7 @@
     </w:p>
     <w:p>
       <w:pPr>
-        <w:pStyle w:val="ParrafoTESIS"/>
+        <w:pStyle w:val="Subttulo"/>
       </w:pPr>
     </w:p>
     <w:p>
@@ -3044,6 +3179,7 @@
         <w:pStyle w:val="ParrafoTESIS"/>
       </w:pPr>
       <w:r>
+        <w:lastRenderedPageBreak/>
         <w:t>En esta sección se presentará un análisis de la sensibilidad del conversor a errores según el tipo de transistor en el cual se inyecta, y también la sensibilidad de éstos al tipo de falla. La tabla a continuación muestra la cantidad de errores en veces y en porcentual:</w:t>
       </w:r>
     </w:p>
@@ -3075,7 +3211,7 @@
                     </pic:cNvPicPr>
                   </pic:nvPicPr>
                   <pic:blipFill>
-                    <a:blip r:embed="rId42" cstate="print"/>
+                    <a:blip r:embed="rId44" cstate="print"/>
                     <a:srcRect t="15888"/>
                     <a:stretch>
                       <a:fillRect/>
@@ -3129,7 +3265,6 @@
         <w:pStyle w:val="ParrafoTESIS"/>
       </w:pPr>
       <w:r>
-        <w:lastRenderedPageBreak/>
         <w:t>Como se puede observar en el grafico, la sensibilidad de los transistores PMOS es considerablemente mayor que los NMOS, mostrando un 88% de errores para este tipo.</w:t>
       </w:r>
     </w:p>
@@ -3146,12 +3281,12 @@
         <w:drawing>
           <wp:inline distT="0" distB="0" distL="0" distR="0">
             <wp:extent cx="4142839" cy="2256312"/>
-            <wp:effectExtent l="19050" t="0" r="0" b="0"/>
+            <wp:effectExtent l="19050" t="0" r="10061" b="0"/>
             <wp:docPr id="12" name="Gráfico 1"/>
             <wp:cNvGraphicFramePr/>
             <a:graphic xmlns:a="http://schemas.openxmlformats.org/drawingml/2006/main">
               <a:graphicData uri="http://schemas.openxmlformats.org/drawingml/2006/chart">
-                <c:chart xmlns:c="http://schemas.openxmlformats.org/drawingml/2006/chart" xmlns:r="http://schemas.openxmlformats.org/officeDocument/2006/relationships" r:id="rId43"/>
+                <c:chart xmlns:c="http://schemas.openxmlformats.org/drawingml/2006/chart" xmlns:r="http://schemas.openxmlformats.org/officeDocument/2006/relationships" r:id="rId45"/>
               </a:graphicData>
             </a:graphic>
           </wp:inline>
@@ -3197,13 +3332,13 @@
         </w:rPr>
         <w:drawing>
           <wp:inline distT="0" distB="0" distL="0" distR="0">
-            <wp:extent cx="2934586" cy="2562447"/>
-            <wp:effectExtent l="19050" t="0" r="0" b="0"/>
+            <wp:extent cx="2683207" cy="2556889"/>
+            <wp:effectExtent l="19050" t="0" r="21893" b="0"/>
             <wp:docPr id="35" name="Gráfico 4"/>
             <wp:cNvGraphicFramePr/>
             <a:graphic xmlns:a="http://schemas.openxmlformats.org/drawingml/2006/main">
               <a:graphicData uri="http://schemas.openxmlformats.org/drawingml/2006/chart">
-                <c:chart xmlns:c="http://schemas.openxmlformats.org/drawingml/2006/chart" xmlns:r="http://schemas.openxmlformats.org/officeDocument/2006/relationships" r:id="rId44"/>
+                <c:chart xmlns:c="http://schemas.openxmlformats.org/drawingml/2006/chart" xmlns:r="http://schemas.openxmlformats.org/officeDocument/2006/relationships" r:id="rId46"/>
               </a:graphicData>
             </a:graphic>
           </wp:inline>
@@ -3217,12 +3352,12 @@
         <w:drawing>
           <wp:inline distT="0" distB="0" distL="0" distR="0">
             <wp:extent cx="2702885" cy="2562447"/>
-            <wp:effectExtent l="19050" t="0" r="2215" b="0"/>
+            <wp:effectExtent l="19050" t="0" r="21265" b="9303"/>
             <wp:docPr id="36" name="Gráfico 5"/>
             <wp:cNvGraphicFramePr/>
             <a:graphic xmlns:a="http://schemas.openxmlformats.org/drawingml/2006/main">
               <a:graphicData uri="http://schemas.openxmlformats.org/drawingml/2006/chart">
-                <c:chart xmlns:c="http://schemas.openxmlformats.org/drawingml/2006/chart" xmlns:r="http://schemas.openxmlformats.org/officeDocument/2006/relationships" r:id="rId45"/>
+                <c:chart xmlns:c="http://schemas.openxmlformats.org/drawingml/2006/chart" xmlns:r="http://schemas.openxmlformats.org/officeDocument/2006/relationships" r:id="rId47"/>
               </a:graphicData>
             </a:graphic>
           </wp:inline>
@@ -3254,13 +3389,14 @@
         <w:pStyle w:val="ParrafoTESIS"/>
       </w:pPr>
       <w:r>
+        <w:lastRenderedPageBreak/>
         <w:t>Como se observa en la figura 23, la sensibilidad de los transistores NMOS a las fallas es prácticamente la misma. Sin embargo, la diferencia en la cantidad de errores para las inyecciones de los transistores PMOS muestra una fuerte diferencia revelando que los transistores PMOS son gravemente afectados por la inyección tipo rampa.</w:t>
       </w:r>
     </w:p>
     <w:sectPr>
       <w:type w:val="continuous"/>
-      <w:pgSz w:w="12240" w:h="15840"/>
-      <w:pgMar w:top="1417" w:right="1467" w:bottom="1417" w:left="1701" w:header="708" w:footer="708" w:gutter="0"/>
+      <w:pgSz w:w="11907" w:h="16840" w:code="9"/>
+      <w:pgMar w:top="1418" w:right="1467" w:bottom="1418" w:left="1701" w:header="709" w:footer="709" w:gutter="0"/>
       <w:cols w:space="708"/>
       <w:docGrid w:linePitch="360"/>
     </w:sectPr>
@@ -3995,7 +4131,7 @@
   <c:date1904 val="1"/>
   <c:lang val="es-AR"/>
   <c:roundedCorners val="1"/>
-  <c:style val="42"/>
+  <c:style val="26"/>
   <c:chart>
     <c:title>
       <c:tx>
@@ -4007,7 +4143,7 @@
               <a:defRPr/>
             </a:pPr>
             <a:r>
-              <a:rPr lang="es-AR" sz="1200" baseline="0"/>
+              <a:rPr lang="es-AR" sz="1200"/>
               <a:t>Porcentaje de error: Rampa</a:t>
             </a:r>
           </a:p>
@@ -4025,7 +4161,7 @@
           <c:layoutTarget val="inner"/>
           <c:xMode val="edge"/>
           <c:yMode val="edge"/>
-          <c:x val="0.10835534447083082"/>
+          <c:x val="0.10835534447083091"/>
           <c:y val="0.27350948720342788"/>
           <c:w val="0.79739865850102065"/>
           <c:h val="0.61622233979645757"/>
@@ -4037,22 +4173,6 @@
           <c:idx val="0"/>
           <c:order val="0"/>
           <c:explosion val="14"/>
-          <c:dPt>
-            <c:idx val="0"/>
-            <c:spPr>
-              <a:solidFill>
-                <a:srgbClr val="C00000"/>
-              </a:solidFill>
-            </c:spPr>
-          </c:dPt>
-          <c:dPt>
-            <c:idx val="1"/>
-            <c:spPr>
-              <a:solidFill>
-                <a:srgbClr val="4F81BD"/>
-              </a:solidFill>
-            </c:spPr>
-          </c:dPt>
           <c:dLbls>
             <c:dLbl>
               <c:idx val="0"/>
@@ -4115,7 +4235,7 @@
 <c:chartSpace xmlns:c="http://schemas.openxmlformats.org/drawingml/2006/chart" xmlns:a="http://schemas.openxmlformats.org/drawingml/2006/main" xmlns:r="http://schemas.openxmlformats.org/officeDocument/2006/relationships">
   <c:lang val="es-AR"/>
   <c:roundedCorners val="1"/>
-  <c:style val="46"/>
+  <c:style val="26"/>
   <c:chart>
     <c:title>
       <c:tx>
@@ -4128,11 +4248,7 @@
             </a:pPr>
             <a:r>
               <a:rPr lang="es-AR" sz="1200"/>
-              <a:t>Porcentaje de error:</a:t>
-            </a:r>
-            <a:r>
-              <a:rPr lang="es-AR" sz="1200" baseline="0"/>
-              <a:t> Exponencial</a:t>
+              <a:t>Porcentaje de error: Exponencial</a:t>
             </a:r>
           </a:p>
         </c:rich>
@@ -4150,7 +4266,7 @@
           <c:xMode val="edge"/>
           <c:yMode val="edge"/>
           <c:x val="9.7632668982298748E-2"/>
-          <c:y val="0.27350973570164427"/>
+          <c:y val="0.2735097357016445"/>
           <c:w val="0.79739865850102065"/>
           <c:h val="0.61622233979645757"/>
         </c:manualLayout>
@@ -4161,28 +4277,15 @@
           <c:idx val="0"/>
           <c:order val="0"/>
           <c:dPt>
-            <c:idx val="0"/>
-            <c:spPr>
-              <a:solidFill>
-                <a:srgbClr val="FF0000"/>
-              </a:solidFill>
-            </c:spPr>
-          </c:dPt>
-          <c:dPt>
             <c:idx val="1"/>
             <c:explosion val="18"/>
-            <c:spPr>
-              <a:solidFill>
-                <a:srgbClr val="4F81BD"/>
-              </a:solidFill>
-            </c:spPr>
           </c:dPt>
           <c:dLbls>
             <c:dLbl>
               <c:idx val="0"/>
               <c:layout>
                 <c:manualLayout>
-                  <c:x val="0.32317349220236674"/>
+                  <c:x val="0.32317349220236702"/>
                   <c:y val="6.1273743944062327E-2"/>
                 </c:manualLayout>
               </c:layout>
@@ -4239,7 +4342,7 @@
 <c:chartSpace xmlns:c="http://schemas.openxmlformats.org/drawingml/2006/chart" xmlns:a="http://schemas.openxmlformats.org/drawingml/2006/main" xmlns:r="http://schemas.openxmlformats.org/officeDocument/2006/relationships">
   <c:date1904 val="1"/>
   <c:lang val="es-AR"/>
-  <c:style val="42"/>
+  <c:style val="18"/>
   <c:chart>
     <c:autoTitleDeleted val="1"/>
     <c:plotArea>
@@ -4311,25 +4414,25 @@
                   <c:v>1.1200000000000001</c:v>
                 </c:pt>
                 <c:pt idx="12">
-                  <c:v>1.1299999999999983</c:v>
+                  <c:v>1.1299999999999972</c:v>
                 </c:pt>
                 <c:pt idx="13">
-                  <c:v>1.1399999999999983</c:v>
+                  <c:v>1.1399999999999972</c:v>
                 </c:pt>
                 <c:pt idx="14">
-                  <c:v>1.1499999999999984</c:v>
+                  <c:v>1.1499999999999972</c:v>
                 </c:pt>
                 <c:pt idx="15">
-                  <c:v>1.1599999999999984</c:v>
+                  <c:v>1.1599999999999973</c:v>
                 </c:pt>
                 <c:pt idx="16">
-                  <c:v>1.1700000000000015</c:v>
+                  <c:v>1.1700000000000021</c:v>
                 </c:pt>
                 <c:pt idx="17">
-                  <c:v>1.1800000000000015</c:v>
+                  <c:v>1.1800000000000024</c:v>
                 </c:pt>
                 <c:pt idx="18">
-                  <c:v>1.1900000000000015</c:v>
+                  <c:v>1.1900000000000024</c:v>
                 </c:pt>
                 <c:pt idx="19">
                   <c:v>1.2</c:v>
@@ -4671,11 +4774,11 @@
             </c:numRef>
           </c:yVal>
         </c:ser>
-        <c:axId val="109638016"/>
-        <c:axId val="109639936"/>
+        <c:axId val="94329472"/>
+        <c:axId val="94335744"/>
       </c:scatterChart>
       <c:valAx>
-        <c:axId val="109638016"/>
+        <c:axId val="94329472"/>
         <c:scaling>
           <c:orientation val="minMax"/>
           <c:max val="1.7"/>
@@ -4704,7 +4807,7 @@
         <c:numFmt formatCode="0.00" sourceLinked="1"/>
         <c:tickLblPos val="low"/>
         <c:txPr>
-          <a:bodyPr rot="0" anchor="b" anchorCtr="1"/>
+          <a:bodyPr rot="0"/>
           <a:lstStyle/>
           <a:p>
             <a:pPr>
@@ -4713,12 +4816,12 @@
             <a:endParaRPr lang="es-AR"/>
           </a:p>
         </c:txPr>
-        <c:crossAx val="109639936"/>
+        <c:crossAx val="94335744"/>
         <c:crosses val="autoZero"/>
         <c:crossBetween val="midCat"/>
       </c:valAx>
       <c:valAx>
-        <c:axId val="109639936"/>
+        <c:axId val="94335744"/>
         <c:scaling>
           <c:orientation val="minMax"/>
           <c:min val="0"/>
@@ -4755,7 +4858,7 @@
             <a:endParaRPr lang="es-AR"/>
           </a:p>
         </c:txPr>
-        <c:crossAx val="109638016"/>
+        <c:crossAx val="94329472"/>
         <c:crosses val="autoZero"/>
         <c:crossBetween val="midCat"/>
       </c:valAx>
@@ -4772,7 +4875,7 @@
 <file path=word/charts/chart4.xml><?xml version="1.0" encoding="utf-8"?>
 <c:chartSpace xmlns:c="http://schemas.openxmlformats.org/drawingml/2006/chart" xmlns:a="http://schemas.openxmlformats.org/drawingml/2006/main" xmlns:r="http://schemas.openxmlformats.org/officeDocument/2006/relationships">
   <c:lang val="es-AR"/>
-  <c:style val="43"/>
+  <c:style val="18"/>
   <c:chart>
     <c:autoTitleDeleted val="1"/>
     <c:plotArea>
@@ -4844,25 +4947,25 @@
                   <c:v>1.1200000000000001</c:v>
                 </c:pt>
                 <c:pt idx="12">
-                  <c:v>1.1299999999999983</c:v>
+                  <c:v>1.1299999999999972</c:v>
                 </c:pt>
                 <c:pt idx="13">
-                  <c:v>1.1399999999999983</c:v>
+                  <c:v>1.1399999999999972</c:v>
                 </c:pt>
                 <c:pt idx="14">
-                  <c:v>1.1499999999999984</c:v>
+                  <c:v>1.1499999999999972</c:v>
                 </c:pt>
                 <c:pt idx="15">
-                  <c:v>1.1599999999999984</c:v>
+                  <c:v>1.1599999999999973</c:v>
                 </c:pt>
                 <c:pt idx="16">
-                  <c:v>1.1700000000000015</c:v>
+                  <c:v>1.1700000000000021</c:v>
                 </c:pt>
                 <c:pt idx="17">
-                  <c:v>1.1800000000000015</c:v>
+                  <c:v>1.1800000000000024</c:v>
                 </c:pt>
                 <c:pt idx="18">
-                  <c:v>1.1900000000000015</c:v>
+                  <c:v>1.1900000000000024</c:v>
                 </c:pt>
                 <c:pt idx="19">
                   <c:v>1.2</c:v>
@@ -5204,11 +5307,11 @@
             </c:numRef>
           </c:yVal>
         </c:ser>
-        <c:axId val="109803008"/>
-        <c:axId val="109804928"/>
+        <c:axId val="94351360"/>
+        <c:axId val="94353280"/>
       </c:scatterChart>
       <c:valAx>
-        <c:axId val="109803008"/>
+        <c:axId val="94351360"/>
         <c:scaling>
           <c:orientation val="minMax"/>
           <c:max val="1.7"/>
@@ -5228,25 +5331,20 @@
                 </a:pPr>
                 <a:r>
                   <a:rPr lang="es-AR"/>
-                  <a:t>Tensión</a:t>
+                  <a:t>Tensión de entrada</a:t>
                 </a:r>
-                <a:r>
-                  <a:rPr lang="es-AR" baseline="0"/>
-                  <a:t> de entrada</a:t>
-                </a:r>
-                <a:endParaRPr lang="es-AR"/>
               </a:p>
             </c:rich>
           </c:tx>
         </c:title>
         <c:numFmt formatCode="0.00" sourceLinked="1"/>
         <c:tickLblPos val="nextTo"/>
-        <c:crossAx val="109804928"/>
+        <c:crossAx val="94353280"/>
         <c:crosses val="autoZero"/>
         <c:crossBetween val="midCat"/>
       </c:valAx>
       <c:valAx>
-        <c:axId val="109804928"/>
+        <c:axId val="94353280"/>
         <c:scaling>
           <c:orientation val="minMax"/>
         </c:scaling>
@@ -5272,7 +5370,7 @@
         </c:title>
         <c:numFmt formatCode="General" sourceLinked="1"/>
         <c:tickLblPos val="nextTo"/>
-        <c:crossAx val="109803008"/>
+        <c:crossAx val="94351360"/>
         <c:crosses val="autoZero"/>
         <c:crossBetween val="midCat"/>
       </c:valAx>
@@ -5290,7 +5388,7 @@
 <c:chartSpace xmlns:c="http://schemas.openxmlformats.org/drawingml/2006/chart" xmlns:a="http://schemas.openxmlformats.org/drawingml/2006/main" xmlns:r="http://schemas.openxmlformats.org/officeDocument/2006/relationships">
   <c:date1904 val="1"/>
   <c:lang val="es-AR"/>
-  <c:style val="42"/>
+  <c:style val="26"/>
   <c:chart>
     <c:title>
       <c:tx>
@@ -5302,7 +5400,7 @@
               <a:defRPr/>
             </a:pPr>
             <a:r>
-              <a:rPr lang="en-US" sz="1400" i="1"/>
+              <a:rPr lang="en-US" sz="1400"/>
               <a:t>Errores segun nodo de inyección</a:t>
             </a:r>
           </a:p>
@@ -5469,26 +5567,26 @@
           <c:showVal val="1"/>
         </c:dLbls>
         <c:shape val="box"/>
-        <c:axId val="109888640"/>
-        <c:axId val="109890176"/>
-        <c:axId val="109837376"/>
+        <c:axId val="96030080"/>
+        <c:axId val="96543872"/>
+        <c:axId val="94304000"/>
       </c:bar3DChart>
       <c:catAx>
-        <c:axId val="109888640"/>
+        <c:axId val="96030080"/>
         <c:scaling>
           <c:orientation val="minMax"/>
         </c:scaling>
         <c:axPos val="b"/>
         <c:majorTickMark val="none"/>
         <c:tickLblPos val="nextTo"/>
-        <c:crossAx val="109890176"/>
+        <c:crossAx val="96543872"/>
         <c:crosses val="autoZero"/>
         <c:auto val="1"/>
         <c:lblAlgn val="ctr"/>
         <c:lblOffset val="100"/>
       </c:catAx>
       <c:valAx>
-        <c:axId val="109890176"/>
+        <c:axId val="96543872"/>
         <c:scaling>
           <c:logBase val="10"/>
           <c:orientation val="minMax"/>
@@ -5498,12 +5596,12 @@
         <c:numFmt formatCode="General" sourceLinked="1"/>
         <c:majorTickMark val="none"/>
         <c:tickLblPos val="none"/>
-        <c:crossAx val="109888640"/>
+        <c:crossAx val="96030080"/>
         <c:crosses val="autoZero"/>
         <c:crossBetween val="between"/>
       </c:valAx>
       <c:serAx>
-        <c:axId val="109837376"/>
+        <c:axId val="94304000"/>
         <c:scaling>
           <c:orientation val="minMax"/>
         </c:scaling>
@@ -5511,7 +5609,7 @@
         <c:axPos val="b"/>
         <c:majorTickMark val="none"/>
         <c:tickLblPos val="none"/>
-        <c:crossAx val="109890176"/>
+        <c:crossAx val="96543872"/>
         <c:crosses val="autoZero"/>
       </c:serAx>
     </c:plotArea>
@@ -5528,7 +5626,7 @@
 <c:chartSpace xmlns:c="http://schemas.openxmlformats.org/drawingml/2006/chart" xmlns:a="http://schemas.openxmlformats.org/drawingml/2006/main" xmlns:r="http://schemas.openxmlformats.org/officeDocument/2006/relationships">
   <c:date1904 val="1"/>
   <c:lang val="es-AR"/>
-  <c:style val="42"/>
+  <c:style val="18"/>
   <c:chart>
     <c:title>
       <c:tx>
@@ -5540,7 +5638,7 @@
               <a:defRPr/>
             </a:pPr>
             <a:r>
-              <a:rPr lang="en-US" sz="1400" i="1"/>
+              <a:rPr lang="en-US" sz="1200"/>
               <a:t>Distribucion de errores según bit de salida</a:t>
             </a:r>
           </a:p>
@@ -5688,35 +5786,25 @@
             </c:numRef>
           </c:val>
         </c:ser>
-        <c:axId val="113604096"/>
-        <c:axId val="113605632"/>
+        <c:axId val="96578176"/>
+        <c:axId val="96584064"/>
       </c:barChart>
       <c:catAx>
-        <c:axId val="113604096"/>
+        <c:axId val="96578176"/>
         <c:scaling>
           <c:orientation val="minMax"/>
         </c:scaling>
         <c:axPos val="l"/>
         <c:majorTickMark val="none"/>
         <c:tickLblPos val="nextTo"/>
-        <c:txPr>
-          <a:bodyPr/>
-          <a:lstStyle/>
-          <a:p>
-            <a:pPr>
-              <a:defRPr sz="800"/>
-            </a:pPr>
-            <a:endParaRPr lang="es-AR"/>
-          </a:p>
-        </c:txPr>
-        <c:crossAx val="113605632"/>
+        <c:crossAx val="96584064"/>
         <c:crosses val="autoZero"/>
         <c:auto val="1"/>
         <c:lblAlgn val="ctr"/>
         <c:lblOffset val="100"/>
       </c:catAx>
       <c:valAx>
-        <c:axId val="113605632"/>
+        <c:axId val="96584064"/>
         <c:scaling>
           <c:orientation val="minMax"/>
         </c:scaling>
@@ -5725,33 +5813,13 @@
         <c:numFmt formatCode="General" sourceLinked="1"/>
         <c:majorTickMark val="none"/>
         <c:tickLblPos val="nextTo"/>
-        <c:txPr>
-          <a:bodyPr/>
-          <a:lstStyle/>
-          <a:p>
-            <a:pPr>
-              <a:defRPr sz="800"/>
-            </a:pPr>
-            <a:endParaRPr lang="es-AR"/>
-          </a:p>
-        </c:txPr>
-        <c:crossAx val="113604096"/>
+        <c:crossAx val="96578176"/>
         <c:crosses val="autoZero"/>
         <c:crossBetween val="between"/>
       </c:valAx>
     </c:plotArea>
     <c:legend>
       <c:legendPos val="b"/>
-      <c:txPr>
-        <a:bodyPr/>
-        <a:lstStyle/>
-        <a:p>
-          <a:pPr rtl="0">
-            <a:defRPr/>
-          </a:pPr>
-          <a:endParaRPr lang="es-AR"/>
-        </a:p>
-      </c:txPr>
     </c:legend>
     <c:plotVisOnly val="1"/>
   </c:chart>
@@ -5763,7 +5831,7 @@
 <c:chartSpace xmlns:c="http://schemas.openxmlformats.org/drawingml/2006/chart" xmlns:a="http://schemas.openxmlformats.org/drawingml/2006/main" xmlns:r="http://schemas.openxmlformats.org/officeDocument/2006/relationships">
   <c:date1904 val="1"/>
   <c:lang val="es-AR"/>
-  <c:style val="42"/>
+  <c:style val="26"/>
   <c:chart>
     <c:title>
       <c:tx>
@@ -5847,12 +5915,12 @@
           <c:bubble3D val="1"/>
         </c:ser>
         <c:shape val="cylinder"/>
-        <c:axId val="113638016"/>
-        <c:axId val="113660288"/>
+        <c:axId val="96617600"/>
+        <c:axId val="96619136"/>
         <c:axId val="0"/>
       </c:bar3DChart>
       <c:catAx>
-        <c:axId val="113638016"/>
+        <c:axId val="96617600"/>
         <c:scaling>
           <c:orientation val="minMax"/>
         </c:scaling>
@@ -5861,14 +5929,14 @@
         <c:numFmt formatCode="General" sourceLinked="1"/>
         <c:majorTickMark val="none"/>
         <c:tickLblPos val="none"/>
-        <c:crossAx val="113660288"/>
+        <c:crossAx val="96619136"/>
         <c:crosses val="autoZero"/>
         <c:auto val="1"/>
         <c:lblAlgn val="ctr"/>
         <c:lblOffset val="100"/>
       </c:catAx>
       <c:valAx>
-        <c:axId val="113660288"/>
+        <c:axId val="96619136"/>
         <c:scaling>
           <c:orientation val="minMax"/>
         </c:scaling>
@@ -5893,7 +5961,7 @@
         </c:title>
         <c:numFmt formatCode="0" sourceLinked="1"/>
         <c:tickLblPos val="nextTo"/>
-        <c:crossAx val="113638016"/>
+        <c:crossAx val="96617600"/>
         <c:crosses val="autoZero"/>
         <c:crossBetween val="between"/>
       </c:valAx>
@@ -5910,7 +5978,7 @@
 <file path=word/charts/chart8.xml><?xml version="1.0" encoding="utf-8"?>
 <c:chartSpace xmlns:c="http://schemas.openxmlformats.org/drawingml/2006/chart" xmlns:a="http://schemas.openxmlformats.org/drawingml/2006/main" xmlns:r="http://schemas.openxmlformats.org/officeDocument/2006/relationships">
   <c:lang val="es-AR"/>
-  <c:style val="42"/>
+  <c:style val="26"/>
   <c:chart>
     <c:title>
       <c:tx>
@@ -5923,13 +5991,8 @@
             </a:pPr>
             <a:r>
               <a:rPr lang="es-AR" sz="1200"/>
-              <a:t>Cantidad de errores</a:t>
+              <a:t>Cantidad de errores en transistores NMOS</a:t>
             </a:r>
-            <a:r>
-              <a:rPr lang="es-AR" sz="1200" baseline="0"/>
-              <a:t> en transistores NMOS</a:t>
-            </a:r>
-            <a:endParaRPr lang="es-AR" sz="1200"/>
           </a:p>
         </c:rich>
       </c:tx>
@@ -6019,12 +6082,12 @@
           </c:val>
         </c:ser>
         <c:shape val="box"/>
-        <c:axId val="113673728"/>
-        <c:axId val="113675264"/>
+        <c:axId val="96993280"/>
+        <c:axId val="96994816"/>
         <c:axId val="0"/>
       </c:bar3DChart>
       <c:catAx>
-        <c:axId val="113673728"/>
+        <c:axId val="96993280"/>
         <c:scaling>
           <c:orientation val="minMax"/>
         </c:scaling>
@@ -6032,14 +6095,14 @@
         <c:axPos val="b"/>
         <c:majorTickMark val="none"/>
         <c:tickLblPos val="none"/>
-        <c:crossAx val="113675264"/>
+        <c:crossAx val="96994816"/>
         <c:crosses val="autoZero"/>
         <c:auto val="1"/>
         <c:lblAlgn val="ctr"/>
         <c:lblOffset val="100"/>
       </c:catAx>
       <c:valAx>
-        <c:axId val="113675264"/>
+        <c:axId val="96994816"/>
         <c:scaling>
           <c:orientation val="minMax"/>
           <c:min val="1"/>
@@ -6048,7 +6111,7 @@
         <c:majorGridlines/>
         <c:numFmt formatCode="General" sourceLinked="1"/>
         <c:tickLblPos val="nextTo"/>
-        <c:crossAx val="113673728"/>
+        <c:crossAx val="96993280"/>
         <c:crosses val="autoZero"/>
         <c:crossBetween val="between"/>
       </c:valAx>
@@ -6066,7 +6129,7 @@
 <c:chartSpace xmlns:c="http://schemas.openxmlformats.org/drawingml/2006/chart" xmlns:a="http://schemas.openxmlformats.org/drawingml/2006/main" xmlns:r="http://schemas.openxmlformats.org/officeDocument/2006/relationships">
   <c:date1904 val="1"/>
   <c:lang val="es-AR"/>
-  <c:style val="42"/>
+  <c:style val="26"/>
   <c:chart>
     <c:title>
       <c:tx>
@@ -6079,13 +6142,8 @@
             </a:pPr>
             <a:r>
               <a:rPr lang="es-AR" sz="1200"/>
-              <a:t>Cantidad de errores</a:t>
+              <a:t>Cantidad de errores en transistores PMOS</a:t>
             </a:r>
-            <a:r>
-              <a:rPr lang="es-AR" sz="1200" baseline="0"/>
-              <a:t> en transistores PMOS</a:t>
-            </a:r>
-            <a:endParaRPr lang="es-AR" sz="1200"/>
           </a:p>
         </c:rich>
       </c:tx>
@@ -6175,12 +6233,12 @@
           </c:val>
         </c:ser>
         <c:shape val="box"/>
-        <c:axId val="115617792"/>
-        <c:axId val="115619328"/>
+        <c:axId val="97044736"/>
+        <c:axId val="97050624"/>
         <c:axId val="0"/>
       </c:bar3DChart>
       <c:catAx>
-        <c:axId val="115617792"/>
+        <c:axId val="97044736"/>
         <c:scaling>
           <c:orientation val="minMax"/>
         </c:scaling>
@@ -6188,14 +6246,14 @@
         <c:axPos val="b"/>
         <c:majorTickMark val="none"/>
         <c:tickLblPos val="none"/>
-        <c:crossAx val="115619328"/>
+        <c:crossAx val="97050624"/>
         <c:crosses val="autoZero"/>
         <c:auto val="1"/>
         <c:lblAlgn val="ctr"/>
         <c:lblOffset val="100"/>
       </c:catAx>
       <c:valAx>
-        <c:axId val="115619328"/>
+        <c:axId val="97050624"/>
         <c:scaling>
           <c:orientation val="minMax"/>
         </c:scaling>
@@ -6203,7 +6261,7 @@
         <c:majorGridlines/>
         <c:numFmt formatCode="General" sourceLinked="1"/>
         <c:tickLblPos val="nextTo"/>
-        <c:crossAx val="115617792"/>
+        <c:crossAx val="97044736"/>
         <c:crosses val="autoZero"/>
         <c:crossBetween val="between"/>
       </c:valAx>
@@ -9220,14 +9278,14 @@
       </dgm:t>
     </dgm:pt>
     <dgm:pt modelId="{824E7D5A-24BD-4BBB-9CA7-F8DE03E3C6EC}">
-      <dgm:prSet phldrT="[Texto]"/>
+      <dgm:prSet phldrT="[Texto]" custT="1"/>
       <dgm:spPr/>
       <dgm:t>
         <a:bodyPr/>
         <a:lstStyle/>
         <a:p>
           <a:r>
-            <a:rPr lang="es-AR"/>
+            <a:rPr lang="es-AR" sz="1700"/>
             <a:t>USUARIO</a:t>
           </a:r>
         </a:p>
@@ -9649,33 +9707,33 @@
     </dgm:pt>
   </dgm:ptLst>
   <dgm:cxnLst>
-    <dgm:cxn modelId="{EDF0EA2C-199D-4E2E-BDA4-D7E7CB912AF7}" type="presOf" srcId="{D3F7476D-6854-4506-9762-6450F923A837}" destId="{DA206D1E-573D-4A33-92B8-C4FE6E65A874}" srcOrd="0" destOrd="0" presId="urn:microsoft.com/office/officeart/2005/8/layout/radial6"/>
+    <dgm:cxn modelId="{B7645F3E-D627-4F36-8318-32880BB494EE}" type="presOf" srcId="{824E7D5A-24BD-4BBB-9CA7-F8DE03E3C6EC}" destId="{27157CA4-4C15-4FF2-AF98-B56A130127B7}" srcOrd="0" destOrd="0" presId="urn:microsoft.com/office/officeart/2005/8/layout/radial6"/>
+    <dgm:cxn modelId="{2ED24CDC-A438-453F-AF9A-2A973523A8C1}" type="presOf" srcId="{3851E0E5-1EE3-4BE0-B245-4ACAE1316BF6}" destId="{C6892F22-66F3-4D52-8B0D-2F5F0B8EA2DE}" srcOrd="0" destOrd="0" presId="urn:microsoft.com/office/officeart/2005/8/layout/radial6"/>
     <dgm:cxn modelId="{4F8FFCF7-B9DA-4A7D-B3F7-A83BB618C862}" srcId="{8A28A104-AE37-4170-A71D-93514034A40B}" destId="{045FECEF-E947-4F6B-A52F-D2BD5844D8DC}" srcOrd="0" destOrd="0" parTransId="{471B78FD-CFCD-4196-BF69-A19479FCC8FF}" sibTransId="{3A4EFD00-E824-4AC6-8CDA-2CB05E57EF75}"/>
     <dgm:cxn modelId="{C66AB7E9-1A54-41A4-9FB2-07D703B66FAB}" srcId="{8A28A104-AE37-4170-A71D-93514034A40B}" destId="{30B33EE7-439F-4224-8B1F-02EC5E897D0B}" srcOrd="1" destOrd="0" parTransId="{36BD9E46-9312-4CE7-8FDC-A582FE0FAB86}" sibTransId="{AC95B9B6-C56E-4FEF-8C6A-12F7741F4685}"/>
-    <dgm:cxn modelId="{287CBFE2-45FE-4449-9279-516BE82E87D7}" type="presOf" srcId="{824E7D5A-24BD-4BBB-9CA7-F8DE03E3C6EC}" destId="{27157CA4-4C15-4FF2-AF98-B56A130127B7}" srcOrd="0" destOrd="0" presId="urn:microsoft.com/office/officeart/2005/8/layout/radial6"/>
-    <dgm:cxn modelId="{69DF5CA1-D7E4-41A7-BC2D-A0C216FE3BFE}" type="presOf" srcId="{852930E8-AE5C-473F-B7D4-885A1528EBE7}" destId="{A8125330-1F10-4ED1-A82E-FE051DF11DCB}" srcOrd="0" destOrd="0" presId="urn:microsoft.com/office/officeart/2005/8/layout/radial6"/>
-    <dgm:cxn modelId="{C2FEEB1F-867C-4776-B06C-E0F30C52FE30}" type="presOf" srcId="{3851E0E5-1EE3-4BE0-B245-4ACAE1316BF6}" destId="{C6892F22-66F3-4D52-8B0D-2F5F0B8EA2DE}" srcOrd="0" destOrd="0" presId="urn:microsoft.com/office/officeart/2005/8/layout/radial6"/>
-    <dgm:cxn modelId="{294DD193-2601-4C42-9D60-DFBB34D04779}" type="presOf" srcId="{E6460567-61C1-4FFF-A28E-784B7EAB1EC6}" destId="{01B38DC9-6425-4DDB-B64A-F1DC315FF330}" srcOrd="0" destOrd="0" presId="urn:microsoft.com/office/officeart/2005/8/layout/radial6"/>
+    <dgm:cxn modelId="{7A1CCF49-D22B-482B-887D-00A70B3F2027}" type="presOf" srcId="{12C189CE-869A-46D8-AD8C-0F7179C4FA6D}" destId="{7C8754B5-CCF2-4B27-AEBC-9A995ADCBB9E}" srcOrd="0" destOrd="0" presId="urn:microsoft.com/office/officeart/2005/8/layout/radial6"/>
+    <dgm:cxn modelId="{8997D91A-F927-4537-B714-003E3CDCC08B}" type="presOf" srcId="{E6460567-61C1-4FFF-A28E-784B7EAB1EC6}" destId="{01B38DC9-6425-4DDB-B64A-F1DC315FF330}" srcOrd="0" destOrd="0" presId="urn:microsoft.com/office/officeart/2005/8/layout/radial6"/>
+    <dgm:cxn modelId="{1B3276F9-4B45-49EF-99BE-BC08864F36D8}" type="presOf" srcId="{D3F7476D-6854-4506-9762-6450F923A837}" destId="{DA206D1E-573D-4A33-92B8-C4FE6E65A874}" srcOrd="0" destOrd="0" presId="urn:microsoft.com/office/officeart/2005/8/layout/radial6"/>
     <dgm:cxn modelId="{A5602644-3B81-4FC0-82E1-94C707B6325F}" srcId="{8A28A104-AE37-4170-A71D-93514034A40B}" destId="{F706D3C7-57BA-47D0-9170-1EF104E5ED14}" srcOrd="3" destOrd="0" parTransId="{4F5DC31B-70D5-4669-B657-6935302483CD}" sibTransId="{D090E9CF-DFD3-4C8B-914C-0F94FFEF8B75}"/>
-    <dgm:cxn modelId="{FF93F0A1-B20C-4210-A976-497BAF19379C}" type="presOf" srcId="{EED691C2-4BC8-4CA6-AE0E-F5FC977A82E6}" destId="{DEBFC0E3-F47B-4346-81B9-47D90018653C}" srcOrd="0" destOrd="0" presId="urn:microsoft.com/office/officeart/2005/8/layout/radial6"/>
-    <dgm:cxn modelId="{26410CFF-52DC-4F2C-B58D-A2D4F7196869}" type="presOf" srcId="{F22A4B1E-B1BE-4C15-844F-3F6BF2F893E9}" destId="{D32B39E7-955D-463B-B7E2-753AC4E12F45}" srcOrd="0" destOrd="0" presId="urn:microsoft.com/office/officeart/2005/8/layout/radial6"/>
+    <dgm:cxn modelId="{33BE613D-B144-4693-880E-D869B3F45AD9}" type="presOf" srcId="{852930E8-AE5C-473F-B7D4-885A1528EBE7}" destId="{A8125330-1F10-4ED1-A82E-FE051DF11DCB}" srcOrd="0" destOrd="0" presId="urn:microsoft.com/office/officeart/2005/8/layout/radial6"/>
     <dgm:cxn modelId="{EE7E16A2-8C59-4221-8B55-4CE2E42334F0}" srcId="{824E7D5A-24BD-4BBB-9CA7-F8DE03E3C6EC}" destId="{F22A4B1E-B1BE-4C15-844F-3F6BF2F893E9}" srcOrd="1" destOrd="0" parTransId="{4B263AD9-FA00-4E09-B362-10CABF470A08}" sibTransId="{12C189CE-869A-46D8-AD8C-0F7179C4FA6D}"/>
     <dgm:cxn modelId="{BEA3FC14-3898-46F0-990E-510619661018}" srcId="{824E7D5A-24BD-4BBB-9CA7-F8DE03E3C6EC}" destId="{E6460567-61C1-4FFF-A28E-784B7EAB1EC6}" srcOrd="0" destOrd="0" parTransId="{79D8F19B-0AEF-48AD-8636-F07680F5F2AE}" sibTransId="{EED691C2-4BC8-4CA6-AE0E-F5FC977A82E6}"/>
-    <dgm:cxn modelId="{61A34CC5-48E5-4D48-A8CC-F8C7CA62B192}" type="presOf" srcId="{12C189CE-869A-46D8-AD8C-0F7179C4FA6D}" destId="{7C8754B5-CCF2-4B27-AEBC-9A995ADCBB9E}" srcOrd="0" destOrd="0" presId="urn:microsoft.com/office/officeart/2005/8/layout/radial6"/>
+    <dgm:cxn modelId="{530EA082-0ECD-48AF-9CEB-F5FC8F65BB50}" type="presOf" srcId="{F22A4B1E-B1BE-4C15-844F-3F6BF2F893E9}" destId="{D32B39E7-955D-463B-B7E2-753AC4E12F45}" srcOrd="0" destOrd="0" presId="urn:microsoft.com/office/officeart/2005/8/layout/radial6"/>
     <dgm:cxn modelId="{BE82A1DA-45C8-4389-ACC3-4D8FB3F1D56E}" srcId="{824E7D5A-24BD-4BBB-9CA7-F8DE03E3C6EC}" destId="{3851E0E5-1EE3-4BE0-B245-4ACAE1316BF6}" srcOrd="2" destOrd="0" parTransId="{6AC14223-6AC0-4B57-9BF5-9591E3C1328C}" sibTransId="{852930E8-AE5C-473F-B7D4-885A1528EBE7}"/>
     <dgm:cxn modelId="{7EE773D5-86ED-41E3-91E3-275E562CFC75}" srcId="{D3F7476D-6854-4506-9762-6450F923A837}" destId="{824E7D5A-24BD-4BBB-9CA7-F8DE03E3C6EC}" srcOrd="0" destOrd="0" parTransId="{78E48914-62F8-432D-90C3-1609BAEB1149}" sibTransId="{23407590-0E43-41FE-B4F6-975916AD8AAA}"/>
     <dgm:cxn modelId="{DDD2F3D4-DFDD-48B4-A2B1-F429EE1A1248}" srcId="{8A28A104-AE37-4170-A71D-93514034A40B}" destId="{05DF8A83-7886-46F2-843E-030E4215A240}" srcOrd="2" destOrd="0" parTransId="{D51D07FF-F4AA-4F26-9E20-546A4B8C5667}" sibTransId="{FCD31C67-C3B3-4832-B07A-BDB19D2B5823}"/>
+    <dgm:cxn modelId="{52904C06-0F35-4BA3-87C9-7FFB7F0A2C0E}" type="presOf" srcId="{EED691C2-4BC8-4CA6-AE0E-F5FC977A82E6}" destId="{DEBFC0E3-F47B-4346-81B9-47D90018653C}" srcOrd="0" destOrd="0" presId="urn:microsoft.com/office/officeart/2005/8/layout/radial6"/>
     <dgm:cxn modelId="{C2193937-0DD4-4452-A2D1-E9A1FB95FC3C}" srcId="{D3F7476D-6854-4506-9762-6450F923A837}" destId="{8A28A104-AE37-4170-A71D-93514034A40B}" srcOrd="1" destOrd="0" parTransId="{80046A3A-289E-46BF-BE1A-B8803CC7FF0B}" sibTransId="{B81CEEA1-FF6E-43EE-8B3B-BA805E8A4BDA}"/>
-    <dgm:cxn modelId="{8BFD47F3-45E7-4518-918F-CDD9B505ED92}" type="presParOf" srcId="{DA206D1E-573D-4A33-92B8-C4FE6E65A874}" destId="{27157CA4-4C15-4FF2-AF98-B56A130127B7}" srcOrd="0" destOrd="0" presId="urn:microsoft.com/office/officeart/2005/8/layout/radial6"/>
-    <dgm:cxn modelId="{E8B9AF97-DC14-49C6-AF58-2AFC8E5D9B92}" type="presParOf" srcId="{DA206D1E-573D-4A33-92B8-C4FE6E65A874}" destId="{01B38DC9-6425-4DDB-B64A-F1DC315FF330}" srcOrd="1" destOrd="0" presId="urn:microsoft.com/office/officeart/2005/8/layout/radial6"/>
-    <dgm:cxn modelId="{ABB398FC-9786-4797-8DFB-C67B88263808}" type="presParOf" srcId="{DA206D1E-573D-4A33-92B8-C4FE6E65A874}" destId="{06168769-8384-4267-B616-CB3E5941E70A}" srcOrd="2" destOrd="0" presId="urn:microsoft.com/office/officeart/2005/8/layout/radial6"/>
-    <dgm:cxn modelId="{D4D9A03D-E157-4C9E-B783-71F5E756EA53}" type="presParOf" srcId="{DA206D1E-573D-4A33-92B8-C4FE6E65A874}" destId="{DEBFC0E3-F47B-4346-81B9-47D90018653C}" srcOrd="3" destOrd="0" presId="urn:microsoft.com/office/officeart/2005/8/layout/radial6"/>
-    <dgm:cxn modelId="{A7488863-096F-4FA8-8C13-579C54E0F611}" type="presParOf" srcId="{DA206D1E-573D-4A33-92B8-C4FE6E65A874}" destId="{D32B39E7-955D-463B-B7E2-753AC4E12F45}" srcOrd="4" destOrd="0" presId="urn:microsoft.com/office/officeart/2005/8/layout/radial6"/>
-    <dgm:cxn modelId="{125133E5-CB4E-4198-BD55-178D49758C9E}" type="presParOf" srcId="{DA206D1E-573D-4A33-92B8-C4FE6E65A874}" destId="{CD3AE6AC-C38D-4105-AB9A-D697EC6102D7}" srcOrd="5" destOrd="0" presId="urn:microsoft.com/office/officeart/2005/8/layout/radial6"/>
-    <dgm:cxn modelId="{103683C7-8E62-43BA-9A25-158522AB7F43}" type="presParOf" srcId="{DA206D1E-573D-4A33-92B8-C4FE6E65A874}" destId="{7C8754B5-CCF2-4B27-AEBC-9A995ADCBB9E}" srcOrd="6" destOrd="0" presId="urn:microsoft.com/office/officeart/2005/8/layout/radial6"/>
-    <dgm:cxn modelId="{EAEE1957-5E14-47B0-B53D-2739B9C97CF7}" type="presParOf" srcId="{DA206D1E-573D-4A33-92B8-C4FE6E65A874}" destId="{C6892F22-66F3-4D52-8B0D-2F5F0B8EA2DE}" srcOrd="7" destOrd="0" presId="urn:microsoft.com/office/officeart/2005/8/layout/radial6"/>
-    <dgm:cxn modelId="{69D206DE-79DA-45F4-9A60-AADC5D0FF24B}" type="presParOf" srcId="{DA206D1E-573D-4A33-92B8-C4FE6E65A874}" destId="{C4A5D4DF-6D82-44DC-8A84-769E00D2C0E2}" srcOrd="8" destOrd="0" presId="urn:microsoft.com/office/officeart/2005/8/layout/radial6"/>
-    <dgm:cxn modelId="{464C25AF-8499-41E3-8010-F2CDAA14D4D7}" type="presParOf" srcId="{DA206D1E-573D-4A33-92B8-C4FE6E65A874}" destId="{A8125330-1F10-4ED1-A82E-FE051DF11DCB}" srcOrd="9" destOrd="0" presId="urn:microsoft.com/office/officeart/2005/8/layout/radial6"/>
+    <dgm:cxn modelId="{D7E322D8-765A-45BE-8785-3F0C080999C0}" type="presParOf" srcId="{DA206D1E-573D-4A33-92B8-C4FE6E65A874}" destId="{27157CA4-4C15-4FF2-AF98-B56A130127B7}" srcOrd="0" destOrd="0" presId="urn:microsoft.com/office/officeart/2005/8/layout/radial6"/>
+    <dgm:cxn modelId="{A1F3D45B-B5CE-4899-93D7-C578C5006E41}" type="presParOf" srcId="{DA206D1E-573D-4A33-92B8-C4FE6E65A874}" destId="{01B38DC9-6425-4DDB-B64A-F1DC315FF330}" srcOrd="1" destOrd="0" presId="urn:microsoft.com/office/officeart/2005/8/layout/radial6"/>
+    <dgm:cxn modelId="{E5CEBAEB-6F74-4C9B-8AA5-0E6A7B20670D}" type="presParOf" srcId="{DA206D1E-573D-4A33-92B8-C4FE6E65A874}" destId="{06168769-8384-4267-B616-CB3E5941E70A}" srcOrd="2" destOrd="0" presId="urn:microsoft.com/office/officeart/2005/8/layout/radial6"/>
+    <dgm:cxn modelId="{2E634DC4-5B95-4078-B392-A6B7E808DDAB}" type="presParOf" srcId="{DA206D1E-573D-4A33-92B8-C4FE6E65A874}" destId="{DEBFC0E3-F47B-4346-81B9-47D90018653C}" srcOrd="3" destOrd="0" presId="urn:microsoft.com/office/officeart/2005/8/layout/radial6"/>
+    <dgm:cxn modelId="{84146814-46C4-4E37-82A6-C36847818135}" type="presParOf" srcId="{DA206D1E-573D-4A33-92B8-C4FE6E65A874}" destId="{D32B39E7-955D-463B-B7E2-753AC4E12F45}" srcOrd="4" destOrd="0" presId="urn:microsoft.com/office/officeart/2005/8/layout/radial6"/>
+    <dgm:cxn modelId="{136FAF90-07D3-487B-B38F-F288AF04B2C6}" type="presParOf" srcId="{DA206D1E-573D-4A33-92B8-C4FE6E65A874}" destId="{CD3AE6AC-C38D-4105-AB9A-D697EC6102D7}" srcOrd="5" destOrd="0" presId="urn:microsoft.com/office/officeart/2005/8/layout/radial6"/>
+    <dgm:cxn modelId="{58290DB8-6C41-4D97-892C-F0A3DC42FD40}" type="presParOf" srcId="{DA206D1E-573D-4A33-92B8-C4FE6E65A874}" destId="{7C8754B5-CCF2-4B27-AEBC-9A995ADCBB9E}" srcOrd="6" destOrd="0" presId="urn:microsoft.com/office/officeart/2005/8/layout/radial6"/>
+    <dgm:cxn modelId="{51224EE7-B6AD-41FF-A9F6-0B816DAE3CDC}" type="presParOf" srcId="{DA206D1E-573D-4A33-92B8-C4FE6E65A874}" destId="{C6892F22-66F3-4D52-8B0D-2F5F0B8EA2DE}" srcOrd="7" destOrd="0" presId="urn:microsoft.com/office/officeart/2005/8/layout/radial6"/>
+    <dgm:cxn modelId="{FEA89D33-8750-488B-87C8-8D3D67AAFFA6}" type="presParOf" srcId="{DA206D1E-573D-4A33-92B8-C4FE6E65A874}" destId="{C4A5D4DF-6D82-44DC-8A84-769E00D2C0E2}" srcOrd="8" destOrd="0" presId="urn:microsoft.com/office/officeart/2005/8/layout/radial6"/>
+    <dgm:cxn modelId="{4FC71577-A5BE-4D2A-8DBE-3A61811085AE}" type="presParOf" srcId="{DA206D1E-573D-4A33-92B8-C4FE6E65A874}" destId="{A8125330-1F10-4ED1-A82E-FE051DF11DCB}" srcOrd="9" destOrd="0" presId="urn:microsoft.com/office/officeart/2005/8/layout/radial6"/>
   </dgm:cxnLst>
   <dgm:bg/>
   <dgm:whole/>
@@ -9709,7 +9767,7 @@
         <a:lstStyle/>
         <a:p>
           <a:r>
-            <a:rPr lang="es-AR" sz="1700"/>
+            <a:rPr lang="es-AR" sz="1600"/>
             <a:t>APLICACIÓN</a:t>
           </a:r>
         </a:p>
@@ -9781,7 +9839,7 @@
         <a:lstStyle/>
         <a:p>
           <a:r>
-            <a:rPr lang="es-AR" sz="900"/>
+            <a:rPr lang="es-AR" sz="800"/>
             <a:t>Simulación</a:t>
           </a:r>
         </a:p>
@@ -9966,28 +10024,28 @@
     </dgm:pt>
   </dgm:ptLst>
   <dgm:cxnLst>
-    <dgm:cxn modelId="{DE79B40F-50D6-4D12-B53F-898B113C27C5}" type="presOf" srcId="{4B2CE0F8-A8D4-42A1-9081-C970899BE96A}" destId="{C80943D0-BB20-49B7-92CA-E6AA0A963F84}" srcOrd="0" destOrd="0" presId="urn:microsoft.com/office/officeart/2005/8/layout/radial6"/>
     <dgm:cxn modelId="{68EE1EFD-CFAA-4046-A25D-3563875DAEE5}" srcId="{57E5F76F-BF31-430F-8662-3A4A4F35F362}" destId="{9F85A230-B084-4B44-8807-953D6D02EEFE}" srcOrd="0" destOrd="0" parTransId="{9F56C92A-9071-435E-824E-399BECD71A0E}" sibTransId="{DDD1EE14-BDAB-43BB-9871-3BCCADA0D344}"/>
-    <dgm:cxn modelId="{795A5E6A-362B-4B25-A6DF-6971DB59AB3A}" type="presOf" srcId="{3FFD797F-5177-4007-A2E9-77314203F13D}" destId="{8AA90311-7AF3-42D7-8507-D397AF1E4460}" srcOrd="0" destOrd="0" presId="urn:microsoft.com/office/officeart/2005/8/layout/radial6"/>
-    <dgm:cxn modelId="{71C5A575-60F5-4B67-A591-3E9ADF38FE76}" type="presOf" srcId="{72E1B8A4-CAAB-4597-89E0-92F95A0B68BA}" destId="{6CE4FA88-CE13-4C95-AFE9-E4B02E4132FF}" srcOrd="0" destOrd="0" presId="urn:microsoft.com/office/officeart/2005/8/layout/radial6"/>
+    <dgm:cxn modelId="{B6B6FAF7-0A80-43D3-81D2-53F1400C4D3C}" type="presOf" srcId="{8B376A9D-7B2D-4BA9-81B2-4857DEEBADB2}" destId="{43AEE047-2019-4614-BEA0-E26640AE3868}" srcOrd="0" destOrd="0" presId="urn:microsoft.com/office/officeart/2005/8/layout/radial6"/>
     <dgm:cxn modelId="{76FCD804-8F5C-4200-BA03-41F1F97E9A99}" srcId="{9F85A230-B084-4B44-8807-953D6D02EEFE}" destId="{3FFD797F-5177-4007-A2E9-77314203F13D}" srcOrd="2" destOrd="0" parTransId="{AAD0FEA9-B668-4A04-A27D-950D92E78BCC}" sibTransId="{72E1B8A4-CAAB-4597-89E0-92F95A0B68BA}"/>
-    <dgm:cxn modelId="{1B458A86-CB53-437F-A955-1ED16CBDFB11}" type="presOf" srcId="{9F85A230-B084-4B44-8807-953D6D02EEFE}" destId="{770DEB67-3CB1-42D5-9274-FB2B4EC64607}" srcOrd="0" destOrd="0" presId="urn:microsoft.com/office/officeart/2005/8/layout/radial6"/>
-    <dgm:cxn modelId="{C425CC50-3896-40F4-9920-27D15A260E55}" type="presOf" srcId="{1C8A91FE-D47F-43FA-9638-1BF63C6F116E}" destId="{1CDD9283-6160-44B4-A7AE-20FB452E8D41}" srcOrd="0" destOrd="0" presId="urn:microsoft.com/office/officeart/2005/8/layout/radial6"/>
+    <dgm:cxn modelId="{72147D7F-43A9-478E-BC29-24E47A6289F6}" type="presOf" srcId="{72E1B8A4-CAAB-4597-89E0-92F95A0B68BA}" destId="{6CE4FA88-CE13-4C95-AFE9-E4B02E4132FF}" srcOrd="0" destOrd="0" presId="urn:microsoft.com/office/officeart/2005/8/layout/radial6"/>
+    <dgm:cxn modelId="{15F85A8E-89AD-4F05-904C-D63D8E474A47}" type="presOf" srcId="{3FFD797F-5177-4007-A2E9-77314203F13D}" destId="{8AA90311-7AF3-42D7-8507-D397AF1E4460}" srcOrd="0" destOrd="0" presId="urn:microsoft.com/office/officeart/2005/8/layout/radial6"/>
     <dgm:cxn modelId="{41C27F71-F40B-4214-A484-7C90193E3D55}" srcId="{9F85A230-B084-4B44-8807-953D6D02EEFE}" destId="{1C8A91FE-D47F-43FA-9638-1BF63C6F116E}" srcOrd="1" destOrd="0" parTransId="{C7291E6C-C58E-487C-8234-ECCB9791141D}" sibTransId="{8B376A9D-7B2D-4BA9-81B2-4857DEEBADB2}"/>
-    <dgm:cxn modelId="{3FB0480B-2990-4BCA-B5F2-E3FBC76053CD}" type="presOf" srcId="{8B376A9D-7B2D-4BA9-81B2-4857DEEBADB2}" destId="{43AEE047-2019-4614-BEA0-E26640AE3868}" srcOrd="0" destOrd="0" presId="urn:microsoft.com/office/officeart/2005/8/layout/radial6"/>
-    <dgm:cxn modelId="{9136CFF0-EB0D-4F9D-BB60-FB37095012F8}" type="presOf" srcId="{57E5F76F-BF31-430F-8662-3A4A4F35F362}" destId="{B92A85EA-4E44-41D5-9F86-075A775BBBB9}" srcOrd="0" destOrd="0" presId="urn:microsoft.com/office/officeart/2005/8/layout/radial6"/>
-    <dgm:cxn modelId="{6318773F-13DF-4E57-B351-A7156E10CEE8}" type="presOf" srcId="{9F85424A-D77A-4CEF-8FB2-D68A15A9B699}" destId="{9166BB4C-7737-400C-B9A0-47679910D1A4}" srcOrd="0" destOrd="0" presId="urn:microsoft.com/office/officeart/2005/8/layout/radial6"/>
+    <dgm:cxn modelId="{6CDBB623-E31F-4E4C-A23B-4C0E9EEDD1EE}" type="presOf" srcId="{9F85424A-D77A-4CEF-8FB2-D68A15A9B699}" destId="{9166BB4C-7737-400C-B9A0-47679910D1A4}" srcOrd="0" destOrd="0" presId="urn:microsoft.com/office/officeart/2005/8/layout/radial6"/>
+    <dgm:cxn modelId="{456C1E56-0F01-44A2-9E1F-1609B15BE9CB}" type="presOf" srcId="{57E5F76F-BF31-430F-8662-3A4A4F35F362}" destId="{B92A85EA-4E44-41D5-9F86-075A775BBBB9}" srcOrd="0" destOrd="0" presId="urn:microsoft.com/office/officeart/2005/8/layout/radial6"/>
     <dgm:cxn modelId="{E58728D1-C86C-46A8-A126-1587D32D0A66}" srcId="{9F85A230-B084-4B44-8807-953D6D02EEFE}" destId="{4B2CE0F8-A8D4-42A1-9081-C970899BE96A}" srcOrd="0" destOrd="0" parTransId="{FA032D17-B4D9-4B61-A9BF-D3075382EAF4}" sibTransId="{9F85424A-D77A-4CEF-8FB2-D68A15A9B699}"/>
-    <dgm:cxn modelId="{F08DF4B6-2863-484A-BF6E-CED426E3BF98}" type="presParOf" srcId="{B92A85EA-4E44-41D5-9F86-075A775BBBB9}" destId="{770DEB67-3CB1-42D5-9274-FB2B4EC64607}" srcOrd="0" destOrd="0" presId="urn:microsoft.com/office/officeart/2005/8/layout/radial6"/>
-    <dgm:cxn modelId="{44D9FA10-ED29-4F0D-B242-CDA796CC0939}" type="presParOf" srcId="{B92A85EA-4E44-41D5-9F86-075A775BBBB9}" destId="{C80943D0-BB20-49B7-92CA-E6AA0A963F84}" srcOrd="1" destOrd="0" presId="urn:microsoft.com/office/officeart/2005/8/layout/radial6"/>
-    <dgm:cxn modelId="{F89E2032-6C0A-4353-B28D-4DC923ADCAD7}" type="presParOf" srcId="{B92A85EA-4E44-41D5-9F86-075A775BBBB9}" destId="{8D9FD319-C07A-4550-9CCC-6B45E02A23E9}" srcOrd="2" destOrd="0" presId="urn:microsoft.com/office/officeart/2005/8/layout/radial6"/>
-    <dgm:cxn modelId="{B8E2F9EE-351E-4ED6-A9CE-BECEB1985F37}" type="presParOf" srcId="{B92A85EA-4E44-41D5-9F86-075A775BBBB9}" destId="{9166BB4C-7737-400C-B9A0-47679910D1A4}" srcOrd="3" destOrd="0" presId="urn:microsoft.com/office/officeart/2005/8/layout/radial6"/>
-    <dgm:cxn modelId="{DB4E0703-F153-451E-BD46-61F1B4F1D98D}" type="presParOf" srcId="{B92A85EA-4E44-41D5-9F86-075A775BBBB9}" destId="{1CDD9283-6160-44B4-A7AE-20FB452E8D41}" srcOrd="4" destOrd="0" presId="urn:microsoft.com/office/officeart/2005/8/layout/radial6"/>
-    <dgm:cxn modelId="{CE815DE4-6C46-4D39-A448-E900C82464E8}" type="presParOf" srcId="{B92A85EA-4E44-41D5-9F86-075A775BBBB9}" destId="{A170EAF5-7E5E-4B6B-9D5E-6D05F09001AD}" srcOrd="5" destOrd="0" presId="urn:microsoft.com/office/officeart/2005/8/layout/radial6"/>
-    <dgm:cxn modelId="{4860F5C9-2CEF-4155-A09F-317019E3C568}" type="presParOf" srcId="{B92A85EA-4E44-41D5-9F86-075A775BBBB9}" destId="{43AEE047-2019-4614-BEA0-E26640AE3868}" srcOrd="6" destOrd="0" presId="urn:microsoft.com/office/officeart/2005/8/layout/radial6"/>
-    <dgm:cxn modelId="{9EE24854-F790-4DB7-8D74-AB01D8BB3B8D}" type="presParOf" srcId="{B92A85EA-4E44-41D5-9F86-075A775BBBB9}" destId="{8AA90311-7AF3-42D7-8507-D397AF1E4460}" srcOrd="7" destOrd="0" presId="urn:microsoft.com/office/officeart/2005/8/layout/radial6"/>
-    <dgm:cxn modelId="{1DC6B16B-DD66-4D90-A86F-1634654B05D4}" type="presParOf" srcId="{B92A85EA-4E44-41D5-9F86-075A775BBBB9}" destId="{4563CA61-8A10-4E65-98FB-4DB97CCF2798}" srcOrd="8" destOrd="0" presId="urn:microsoft.com/office/officeart/2005/8/layout/radial6"/>
-    <dgm:cxn modelId="{AEDC2842-B73D-431A-A9B1-B9AE94E65051}" type="presParOf" srcId="{B92A85EA-4E44-41D5-9F86-075A775BBBB9}" destId="{6CE4FA88-CE13-4C95-AFE9-E4B02E4132FF}" srcOrd="9" destOrd="0" presId="urn:microsoft.com/office/officeart/2005/8/layout/radial6"/>
+    <dgm:cxn modelId="{F65ACF89-4F5A-426C-B564-A5821EEF40C5}" type="presOf" srcId="{1C8A91FE-D47F-43FA-9638-1BF63C6F116E}" destId="{1CDD9283-6160-44B4-A7AE-20FB452E8D41}" srcOrd="0" destOrd="0" presId="urn:microsoft.com/office/officeart/2005/8/layout/radial6"/>
+    <dgm:cxn modelId="{7BB53BD0-B804-48C0-B89F-4DDDCDF6E112}" type="presOf" srcId="{4B2CE0F8-A8D4-42A1-9081-C970899BE96A}" destId="{C80943D0-BB20-49B7-92CA-E6AA0A963F84}" srcOrd="0" destOrd="0" presId="urn:microsoft.com/office/officeart/2005/8/layout/radial6"/>
+    <dgm:cxn modelId="{F837CC6C-4208-47DE-8C0D-61D4B797405A}" type="presOf" srcId="{9F85A230-B084-4B44-8807-953D6D02EEFE}" destId="{770DEB67-3CB1-42D5-9274-FB2B4EC64607}" srcOrd="0" destOrd="0" presId="urn:microsoft.com/office/officeart/2005/8/layout/radial6"/>
+    <dgm:cxn modelId="{F5242896-93BB-40D7-B3B5-42600215A9D3}" type="presParOf" srcId="{B92A85EA-4E44-41D5-9F86-075A775BBBB9}" destId="{770DEB67-3CB1-42D5-9274-FB2B4EC64607}" srcOrd="0" destOrd="0" presId="urn:microsoft.com/office/officeart/2005/8/layout/radial6"/>
+    <dgm:cxn modelId="{EBA08CCB-3CCC-45F9-9120-41AC629EB264}" type="presParOf" srcId="{B92A85EA-4E44-41D5-9F86-075A775BBBB9}" destId="{C80943D0-BB20-49B7-92CA-E6AA0A963F84}" srcOrd="1" destOrd="0" presId="urn:microsoft.com/office/officeart/2005/8/layout/radial6"/>
+    <dgm:cxn modelId="{DA2C5752-8F7A-49D1-9A79-832502B89EFA}" type="presParOf" srcId="{B92A85EA-4E44-41D5-9F86-075A775BBBB9}" destId="{8D9FD319-C07A-4550-9CCC-6B45E02A23E9}" srcOrd="2" destOrd="0" presId="urn:microsoft.com/office/officeart/2005/8/layout/radial6"/>
+    <dgm:cxn modelId="{7BE98D88-5FC1-4A3E-B639-2425C9BC87BF}" type="presParOf" srcId="{B92A85EA-4E44-41D5-9F86-075A775BBBB9}" destId="{9166BB4C-7737-400C-B9A0-47679910D1A4}" srcOrd="3" destOrd="0" presId="urn:microsoft.com/office/officeart/2005/8/layout/radial6"/>
+    <dgm:cxn modelId="{C39E3BCE-3CD7-43ED-ABD2-5C042555E1A7}" type="presParOf" srcId="{B92A85EA-4E44-41D5-9F86-075A775BBBB9}" destId="{1CDD9283-6160-44B4-A7AE-20FB452E8D41}" srcOrd="4" destOrd="0" presId="urn:microsoft.com/office/officeart/2005/8/layout/radial6"/>
+    <dgm:cxn modelId="{82CC5977-D59D-45B1-A9DF-D2C63CDEF1DB}" type="presParOf" srcId="{B92A85EA-4E44-41D5-9F86-075A775BBBB9}" destId="{A170EAF5-7E5E-4B6B-9D5E-6D05F09001AD}" srcOrd="5" destOrd="0" presId="urn:microsoft.com/office/officeart/2005/8/layout/radial6"/>
+    <dgm:cxn modelId="{63AE4872-242A-4CBE-8918-D6057BBB357F}" type="presParOf" srcId="{B92A85EA-4E44-41D5-9F86-075A775BBBB9}" destId="{43AEE047-2019-4614-BEA0-E26640AE3868}" srcOrd="6" destOrd="0" presId="urn:microsoft.com/office/officeart/2005/8/layout/radial6"/>
+    <dgm:cxn modelId="{77F8EE8F-D69E-4E42-930E-DCA71BCB9BDA}" type="presParOf" srcId="{B92A85EA-4E44-41D5-9F86-075A775BBBB9}" destId="{8AA90311-7AF3-42D7-8507-D397AF1E4460}" srcOrd="7" destOrd="0" presId="urn:microsoft.com/office/officeart/2005/8/layout/radial6"/>
+    <dgm:cxn modelId="{B1484345-3B50-4D07-91F8-C75572893AB4}" type="presParOf" srcId="{B92A85EA-4E44-41D5-9F86-075A775BBBB9}" destId="{4563CA61-8A10-4E65-98FB-4DB97CCF2798}" srcOrd="8" destOrd="0" presId="urn:microsoft.com/office/officeart/2005/8/layout/radial6"/>
+    <dgm:cxn modelId="{ED910C8B-0B6E-4430-B93F-8625BBAFE62A}" type="presParOf" srcId="{B92A85EA-4E44-41D5-9F86-075A775BBBB9}" destId="{6CE4FA88-CE13-4C95-AFE9-E4B02E4132FF}" srcOrd="9" destOrd="0" presId="urn:microsoft.com/office/officeart/2005/8/layout/radial6"/>
   </dgm:cxnLst>
   <dgm:bg/>
   <dgm:whole/>
@@ -10712,50 +10770,50 @@
     </dgm:pt>
   </dgm:ptLst>
   <dgm:cxnLst>
-    <dgm:cxn modelId="{3443698D-B1DF-4818-84C4-8663CFF8C7B2}" type="presOf" srcId="{CBC13BB6-FDCB-4B96-9C48-9179EC5FDCA8}" destId="{FFBC5902-1023-447E-A710-C941F28E4571}" srcOrd="0" destOrd="0" presId="urn:microsoft.com/office/officeart/2005/8/layout/chevron2"/>
-    <dgm:cxn modelId="{B19B8756-EA24-40B0-91F1-68CFE9EFB33B}" type="presOf" srcId="{C20D08A2-B11C-40E9-B0D1-AEE88E4FF42A}" destId="{133DD3BB-9B1A-48E7-8C31-9C89806A1316}" srcOrd="0" destOrd="0" presId="urn:microsoft.com/office/officeart/2005/8/layout/chevron2"/>
+    <dgm:cxn modelId="{E430A197-4326-4560-A3AF-221D8BDD6EAF}" type="presOf" srcId="{FD1770AA-DE27-4BD0-84B9-8C6F3B7840E3}" destId="{133DD3BB-9B1A-48E7-8C31-9C89806A1316}" srcOrd="0" destOrd="1" presId="urn:microsoft.com/office/officeart/2005/8/layout/chevron2"/>
+    <dgm:cxn modelId="{42F73EC3-4559-4C1E-A892-E71006730B48}" type="presOf" srcId="{88D4D4EF-215A-4531-BABF-A0050A6FFCD2}" destId="{F0A48D62-2C22-4AF9-9E26-B3604A9BFE5F}" srcOrd="0" destOrd="0" presId="urn:microsoft.com/office/officeart/2005/8/layout/chevron2"/>
+    <dgm:cxn modelId="{1E31B3D6-6682-44FD-9D4E-2DECB7F48A08}" srcId="{51AC30FA-8260-45EB-B17E-43D6583AD990}" destId="{25560193-3D81-4D7C-814D-BE6EB2381D1F}" srcOrd="2" destOrd="0" parTransId="{B7AE70F2-2A00-4B2E-AEE2-9A4B7CB0E31C}" sibTransId="{D96216F8-D4A1-46CB-8F7A-08FB648ACA98}"/>
+    <dgm:cxn modelId="{8F6E9DEB-CE1C-4A54-BE92-955973D87170}" srcId="{4A122D1B-B816-45E5-8D51-0C3F63AE208D}" destId="{F6F062A2-FD64-4E39-9B1D-DE3B19E0C231}" srcOrd="2" destOrd="0" parTransId="{731DF3B6-05BE-4E8A-AE56-3CB5D3B90949}" sibTransId="{9BCC218F-E57D-4AE7-A246-9616C82816DF}"/>
+    <dgm:cxn modelId="{6D8D9A2F-00DC-4245-AD0E-FD8640DD56D4}" srcId="{F97C6B51-37BB-41B5-A56B-6BFC5AD7E84F}" destId="{ACDD74E2-E09C-41BC-8041-159652CAB684}" srcOrd="0" destOrd="0" parTransId="{3F79F702-0417-4512-88A0-A3407E31E433}" sibTransId="{F0500CD1-F2CA-43EB-9DC9-71D76725D028}"/>
+    <dgm:cxn modelId="{3F0F1694-8425-4AE5-9861-D55BBA39F021}" type="presOf" srcId="{4A122D1B-B816-45E5-8D51-0C3F63AE208D}" destId="{8B900707-B738-46E2-83D5-E03321D1FBDE}" srcOrd="0" destOrd="0" presId="urn:microsoft.com/office/officeart/2005/8/layout/chevron2"/>
+    <dgm:cxn modelId="{A81F51FF-257B-4861-B46C-AA8E152F3E42}" type="presOf" srcId="{25560193-3D81-4D7C-814D-BE6EB2381D1F}" destId="{F0A48D62-2C22-4AF9-9E26-B3604A9BFE5F}" srcOrd="0" destOrd="2" presId="urn:microsoft.com/office/officeart/2005/8/layout/chevron2"/>
+    <dgm:cxn modelId="{1AC1AA4A-3A63-472F-83C2-6F417444D109}" srcId="{51AC30FA-8260-45EB-B17E-43D6583AD990}" destId="{88D4D4EF-215A-4531-BABF-A0050A6FFCD2}" srcOrd="0" destOrd="0" parTransId="{7C3805DD-5E41-46B8-8A64-EC78A455F2DE}" sibTransId="{89F4C431-DE35-48D7-A3B9-D12D07511555}"/>
+    <dgm:cxn modelId="{E11C66AC-8F6A-4515-8F9A-56EF1939062C}" srcId="{F6F062A2-FD64-4E39-9B1D-DE3B19E0C231}" destId="{CBC13BB6-FDCB-4B96-9C48-9179EC5FDCA8}" srcOrd="0" destOrd="0" parTransId="{E19FA283-4EF0-4275-8452-82EF5B7B50A0}" sibTransId="{86994439-71A7-4635-ACDE-10DC37BB3357}"/>
+    <dgm:cxn modelId="{D3760EBF-4C06-44A4-AF2D-D00C6DF8AF50}" type="presOf" srcId="{66FDC4E1-361C-49EC-B6CE-2067F9D1DDCF}" destId="{24100B1D-C484-447C-8FA1-20B4E70C4548}" srcOrd="0" destOrd="2" presId="urn:microsoft.com/office/officeart/2005/8/layout/chevron2"/>
+    <dgm:cxn modelId="{81E0C4C4-D9A2-496A-9E25-A494C31372D3}" srcId="{51AC30FA-8260-45EB-B17E-43D6583AD990}" destId="{F10B96CE-7A92-465C-88AC-673C6F65D5CB}" srcOrd="1" destOrd="0" parTransId="{EDE83181-B61C-48B0-8F9B-4EF481C991A2}" sibTransId="{44F54F16-B1ED-4FF9-834D-EF3BF2373384}"/>
+    <dgm:cxn modelId="{CA694C21-A7DA-4AA8-A70B-91C089F6DB43}" type="presOf" srcId="{F97C6B51-37BB-41B5-A56B-6BFC5AD7E84F}" destId="{321A5904-C1D7-4FDD-88CC-8767E52696E4}" srcOrd="0" destOrd="0" presId="urn:microsoft.com/office/officeart/2005/8/layout/chevron2"/>
+    <dgm:cxn modelId="{3B013C08-6F16-4E05-8DEA-A4AB546FDD7E}" srcId="{F97C6B51-37BB-41B5-A56B-6BFC5AD7E84F}" destId="{66FDC4E1-361C-49EC-B6CE-2067F9D1DDCF}" srcOrd="2" destOrd="0" parTransId="{52F596DE-E114-4EEC-B3C1-51795B0E8BEA}" sibTransId="{98762D8C-2FE1-4E7B-99A4-4274668279E6}"/>
+    <dgm:cxn modelId="{93E2247B-4813-447B-B14F-52D91985F8FD}" srcId="{F6F062A2-FD64-4E39-9B1D-DE3B19E0C231}" destId="{A4E4C500-E672-44B3-95B1-869B9EB38DFD}" srcOrd="1" destOrd="0" parTransId="{BBE8C5E0-92DE-4A10-B34C-BD94CFDEFC4E}" sibTransId="{7A33A718-DE74-4B34-8909-FC3DC68CE60C}"/>
+    <dgm:cxn modelId="{3AE253AF-1BB1-4F41-A4A8-92DB30273026}" type="presOf" srcId="{540CB32D-8624-48C1-B3D6-9BDBDF74BB47}" destId="{F1AD9AAC-48C9-4B44-9AC2-F3C901E22C6D}" srcOrd="0" destOrd="0" presId="urn:microsoft.com/office/officeart/2005/8/layout/chevron2"/>
+    <dgm:cxn modelId="{2297B5EA-CAA9-4EF3-A078-F307E6BF8F7F}" type="presOf" srcId="{51AC30FA-8260-45EB-B17E-43D6583AD990}" destId="{236A658C-51FD-47C8-A621-F43393F6FBD8}" srcOrd="0" destOrd="0" presId="urn:microsoft.com/office/officeart/2005/8/layout/chevron2"/>
+    <dgm:cxn modelId="{5F21AAE2-39EE-4700-9075-07E20A336224}" srcId="{F97C6B51-37BB-41B5-A56B-6BFC5AD7E84F}" destId="{0D34D45D-CBC4-4D2F-BB0D-32E8695BF901}" srcOrd="1" destOrd="0" parTransId="{DAA8F894-F1C5-4567-B743-49B1EBCFDFFC}" sibTransId="{7C3D6F9C-B71C-4A3C-A45D-4A478F2E8FF9}"/>
+    <dgm:cxn modelId="{37F15167-AB8B-4E29-A1F0-6C856139FFBE}" srcId="{4A122D1B-B816-45E5-8D51-0C3F63AE208D}" destId="{540CB32D-8624-48C1-B3D6-9BDBDF74BB47}" srcOrd="3" destOrd="0" parTransId="{C1F97796-3610-42D5-A57A-546E265AF2C5}" sibTransId="{0F46638C-D7CE-4F56-B91A-CACCF9798DA3}"/>
+    <dgm:cxn modelId="{AF4604BB-3053-4B04-8B29-07FCC7EC6078}" type="presOf" srcId="{CBC13BB6-FDCB-4B96-9C48-9179EC5FDCA8}" destId="{FFBC5902-1023-447E-A710-C941F28E4571}" srcOrd="0" destOrd="0" presId="urn:microsoft.com/office/officeart/2005/8/layout/chevron2"/>
+    <dgm:cxn modelId="{5B519105-6633-4AE5-8E40-85A8FCE164CA}" type="presOf" srcId="{A4E4C500-E672-44B3-95B1-869B9EB38DFD}" destId="{FFBC5902-1023-447E-A710-C941F28E4571}" srcOrd="0" destOrd="1" presId="urn:microsoft.com/office/officeart/2005/8/layout/chevron2"/>
     <dgm:cxn modelId="{702545C9-6528-4F85-B426-74F9DDC7C2BA}" srcId="{4A122D1B-B816-45E5-8D51-0C3F63AE208D}" destId="{F97C6B51-37BB-41B5-A56B-6BFC5AD7E84F}" srcOrd="0" destOrd="0" parTransId="{22398B86-779A-4F6B-A34F-2ACFC4687EDB}" sibTransId="{8F7D4850-2EDD-4037-AD6C-52F9A1A466B6}"/>
-    <dgm:cxn modelId="{CE747AF4-3E34-4899-9EC5-35721D0393FA}" type="presOf" srcId="{66FDC4E1-361C-49EC-B6CE-2067F9D1DDCF}" destId="{24100B1D-C484-447C-8FA1-20B4E70C4548}" srcOrd="0" destOrd="2" presId="urn:microsoft.com/office/officeart/2005/8/layout/chevron2"/>
-    <dgm:cxn modelId="{3809C843-D3E0-4C05-AEA8-C29830EF0409}" type="presOf" srcId="{540CB32D-8624-48C1-B3D6-9BDBDF74BB47}" destId="{F1AD9AAC-48C9-4B44-9AC2-F3C901E22C6D}" srcOrd="0" destOrd="0" presId="urn:microsoft.com/office/officeart/2005/8/layout/chevron2"/>
-    <dgm:cxn modelId="{3B013C08-6F16-4E05-8DEA-A4AB546FDD7E}" srcId="{F97C6B51-37BB-41B5-A56B-6BFC5AD7E84F}" destId="{66FDC4E1-361C-49EC-B6CE-2067F9D1DDCF}" srcOrd="2" destOrd="0" parTransId="{52F596DE-E114-4EEC-B3C1-51795B0E8BEA}" sibTransId="{98762D8C-2FE1-4E7B-99A4-4274668279E6}"/>
-    <dgm:cxn modelId="{1E31B3D6-6682-44FD-9D4E-2DECB7F48A08}" srcId="{51AC30FA-8260-45EB-B17E-43D6583AD990}" destId="{25560193-3D81-4D7C-814D-BE6EB2381D1F}" srcOrd="2" destOrd="0" parTransId="{B7AE70F2-2A00-4B2E-AEE2-9A4B7CB0E31C}" sibTransId="{D96216F8-D4A1-46CB-8F7A-08FB648ACA98}"/>
-    <dgm:cxn modelId="{98F402FB-91AE-4634-9041-E1C1072EFA1A}" type="presOf" srcId="{ACDD74E2-E09C-41BC-8041-159652CAB684}" destId="{24100B1D-C484-447C-8FA1-20B4E70C4548}" srcOrd="0" destOrd="0" presId="urn:microsoft.com/office/officeart/2005/8/layout/chevron2"/>
-    <dgm:cxn modelId="{94870E22-C74E-4DD6-8C59-8D4ECDDC6A06}" type="presOf" srcId="{25560193-3D81-4D7C-814D-BE6EB2381D1F}" destId="{F0A48D62-2C22-4AF9-9E26-B3604A9BFE5F}" srcOrd="0" destOrd="2" presId="urn:microsoft.com/office/officeart/2005/8/layout/chevron2"/>
-    <dgm:cxn modelId="{6C1251AE-CA5E-4B47-9E72-0138FA58B01C}" type="presOf" srcId="{A4E4C500-E672-44B3-95B1-869B9EB38DFD}" destId="{FFBC5902-1023-447E-A710-C941F28E4571}" srcOrd="0" destOrd="1" presId="urn:microsoft.com/office/officeart/2005/8/layout/chevron2"/>
-    <dgm:cxn modelId="{4775AFE3-AD08-428A-AEF2-25DF2A73527A}" type="presOf" srcId="{0D34D45D-CBC4-4D2F-BB0D-32E8695BF901}" destId="{24100B1D-C484-447C-8FA1-20B4E70C4548}" srcOrd="0" destOrd="1" presId="urn:microsoft.com/office/officeart/2005/8/layout/chevron2"/>
-    <dgm:cxn modelId="{5F21AAE2-39EE-4700-9075-07E20A336224}" srcId="{F97C6B51-37BB-41B5-A56B-6BFC5AD7E84F}" destId="{0D34D45D-CBC4-4D2F-BB0D-32E8695BF901}" srcOrd="1" destOrd="0" parTransId="{DAA8F894-F1C5-4567-B743-49B1EBCFDFFC}" sibTransId="{7C3D6F9C-B71C-4A3C-A45D-4A478F2E8FF9}"/>
+    <dgm:cxn modelId="{15AEBBB9-1878-45C5-89F6-C52102685F3D}" srcId="{540CB32D-8624-48C1-B3D6-9BDBDF74BB47}" destId="{C20D08A2-B11C-40E9-B0D1-AEE88E4FF42A}" srcOrd="0" destOrd="0" parTransId="{F64A0045-5DEA-46BE-AA69-474595046AC9}" sibTransId="{1CE7BC80-48A1-4E9D-BD8D-81C00AE4DBB4}"/>
+    <dgm:cxn modelId="{AAAD60F7-28D2-4886-95BE-A461DD5F4BD8}" type="presOf" srcId="{ACDD74E2-E09C-41BC-8041-159652CAB684}" destId="{24100B1D-C484-447C-8FA1-20B4E70C4548}" srcOrd="0" destOrd="0" presId="urn:microsoft.com/office/officeart/2005/8/layout/chevron2"/>
+    <dgm:cxn modelId="{4593EBA3-6064-483C-9AA2-1490E605CA9F}" type="presOf" srcId="{0D34D45D-CBC4-4D2F-BB0D-32E8695BF901}" destId="{24100B1D-C484-447C-8FA1-20B4E70C4548}" srcOrd="0" destOrd="1" presId="urn:microsoft.com/office/officeart/2005/8/layout/chevron2"/>
+    <dgm:cxn modelId="{36634327-6E6D-4D3E-92C5-9D70B449BA87}" type="presOf" srcId="{F6F062A2-FD64-4E39-9B1D-DE3B19E0C231}" destId="{57C5457B-9A9B-487F-894D-AF898F0EA4DA}" srcOrd="0" destOrd="0" presId="urn:microsoft.com/office/officeart/2005/8/layout/chevron2"/>
     <dgm:cxn modelId="{AC0EC3CE-9EFC-42A9-A3A2-8DB8C18D5CE3}" srcId="{4A122D1B-B816-45E5-8D51-0C3F63AE208D}" destId="{51AC30FA-8260-45EB-B17E-43D6583AD990}" srcOrd="1" destOrd="0" parTransId="{DC4EB5D8-FD41-4611-8AE7-305554FECD33}" sibTransId="{65EB561F-EC3C-4BED-94DB-4C4C2DD7E1BA}"/>
-    <dgm:cxn modelId="{9CC013AA-9B2A-4DE9-AF09-16CF8750609F}" type="presOf" srcId="{4A122D1B-B816-45E5-8D51-0C3F63AE208D}" destId="{8B900707-B738-46E2-83D5-E03321D1FBDE}" srcOrd="0" destOrd="0" presId="urn:microsoft.com/office/officeart/2005/8/layout/chevron2"/>
-    <dgm:cxn modelId="{6D8D9A2F-00DC-4245-AD0E-FD8640DD56D4}" srcId="{F97C6B51-37BB-41B5-A56B-6BFC5AD7E84F}" destId="{ACDD74E2-E09C-41BC-8041-159652CAB684}" srcOrd="0" destOrd="0" parTransId="{3F79F702-0417-4512-88A0-A3407E31E433}" sibTransId="{F0500CD1-F2CA-43EB-9DC9-71D76725D028}"/>
-    <dgm:cxn modelId="{15AEBBB9-1878-45C5-89F6-C52102685F3D}" srcId="{540CB32D-8624-48C1-B3D6-9BDBDF74BB47}" destId="{C20D08A2-B11C-40E9-B0D1-AEE88E4FF42A}" srcOrd="0" destOrd="0" parTransId="{F64A0045-5DEA-46BE-AA69-474595046AC9}" sibTransId="{1CE7BC80-48A1-4E9D-BD8D-81C00AE4DBB4}"/>
-    <dgm:cxn modelId="{93E2247B-4813-447B-B14F-52D91985F8FD}" srcId="{F6F062A2-FD64-4E39-9B1D-DE3B19E0C231}" destId="{A4E4C500-E672-44B3-95B1-869B9EB38DFD}" srcOrd="1" destOrd="0" parTransId="{BBE8C5E0-92DE-4A10-B34C-BD94CFDEFC4E}" sibTransId="{7A33A718-DE74-4B34-8909-FC3DC68CE60C}"/>
-    <dgm:cxn modelId="{37F15167-AB8B-4E29-A1F0-6C856139FFBE}" srcId="{4A122D1B-B816-45E5-8D51-0C3F63AE208D}" destId="{540CB32D-8624-48C1-B3D6-9BDBDF74BB47}" srcOrd="3" destOrd="0" parTransId="{C1F97796-3610-42D5-A57A-546E265AF2C5}" sibTransId="{0F46638C-D7CE-4F56-B91A-CACCF9798DA3}"/>
-    <dgm:cxn modelId="{1AC1AA4A-3A63-472F-83C2-6F417444D109}" srcId="{51AC30FA-8260-45EB-B17E-43D6583AD990}" destId="{88D4D4EF-215A-4531-BABF-A0050A6FFCD2}" srcOrd="0" destOrd="0" parTransId="{7C3805DD-5E41-46B8-8A64-EC78A455F2DE}" sibTransId="{89F4C431-DE35-48D7-A3B9-D12D07511555}"/>
-    <dgm:cxn modelId="{8F6E9DEB-CE1C-4A54-BE92-955973D87170}" srcId="{4A122D1B-B816-45E5-8D51-0C3F63AE208D}" destId="{F6F062A2-FD64-4E39-9B1D-DE3B19E0C231}" srcOrd="2" destOrd="0" parTransId="{731DF3B6-05BE-4E8A-AE56-3CB5D3B90949}" sibTransId="{9BCC218F-E57D-4AE7-A246-9616C82816DF}"/>
-    <dgm:cxn modelId="{8FAF9876-6FFC-4E05-BBF4-A8BB8DBDB7E1}" type="presOf" srcId="{51AC30FA-8260-45EB-B17E-43D6583AD990}" destId="{236A658C-51FD-47C8-A621-F43393F6FBD8}" srcOrd="0" destOrd="0" presId="urn:microsoft.com/office/officeart/2005/8/layout/chevron2"/>
-    <dgm:cxn modelId="{E11C66AC-8F6A-4515-8F9A-56EF1939062C}" srcId="{F6F062A2-FD64-4E39-9B1D-DE3B19E0C231}" destId="{CBC13BB6-FDCB-4B96-9C48-9179EC5FDCA8}" srcOrd="0" destOrd="0" parTransId="{E19FA283-4EF0-4275-8452-82EF5B7B50A0}" sibTransId="{86994439-71A7-4635-ACDE-10DC37BB3357}"/>
-    <dgm:cxn modelId="{0C43FD29-393F-46E4-8668-254205D59BB7}" type="presOf" srcId="{F6F062A2-FD64-4E39-9B1D-DE3B19E0C231}" destId="{57C5457B-9A9B-487F-894D-AF898F0EA4DA}" srcOrd="0" destOrd="0" presId="urn:microsoft.com/office/officeart/2005/8/layout/chevron2"/>
-    <dgm:cxn modelId="{768B2C5C-8E37-404B-896C-62E2EFE2FF3A}" type="presOf" srcId="{F10B96CE-7A92-465C-88AC-673C6F65D5CB}" destId="{F0A48D62-2C22-4AF9-9E26-B3604A9BFE5F}" srcOrd="0" destOrd="1" presId="urn:microsoft.com/office/officeart/2005/8/layout/chevron2"/>
-    <dgm:cxn modelId="{2A8F84DB-2344-4A8D-90F9-6DE3601D7054}" type="presOf" srcId="{F97C6B51-37BB-41B5-A56B-6BFC5AD7E84F}" destId="{321A5904-C1D7-4FDD-88CC-8767E52696E4}" srcOrd="0" destOrd="0" presId="urn:microsoft.com/office/officeart/2005/8/layout/chevron2"/>
+    <dgm:cxn modelId="{2C7CD253-F932-4550-BBC7-308DD5F2905E}" type="presOf" srcId="{F10B96CE-7A92-465C-88AC-673C6F65D5CB}" destId="{F0A48D62-2C22-4AF9-9E26-B3604A9BFE5F}" srcOrd="0" destOrd="1" presId="urn:microsoft.com/office/officeart/2005/8/layout/chevron2"/>
     <dgm:cxn modelId="{8F15C922-1CB4-446A-ADFD-D5C63AFC8307}" srcId="{540CB32D-8624-48C1-B3D6-9BDBDF74BB47}" destId="{FD1770AA-DE27-4BD0-84B9-8C6F3B7840E3}" srcOrd="1" destOrd="0" parTransId="{9CB75208-C47A-4FED-A74E-19DD4EFC998C}" sibTransId="{20516776-7D77-4403-B2A2-D805C1477A26}"/>
-    <dgm:cxn modelId="{01AC43D0-DA1D-4E60-844C-A17D2D6D830B}" type="presOf" srcId="{FD1770AA-DE27-4BD0-84B9-8C6F3B7840E3}" destId="{133DD3BB-9B1A-48E7-8C31-9C89806A1316}" srcOrd="0" destOrd="1" presId="urn:microsoft.com/office/officeart/2005/8/layout/chevron2"/>
-    <dgm:cxn modelId="{81E0C4C4-D9A2-496A-9E25-A494C31372D3}" srcId="{51AC30FA-8260-45EB-B17E-43D6583AD990}" destId="{F10B96CE-7A92-465C-88AC-673C6F65D5CB}" srcOrd="1" destOrd="0" parTransId="{EDE83181-B61C-48B0-8F9B-4EF481C991A2}" sibTransId="{44F54F16-B1ED-4FF9-834D-EF3BF2373384}"/>
-    <dgm:cxn modelId="{811D4C7A-9BF6-4DE1-87F3-B6CA51F2EE68}" type="presOf" srcId="{88D4D4EF-215A-4531-BABF-A0050A6FFCD2}" destId="{F0A48D62-2C22-4AF9-9E26-B3604A9BFE5F}" srcOrd="0" destOrd="0" presId="urn:microsoft.com/office/officeart/2005/8/layout/chevron2"/>
-    <dgm:cxn modelId="{035F6D8E-A873-4697-80BB-4AD9FC05AF25}" type="presParOf" srcId="{8B900707-B738-46E2-83D5-E03321D1FBDE}" destId="{5516738A-7C29-40F4-811B-6D28042C2731}" srcOrd="0" destOrd="0" presId="urn:microsoft.com/office/officeart/2005/8/layout/chevron2"/>
-    <dgm:cxn modelId="{829F90B1-060D-440C-B2A3-8C234DE2ACED}" type="presParOf" srcId="{5516738A-7C29-40F4-811B-6D28042C2731}" destId="{321A5904-C1D7-4FDD-88CC-8767E52696E4}" srcOrd="0" destOrd="0" presId="urn:microsoft.com/office/officeart/2005/8/layout/chevron2"/>
-    <dgm:cxn modelId="{AC96950B-2749-4270-A750-5B321CDDD0CC}" type="presParOf" srcId="{5516738A-7C29-40F4-811B-6D28042C2731}" destId="{24100B1D-C484-447C-8FA1-20B4E70C4548}" srcOrd="1" destOrd="0" presId="urn:microsoft.com/office/officeart/2005/8/layout/chevron2"/>
-    <dgm:cxn modelId="{00662142-BC66-4457-BC70-DEFD48D5C006}" type="presParOf" srcId="{8B900707-B738-46E2-83D5-E03321D1FBDE}" destId="{FC6E547B-4941-48E3-857B-391DAA90A159}" srcOrd="1" destOrd="0" presId="urn:microsoft.com/office/officeart/2005/8/layout/chevron2"/>
-    <dgm:cxn modelId="{70C4687B-D91C-42F1-8809-80C32B7B9AB9}" type="presParOf" srcId="{8B900707-B738-46E2-83D5-E03321D1FBDE}" destId="{E84AA5BE-A38E-464F-BCBF-434178591364}" srcOrd="2" destOrd="0" presId="urn:microsoft.com/office/officeart/2005/8/layout/chevron2"/>
-    <dgm:cxn modelId="{72918552-ADDE-4606-B1FF-7F31C56079D6}" type="presParOf" srcId="{E84AA5BE-A38E-464F-BCBF-434178591364}" destId="{236A658C-51FD-47C8-A621-F43393F6FBD8}" srcOrd="0" destOrd="0" presId="urn:microsoft.com/office/officeart/2005/8/layout/chevron2"/>
-    <dgm:cxn modelId="{168CDB56-D8C6-4B88-9DEA-4B1B35C95756}" type="presParOf" srcId="{E84AA5BE-A38E-464F-BCBF-434178591364}" destId="{F0A48D62-2C22-4AF9-9E26-B3604A9BFE5F}" srcOrd="1" destOrd="0" presId="urn:microsoft.com/office/officeart/2005/8/layout/chevron2"/>
-    <dgm:cxn modelId="{D9B74B89-DF0A-43F7-926F-8A076021B3F3}" type="presParOf" srcId="{8B900707-B738-46E2-83D5-E03321D1FBDE}" destId="{7EF8ABF6-3830-472F-B9AF-BEE8F98DCBE3}" srcOrd="3" destOrd="0" presId="urn:microsoft.com/office/officeart/2005/8/layout/chevron2"/>
-    <dgm:cxn modelId="{8416F51E-116C-49CB-B7B6-0F6A227ECE72}" type="presParOf" srcId="{8B900707-B738-46E2-83D5-E03321D1FBDE}" destId="{27D5B46E-FC78-4BBB-9D38-1E69345CD527}" srcOrd="4" destOrd="0" presId="urn:microsoft.com/office/officeart/2005/8/layout/chevron2"/>
-    <dgm:cxn modelId="{9A526871-B8DC-40C3-B1D7-A63D32AC03CE}" type="presParOf" srcId="{27D5B46E-FC78-4BBB-9D38-1E69345CD527}" destId="{57C5457B-9A9B-487F-894D-AF898F0EA4DA}" srcOrd="0" destOrd="0" presId="urn:microsoft.com/office/officeart/2005/8/layout/chevron2"/>
-    <dgm:cxn modelId="{64137BD6-DF12-4B73-97E6-E4A7B1E10D93}" type="presParOf" srcId="{27D5B46E-FC78-4BBB-9D38-1E69345CD527}" destId="{FFBC5902-1023-447E-A710-C941F28E4571}" srcOrd="1" destOrd="0" presId="urn:microsoft.com/office/officeart/2005/8/layout/chevron2"/>
-    <dgm:cxn modelId="{220B5602-0B7A-4E03-8D4B-95758DB46CE9}" type="presParOf" srcId="{8B900707-B738-46E2-83D5-E03321D1FBDE}" destId="{185A4D36-9EC5-433A-8E4E-09AF8AD5B484}" srcOrd="5" destOrd="0" presId="urn:microsoft.com/office/officeart/2005/8/layout/chevron2"/>
-    <dgm:cxn modelId="{5030EFA9-A457-43F4-A6E2-A97090DC6CCC}" type="presParOf" srcId="{8B900707-B738-46E2-83D5-E03321D1FBDE}" destId="{06F34673-9E38-411E-A400-E3E2B6DB0FBD}" srcOrd="6" destOrd="0" presId="urn:microsoft.com/office/officeart/2005/8/layout/chevron2"/>
-    <dgm:cxn modelId="{3CD89050-F494-45BF-B8B6-75FF3B468B9D}" type="presParOf" srcId="{06F34673-9E38-411E-A400-E3E2B6DB0FBD}" destId="{F1AD9AAC-48C9-4B44-9AC2-F3C901E22C6D}" srcOrd="0" destOrd="0" presId="urn:microsoft.com/office/officeart/2005/8/layout/chevron2"/>
-    <dgm:cxn modelId="{0998EE93-0987-45F2-B10D-8826AE86FB3D}" type="presParOf" srcId="{06F34673-9E38-411E-A400-E3E2B6DB0FBD}" destId="{133DD3BB-9B1A-48E7-8C31-9C89806A1316}" srcOrd="1" destOrd="0" presId="urn:microsoft.com/office/officeart/2005/8/layout/chevron2"/>
+    <dgm:cxn modelId="{58AE05CB-4914-49AE-ABFA-6A5A9FF6A611}" type="presOf" srcId="{C20D08A2-B11C-40E9-B0D1-AEE88E4FF42A}" destId="{133DD3BB-9B1A-48E7-8C31-9C89806A1316}" srcOrd="0" destOrd="0" presId="urn:microsoft.com/office/officeart/2005/8/layout/chevron2"/>
+    <dgm:cxn modelId="{A3E07ABE-6C02-438D-AFB6-2A989B7F41C7}" type="presParOf" srcId="{8B900707-B738-46E2-83D5-E03321D1FBDE}" destId="{5516738A-7C29-40F4-811B-6D28042C2731}" srcOrd="0" destOrd="0" presId="urn:microsoft.com/office/officeart/2005/8/layout/chevron2"/>
+    <dgm:cxn modelId="{E937FFD5-6946-4DD2-97E1-FBD6CE02255D}" type="presParOf" srcId="{5516738A-7C29-40F4-811B-6D28042C2731}" destId="{321A5904-C1D7-4FDD-88CC-8767E52696E4}" srcOrd="0" destOrd="0" presId="urn:microsoft.com/office/officeart/2005/8/layout/chevron2"/>
+    <dgm:cxn modelId="{9D9D8A48-9220-4B16-BB81-19AF5B5A8326}" type="presParOf" srcId="{5516738A-7C29-40F4-811B-6D28042C2731}" destId="{24100B1D-C484-447C-8FA1-20B4E70C4548}" srcOrd="1" destOrd="0" presId="urn:microsoft.com/office/officeart/2005/8/layout/chevron2"/>
+    <dgm:cxn modelId="{55853412-2C19-418C-8188-39E86631BAC0}" type="presParOf" srcId="{8B900707-B738-46E2-83D5-E03321D1FBDE}" destId="{FC6E547B-4941-48E3-857B-391DAA90A159}" srcOrd="1" destOrd="0" presId="urn:microsoft.com/office/officeart/2005/8/layout/chevron2"/>
+    <dgm:cxn modelId="{45A53FD7-8676-4460-BF0E-24038D876422}" type="presParOf" srcId="{8B900707-B738-46E2-83D5-E03321D1FBDE}" destId="{E84AA5BE-A38E-464F-BCBF-434178591364}" srcOrd="2" destOrd="0" presId="urn:microsoft.com/office/officeart/2005/8/layout/chevron2"/>
+    <dgm:cxn modelId="{EE3F5B1C-6DD3-45D0-A258-7FA4747F80BC}" type="presParOf" srcId="{E84AA5BE-A38E-464F-BCBF-434178591364}" destId="{236A658C-51FD-47C8-A621-F43393F6FBD8}" srcOrd="0" destOrd="0" presId="urn:microsoft.com/office/officeart/2005/8/layout/chevron2"/>
+    <dgm:cxn modelId="{0B3A6119-7558-41D9-A27C-D88BFE20C4C5}" type="presParOf" srcId="{E84AA5BE-A38E-464F-BCBF-434178591364}" destId="{F0A48D62-2C22-4AF9-9E26-B3604A9BFE5F}" srcOrd="1" destOrd="0" presId="urn:microsoft.com/office/officeart/2005/8/layout/chevron2"/>
+    <dgm:cxn modelId="{0DA4E462-B3EB-49BD-85FB-A400829D65FF}" type="presParOf" srcId="{8B900707-B738-46E2-83D5-E03321D1FBDE}" destId="{7EF8ABF6-3830-472F-B9AF-BEE8F98DCBE3}" srcOrd="3" destOrd="0" presId="urn:microsoft.com/office/officeart/2005/8/layout/chevron2"/>
+    <dgm:cxn modelId="{307B73BD-6CB1-4CFF-B925-8B948B64C3EC}" type="presParOf" srcId="{8B900707-B738-46E2-83D5-E03321D1FBDE}" destId="{27D5B46E-FC78-4BBB-9D38-1E69345CD527}" srcOrd="4" destOrd="0" presId="urn:microsoft.com/office/officeart/2005/8/layout/chevron2"/>
+    <dgm:cxn modelId="{C9C87732-C9ED-48F9-8F5E-FE7623D0B5C6}" type="presParOf" srcId="{27D5B46E-FC78-4BBB-9D38-1E69345CD527}" destId="{57C5457B-9A9B-487F-894D-AF898F0EA4DA}" srcOrd="0" destOrd="0" presId="urn:microsoft.com/office/officeart/2005/8/layout/chevron2"/>
+    <dgm:cxn modelId="{C39566C7-1686-4915-8AA6-12E09A443868}" type="presParOf" srcId="{27D5B46E-FC78-4BBB-9D38-1E69345CD527}" destId="{FFBC5902-1023-447E-A710-C941F28E4571}" srcOrd="1" destOrd="0" presId="urn:microsoft.com/office/officeart/2005/8/layout/chevron2"/>
+    <dgm:cxn modelId="{C3E37DA4-4309-4D78-84AC-5039977CAFD5}" type="presParOf" srcId="{8B900707-B738-46E2-83D5-E03321D1FBDE}" destId="{185A4D36-9EC5-433A-8E4E-09AF8AD5B484}" srcOrd="5" destOrd="0" presId="urn:microsoft.com/office/officeart/2005/8/layout/chevron2"/>
+    <dgm:cxn modelId="{B9F73EAA-68DA-4732-ADD2-442D4F900757}" type="presParOf" srcId="{8B900707-B738-46E2-83D5-E03321D1FBDE}" destId="{06F34673-9E38-411E-A400-E3E2B6DB0FBD}" srcOrd="6" destOrd="0" presId="urn:microsoft.com/office/officeart/2005/8/layout/chevron2"/>
+    <dgm:cxn modelId="{41B39578-0501-442A-A496-68C621162D79}" type="presParOf" srcId="{06F34673-9E38-411E-A400-E3E2B6DB0FBD}" destId="{F1AD9AAC-48C9-4B44-9AC2-F3C901E22C6D}" srcOrd="0" destOrd="0" presId="urn:microsoft.com/office/officeart/2005/8/layout/chevron2"/>
+    <dgm:cxn modelId="{C59CF0E9-783F-4306-A517-7A9D6918AEC5}" type="presParOf" srcId="{06F34673-9E38-411E-A400-E3E2B6DB0FBD}" destId="{133DD3BB-9B1A-48E7-8C31-9C89806A1316}" srcOrd="1" destOrd="0" presId="urn:microsoft.com/office/officeart/2005/8/layout/chevron2"/>
   </dgm:cxnLst>
   <dgm:bg/>
   <dgm:whole/>
@@ -11369,44 +11427,44 @@
     </dgm:pt>
   </dgm:ptLst>
   <dgm:cxnLst>
-    <dgm:cxn modelId="{312D2B43-9175-4B85-8E0F-1C7FCBC5A102}" type="presOf" srcId="{51AC30FA-8260-45EB-B17E-43D6583AD990}" destId="{236A658C-51FD-47C8-A621-F43393F6FBD8}" srcOrd="0" destOrd="0" presId="urn:microsoft.com/office/officeart/2005/8/layout/chevron2"/>
-    <dgm:cxn modelId="{8EA5264D-E447-4ED1-AE61-C2F9B288023E}" type="presOf" srcId="{540CB32D-8624-48C1-B3D6-9BDBDF74BB47}" destId="{F1AD9AAC-48C9-4B44-9AC2-F3C901E22C6D}" srcOrd="0" destOrd="0" presId="urn:microsoft.com/office/officeart/2005/8/layout/chevron2"/>
+    <dgm:cxn modelId="{9575162F-3CCE-4DA1-BE73-59A6A44F25B2}" type="presOf" srcId="{88D4D4EF-215A-4531-BABF-A0050A6FFCD2}" destId="{F0A48D62-2C22-4AF9-9E26-B3604A9BFE5F}" srcOrd="0" destOrd="0" presId="urn:microsoft.com/office/officeart/2005/8/layout/chevron2"/>
     <dgm:cxn modelId="{1E31B3D6-6682-44FD-9D4E-2DECB7F48A08}" srcId="{51AC30FA-8260-45EB-B17E-43D6583AD990}" destId="{25560193-3D81-4D7C-814D-BE6EB2381D1F}" srcOrd="1" destOrd="0" parTransId="{B7AE70F2-2A00-4B2E-AEE2-9A4B7CB0E31C}" sibTransId="{D96216F8-D4A1-46CB-8F7A-08FB648ACA98}"/>
-    <dgm:cxn modelId="{4D18F07A-F061-4BFD-87C5-481F6667B436}" type="presOf" srcId="{4A122D1B-B816-45E5-8D51-0C3F63AE208D}" destId="{8B900707-B738-46E2-83D5-E03321D1FBDE}" srcOrd="0" destOrd="0" presId="urn:microsoft.com/office/officeart/2005/8/layout/chevron2"/>
     <dgm:cxn modelId="{8F6E9DEB-CE1C-4A54-BE92-955973D87170}" srcId="{4A122D1B-B816-45E5-8D51-0C3F63AE208D}" destId="{F6F062A2-FD64-4E39-9B1D-DE3B19E0C231}" srcOrd="2" destOrd="0" parTransId="{731DF3B6-05BE-4E8A-AE56-3CB5D3B90949}" sibTransId="{9BCC218F-E57D-4AE7-A246-9616C82816DF}"/>
     <dgm:cxn modelId="{6D8D9A2F-00DC-4245-AD0E-FD8640DD56D4}" srcId="{F97C6B51-37BB-41B5-A56B-6BFC5AD7E84F}" destId="{ACDD74E2-E09C-41BC-8041-159652CAB684}" srcOrd="0" destOrd="0" parTransId="{3F79F702-0417-4512-88A0-A3407E31E433}" sibTransId="{F0500CD1-F2CA-43EB-9DC9-71D76725D028}"/>
     <dgm:cxn modelId="{1AC1AA4A-3A63-472F-83C2-6F417444D109}" srcId="{51AC30FA-8260-45EB-B17E-43D6583AD990}" destId="{88D4D4EF-215A-4531-BABF-A0050A6FFCD2}" srcOrd="0" destOrd="0" parTransId="{7C3805DD-5E41-46B8-8A64-EC78A455F2DE}" sibTransId="{89F4C431-DE35-48D7-A3B9-D12D07511555}"/>
     <dgm:cxn modelId="{E11C66AC-8F6A-4515-8F9A-56EF1939062C}" srcId="{F6F062A2-FD64-4E39-9B1D-DE3B19E0C231}" destId="{CBC13BB6-FDCB-4B96-9C48-9179EC5FDCA8}" srcOrd="0" destOrd="0" parTransId="{E19FA283-4EF0-4275-8452-82EF5B7B50A0}" sibTransId="{86994439-71A7-4635-ACDE-10DC37BB3357}"/>
-    <dgm:cxn modelId="{B7B25F8E-62B4-4202-917A-11E44505E9BE}" type="presOf" srcId="{C20D08A2-B11C-40E9-B0D1-AEE88E4FF42A}" destId="{133DD3BB-9B1A-48E7-8C31-9C89806A1316}" srcOrd="0" destOrd="0" presId="urn:microsoft.com/office/officeart/2005/8/layout/chevron2"/>
-    <dgm:cxn modelId="{DF595CC1-277F-4434-BC84-746FB4C13E04}" type="presOf" srcId="{F6F062A2-FD64-4E39-9B1D-DE3B19E0C231}" destId="{57C5457B-9A9B-487F-894D-AF898F0EA4DA}" srcOrd="0" destOrd="0" presId="urn:microsoft.com/office/officeart/2005/8/layout/chevron2"/>
-    <dgm:cxn modelId="{E8EC69BA-F55C-4DA7-99F4-6B0C36A91E1B}" type="presOf" srcId="{ACDD74E2-E09C-41BC-8041-159652CAB684}" destId="{24100B1D-C484-447C-8FA1-20B4E70C4548}" srcOrd="0" destOrd="0" presId="urn:microsoft.com/office/officeart/2005/8/layout/chevron2"/>
-    <dgm:cxn modelId="{3D864409-CE20-457F-991D-68162700E807}" type="presOf" srcId="{88D4D4EF-215A-4531-BABF-A0050A6FFCD2}" destId="{F0A48D62-2C22-4AF9-9E26-B3604A9BFE5F}" srcOrd="0" destOrd="0" presId="urn:microsoft.com/office/officeart/2005/8/layout/chevron2"/>
+    <dgm:cxn modelId="{FE7AC5E6-9362-42EA-8150-94AB46913202}" type="presOf" srcId="{ACDD74E2-E09C-41BC-8041-159652CAB684}" destId="{24100B1D-C484-447C-8FA1-20B4E70C4548}" srcOrd="0" destOrd="0" presId="urn:microsoft.com/office/officeart/2005/8/layout/chevron2"/>
+    <dgm:cxn modelId="{D985D74B-6465-483E-8566-6D4AAE79393C}" type="presOf" srcId="{CBC13BB6-FDCB-4B96-9C48-9179EC5FDCA8}" destId="{FFBC5902-1023-447E-A710-C941F28E4571}" srcOrd="0" destOrd="0" presId="urn:microsoft.com/office/officeart/2005/8/layout/chevron2"/>
+    <dgm:cxn modelId="{4B564B2D-4677-4ACF-9E66-EDF7BE96B835}" type="presOf" srcId="{F97C6B51-37BB-41B5-A56B-6BFC5AD7E84F}" destId="{321A5904-C1D7-4FDD-88CC-8767E52696E4}" srcOrd="0" destOrd="0" presId="urn:microsoft.com/office/officeart/2005/8/layout/chevron2"/>
+    <dgm:cxn modelId="{9FB34314-734B-4DD3-9549-7A38201E9601}" type="presOf" srcId="{C20D08A2-B11C-40E9-B0D1-AEE88E4FF42A}" destId="{133DD3BB-9B1A-48E7-8C31-9C89806A1316}" srcOrd="0" destOrd="0" presId="urn:microsoft.com/office/officeart/2005/8/layout/chevron2"/>
+    <dgm:cxn modelId="{A5005017-5AEB-45CA-9FB5-58CFD80A6A98}" type="presOf" srcId="{4A122D1B-B816-45E5-8D51-0C3F63AE208D}" destId="{8B900707-B738-46E2-83D5-E03321D1FBDE}" srcOrd="0" destOrd="0" presId="urn:microsoft.com/office/officeart/2005/8/layout/chevron2"/>
     <dgm:cxn modelId="{5F21AAE2-39EE-4700-9075-07E20A336224}" srcId="{F97C6B51-37BB-41B5-A56B-6BFC5AD7E84F}" destId="{0D34D45D-CBC4-4D2F-BB0D-32E8695BF901}" srcOrd="1" destOrd="0" parTransId="{DAA8F894-F1C5-4567-B743-49B1EBCFDFFC}" sibTransId="{7C3D6F9C-B71C-4A3C-A45D-4A478F2E8FF9}"/>
-    <dgm:cxn modelId="{235B2E98-8A83-44CA-9A73-7980127E47FA}" type="presOf" srcId="{CBC13BB6-FDCB-4B96-9C48-9179EC5FDCA8}" destId="{FFBC5902-1023-447E-A710-C941F28E4571}" srcOrd="0" destOrd="0" presId="urn:microsoft.com/office/officeart/2005/8/layout/chevron2"/>
     <dgm:cxn modelId="{37F15167-AB8B-4E29-A1F0-6C856139FFBE}" srcId="{4A122D1B-B816-45E5-8D51-0C3F63AE208D}" destId="{540CB32D-8624-48C1-B3D6-9BDBDF74BB47}" srcOrd="3" destOrd="0" parTransId="{C1F97796-3610-42D5-A57A-546E265AF2C5}" sibTransId="{0F46638C-D7CE-4F56-B91A-CACCF9798DA3}"/>
-    <dgm:cxn modelId="{86394231-9C1F-4811-971D-97B8636F9627}" type="presOf" srcId="{07A3E033-C9E9-441A-89BE-08B9CB8ADC5F}" destId="{F0A48D62-2C22-4AF9-9E26-B3604A9BFE5F}" srcOrd="0" destOrd="2" presId="urn:microsoft.com/office/officeart/2005/8/layout/chevron2"/>
+    <dgm:cxn modelId="{CF598A2B-4A6D-4B77-B9FC-FC08384A9B8B}" type="presOf" srcId="{25560193-3D81-4D7C-814D-BE6EB2381D1F}" destId="{F0A48D62-2C22-4AF9-9E26-B3604A9BFE5F}" srcOrd="0" destOrd="1" presId="urn:microsoft.com/office/officeart/2005/8/layout/chevron2"/>
+    <dgm:cxn modelId="{80C11B38-8DFC-457F-9EAC-2134E5577E25}" type="presOf" srcId="{540CB32D-8624-48C1-B3D6-9BDBDF74BB47}" destId="{F1AD9AAC-48C9-4B44-9AC2-F3C901E22C6D}" srcOrd="0" destOrd="0" presId="urn:microsoft.com/office/officeart/2005/8/layout/chevron2"/>
     <dgm:cxn modelId="{702545C9-6528-4F85-B426-74F9DDC7C2BA}" srcId="{4A122D1B-B816-45E5-8D51-0C3F63AE208D}" destId="{F97C6B51-37BB-41B5-A56B-6BFC5AD7E84F}" srcOrd="0" destOrd="0" parTransId="{22398B86-779A-4F6B-A34F-2ACFC4687EDB}" sibTransId="{8F7D4850-2EDD-4037-AD6C-52F9A1A466B6}"/>
     <dgm:cxn modelId="{15AEBBB9-1878-45C5-89F6-C52102685F3D}" srcId="{540CB32D-8624-48C1-B3D6-9BDBDF74BB47}" destId="{C20D08A2-B11C-40E9-B0D1-AEE88E4FF42A}" srcOrd="0" destOrd="0" parTransId="{F64A0045-5DEA-46BE-AA69-474595046AC9}" sibTransId="{1CE7BC80-48A1-4E9D-BD8D-81C00AE4DBB4}"/>
-    <dgm:cxn modelId="{3752BC10-1AC9-4FCF-8EF0-902B98C6E0E0}" type="presOf" srcId="{F97C6B51-37BB-41B5-A56B-6BFC5AD7E84F}" destId="{321A5904-C1D7-4FDD-88CC-8767E52696E4}" srcOrd="0" destOrd="0" presId="urn:microsoft.com/office/officeart/2005/8/layout/chevron2"/>
+    <dgm:cxn modelId="{AC547E57-D2C6-4608-B0BD-3FCE49162731}" type="presOf" srcId="{51AC30FA-8260-45EB-B17E-43D6583AD990}" destId="{236A658C-51FD-47C8-A621-F43393F6FBD8}" srcOrd="0" destOrd="0" presId="urn:microsoft.com/office/officeart/2005/8/layout/chevron2"/>
     <dgm:cxn modelId="{AC0EC3CE-9EFC-42A9-A3A2-8DB8C18D5CE3}" srcId="{4A122D1B-B816-45E5-8D51-0C3F63AE208D}" destId="{51AC30FA-8260-45EB-B17E-43D6583AD990}" srcOrd="1" destOrd="0" parTransId="{DC4EB5D8-FD41-4611-8AE7-305554FECD33}" sibTransId="{65EB561F-EC3C-4BED-94DB-4C4C2DD7E1BA}"/>
-    <dgm:cxn modelId="{A634B9FC-575D-45A8-8D0D-51D823E873C1}" type="presOf" srcId="{25560193-3D81-4D7C-814D-BE6EB2381D1F}" destId="{F0A48D62-2C22-4AF9-9E26-B3604A9BFE5F}" srcOrd="0" destOrd="1" presId="urn:microsoft.com/office/officeart/2005/8/layout/chevron2"/>
-    <dgm:cxn modelId="{A0E4D750-1DA1-4E8E-AA7D-078210099E56}" type="presOf" srcId="{0D34D45D-CBC4-4D2F-BB0D-32E8695BF901}" destId="{24100B1D-C484-447C-8FA1-20B4E70C4548}" srcOrd="0" destOrd="1" presId="urn:microsoft.com/office/officeart/2005/8/layout/chevron2"/>
+    <dgm:cxn modelId="{E1F4753A-CF77-4650-92F0-0DDCA110FE45}" type="presOf" srcId="{0D34D45D-CBC4-4D2F-BB0D-32E8695BF901}" destId="{24100B1D-C484-447C-8FA1-20B4E70C4548}" srcOrd="0" destOrd="1" presId="urn:microsoft.com/office/officeart/2005/8/layout/chevron2"/>
+    <dgm:cxn modelId="{D1869C14-7EFD-4B90-9BC7-906054A27AA2}" type="presOf" srcId="{07A3E033-C9E9-441A-89BE-08B9CB8ADC5F}" destId="{F0A48D62-2C22-4AF9-9E26-B3604A9BFE5F}" srcOrd="0" destOrd="2" presId="urn:microsoft.com/office/officeart/2005/8/layout/chevron2"/>
     <dgm:cxn modelId="{3494C706-2F6D-4431-AB92-D4EEE06597FA}" srcId="{51AC30FA-8260-45EB-B17E-43D6583AD990}" destId="{07A3E033-C9E9-441A-89BE-08B9CB8ADC5F}" srcOrd="2" destOrd="0" parTransId="{FBC1E075-0510-4D4B-BCBB-2C6FB8E93096}" sibTransId="{157828F0-E0B9-4CD0-98EC-089A7696FA46}"/>
-    <dgm:cxn modelId="{401A831C-ED56-4EED-9E3C-C50B53F69508}" type="presParOf" srcId="{8B900707-B738-46E2-83D5-E03321D1FBDE}" destId="{5516738A-7C29-40F4-811B-6D28042C2731}" srcOrd="0" destOrd="0" presId="urn:microsoft.com/office/officeart/2005/8/layout/chevron2"/>
-    <dgm:cxn modelId="{DA02F618-2BD5-4A12-BB7E-3965A47205B4}" type="presParOf" srcId="{5516738A-7C29-40F4-811B-6D28042C2731}" destId="{321A5904-C1D7-4FDD-88CC-8767E52696E4}" srcOrd="0" destOrd="0" presId="urn:microsoft.com/office/officeart/2005/8/layout/chevron2"/>
-    <dgm:cxn modelId="{1BD8DA6F-19DA-4EE9-B016-CE3FE4A02287}" type="presParOf" srcId="{5516738A-7C29-40F4-811B-6D28042C2731}" destId="{24100B1D-C484-447C-8FA1-20B4E70C4548}" srcOrd="1" destOrd="0" presId="urn:microsoft.com/office/officeart/2005/8/layout/chevron2"/>
-    <dgm:cxn modelId="{7F3CA39F-885D-4508-B9B0-4F0FC131CF33}" type="presParOf" srcId="{8B900707-B738-46E2-83D5-E03321D1FBDE}" destId="{FC6E547B-4941-48E3-857B-391DAA90A159}" srcOrd="1" destOrd="0" presId="urn:microsoft.com/office/officeart/2005/8/layout/chevron2"/>
-    <dgm:cxn modelId="{A4F648A4-B03C-426D-BFE6-5205A889D8D3}" type="presParOf" srcId="{8B900707-B738-46E2-83D5-E03321D1FBDE}" destId="{E84AA5BE-A38E-464F-BCBF-434178591364}" srcOrd="2" destOrd="0" presId="urn:microsoft.com/office/officeart/2005/8/layout/chevron2"/>
-    <dgm:cxn modelId="{603EE13E-F6D4-4303-85FE-765415BE7EEA}" type="presParOf" srcId="{E84AA5BE-A38E-464F-BCBF-434178591364}" destId="{236A658C-51FD-47C8-A621-F43393F6FBD8}" srcOrd="0" destOrd="0" presId="urn:microsoft.com/office/officeart/2005/8/layout/chevron2"/>
-    <dgm:cxn modelId="{68D45EAA-54BA-484F-8DF9-E04E87EEBB57}" type="presParOf" srcId="{E84AA5BE-A38E-464F-BCBF-434178591364}" destId="{F0A48D62-2C22-4AF9-9E26-B3604A9BFE5F}" srcOrd="1" destOrd="0" presId="urn:microsoft.com/office/officeart/2005/8/layout/chevron2"/>
-    <dgm:cxn modelId="{182140D7-2D74-49A2-87F7-94FC9E7C945D}" type="presParOf" srcId="{8B900707-B738-46E2-83D5-E03321D1FBDE}" destId="{7EF8ABF6-3830-472F-B9AF-BEE8F98DCBE3}" srcOrd="3" destOrd="0" presId="urn:microsoft.com/office/officeart/2005/8/layout/chevron2"/>
-    <dgm:cxn modelId="{4F242E1E-2D07-4CE4-A05B-1C7DF0A9FDE9}" type="presParOf" srcId="{8B900707-B738-46E2-83D5-E03321D1FBDE}" destId="{27D5B46E-FC78-4BBB-9D38-1E69345CD527}" srcOrd="4" destOrd="0" presId="urn:microsoft.com/office/officeart/2005/8/layout/chevron2"/>
-    <dgm:cxn modelId="{4390C042-9054-4E6F-A2DB-F50530A10A0D}" type="presParOf" srcId="{27D5B46E-FC78-4BBB-9D38-1E69345CD527}" destId="{57C5457B-9A9B-487F-894D-AF898F0EA4DA}" srcOrd="0" destOrd="0" presId="urn:microsoft.com/office/officeart/2005/8/layout/chevron2"/>
-    <dgm:cxn modelId="{A4FB0321-3A81-4B06-AC28-82A748B7D006}" type="presParOf" srcId="{27D5B46E-FC78-4BBB-9D38-1E69345CD527}" destId="{FFBC5902-1023-447E-A710-C941F28E4571}" srcOrd="1" destOrd="0" presId="urn:microsoft.com/office/officeart/2005/8/layout/chevron2"/>
-    <dgm:cxn modelId="{D50A0227-DC4E-46B3-87D3-5C1B5B3808B3}" type="presParOf" srcId="{8B900707-B738-46E2-83D5-E03321D1FBDE}" destId="{185A4D36-9EC5-433A-8E4E-09AF8AD5B484}" srcOrd="5" destOrd="0" presId="urn:microsoft.com/office/officeart/2005/8/layout/chevron2"/>
-    <dgm:cxn modelId="{DDDE0310-4238-4B12-B716-9E73349E061E}" type="presParOf" srcId="{8B900707-B738-46E2-83D5-E03321D1FBDE}" destId="{06F34673-9E38-411E-A400-E3E2B6DB0FBD}" srcOrd="6" destOrd="0" presId="urn:microsoft.com/office/officeart/2005/8/layout/chevron2"/>
-    <dgm:cxn modelId="{F80C99A3-5091-428E-9DC4-D6DDEE710201}" type="presParOf" srcId="{06F34673-9E38-411E-A400-E3E2B6DB0FBD}" destId="{F1AD9AAC-48C9-4B44-9AC2-F3C901E22C6D}" srcOrd="0" destOrd="0" presId="urn:microsoft.com/office/officeart/2005/8/layout/chevron2"/>
-    <dgm:cxn modelId="{C03B2117-EC16-429D-90FC-AC36C5D9E074}" type="presParOf" srcId="{06F34673-9E38-411E-A400-E3E2B6DB0FBD}" destId="{133DD3BB-9B1A-48E7-8C31-9C89806A1316}" srcOrd="1" destOrd="0" presId="urn:microsoft.com/office/officeart/2005/8/layout/chevron2"/>
+    <dgm:cxn modelId="{3100E313-7223-44D1-A759-CB655E844BF0}" type="presOf" srcId="{F6F062A2-FD64-4E39-9B1D-DE3B19E0C231}" destId="{57C5457B-9A9B-487F-894D-AF898F0EA4DA}" srcOrd="0" destOrd="0" presId="urn:microsoft.com/office/officeart/2005/8/layout/chevron2"/>
+    <dgm:cxn modelId="{7FFE62B9-F499-4450-9DBD-812694496EB1}" type="presParOf" srcId="{8B900707-B738-46E2-83D5-E03321D1FBDE}" destId="{5516738A-7C29-40F4-811B-6D28042C2731}" srcOrd="0" destOrd="0" presId="urn:microsoft.com/office/officeart/2005/8/layout/chevron2"/>
+    <dgm:cxn modelId="{8C6B3CD7-FE89-498B-9DBE-8F63C4E4DBC6}" type="presParOf" srcId="{5516738A-7C29-40F4-811B-6D28042C2731}" destId="{321A5904-C1D7-4FDD-88CC-8767E52696E4}" srcOrd="0" destOrd="0" presId="urn:microsoft.com/office/officeart/2005/8/layout/chevron2"/>
+    <dgm:cxn modelId="{D7E59735-2E6D-4761-8E35-18A64A6A1059}" type="presParOf" srcId="{5516738A-7C29-40F4-811B-6D28042C2731}" destId="{24100B1D-C484-447C-8FA1-20B4E70C4548}" srcOrd="1" destOrd="0" presId="urn:microsoft.com/office/officeart/2005/8/layout/chevron2"/>
+    <dgm:cxn modelId="{9B7A3059-332B-4E4F-B708-6EB1217D61B7}" type="presParOf" srcId="{8B900707-B738-46E2-83D5-E03321D1FBDE}" destId="{FC6E547B-4941-48E3-857B-391DAA90A159}" srcOrd="1" destOrd="0" presId="urn:microsoft.com/office/officeart/2005/8/layout/chevron2"/>
+    <dgm:cxn modelId="{8B63B8AA-BD16-4AEE-A397-E65CC7E3CA13}" type="presParOf" srcId="{8B900707-B738-46E2-83D5-E03321D1FBDE}" destId="{E84AA5BE-A38E-464F-BCBF-434178591364}" srcOrd="2" destOrd="0" presId="urn:microsoft.com/office/officeart/2005/8/layout/chevron2"/>
+    <dgm:cxn modelId="{9F90F2C4-B17B-458D-B5F1-E5B141C9FD2D}" type="presParOf" srcId="{E84AA5BE-A38E-464F-BCBF-434178591364}" destId="{236A658C-51FD-47C8-A621-F43393F6FBD8}" srcOrd="0" destOrd="0" presId="urn:microsoft.com/office/officeart/2005/8/layout/chevron2"/>
+    <dgm:cxn modelId="{62092281-8074-46C7-A5F8-6714E7C8AECD}" type="presParOf" srcId="{E84AA5BE-A38E-464F-BCBF-434178591364}" destId="{F0A48D62-2C22-4AF9-9E26-B3604A9BFE5F}" srcOrd="1" destOrd="0" presId="urn:microsoft.com/office/officeart/2005/8/layout/chevron2"/>
+    <dgm:cxn modelId="{C830F42A-99E9-4322-9DAD-1EE89C78178D}" type="presParOf" srcId="{8B900707-B738-46E2-83D5-E03321D1FBDE}" destId="{7EF8ABF6-3830-472F-B9AF-BEE8F98DCBE3}" srcOrd="3" destOrd="0" presId="urn:microsoft.com/office/officeart/2005/8/layout/chevron2"/>
+    <dgm:cxn modelId="{062190AA-3787-4C17-8110-937DA5A35780}" type="presParOf" srcId="{8B900707-B738-46E2-83D5-E03321D1FBDE}" destId="{27D5B46E-FC78-4BBB-9D38-1E69345CD527}" srcOrd="4" destOrd="0" presId="urn:microsoft.com/office/officeart/2005/8/layout/chevron2"/>
+    <dgm:cxn modelId="{34E06938-BC97-4DF1-BC39-0DBD5E48F6CD}" type="presParOf" srcId="{27D5B46E-FC78-4BBB-9D38-1E69345CD527}" destId="{57C5457B-9A9B-487F-894D-AF898F0EA4DA}" srcOrd="0" destOrd="0" presId="urn:microsoft.com/office/officeart/2005/8/layout/chevron2"/>
+    <dgm:cxn modelId="{62DB7F83-FD63-4EF0-9F23-35A94211300B}" type="presParOf" srcId="{27D5B46E-FC78-4BBB-9D38-1E69345CD527}" destId="{FFBC5902-1023-447E-A710-C941F28E4571}" srcOrd="1" destOrd="0" presId="urn:microsoft.com/office/officeart/2005/8/layout/chevron2"/>
+    <dgm:cxn modelId="{28B06C79-D2FA-4A50-BBB5-77492B30C6DB}" type="presParOf" srcId="{8B900707-B738-46E2-83D5-E03321D1FBDE}" destId="{185A4D36-9EC5-433A-8E4E-09AF8AD5B484}" srcOrd="5" destOrd="0" presId="urn:microsoft.com/office/officeart/2005/8/layout/chevron2"/>
+    <dgm:cxn modelId="{4D8EBB33-1C67-41E3-88FE-F44A6276D058}" type="presParOf" srcId="{8B900707-B738-46E2-83D5-E03321D1FBDE}" destId="{06F34673-9E38-411E-A400-E3E2B6DB0FBD}" srcOrd="6" destOrd="0" presId="urn:microsoft.com/office/officeart/2005/8/layout/chevron2"/>
+    <dgm:cxn modelId="{C1345481-36A2-446E-B17D-E2BE794C4AD6}" type="presParOf" srcId="{06F34673-9E38-411E-A400-E3E2B6DB0FBD}" destId="{F1AD9AAC-48C9-4B44-9AC2-F3C901E22C6D}" srcOrd="0" destOrd="0" presId="urn:microsoft.com/office/officeart/2005/8/layout/chevron2"/>
+    <dgm:cxn modelId="{E6C3CFA7-837C-458C-A6AC-3414F1B76DC6}" type="presParOf" srcId="{06F34673-9E38-411E-A400-E3E2B6DB0FBD}" destId="{133DD3BB-9B1A-48E7-8C31-9C89806A1316}" srcOrd="1" destOrd="0" presId="urn:microsoft.com/office/officeart/2005/8/layout/chevron2"/>
   </dgm:cxnLst>
   <dgm:bg/>
   <dgm:whole/>
@@ -11433,8 +11491,8 @@
       </dsp:nvSpPr>
       <dsp:spPr>
         <a:xfrm>
-          <a:off x="230289" y="324137"/>
-          <a:ext cx="2158796" cy="2158796"/>
+          <a:off x="217805" y="306752"/>
+          <a:ext cx="2041774" cy="2041774"/>
         </a:xfrm>
         <a:prstGeom prst="blockArc">
           <a:avLst>
@@ -11479,8 +11537,8 @@
       </dsp:nvSpPr>
       <dsp:spPr>
         <a:xfrm>
-          <a:off x="230289" y="324137"/>
-          <a:ext cx="2158796" cy="2158796"/>
+          <a:off x="217805" y="306752"/>
+          <a:ext cx="2041774" cy="2041774"/>
         </a:xfrm>
         <a:prstGeom prst="blockArc">
           <a:avLst>
@@ -11525,8 +11583,8 @@
       </dsp:nvSpPr>
       <dsp:spPr>
         <a:xfrm>
-          <a:off x="230289" y="324137"/>
-          <a:ext cx="2158796" cy="2158796"/>
+          <a:off x="217805" y="306752"/>
+          <a:ext cx="2041774" cy="2041774"/>
         </a:xfrm>
         <a:prstGeom prst="blockArc">
           <a:avLst>
@@ -11571,8 +11629,8 @@
       </dsp:nvSpPr>
       <dsp:spPr>
         <a:xfrm>
-          <a:off x="547247" y="673472"/>
-          <a:ext cx="1524880" cy="1460126"/>
+          <a:off x="517582" y="637151"/>
+          <a:ext cx="1442221" cy="1380976"/>
         </a:xfrm>
         <a:prstGeom prst="ellipse">
           <a:avLst/>
@@ -11613,12 +11671,12 @@
         </a:fontRef>
       </dsp:style>
       <dsp:txBody>
-        <a:bodyPr spcFirstLastPara="0" vert="horz" wrap="square" lIns="26670" tIns="26670" rIns="26670" bIns="26670" numCol="1" spcCol="1270" anchor="ctr" anchorCtr="0">
+        <a:bodyPr spcFirstLastPara="0" vert="horz" wrap="square" lIns="21590" tIns="21590" rIns="21590" bIns="21590" numCol="1" spcCol="1270" anchor="ctr" anchorCtr="0">
           <a:noAutofit/>
         </a:bodyPr>
         <a:lstStyle/>
         <a:p>
-          <a:pPr lvl="0" algn="ctr" defTabSz="933450">
+          <a:pPr lvl="0" algn="ctr" defTabSz="755650">
             <a:lnSpc>
               <a:spcPct val="90000"/>
             </a:lnSpc>
@@ -11630,14 +11688,14 @@
             </a:spcAft>
           </a:pPr>
           <a:r>
-            <a:rPr lang="es-AR" sz="2100" kern="1200"/>
+            <a:rPr lang="es-AR" sz="1700" kern="1200"/>
             <a:t>USUARIO</a:t>
           </a:r>
         </a:p>
       </dsp:txBody>
       <dsp:txXfrm>
-        <a:off x="547247" y="673472"/>
-        <a:ext cx="1524880" cy="1460126"/>
+        <a:off x="517582" y="637151"/>
+        <a:ext cx="1442221" cy="1380976"/>
       </dsp:txXfrm>
     </dsp:sp>
     <dsp:sp modelId="{01B38DC9-6425-4DDB-B64A-F1DC315FF330}">
@@ -11647,8 +11705,8 @@
       </dsp:nvSpPr>
       <dsp:spPr>
         <a:xfrm>
-          <a:off x="961865" y="1358"/>
-          <a:ext cx="695643" cy="695643"/>
+          <a:off x="909725" y="1470"/>
+          <a:ext cx="657934" cy="657934"/>
         </a:xfrm>
         <a:prstGeom prst="ellipse">
           <a:avLst/>
@@ -11712,8 +11770,8 @@
         </a:p>
       </dsp:txBody>
       <dsp:txXfrm>
-        <a:off x="961865" y="1358"/>
-        <a:ext cx="695643" cy="695643"/>
+        <a:off x="909725" y="1470"/>
+        <a:ext cx="657934" cy="657934"/>
       </dsp:txXfrm>
     </dsp:sp>
     <dsp:sp modelId="{D32B39E7-955D-463B-B7E2-753AC4E12F45}">
@@ -11723,8 +11781,8 @@
       </dsp:nvSpPr>
       <dsp:spPr>
         <a:xfrm>
-          <a:off x="1874964" y="1582891"/>
-          <a:ext cx="695643" cy="695643"/>
+          <a:off x="1773327" y="1497272"/>
+          <a:ext cx="657934" cy="657934"/>
         </a:xfrm>
         <a:prstGeom prst="ellipse">
           <a:avLst/>
@@ -11788,8 +11846,8 @@
         </a:p>
       </dsp:txBody>
       <dsp:txXfrm>
-        <a:off x="1874964" y="1582891"/>
-        <a:ext cx="695643" cy="695643"/>
+        <a:off x="1773327" y="1497272"/>
+        <a:ext cx="657934" cy="657934"/>
       </dsp:txXfrm>
     </dsp:sp>
     <dsp:sp modelId="{C6892F22-66F3-4D52-8B0D-2F5F0B8EA2DE}">
@@ -11799,8 +11857,8 @@
       </dsp:nvSpPr>
       <dsp:spPr>
         <a:xfrm>
-          <a:off x="48767" y="1582891"/>
-          <a:ext cx="695643" cy="695643"/>
+          <a:off x="46123" y="1497272"/>
+          <a:ext cx="657934" cy="657934"/>
         </a:xfrm>
         <a:prstGeom prst="ellipse">
           <a:avLst/>
@@ -11864,8 +11922,8 @@
         </a:p>
       </dsp:txBody>
       <dsp:txXfrm>
-        <a:off x="48767" y="1582891"/>
-        <a:ext cx="695643" cy="695643"/>
+        <a:off x="46123" y="1497272"/>
+        <a:ext cx="657934" cy="657934"/>
       </dsp:txXfrm>
     </dsp:sp>
   </dsp:spTree>
@@ -11887,14 +11945,14 @@
       </dsp:nvSpPr>
       <dsp:spPr>
         <a:xfrm>
-          <a:off x="313937" y="350871"/>
-          <a:ext cx="2339145" cy="2339145"/>
+          <a:off x="350497" y="321239"/>
+          <a:ext cx="2148531" cy="2148531"/>
         </a:xfrm>
         <a:prstGeom prst="blockArc">
           <a:avLst>
             <a:gd name="adj1" fmla="val 9000000"/>
             <a:gd name="adj2" fmla="val 16200000"/>
-            <a:gd name="adj3" fmla="val 4639"/>
+            <a:gd name="adj3" fmla="val 4635"/>
           </a:avLst>
         </a:prstGeom>
         <a:solidFill>
@@ -11933,14 +11991,14 @@
       </dsp:nvSpPr>
       <dsp:spPr>
         <a:xfrm>
-          <a:off x="313937" y="350871"/>
-          <a:ext cx="2339145" cy="2339145"/>
+          <a:off x="350497" y="321239"/>
+          <a:ext cx="2148531" cy="2148531"/>
         </a:xfrm>
         <a:prstGeom prst="blockArc">
           <a:avLst>
             <a:gd name="adj1" fmla="val 1800000"/>
             <a:gd name="adj2" fmla="val 9000000"/>
-            <a:gd name="adj3" fmla="val 4639"/>
+            <a:gd name="adj3" fmla="val 4635"/>
           </a:avLst>
         </a:prstGeom>
         <a:solidFill>
@@ -11979,14 +12037,14 @@
       </dsp:nvSpPr>
       <dsp:spPr>
         <a:xfrm>
-          <a:off x="313937" y="350871"/>
-          <a:ext cx="2339145" cy="2339145"/>
+          <a:off x="350497" y="321239"/>
+          <a:ext cx="2148531" cy="2148531"/>
         </a:xfrm>
         <a:prstGeom prst="blockArc">
           <a:avLst>
             <a:gd name="adj1" fmla="val 16200000"/>
             <a:gd name="adj2" fmla="val 1800000"/>
-            <a:gd name="adj3" fmla="val 4639"/>
+            <a:gd name="adj3" fmla="val 4635"/>
           </a:avLst>
         </a:prstGeom>
         <a:solidFill>
@@ -12025,8 +12083,8 @@
       </dsp:nvSpPr>
       <dsp:spPr>
         <a:xfrm>
-          <a:off x="667819" y="722605"/>
-          <a:ext cx="1631381" cy="1595676"/>
+          <a:off x="676167" y="663293"/>
+          <a:ext cx="1497190" cy="1464422"/>
         </a:xfrm>
         <a:prstGeom prst="ellipse">
           <a:avLst/>
@@ -12067,12 +12125,12 @@
         </a:fontRef>
       </dsp:style>
       <dsp:txBody>
-        <a:bodyPr spcFirstLastPara="0" vert="horz" wrap="square" lIns="21590" tIns="21590" rIns="21590" bIns="21590" numCol="1" spcCol="1270" anchor="ctr" anchorCtr="0">
+        <a:bodyPr spcFirstLastPara="0" vert="horz" wrap="square" lIns="20320" tIns="20320" rIns="20320" bIns="20320" numCol="1" spcCol="1270" anchor="ctr" anchorCtr="0">
           <a:noAutofit/>
         </a:bodyPr>
         <a:lstStyle/>
         <a:p>
-          <a:pPr lvl="0" algn="ctr" defTabSz="755650">
+          <a:pPr lvl="0" algn="ctr" defTabSz="711200">
             <a:lnSpc>
               <a:spcPct val="90000"/>
             </a:lnSpc>
@@ -12084,14 +12142,14 @@
             </a:spcAft>
           </a:pPr>
           <a:r>
-            <a:rPr lang="es-AR" sz="1700" kern="1200"/>
+            <a:rPr lang="es-AR" sz="1600" kern="1200"/>
             <a:t>APLICACIÓN</a:t>
           </a:r>
         </a:p>
       </dsp:txBody>
       <dsp:txXfrm>
-        <a:off x="667819" y="722605"/>
-        <a:ext cx="1631381" cy="1595676"/>
+        <a:off x="676167" y="663293"/>
+        <a:ext cx="1497190" cy="1464422"/>
       </dsp:txXfrm>
     </dsp:sp>
     <dsp:sp modelId="{C80943D0-BB20-49B7-92CA-E6AA0A963F84}">
@@ -12101,8 +12159,8 @@
       </dsp:nvSpPr>
       <dsp:spPr>
         <a:xfrm>
-          <a:off x="1106765" y="1251"/>
-          <a:ext cx="753490" cy="753490"/>
+          <a:off x="1079007" y="377"/>
+          <a:ext cx="691510" cy="691510"/>
         </a:xfrm>
         <a:prstGeom prst="ellipse">
           <a:avLst/>
@@ -12166,8 +12224,8 @@
         </a:p>
       </dsp:txBody>
       <dsp:txXfrm>
-        <a:off x="1106765" y="1251"/>
-        <a:ext cx="753490" cy="753490"/>
+        <a:off x="1079007" y="377"/>
+        <a:ext cx="691510" cy="691510"/>
       </dsp:txXfrm>
     </dsp:sp>
     <dsp:sp modelId="{1CDD9283-6160-44B4-A7AE-20FB452E8D41}">
@@ -12177,8 +12235,84 @@
       </dsp:nvSpPr>
       <dsp:spPr>
         <a:xfrm>
-          <a:off x="2096153" y="1714922"/>
-          <a:ext cx="753490" cy="753490"/>
+          <a:off x="1987789" y="1574435"/>
+          <a:ext cx="691510" cy="691510"/>
+        </a:xfrm>
+        <a:prstGeom prst="ellipse">
+          <a:avLst/>
+        </a:prstGeom>
+        <a:solidFill>
+          <a:schemeClr val="accent1">
+            <a:hueOff val="0"/>
+            <a:satOff val="0"/>
+            <a:lumOff val="0"/>
+            <a:alphaOff val="0"/>
+          </a:schemeClr>
+        </a:solidFill>
+        <a:ln w="25400" cap="flat" cmpd="sng" algn="ctr">
+          <a:solidFill>
+            <a:schemeClr val="lt1">
+              <a:hueOff val="0"/>
+              <a:satOff val="0"/>
+              <a:lumOff val="0"/>
+              <a:alphaOff val="0"/>
+            </a:schemeClr>
+          </a:solidFill>
+          <a:prstDash val="solid"/>
+        </a:ln>
+        <a:effectLst/>
+      </dsp:spPr>
+      <dsp:style>
+        <a:lnRef idx="2">
+          <a:scrgbClr r="0" g="0" b="0"/>
+        </a:lnRef>
+        <a:fillRef idx="1">
+          <a:scrgbClr r="0" g="0" b="0"/>
+        </a:fillRef>
+        <a:effectRef idx="0">
+          <a:scrgbClr r="0" g="0" b="0"/>
+        </a:effectRef>
+        <a:fontRef idx="minor">
+          <a:schemeClr val="lt1"/>
+        </a:fontRef>
+      </dsp:style>
+      <dsp:txBody>
+        <a:bodyPr spcFirstLastPara="0" vert="horz" wrap="square" lIns="10160" tIns="10160" rIns="10160" bIns="10160" numCol="1" spcCol="1270" anchor="ctr" anchorCtr="0">
+          <a:noAutofit/>
+        </a:bodyPr>
+        <a:lstStyle/>
+        <a:p>
+          <a:pPr lvl="0" algn="ctr" defTabSz="355600">
+            <a:lnSpc>
+              <a:spcPct val="90000"/>
+            </a:lnSpc>
+            <a:spcBef>
+              <a:spcPct val="0"/>
+            </a:spcBef>
+            <a:spcAft>
+              <a:spcPct val="35000"/>
+            </a:spcAft>
+          </a:pPr>
+          <a:r>
+            <a:rPr lang="es-AR" sz="800" kern="1200"/>
+            <a:t>Simulación</a:t>
+          </a:r>
+        </a:p>
+      </dsp:txBody>
+      <dsp:txXfrm>
+        <a:off x="1987789" y="1574435"/>
+        <a:ext cx="691510" cy="691510"/>
+      </dsp:txXfrm>
+    </dsp:sp>
+    <dsp:sp modelId="{8AA90311-7AF3-42D7-8507-D397AF1E4460}">
+      <dsp:nvSpPr>
+        <dsp:cNvPr id="0" name=""/>
+        <dsp:cNvSpPr/>
+      </dsp:nvSpPr>
+      <dsp:spPr>
+        <a:xfrm>
+          <a:off x="170225" y="1574435"/>
+          <a:ext cx="691510" cy="691510"/>
         </a:xfrm>
         <a:prstGeom prst="ellipse">
           <a:avLst/>
@@ -12237,89 +12371,13 @@
           </a:pPr>
           <a:r>
             <a:rPr lang="es-AR" sz="900" kern="1200"/>
-            <a:t>Simulación</a:t>
+            <a:t>Análisis</a:t>
           </a:r>
         </a:p>
       </dsp:txBody>
       <dsp:txXfrm>
-        <a:off x="2096153" y="1714922"/>
-        <a:ext cx="753490" cy="753490"/>
-      </dsp:txXfrm>
-    </dsp:sp>
-    <dsp:sp modelId="{8AA90311-7AF3-42D7-8507-D397AF1E4460}">
-      <dsp:nvSpPr>
-        <dsp:cNvPr id="0" name=""/>
-        <dsp:cNvSpPr/>
-      </dsp:nvSpPr>
-      <dsp:spPr>
-        <a:xfrm>
-          <a:off x="117377" y="1714922"/>
-          <a:ext cx="753490" cy="753490"/>
-        </a:xfrm>
-        <a:prstGeom prst="ellipse">
-          <a:avLst/>
-        </a:prstGeom>
-        <a:solidFill>
-          <a:schemeClr val="accent1">
-            <a:hueOff val="0"/>
-            <a:satOff val="0"/>
-            <a:lumOff val="0"/>
-            <a:alphaOff val="0"/>
-          </a:schemeClr>
-        </a:solidFill>
-        <a:ln w="25400" cap="flat" cmpd="sng" algn="ctr">
-          <a:solidFill>
-            <a:schemeClr val="lt1">
-              <a:hueOff val="0"/>
-              <a:satOff val="0"/>
-              <a:lumOff val="0"/>
-              <a:alphaOff val="0"/>
-            </a:schemeClr>
-          </a:solidFill>
-          <a:prstDash val="solid"/>
-        </a:ln>
-        <a:effectLst/>
-      </dsp:spPr>
-      <dsp:style>
-        <a:lnRef idx="2">
-          <a:scrgbClr r="0" g="0" b="0"/>
-        </a:lnRef>
-        <a:fillRef idx="1">
-          <a:scrgbClr r="0" g="0" b="0"/>
-        </a:fillRef>
-        <a:effectRef idx="0">
-          <a:scrgbClr r="0" g="0" b="0"/>
-        </a:effectRef>
-        <a:fontRef idx="minor">
-          <a:schemeClr val="lt1"/>
-        </a:fontRef>
-      </dsp:style>
-      <dsp:txBody>
-        <a:bodyPr spcFirstLastPara="0" vert="horz" wrap="square" lIns="11430" tIns="11430" rIns="11430" bIns="11430" numCol="1" spcCol="1270" anchor="ctr" anchorCtr="0">
-          <a:noAutofit/>
-        </a:bodyPr>
-        <a:lstStyle/>
-        <a:p>
-          <a:pPr lvl="0" algn="ctr" defTabSz="400050">
-            <a:lnSpc>
-              <a:spcPct val="90000"/>
-            </a:lnSpc>
-            <a:spcBef>
-              <a:spcPct val="0"/>
-            </a:spcBef>
-            <a:spcAft>
-              <a:spcPct val="35000"/>
-            </a:spcAft>
-          </a:pPr>
-          <a:r>
-            <a:rPr lang="es-AR" sz="900" kern="1200"/>
-            <a:t>Análisis</a:t>
-          </a:r>
-        </a:p>
-      </dsp:txBody>
-      <dsp:txXfrm>
-        <a:off x="117377" y="1714922"/>
-        <a:ext cx="753490" cy="753490"/>
+        <a:off x="170225" y="1574435"/>
+        <a:ext cx="691510" cy="691510"/>
       </dsp:txXfrm>
     </dsp:sp>
   </dsp:spTree>
@@ -19597,7 +19655,7 @@
 </file>
 
 <file path=customXml/itemProps1.xml><?xml version="1.0" encoding="utf-8"?>
-<ds:datastoreItem xmlns:ds="http://schemas.openxmlformats.org/officeDocument/2006/customXml" ds:itemID="{CACE78F5-B854-4D58-82D7-84E838BFA05D}">
+<ds:datastoreItem xmlns:ds="http://schemas.openxmlformats.org/officeDocument/2006/customXml" ds:itemID="{6CFCE414-71C8-40DD-9CAB-C252B3655564}">
   <ds:schemaRefs>
     <ds:schemaRef ds:uri="http://schemas.openxmlformats.org/officeDocument/2006/bibliography"/>
   </ds:schemaRefs>

</xml_diff>